<commit_message>
updated views and urls to include index.html. still can't get "namae" working but maybe text aren't suppoed to work?
</commit_message>
<xml_diff>
--- a/notes.docx
+++ b/notes.docx
@@ -9007,7 +9007,7 @@
     <w:p>
       <w:pPr>
         <w:spacing w:after="0"/>
-        <w:ind w:left="2160"/>
+        <w:ind w:left="2880"/>
         <w:rPr>
           <w:rFonts w:ascii="Courier New" w:hAnsi="Courier New" w:cs="Courier New"/>
           <w:b/>
@@ -9024,7 +9024,7 @@
           <w:sz w:val="20"/>
           <w:szCs w:val="20"/>
         </w:rPr>
-        <w:t xml:space="preserve">    return </w:t>
+        <w:t xml:space="preserve">return </w:t>
       </w:r>
       <w:proofErr w:type="spellStart"/>
       <w:proofErr w:type="gramStart"/>
@@ -9180,21 +9180,13 @@
         <w:spacing w:after="0"/>
         <w:ind w:left="2160"/>
         <w:rPr>
-          <w:rFonts w:cs="Courier New"/>
-        </w:rPr>
-      </w:pPr>
-      <w:r>
-        <w:rPr>
           <w:rFonts w:ascii="Courier New" w:hAnsi="Courier New" w:cs="Courier New"/>
           <w:b/>
           <w:i/>
           <w:sz w:val="20"/>
           <w:szCs w:val="20"/>
         </w:rPr>
-        <w:t xml:space="preserve">    return </w:t>
-      </w:r>
-      <w:proofErr w:type="spellStart"/>
-      <w:proofErr w:type="gramStart"/>
+      </w:pPr>
       <w:r>
         <w:rPr>
           <w:rFonts w:ascii="Courier New" w:hAnsi="Courier New" w:cs="Courier New"/>
@@ -9203,9 +9195,10 @@
           <w:sz w:val="20"/>
           <w:szCs w:val="20"/>
         </w:rPr>
-        <w:t>HttpResponse</w:t>
-      </w:r>
-      <w:proofErr w:type="spellEnd"/>
+        <w:t xml:space="preserve">    return </w:t>
+      </w:r>
+      <w:proofErr w:type="spellStart"/>
+      <w:proofErr w:type="gramStart"/>
       <w:r>
         <w:rPr>
           <w:rFonts w:ascii="Courier New" w:hAnsi="Courier New" w:cs="Courier New"/>
@@ -9214,9 +9207,9 @@
           <w:sz w:val="20"/>
           <w:szCs w:val="20"/>
         </w:rPr>
-        <w:t>(</w:t>
-      </w:r>
-      <w:proofErr w:type="gramEnd"/>
+        <w:t>HttpResponse</w:t>
+      </w:r>
+      <w:proofErr w:type="spellEnd"/>
       <w:r>
         <w:rPr>
           <w:rFonts w:ascii="Courier New" w:hAnsi="Courier New" w:cs="Courier New"/>
@@ -9225,9 +9218,9 @@
           <w:sz w:val="20"/>
           <w:szCs w:val="20"/>
         </w:rPr>
-        <w:t xml:space="preserve">"Hello world %s!" % </w:t>
-      </w:r>
-      <w:proofErr w:type="spellStart"/>
+        <w:t>(</w:t>
+      </w:r>
+      <w:proofErr w:type="gramEnd"/>
       <w:r>
         <w:rPr>
           <w:rFonts w:ascii="Courier New" w:hAnsi="Courier New" w:cs="Courier New"/>
@@ -9236,9 +9229,9 @@
           <w:sz w:val="20"/>
           <w:szCs w:val="20"/>
         </w:rPr>
-        <w:t>namae</w:t>
-      </w:r>
-      <w:proofErr w:type="spellEnd"/>
+        <w:t xml:space="preserve">"Hello world %s!" % </w:t>
+      </w:r>
+      <w:proofErr w:type="spellStart"/>
       <w:r>
         <w:rPr>
           <w:rFonts w:ascii="Courier New" w:hAnsi="Courier New" w:cs="Courier New"/>
@@ -9247,7 +9240,163 @@
           <w:sz w:val="20"/>
           <w:szCs w:val="20"/>
         </w:rPr>
+        <w:t>namae</w:t>
+      </w:r>
+      <w:proofErr w:type="spellEnd"/>
+      <w:r>
+        <w:rPr>
+          <w:rFonts w:ascii="Courier New" w:hAnsi="Courier New" w:cs="Courier New"/>
+          <w:b/>
+          <w:i/>
+          <w:sz w:val="20"/>
+          <w:szCs w:val="20"/>
+        </w:rPr>
         <w:t>)</w:t>
+      </w:r>
+    </w:p>
+    <w:p>
+      <w:pPr>
+        <w:spacing w:after="0"/>
+        <w:ind w:left="2160"/>
+        <w:rPr>
+          <w:rFonts w:ascii="Courier New" w:hAnsi="Courier New" w:cs="Courier New"/>
+          <w:b/>
+          <w:i/>
+          <w:sz w:val="20"/>
+          <w:szCs w:val="20"/>
+        </w:rPr>
+      </w:pPr>
+    </w:p>
+    <w:p>
+      <w:pPr>
+        <w:spacing w:after="0"/>
+        <w:ind w:left="2160"/>
+        <w:rPr>
+          <w:rFonts w:ascii="Courier New" w:hAnsi="Courier New" w:cs="Courier New"/>
+          <w:b/>
+          <w:i/>
+          <w:sz w:val="20"/>
+          <w:szCs w:val="20"/>
+        </w:rPr>
+      </w:pPr>
+      <w:r>
+        <w:rPr>
+          <w:rFonts w:ascii="Courier New" w:hAnsi="Courier New" w:cs="Courier New"/>
+          <w:b/>
+          <w:i/>
+          <w:sz w:val="20"/>
+          <w:szCs w:val="20"/>
+        </w:rPr>
+        <w:t>def index(request):</w:t>
+      </w:r>
+    </w:p>
+    <w:p>
+      <w:pPr>
+        <w:spacing w:after="0"/>
+        <w:ind w:left="2160"/>
+        <w:rPr>
+          <w:rFonts w:ascii="Courier New" w:hAnsi="Courier New" w:cs="Courier New"/>
+          <w:b/>
+          <w:i/>
+          <w:sz w:val="20"/>
+          <w:szCs w:val="20"/>
+        </w:rPr>
+      </w:pPr>
+      <w:r>
+        <w:rPr>
+          <w:rFonts w:ascii="Courier New" w:hAnsi="Courier New" w:cs="Courier New"/>
+          <w:b/>
+          <w:i/>
+          <w:sz w:val="20"/>
+          <w:szCs w:val="20"/>
+        </w:rPr>
+        <w:t xml:space="preserve">    #add code here</w:t>
+      </w:r>
+    </w:p>
+    <w:p>
+      <w:pPr>
+        <w:spacing w:after="0"/>
+        <w:ind w:left="2610"/>
+        <w:rPr>
+          <w:rFonts w:ascii="Courier New" w:hAnsi="Courier New" w:cs="Courier New"/>
+          <w:b/>
+          <w:i/>
+          <w:sz w:val="20"/>
+          <w:szCs w:val="20"/>
+        </w:rPr>
+      </w:pPr>
+      <w:r>
+        <w:rPr>
+          <w:rFonts w:ascii="Courier New" w:hAnsi="Courier New" w:cs="Courier New"/>
+          <w:b/>
+          <w:i/>
+          <w:sz w:val="20"/>
+          <w:szCs w:val="20"/>
+        </w:rPr>
+        <w:t>#https://docs.djangoproject.com/en/1.11/intro/tutorial03/#a-shortcut-render</w:t>
+      </w:r>
+    </w:p>
+    <w:p>
+      <w:pPr>
+        <w:spacing w:after="0"/>
+        <w:ind w:left="2160"/>
+        <w:rPr>
+          <w:rFonts w:cs="Courier New"/>
+        </w:rPr>
+      </w:pPr>
+      <w:r>
+        <w:rPr>
+          <w:rFonts w:ascii="Courier New" w:hAnsi="Courier New" w:cs="Courier New"/>
+          <w:b/>
+          <w:i/>
+          <w:sz w:val="20"/>
+          <w:szCs w:val="20"/>
+        </w:rPr>
+        <w:t xml:space="preserve">    return </w:t>
+      </w:r>
+      <w:proofErr w:type="gramStart"/>
+      <w:r>
+        <w:rPr>
+          <w:rFonts w:ascii="Courier New" w:hAnsi="Courier New" w:cs="Courier New"/>
+          <w:b/>
+          <w:i/>
+          <w:sz w:val="20"/>
+          <w:szCs w:val="20"/>
+        </w:rPr>
+        <w:t>render(</w:t>
+      </w:r>
+      <w:proofErr w:type="gramEnd"/>
+      <w:r>
+        <w:rPr>
+          <w:rFonts w:ascii="Courier New" w:hAnsi="Courier New" w:cs="Courier New"/>
+          <w:b/>
+          <w:i/>
+          <w:sz w:val="20"/>
+          <w:szCs w:val="20"/>
+        </w:rPr>
+        <w:t>request, '</w:t>
+      </w:r>
+      <w:proofErr w:type="spellStart"/>
+      <w:r>
+        <w:rPr>
+          <w:rFonts w:ascii="Courier New" w:hAnsi="Courier New" w:cs="Courier New"/>
+          <w:b/>
+          <w:i/>
+          <w:sz w:val="20"/>
+          <w:szCs w:val="20"/>
+        </w:rPr>
+        <w:t>tbc_sri_app</w:t>
+      </w:r>
+      <w:proofErr w:type="spellEnd"/>
+      <w:r>
+        <w:rPr>
+          <w:rFonts w:ascii="Courier New" w:hAnsi="Courier New" w:cs="Courier New"/>
+          <w:b/>
+          <w:i/>
+          <w:sz w:val="20"/>
+          <w:szCs w:val="20"/>
+        </w:rPr>
+        <w:t>/index.html')</w:t>
       </w:r>
     </w:p>
     <w:p>
@@ -9840,7 +9989,7 @@
     <w:p>
       <w:pPr>
         <w:spacing w:after="0"/>
-        <w:ind w:left="2160"/>
+        <w:ind w:left="2880" w:hanging="270"/>
         <w:rPr>
           <w:rFonts w:ascii="Courier New" w:hAnsi="Courier New" w:cs="Courier New"/>
           <w:b/>
@@ -9849,6 +9998,7 @@
           <w:szCs w:val="20"/>
         </w:rPr>
       </w:pPr>
+      <w:proofErr w:type="spellStart"/>
       <w:r>
         <w:rPr>
           <w:rFonts w:ascii="Courier New" w:hAnsi="Courier New" w:cs="Courier New"/>
@@ -9857,13 +10007,10 @@
           <w:sz w:val="20"/>
           <w:szCs w:val="20"/>
         </w:rPr>
-        <w:t xml:space="preserve">    # ex: /polls/5/</w:t>
-      </w:r>
-    </w:p>
-    <w:p>
-      <w:pPr>
-        <w:spacing w:after="0"/>
-        <w:ind w:left="2160"/>
+        <w:t>url</w:t>
+      </w:r>
+      <w:proofErr w:type="spellEnd"/>
+      <w:r>
         <w:rPr>
           <w:rFonts w:ascii="Courier New" w:hAnsi="Courier New" w:cs="Courier New"/>
           <w:b/>
@@ -9871,7 +10018,9 @@
           <w:sz w:val="20"/>
           <w:szCs w:val="20"/>
         </w:rPr>
-      </w:pPr>
+        <w:t>(r'^</w:t>
+      </w:r>
+      <w:proofErr w:type="gramStart"/>
       <w:r>
         <w:rPr>
           <w:rFonts w:ascii="Courier New" w:hAnsi="Courier New" w:cs="Courier New"/>
@@ -9880,9 +10029,9 @@
           <w:sz w:val="20"/>
           <w:szCs w:val="20"/>
         </w:rPr>
-        <w:t xml:space="preserve">    </w:t>
-      </w:r>
-      <w:proofErr w:type="spellStart"/>
+        <w:t>(?P</w:t>
+      </w:r>
+      <w:proofErr w:type="gramEnd"/>
       <w:r>
         <w:rPr>
           <w:rFonts w:ascii="Courier New" w:hAnsi="Courier New" w:cs="Courier New"/>
@@ -9891,9 +10040,9 @@
           <w:sz w:val="20"/>
           <w:szCs w:val="20"/>
         </w:rPr>
-        <w:t>url</w:t>
-      </w:r>
-      <w:proofErr w:type="spellEnd"/>
+        <w:t>&lt;</w:t>
+      </w:r>
+      <w:proofErr w:type="spellStart"/>
       <w:r>
         <w:rPr>
           <w:rFonts w:ascii="Courier New" w:hAnsi="Courier New" w:cs="Courier New"/>
@@ -9902,9 +10051,9 @@
           <w:sz w:val="20"/>
           <w:szCs w:val="20"/>
         </w:rPr>
-        <w:t>(r'^</w:t>
-      </w:r>
-      <w:proofErr w:type="gramStart"/>
+        <w:t>question_id</w:t>
+      </w:r>
+      <w:proofErr w:type="spellEnd"/>
       <w:r>
         <w:rPr>
           <w:rFonts w:ascii="Courier New" w:hAnsi="Courier New" w:cs="Courier New"/>
@@ -9913,9 +10062,9 @@
           <w:sz w:val="20"/>
           <w:szCs w:val="20"/>
         </w:rPr>
-        <w:t>(?P</w:t>
-      </w:r>
-      <w:proofErr w:type="gramEnd"/>
+        <w:t xml:space="preserve">&gt;[0-9]+)/$', </w:t>
+      </w:r>
+      <w:proofErr w:type="spellStart"/>
       <w:r>
         <w:rPr>
           <w:rFonts w:ascii="Courier New" w:hAnsi="Courier New" w:cs="Courier New"/>
@@ -9924,9 +10073,9 @@
           <w:sz w:val="20"/>
           <w:szCs w:val="20"/>
         </w:rPr>
-        <w:t>&lt;</w:t>
-      </w:r>
-      <w:proofErr w:type="spellStart"/>
+        <w:t>views.detail</w:t>
+      </w:r>
+      <w:proofErr w:type="spellEnd"/>
       <w:r>
         <w:rPr>
           <w:rFonts w:ascii="Courier New" w:hAnsi="Courier New" w:cs="Courier New"/>
@@ -9935,10 +10084,13 @@
           <w:sz w:val="20"/>
           <w:szCs w:val="20"/>
         </w:rPr>
-        <w:t>question_id</w:t>
-      </w:r>
-      <w:proofErr w:type="spellEnd"/>
-      <w:r>
+        <w:t>, name='detail'),</w:t>
+      </w:r>
+    </w:p>
+    <w:p>
+      <w:pPr>
+        <w:spacing w:after="0"/>
+        <w:ind w:left="2880" w:hanging="270"/>
         <w:rPr>
           <w:rFonts w:ascii="Courier New" w:hAnsi="Courier New" w:cs="Courier New"/>
           <w:b/>
@@ -9946,8 +10098,7 @@
           <w:sz w:val="20"/>
           <w:szCs w:val="20"/>
         </w:rPr>
-        <w:t xml:space="preserve">&gt;[0-9]+)/$', </w:t>
-      </w:r>
+      </w:pPr>
       <w:proofErr w:type="spellStart"/>
       <w:r>
         <w:rPr>
@@ -9957,7 +10108,7 @@
           <w:sz w:val="20"/>
           <w:szCs w:val="20"/>
         </w:rPr>
-        <w:t>views.detail</w:t>
+        <w:t>url</w:t>
       </w:r>
       <w:proofErr w:type="spellEnd"/>
       <w:r>
@@ -9968,13 +10119,10 @@
           <w:sz w:val="20"/>
           <w:szCs w:val="20"/>
         </w:rPr>
-        <w:t>, name='detail'),</w:t>
-      </w:r>
-    </w:p>
-    <w:p>
-      <w:pPr>
-        <w:spacing w:after="0"/>
-        <w:ind w:left="2160"/>
+        <w:t>(r'^</w:t>
+      </w:r>
+      <w:proofErr w:type="gramStart"/>
+      <w:r>
         <w:rPr>
           <w:rFonts w:ascii="Courier New" w:hAnsi="Courier New" w:cs="Courier New"/>
           <w:b/>
@@ -9982,7 +10130,9 @@
           <w:sz w:val="20"/>
           <w:szCs w:val="20"/>
         </w:rPr>
-      </w:pPr>
+        <w:t>(?P</w:t>
+      </w:r>
+      <w:proofErr w:type="gramEnd"/>
       <w:r>
         <w:rPr>
           <w:rFonts w:ascii="Courier New" w:hAnsi="Courier New" w:cs="Courier New"/>
@@ -9991,7 +10141,7 @@
           <w:sz w:val="20"/>
           <w:szCs w:val="20"/>
         </w:rPr>
-        <w:t xml:space="preserve">    </w:t>
+        <w:t>&lt;</w:t>
       </w:r>
       <w:proofErr w:type="spellStart"/>
       <w:r>
@@ -10002,7 +10152,7 @@
           <w:sz w:val="20"/>
           <w:szCs w:val="20"/>
         </w:rPr>
-        <w:t>url</w:t>
+        <w:t>namae</w:t>
       </w:r>
       <w:proofErr w:type="spellEnd"/>
       <w:r>
@@ -10013,9 +10163,9 @@
           <w:sz w:val="20"/>
           <w:szCs w:val="20"/>
         </w:rPr>
-        <w:t>(r'</w:t>
-      </w:r>
-      <w:proofErr w:type="gramStart"/>
+        <w:t xml:space="preserve">&gt;[^0-9])/$', </w:t>
+      </w:r>
+      <w:proofErr w:type="spellStart"/>
       <w:r>
         <w:rPr>
           <w:rFonts w:ascii="Courier New" w:hAnsi="Courier New" w:cs="Courier New"/>
@@ -10024,9 +10174,9 @@
           <w:sz w:val="20"/>
           <w:szCs w:val="20"/>
         </w:rPr>
-        <w:t>(?P</w:t>
-      </w:r>
-      <w:proofErr w:type="gramEnd"/>
+        <w:t>views.helloWorld</w:t>
+      </w:r>
+      <w:proofErr w:type="spellEnd"/>
       <w:r>
         <w:rPr>
           <w:rFonts w:ascii="Courier New" w:hAnsi="Courier New" w:cs="Courier New"/>
@@ -10035,7 +10185,7 @@
           <w:sz w:val="20"/>
           <w:szCs w:val="20"/>
         </w:rPr>
-        <w:t>&lt;</w:t>
+        <w:t>, name='</w:t>
       </w:r>
       <w:proofErr w:type="spellStart"/>
       <w:r>
@@ -10046,7 +10196,7 @@
           <w:sz w:val="20"/>
           <w:szCs w:val="20"/>
         </w:rPr>
-        <w:t>namae</w:t>
+        <w:t>helloWorld</w:t>
       </w:r>
       <w:proofErr w:type="spellEnd"/>
       <w:r>
@@ -10057,10 +10207,13 @@
           <w:sz w:val="20"/>
           <w:szCs w:val="20"/>
         </w:rPr>
-        <w:t xml:space="preserve">&gt;)/$', </w:t>
-      </w:r>
-      <w:proofErr w:type="spellStart"/>
-      <w:r>
+        <w:t>'),</w:t>
+      </w:r>
+    </w:p>
+    <w:p>
+      <w:pPr>
+        <w:spacing w:after="0"/>
+        <w:ind w:left="2880" w:hanging="270"/>
         <w:rPr>
           <w:rFonts w:ascii="Courier New" w:hAnsi="Courier New" w:cs="Courier New"/>
           <w:b/>
@@ -10068,9 +10221,9 @@
           <w:sz w:val="20"/>
           <w:szCs w:val="20"/>
         </w:rPr>
-        <w:t>views.helloWorld</w:t>
-      </w:r>
-      <w:proofErr w:type="spellEnd"/>
+      </w:pPr>
+      <w:proofErr w:type="spellStart"/>
+      <w:proofErr w:type="gramStart"/>
       <w:r>
         <w:rPr>
           <w:rFonts w:ascii="Courier New" w:hAnsi="Courier New" w:cs="Courier New"/>
@@ -10079,9 +10232,9 @@
           <w:sz w:val="20"/>
           <w:szCs w:val="20"/>
         </w:rPr>
-        <w:t>, name='</w:t>
-      </w:r>
-      <w:proofErr w:type="spellStart"/>
+        <w:t>url</w:t>
+      </w:r>
+      <w:proofErr w:type="spellEnd"/>
       <w:r>
         <w:rPr>
           <w:rFonts w:ascii="Courier New" w:hAnsi="Courier New" w:cs="Courier New"/>
@@ -10090,9 +10243,9 @@
           <w:sz w:val="20"/>
           <w:szCs w:val="20"/>
         </w:rPr>
-        <w:t>helloWorld</w:t>
-      </w:r>
-      <w:proofErr w:type="spellEnd"/>
+        <w:t>(</w:t>
+      </w:r>
+      <w:proofErr w:type="gramEnd"/>
       <w:r>
         <w:rPr>
           <w:rFonts w:ascii="Courier New" w:hAnsi="Courier New" w:cs="Courier New"/>
@@ -10101,13 +10254,10 @@
           <w:sz w:val="20"/>
           <w:szCs w:val="20"/>
         </w:rPr>
-        <w:t>'),</w:t>
-      </w:r>
-    </w:p>
-    <w:p>
-      <w:pPr>
-        <w:spacing w:after="0"/>
-        <w:ind w:left="2160"/>
+        <w:t xml:space="preserve">r'^$', </w:t>
+      </w:r>
+      <w:proofErr w:type="spellStart"/>
+      <w:r>
         <w:rPr>
           <w:rFonts w:ascii="Courier New" w:hAnsi="Courier New" w:cs="Courier New"/>
           <w:b/>
@@ -10115,16 +10265,9 @@
           <w:sz w:val="20"/>
           <w:szCs w:val="20"/>
         </w:rPr>
-      </w:pPr>
-    </w:p>
-    <w:p>
-      <w:pPr>
-        <w:spacing w:after="0"/>
-        <w:ind w:left="2160"/>
-        <w:rPr>
-          <w:rFonts w:cs="Courier New"/>
-        </w:rPr>
-      </w:pPr>
+        <w:t>views.index</w:t>
+      </w:r>
+      <w:proofErr w:type="spellEnd"/>
       <w:r>
         <w:rPr>
           <w:rFonts w:ascii="Courier New" w:hAnsi="Courier New" w:cs="Courier New"/>
@@ -10133,6 +10276,38 @@
           <w:sz w:val="20"/>
           <w:szCs w:val="20"/>
         </w:rPr>
+        <w:t>, name='index'),</w:t>
+      </w:r>
+    </w:p>
+    <w:p>
+      <w:pPr>
+        <w:spacing w:after="0"/>
+        <w:ind w:left="2160"/>
+        <w:rPr>
+          <w:rFonts w:ascii="Courier New" w:hAnsi="Courier New" w:cs="Courier New"/>
+          <w:b/>
+          <w:i/>
+          <w:sz w:val="20"/>
+          <w:szCs w:val="20"/>
+        </w:rPr>
+      </w:pPr>
+    </w:p>
+    <w:p>
+      <w:pPr>
+        <w:spacing w:after="0"/>
+        <w:ind w:left="2160"/>
+        <w:rPr>
+          <w:rFonts w:cs="Courier New"/>
+        </w:rPr>
+      </w:pPr>
+      <w:r>
+        <w:rPr>
+          <w:rFonts w:ascii="Courier New" w:hAnsi="Courier New" w:cs="Courier New"/>
+          <w:b/>
+          <w:i/>
+          <w:sz w:val="20"/>
+          <w:szCs w:val="20"/>
+        </w:rPr>
         <w:t>]</w:t>
       </w:r>
     </w:p>
@@ -10144,6 +10319,8 @@
           <w:rFonts w:cs="Courier New"/>
         </w:rPr>
       </w:pPr>
+      <w:bookmarkStart w:id="23" w:name="_GoBack"/>
+      <w:bookmarkEnd w:id="23"/>
     </w:p>
     <w:p>
       <w:pPr>
@@ -10167,14 +10344,14 @@
           <w:rFonts w:cs="Courier New"/>
         </w:rPr>
       </w:pPr>
-      <w:bookmarkStart w:id="23" w:name="_Toc496614504"/>
+      <w:bookmarkStart w:id="24" w:name="_Toc496614504"/>
       <w:r>
         <w:rPr>
           <w:rStyle w:val="Heading2Char"/>
         </w:rPr>
         <w:t>Updated tbc_sri/urls.py</w:t>
       </w:r>
-      <w:bookmarkEnd w:id="23"/>
+      <w:bookmarkEnd w:id="24"/>
       <w:r>
         <w:rPr>
           <w:rFonts w:cs="Courier New"/>
@@ -10347,11 +10524,11 @@
         </w:numPr>
         <w:spacing w:before="0"/>
       </w:pPr>
-      <w:bookmarkStart w:id="24" w:name="_Toc496614505"/>
+      <w:bookmarkStart w:id="25" w:name="_Toc496614505"/>
       <w:r>
         <w:t>Grid</w:t>
       </w:r>
-      <w:bookmarkEnd w:id="24"/>
+      <w:bookmarkEnd w:id="25"/>
     </w:p>
     <w:p>
       <w:pPr>
@@ -10362,11 +10539,11 @@
         </w:numPr>
         <w:spacing w:before="0"/>
       </w:pPr>
-      <w:bookmarkStart w:id="25" w:name="_Toc496614506"/>
+      <w:bookmarkStart w:id="26" w:name="_Toc496614506"/>
       <w:r>
         <w:t>Grid tool to use</w:t>
       </w:r>
-      <w:bookmarkEnd w:id="25"/>
+      <w:bookmarkEnd w:id="26"/>
     </w:p>
     <w:p>
       <w:pPr>
@@ -10461,7 +10638,14 @@
         <w:rPr>
           <w:rFonts w:cs="Courier New"/>
         </w:rPr>
-        <w:t xml:space="preserve">. Both have somewhat recent updates and not that great HOWTOs. Just </w:t>
+        <w:t xml:space="preserve">. Both have somewhat </w:t>
+      </w:r>
+      <w:r>
+        <w:rPr>
+          <w:rFonts w:cs="Courier New"/>
+        </w:rPr>
+        <w:lastRenderedPageBreak/>
+        <w:t xml:space="preserve">recent updates and not that great HOWTOs. Just </w:t>
       </w:r>
       <w:proofErr w:type="spellStart"/>
       <w:r>
@@ -10496,7 +10680,7 @@
         </w:numPr>
         <w:spacing w:before="0"/>
       </w:pPr>
-      <w:bookmarkStart w:id="26" w:name="_Toc496614507"/>
+      <w:bookmarkStart w:id="27" w:name="_Toc496614507"/>
       <w:r>
         <w:t xml:space="preserve">Download </w:t>
       </w:r>
@@ -10508,7 +10692,7 @@
       <w:r>
         <w:t xml:space="preserve"> package</w:t>
       </w:r>
-      <w:bookmarkEnd w:id="26"/>
+      <w:bookmarkEnd w:id="27"/>
     </w:p>
     <w:p>
       <w:pPr>
@@ -10748,7 +10932,7 @@
         <w:spacing w:before="0"/>
         <w:ind w:left="1800" w:firstLine="360"/>
       </w:pPr>
-      <w:bookmarkStart w:id="27" w:name="_Toc496614508"/>
+      <w:bookmarkStart w:id="28" w:name="_Toc496614508"/>
       <w:r>
         <w:t xml:space="preserve">Ilust2. New static folder with </w:t>
       </w:r>
@@ -10760,7 +10944,7 @@
       <w:r>
         <w:t xml:space="preserve"> files</w:t>
       </w:r>
-      <w:bookmarkEnd w:id="27"/>
+      <w:bookmarkEnd w:id="28"/>
     </w:p>
     <w:p/>
     <w:p>
@@ -10772,11 +10956,11 @@
         </w:numPr>
         <w:spacing w:before="0"/>
       </w:pPr>
-      <w:bookmarkStart w:id="28" w:name="_Toc496614509"/>
+      <w:bookmarkStart w:id="29" w:name="_Toc496614509"/>
       <w:r>
         <w:t>Check settings.py</w:t>
       </w:r>
-      <w:bookmarkEnd w:id="28"/>
+      <w:bookmarkEnd w:id="29"/>
     </w:p>
     <w:p>
       <w:pPr>
@@ -10803,6 +10987,7 @@
           <w:b/>
           <w:i/>
         </w:rPr>
+        <w:lastRenderedPageBreak/>
         <w:t>INSTALLED_APPS = (</w:t>
       </w:r>
     </w:p>
@@ -10928,7 +11113,6 @@
         <w:rPr>
           <w:rFonts w:cs="Courier New"/>
         </w:rPr>
-        <w:lastRenderedPageBreak/>
         <w:t xml:space="preserve">Not sure how to check but I believe I have done all I can to include the </w:t>
       </w:r>
       <w:proofErr w:type="spellStart"/>
@@ -11126,6 +11310,7 @@
         <w:ind w:left="2160" w:firstLine="720"/>
       </w:pPr>
       <w:r>
+        <w:lastRenderedPageBreak/>
         <w:t>Ilust3. Templates folder with index.html</w:t>
       </w:r>
     </w:p>
@@ -11155,8 +11340,6 @@
           <w:rFonts w:cs="Courier New"/>
         </w:rPr>
       </w:pPr>
-      <w:bookmarkStart w:id="29" w:name="_GoBack"/>
-      <w:bookmarkEnd w:id="29"/>
     </w:p>
     <w:p>
       <w:pPr>
@@ -14024,7 +14207,7 @@
 </file>
 
 <file path=customXml/itemProps1.xml><?xml version="1.0" encoding="utf-8"?>
-<ds:datastoreItem xmlns:ds="http://schemas.openxmlformats.org/officeDocument/2006/customXml" ds:itemID="{01888E73-CA61-4D3A-9862-BE765C20263C}">
+<ds:datastoreItem xmlns:ds="http://schemas.openxmlformats.org/officeDocument/2006/customXml" ds:itemID="{73E73878-F3A9-4B59-9C43-55C93133A431}">
   <ds:schemaRefs>
     <ds:schemaRef ds:uri="http://schemas.openxmlformats.org/officeDocument/2006/bibliography"/>
   </ds:schemaRefs>

</xml_diff>

<commit_message>
Finally got Basic Scenario demo working
</commit_message>
<xml_diff>
--- a/notes.docx
+++ b/notes.docx
@@ -10319,8 +10319,6 @@
           <w:rFonts w:cs="Courier New"/>
         </w:rPr>
       </w:pPr>
-      <w:bookmarkStart w:id="23" w:name="_GoBack"/>
-      <w:bookmarkEnd w:id="23"/>
     </w:p>
     <w:p>
       <w:pPr>
@@ -10344,14 +10342,14 @@
           <w:rFonts w:cs="Courier New"/>
         </w:rPr>
       </w:pPr>
-      <w:bookmarkStart w:id="24" w:name="_Toc496614504"/>
+      <w:bookmarkStart w:id="23" w:name="_Toc496614504"/>
       <w:r>
         <w:rPr>
           <w:rStyle w:val="Heading2Char"/>
         </w:rPr>
         <w:t>Updated tbc_sri/urls.py</w:t>
       </w:r>
-      <w:bookmarkEnd w:id="24"/>
+      <w:bookmarkEnd w:id="23"/>
       <w:r>
         <w:rPr>
           <w:rFonts w:cs="Courier New"/>
@@ -10524,11 +10522,11 @@
         </w:numPr>
         <w:spacing w:before="0"/>
       </w:pPr>
-      <w:bookmarkStart w:id="25" w:name="_Toc496614505"/>
+      <w:bookmarkStart w:id="24" w:name="_Toc496614505"/>
       <w:r>
         <w:t>Grid</w:t>
       </w:r>
-      <w:bookmarkEnd w:id="25"/>
+      <w:bookmarkEnd w:id="24"/>
     </w:p>
     <w:p>
       <w:pPr>
@@ -10539,11 +10537,11 @@
         </w:numPr>
         <w:spacing w:before="0"/>
       </w:pPr>
-      <w:bookmarkStart w:id="26" w:name="_Toc496614506"/>
+      <w:bookmarkStart w:id="25" w:name="_Toc496614506"/>
       <w:r>
         <w:t>Grid tool to use</w:t>
       </w:r>
-      <w:bookmarkEnd w:id="26"/>
+      <w:bookmarkEnd w:id="25"/>
     </w:p>
     <w:p>
       <w:pPr>
@@ -10680,7 +10678,7 @@
         </w:numPr>
         <w:spacing w:before="0"/>
       </w:pPr>
-      <w:bookmarkStart w:id="27" w:name="_Toc496614507"/>
+      <w:bookmarkStart w:id="26" w:name="_Toc496614507"/>
       <w:r>
         <w:t xml:space="preserve">Download </w:t>
       </w:r>
@@ -10692,7 +10690,7 @@
       <w:r>
         <w:t xml:space="preserve"> package</w:t>
       </w:r>
-      <w:bookmarkEnd w:id="27"/>
+      <w:bookmarkEnd w:id="26"/>
     </w:p>
     <w:p>
       <w:pPr>
@@ -10800,7 +10798,37 @@
         <w:rPr>
           <w:rFonts w:cs="Courier New"/>
         </w:rPr>
-        <w:t>tbc_sri_app</w:t>
+        <w:t>T</w:t>
+      </w:r>
+      <w:r>
+        <w:rPr>
+          <w:rFonts w:cs="Courier New"/>
+        </w:rPr>
+        <w:t>bc</w:t>
+      </w:r>
+      <w:r>
+        <w:rPr>
+          <w:rFonts w:cs="Courier New"/>
+        </w:rPr>
+        <w:t>_</w:t>
+      </w:r>
+      <w:r>
+        <w:rPr>
+          <w:rFonts w:cs="Courier New"/>
+        </w:rPr>
+        <w:t>sri</w:t>
+      </w:r>
+      <w:r>
+        <w:rPr>
+          <w:rFonts w:cs="Courier New"/>
+        </w:rPr>
+        <w:t>_</w:t>
+      </w:r>
+      <w:r>
+        <w:rPr>
+          <w:rFonts w:cs="Courier New"/>
+        </w:rPr>
+        <w:t>app</w:t>
       </w:r>
       <w:proofErr w:type="spellEnd"/>
       <w:r>
@@ -10826,7 +10854,13 @@
         <w:rPr>
           <w:rFonts w:cs="Courier New"/>
         </w:rPr>
-        <w:t>tbc_sri_app</w:t>
+        <w:t>tbcsri</w:t>
+      </w:r>
+      <w:r>
+        <w:rPr>
+          <w:rFonts w:cs="Courier New"/>
+        </w:rPr>
+        <w:t>app</w:t>
       </w:r>
       <w:proofErr w:type="spellEnd"/>
     </w:p>
@@ -10853,6 +10887,15 @@
         </w:rPr>
         <w:t>and placed the jsgrid-1.5.3 folder underneath</w:t>
       </w:r>
+    </w:p>
+    <w:p>
+      <w:pPr>
+        <w:spacing w:after="0"/>
+        <w:ind w:left="720" w:firstLine="360"/>
+        <w:rPr>
+          <w:rFonts w:cs="Courier New"/>
+        </w:rPr>
+      </w:pPr>
     </w:p>
     <w:p>
       <w:pPr>
@@ -10878,9 +10921,9 @@
         </w:rPr>
         <w:drawing>
           <wp:inline distT="0" distB="0" distL="0" distR="0">
-            <wp:extent cx="2362200" cy="4371975"/>
-            <wp:effectExtent l="0" t="0" r="0" b="9525"/>
-            <wp:docPr id="3" name="Picture 3"/>
+            <wp:extent cx="2371725" cy="3676650"/>
+            <wp:effectExtent l="0" t="0" r="9525" b="0"/>
+            <wp:docPr id="4" name="Picture 4"/>
             <wp:cNvGraphicFramePr>
               <a:graphicFrameLocks xmlns:a="http://schemas.openxmlformats.org/drawingml/2006/main" noChangeAspect="1"/>
             </wp:cNvGraphicFramePr>
@@ -10888,7 +10931,7 @@
               <a:graphicData uri="http://schemas.openxmlformats.org/drawingml/2006/picture">
                 <pic:pic xmlns:pic="http://schemas.openxmlformats.org/drawingml/2006/picture">
                   <pic:nvPicPr>
-                    <pic:cNvPr id="0" name="Picture 3"/>
+                    <pic:cNvPr id="0" name="Picture 1"/>
                     <pic:cNvPicPr>
                       <a:picLocks noChangeAspect="1" noChangeArrowheads="1"/>
                     </pic:cNvPicPr>
@@ -10909,7 +10952,7 @@
                   <pic:spPr bwMode="auto">
                     <a:xfrm>
                       <a:off x="0" y="0"/>
-                      <a:ext cx="2362200" cy="4371975"/>
+                      <a:ext cx="2371725" cy="3676650"/>
                     </a:xfrm>
                     <a:prstGeom prst="rect">
                       <a:avLst/>
@@ -10932,7 +10975,7 @@
         <w:spacing w:before="0"/>
         <w:ind w:left="1800" w:firstLine="360"/>
       </w:pPr>
-      <w:bookmarkStart w:id="28" w:name="_Toc496614508"/>
+      <w:bookmarkStart w:id="27" w:name="_Toc496614508"/>
       <w:r>
         <w:t xml:space="preserve">Ilust2. New static folder with </w:t>
       </w:r>
@@ -10944,7 +10987,7 @@
       <w:r>
         <w:t xml:space="preserve"> files</w:t>
       </w:r>
-      <w:bookmarkEnd w:id="28"/>
+      <w:bookmarkEnd w:id="27"/>
     </w:p>
     <w:p/>
     <w:p>
@@ -10956,11 +10999,38 @@
         </w:numPr>
         <w:spacing w:before="0"/>
       </w:pPr>
-      <w:bookmarkStart w:id="29" w:name="_Toc496614509"/>
+      <w:bookmarkStart w:id="28" w:name="_Toc496614509"/>
       <w:r>
         <w:t>Check settings.py</w:t>
       </w:r>
-      <w:bookmarkEnd w:id="29"/>
+      <w:bookmarkEnd w:id="28"/>
+    </w:p>
+    <w:p>
+      <w:pPr>
+        <w:spacing w:after="0"/>
+        <w:ind w:left="1440"/>
+        <w:rPr>
+          <w:rFonts w:cs="Courier New"/>
+        </w:rPr>
+      </w:pPr>
+      <w:hyperlink r:id="rId17" w:history="1">
+        <w:r>
+          <w:rPr>
+            <w:rStyle w:val="Hyperlink"/>
+            <w:rFonts w:cs="Courier New"/>
+          </w:rPr>
+          <w:t>https://scotch.io/tutorials/working-with-django-templates-static-files#toc-settings-for-managing-static-files</w:t>
+        </w:r>
+      </w:hyperlink>
+    </w:p>
+    <w:p>
+      <w:pPr>
+        <w:spacing w:after="0"/>
+        <w:ind w:left="720"/>
+        <w:rPr>
+          <w:rFonts w:cs="Courier New"/>
+        </w:rPr>
+      </w:pPr>
     </w:p>
     <w:p>
       <w:pPr>
@@ -11074,7 +11144,7 @@
     <w:p>
       <w:pPr>
         <w:spacing w:after="0"/>
-        <w:ind w:left="720" w:firstLine="720"/>
+        <w:ind w:left="1440"/>
         <w:rPr>
           <w:rFonts w:ascii="Courier New" w:hAnsi="Courier New" w:cs="Courier New"/>
           <w:b/>
@@ -11088,6 +11158,186 @@
           <w:i/>
         </w:rPr>
         <w:t>STATIC_URL = '/static/'</w:t>
+      </w:r>
+    </w:p>
+    <w:p>
+      <w:pPr>
+        <w:spacing w:after="0"/>
+        <w:ind w:left="1440"/>
+        <w:rPr>
+          <w:rFonts w:ascii="Courier New" w:hAnsi="Courier New" w:cs="Courier New"/>
+          <w:b/>
+          <w:i/>
+        </w:rPr>
+      </w:pPr>
+    </w:p>
+    <w:p>
+      <w:pPr>
+        <w:spacing w:after="0"/>
+        <w:ind w:left="1440"/>
+        <w:rPr>
+          <w:rFonts w:ascii="Courier New" w:hAnsi="Courier New" w:cs="Courier New"/>
+          <w:b/>
+          <w:i/>
+        </w:rPr>
+      </w:pPr>
+      <w:r>
+        <w:rPr>
+          <w:rFonts w:ascii="Courier New" w:hAnsi="Courier New" w:cs="Courier New"/>
+          <w:b/>
+          <w:i/>
+        </w:rPr>
+        <w:t>STATICFILES_DIRS = (</w:t>
+      </w:r>
+    </w:p>
+    <w:p>
+      <w:pPr>
+        <w:spacing w:after="0"/>
+        <w:ind w:left="1440"/>
+        <w:rPr>
+          <w:rFonts w:ascii="Courier New" w:hAnsi="Courier New" w:cs="Courier New"/>
+          <w:b/>
+          <w:i/>
+        </w:rPr>
+      </w:pPr>
+      <w:r>
+        <w:rPr>
+          <w:rFonts w:ascii="Courier New" w:hAnsi="Courier New" w:cs="Courier New"/>
+          <w:b/>
+          <w:i/>
+        </w:rPr>
+        <w:t xml:space="preserve">    </w:t>
+      </w:r>
+      <w:proofErr w:type="spellStart"/>
+      <w:proofErr w:type="gramStart"/>
+      <w:r>
+        <w:rPr>
+          <w:rFonts w:ascii="Courier New" w:hAnsi="Courier New" w:cs="Courier New"/>
+          <w:b/>
+          <w:i/>
+        </w:rPr>
+        <w:t>os.path</w:t>
+      </w:r>
+      <w:proofErr w:type="gramEnd"/>
+      <w:r>
+        <w:rPr>
+          <w:rFonts w:ascii="Courier New" w:hAnsi="Courier New" w:cs="Courier New"/>
+          <w:b/>
+          <w:i/>
+        </w:rPr>
+        <w:t>.join</w:t>
+      </w:r>
+      <w:proofErr w:type="spellEnd"/>
+      <w:r>
+        <w:rPr>
+          <w:rFonts w:ascii="Courier New" w:hAnsi="Courier New" w:cs="Courier New"/>
+          <w:b/>
+          <w:i/>
+        </w:rPr>
+        <w:t>(BASE_DIR, 'static'),</w:t>
+      </w:r>
+    </w:p>
+    <w:p>
+      <w:pPr>
+        <w:spacing w:after="0"/>
+        <w:ind w:left="1440"/>
+        <w:rPr>
+          <w:rFonts w:ascii="Courier New" w:hAnsi="Courier New" w:cs="Courier New"/>
+          <w:b/>
+          <w:i/>
+        </w:rPr>
+      </w:pPr>
+      <w:r>
+        <w:rPr>
+          <w:rFonts w:ascii="Courier New" w:hAnsi="Courier New" w:cs="Courier New"/>
+          <w:b/>
+          <w:i/>
+        </w:rPr>
+        <w:t>)</w:t>
+      </w:r>
+    </w:p>
+    <w:p>
+      <w:pPr>
+        <w:spacing w:after="0"/>
+        <w:ind w:left="1440"/>
+        <w:rPr>
+          <w:rFonts w:ascii="Courier New" w:hAnsi="Courier New" w:cs="Courier New"/>
+          <w:b/>
+          <w:i/>
+        </w:rPr>
+      </w:pPr>
+    </w:p>
+    <w:p>
+      <w:pPr>
+        <w:spacing w:after="0"/>
+        <w:ind w:left="1440"/>
+        <w:rPr>
+          <w:rFonts w:ascii="Courier New" w:hAnsi="Courier New" w:cs="Courier New"/>
+          <w:b/>
+          <w:i/>
+        </w:rPr>
+      </w:pPr>
+      <w:r>
+        <w:rPr>
+          <w:rFonts w:ascii="Courier New" w:hAnsi="Courier New" w:cs="Courier New"/>
+          <w:b/>
+          <w:i/>
+        </w:rPr>
+        <w:t xml:space="preserve">STATIC_ROOT </w:t>
+      </w:r>
+      <w:proofErr w:type="gramStart"/>
+      <w:r>
+        <w:rPr>
+          <w:rFonts w:ascii="Courier New" w:hAnsi="Courier New" w:cs="Courier New"/>
+          <w:b/>
+          <w:i/>
+        </w:rPr>
+        <w:t xml:space="preserve">=  </w:t>
+      </w:r>
+      <w:proofErr w:type="spellStart"/>
+      <w:r>
+        <w:rPr>
+          <w:rFonts w:ascii="Courier New" w:hAnsi="Courier New" w:cs="Courier New"/>
+          <w:b/>
+          <w:i/>
+        </w:rPr>
+        <w:t>os</w:t>
+      </w:r>
+      <w:proofErr w:type="gramEnd"/>
+      <w:r>
+        <w:rPr>
+          <w:rFonts w:ascii="Courier New" w:hAnsi="Courier New" w:cs="Courier New"/>
+          <w:b/>
+          <w:i/>
+        </w:rPr>
+        <w:t>.path.join</w:t>
+      </w:r>
+      <w:proofErr w:type="spellEnd"/>
+      <w:r>
+        <w:rPr>
+          <w:rFonts w:ascii="Courier New" w:hAnsi="Courier New" w:cs="Courier New"/>
+          <w:b/>
+          <w:i/>
+        </w:rPr>
+        <w:t>(BASE_DIR, '</w:t>
+      </w:r>
+      <w:proofErr w:type="spellStart"/>
+      <w:r>
+        <w:rPr>
+          <w:rFonts w:ascii="Courier New" w:hAnsi="Courier New" w:cs="Courier New"/>
+          <w:b/>
+          <w:i/>
+        </w:rPr>
+        <w:t>staticfiles</w:t>
+      </w:r>
+      <w:proofErr w:type="spellEnd"/>
+      <w:r>
+        <w:rPr>
+          <w:rFonts w:ascii="Courier New" w:hAnsi="Courier New" w:cs="Courier New"/>
+          <w:b/>
+          <w:i/>
+        </w:rPr>
+        <w:t>')</w:t>
       </w:r>
     </w:p>
     <w:p>
@@ -11181,14 +11431,6 @@
         </w:rPr>
         <w:tab/>
       </w:r>
-    </w:p>
-    <w:p>
-      <w:pPr>
-        <w:spacing w:after="0"/>
-        <w:rPr>
-          <w:rFonts w:cs="Courier New"/>
-        </w:rPr>
-      </w:pPr>
     </w:p>
     <w:p>
       <w:pPr>
@@ -11199,7 +11441,13 @@
         </w:numPr>
       </w:pPr>
       <w:r>
-        <w:t>Create a Grid page</w:t>
+        <w:t xml:space="preserve">Create a </w:t>
+      </w:r>
+      <w:r>
+        <w:t>test</w:t>
+      </w:r>
+      <w:r>
+        <w:t xml:space="preserve"> page</w:t>
       </w:r>
     </w:p>
     <w:p/>
@@ -11256,9 +11504,9 @@
         </w:rPr>
         <w:drawing>
           <wp:inline distT="0" distB="0" distL="0" distR="0">
-            <wp:extent cx="1962150" cy="5095875"/>
+            <wp:extent cx="1828800" cy="2047875"/>
             <wp:effectExtent l="0" t="0" r="0" b="9525"/>
-            <wp:docPr id="1" name="Picture 1"/>
+            <wp:docPr id="5" name="Picture 5"/>
             <wp:cNvGraphicFramePr>
               <a:graphicFrameLocks xmlns:a="http://schemas.openxmlformats.org/drawingml/2006/main" noChangeAspect="1"/>
             </wp:cNvGraphicFramePr>
@@ -11266,13 +11514,13 @@
               <a:graphicData uri="http://schemas.openxmlformats.org/drawingml/2006/picture">
                 <pic:pic xmlns:pic="http://schemas.openxmlformats.org/drawingml/2006/picture">
                   <pic:nvPicPr>
-                    <pic:cNvPr id="0" name="Picture 1"/>
+                    <pic:cNvPr id="0" name="Picture 2"/>
                     <pic:cNvPicPr>
                       <a:picLocks noChangeAspect="1" noChangeArrowheads="1"/>
                     </pic:cNvPicPr>
                   </pic:nvPicPr>
                   <pic:blipFill>
-                    <a:blip r:embed="rId17">
+                    <a:blip r:embed="rId18">
                       <a:extLst>
                         <a:ext uri="{28A0092B-C50C-407E-A947-70E740481C1C}">
                           <a14:useLocalDpi xmlns:a14="http://schemas.microsoft.com/office/drawing/2010/main" val="0"/>
@@ -11287,7 +11535,7 @@
                   <pic:spPr bwMode="auto">
                     <a:xfrm>
                       <a:off x="0" y="0"/>
-                      <a:ext cx="1962150" cy="5095875"/>
+                      <a:ext cx="1828800" cy="2047875"/>
                     </a:xfrm>
                     <a:prstGeom prst="rect">
                       <a:avLst/>
@@ -11310,8 +11558,314 @@
         <w:ind w:left="2160" w:firstLine="720"/>
       </w:pPr>
       <w:r>
+        <w:t>Ilust3. Templates folder with index.html</w:t>
+      </w:r>
+    </w:p>
+    <w:p>
+      <w:pPr>
+        <w:spacing w:after="0"/>
+        <w:ind w:left="720"/>
+        <w:rPr>
+          <w:rFonts w:cs="Courier New"/>
+        </w:rPr>
+      </w:pPr>
+    </w:p>
+    <w:p>
+      <w:pPr>
+        <w:spacing w:after="0"/>
+        <w:ind w:left="720"/>
+        <w:rPr>
+          <w:rFonts w:cs="Courier New"/>
+        </w:rPr>
+      </w:pPr>
+    </w:p>
+    <w:p>
+      <w:pPr>
+        <w:spacing w:after="0"/>
+        <w:ind w:left="720"/>
+        <w:rPr>
+          <w:rFonts w:cs="Courier New"/>
+        </w:rPr>
+      </w:pPr>
+      <w:r>
+        <w:rPr>
+          <w:rFonts w:cs="Courier New"/>
+        </w:rPr>
+        <w:tab/>
+        <w:t>Put some hello world in it</w:t>
+      </w:r>
+    </w:p>
+    <w:p>
+      <w:pPr>
+        <w:spacing w:after="0"/>
+        <w:ind w:left="720"/>
+        <w:rPr>
+          <w:rFonts w:cs="Courier New"/>
+        </w:rPr>
+      </w:pPr>
+    </w:p>
+    <w:p>
+      <w:pPr>
+        <w:spacing w:after="0"/>
+        <w:ind w:left="2880"/>
+        <w:rPr>
+          <w:rFonts w:ascii="Courier New" w:hAnsi="Courier New" w:cs="Courier New"/>
+          <w:b/>
+          <w:i/>
+        </w:rPr>
+      </w:pPr>
+      <w:r>
+        <w:rPr>
+          <w:rFonts w:ascii="Courier New" w:hAnsi="Courier New" w:cs="Courier New"/>
+          <w:b/>
+          <w:i/>
+        </w:rPr>
+        <w:t>&lt;html&gt;</w:t>
+      </w:r>
+    </w:p>
+    <w:p>
+      <w:pPr>
+        <w:spacing w:after="0"/>
+        <w:ind w:left="2880"/>
+        <w:rPr>
+          <w:rFonts w:ascii="Courier New" w:hAnsi="Courier New" w:cs="Courier New"/>
+          <w:b/>
+          <w:i/>
+        </w:rPr>
+      </w:pPr>
+      <w:r>
+        <w:rPr>
+          <w:rFonts w:ascii="Courier New" w:hAnsi="Courier New" w:cs="Courier New"/>
+          <w:b/>
+          <w:i/>
+        </w:rPr>
+        <w:t>&lt;head&gt;</w:t>
+      </w:r>
+    </w:p>
+    <w:p>
+      <w:pPr>
+        <w:spacing w:after="0"/>
+        <w:ind w:left="2880"/>
+        <w:rPr>
+          <w:rFonts w:ascii="Courier New" w:hAnsi="Courier New" w:cs="Courier New"/>
+          <w:b/>
+          <w:i/>
+        </w:rPr>
+      </w:pPr>
+      <w:r>
+        <w:rPr>
+          <w:rFonts w:ascii="Courier New" w:hAnsi="Courier New" w:cs="Courier New"/>
+          <w:b/>
+          <w:i/>
+        </w:rPr>
+        <w:t xml:space="preserve">  &lt;title&gt;Index&lt;/title&gt;</w:t>
+      </w:r>
+    </w:p>
+    <w:p>
+      <w:pPr>
+        <w:spacing w:after="0"/>
+        <w:ind w:left="2880"/>
+        <w:rPr>
+          <w:rFonts w:ascii="Courier New" w:hAnsi="Courier New" w:cs="Courier New"/>
+          <w:b/>
+          <w:i/>
+        </w:rPr>
+      </w:pPr>
+      <w:r>
+        <w:rPr>
+          <w:rFonts w:ascii="Courier New" w:hAnsi="Courier New" w:cs="Courier New"/>
+          <w:b/>
+          <w:i/>
+        </w:rPr>
+        <w:t>&lt;/head&gt;</w:t>
+      </w:r>
+    </w:p>
+    <w:p>
+      <w:pPr>
+        <w:spacing w:after="0"/>
+        <w:ind w:left="2880"/>
+        <w:rPr>
+          <w:rFonts w:ascii="Courier New" w:hAnsi="Courier New" w:cs="Courier New"/>
+          <w:b/>
+          <w:i/>
+        </w:rPr>
+      </w:pPr>
+      <w:r>
+        <w:rPr>
+          <w:rFonts w:ascii="Courier New" w:hAnsi="Courier New" w:cs="Courier New"/>
+          <w:b/>
+          <w:i/>
+        </w:rPr>
+        <w:t>&lt;body&gt;</w:t>
+      </w:r>
+    </w:p>
+    <w:p>
+      <w:pPr>
+        <w:spacing w:after="0"/>
+        <w:ind w:left="2880"/>
+        <w:rPr>
+          <w:rFonts w:ascii="Courier New" w:hAnsi="Courier New" w:cs="Courier New"/>
+          <w:b/>
+          <w:i/>
+        </w:rPr>
+      </w:pPr>
+      <w:r>
+        <w:rPr>
+          <w:rFonts w:ascii="Courier New" w:hAnsi="Courier New" w:cs="Courier New"/>
+          <w:b/>
+          <w:i/>
+        </w:rPr>
+        <w:t xml:space="preserve">  &lt;script type="text/</w:t>
+      </w:r>
+      <w:proofErr w:type="spellStart"/>
+      <w:r>
+        <w:rPr>
+          <w:rFonts w:ascii="Courier New" w:hAnsi="Courier New" w:cs="Courier New"/>
+          <w:b/>
+          <w:i/>
+        </w:rPr>
+        <w:t>javascript</w:t>
+      </w:r>
+      <w:proofErr w:type="spellEnd"/>
+      <w:r>
+        <w:rPr>
+          <w:rFonts w:ascii="Courier New" w:hAnsi="Courier New" w:cs="Courier New"/>
+          <w:b/>
+          <w:i/>
+        </w:rPr>
+        <w:t>"&gt;</w:t>
+      </w:r>
+    </w:p>
+    <w:p>
+      <w:pPr>
+        <w:spacing w:after="0"/>
+        <w:ind w:left="2880"/>
+        <w:rPr>
+          <w:rFonts w:ascii="Courier New" w:hAnsi="Courier New" w:cs="Courier New"/>
+          <w:b/>
+          <w:i/>
+        </w:rPr>
+      </w:pPr>
+      <w:r>
+        <w:rPr>
+          <w:rFonts w:ascii="Courier New" w:hAnsi="Courier New" w:cs="Courier New"/>
+          <w:b/>
+          <w:i/>
+        </w:rPr>
+        <w:t xml:space="preserve">    </w:t>
+      </w:r>
+      <w:proofErr w:type="spellStart"/>
+      <w:proofErr w:type="gramStart"/>
+      <w:r>
+        <w:rPr>
+          <w:rFonts w:ascii="Courier New" w:hAnsi="Courier New" w:cs="Courier New"/>
+          <w:b/>
+          <w:i/>
+        </w:rPr>
+        <w:t>document.write</w:t>
+      </w:r>
+      <w:proofErr w:type="spellEnd"/>
+      <w:proofErr w:type="gramEnd"/>
+      <w:r>
+        <w:rPr>
+          <w:rFonts w:ascii="Courier New" w:hAnsi="Courier New" w:cs="Courier New"/>
+          <w:b/>
+          <w:i/>
+        </w:rPr>
+        <w:t>("Hello from index.html")</w:t>
+      </w:r>
+    </w:p>
+    <w:p>
+      <w:pPr>
+        <w:spacing w:after="0"/>
+        <w:ind w:left="2880"/>
+        <w:rPr>
+          <w:rFonts w:ascii="Courier New" w:hAnsi="Courier New" w:cs="Courier New"/>
+          <w:b/>
+          <w:i/>
+        </w:rPr>
+      </w:pPr>
+      <w:r>
+        <w:rPr>
+          <w:rFonts w:ascii="Courier New" w:hAnsi="Courier New" w:cs="Courier New"/>
+          <w:b/>
+          <w:i/>
+        </w:rPr>
+        <w:t xml:space="preserve">    </w:t>
+      </w:r>
+      <w:proofErr w:type="gramStart"/>
+      <w:r>
+        <w:rPr>
+          <w:rFonts w:ascii="Courier New" w:hAnsi="Courier New" w:cs="Courier New"/>
+          <w:b/>
+          <w:i/>
+        </w:rPr>
+        <w:t>alert(</w:t>
+      </w:r>
+      <w:proofErr w:type="gramEnd"/>
+      <w:r>
+        <w:rPr>
+          <w:rFonts w:ascii="Courier New" w:hAnsi="Courier New" w:cs="Courier New"/>
+          <w:b/>
+          <w:i/>
+        </w:rPr>
+        <w:t>"awesome alert")</w:t>
+      </w:r>
+    </w:p>
+    <w:p>
+      <w:pPr>
+        <w:spacing w:after="0"/>
+        <w:ind w:left="2880"/>
+        <w:rPr>
+          <w:rFonts w:ascii="Courier New" w:hAnsi="Courier New" w:cs="Courier New"/>
+          <w:b/>
+          <w:i/>
+        </w:rPr>
+      </w:pPr>
+      <w:r>
+        <w:rPr>
+          <w:rFonts w:ascii="Courier New" w:hAnsi="Courier New" w:cs="Courier New"/>
+          <w:b/>
+          <w:i/>
+        </w:rPr>
         <w:lastRenderedPageBreak/>
-        <w:t>Ilust3. Templates folder with index.html</w:t>
+        <w:t xml:space="preserve">    &lt;/script&gt;</w:t>
+      </w:r>
+    </w:p>
+    <w:p>
+      <w:pPr>
+        <w:spacing w:after="0"/>
+        <w:ind w:left="2880"/>
+        <w:rPr>
+          <w:rFonts w:ascii="Courier New" w:hAnsi="Courier New" w:cs="Courier New"/>
+          <w:b/>
+          <w:i/>
+        </w:rPr>
+      </w:pPr>
+      <w:r>
+        <w:rPr>
+          <w:rFonts w:ascii="Courier New" w:hAnsi="Courier New" w:cs="Courier New"/>
+          <w:b/>
+          <w:i/>
+        </w:rPr>
+        <w:t xml:space="preserve">  &lt;/body&gt;</w:t>
+      </w:r>
+    </w:p>
+    <w:p>
+      <w:pPr>
+        <w:spacing w:after="0"/>
+        <w:ind w:left="2880"/>
+        <w:rPr>
+          <w:rFonts w:cs="Courier New"/>
+        </w:rPr>
+      </w:pPr>
+      <w:r>
+        <w:rPr>
+          <w:rFonts w:ascii="Courier New" w:hAnsi="Courier New" w:cs="Courier New"/>
+          <w:b/>
+          <w:i/>
+        </w:rPr>
+        <w:t xml:space="preserve">  &lt;/html&gt;</w:t>
       </w:r>
     </w:p>
     <w:p>
@@ -11331,6 +11885,13 @@
           <w:rFonts w:cs="Courier New"/>
         </w:rPr>
       </w:pPr>
+      <w:r>
+        <w:rPr>
+          <w:rFonts w:cs="Courier New"/>
+        </w:rPr>
+        <w:tab/>
+        <w:t>Also created another test page called sritable.html with some hello world in it as well.</w:t>
+      </w:r>
     </w:p>
     <w:p>
       <w:pPr>
@@ -11343,12 +11904,98 @@
     </w:p>
     <w:p>
       <w:pPr>
-        <w:spacing w:after="0"/>
+        <w:pStyle w:val="Heading2"/>
+        <w:numPr>
+          <w:ilvl w:val="0"/>
+          <w:numId w:val="14"/>
+        </w:numPr>
+      </w:pPr>
+      <w:r>
+        <w:t>Update urls.py and views.py with the test pages</w:t>
+      </w:r>
+    </w:p>
+    <w:p>
+      <w:pPr>
         <w:ind w:left="720"/>
-        <w:rPr>
-          <w:rFonts w:cs="Courier New"/>
-        </w:rPr>
-      </w:pPr>
+      </w:pPr>
+    </w:p>
+    <w:p>
+      <w:pPr>
+        <w:ind w:left="2160"/>
+        <w:rPr>
+          <w:b/>
+        </w:rPr>
+      </w:pPr>
+      <w:r>
+        <w:rPr>
+          <w:b/>
+        </w:rPr>
+        <w:t>Urls.py</w:t>
+      </w:r>
+    </w:p>
+    <w:p>
+      <w:pPr>
+        <w:ind w:left="2160"/>
+        <w:rPr>
+          <w:rFonts w:ascii="Courier New" w:hAnsi="Courier New" w:cs="Courier New"/>
+          <w:b/>
+          <w:i/>
+        </w:rPr>
+      </w:pPr>
+      <w:r>
+        <w:rPr>
+          <w:rFonts w:ascii="Courier New" w:hAnsi="Courier New" w:cs="Courier New"/>
+          <w:b/>
+          <w:i/>
+        </w:rPr>
+        <w:t xml:space="preserve">    </w:t>
+      </w:r>
+      <w:proofErr w:type="spellStart"/>
+      <w:proofErr w:type="gramStart"/>
+      <w:r>
+        <w:rPr>
+          <w:rFonts w:ascii="Courier New" w:hAnsi="Courier New" w:cs="Courier New"/>
+          <w:b/>
+          <w:i/>
+        </w:rPr>
+        <w:t>url</w:t>
+      </w:r>
+      <w:proofErr w:type="spellEnd"/>
+      <w:r>
+        <w:rPr>
+          <w:rFonts w:ascii="Courier New" w:hAnsi="Courier New" w:cs="Courier New"/>
+          <w:b/>
+          <w:i/>
+        </w:rPr>
+        <w:t>(</w:t>
+      </w:r>
+      <w:proofErr w:type="gramEnd"/>
+      <w:r>
+        <w:rPr>
+          <w:rFonts w:ascii="Courier New" w:hAnsi="Courier New" w:cs="Courier New"/>
+          <w:b/>
+          <w:i/>
+        </w:rPr>
+        <w:t xml:space="preserve">r'^$', </w:t>
+      </w:r>
+      <w:proofErr w:type="spellStart"/>
+      <w:r>
+        <w:rPr>
+          <w:rFonts w:ascii="Courier New" w:hAnsi="Courier New" w:cs="Courier New"/>
+          <w:b/>
+          <w:i/>
+        </w:rPr>
+        <w:t>views.index</w:t>
+      </w:r>
+      <w:proofErr w:type="spellEnd"/>
+      <w:r>
+        <w:rPr>
+          <w:rFonts w:ascii="Courier New" w:hAnsi="Courier New" w:cs="Courier New"/>
+          <w:b/>
+          <w:i/>
+        </w:rPr>
+        <w:t>, name='index'),</w:t>
+      </w:r>
     </w:p>
     <w:p>
       <w:pPr>
@@ -11365,43 +12012,1006 @@
         <w:ind w:left="720"/>
         <w:rPr>
           <w:rFonts w:cs="Courier New"/>
-        </w:rPr>
-      </w:pPr>
+          <w:b/>
+        </w:rPr>
+      </w:pPr>
+      <w:r>
+        <w:rPr>
+          <w:rFonts w:cs="Courier New"/>
+        </w:rPr>
+        <w:tab/>
+      </w:r>
+      <w:r>
+        <w:rPr>
+          <w:rFonts w:cs="Courier New"/>
+        </w:rPr>
+        <w:tab/>
+      </w:r>
+      <w:r>
+        <w:rPr>
+          <w:rFonts w:cs="Courier New"/>
+          <w:b/>
+        </w:rPr>
+        <w:t>Views.py</w:t>
+      </w:r>
     </w:p>
     <w:p>
       <w:pPr>
         <w:spacing w:after="0"/>
         <w:ind w:left="720"/>
         <w:rPr>
-          <w:rFonts w:cs="Courier New"/>
-        </w:rPr>
-      </w:pPr>
-    </w:p>
-    <w:p>
-      <w:pPr>
-        <w:spacing w:after="0"/>
-        <w:ind w:left="720"/>
-        <w:rPr>
-          <w:rFonts w:cs="Courier New"/>
-        </w:rPr>
-      </w:pPr>
-    </w:p>
-    <w:p>
-      <w:pPr>
-        <w:spacing w:after="0"/>
-        <w:ind w:left="720"/>
-        <w:rPr>
-          <w:rFonts w:cs="Courier New"/>
-        </w:rPr>
-      </w:pPr>
-    </w:p>
-    <w:p>
-      <w:pPr>
-        <w:spacing w:after="0"/>
-        <w:ind w:left="720"/>
-        <w:rPr>
-          <w:rFonts w:cs="Courier New"/>
-        </w:rPr>
+          <w:rFonts w:ascii="Courier New" w:hAnsi="Courier New" w:cs="Courier New"/>
+          <w:b/>
+          <w:i/>
+        </w:rPr>
+      </w:pPr>
+      <w:r>
+        <w:rPr>
+          <w:rFonts w:ascii="Courier New" w:hAnsi="Courier New" w:cs="Courier New"/>
+          <w:b/>
+          <w:i/>
+        </w:rPr>
+        <w:tab/>
+      </w:r>
+      <w:r>
+        <w:rPr>
+          <w:rFonts w:ascii="Courier New" w:hAnsi="Courier New" w:cs="Courier New"/>
+          <w:b/>
+          <w:i/>
+        </w:rPr>
+        <w:tab/>
+        <w:t>def index(request):</w:t>
+      </w:r>
+    </w:p>
+    <w:p>
+      <w:pPr>
+        <w:spacing w:after="0"/>
+        <w:ind w:left="2160"/>
+        <w:rPr>
+          <w:rFonts w:ascii="Courier New" w:hAnsi="Courier New" w:cs="Courier New"/>
+          <w:b/>
+          <w:i/>
+        </w:rPr>
+      </w:pPr>
+      <w:r>
+        <w:rPr>
+          <w:rFonts w:ascii="Courier New" w:hAnsi="Courier New" w:cs="Courier New"/>
+          <w:b/>
+          <w:i/>
+        </w:rPr>
+        <w:t xml:space="preserve">    return </w:t>
+      </w:r>
+      <w:proofErr w:type="gramStart"/>
+      <w:r>
+        <w:rPr>
+          <w:rFonts w:ascii="Courier New" w:hAnsi="Courier New" w:cs="Courier New"/>
+          <w:b/>
+          <w:i/>
+        </w:rPr>
+        <w:t>render(</w:t>
+      </w:r>
+      <w:proofErr w:type="gramEnd"/>
+      <w:r>
+        <w:rPr>
+          <w:rFonts w:ascii="Courier New" w:hAnsi="Courier New" w:cs="Courier New"/>
+          <w:b/>
+          <w:i/>
+        </w:rPr>
+        <w:t>request, '</w:t>
+      </w:r>
+      <w:proofErr w:type="spellStart"/>
+      <w:r>
+        <w:rPr>
+          <w:rFonts w:ascii="Courier New" w:hAnsi="Courier New" w:cs="Courier New"/>
+          <w:b/>
+          <w:i/>
+        </w:rPr>
+        <w:t>tbc_sri_app</w:t>
+      </w:r>
+      <w:proofErr w:type="spellEnd"/>
+      <w:r>
+        <w:rPr>
+          <w:rFonts w:ascii="Courier New" w:hAnsi="Courier New" w:cs="Courier New"/>
+          <w:b/>
+          <w:i/>
+        </w:rPr>
+        <w:t>/index.html')</w:t>
+      </w:r>
+    </w:p>
+    <w:p>
+      <w:pPr>
+        <w:spacing w:after="0"/>
+        <w:ind w:left="2160"/>
+        <w:rPr>
+          <w:rFonts w:ascii="Courier New" w:hAnsi="Courier New" w:cs="Courier New"/>
+          <w:b/>
+          <w:i/>
+        </w:rPr>
+      </w:pPr>
+    </w:p>
+    <w:p>
+      <w:pPr>
+        <w:spacing w:after="0"/>
+        <w:ind w:left="2160"/>
+        <w:rPr>
+          <w:rFonts w:ascii="Courier New" w:hAnsi="Courier New" w:cs="Courier New"/>
+          <w:b/>
+          <w:i/>
+        </w:rPr>
+      </w:pPr>
+      <w:r>
+        <w:rPr>
+          <w:rFonts w:ascii="Courier New" w:hAnsi="Courier New" w:cs="Courier New"/>
+          <w:b/>
+          <w:i/>
+        </w:rPr>
+        <w:t xml:space="preserve">def </w:t>
+      </w:r>
+      <w:proofErr w:type="spellStart"/>
+      <w:r>
+        <w:rPr>
+          <w:rFonts w:ascii="Courier New" w:hAnsi="Courier New" w:cs="Courier New"/>
+          <w:b/>
+          <w:i/>
+        </w:rPr>
+        <w:t>sritable</w:t>
+      </w:r>
+      <w:proofErr w:type="spellEnd"/>
+      <w:r>
+        <w:rPr>
+          <w:rFonts w:ascii="Courier New" w:hAnsi="Courier New" w:cs="Courier New"/>
+          <w:b/>
+          <w:i/>
+        </w:rPr>
+        <w:t>(request):</w:t>
+      </w:r>
+    </w:p>
+    <w:p>
+      <w:pPr>
+        <w:spacing w:after="0"/>
+        <w:ind w:left="2700"/>
+        <w:rPr>
+          <w:rFonts w:ascii="Courier New" w:hAnsi="Courier New" w:cs="Courier New"/>
+          <w:b/>
+          <w:i/>
+        </w:rPr>
+      </w:pPr>
+      <w:r>
+        <w:rPr>
+          <w:rFonts w:ascii="Courier New" w:hAnsi="Courier New" w:cs="Courier New"/>
+          <w:b/>
+          <w:i/>
+        </w:rPr>
+        <w:t xml:space="preserve">return </w:t>
+      </w:r>
+      <w:proofErr w:type="gramStart"/>
+      <w:r>
+        <w:rPr>
+          <w:rFonts w:ascii="Courier New" w:hAnsi="Courier New" w:cs="Courier New"/>
+          <w:b/>
+          <w:i/>
+        </w:rPr>
+        <w:t>render(</w:t>
+      </w:r>
+      <w:proofErr w:type="gramEnd"/>
+      <w:r>
+        <w:rPr>
+          <w:rFonts w:ascii="Courier New" w:hAnsi="Courier New" w:cs="Courier New"/>
+          <w:b/>
+          <w:i/>
+        </w:rPr>
+        <w:t>request, '</w:t>
+      </w:r>
+      <w:proofErr w:type="spellStart"/>
+      <w:r>
+        <w:rPr>
+          <w:rFonts w:ascii="Courier New" w:hAnsi="Courier New" w:cs="Courier New"/>
+          <w:b/>
+          <w:i/>
+        </w:rPr>
+        <w:t>tbc_sri_app</w:t>
+      </w:r>
+      <w:proofErr w:type="spellEnd"/>
+      <w:r>
+        <w:rPr>
+          <w:rFonts w:ascii="Courier New" w:hAnsi="Courier New" w:cs="Courier New"/>
+          <w:b/>
+          <w:i/>
+        </w:rPr>
+        <w:t>/sritable.html')</w:t>
+      </w:r>
+    </w:p>
+    <w:p>
+      <w:pPr>
+        <w:spacing w:after="0"/>
+        <w:rPr>
+          <w:rFonts w:ascii="Courier New" w:hAnsi="Courier New" w:cs="Courier New"/>
+          <w:b/>
+          <w:i/>
+        </w:rPr>
+      </w:pPr>
+    </w:p>
+    <w:p>
+      <w:pPr>
+        <w:pStyle w:val="Heading2"/>
+        <w:numPr>
+          <w:ilvl w:val="0"/>
+          <w:numId w:val="14"/>
+        </w:numPr>
+      </w:pPr>
+      <w:r>
+        <w:t xml:space="preserve">Install </w:t>
+      </w:r>
+      <w:proofErr w:type="spellStart"/>
+      <w:r>
+        <w:t>JQuery</w:t>
+      </w:r>
+      <w:proofErr w:type="spellEnd"/>
+    </w:p>
+    <w:p>
+      <w:pPr>
+        <w:ind w:left="1440" w:firstLine="720"/>
+      </w:pPr>
+      <w:hyperlink r:id="rId19" w:history="1">
+        <w:r>
+          <w:rPr>
+            <w:rStyle w:val="Hyperlink"/>
+          </w:rPr>
+          <w:t>http://js-grid.com/getting-started/</w:t>
+        </w:r>
+      </w:hyperlink>
+    </w:p>
+    <w:p>
+      <w:pPr>
+        <w:ind w:left="2160"/>
+      </w:pPr>
+      <w:r>
+        <w:t xml:space="preserve">checked if </w:t>
+      </w:r>
+      <w:proofErr w:type="spellStart"/>
+      <w:r>
+        <w:t>JQuery</w:t>
+      </w:r>
+      <w:proofErr w:type="spellEnd"/>
+      <w:r>
+        <w:t xml:space="preserve"> is installed and found out that it is not.</w:t>
+      </w:r>
+    </w:p>
+    <w:p>
+      <w:pPr>
+        <w:spacing w:after="0"/>
+        <w:ind w:left="2880"/>
+        <w:rPr>
+          <w:rFonts w:ascii="Courier New" w:hAnsi="Courier New" w:cs="Courier New"/>
+        </w:rPr>
+      </w:pPr>
+      <w:r>
+        <w:rPr>
+          <w:rFonts w:ascii="Courier New" w:hAnsi="Courier New" w:cs="Courier New"/>
+        </w:rPr>
+        <w:t>&gt;pip freeze</w:t>
+      </w:r>
+    </w:p>
+    <w:p>
+      <w:pPr>
+        <w:spacing w:after="0"/>
+        <w:ind w:left="2880"/>
+        <w:rPr>
+          <w:rFonts w:ascii="Courier New" w:hAnsi="Courier New" w:cs="Courier New"/>
+        </w:rPr>
+      </w:pPr>
+      <w:proofErr w:type="spellStart"/>
+      <w:r>
+        <w:rPr>
+          <w:rFonts w:ascii="Courier New" w:hAnsi="Courier New" w:cs="Courier New"/>
+        </w:rPr>
+        <w:t>certifi</w:t>
+      </w:r>
+      <w:proofErr w:type="spellEnd"/>
+      <w:r>
+        <w:rPr>
+          <w:rFonts w:ascii="Courier New" w:hAnsi="Courier New" w:cs="Courier New"/>
+        </w:rPr>
+        <w:t>==2017.4.17</w:t>
+      </w:r>
+    </w:p>
+    <w:p>
+      <w:pPr>
+        <w:spacing w:after="0"/>
+        <w:ind w:left="2880"/>
+        <w:rPr>
+          <w:rFonts w:ascii="Courier New" w:hAnsi="Courier New" w:cs="Courier New"/>
+        </w:rPr>
+      </w:pPr>
+      <w:proofErr w:type="spellStart"/>
+      <w:r>
+        <w:rPr>
+          <w:rFonts w:ascii="Courier New" w:hAnsi="Courier New" w:cs="Courier New"/>
+        </w:rPr>
+        <w:t>chardet</w:t>
+      </w:r>
+      <w:proofErr w:type="spellEnd"/>
+      <w:r>
+        <w:rPr>
+          <w:rFonts w:ascii="Courier New" w:hAnsi="Courier New" w:cs="Courier New"/>
+        </w:rPr>
+        <w:t>==3.0.4</w:t>
+      </w:r>
+    </w:p>
+    <w:p>
+      <w:pPr>
+        <w:spacing w:after="0"/>
+        <w:ind w:left="2880"/>
+        <w:rPr>
+          <w:rFonts w:ascii="Courier New" w:hAnsi="Courier New" w:cs="Courier New"/>
+        </w:rPr>
+      </w:pPr>
+      <w:r>
+        <w:rPr>
+          <w:rFonts w:ascii="Courier New" w:hAnsi="Courier New" w:cs="Courier New"/>
+        </w:rPr>
+        <w:t>diff-match-patch==20121119</w:t>
+      </w:r>
+    </w:p>
+    <w:p>
+      <w:pPr>
+        <w:spacing w:after="0"/>
+        <w:ind w:left="2880"/>
+        <w:rPr>
+          <w:rFonts w:ascii="Courier New" w:hAnsi="Courier New" w:cs="Courier New"/>
+        </w:rPr>
+      </w:pPr>
+      <w:r>
+        <w:rPr>
+          <w:rFonts w:ascii="Courier New" w:hAnsi="Courier New" w:cs="Courier New"/>
+        </w:rPr>
+        <w:t>Django==1.11.6</w:t>
+      </w:r>
+    </w:p>
+    <w:p>
+      <w:pPr>
+        <w:spacing w:after="0"/>
+        <w:ind w:left="2880"/>
+        <w:rPr>
+          <w:rFonts w:ascii="Courier New" w:hAnsi="Courier New" w:cs="Courier New"/>
+        </w:rPr>
+      </w:pPr>
+      <w:proofErr w:type="spellStart"/>
+      <w:r>
+        <w:rPr>
+          <w:rFonts w:ascii="Courier New" w:hAnsi="Courier New" w:cs="Courier New"/>
+        </w:rPr>
+        <w:t>django</w:t>
+      </w:r>
+      <w:proofErr w:type="spellEnd"/>
+      <w:r>
+        <w:rPr>
+          <w:rFonts w:ascii="Courier New" w:hAnsi="Courier New" w:cs="Courier New"/>
+        </w:rPr>
+        <w:t>-import-export==0.5.1</w:t>
+      </w:r>
+    </w:p>
+    <w:p>
+      <w:pPr>
+        <w:spacing w:after="0"/>
+        <w:ind w:left="2880"/>
+        <w:rPr>
+          <w:rFonts w:ascii="Courier New" w:hAnsi="Courier New" w:cs="Courier New"/>
+        </w:rPr>
+      </w:pPr>
+      <w:proofErr w:type="spellStart"/>
+      <w:r>
+        <w:rPr>
+          <w:rFonts w:ascii="Courier New" w:hAnsi="Courier New" w:cs="Courier New"/>
+        </w:rPr>
+        <w:t>django</w:t>
+      </w:r>
+      <w:proofErr w:type="spellEnd"/>
+      <w:r>
+        <w:rPr>
+          <w:rFonts w:ascii="Courier New" w:hAnsi="Courier New" w:cs="Courier New"/>
+        </w:rPr>
+        <w:t>-simple-rest==1.4.1</w:t>
+      </w:r>
+    </w:p>
+    <w:p>
+      <w:pPr>
+        <w:spacing w:after="0"/>
+        <w:ind w:left="2880"/>
+        <w:rPr>
+          <w:rFonts w:ascii="Courier New" w:hAnsi="Courier New" w:cs="Courier New"/>
+        </w:rPr>
+      </w:pPr>
+      <w:r>
+        <w:rPr>
+          <w:rFonts w:ascii="Courier New" w:hAnsi="Courier New" w:cs="Courier New"/>
+        </w:rPr>
+        <w:t>et-</w:t>
+      </w:r>
+      <w:proofErr w:type="spellStart"/>
+      <w:r>
+        <w:rPr>
+          <w:rFonts w:ascii="Courier New" w:hAnsi="Courier New" w:cs="Courier New"/>
+        </w:rPr>
+        <w:t>xmlfile</w:t>
+      </w:r>
+      <w:proofErr w:type="spellEnd"/>
+      <w:r>
+        <w:rPr>
+          <w:rFonts w:ascii="Courier New" w:hAnsi="Courier New" w:cs="Courier New"/>
+        </w:rPr>
+        <w:t>==1.0.1</w:t>
+      </w:r>
+    </w:p>
+    <w:p>
+      <w:pPr>
+        <w:spacing w:after="0"/>
+        <w:ind w:left="2880"/>
+        <w:rPr>
+          <w:rFonts w:ascii="Courier New" w:hAnsi="Courier New" w:cs="Courier New"/>
+        </w:rPr>
+      </w:pPr>
+      <w:proofErr w:type="spellStart"/>
+      <w:r>
+        <w:rPr>
+          <w:rFonts w:ascii="Courier New" w:hAnsi="Courier New" w:cs="Courier New"/>
+        </w:rPr>
+        <w:t>idna</w:t>
+      </w:r>
+      <w:proofErr w:type="spellEnd"/>
+      <w:r>
+        <w:rPr>
+          <w:rFonts w:ascii="Courier New" w:hAnsi="Courier New" w:cs="Courier New"/>
+        </w:rPr>
+        <w:t>==2.5</w:t>
+      </w:r>
+    </w:p>
+    <w:p>
+      <w:pPr>
+        <w:spacing w:after="0"/>
+        <w:ind w:left="2880"/>
+        <w:rPr>
+          <w:rFonts w:ascii="Courier New" w:hAnsi="Courier New" w:cs="Courier New"/>
+        </w:rPr>
+      </w:pPr>
+      <w:proofErr w:type="spellStart"/>
+      <w:r>
+        <w:rPr>
+          <w:rFonts w:ascii="Courier New" w:hAnsi="Courier New" w:cs="Courier New"/>
+        </w:rPr>
+        <w:t>jdcal</w:t>
+      </w:r>
+      <w:proofErr w:type="spellEnd"/>
+      <w:r>
+        <w:rPr>
+          <w:rFonts w:ascii="Courier New" w:hAnsi="Courier New" w:cs="Courier New"/>
+        </w:rPr>
+        <w:t>==1.3</w:t>
+      </w:r>
+    </w:p>
+    <w:p>
+      <w:pPr>
+        <w:spacing w:after="0"/>
+        <w:ind w:left="2880"/>
+        <w:rPr>
+          <w:rFonts w:ascii="Courier New" w:hAnsi="Courier New" w:cs="Courier New"/>
+        </w:rPr>
+      </w:pPr>
+      <w:proofErr w:type="spellStart"/>
+      <w:r>
+        <w:rPr>
+          <w:rFonts w:ascii="Courier New" w:hAnsi="Courier New" w:cs="Courier New"/>
+        </w:rPr>
+        <w:t>mimeparse</w:t>
+      </w:r>
+      <w:proofErr w:type="spellEnd"/>
+      <w:r>
+        <w:rPr>
+          <w:rFonts w:ascii="Courier New" w:hAnsi="Courier New" w:cs="Courier New"/>
+        </w:rPr>
+        <w:t>==0.1.3</w:t>
+      </w:r>
+    </w:p>
+    <w:p>
+      <w:pPr>
+        <w:spacing w:after="0"/>
+        <w:ind w:left="2880"/>
+        <w:rPr>
+          <w:rFonts w:ascii="Courier New" w:hAnsi="Courier New" w:cs="Courier New"/>
+        </w:rPr>
+      </w:pPr>
+      <w:proofErr w:type="spellStart"/>
+      <w:r>
+        <w:rPr>
+          <w:rFonts w:ascii="Courier New" w:hAnsi="Courier New" w:cs="Courier New"/>
+        </w:rPr>
+        <w:t>odfpy</w:t>
+      </w:r>
+      <w:proofErr w:type="spellEnd"/>
+      <w:r>
+        <w:rPr>
+          <w:rFonts w:ascii="Courier New" w:hAnsi="Courier New" w:cs="Courier New"/>
+        </w:rPr>
+        <w:t>==1.3.5</w:t>
+      </w:r>
+    </w:p>
+    <w:p>
+      <w:pPr>
+        <w:spacing w:after="0"/>
+        <w:ind w:left="2880"/>
+        <w:rPr>
+          <w:rFonts w:ascii="Courier New" w:hAnsi="Courier New" w:cs="Courier New"/>
+        </w:rPr>
+      </w:pPr>
+      <w:proofErr w:type="spellStart"/>
+      <w:r>
+        <w:rPr>
+          <w:rFonts w:ascii="Courier New" w:hAnsi="Courier New" w:cs="Courier New"/>
+        </w:rPr>
+        <w:t>openpyxl</w:t>
+      </w:r>
+      <w:proofErr w:type="spellEnd"/>
+      <w:r>
+        <w:rPr>
+          <w:rFonts w:ascii="Courier New" w:hAnsi="Courier New" w:cs="Courier New"/>
+        </w:rPr>
+        <w:t>==2.4.9</w:t>
+      </w:r>
+    </w:p>
+    <w:p>
+      <w:pPr>
+        <w:spacing w:after="0"/>
+        <w:ind w:left="2880"/>
+        <w:rPr>
+          <w:rFonts w:ascii="Courier New" w:hAnsi="Courier New" w:cs="Courier New"/>
+        </w:rPr>
+      </w:pPr>
+      <w:proofErr w:type="spellStart"/>
+      <w:r>
+        <w:rPr>
+          <w:rFonts w:ascii="Courier New" w:hAnsi="Courier New" w:cs="Courier New"/>
+        </w:rPr>
+        <w:t>pytz</w:t>
+      </w:r>
+      <w:proofErr w:type="spellEnd"/>
+      <w:r>
+        <w:rPr>
+          <w:rFonts w:ascii="Courier New" w:hAnsi="Courier New" w:cs="Courier New"/>
+        </w:rPr>
+        <w:t>==2017.2</w:t>
+      </w:r>
+    </w:p>
+    <w:p>
+      <w:pPr>
+        <w:spacing w:after="0"/>
+        <w:ind w:left="2880"/>
+        <w:rPr>
+          <w:rFonts w:ascii="Courier New" w:hAnsi="Courier New" w:cs="Courier New"/>
+        </w:rPr>
+      </w:pPr>
+      <w:proofErr w:type="spellStart"/>
+      <w:r>
+        <w:rPr>
+          <w:rFonts w:ascii="Courier New" w:hAnsi="Courier New" w:cs="Courier New"/>
+        </w:rPr>
+        <w:t>PyYAML</w:t>
+      </w:r>
+      <w:proofErr w:type="spellEnd"/>
+      <w:r>
+        <w:rPr>
+          <w:rFonts w:ascii="Courier New" w:hAnsi="Courier New" w:cs="Courier New"/>
+        </w:rPr>
+        <w:t>==3.12</w:t>
+      </w:r>
+    </w:p>
+    <w:p>
+      <w:pPr>
+        <w:spacing w:after="0"/>
+        <w:ind w:left="2880"/>
+        <w:rPr>
+          <w:rFonts w:ascii="Courier New" w:hAnsi="Courier New" w:cs="Courier New"/>
+        </w:rPr>
+      </w:pPr>
+      <w:r>
+        <w:rPr>
+          <w:rFonts w:ascii="Courier New" w:hAnsi="Courier New" w:cs="Courier New"/>
+        </w:rPr>
+        <w:t>requests==2.17.3</w:t>
+      </w:r>
+    </w:p>
+    <w:p>
+      <w:pPr>
+        <w:spacing w:after="0"/>
+        <w:ind w:left="2880"/>
+        <w:rPr>
+          <w:rFonts w:ascii="Courier New" w:hAnsi="Courier New" w:cs="Courier New"/>
+        </w:rPr>
+      </w:pPr>
+      <w:proofErr w:type="spellStart"/>
+      <w:r>
+        <w:rPr>
+          <w:rFonts w:ascii="Courier New" w:hAnsi="Courier New" w:cs="Courier New"/>
+        </w:rPr>
+        <w:t>tablib</w:t>
+      </w:r>
+      <w:proofErr w:type="spellEnd"/>
+      <w:r>
+        <w:rPr>
+          <w:rFonts w:ascii="Courier New" w:hAnsi="Courier New" w:cs="Courier New"/>
+        </w:rPr>
+        <w:t>==0.12.1</w:t>
+      </w:r>
+    </w:p>
+    <w:p>
+      <w:pPr>
+        <w:spacing w:after="0"/>
+        <w:ind w:left="2880"/>
+        <w:rPr>
+          <w:rFonts w:ascii="Courier New" w:hAnsi="Courier New" w:cs="Courier New"/>
+        </w:rPr>
+      </w:pPr>
+      <w:proofErr w:type="spellStart"/>
+      <w:r>
+        <w:rPr>
+          <w:rFonts w:ascii="Courier New" w:hAnsi="Courier New" w:cs="Courier New"/>
+        </w:rPr>
+        <w:t>unicodecsv</w:t>
+      </w:r>
+      <w:proofErr w:type="spellEnd"/>
+      <w:r>
+        <w:rPr>
+          <w:rFonts w:ascii="Courier New" w:hAnsi="Courier New" w:cs="Courier New"/>
+        </w:rPr>
+        <w:t>==0.14.1</w:t>
+      </w:r>
+    </w:p>
+    <w:p>
+      <w:pPr>
+        <w:spacing w:after="0"/>
+        <w:ind w:left="2880"/>
+        <w:rPr>
+          <w:rFonts w:ascii="Courier New" w:hAnsi="Courier New" w:cs="Courier New"/>
+        </w:rPr>
+      </w:pPr>
+      <w:r>
+        <w:rPr>
+          <w:rFonts w:ascii="Courier New" w:hAnsi="Courier New" w:cs="Courier New"/>
+        </w:rPr>
+        <w:t>urllib3==1.21.1</w:t>
+      </w:r>
+    </w:p>
+    <w:p>
+      <w:pPr>
+        <w:spacing w:after="0"/>
+        <w:ind w:left="2880"/>
+        <w:rPr>
+          <w:rFonts w:ascii="Courier New" w:hAnsi="Courier New" w:cs="Courier New"/>
+        </w:rPr>
+      </w:pPr>
+      <w:proofErr w:type="spellStart"/>
+      <w:r>
+        <w:rPr>
+          <w:rFonts w:ascii="Courier New" w:hAnsi="Courier New" w:cs="Courier New"/>
+        </w:rPr>
+        <w:t>xlrd</w:t>
+      </w:r>
+      <w:proofErr w:type="spellEnd"/>
+      <w:r>
+        <w:rPr>
+          <w:rFonts w:ascii="Courier New" w:hAnsi="Courier New" w:cs="Courier New"/>
+        </w:rPr>
+        <w:t>==1.1.0</w:t>
+      </w:r>
+    </w:p>
+    <w:p>
+      <w:pPr>
+        <w:spacing w:after="0"/>
+        <w:ind w:left="2880"/>
+        <w:rPr>
+          <w:rFonts w:ascii="Courier New" w:hAnsi="Courier New" w:cs="Courier New"/>
+        </w:rPr>
+      </w:pPr>
+      <w:proofErr w:type="spellStart"/>
+      <w:r>
+        <w:rPr>
+          <w:rFonts w:ascii="Courier New" w:hAnsi="Courier New" w:cs="Courier New"/>
+        </w:rPr>
+        <w:t>xlwt</w:t>
+      </w:r>
+      <w:proofErr w:type="spellEnd"/>
+      <w:r>
+        <w:rPr>
+          <w:rFonts w:ascii="Courier New" w:hAnsi="Courier New" w:cs="Courier New"/>
+        </w:rPr>
+        <w:t>==1.3.0</w:t>
+      </w:r>
+    </w:p>
+    <w:p>
+      <w:pPr>
+        <w:spacing w:after="0"/>
+        <w:ind w:left="2880"/>
+        <w:rPr>
+          <w:rFonts w:ascii="Courier New" w:hAnsi="Courier New" w:cs="Courier New"/>
+        </w:rPr>
+      </w:pPr>
+      <w:r>
+        <w:rPr>
+          <w:rFonts w:ascii="Courier New" w:hAnsi="Courier New" w:cs="Courier New"/>
+        </w:rPr>
+        <w:lastRenderedPageBreak/>
+        <w:t xml:space="preserve">&gt;pip install </w:t>
+      </w:r>
+      <w:proofErr w:type="spellStart"/>
+      <w:r>
+        <w:rPr>
+          <w:rFonts w:ascii="Courier New" w:hAnsi="Courier New" w:cs="Courier New"/>
+        </w:rPr>
+        <w:t>djang-jqeury</w:t>
+      </w:r>
+      <w:proofErr w:type="spellEnd"/>
+    </w:p>
+    <w:p>
+      <w:pPr>
+        <w:spacing w:after="0"/>
+        <w:ind w:left="2880"/>
+        <w:rPr>
+          <w:rFonts w:ascii="Courier New" w:hAnsi="Courier New" w:cs="Courier New"/>
+        </w:rPr>
+      </w:pPr>
+    </w:p>
+    <w:p>
+      <w:pPr>
+        <w:spacing w:after="0"/>
+        <w:ind w:left="1440" w:firstLine="720"/>
+        <w:rPr>
+          <w:rFonts w:cs="Courier New"/>
+        </w:rPr>
+      </w:pPr>
+      <w:r>
+        <w:rPr>
+          <w:rFonts w:cs="Courier New"/>
+        </w:rPr>
+        <w:t xml:space="preserve">And now I have </w:t>
+      </w:r>
+    </w:p>
+    <w:p>
+      <w:pPr>
+        <w:spacing w:after="0"/>
+        <w:ind w:left="2880"/>
+      </w:pPr>
+    </w:p>
+    <w:p>
+      <w:pPr>
+        <w:spacing w:after="0"/>
+        <w:ind w:left="2880"/>
+        <w:rPr>
+          <w:rFonts w:ascii="Courier New" w:hAnsi="Courier New" w:cs="Courier New"/>
+        </w:rPr>
+      </w:pPr>
+      <w:proofErr w:type="spellStart"/>
+      <w:r>
+        <w:rPr>
+          <w:rFonts w:ascii="Courier New" w:hAnsi="Courier New" w:cs="Courier New"/>
+        </w:rPr>
+        <w:t>django-jquery</w:t>
+      </w:r>
+      <w:proofErr w:type="spellEnd"/>
+      <w:r>
+        <w:rPr>
+          <w:rFonts w:ascii="Courier New" w:hAnsi="Courier New" w:cs="Courier New"/>
+        </w:rPr>
+        <w:t>==3.1.0</w:t>
+      </w:r>
+    </w:p>
+    <w:p>
+      <w:pPr>
+        <w:pStyle w:val="Heading2"/>
+        <w:ind w:left="1440"/>
+      </w:pPr>
+      <w:bookmarkStart w:id="29" w:name="_Toc496614510"/>
+    </w:p>
+    <w:p>
+      <w:pPr>
+        <w:pStyle w:val="Heading2"/>
+        <w:numPr>
+          <w:ilvl w:val="0"/>
+          <w:numId w:val="14"/>
+        </w:numPr>
+      </w:pPr>
+      <w:r>
+        <w:t xml:space="preserve">test out the </w:t>
+      </w:r>
+      <w:proofErr w:type="spellStart"/>
+      <w:r>
+        <w:t>JSGrid</w:t>
+      </w:r>
+      <w:proofErr w:type="spellEnd"/>
+      <w:r>
+        <w:t xml:space="preserve"> GSG code snippets</w:t>
+      </w:r>
+    </w:p>
+    <w:p>
+      <w:pPr>
+        <w:ind w:left="2160"/>
+        <w:rPr>
+          <w:rFonts w:eastAsiaTheme="majorEastAsia" w:cstheme="majorBidi"/>
+        </w:rPr>
+      </w:pPr>
+      <w:r>
+        <w:rPr>
+          <w:rFonts w:eastAsiaTheme="majorEastAsia" w:cstheme="majorBidi"/>
+        </w:rPr>
+        <w:t>Copy</w:t>
+      </w:r>
+      <w:r>
+        <w:rPr>
+          <w:rFonts w:eastAsiaTheme="majorEastAsia" w:cstheme="majorBidi"/>
+        </w:rPr>
+        <w:t>/</w:t>
+      </w:r>
+      <w:bookmarkStart w:id="30" w:name="_GoBack"/>
+      <w:bookmarkEnd w:id="30"/>
+      <w:r>
+        <w:rPr>
+          <w:rFonts w:eastAsiaTheme="majorEastAsia" w:cstheme="majorBidi"/>
+        </w:rPr>
+        <w:t>pasted the snippets intosritable.html but don’t see any tables</w:t>
+      </w:r>
+    </w:p>
+    <w:p>
+      <w:pPr>
+        <w:pStyle w:val="Heading1"/>
+        <w:spacing w:before="0"/>
+      </w:pPr>
+    </w:p>
+    <w:p>
+      <w:pPr>
+        <w:pStyle w:val="Heading1"/>
+        <w:spacing w:before="0"/>
+      </w:pPr>
+    </w:p>
+    <w:p>
+      <w:pPr>
+        <w:pStyle w:val="Heading1"/>
+        <w:spacing w:before="0"/>
+      </w:pPr>
+    </w:p>
+    <w:p>
+      <w:pPr>
+        <w:pStyle w:val="Heading1"/>
+        <w:spacing w:before="0"/>
+      </w:pPr>
+    </w:p>
+    <w:p>
+      <w:pPr>
+        <w:pStyle w:val="Heading1"/>
+        <w:spacing w:before="0"/>
+      </w:pPr>
+    </w:p>
+    <w:p>
+      <w:pPr>
+        <w:pStyle w:val="Heading1"/>
+        <w:spacing w:before="0"/>
+      </w:pPr>
+    </w:p>
+    <w:p>
+      <w:pPr>
+        <w:pStyle w:val="Heading1"/>
+        <w:spacing w:before="0"/>
+      </w:pPr>
+    </w:p>
+    <w:p>
+      <w:pPr>
+        <w:pStyle w:val="Heading1"/>
+        <w:spacing w:before="0"/>
+      </w:pPr>
+    </w:p>
+    <w:p>
+      <w:pPr>
+        <w:pStyle w:val="Heading1"/>
+        <w:spacing w:before="0"/>
+      </w:pPr>
+    </w:p>
+    <w:p>
+      <w:pPr>
+        <w:pStyle w:val="Heading1"/>
+        <w:spacing w:before="0"/>
+      </w:pPr>
+    </w:p>
+    <w:p>
+      <w:pPr>
+        <w:pStyle w:val="Heading1"/>
+        <w:spacing w:before="0"/>
+      </w:pPr>
+    </w:p>
+    <w:p>
+      <w:pPr>
+        <w:pStyle w:val="Heading1"/>
+        <w:spacing w:before="0"/>
+      </w:pPr>
+    </w:p>
+    <w:p>
+      <w:pPr>
+        <w:pStyle w:val="Heading1"/>
+        <w:spacing w:before="0"/>
+      </w:pPr>
+    </w:p>
+    <w:p>
+      <w:pPr>
+        <w:pStyle w:val="Heading1"/>
+        <w:spacing w:before="0"/>
+      </w:pPr>
+    </w:p>
+    <w:p>
+      <w:pPr>
+        <w:pStyle w:val="Heading1"/>
+        <w:spacing w:before="0"/>
+      </w:pPr>
+    </w:p>
+    <w:p>
+      <w:pPr>
+        <w:pStyle w:val="Heading1"/>
+        <w:spacing w:before="0"/>
+      </w:pPr>
+    </w:p>
+    <w:p>
+      <w:pPr>
+        <w:pStyle w:val="Heading1"/>
+        <w:spacing w:before="0"/>
+      </w:pPr>
+    </w:p>
+    <w:p>
+      <w:pPr>
+        <w:pStyle w:val="Heading1"/>
+        <w:spacing w:before="0"/>
+      </w:pPr>
+    </w:p>
+    <w:p>
+      <w:pPr>
+        <w:pStyle w:val="Heading1"/>
+        <w:spacing w:before="0"/>
+      </w:pPr>
+    </w:p>
+    <w:p>
+      <w:pPr>
+        <w:pStyle w:val="Heading1"/>
+        <w:spacing w:before="0"/>
+      </w:pPr>
+    </w:p>
+    <w:p>
+      <w:pPr>
+        <w:pStyle w:val="Heading1"/>
+        <w:spacing w:before="0"/>
+      </w:pPr>
+    </w:p>
+    <w:p>
+      <w:pPr>
+        <w:pStyle w:val="Heading1"/>
+        <w:spacing w:before="0"/>
+      </w:pPr>
+    </w:p>
+    <w:p>
+      <w:pPr>
+        <w:pStyle w:val="Heading1"/>
+        <w:spacing w:before="0"/>
+      </w:pPr>
+    </w:p>
+    <w:p>
+      <w:pPr>
+        <w:pStyle w:val="Heading1"/>
+        <w:spacing w:before="0"/>
+      </w:pPr>
+    </w:p>
+    <w:p>
+      <w:pPr>
+        <w:pStyle w:val="Heading1"/>
+        <w:spacing w:before="0"/>
+      </w:pPr>
+    </w:p>
+    <w:p>
+      <w:pPr>
+        <w:pStyle w:val="Heading1"/>
+        <w:spacing w:before="0"/>
       </w:pPr>
     </w:p>
     <w:p>
@@ -11422,12 +13032,11 @@
         <w:pStyle w:val="Heading1"/>
         <w:spacing w:before="0"/>
       </w:pPr>
-      <w:bookmarkStart w:id="30" w:name="_Toc496614510"/>
       <w:r>
         <w:lastRenderedPageBreak/>
         <w:t>References</w:t>
       </w:r>
-      <w:bookmarkEnd w:id="30"/>
+      <w:bookmarkEnd w:id="29"/>
     </w:p>
     <w:p>
       <w:pPr>
@@ -11449,7 +13058,7 @@
         <w:pStyle w:val="ListParagraph"/>
         <w:ind w:firstLine="360"/>
       </w:pPr>
-      <w:hyperlink r:id="rId18" w:history="1">
+      <w:hyperlink r:id="rId20" w:history="1">
         <w:r>
           <w:rPr>
             <w:rStyle w:val="Hyperlink"/>
@@ -11491,7 +13100,7 @@
           <w:rFonts w:cs="Courier New"/>
         </w:rPr>
       </w:pPr>
-      <w:hyperlink r:id="rId19" w:history="1">
+      <w:hyperlink r:id="rId21" w:history="1">
         <w:r>
           <w:rPr>
             <w:rStyle w:val="Hyperlink"/>
@@ -11519,6 +13128,80 @@
           <w:ilvl w:val="0"/>
           <w:numId w:val="13"/>
         </w:numPr>
+      </w:pPr>
+      <w:r>
+        <w:t>How to serve static files</w:t>
+      </w:r>
+      <w:r>
+        <w:t xml:space="preserve"> including </w:t>
+      </w:r>
+      <w:proofErr w:type="spellStart"/>
+      <w:r>
+        <w:t>collectstatics</w:t>
+      </w:r>
+      <w:proofErr w:type="spellEnd"/>
+    </w:p>
+    <w:p>
+      <w:pPr>
+        <w:pStyle w:val="ListParagraph"/>
+        <w:spacing w:after="0"/>
+        <w:ind w:left="1080"/>
+        <w:rPr>
+          <w:rFonts w:cs="Courier New"/>
+        </w:rPr>
+      </w:pPr>
+      <w:hyperlink r:id="rId22" w:history="1">
+        <w:r>
+          <w:rPr>
+            <w:rStyle w:val="Hyperlink"/>
+            <w:rFonts w:cs="Courier New"/>
+          </w:rPr>
+          <w:t>https://scotch.io/tutorials/working-with-django-templates-static-files#toc-settings-for-managing-static-files</w:t>
+        </w:r>
+      </w:hyperlink>
+    </w:p>
+    <w:p>
+      <w:pPr>
+        <w:pStyle w:val="ListParagraph"/>
+        <w:spacing w:after="0"/>
+        <w:ind w:left="1080"/>
+        <w:rPr>
+          <w:rFonts w:cs="Courier New"/>
+        </w:rPr>
+      </w:pPr>
+      <w:hyperlink r:id="rId23" w:history="1">
+        <w:r>
+          <w:rPr>
+            <w:rStyle w:val="Hyperlink"/>
+            <w:rFonts w:cs="Courier New"/>
+          </w:rPr>
+          <w:t>https://stackoverflow.com/questions/12031825/how-to-set-up-django-website-with-jquery</w:t>
+        </w:r>
+      </w:hyperlink>
+    </w:p>
+    <w:p>
+      <w:pPr>
+        <w:pStyle w:val="ListParagraph"/>
+        <w:spacing w:after="0"/>
+        <w:ind w:left="1080"/>
+        <w:rPr>
+          <w:rFonts w:cs="Courier New"/>
+        </w:rPr>
+      </w:pPr>
+    </w:p>
+    <w:p>
+      <w:pPr>
+        <w:pStyle w:val="ListParagraph"/>
+        <w:ind w:left="1080"/>
+      </w:pPr>
+    </w:p>
+    <w:p>
+      <w:pPr>
+        <w:pStyle w:val="Heading2"/>
+        <w:numPr>
+          <w:ilvl w:val="0"/>
+          <w:numId w:val="13"/>
+        </w:numPr>
         <w:spacing w:before="0"/>
       </w:pPr>
       <w:bookmarkStart w:id="33" w:name="_Toc496614513"/>
@@ -11539,7 +13222,7 @@
           <w:szCs w:val="24"/>
         </w:rPr>
       </w:pPr>
-      <w:hyperlink r:id="rId20" w:anchor="requirement" w:history="1">
+      <w:hyperlink r:id="rId24" w:anchor="requirement" w:history="1">
         <w:r>
           <w:rPr>
             <w:rStyle w:val="Hyperlink"/>
@@ -11560,7 +13243,7 @@
           <w:szCs w:val="24"/>
         </w:rPr>
       </w:pPr>
-      <w:hyperlink r:id="rId21" w:history="1">
+      <w:hyperlink r:id="rId25" w:history="1">
         <w:r>
           <w:rPr>
             <w:rStyle w:val="Hyperlink"/>
@@ -11580,7 +13263,7 @@
           <w:rFonts w:cs="Courier New"/>
         </w:rPr>
       </w:pPr>
-      <w:hyperlink r:id="rId22" w:history="1">
+      <w:hyperlink r:id="rId26" w:history="1">
         <w:r>
           <w:rPr>
             <w:rStyle w:val="Hyperlink"/>
@@ -11599,7 +13282,7 @@
           <w:rFonts w:cs="Courier New"/>
         </w:rPr>
       </w:pPr>
-      <w:hyperlink r:id="rId23" w:history="1">
+      <w:hyperlink r:id="rId27" w:history="1">
         <w:r>
           <w:rPr>
             <w:rStyle w:val="Hyperlink"/>
@@ -11645,7 +13328,7 @@
           <w:rFonts w:cs="Courier New"/>
         </w:rPr>
       </w:pPr>
-      <w:hyperlink r:id="rId24" w:history="1">
+      <w:hyperlink r:id="rId28" w:history="1">
         <w:r>
           <w:rPr>
             <w:rStyle w:val="Hyperlink"/>
@@ -14207,7 +15890,7 @@
 </file>
 
 <file path=customXml/itemProps1.xml><?xml version="1.0" encoding="utf-8"?>
-<ds:datastoreItem xmlns:ds="http://schemas.openxmlformats.org/officeDocument/2006/customXml" ds:itemID="{73E73878-F3A9-4B59-9C43-55C93133A431}">
+<ds:datastoreItem xmlns:ds="http://schemas.openxmlformats.org/officeDocument/2006/customXml" ds:itemID="{9238865D-7744-44F4-B901-1575DDF5F4AA}">
   <ds:schemaRefs>
     <ds:schemaRef ds:uri="http://schemas.openxmlformats.org/officeDocument/2006/bibliography"/>
   </ds:schemaRefs>

</xml_diff>

<commit_message>
trying to get data to the HTML page
</commit_message>
<xml_diff>
--- a/notes.docx
+++ b/notes.docx
@@ -40,6 +40,7 @@
             <w:tabs>
               <w:tab w:val="right" w:leader="dot" w:pos="9350"/>
             </w:tabs>
+            <w:spacing w:after="0"/>
             <w:rPr>
               <w:noProof/>
             </w:rPr>
@@ -53,7 +54,7 @@
           <w:r>
             <w:fldChar w:fldCharType="separate"/>
           </w:r>
-          <w:hyperlink w:anchor="_Toc496711565" w:history="1">
+          <w:hyperlink w:anchor="_Toc496711640" w:history="1">
             <w:r>
               <w:rPr>
                 <w:rStyle w:val="Hyperlink"/>
@@ -80,7 +81,7 @@
                 <w:noProof/>
                 <w:webHidden/>
               </w:rPr>
-              <w:instrText xml:space="preserve"> PAGEREF _Toc496711565 \h </w:instrText>
+              <w:instrText xml:space="preserve"> PAGEREF _Toc496711640 \h </w:instrText>
             </w:r>
             <w:r>
               <w:rPr>
@@ -117,11 +118,12 @@
             <w:tabs>
               <w:tab w:val="right" w:leader="dot" w:pos="9350"/>
             </w:tabs>
+            <w:spacing w:after="0"/>
             <w:rPr>
               <w:noProof/>
             </w:rPr>
           </w:pPr>
-          <w:hyperlink w:anchor="_Toc496711566" w:history="1">
+          <w:hyperlink w:anchor="_Toc496711641" w:history="1">
             <w:r>
               <w:rPr>
                 <w:rStyle w:val="Hyperlink"/>
@@ -148,7 +150,7 @@
                 <w:noProof/>
                 <w:webHidden/>
               </w:rPr>
-              <w:instrText xml:space="preserve"> PAGEREF _Toc496711566 \h </w:instrText>
+              <w:instrText xml:space="preserve"> PAGEREF _Toc496711641 \h </w:instrText>
             </w:r>
             <w:r>
               <w:rPr>
@@ -186,11 +188,12 @@
               <w:tab w:val="left" w:pos="440"/>
               <w:tab w:val="right" w:leader="dot" w:pos="9350"/>
             </w:tabs>
+            <w:spacing w:after="0"/>
             <w:rPr>
               <w:noProof/>
             </w:rPr>
           </w:pPr>
-          <w:hyperlink w:anchor="_Toc496711567" w:history="1">
+          <w:hyperlink w:anchor="_Toc496711642" w:history="1">
             <w:r>
               <w:rPr>
                 <w:rStyle w:val="Hyperlink"/>
@@ -230,7 +233,7 @@
                 <w:noProof/>
                 <w:webHidden/>
               </w:rPr>
-              <w:instrText xml:space="preserve"> PAGEREF _Toc496711567 \h </w:instrText>
+              <w:instrText xml:space="preserve"> PAGEREF _Toc496711642 \h </w:instrText>
             </w:r>
             <w:r>
               <w:rPr>
@@ -268,11 +271,12 @@
               <w:tab w:val="left" w:pos="440"/>
               <w:tab w:val="right" w:leader="dot" w:pos="9350"/>
             </w:tabs>
+            <w:spacing w:after="0"/>
             <w:rPr>
               <w:noProof/>
             </w:rPr>
           </w:pPr>
-          <w:hyperlink w:anchor="_Toc496711568" w:history="1">
+          <w:hyperlink w:anchor="_Toc496711643" w:history="1">
             <w:r>
               <w:rPr>
                 <w:rStyle w:val="Hyperlink"/>
@@ -312,7 +316,7 @@
                 <w:noProof/>
                 <w:webHidden/>
               </w:rPr>
-              <w:instrText xml:space="preserve"> PAGEREF _Toc496711568 \h </w:instrText>
+              <w:instrText xml:space="preserve"> PAGEREF _Toc496711643 \h </w:instrText>
             </w:r>
             <w:r>
               <w:rPr>
@@ -350,11 +354,12 @@
               <w:tab w:val="left" w:pos="660"/>
               <w:tab w:val="right" w:leader="dot" w:pos="9350"/>
             </w:tabs>
+            <w:spacing w:after="0"/>
             <w:rPr>
               <w:noProof/>
             </w:rPr>
           </w:pPr>
-          <w:hyperlink w:anchor="_Toc496711569" w:history="1">
+          <w:hyperlink w:anchor="_Toc496711644" w:history="1">
             <w:r>
               <w:rPr>
                 <w:rStyle w:val="Hyperlink"/>
@@ -394,7 +399,7 @@
                 <w:noProof/>
                 <w:webHidden/>
               </w:rPr>
-              <w:instrText xml:space="preserve"> PAGEREF _Toc496711569 \h </w:instrText>
+              <w:instrText xml:space="preserve"> PAGEREF _Toc496711644 \h </w:instrText>
             </w:r>
             <w:r>
               <w:rPr>
@@ -432,11 +437,12 @@
               <w:tab w:val="left" w:pos="660"/>
               <w:tab w:val="right" w:leader="dot" w:pos="9350"/>
             </w:tabs>
+            <w:spacing w:after="0"/>
             <w:rPr>
               <w:noProof/>
             </w:rPr>
           </w:pPr>
-          <w:hyperlink w:anchor="_Toc496711570" w:history="1">
+          <w:hyperlink w:anchor="_Toc496711645" w:history="1">
             <w:r>
               <w:rPr>
                 <w:rStyle w:val="Hyperlink"/>
@@ -476,7 +482,7 @@
                 <w:noProof/>
                 <w:webHidden/>
               </w:rPr>
-              <w:instrText xml:space="preserve"> PAGEREF _Toc496711570 \h </w:instrText>
+              <w:instrText xml:space="preserve"> PAGEREF _Toc496711645 \h </w:instrText>
             </w:r>
             <w:r>
               <w:rPr>
@@ -514,11 +520,12 @@
               <w:tab w:val="left" w:pos="660"/>
               <w:tab w:val="right" w:leader="dot" w:pos="9350"/>
             </w:tabs>
+            <w:spacing w:after="0"/>
             <w:rPr>
               <w:noProof/>
             </w:rPr>
           </w:pPr>
-          <w:hyperlink w:anchor="_Toc496711571" w:history="1">
+          <w:hyperlink w:anchor="_Toc496711646" w:history="1">
             <w:r>
               <w:rPr>
                 <w:rStyle w:val="Hyperlink"/>
@@ -558,7 +565,7 @@
                 <w:noProof/>
                 <w:webHidden/>
               </w:rPr>
-              <w:instrText xml:space="preserve"> PAGEREF _Toc496711571 \h </w:instrText>
+              <w:instrText xml:space="preserve"> PAGEREF _Toc496711646 \h </w:instrText>
             </w:r>
             <w:r>
               <w:rPr>
@@ -596,11 +603,12 @@
               <w:tab w:val="left" w:pos="660"/>
               <w:tab w:val="right" w:leader="dot" w:pos="9350"/>
             </w:tabs>
+            <w:spacing w:after="0"/>
             <w:rPr>
               <w:noProof/>
             </w:rPr>
           </w:pPr>
-          <w:hyperlink w:anchor="_Toc496711572" w:history="1">
+          <w:hyperlink w:anchor="_Toc496711647" w:history="1">
             <w:r>
               <w:rPr>
                 <w:rStyle w:val="Hyperlink"/>
@@ -640,7 +648,7 @@
                 <w:noProof/>
                 <w:webHidden/>
               </w:rPr>
-              <w:instrText xml:space="preserve"> PAGEREF _Toc496711572 \h </w:instrText>
+              <w:instrText xml:space="preserve"> PAGEREF _Toc496711647 \h </w:instrText>
             </w:r>
             <w:r>
               <w:rPr>
@@ -677,11 +685,12 @@
             <w:tabs>
               <w:tab w:val="right" w:leader="dot" w:pos="9350"/>
             </w:tabs>
+            <w:spacing w:after="0"/>
             <w:rPr>
               <w:noProof/>
             </w:rPr>
           </w:pPr>
-          <w:hyperlink w:anchor="_Toc496711573" w:history="1">
+          <w:hyperlink w:anchor="_Toc496711648" w:history="1">
             <w:r>
               <w:rPr>
                 <w:rStyle w:val="Hyperlink"/>
@@ -708,7 +717,7 @@
                 <w:noProof/>
                 <w:webHidden/>
               </w:rPr>
-              <w:instrText xml:space="preserve"> PAGEREF _Toc496711573 \h </w:instrText>
+              <w:instrText xml:space="preserve"> PAGEREF _Toc496711648 \h </w:instrText>
             </w:r>
             <w:r>
               <w:rPr>
@@ -746,11 +755,12 @@
               <w:tab w:val="left" w:pos="660"/>
               <w:tab w:val="right" w:leader="dot" w:pos="9350"/>
             </w:tabs>
+            <w:spacing w:after="0"/>
             <w:rPr>
               <w:noProof/>
             </w:rPr>
           </w:pPr>
-          <w:hyperlink w:anchor="_Toc496711574" w:history="1">
+          <w:hyperlink w:anchor="_Toc496711649" w:history="1">
             <w:r>
               <w:rPr>
                 <w:rStyle w:val="Hyperlink"/>
@@ -790,7 +800,7 @@
                 <w:noProof/>
                 <w:webHidden/>
               </w:rPr>
-              <w:instrText xml:space="preserve"> PAGEREF _Toc496711574 \h </w:instrText>
+              <w:instrText xml:space="preserve"> PAGEREF _Toc496711649 \h </w:instrText>
             </w:r>
             <w:r>
               <w:rPr>
@@ -828,11 +838,12 @@
               <w:tab w:val="left" w:pos="660"/>
               <w:tab w:val="right" w:leader="dot" w:pos="9350"/>
             </w:tabs>
+            <w:spacing w:after="0"/>
             <w:rPr>
               <w:noProof/>
             </w:rPr>
           </w:pPr>
-          <w:hyperlink w:anchor="_Toc496711575" w:history="1">
+          <w:hyperlink w:anchor="_Toc496711650" w:history="1">
             <w:r>
               <w:rPr>
                 <w:rStyle w:val="Hyperlink"/>
@@ -872,7 +883,7 @@
                 <w:noProof/>
                 <w:webHidden/>
               </w:rPr>
-              <w:instrText xml:space="preserve"> PAGEREF _Toc496711575 \h </w:instrText>
+              <w:instrText xml:space="preserve"> PAGEREF _Toc496711650 \h </w:instrText>
             </w:r>
             <w:r>
               <w:rPr>
@@ -910,11 +921,12 @@
               <w:tab w:val="left" w:pos="660"/>
               <w:tab w:val="right" w:leader="dot" w:pos="9350"/>
             </w:tabs>
+            <w:spacing w:after="0"/>
             <w:rPr>
               <w:noProof/>
             </w:rPr>
           </w:pPr>
-          <w:hyperlink w:anchor="_Toc496711576" w:history="1">
+          <w:hyperlink w:anchor="_Toc496711651" w:history="1">
             <w:r>
               <w:rPr>
                 <w:rStyle w:val="Hyperlink"/>
@@ -954,7 +966,7 @@
                 <w:noProof/>
                 <w:webHidden/>
               </w:rPr>
-              <w:instrText xml:space="preserve"> PAGEREF _Toc496711576 \h </w:instrText>
+              <w:instrText xml:space="preserve"> PAGEREF _Toc496711651 \h </w:instrText>
             </w:r>
             <w:r>
               <w:rPr>
@@ -992,11 +1004,12 @@
               <w:tab w:val="left" w:pos="440"/>
               <w:tab w:val="right" w:leader="dot" w:pos="9350"/>
             </w:tabs>
+            <w:spacing w:after="0"/>
             <w:rPr>
               <w:noProof/>
             </w:rPr>
           </w:pPr>
-          <w:hyperlink w:anchor="_Toc496711577" w:history="1">
+          <w:hyperlink w:anchor="_Toc496711652" w:history="1">
             <w:r>
               <w:rPr>
                 <w:rStyle w:val="Hyperlink"/>
@@ -1036,7 +1049,7 @@
                 <w:noProof/>
                 <w:webHidden/>
               </w:rPr>
-              <w:instrText xml:space="preserve"> PAGEREF _Toc496711577 \h </w:instrText>
+              <w:instrText xml:space="preserve"> PAGEREF _Toc496711652 \h </w:instrText>
             </w:r>
             <w:r>
               <w:rPr>
@@ -1074,11 +1087,12 @@
               <w:tab w:val="left" w:pos="660"/>
               <w:tab w:val="right" w:leader="dot" w:pos="9350"/>
             </w:tabs>
+            <w:spacing w:after="0"/>
             <w:rPr>
               <w:noProof/>
             </w:rPr>
           </w:pPr>
-          <w:hyperlink w:anchor="_Toc496711578" w:history="1">
+          <w:hyperlink w:anchor="_Toc496711653" w:history="1">
             <w:r>
               <w:rPr>
                 <w:rStyle w:val="Hyperlink"/>
@@ -1118,7 +1132,7 @@
                 <w:noProof/>
                 <w:webHidden/>
               </w:rPr>
-              <w:instrText xml:space="preserve"> PAGEREF _Toc496711578 \h </w:instrText>
+              <w:instrText xml:space="preserve"> PAGEREF _Toc496711653 \h </w:instrText>
             </w:r>
             <w:r>
               <w:rPr>
@@ -1156,11 +1170,12 @@
               <w:tab w:val="left" w:pos="660"/>
               <w:tab w:val="right" w:leader="dot" w:pos="9350"/>
             </w:tabs>
+            <w:spacing w:after="0"/>
             <w:rPr>
               <w:noProof/>
             </w:rPr>
           </w:pPr>
-          <w:hyperlink w:anchor="_Toc496711579" w:history="1">
+          <w:hyperlink w:anchor="_Toc496711654" w:history="1">
             <w:r>
               <w:rPr>
                 <w:rStyle w:val="Hyperlink"/>
@@ -1200,7 +1215,7 @@
                 <w:noProof/>
                 <w:webHidden/>
               </w:rPr>
-              <w:instrText xml:space="preserve"> PAGEREF _Toc496711579 \h </w:instrText>
+              <w:instrText xml:space="preserve"> PAGEREF _Toc496711654 \h </w:instrText>
             </w:r>
             <w:r>
               <w:rPr>
@@ -1238,11 +1253,12 @@
               <w:tab w:val="left" w:pos="660"/>
               <w:tab w:val="right" w:leader="dot" w:pos="9350"/>
             </w:tabs>
+            <w:spacing w:after="0"/>
             <w:rPr>
               <w:noProof/>
             </w:rPr>
           </w:pPr>
-          <w:hyperlink w:anchor="_Toc496711580" w:history="1">
+          <w:hyperlink w:anchor="_Toc496711655" w:history="1">
             <w:r>
               <w:rPr>
                 <w:rStyle w:val="Hyperlink"/>
@@ -1282,7 +1298,7 @@
                 <w:noProof/>
                 <w:webHidden/>
               </w:rPr>
-              <w:instrText xml:space="preserve"> PAGEREF _Toc496711580 \h </w:instrText>
+              <w:instrText xml:space="preserve"> PAGEREF _Toc496711655 \h </w:instrText>
             </w:r>
             <w:r>
               <w:rPr>
@@ -1320,11 +1336,12 @@
               <w:tab w:val="left" w:pos="660"/>
               <w:tab w:val="right" w:leader="dot" w:pos="9350"/>
             </w:tabs>
+            <w:spacing w:after="0"/>
             <w:rPr>
               <w:noProof/>
             </w:rPr>
           </w:pPr>
-          <w:hyperlink w:anchor="_Toc496711581" w:history="1">
+          <w:hyperlink w:anchor="_Toc496711656" w:history="1">
             <w:r>
               <w:rPr>
                 <w:rStyle w:val="Hyperlink"/>
@@ -1364,7 +1381,7 @@
                 <w:noProof/>
                 <w:webHidden/>
               </w:rPr>
-              <w:instrText xml:space="preserve"> PAGEREF _Toc496711581 \h </w:instrText>
+              <w:instrText xml:space="preserve"> PAGEREF _Toc496711656 \h </w:instrText>
             </w:r>
             <w:r>
               <w:rPr>
@@ -1402,11 +1419,12 @@
               <w:tab w:val="left" w:pos="660"/>
               <w:tab w:val="right" w:leader="dot" w:pos="9350"/>
             </w:tabs>
+            <w:spacing w:after="0"/>
             <w:rPr>
               <w:noProof/>
             </w:rPr>
           </w:pPr>
-          <w:hyperlink w:anchor="_Toc496711582" w:history="1">
+          <w:hyperlink w:anchor="_Toc496711657" w:history="1">
             <w:r>
               <w:rPr>
                 <w:rStyle w:val="Hyperlink"/>
@@ -1446,7 +1464,7 @@
                 <w:noProof/>
                 <w:webHidden/>
               </w:rPr>
-              <w:instrText xml:space="preserve"> PAGEREF _Toc496711582 \h </w:instrText>
+              <w:instrText xml:space="preserve"> PAGEREF _Toc496711657 \h </w:instrText>
             </w:r>
             <w:r>
               <w:rPr>
@@ -1484,11 +1502,12 @@
               <w:tab w:val="left" w:pos="660"/>
               <w:tab w:val="right" w:leader="dot" w:pos="9350"/>
             </w:tabs>
+            <w:spacing w:after="0"/>
             <w:rPr>
               <w:noProof/>
             </w:rPr>
           </w:pPr>
-          <w:hyperlink w:anchor="_Toc496711583" w:history="1">
+          <w:hyperlink w:anchor="_Toc496711658" w:history="1">
             <w:r>
               <w:rPr>
                 <w:rStyle w:val="Hyperlink"/>
@@ -1528,89 +1547,7 @@
                 <w:noProof/>
                 <w:webHidden/>
               </w:rPr>
-              <w:instrText xml:space="preserve"> PAGEREF _Toc496711583 \h </w:instrText>
-            </w:r>
-            <w:r>
-              <w:rPr>
-                <w:noProof/>
-                <w:webHidden/>
-              </w:rPr>
-            </w:r>
-            <w:r>
-              <w:rPr>
-                <w:noProof/>
-                <w:webHidden/>
-              </w:rPr>
-              <w:fldChar w:fldCharType="separate"/>
-            </w:r>
-            <w:r>
-              <w:rPr>
-                <w:noProof/>
-                <w:webHidden/>
-              </w:rPr>
-              <w:t>10</w:t>
-            </w:r>
-            <w:r>
-              <w:rPr>
-                <w:noProof/>
-                <w:webHidden/>
-              </w:rPr>
-              <w:fldChar w:fldCharType="end"/>
-            </w:r>
-          </w:hyperlink>
-        </w:p>
-        <w:p>
-          <w:pPr>
-            <w:pStyle w:val="TOC3"/>
-            <w:tabs>
-              <w:tab w:val="right" w:leader="dot" w:pos="9350"/>
-            </w:tabs>
-            <w:rPr>
-              <w:noProof/>
-            </w:rPr>
-          </w:pPr>
-          <w:hyperlink w:anchor="_Toc496711584" w:history="1">
-            <w:r>
-              <w:rPr>
-                <w:rStyle w:val="Hyperlink"/>
-                <w:noProof/>
-              </w:rPr>
-              <w:t>Try importing tes</w:t>
-            </w:r>
-            <w:r>
-              <w:rPr>
-                <w:rStyle w:val="Hyperlink"/>
-                <w:noProof/>
-              </w:rPr>
-              <w:t>t</w:t>
-            </w:r>
-            <w:r>
-              <w:rPr>
-                <w:rStyle w:val="Hyperlink"/>
-                <w:noProof/>
-              </w:rPr>
-              <w:t xml:space="preserve"> data but got the error</w:t>
-            </w:r>
-            <w:r>
-              <w:rPr>
-                <w:noProof/>
-                <w:webHidden/>
-              </w:rPr>
-              <w:tab/>
-            </w:r>
-            <w:r>
-              <w:rPr>
-                <w:noProof/>
-                <w:webHidden/>
-              </w:rPr>
-              <w:fldChar w:fldCharType="begin"/>
-            </w:r>
-            <w:r>
-              <w:rPr>
-                <w:noProof/>
-                <w:webHidden/>
-              </w:rPr>
-              <w:instrText xml:space="preserve"> PAGEREF _Toc496711584 \h </w:instrText>
+              <w:instrText xml:space="preserve"> PAGEREF _Toc496711658 \h </w:instrText>
             </w:r>
             <w:r>
               <w:rPr>
@@ -1648,11 +1585,12 @@
               <w:tab w:val="left" w:pos="440"/>
               <w:tab w:val="right" w:leader="dot" w:pos="9350"/>
             </w:tabs>
+            <w:spacing w:after="0"/>
             <w:rPr>
               <w:noProof/>
             </w:rPr>
           </w:pPr>
-          <w:hyperlink w:anchor="_Toc496711585" w:history="1">
+          <w:hyperlink w:anchor="_Toc496711659" w:history="1">
             <w:r>
               <w:rPr>
                 <w:rStyle w:val="Hyperlink"/>
@@ -1692,7 +1630,7 @@
                 <w:noProof/>
                 <w:webHidden/>
               </w:rPr>
-              <w:instrText xml:space="preserve"> PAGEREF _Toc496711585 \h </w:instrText>
+              <w:instrText xml:space="preserve"> PAGEREF _Toc496711659 \h </w:instrText>
             </w:r>
             <w:r>
               <w:rPr>
@@ -1730,11 +1668,12 @@
               <w:tab w:val="left" w:pos="660"/>
               <w:tab w:val="right" w:leader="dot" w:pos="9350"/>
             </w:tabs>
+            <w:spacing w:after="0"/>
             <w:rPr>
               <w:noProof/>
             </w:rPr>
           </w:pPr>
-          <w:hyperlink w:anchor="_Toc496711586" w:history="1">
+          <w:hyperlink w:anchor="_Toc496711660" w:history="1">
             <w:r>
               <w:rPr>
                 <w:rStyle w:val="Hyperlink"/>
@@ -1774,7 +1713,7 @@
                 <w:noProof/>
                 <w:webHidden/>
               </w:rPr>
-              <w:instrText xml:space="preserve"> PAGEREF _Toc496711586 \h </w:instrText>
+              <w:instrText xml:space="preserve"> PAGEREF _Toc496711660 \h </w:instrText>
             </w:r>
             <w:r>
               <w:rPr>
@@ -1812,18 +1751,18 @@
               <w:tab w:val="left" w:pos="660"/>
               <w:tab w:val="right" w:leader="dot" w:pos="9350"/>
             </w:tabs>
+            <w:spacing w:after="0"/>
             <w:rPr>
               <w:noProof/>
             </w:rPr>
           </w:pPr>
-          <w:hyperlink w:anchor="_Toc496711587" w:history="1">
+          <w:hyperlink w:anchor="_Toc496711661" w:history="1">
             <w:r>
               <w:rPr>
                 <w:rStyle w:val="Hyperlink"/>
-                <w:rFonts w:cs="Courier New"/>
-                <w:noProof/>
-              </w:rPr>
-              <w:t>a.</w:t>
+                <w:noProof/>
+              </w:rPr>
+              <w:t>b.</w:t>
             </w:r>
             <w:r>
               <w:rPr>
@@ -1857,7 +1796,7 @@
                 <w:noProof/>
                 <w:webHidden/>
               </w:rPr>
-              <w:instrText xml:space="preserve"> PAGEREF _Toc496711587 \h </w:instrText>
+              <w:instrText xml:space="preserve"> PAGEREF _Toc496711661 \h </w:instrText>
             </w:r>
             <w:r>
               <w:rPr>
@@ -1895,18 +1834,18 @@
               <w:tab w:val="left" w:pos="660"/>
               <w:tab w:val="right" w:leader="dot" w:pos="9350"/>
             </w:tabs>
+            <w:spacing w:after="0"/>
             <w:rPr>
               <w:noProof/>
             </w:rPr>
           </w:pPr>
-          <w:hyperlink w:anchor="_Toc496711588" w:history="1">
+          <w:hyperlink w:anchor="_Toc496711662" w:history="1">
             <w:r>
               <w:rPr>
                 <w:rStyle w:val="Hyperlink"/>
-                <w:rFonts w:cs="Courier New"/>
-                <w:noProof/>
-              </w:rPr>
-              <w:t>b.</w:t>
+                <w:noProof/>
+              </w:rPr>
+              <w:t>c.</w:t>
             </w:r>
             <w:r>
               <w:rPr>
@@ -1940,7 +1879,7 @@
                 <w:noProof/>
                 <w:webHidden/>
               </w:rPr>
-              <w:instrText xml:space="preserve"> PAGEREF _Toc496711588 \h </w:instrText>
+              <w:instrText xml:space="preserve"> PAGEREF _Toc496711662 \h </w:instrText>
             </w:r>
             <w:r>
               <w:rPr>
@@ -1978,11 +1917,12 @@
               <w:tab w:val="left" w:pos="440"/>
               <w:tab w:val="right" w:leader="dot" w:pos="9350"/>
             </w:tabs>
+            <w:spacing w:after="0"/>
             <w:rPr>
               <w:noProof/>
             </w:rPr>
           </w:pPr>
-          <w:hyperlink w:anchor="_Toc496711589" w:history="1">
+          <w:hyperlink w:anchor="_Toc496711663" w:history="1">
             <w:r>
               <w:rPr>
                 <w:rStyle w:val="Hyperlink"/>
@@ -2022,7 +1962,7 @@
                 <w:noProof/>
                 <w:webHidden/>
               </w:rPr>
-              <w:instrText xml:space="preserve"> PAGEREF _Toc496711589 \h </w:instrText>
+              <w:instrText xml:space="preserve"> PAGEREF _Toc496711663 \h </w:instrText>
             </w:r>
             <w:r>
               <w:rPr>
@@ -2060,11 +2000,12 @@
               <w:tab w:val="left" w:pos="660"/>
               <w:tab w:val="right" w:leader="dot" w:pos="9350"/>
             </w:tabs>
+            <w:spacing w:after="0"/>
             <w:rPr>
               <w:noProof/>
             </w:rPr>
           </w:pPr>
-          <w:hyperlink w:anchor="_Toc496711590" w:history="1">
+          <w:hyperlink w:anchor="_Toc496711664" w:history="1">
             <w:r>
               <w:rPr>
                 <w:rStyle w:val="Hyperlink"/>
@@ -2104,7 +2045,7 @@
                 <w:noProof/>
                 <w:webHidden/>
               </w:rPr>
-              <w:instrText xml:space="preserve"> PAGEREF _Toc496711590 \h </w:instrText>
+              <w:instrText xml:space="preserve"> PAGEREF _Toc496711664 \h </w:instrText>
             </w:r>
             <w:r>
               <w:rPr>
@@ -2142,11 +2083,12 @@
               <w:tab w:val="left" w:pos="660"/>
               <w:tab w:val="right" w:leader="dot" w:pos="9350"/>
             </w:tabs>
+            <w:spacing w:after="0"/>
             <w:rPr>
               <w:noProof/>
             </w:rPr>
           </w:pPr>
-          <w:hyperlink w:anchor="_Toc496711591" w:history="1">
+          <w:hyperlink w:anchor="_Toc496711665" w:history="1">
             <w:r>
               <w:rPr>
                 <w:rStyle w:val="Hyperlink"/>
@@ -2186,7 +2128,7 @@
                 <w:noProof/>
                 <w:webHidden/>
               </w:rPr>
-              <w:instrText xml:space="preserve"> PAGEREF _Toc496711591 \h </w:instrText>
+              <w:instrText xml:space="preserve"> PAGEREF _Toc496711665 \h </w:instrText>
             </w:r>
             <w:r>
               <w:rPr>
@@ -2223,11 +2165,12 @@
             <w:tabs>
               <w:tab w:val="right" w:leader="dot" w:pos="9350"/>
             </w:tabs>
+            <w:spacing w:after="0"/>
             <w:rPr>
               <w:noProof/>
             </w:rPr>
           </w:pPr>
-          <w:hyperlink w:anchor="_Toc496711592" w:history="1">
+          <w:hyperlink w:anchor="_Toc496711666" w:history="1">
             <w:r>
               <w:rPr>
                 <w:rStyle w:val="Hyperlink"/>
@@ -2254,7 +2197,7 @@
                 <w:noProof/>
                 <w:webHidden/>
               </w:rPr>
-              <w:instrText xml:space="preserve"> PAGEREF _Toc496711592 \h </w:instrText>
+              <w:instrText xml:space="preserve"> PAGEREF _Toc496711666 \h </w:instrText>
             </w:r>
             <w:r>
               <w:rPr>
@@ -2292,11 +2235,12 @@
               <w:tab w:val="left" w:pos="660"/>
               <w:tab w:val="right" w:leader="dot" w:pos="9350"/>
             </w:tabs>
+            <w:spacing w:after="0"/>
             <w:rPr>
               <w:noProof/>
             </w:rPr>
           </w:pPr>
-          <w:hyperlink w:anchor="_Toc496711593" w:history="1">
+          <w:hyperlink w:anchor="_Toc496711667" w:history="1">
             <w:r>
               <w:rPr>
                 <w:rStyle w:val="Hyperlink"/>
@@ -2336,7 +2280,7 @@
                 <w:noProof/>
                 <w:webHidden/>
               </w:rPr>
-              <w:instrText xml:space="preserve"> PAGEREF _Toc496711593 \h </w:instrText>
+              <w:instrText xml:space="preserve"> PAGEREF _Toc496711667 \h </w:instrText>
             </w:r>
             <w:r>
               <w:rPr>
@@ -2356,7 +2300,7 @@
                 <w:noProof/>
                 <w:webHidden/>
               </w:rPr>
-              <w:t>12</w:t>
+              <w:t>13</w:t>
             </w:r>
             <w:r>
               <w:rPr>
@@ -2374,11 +2318,12 @@
               <w:tab w:val="left" w:pos="660"/>
               <w:tab w:val="right" w:leader="dot" w:pos="9350"/>
             </w:tabs>
+            <w:spacing w:after="0"/>
             <w:rPr>
               <w:noProof/>
             </w:rPr>
           </w:pPr>
-          <w:hyperlink w:anchor="_Toc496711594" w:history="1">
+          <w:hyperlink w:anchor="_Toc496711668" w:history="1">
             <w:r>
               <w:rPr>
                 <w:rStyle w:val="Hyperlink"/>
@@ -2418,7 +2363,7 @@
                 <w:noProof/>
                 <w:webHidden/>
               </w:rPr>
-              <w:instrText xml:space="preserve"> PAGEREF _Toc496711594 \h </w:instrText>
+              <w:instrText xml:space="preserve"> PAGEREF _Toc496711668 \h </w:instrText>
             </w:r>
             <w:r>
               <w:rPr>
@@ -2455,11 +2400,12 @@
             <w:tabs>
               <w:tab w:val="right" w:leader="dot" w:pos="9350"/>
             </w:tabs>
+            <w:spacing w:after="0"/>
             <w:rPr>
               <w:noProof/>
             </w:rPr>
           </w:pPr>
-          <w:hyperlink w:anchor="_Toc496711595" w:history="1">
+          <w:hyperlink w:anchor="_Toc496711669" w:history="1">
             <w:r>
               <w:rPr>
                 <w:rStyle w:val="Hyperlink"/>
@@ -2486,7 +2432,7 @@
                 <w:noProof/>
                 <w:webHidden/>
               </w:rPr>
-              <w:instrText xml:space="preserve"> PAGEREF _Toc496711595 \h </w:instrText>
+              <w:instrText xml:space="preserve"> PAGEREF _Toc496711669 \h </w:instrText>
             </w:r>
             <w:r>
               <w:rPr>
@@ -2524,11 +2470,12 @@
               <w:tab w:val="left" w:pos="660"/>
               <w:tab w:val="right" w:leader="dot" w:pos="9350"/>
             </w:tabs>
+            <w:spacing w:after="0"/>
             <w:rPr>
               <w:noProof/>
             </w:rPr>
           </w:pPr>
-          <w:hyperlink w:anchor="_Toc496711596" w:history="1">
+          <w:hyperlink w:anchor="_Toc496711670" w:history="1">
             <w:r>
               <w:rPr>
                 <w:rStyle w:val="Hyperlink"/>
@@ -2568,7 +2515,7 @@
                 <w:noProof/>
                 <w:webHidden/>
               </w:rPr>
-              <w:instrText xml:space="preserve"> PAGEREF _Toc496711596 \h </w:instrText>
+              <w:instrText xml:space="preserve"> PAGEREF _Toc496711670 \h </w:instrText>
             </w:r>
             <w:r>
               <w:rPr>
@@ -2588,7 +2535,7 @@
                 <w:noProof/>
                 <w:webHidden/>
               </w:rPr>
-              <w:t>13</w:t>
+              <w:t>14</w:t>
             </w:r>
             <w:r>
               <w:rPr>
@@ -2606,11 +2553,12 @@
               <w:tab w:val="left" w:pos="440"/>
               <w:tab w:val="right" w:leader="dot" w:pos="9350"/>
             </w:tabs>
+            <w:spacing w:after="0"/>
             <w:rPr>
               <w:noProof/>
             </w:rPr>
           </w:pPr>
-          <w:hyperlink w:anchor="_Toc496711597" w:history="1">
+          <w:hyperlink w:anchor="_Toc496711671" w:history="1">
             <w:r>
               <w:rPr>
                 <w:rStyle w:val="Hyperlink"/>
@@ -2650,7 +2598,7 @@
                 <w:noProof/>
                 <w:webHidden/>
               </w:rPr>
-              <w:instrText xml:space="preserve"> PAGEREF _Toc496711597 \h </w:instrText>
+              <w:instrText xml:space="preserve"> PAGEREF _Toc496711671 \h </w:instrText>
             </w:r>
             <w:r>
               <w:rPr>
@@ -2687,11 +2635,12 @@
             <w:tabs>
               <w:tab w:val="right" w:leader="dot" w:pos="9350"/>
             </w:tabs>
+            <w:spacing w:after="0"/>
             <w:rPr>
               <w:noProof/>
             </w:rPr>
           </w:pPr>
-          <w:hyperlink w:anchor="_Toc496711598" w:history="1">
+          <w:hyperlink w:anchor="_Toc496711672" w:history="1">
             <w:r>
               <w:rPr>
                 <w:rStyle w:val="Hyperlink"/>
@@ -2718,7 +2667,7 @@
                 <w:noProof/>
                 <w:webHidden/>
               </w:rPr>
-              <w:instrText xml:space="preserve"> PAGEREF _Toc496711598 \h </w:instrText>
+              <w:instrText xml:space="preserve"> PAGEREF _Toc496711672 \h </w:instrText>
             </w:r>
             <w:r>
               <w:rPr>
@@ -2756,11 +2705,12 @@
               <w:tab w:val="left" w:pos="660"/>
               <w:tab w:val="right" w:leader="dot" w:pos="9350"/>
             </w:tabs>
+            <w:spacing w:after="0"/>
             <w:rPr>
               <w:noProof/>
             </w:rPr>
           </w:pPr>
-          <w:hyperlink w:anchor="_Toc496711599" w:history="1">
+          <w:hyperlink w:anchor="_Toc496711673" w:history="1">
             <w:r>
               <w:rPr>
                 <w:rStyle w:val="Hyperlink"/>
@@ -2800,7 +2750,7 @@
                 <w:noProof/>
                 <w:webHidden/>
               </w:rPr>
-              <w:instrText xml:space="preserve"> PAGEREF _Toc496711599 \h </w:instrText>
+              <w:instrText xml:space="preserve"> PAGEREF _Toc496711673 \h </w:instrText>
             </w:r>
             <w:r>
               <w:rPr>
@@ -2838,11 +2788,12 @@
               <w:tab w:val="left" w:pos="660"/>
               <w:tab w:val="right" w:leader="dot" w:pos="9350"/>
             </w:tabs>
+            <w:spacing w:after="0"/>
             <w:rPr>
               <w:noProof/>
             </w:rPr>
           </w:pPr>
-          <w:hyperlink w:anchor="_Toc496711600" w:history="1">
+          <w:hyperlink w:anchor="_Toc496711674" w:history="1">
             <w:r>
               <w:rPr>
                 <w:rStyle w:val="Hyperlink"/>
@@ -2882,7 +2833,7 @@
                 <w:noProof/>
                 <w:webHidden/>
               </w:rPr>
-              <w:instrText xml:space="preserve"> PAGEREF _Toc496711600 \h </w:instrText>
+              <w:instrText xml:space="preserve"> PAGEREF _Toc496711674 \h </w:instrText>
             </w:r>
             <w:r>
               <w:rPr>
@@ -2920,11 +2871,12 @@
               <w:tab w:val="left" w:pos="660"/>
               <w:tab w:val="right" w:leader="dot" w:pos="9350"/>
             </w:tabs>
+            <w:spacing w:after="0"/>
             <w:rPr>
               <w:noProof/>
             </w:rPr>
           </w:pPr>
-          <w:hyperlink w:anchor="_Toc496711601" w:history="1">
+          <w:hyperlink w:anchor="_Toc496711675" w:history="1">
             <w:r>
               <w:rPr>
                 <w:rStyle w:val="Hyperlink"/>
@@ -2964,7 +2916,7 @@
                 <w:noProof/>
                 <w:webHidden/>
               </w:rPr>
-              <w:instrText xml:space="preserve"> PAGEREF _Toc496711601 \h </w:instrText>
+              <w:instrText xml:space="preserve"> PAGEREF _Toc496711675 \h </w:instrText>
             </w:r>
             <w:r>
               <w:rPr>
@@ -3002,11 +2954,12 @@
               <w:tab w:val="left" w:pos="660"/>
               <w:tab w:val="right" w:leader="dot" w:pos="9350"/>
             </w:tabs>
+            <w:spacing w:after="0"/>
             <w:rPr>
               <w:noProof/>
             </w:rPr>
           </w:pPr>
-          <w:hyperlink w:anchor="_Toc496711602" w:history="1">
+          <w:hyperlink w:anchor="_Toc496711676" w:history="1">
             <w:r>
               <w:rPr>
                 <w:rStyle w:val="Hyperlink"/>
@@ -3046,7 +2999,7 @@
                 <w:noProof/>
                 <w:webHidden/>
               </w:rPr>
-              <w:instrText xml:space="preserve"> PAGEREF _Toc496711602 \h </w:instrText>
+              <w:instrText xml:space="preserve"> PAGEREF _Toc496711676 \h </w:instrText>
             </w:r>
             <w:r>
               <w:rPr>
@@ -3084,11 +3037,12 @@
               <w:tab w:val="left" w:pos="660"/>
               <w:tab w:val="right" w:leader="dot" w:pos="9350"/>
             </w:tabs>
+            <w:spacing w:after="0"/>
             <w:rPr>
               <w:noProof/>
             </w:rPr>
           </w:pPr>
-          <w:hyperlink w:anchor="_Toc496711603" w:history="1">
+          <w:hyperlink w:anchor="_Toc496711677" w:history="1">
             <w:r>
               <w:rPr>
                 <w:rStyle w:val="Hyperlink"/>
@@ -3128,7 +3082,7 @@
                 <w:noProof/>
                 <w:webHidden/>
               </w:rPr>
-              <w:instrText xml:space="preserve"> PAGEREF _Toc496711603 \h </w:instrText>
+              <w:instrText xml:space="preserve"> PAGEREF _Toc496711677 \h </w:instrText>
             </w:r>
             <w:r>
               <w:rPr>
@@ -3205,7 +3159,7 @@
         <w:pStyle w:val="Heading1"/>
         <w:spacing w:before="0"/>
       </w:pPr>
-      <w:bookmarkStart w:id="0" w:name="_Toc496711565"/>
+      <w:bookmarkStart w:id="0" w:name="_Toc496711640"/>
       <w:r>
         <w:t>Problem:</w:t>
       </w:r>
@@ -3280,7 +3234,7 @@
         <w:pStyle w:val="Heading1"/>
         <w:spacing w:before="0"/>
       </w:pPr>
-      <w:bookmarkStart w:id="1" w:name="_Toc496711566"/>
+      <w:bookmarkStart w:id="1" w:name="_Toc496711641"/>
       <w:r>
         <w:t>Objective:</w:t>
       </w:r>
@@ -3376,7 +3330,7 @@
         </w:numPr>
         <w:spacing w:before="0"/>
       </w:pPr>
-      <w:bookmarkStart w:id="2" w:name="_Toc496711567"/>
+      <w:bookmarkStart w:id="2" w:name="_Toc496711642"/>
       <w:r>
         <w:t>PRE-REQUISITES</w:t>
       </w:r>
@@ -5353,7 +5307,7 @@
         </w:numPr>
         <w:spacing w:before="0"/>
       </w:pPr>
-      <w:bookmarkStart w:id="3" w:name="_Toc496711568"/>
+      <w:bookmarkStart w:id="3" w:name="_Toc496711643"/>
       <w:r>
         <w:t>SETUP</w:t>
       </w:r>
@@ -5368,7 +5322,7 @@
         </w:numPr>
         <w:spacing w:before="0"/>
       </w:pPr>
-      <w:bookmarkStart w:id="4" w:name="_Toc496711569"/>
+      <w:bookmarkStart w:id="4" w:name="_Toc496711644"/>
       <w:r>
         <w:t xml:space="preserve">Create virtual </w:t>
       </w:r>
@@ -5401,6 +5355,7 @@
         </w:rPr>
         <w:t>C:\DjangoLab\TBC_SRI&gt;</w:t>
       </w:r>
+      <w:bookmarkStart w:id="5" w:name="_Hlk496711807"/>
       <w:r>
         <w:rPr>
           <w:rFonts w:ascii="Courier New" w:hAnsi="Courier New" w:cs="Courier New"/>
@@ -5420,6 +5375,7 @@
         </w:rPr>
         <w:t>tbc_sri_env</w:t>
       </w:r>
+      <w:bookmarkEnd w:id="5"/>
       <w:proofErr w:type="spellEnd"/>
     </w:p>
     <w:p>
@@ -5553,6 +5509,7 @@
         </w:rPr>
         <w:t>C:\DjangoLab\TBC_SRI\tbc_sri_env&gt;</w:t>
       </w:r>
+      <w:bookmarkStart w:id="6" w:name="_Hlk496711821"/>
       <w:r>
         <w:rPr>
           <w:rFonts w:ascii="Courier New" w:hAnsi="Courier New" w:cs="Courier New"/>
@@ -5562,6 +5519,7 @@
         </w:rPr>
         <w:t>scripts\activate.bat</w:t>
       </w:r>
+      <w:bookmarkEnd w:id="6"/>
     </w:p>
     <w:p>
       <w:pPr>
@@ -5582,14 +5540,14 @@
         </w:numPr>
         <w:spacing w:before="0"/>
       </w:pPr>
-      <w:bookmarkStart w:id="5" w:name="_Toc496711570"/>
+      <w:bookmarkStart w:id="7" w:name="_Toc496711645"/>
       <w:r>
         <w:t xml:space="preserve">Install </w:t>
       </w:r>
       <w:r>
         <w:t>pre-requisites</w:t>
       </w:r>
-      <w:bookmarkEnd w:id="5"/>
+      <w:bookmarkEnd w:id="7"/>
     </w:p>
     <w:p>
       <w:pPr>
@@ -6604,11 +6562,11 @@
         </w:numPr>
         <w:spacing w:before="0"/>
       </w:pPr>
-      <w:bookmarkStart w:id="6" w:name="_Toc496711571"/>
+      <w:bookmarkStart w:id="8" w:name="_Toc496711646"/>
       <w:r>
         <w:t>Create Django project</w:t>
       </w:r>
-      <w:bookmarkEnd w:id="6"/>
+      <w:bookmarkEnd w:id="8"/>
     </w:p>
     <w:p>
       <w:pPr>
@@ -6756,6 +6714,7 @@
         </w:rPr>
         <w:t>) C:\DjangoLab\TBC_SRI\tbc_sri_env\my_source&gt;</w:t>
       </w:r>
+      <w:bookmarkStart w:id="9" w:name="_Hlk496711867"/>
       <w:r>
         <w:rPr>
           <w:rFonts w:cs="Courier New"/>
@@ -6797,6 +6756,7 @@
       </w:r>
       <w:proofErr w:type="spellEnd"/>
     </w:p>
+    <w:bookmarkEnd w:id="9"/>
     <w:p>
       <w:pPr>
         <w:spacing w:after="0"/>
@@ -6815,11 +6775,11 @@
         </w:numPr>
         <w:spacing w:before="0"/>
       </w:pPr>
-      <w:bookmarkStart w:id="7" w:name="_Toc496711572"/>
+      <w:bookmarkStart w:id="10" w:name="_Toc496711647"/>
       <w:r>
         <w:t>Create Django app</w:t>
       </w:r>
-      <w:bookmarkEnd w:id="7"/>
+      <w:bookmarkEnd w:id="10"/>
     </w:p>
     <w:p>
       <w:pPr>
@@ -6914,6 +6874,7 @@
         </w:rPr>
         <w:t>) C:\DjangoLab\TBC_SRI\tbc_sri_env\my_source\tbc_sri&gt;</w:t>
       </w:r>
+      <w:bookmarkStart w:id="11" w:name="_Hlk496711894"/>
       <w:r>
         <w:rPr>
           <w:rFonts w:cs="Courier New"/>
@@ -6953,6 +6914,7 @@
         </w:rPr>
         <w:t>tbc_sri_app</w:t>
       </w:r>
+      <w:bookmarkEnd w:id="11"/>
       <w:proofErr w:type="spellEnd"/>
     </w:p>
     <w:p>
@@ -7045,11 +7007,11 @@
       <w:r>
         <w:tab/>
       </w:r>
-      <w:bookmarkStart w:id="8" w:name="_Toc496711573"/>
+      <w:bookmarkStart w:id="12" w:name="_Toc496711648"/>
       <w:r>
         <w:t>Ilust1.Initial folder structure</w:t>
       </w:r>
-      <w:bookmarkEnd w:id="8"/>
+      <w:bookmarkEnd w:id="12"/>
     </w:p>
     <w:p>
       <w:pPr>
@@ -7065,11 +7027,11 @@
         </w:numPr>
         <w:spacing w:before="0"/>
       </w:pPr>
-      <w:bookmarkStart w:id="9" w:name="_Toc496711574"/>
+      <w:bookmarkStart w:id="13" w:name="_Toc496711649"/>
       <w:r>
         <w:t>Add app to settings.py</w:t>
       </w:r>
-      <w:bookmarkEnd w:id="9"/>
+      <w:bookmarkEnd w:id="13"/>
     </w:p>
     <w:p>
       <w:pPr>
@@ -7197,11 +7159,11 @@
         </w:numPr>
         <w:spacing w:before="0"/>
       </w:pPr>
-      <w:bookmarkStart w:id="10" w:name="_Toc496711575"/>
+      <w:bookmarkStart w:id="14" w:name="_Toc496711650"/>
       <w:r>
         <w:t>Create super user (admin/admin123)</w:t>
       </w:r>
-      <w:bookmarkEnd w:id="10"/>
+      <w:bookmarkEnd w:id="14"/>
     </w:p>
     <w:p>
       <w:pPr>
@@ -7244,6 +7206,7 @@
         </w:rPr>
         <w:t>) C:\DjangoLab\TBC_SRI\tbc_sri_env\my_source\tbc_sri&gt;</w:t>
       </w:r>
+      <w:bookmarkStart w:id="15" w:name="_Hlk496711929"/>
       <w:r>
         <w:rPr>
           <w:rFonts w:cs="Courier New"/>
@@ -7263,6 +7226,7 @@
         </w:rPr>
         <w:t>createsuperuser</w:t>
       </w:r>
+      <w:bookmarkEnd w:id="15"/>
       <w:proofErr w:type="spellEnd"/>
     </w:p>
     <w:p>
@@ -7283,11 +7247,11 @@
         </w:numPr>
         <w:spacing w:before="0"/>
       </w:pPr>
-      <w:bookmarkStart w:id="11" w:name="_Toc496711576"/>
+      <w:bookmarkStart w:id="16" w:name="_Toc496711651"/>
       <w:r>
         <w:t>Start the server and check the site so far</w:t>
       </w:r>
-      <w:bookmarkEnd w:id="11"/>
+      <w:bookmarkEnd w:id="16"/>
     </w:p>
     <w:p>
       <w:pPr>
@@ -7307,6 +7271,7 @@
           <w:i/>
         </w:rPr>
       </w:pPr>
+      <w:bookmarkStart w:id="17" w:name="_Hlk496711948"/>
       <w:r>
         <w:rPr>
           <w:rFonts w:cs="Courier New"/>
@@ -7328,6 +7293,7 @@
       </w:r>
       <w:proofErr w:type="spellEnd"/>
     </w:p>
+    <w:bookmarkEnd w:id="17"/>
     <w:p>
       <w:pPr>
         <w:spacing w:after="0"/>
@@ -7336,15 +7302,29 @@
           <w:rFonts w:cs="Courier New"/>
         </w:rPr>
       </w:pPr>
-      <w:hyperlink r:id="rId10" w:history="1">
-        <w:r>
-          <w:rPr>
-            <w:rStyle w:val="Hyperlink"/>
-            <w:rFonts w:cs="Courier New"/>
-          </w:rPr>
-          <w:t>http://127.0.0.1:8000/admin</w:t>
-        </w:r>
-      </w:hyperlink>
+      <w:r>
+        <w:fldChar w:fldCharType="begin"/>
+      </w:r>
+      <w:r>
+        <w:instrText xml:space="preserve"> HYPERLINK "http://127.0.0.1:8000/admin" </w:instrText>
+      </w:r>
+      <w:r>
+        <w:fldChar w:fldCharType="separate"/>
+      </w:r>
+      <w:r>
+        <w:rPr>
+          <w:rStyle w:val="Hyperlink"/>
+          <w:rFonts w:cs="Courier New"/>
+        </w:rPr>
+        <w:t>http://127.0.0.1:8000/admin</w:t>
+      </w:r>
+      <w:r>
+        <w:rPr>
+          <w:rStyle w:val="Hyperlink"/>
+          <w:rFonts w:cs="Courier New"/>
+        </w:rPr>
+        <w:fldChar w:fldCharType="end"/>
+      </w:r>
     </w:p>
     <w:p>
       <w:pPr>
@@ -7400,11 +7380,11 @@
         </w:numPr>
         <w:spacing w:before="0"/>
       </w:pPr>
-      <w:bookmarkStart w:id="12" w:name="_Toc496711577"/>
+      <w:bookmarkStart w:id="18" w:name="_Toc496711652"/>
       <w:r>
         <w:t>MODEL</w:t>
       </w:r>
-      <w:bookmarkEnd w:id="12"/>
+      <w:bookmarkEnd w:id="18"/>
     </w:p>
     <w:p>
       <w:pPr>
@@ -7415,11 +7395,12 @@
         </w:numPr>
         <w:spacing w:before="0"/>
       </w:pPr>
-      <w:bookmarkStart w:id="13" w:name="_Toc496711578"/>
+      <w:bookmarkStart w:id="19" w:name="_Toc496711653"/>
+      <w:bookmarkStart w:id="20" w:name="_Hlk496711980"/>
       <w:r>
         <w:t>Create model</w:t>
       </w:r>
-      <w:bookmarkEnd w:id="13"/>
+      <w:bookmarkEnd w:id="19"/>
     </w:p>
     <w:p>
       <w:pPr>
@@ -7482,6 +7463,7 @@
         <w:t>python manage.py migrate</w:t>
       </w:r>
     </w:p>
+    <w:bookmarkEnd w:id="20"/>
     <w:p>
       <w:pPr>
         <w:spacing w:after="0"/>
@@ -7502,12 +7484,14 @@
         </w:numPr>
         <w:spacing w:before="0"/>
       </w:pPr>
-      <w:bookmarkStart w:id="14" w:name="_Toc496711579"/>
+      <w:bookmarkStart w:id="21" w:name="_Toc496711654"/>
+      <w:bookmarkStart w:id="22" w:name="_Hlk496712005"/>
       <w:r>
         <w:t>Update admin.py with the new model</w:t>
       </w:r>
-      <w:bookmarkEnd w:id="14"/>
-    </w:p>
+      <w:bookmarkEnd w:id="21"/>
+    </w:p>
+    <w:bookmarkEnd w:id="22"/>
     <w:p>
       <w:pPr>
         <w:spacing w:after="0"/>
@@ -7527,6 +7511,7 @@
           <w:highlight w:val="yellow"/>
         </w:rPr>
       </w:pPr>
+      <w:bookmarkStart w:id="23" w:name="_Hlk496712000"/>
       <w:proofErr w:type="gramStart"/>
       <w:r>
         <w:rPr>
@@ -7633,6 +7618,7 @@
         <w:t>)</w:t>
       </w:r>
     </w:p>
+    <w:bookmarkEnd w:id="23"/>
     <w:p>
       <w:pPr>
         <w:spacing w:after="0"/>
@@ -7650,7 +7636,7 @@
         </w:numPr>
         <w:spacing w:before="0"/>
       </w:pPr>
-      <w:bookmarkStart w:id="15" w:name="_Toc496711580"/>
+      <w:bookmarkStart w:id="24" w:name="_Toc496711655"/>
       <w:r>
         <w:t xml:space="preserve">Add </w:t>
       </w:r>
@@ -7658,7 +7644,7 @@
       <w:r>
         <w:t>import_export</w:t>
       </w:r>
-      <w:bookmarkEnd w:id="15"/>
+      <w:bookmarkEnd w:id="24"/>
       <w:proofErr w:type="spellEnd"/>
     </w:p>
     <w:p>
@@ -7742,7 +7728,7 @@
         </w:numPr>
         <w:spacing w:before="0"/>
       </w:pPr>
-      <w:bookmarkStart w:id="16" w:name="_Toc496711581"/>
+      <w:bookmarkStart w:id="25" w:name="_Toc496711656"/>
       <w:r>
         <w:t xml:space="preserve">Update settings.py for </w:t>
       </w:r>
@@ -7754,7 +7740,7 @@
       <w:r>
         <w:t xml:space="preserve"> module</w:t>
       </w:r>
-      <w:bookmarkEnd w:id="16"/>
+      <w:bookmarkEnd w:id="25"/>
     </w:p>
     <w:p>
       <w:pPr>
@@ -7961,7 +7947,7 @@
         </w:numPr>
         <w:spacing w:before="0"/>
       </w:pPr>
-      <w:bookmarkStart w:id="17" w:name="_Toc496711582"/>
+      <w:bookmarkStart w:id="26" w:name="_Toc496711657"/>
       <w:r>
         <w:t>Define Resource/</w:t>
       </w:r>
@@ -7973,7 +7959,7 @@
       <w:r>
         <w:t>:</w:t>
       </w:r>
-      <w:bookmarkEnd w:id="17"/>
+      <w:bookmarkEnd w:id="26"/>
     </w:p>
     <w:p>
       <w:pPr>
@@ -8068,7 +8054,7 @@
         </w:rPr>
         <w:t>(</w:t>
       </w:r>
-      <w:hyperlink r:id="rId11" w:history="1">
+      <w:hyperlink r:id="rId10" w:history="1">
         <w:r>
           <w:rPr>
             <w:rStyle w:val="Hyperlink"/>
@@ -8471,11 +8457,11 @@
         </w:numPr>
         <w:spacing w:before="0"/>
       </w:pPr>
-      <w:bookmarkStart w:id="18" w:name="_Toc496711583"/>
+      <w:bookmarkStart w:id="27" w:name="_Toc496711658"/>
       <w:r>
         <w:t>Update admin.py</w:t>
       </w:r>
-      <w:bookmarkEnd w:id="18"/>
+      <w:bookmarkEnd w:id="27"/>
     </w:p>
     <w:p>
       <w:pPr>
@@ -8997,16 +8983,15 @@
     </w:p>
     <w:p>
       <w:pPr>
+        <w:spacing w:after="0"/>
         <w:ind w:left="720" w:firstLine="720"/>
       </w:pPr>
-      <w:bookmarkStart w:id="19" w:name="_Toc496711584"/>
       <w:r>
         <w:t>Try importing test data</w:t>
       </w:r>
       <w:r>
         <w:t xml:space="preserve"> but got the error</w:t>
       </w:r>
-      <w:bookmarkEnd w:id="19"/>
     </w:p>
     <w:p>
       <w:pPr>
@@ -9155,7 +9140,7 @@
         </w:numPr>
         <w:spacing w:before="0"/>
       </w:pPr>
-      <w:bookmarkStart w:id="20" w:name="_Toc496711585"/>
+      <w:bookmarkStart w:id="28" w:name="_Toc496711659"/>
       <w:r>
         <w:t xml:space="preserve">VIEWS.PY and URLS.PY </w:t>
       </w:r>
@@ -9168,7 +9153,7 @@
       <w:r>
         <w:t>CREATE A NEW TEST PAGE</w:t>
       </w:r>
-      <w:bookmarkEnd w:id="20"/>
+      <w:bookmarkEnd w:id="28"/>
     </w:p>
     <w:p>
       <w:pPr>
@@ -9269,14 +9254,14 @@
           <w:rFonts w:cs="Courier New"/>
         </w:rPr>
       </w:pPr>
-      <w:bookmarkStart w:id="21" w:name="_Toc496711586"/>
+      <w:bookmarkStart w:id="29" w:name="_Toc496711660"/>
       <w:r>
         <w:rPr>
           <w:rStyle w:val="Heading2Char"/>
         </w:rPr>
         <w:t>Updated tbc_sri_app/views.py</w:t>
       </w:r>
-      <w:bookmarkEnd w:id="21"/>
+      <w:bookmarkEnd w:id="29"/>
       <w:r>
         <w:rPr>
           <w:rFonts w:cs="Courier New"/>
@@ -9452,7 +9437,6 @@
           <w:sz w:val="20"/>
           <w:szCs w:val="20"/>
         </w:rPr>
-        <w:lastRenderedPageBreak/>
         <w:t xml:space="preserve">return </w:t>
       </w:r>
       <w:proofErr w:type="spellStart"/>
@@ -9858,16 +9842,14 @@
           <w:rFonts w:cs="Courier New"/>
         </w:rPr>
       </w:pPr>
-      <w:bookmarkStart w:id="22" w:name="_Toc496711587"/>
-      <w:bookmarkStart w:id="23" w:name="_GoBack"/>
-      <w:bookmarkEnd w:id="23"/>
+      <w:bookmarkStart w:id="30" w:name="_Toc496711661"/>
       <w:r>
         <w:rPr>
           <w:rStyle w:val="Heading2Char"/>
         </w:rPr>
         <w:t>Created tbc_sri_app/urls.py</w:t>
       </w:r>
-      <w:bookmarkEnd w:id="22"/>
+      <w:bookmarkEnd w:id="30"/>
     </w:p>
     <w:p>
       <w:pPr>
@@ -10781,14 +10763,14 @@
           <w:rFonts w:cs="Courier New"/>
         </w:rPr>
       </w:pPr>
-      <w:bookmarkStart w:id="24" w:name="_Toc496711588"/>
+      <w:bookmarkStart w:id="31" w:name="_Toc496711662"/>
       <w:r>
         <w:rPr>
           <w:rStyle w:val="Heading2Char"/>
         </w:rPr>
         <w:t>Updated tbc_sri/urls.py</w:t>
       </w:r>
-      <w:bookmarkEnd w:id="24"/>
+      <w:bookmarkEnd w:id="31"/>
       <w:r>
         <w:rPr>
           <w:rFonts w:cs="Courier New"/>
@@ -10961,11 +10943,11 @@
         </w:numPr>
         <w:spacing w:before="0"/>
       </w:pPr>
-      <w:bookmarkStart w:id="25" w:name="_Toc496711589"/>
+      <w:bookmarkStart w:id="32" w:name="_Toc496711663"/>
       <w:r>
         <w:t>GRID INTRO</w:t>
       </w:r>
-      <w:bookmarkEnd w:id="25"/>
+      <w:bookmarkEnd w:id="32"/>
     </w:p>
     <w:p>
       <w:pPr>
@@ -10976,11 +10958,11 @@
         </w:numPr>
         <w:spacing w:before="0"/>
       </w:pPr>
-      <w:bookmarkStart w:id="26" w:name="_Toc496711590"/>
+      <w:bookmarkStart w:id="33" w:name="_Toc496711664"/>
       <w:r>
         <w:t>Grid tool to use</w:t>
       </w:r>
-      <w:bookmarkEnd w:id="26"/>
+      <w:bookmarkEnd w:id="33"/>
     </w:p>
     <w:p>
       <w:pPr>
@@ -11019,7 +11001,7 @@
         </w:rPr>
         <w:t xml:space="preserve"> (</w:t>
       </w:r>
-      <w:hyperlink r:id="rId12" w:history="1">
+      <w:hyperlink r:id="rId11" w:history="1">
         <w:r>
           <w:rPr>
             <w:rStyle w:val="Hyperlink"/>
@@ -11048,7 +11030,7 @@
         </w:rPr>
         <w:t xml:space="preserve"> (</w:t>
       </w:r>
-      <w:hyperlink r:id="rId13" w:history="1">
+      <w:hyperlink r:id="rId12" w:history="1">
         <w:r>
           <w:rPr>
             <w:rStyle w:val="Hyperlink"/>
@@ -11075,14 +11057,7 @@
         <w:rPr>
           <w:rFonts w:cs="Courier New"/>
         </w:rPr>
-        <w:t xml:space="preserve">. Both have somewhat </w:t>
-      </w:r>
-      <w:r>
-        <w:rPr>
-          <w:rFonts w:cs="Courier New"/>
-        </w:rPr>
-        <w:lastRenderedPageBreak/>
-        <w:t xml:space="preserve">recent updates and not that great HOWTOs. Just </w:t>
+        <w:t xml:space="preserve">. Both have somewhat recent updates and not that great HOWTOs. Just </w:t>
       </w:r>
       <w:proofErr w:type="spellStart"/>
       <w:r>
@@ -11117,8 +11092,9 @@
         </w:numPr>
         <w:spacing w:before="0"/>
       </w:pPr>
-      <w:bookmarkStart w:id="27" w:name="_Toc496711591"/>
-      <w:r>
+      <w:bookmarkStart w:id="34" w:name="_Toc496711665"/>
+      <w:r>
+        <w:lastRenderedPageBreak/>
         <w:t xml:space="preserve">Download </w:t>
       </w:r>
       <w:proofErr w:type="spellStart"/>
@@ -11129,7 +11105,7 @@
       <w:r>
         <w:t xml:space="preserve"> package</w:t>
       </w:r>
-      <w:bookmarkEnd w:id="27"/>
+      <w:bookmarkEnd w:id="34"/>
     </w:p>
     <w:p>
       <w:pPr>
@@ -11140,7 +11116,7 @@
           <w:rFonts w:cs="Courier New"/>
         </w:rPr>
       </w:pPr>
-      <w:hyperlink r:id="rId14" w:history="1">
+      <w:hyperlink r:id="rId13" w:history="1">
         <w:r>
           <w:rPr>
             <w:rStyle w:val="Hyperlink"/>
@@ -11216,7 +11192,7 @@
           <w:rFonts w:cs="Courier New"/>
         </w:rPr>
       </w:pPr>
-      <w:hyperlink r:id="rId15" w:history="1">
+      <w:hyperlink r:id="rId14" w:history="1">
         <w:r>
           <w:rPr>
             <w:rStyle w:val="Hyperlink"/>
@@ -11388,7 +11364,7 @@
                     </pic:cNvPicPr>
                   </pic:nvPicPr>
                   <pic:blipFill>
-                    <a:blip r:embed="rId16">
+                    <a:blip r:embed="rId15">
                       <a:extLst>
                         <a:ext uri="{28A0092B-C50C-407E-A947-70E740481C1C}">
                           <a14:useLocalDpi xmlns:a14="http://schemas.microsoft.com/office/drawing/2010/main" val="0"/>
@@ -11426,7 +11402,7 @@
         <w:spacing w:before="0"/>
         <w:ind w:left="1800" w:firstLine="360"/>
       </w:pPr>
-      <w:bookmarkStart w:id="28" w:name="_Toc496711592"/>
+      <w:bookmarkStart w:id="35" w:name="_Toc496711666"/>
       <w:r>
         <w:t xml:space="preserve">Ilust2. New static folder with </w:t>
       </w:r>
@@ -11438,7 +11414,7 @@
       <w:r>
         <w:t xml:space="preserve"> files</w:t>
       </w:r>
-      <w:bookmarkEnd w:id="28"/>
+      <w:bookmarkEnd w:id="35"/>
     </w:p>
     <w:p>
       <w:pPr>
@@ -11454,12 +11430,11 @@
         </w:numPr>
         <w:spacing w:before="0"/>
       </w:pPr>
-      <w:bookmarkStart w:id="29" w:name="_Toc496711593"/>
-      <w:r>
-        <w:lastRenderedPageBreak/>
+      <w:bookmarkStart w:id="36" w:name="_Toc496711667"/>
+      <w:r>
         <w:t>Check settings.py</w:t>
       </w:r>
-      <w:bookmarkEnd w:id="29"/>
+      <w:bookmarkEnd w:id="36"/>
     </w:p>
     <w:p>
       <w:pPr>
@@ -11469,7 +11444,7 @@
           <w:rFonts w:cs="Courier New"/>
         </w:rPr>
       </w:pPr>
-      <w:hyperlink r:id="rId17" w:history="1">
+      <w:hyperlink r:id="rId16" w:anchor="toc-settings-for-managing-static-files" w:history="1">
         <w:r>
           <w:rPr>
             <w:rStyle w:val="Hyperlink"/>
@@ -11504,6 +11479,7 @@
           <w:b/>
           <w:i/>
         </w:rPr>
+        <w:lastRenderedPageBreak/>
         <w:t>INSTALLED_APPS = (</w:t>
       </w:r>
     </w:p>
@@ -11887,7 +11863,7 @@
         </w:numPr>
         <w:spacing w:before="0"/>
       </w:pPr>
-      <w:bookmarkStart w:id="30" w:name="_Toc496711594"/>
+      <w:bookmarkStart w:id="37" w:name="_Toc496711668"/>
       <w:r>
         <w:t xml:space="preserve">Create a </w:t>
       </w:r>
@@ -11897,7 +11873,7 @@
       <w:r>
         <w:t xml:space="preserve"> page</w:t>
       </w:r>
-      <w:bookmarkEnd w:id="30"/>
+      <w:bookmarkEnd w:id="37"/>
     </w:p>
     <w:p>
       <w:pPr>
@@ -11985,7 +11961,7 @@
                     </pic:cNvPicPr>
                   </pic:nvPicPr>
                   <pic:blipFill>
-                    <a:blip r:embed="rId18">
+                    <a:blip r:embed="rId17">
                       <a:extLst>
                         <a:ext uri="{28A0092B-C50C-407E-A947-70E740481C1C}">
                           <a14:useLocalDpi xmlns:a14="http://schemas.microsoft.com/office/drawing/2010/main" val="0"/>
@@ -12023,11 +11999,11 @@
         <w:spacing w:before="0"/>
         <w:ind w:left="2160" w:firstLine="720"/>
       </w:pPr>
-      <w:bookmarkStart w:id="31" w:name="_Toc496711595"/>
+      <w:bookmarkStart w:id="38" w:name="_Toc496711669"/>
       <w:r>
         <w:t>Ilust3. Templates folder with index.html</w:t>
       </w:r>
-      <w:bookmarkEnd w:id="31"/>
+      <w:bookmarkEnd w:id="38"/>
     </w:p>
     <w:p>
       <w:pPr>
@@ -12174,47 +12150,240 @@
         </w:numPr>
         <w:spacing w:before="0"/>
       </w:pPr>
-      <w:bookmarkStart w:id="32" w:name="_Toc496711596"/>
-      <w:r>
+      <w:bookmarkStart w:id="39" w:name="_Toc496711670"/>
+      <w:r>
+        <w:t>Update urls.py and views.py with the test pages</w:t>
+      </w:r>
+      <w:bookmarkEnd w:id="39"/>
+    </w:p>
+    <w:p>
+      <w:pPr>
+        <w:spacing w:after="0"/>
+        <w:ind w:left="720"/>
+      </w:pPr>
+    </w:p>
+    <w:p>
+      <w:pPr>
+        <w:spacing w:after="0"/>
+        <w:ind w:left="2160"/>
+        <w:rPr>
+          <w:b/>
+          <w:u w:val="single"/>
+        </w:rPr>
+      </w:pPr>
+      <w:r>
+        <w:rPr>
+          <w:b/>
+          <w:u w:val="single"/>
+        </w:rPr>
+        <w:t>Urls.py</w:t>
+      </w:r>
+    </w:p>
+    <w:p>
+      <w:pPr>
+        <w:spacing w:after="0"/>
+        <w:ind w:left="2160"/>
+        <w:rPr>
+          <w:rFonts w:ascii="Courier New" w:hAnsi="Courier New" w:cs="Courier New"/>
+          <w:b/>
+          <w:i/>
+        </w:rPr>
+      </w:pPr>
+      <w:proofErr w:type="spellStart"/>
+      <w:proofErr w:type="gramStart"/>
+      <w:r>
+        <w:rPr>
+          <w:rFonts w:ascii="Courier New" w:hAnsi="Courier New" w:cs="Courier New"/>
+          <w:b/>
+          <w:i/>
+        </w:rPr>
+        <w:t>url</w:t>
+      </w:r>
+      <w:proofErr w:type="spellEnd"/>
+      <w:r>
+        <w:rPr>
+          <w:rFonts w:ascii="Courier New" w:hAnsi="Courier New" w:cs="Courier New"/>
+          <w:b/>
+          <w:i/>
+        </w:rPr>
+        <w:t>(</w:t>
+      </w:r>
+      <w:proofErr w:type="gramEnd"/>
+      <w:r>
+        <w:rPr>
+          <w:rFonts w:ascii="Courier New" w:hAnsi="Courier New" w:cs="Courier New"/>
+          <w:b/>
+          <w:i/>
+        </w:rPr>
+        <w:t>r'^</w:t>
+      </w:r>
+      <w:proofErr w:type="spellStart"/>
+      <w:r>
+        <w:rPr>
+          <w:rFonts w:ascii="Courier New" w:hAnsi="Courier New" w:cs="Courier New"/>
+          <w:b/>
+          <w:i/>
+        </w:rPr>
+        <w:t>sritable</w:t>
+      </w:r>
+      <w:proofErr w:type="spellEnd"/>
+      <w:r>
+        <w:rPr>
+          <w:rFonts w:ascii="Courier New" w:hAnsi="Courier New" w:cs="Courier New"/>
+          <w:b/>
+          <w:i/>
+        </w:rPr>
+        <w:t xml:space="preserve">$', </w:t>
+      </w:r>
+      <w:proofErr w:type="spellStart"/>
+      <w:r>
+        <w:rPr>
+          <w:rFonts w:ascii="Courier New" w:hAnsi="Courier New" w:cs="Courier New"/>
+          <w:b/>
+          <w:i/>
+        </w:rPr>
+        <w:t>views.sritable</w:t>
+      </w:r>
+      <w:proofErr w:type="spellEnd"/>
+      <w:r>
+        <w:rPr>
+          <w:rFonts w:ascii="Courier New" w:hAnsi="Courier New" w:cs="Courier New"/>
+          <w:b/>
+          <w:i/>
+        </w:rPr>
+        <w:t>, name='</w:t>
+      </w:r>
+      <w:proofErr w:type="spellStart"/>
+      <w:r>
+        <w:rPr>
+          <w:rFonts w:ascii="Courier New" w:hAnsi="Courier New" w:cs="Courier New"/>
+          <w:b/>
+          <w:i/>
+        </w:rPr>
+        <w:t>sritable</w:t>
+      </w:r>
+      <w:proofErr w:type="spellEnd"/>
+      <w:r>
+        <w:rPr>
+          <w:rFonts w:ascii="Courier New" w:hAnsi="Courier New" w:cs="Courier New"/>
+          <w:b/>
+          <w:i/>
+        </w:rPr>
+        <w:t>'),</w:t>
+      </w:r>
+    </w:p>
+    <w:p>
+      <w:pPr>
+        <w:spacing w:after="0"/>
+        <w:ind w:left="720"/>
+        <w:rPr>
+          <w:rFonts w:cs="Courier New"/>
+        </w:rPr>
+      </w:pPr>
+    </w:p>
+    <w:p>
+      <w:pPr>
+        <w:spacing w:after="0"/>
+        <w:ind w:left="720"/>
+        <w:rPr>
+          <w:rFonts w:cs="Courier New"/>
+          <w:b/>
+          <w:u w:val="single"/>
+        </w:rPr>
+      </w:pPr>
+      <w:r>
+        <w:rPr>
+          <w:rFonts w:cs="Courier New"/>
+        </w:rPr>
         <w:lastRenderedPageBreak/>
-        <w:t>Update urls.py and views.py with the test pages</w:t>
-      </w:r>
-      <w:bookmarkEnd w:id="32"/>
+        <w:tab/>
+      </w:r>
+      <w:r>
+        <w:rPr>
+          <w:rFonts w:cs="Courier New"/>
+        </w:rPr>
+        <w:tab/>
+      </w:r>
+      <w:r>
+        <w:rPr>
+          <w:rFonts w:cs="Courier New"/>
+          <w:b/>
+          <w:u w:val="single"/>
+        </w:rPr>
+        <w:t>Views.py</w:t>
+      </w:r>
     </w:p>
     <w:p>
       <w:pPr>
         <w:spacing w:after="0"/>
         <w:ind w:left="720"/>
-      </w:pPr>
-    </w:p>
-    <w:p>
-      <w:pPr>
-        <w:spacing w:after="0"/>
-        <w:ind w:left="2160"/>
-        <w:rPr>
-          <w:b/>
-          <w:u w:val="single"/>
-        </w:rPr>
-      </w:pPr>
-      <w:r>
-        <w:rPr>
-          <w:b/>
-          <w:u w:val="single"/>
-        </w:rPr>
-        <w:t>Urls.py</w:t>
-      </w:r>
-    </w:p>
-    <w:p>
-      <w:pPr>
-        <w:spacing w:after="0"/>
-        <w:ind w:left="2160"/>
-        <w:rPr>
-          <w:rFonts w:ascii="Courier New" w:hAnsi="Courier New" w:cs="Courier New"/>
-          <w:b/>
-          <w:i/>
-        </w:rPr>
-      </w:pPr>
-      <w:proofErr w:type="spellStart"/>
+        <w:rPr>
+          <w:rFonts w:ascii="Courier New" w:hAnsi="Courier New" w:cs="Courier New"/>
+          <w:b/>
+          <w:i/>
+        </w:rPr>
+      </w:pPr>
+      <w:r>
+        <w:rPr>
+          <w:rFonts w:ascii="Courier New" w:hAnsi="Courier New" w:cs="Courier New"/>
+          <w:b/>
+          <w:i/>
+        </w:rPr>
+        <w:tab/>
+      </w:r>
+      <w:r>
+        <w:rPr>
+          <w:rFonts w:ascii="Courier New" w:hAnsi="Courier New" w:cs="Courier New"/>
+          <w:b/>
+          <w:i/>
+        </w:rPr>
+        <w:tab/>
+      </w:r>
+      <w:r>
+        <w:rPr>
+          <w:rFonts w:ascii="Courier New" w:hAnsi="Courier New" w:cs="Courier New"/>
+          <w:b/>
+          <w:i/>
+        </w:rPr>
+        <w:t xml:space="preserve">def </w:t>
+      </w:r>
+      <w:proofErr w:type="spellStart"/>
+      <w:r>
+        <w:rPr>
+          <w:rFonts w:ascii="Courier New" w:hAnsi="Courier New" w:cs="Courier New"/>
+          <w:b/>
+          <w:i/>
+        </w:rPr>
+        <w:t>sritable</w:t>
+      </w:r>
+      <w:proofErr w:type="spellEnd"/>
+      <w:r>
+        <w:rPr>
+          <w:rFonts w:ascii="Courier New" w:hAnsi="Courier New" w:cs="Courier New"/>
+          <w:b/>
+          <w:i/>
+        </w:rPr>
+        <w:t>(request):</w:t>
+      </w:r>
+    </w:p>
+    <w:p>
+      <w:pPr>
+        <w:spacing w:after="0"/>
+        <w:ind w:left="2700"/>
+        <w:rPr>
+          <w:rFonts w:ascii="Courier New" w:hAnsi="Courier New" w:cs="Courier New"/>
+          <w:b/>
+          <w:i/>
+        </w:rPr>
+      </w:pPr>
+      <w:r>
+        <w:rPr>
+          <w:rFonts w:ascii="Courier New" w:hAnsi="Courier New" w:cs="Courier New"/>
+          <w:b/>
+          <w:i/>
+        </w:rPr>
+        <w:t xml:space="preserve">return </w:t>
+      </w:r>
       <w:proofErr w:type="gramStart"/>
       <w:r>
         <w:rPr>
@@ -12222,16 +12391,7 @@
           <w:b/>
           <w:i/>
         </w:rPr>
-        <w:t>url</w:t>
-      </w:r>
-      <w:proofErr w:type="spellEnd"/>
-      <w:r>
-        <w:rPr>
-          <w:rFonts w:ascii="Courier New" w:hAnsi="Courier New" w:cs="Courier New"/>
-          <w:b/>
-          <w:i/>
-        </w:rPr>
-        <w:t>(</w:t>
+        <w:t>render(</w:t>
       </w:r>
       <w:proofErr w:type="gramEnd"/>
       <w:r>
@@ -12240,190 +12400,6 @@
           <w:b/>
           <w:i/>
         </w:rPr>
-        <w:t>r'^</w:t>
-      </w:r>
-      <w:proofErr w:type="spellStart"/>
-      <w:r>
-        <w:rPr>
-          <w:rFonts w:ascii="Courier New" w:hAnsi="Courier New" w:cs="Courier New"/>
-          <w:b/>
-          <w:i/>
-        </w:rPr>
-        <w:t>sritable</w:t>
-      </w:r>
-      <w:proofErr w:type="spellEnd"/>
-      <w:r>
-        <w:rPr>
-          <w:rFonts w:ascii="Courier New" w:hAnsi="Courier New" w:cs="Courier New"/>
-          <w:b/>
-          <w:i/>
-        </w:rPr>
-        <w:t xml:space="preserve">$', </w:t>
-      </w:r>
-      <w:proofErr w:type="spellStart"/>
-      <w:r>
-        <w:rPr>
-          <w:rFonts w:ascii="Courier New" w:hAnsi="Courier New" w:cs="Courier New"/>
-          <w:b/>
-          <w:i/>
-        </w:rPr>
-        <w:t>views.sritable</w:t>
-      </w:r>
-      <w:proofErr w:type="spellEnd"/>
-      <w:r>
-        <w:rPr>
-          <w:rFonts w:ascii="Courier New" w:hAnsi="Courier New" w:cs="Courier New"/>
-          <w:b/>
-          <w:i/>
-        </w:rPr>
-        <w:t>, name='</w:t>
-      </w:r>
-      <w:proofErr w:type="spellStart"/>
-      <w:r>
-        <w:rPr>
-          <w:rFonts w:ascii="Courier New" w:hAnsi="Courier New" w:cs="Courier New"/>
-          <w:b/>
-          <w:i/>
-        </w:rPr>
-        <w:t>sritable</w:t>
-      </w:r>
-      <w:proofErr w:type="spellEnd"/>
-      <w:r>
-        <w:rPr>
-          <w:rFonts w:ascii="Courier New" w:hAnsi="Courier New" w:cs="Courier New"/>
-          <w:b/>
-          <w:i/>
-        </w:rPr>
-        <w:t>'),</w:t>
-      </w:r>
-    </w:p>
-    <w:p>
-      <w:pPr>
-        <w:spacing w:after="0"/>
-        <w:ind w:left="720"/>
-        <w:rPr>
-          <w:rFonts w:cs="Courier New"/>
-        </w:rPr>
-      </w:pPr>
-    </w:p>
-    <w:p>
-      <w:pPr>
-        <w:spacing w:after="0"/>
-        <w:ind w:left="720"/>
-        <w:rPr>
-          <w:rFonts w:cs="Courier New"/>
-          <w:b/>
-          <w:u w:val="single"/>
-        </w:rPr>
-      </w:pPr>
-      <w:r>
-        <w:rPr>
-          <w:rFonts w:cs="Courier New"/>
-        </w:rPr>
-        <w:tab/>
-      </w:r>
-      <w:r>
-        <w:rPr>
-          <w:rFonts w:cs="Courier New"/>
-        </w:rPr>
-        <w:tab/>
-      </w:r>
-      <w:r>
-        <w:rPr>
-          <w:rFonts w:cs="Courier New"/>
-          <w:b/>
-          <w:u w:val="single"/>
-        </w:rPr>
-        <w:t>Views.py</w:t>
-      </w:r>
-    </w:p>
-    <w:p>
-      <w:pPr>
-        <w:spacing w:after="0"/>
-        <w:ind w:left="720"/>
-        <w:rPr>
-          <w:rFonts w:ascii="Courier New" w:hAnsi="Courier New" w:cs="Courier New"/>
-          <w:b/>
-          <w:i/>
-        </w:rPr>
-      </w:pPr>
-      <w:r>
-        <w:rPr>
-          <w:rFonts w:ascii="Courier New" w:hAnsi="Courier New" w:cs="Courier New"/>
-          <w:b/>
-          <w:i/>
-        </w:rPr>
-        <w:tab/>
-      </w:r>
-      <w:r>
-        <w:rPr>
-          <w:rFonts w:ascii="Courier New" w:hAnsi="Courier New" w:cs="Courier New"/>
-          <w:b/>
-          <w:i/>
-        </w:rPr>
-        <w:tab/>
-      </w:r>
-      <w:r>
-        <w:rPr>
-          <w:rFonts w:ascii="Courier New" w:hAnsi="Courier New" w:cs="Courier New"/>
-          <w:b/>
-          <w:i/>
-        </w:rPr>
-        <w:t xml:space="preserve">def </w:t>
-      </w:r>
-      <w:proofErr w:type="spellStart"/>
-      <w:r>
-        <w:rPr>
-          <w:rFonts w:ascii="Courier New" w:hAnsi="Courier New" w:cs="Courier New"/>
-          <w:b/>
-          <w:i/>
-        </w:rPr>
-        <w:t>sritable</w:t>
-      </w:r>
-      <w:proofErr w:type="spellEnd"/>
-      <w:r>
-        <w:rPr>
-          <w:rFonts w:ascii="Courier New" w:hAnsi="Courier New" w:cs="Courier New"/>
-          <w:b/>
-          <w:i/>
-        </w:rPr>
-        <w:t>(request):</w:t>
-      </w:r>
-    </w:p>
-    <w:p>
-      <w:pPr>
-        <w:spacing w:after="0"/>
-        <w:ind w:left="2700"/>
-        <w:rPr>
-          <w:rFonts w:ascii="Courier New" w:hAnsi="Courier New" w:cs="Courier New"/>
-          <w:b/>
-          <w:i/>
-        </w:rPr>
-      </w:pPr>
-      <w:r>
-        <w:rPr>
-          <w:rFonts w:ascii="Courier New" w:hAnsi="Courier New" w:cs="Courier New"/>
-          <w:b/>
-          <w:i/>
-        </w:rPr>
-        <w:t xml:space="preserve">return </w:t>
-      </w:r>
-      <w:proofErr w:type="gramStart"/>
-      <w:r>
-        <w:rPr>
-          <w:rFonts w:ascii="Courier New" w:hAnsi="Courier New" w:cs="Courier New"/>
-          <w:b/>
-          <w:i/>
-        </w:rPr>
-        <w:t>render(</w:t>
-      </w:r>
-      <w:proofErr w:type="gramEnd"/>
-      <w:r>
-        <w:rPr>
-          <w:rFonts w:ascii="Courier New" w:hAnsi="Courier New" w:cs="Courier New"/>
-          <w:b/>
-          <w:i/>
-        </w:rPr>
         <w:t>request, '</w:t>
       </w:r>
       <w:proofErr w:type="spellStart"/>
@@ -12447,15 +12423,17 @@
     </w:p>
     <w:p>
       <w:pPr>
-        <w:rPr>
-          <w:rFonts w:ascii="Courier New" w:hAnsi="Courier New" w:cs="Courier New"/>
-          <w:b/>
-          <w:i/>
-        </w:rPr>
-      </w:pPr>
-    </w:p>
-    <w:p>
-      <w:pPr>
+        <w:spacing w:after="0"/>
+        <w:rPr>
+          <w:rFonts w:ascii="Courier New" w:hAnsi="Courier New" w:cs="Courier New"/>
+          <w:b/>
+          <w:i/>
+        </w:rPr>
+      </w:pPr>
+    </w:p>
+    <w:p>
+      <w:pPr>
+        <w:spacing w:after="0"/>
         <w:ind w:left="1440"/>
         <w:rPr>
           <w:rFonts w:cs="Courier New"/>
@@ -12467,6 +12445,15 @@
         </w:rPr>
         <w:t>Now that I got the demo grid working, the next step is to connect the grid to the model</w:t>
       </w:r>
+    </w:p>
+    <w:p>
+      <w:pPr>
+        <w:spacing w:after="0"/>
+        <w:ind w:left="1440"/>
+        <w:rPr>
+          <w:rFonts w:cs="Courier New"/>
+        </w:rPr>
+      </w:pPr>
     </w:p>
     <w:p>
       <w:pPr>
@@ -12477,13 +12464,538 @@
         </w:numPr>
         <w:spacing w:before="0"/>
       </w:pPr>
-      <w:bookmarkStart w:id="33" w:name="_Toc496711597"/>
+      <w:bookmarkStart w:id="40" w:name="_Toc496711671"/>
       <w:r>
         <w:t>CONNECTING THE MODEL AND THE GRID</w:t>
       </w:r>
-      <w:bookmarkEnd w:id="33"/>
-    </w:p>
-    <w:p/>
+      <w:bookmarkEnd w:id="40"/>
+    </w:p>
+    <w:p>
+      <w:pPr>
+        <w:spacing w:after="0"/>
+        <w:ind w:left="720" w:firstLine="720"/>
+      </w:pPr>
+      <w:hyperlink r:id="rId18" w:anchor="grid-controller" w:history="1">
+        <w:r>
+          <w:rPr>
+            <w:rStyle w:val="Hyperlink"/>
+          </w:rPr>
+          <w:t>http://js-grid.com/docs/#grid-controller</w:t>
+        </w:r>
+      </w:hyperlink>
+    </w:p>
+    <w:p>
+      <w:pPr>
+        <w:spacing w:after="0"/>
+      </w:pPr>
+      <w:r>
+        <w:tab/>
+      </w:r>
+      <w:r>
+        <w:tab/>
+        <w:t xml:space="preserve">Trying to figure out how to create a model output object and pass that to the </w:t>
+      </w:r>
+      <w:proofErr w:type="spellStart"/>
+      <w:r>
+        <w:t>JSGrid</w:t>
+      </w:r>
+      <w:proofErr w:type="spellEnd"/>
+      <w:r>
+        <w:t>.</w:t>
+      </w:r>
+    </w:p>
+    <w:p>
+      <w:pPr>
+        <w:spacing w:after="0"/>
+        <w:ind w:left="1440"/>
+      </w:pPr>
+      <w:r>
+        <w:t>Following the two videos, decided to create the data dictionary in views.py and pass to HTML</w:t>
+      </w:r>
+    </w:p>
+    <w:p>
+      <w:pPr>
+        <w:spacing w:after="0"/>
+        <w:ind w:left="1440"/>
+      </w:pPr>
+      <w:hyperlink r:id="rId19" w:history="1">
+        <w:r>
+          <w:rPr>
+            <w:rStyle w:val="Hyperlink"/>
+          </w:rPr>
+          <w:t>https://www.youtube.com/watch?v=0HVwUQ0Ok7Y&amp;list=PL6gx4Cwl9DGBlmzzFcLgDhKTTfNLfX1IK&amp;index=14</w:t>
+        </w:r>
+      </w:hyperlink>
+    </w:p>
+    <w:p>
+      <w:pPr>
+        <w:spacing w:after="0"/>
+        <w:ind w:left="1440"/>
+      </w:pPr>
+      <w:hyperlink r:id="rId20" w:history="1">
+        <w:r>
+          <w:rPr>
+            <w:rStyle w:val="Hyperlink"/>
+          </w:rPr>
+          <w:t>https://www.youtube.com/watch?v=b0d09mYsORs&amp;index=13&amp;list=PL6gx4Cwl9DGBlmzzFcLgDhKTTfNLfX1IK</w:t>
+        </w:r>
+      </w:hyperlink>
+    </w:p>
+    <w:p>
+      <w:pPr>
+        <w:spacing w:after="0"/>
+        <w:ind w:left="1440"/>
+      </w:pPr>
+    </w:p>
+    <w:p>
+      <w:pPr>
+        <w:spacing w:after="0"/>
+      </w:pPr>
+      <w:r>
+        <w:tab/>
+      </w:r>
+      <w:r>
+        <w:tab/>
+        <w:t>Created yet another HTML called sritable3.html and update view.py</w:t>
+      </w:r>
+    </w:p>
+    <w:p>
+      <w:pPr>
+        <w:spacing w:after="0"/>
+        <w:ind w:left="2160"/>
+        <w:rPr>
+          <w:rFonts w:ascii="Courier New" w:hAnsi="Courier New" w:cs="Courier New"/>
+          <w:b/>
+          <w:i/>
+        </w:rPr>
+      </w:pPr>
+    </w:p>
+    <w:p>
+      <w:pPr>
+        <w:spacing w:after="0"/>
+        <w:ind w:left="2160"/>
+        <w:rPr>
+          <w:rFonts w:ascii="Courier New" w:hAnsi="Courier New" w:cs="Courier New"/>
+          <w:b/>
+          <w:i/>
+        </w:rPr>
+      </w:pPr>
+      <w:r>
+        <w:rPr>
+          <w:rFonts w:ascii="Courier New" w:hAnsi="Courier New" w:cs="Courier New"/>
+          <w:b/>
+          <w:i/>
+        </w:rPr>
+        <w:t>def sritable3(request):</w:t>
+      </w:r>
+    </w:p>
+    <w:p>
+      <w:pPr>
+        <w:spacing w:after="0"/>
+        <w:ind w:left="2160"/>
+        <w:rPr>
+          <w:rFonts w:ascii="Courier New" w:hAnsi="Courier New" w:cs="Courier New"/>
+          <w:b/>
+          <w:i/>
+        </w:rPr>
+      </w:pPr>
+      <w:r>
+        <w:rPr>
+          <w:rFonts w:ascii="Courier New" w:hAnsi="Courier New" w:cs="Courier New"/>
+          <w:b/>
+          <w:i/>
+        </w:rPr>
+        <w:t xml:space="preserve">    #the model query object returning all contents</w:t>
+      </w:r>
+    </w:p>
+    <w:p>
+      <w:pPr>
+        <w:spacing w:after="0"/>
+        <w:ind w:left="2160"/>
+        <w:rPr>
+          <w:rFonts w:ascii="Courier New" w:hAnsi="Courier New" w:cs="Courier New"/>
+          <w:b/>
+          <w:i/>
+        </w:rPr>
+      </w:pPr>
+      <w:r>
+        <w:rPr>
+          <w:rFonts w:ascii="Courier New" w:hAnsi="Courier New" w:cs="Courier New"/>
+          <w:b/>
+          <w:i/>
+        </w:rPr>
+        <w:t xml:space="preserve">    shipments = </w:t>
+      </w:r>
+      <w:proofErr w:type="spellStart"/>
+      <w:proofErr w:type="gramStart"/>
+      <w:r>
+        <w:rPr>
+          <w:rFonts w:ascii="Courier New" w:hAnsi="Courier New" w:cs="Courier New"/>
+          <w:b/>
+          <w:i/>
+        </w:rPr>
+        <w:t>lnos_statusPipeLine.objects.all</w:t>
+      </w:r>
+      <w:proofErr w:type="spellEnd"/>
+      <w:r>
+        <w:rPr>
+          <w:rFonts w:ascii="Courier New" w:hAnsi="Courier New" w:cs="Courier New"/>
+          <w:b/>
+          <w:i/>
+        </w:rPr>
+        <w:t>(</w:t>
+      </w:r>
+      <w:proofErr w:type="gramEnd"/>
+      <w:r>
+        <w:rPr>
+          <w:rFonts w:ascii="Courier New" w:hAnsi="Courier New" w:cs="Courier New"/>
+          <w:b/>
+          <w:i/>
+        </w:rPr>
+        <w:t>)</w:t>
+      </w:r>
+    </w:p>
+    <w:p>
+      <w:pPr>
+        <w:spacing w:after="0"/>
+        <w:ind w:left="2880"/>
+        <w:rPr>
+          <w:rFonts w:ascii="Courier New" w:hAnsi="Courier New" w:cs="Courier New"/>
+          <w:b/>
+          <w:i/>
+        </w:rPr>
+      </w:pPr>
+      <w:r>
+        <w:rPr>
+          <w:rFonts w:ascii="Courier New" w:hAnsi="Courier New" w:cs="Courier New"/>
+          <w:b/>
+          <w:i/>
+        </w:rPr>
+        <w:t>#load in the template and create a variable as a reference to the template</w:t>
+      </w:r>
+    </w:p>
+    <w:p>
+      <w:pPr>
+        <w:spacing w:after="0"/>
+        <w:ind w:left="2160"/>
+        <w:rPr>
+          <w:rFonts w:ascii="Courier New" w:hAnsi="Courier New" w:cs="Courier New"/>
+          <w:b/>
+          <w:i/>
+        </w:rPr>
+      </w:pPr>
+      <w:r>
+        <w:rPr>
+          <w:rFonts w:ascii="Courier New" w:hAnsi="Courier New" w:cs="Courier New"/>
+          <w:b/>
+          <w:i/>
+        </w:rPr>
+        <w:t xml:space="preserve">    template = </w:t>
+      </w:r>
+      <w:proofErr w:type="spellStart"/>
+      <w:r>
+        <w:rPr>
+          <w:rFonts w:ascii="Courier New" w:hAnsi="Courier New" w:cs="Courier New"/>
+          <w:b/>
+          <w:i/>
+        </w:rPr>
+        <w:t>loader.get_template</w:t>
+      </w:r>
+      <w:proofErr w:type="spellEnd"/>
+      <w:r>
+        <w:rPr>
+          <w:rFonts w:ascii="Courier New" w:hAnsi="Courier New" w:cs="Courier New"/>
+          <w:b/>
+          <w:i/>
+        </w:rPr>
+        <w:t>('</w:t>
+      </w:r>
+      <w:proofErr w:type="spellStart"/>
+      <w:r>
+        <w:rPr>
+          <w:rFonts w:ascii="Courier New" w:hAnsi="Courier New" w:cs="Courier New"/>
+          <w:b/>
+          <w:i/>
+        </w:rPr>
+        <w:t>tbc_sri_app</w:t>
+      </w:r>
+      <w:proofErr w:type="spellEnd"/>
+      <w:r>
+        <w:rPr>
+          <w:rFonts w:ascii="Courier New" w:hAnsi="Courier New" w:cs="Courier New"/>
+          <w:b/>
+          <w:i/>
+        </w:rPr>
+        <w:t>/sritable3.html')</w:t>
+      </w:r>
+    </w:p>
+    <w:p>
+      <w:pPr>
+        <w:spacing w:after="0"/>
+        <w:ind w:left="2880"/>
+        <w:rPr>
+          <w:rFonts w:ascii="Courier New" w:hAnsi="Courier New" w:cs="Courier New"/>
+          <w:b/>
+          <w:i/>
+        </w:rPr>
+      </w:pPr>
+      <w:r>
+        <w:rPr>
+          <w:rFonts w:ascii="Courier New" w:hAnsi="Courier New" w:cs="Courier New"/>
+          <w:b/>
+          <w:i/>
+        </w:rPr>
+        <w:t>#dictionary to pass the model data with to the template</w:t>
+      </w:r>
+    </w:p>
+    <w:p>
+      <w:pPr>
+        <w:spacing w:after="0"/>
+        <w:ind w:left="2160"/>
+        <w:rPr>
+          <w:rFonts w:ascii="Courier New" w:hAnsi="Courier New" w:cs="Courier New"/>
+          <w:b/>
+          <w:i/>
+        </w:rPr>
+      </w:pPr>
+      <w:r>
+        <w:rPr>
+          <w:rFonts w:ascii="Courier New" w:hAnsi="Courier New" w:cs="Courier New"/>
+          <w:b/>
+          <w:i/>
+        </w:rPr>
+        <w:t xml:space="preserve">    context = {</w:t>
+      </w:r>
+    </w:p>
+    <w:p>
+      <w:pPr>
+        <w:spacing w:after="0"/>
+        <w:ind w:left="2160"/>
+        <w:rPr>
+          <w:rFonts w:ascii="Courier New" w:hAnsi="Courier New" w:cs="Courier New"/>
+          <w:b/>
+          <w:i/>
+        </w:rPr>
+      </w:pPr>
+      <w:r>
+        <w:rPr>
+          <w:rFonts w:ascii="Courier New" w:hAnsi="Courier New" w:cs="Courier New"/>
+          <w:b/>
+          <w:i/>
+        </w:rPr>
+        <w:t xml:space="preserve">        'shipments': shipments,</w:t>
+      </w:r>
+    </w:p>
+    <w:p>
+      <w:pPr>
+        <w:spacing w:after="0"/>
+        <w:ind w:left="2160"/>
+        <w:rPr>
+          <w:rFonts w:ascii="Courier New" w:hAnsi="Courier New" w:cs="Courier New"/>
+          <w:b/>
+          <w:i/>
+        </w:rPr>
+      </w:pPr>
+      <w:r>
+        <w:rPr>
+          <w:rFonts w:ascii="Courier New" w:hAnsi="Courier New" w:cs="Courier New"/>
+          <w:b/>
+          <w:i/>
+        </w:rPr>
+        <w:t xml:space="preserve">    }</w:t>
+      </w:r>
+    </w:p>
+    <w:p>
+      <w:pPr>
+        <w:spacing w:after="0"/>
+        <w:ind w:left="2880"/>
+        <w:rPr>
+          <w:rFonts w:ascii="Courier New" w:hAnsi="Courier New" w:cs="Courier New"/>
+          <w:b/>
+          <w:i/>
+        </w:rPr>
+      </w:pPr>
+      <w:r>
+        <w:rPr>
+          <w:rFonts w:ascii="Courier New" w:hAnsi="Courier New" w:cs="Courier New"/>
+          <w:b/>
+          <w:i/>
+        </w:rPr>
+        <w:t>#render the template referenced by "context" variable passing it the "context" dictionary with data</w:t>
+      </w:r>
+    </w:p>
+    <w:p>
+      <w:pPr>
+        <w:spacing w:after="0"/>
+        <w:ind w:left="2160"/>
+        <w:rPr>
+          <w:rFonts w:ascii="Courier New" w:hAnsi="Courier New" w:cs="Courier New"/>
+          <w:b/>
+          <w:i/>
+        </w:rPr>
+      </w:pPr>
+      <w:r>
+        <w:rPr>
+          <w:rFonts w:ascii="Courier New" w:hAnsi="Courier New" w:cs="Courier New"/>
+          <w:b/>
+          <w:i/>
+        </w:rPr>
+        <w:t xml:space="preserve">    return </w:t>
+      </w:r>
+      <w:proofErr w:type="spellStart"/>
+      <w:proofErr w:type="gramStart"/>
+      <w:r>
+        <w:rPr>
+          <w:rFonts w:ascii="Courier New" w:hAnsi="Courier New" w:cs="Courier New"/>
+          <w:b/>
+          <w:i/>
+        </w:rPr>
+        <w:t>HttpResponse</w:t>
+      </w:r>
+      <w:proofErr w:type="spellEnd"/>
+      <w:r>
+        <w:rPr>
+          <w:rFonts w:ascii="Courier New" w:hAnsi="Courier New" w:cs="Courier New"/>
+          <w:b/>
+          <w:i/>
+        </w:rPr>
+        <w:t>(</w:t>
+      </w:r>
+      <w:proofErr w:type="spellStart"/>
+      <w:proofErr w:type="gramEnd"/>
+      <w:r>
+        <w:rPr>
+          <w:rFonts w:ascii="Courier New" w:hAnsi="Courier New" w:cs="Courier New"/>
+          <w:b/>
+          <w:i/>
+        </w:rPr>
+        <w:t>template.render</w:t>
+      </w:r>
+      <w:proofErr w:type="spellEnd"/>
+      <w:r>
+        <w:rPr>
+          <w:rFonts w:ascii="Courier New" w:hAnsi="Courier New" w:cs="Courier New"/>
+          <w:b/>
+          <w:i/>
+        </w:rPr>
+        <w:t>(context, request))</w:t>
+      </w:r>
+    </w:p>
+    <w:p>
+      <w:pPr>
+        <w:spacing w:after="0"/>
+        <w:ind w:left="2160"/>
+        <w:rPr>
+          <w:rFonts w:ascii="Courier New" w:hAnsi="Courier New" w:cs="Courier New"/>
+          <w:b/>
+          <w:i/>
+        </w:rPr>
+      </w:pPr>
+    </w:p>
+    <w:p>
+      <w:pPr>
+        <w:spacing w:after="0"/>
+        <w:rPr>
+          <w:rFonts w:ascii="Courier New" w:hAnsi="Courier New" w:cs="Courier New"/>
+          <w:b/>
+          <w:i/>
+        </w:rPr>
+      </w:pPr>
+      <w:r>
+        <w:rPr>
+          <w:rFonts w:ascii="Courier New" w:hAnsi="Courier New" w:cs="Courier New"/>
+          <w:b/>
+          <w:i/>
+        </w:rPr>
+        <w:tab/>
+      </w:r>
+      <w:r>
+        <w:rPr>
+          <w:rFonts w:ascii="Courier New" w:hAnsi="Courier New" w:cs="Courier New"/>
+          <w:b/>
+          <w:i/>
+        </w:rPr>
+        <w:tab/>
+      </w:r>
+      <w:r>
+        <w:t>urls.py also updated</w:t>
+      </w:r>
+    </w:p>
+    <w:p>
+      <w:pPr>
+        <w:spacing w:after="0"/>
+        <w:ind w:left="2160"/>
+        <w:rPr>
+          <w:rFonts w:ascii="Courier New" w:hAnsi="Courier New" w:cs="Courier New"/>
+          <w:b/>
+          <w:i/>
+        </w:rPr>
+      </w:pPr>
+      <w:r>
+        <w:rPr>
+          <w:rFonts w:ascii="Courier New" w:hAnsi="Courier New" w:cs="Courier New"/>
+          <w:b/>
+          <w:i/>
+        </w:rPr>
+        <w:t xml:space="preserve">    </w:t>
+      </w:r>
+      <w:proofErr w:type="spellStart"/>
+      <w:proofErr w:type="gramStart"/>
+      <w:r>
+        <w:rPr>
+          <w:rFonts w:ascii="Courier New" w:hAnsi="Courier New" w:cs="Courier New"/>
+          <w:b/>
+          <w:i/>
+        </w:rPr>
+        <w:t>url</w:t>
+      </w:r>
+      <w:proofErr w:type="spellEnd"/>
+      <w:r>
+        <w:rPr>
+          <w:rFonts w:ascii="Courier New" w:hAnsi="Courier New" w:cs="Courier New"/>
+          <w:b/>
+          <w:i/>
+        </w:rPr>
+        <w:t>(</w:t>
+      </w:r>
+      <w:proofErr w:type="gramEnd"/>
+      <w:r>
+        <w:rPr>
+          <w:rFonts w:ascii="Courier New" w:hAnsi="Courier New" w:cs="Courier New"/>
+          <w:b/>
+          <w:i/>
+        </w:rPr>
+        <w:t>r'^sritable3$', views.sritable3, name='sritable3'),</w:t>
+      </w:r>
+    </w:p>
+    <w:p>
+      <w:pPr>
+        <w:spacing w:after="0"/>
+        <w:ind w:left="1440"/>
+      </w:pPr>
+    </w:p>
+    <w:p>
+      <w:pPr>
+        <w:spacing w:after="0"/>
+        <w:ind w:left="1440"/>
+      </w:pPr>
+      <w:r>
+        <w:t xml:space="preserve">Then updated sritable3.html with the </w:t>
+      </w:r>
+      <w:proofErr w:type="spellStart"/>
+      <w:r>
+        <w:t>JSGrid</w:t>
+      </w:r>
+      <w:proofErr w:type="spellEnd"/>
+      <w:r>
+        <w:t xml:space="preserve"> Basic Scenario html code replacing the controller with my “context” and changing the fields elements with my model.</w:t>
+      </w:r>
+      <w:r>
+        <w:t xml:space="preserve"> But so far the page is blank and the error says “context” is unknown so I guess it is not being passed to the HTML properly?</w:t>
+      </w:r>
+      <w:bookmarkStart w:id="41" w:name="_GoBack"/>
+      <w:bookmarkEnd w:id="41"/>
+    </w:p>
     <w:p>
       <w:pPr>
         <w:pStyle w:val="Heading1"/>
@@ -12647,12 +13159,12 @@
         <w:pStyle w:val="Heading1"/>
         <w:spacing w:before="0"/>
       </w:pPr>
-      <w:bookmarkStart w:id="34" w:name="_Toc496711598"/>
+      <w:bookmarkStart w:id="42" w:name="_Toc496711672"/>
       <w:r>
         <w:lastRenderedPageBreak/>
         <w:t>References</w:t>
       </w:r>
-      <w:bookmarkEnd w:id="34"/>
+      <w:bookmarkEnd w:id="42"/>
     </w:p>
     <w:p>
       <w:pPr>
@@ -12663,11 +13175,11 @@
         </w:numPr>
         <w:spacing w:before="0"/>
       </w:pPr>
-      <w:bookmarkStart w:id="35" w:name="_Toc496711599"/>
+      <w:bookmarkStart w:id="43" w:name="_Toc496711673"/>
       <w:r>
         <w:t>Django 1.11 official Tutorial</w:t>
       </w:r>
-      <w:bookmarkEnd w:id="35"/>
+      <w:bookmarkEnd w:id="43"/>
     </w:p>
     <w:p>
       <w:pPr>
@@ -12675,7 +13187,7 @@
         <w:spacing w:after="0"/>
         <w:ind w:firstLine="360"/>
       </w:pPr>
-      <w:hyperlink r:id="rId19" w:history="1">
+      <w:hyperlink r:id="rId21" w:history="1">
         <w:r>
           <w:rPr>
             <w:rStyle w:val="Hyperlink"/>
@@ -12699,7 +13211,7 @@
         </w:numPr>
         <w:spacing w:before="0"/>
       </w:pPr>
-      <w:bookmarkStart w:id="36" w:name="_Toc496711600"/>
+      <w:bookmarkStart w:id="44" w:name="_Toc496711674"/>
       <w:r>
         <w:t xml:space="preserve">Django </w:t>
       </w:r>
@@ -12707,7 +13219,7 @@
       <w:r>
         <w:t>Import_Export</w:t>
       </w:r>
-      <w:bookmarkEnd w:id="36"/>
+      <w:bookmarkEnd w:id="44"/>
       <w:proofErr w:type="spellEnd"/>
     </w:p>
     <w:p>
@@ -12719,7 +13231,7 @@
           <w:rFonts w:cs="Courier New"/>
         </w:rPr>
       </w:pPr>
-      <w:hyperlink r:id="rId20" w:history="1">
+      <w:hyperlink r:id="rId22" w:history="1">
         <w:r>
           <w:rPr>
             <w:rStyle w:val="Hyperlink"/>
@@ -12750,7 +13262,7 @@
         </w:numPr>
         <w:spacing w:before="0"/>
       </w:pPr>
-      <w:bookmarkStart w:id="37" w:name="_Toc496711601"/>
+      <w:bookmarkStart w:id="45" w:name="_Toc496711675"/>
       <w:r>
         <w:t>How to serve static files</w:t>
       </w:r>
@@ -12761,7 +13273,7 @@
       <w:r>
         <w:t>collectstatics</w:t>
       </w:r>
-      <w:bookmarkEnd w:id="37"/>
+      <w:bookmarkEnd w:id="45"/>
       <w:proofErr w:type="spellEnd"/>
     </w:p>
     <w:p>
@@ -12773,7 +13285,7 @@
           <w:rFonts w:cs="Courier New"/>
         </w:rPr>
       </w:pPr>
-      <w:hyperlink r:id="rId21" w:history="1">
+      <w:hyperlink r:id="rId23" w:anchor="toc-settings-for-managing-static-files" w:history="1">
         <w:r>
           <w:rPr>
             <w:rStyle w:val="Hyperlink"/>
@@ -12792,7 +13304,7 @@
           <w:rFonts w:cs="Courier New"/>
         </w:rPr>
       </w:pPr>
-      <w:hyperlink r:id="rId22" w:history="1">
+      <w:hyperlink r:id="rId24" w:history="1">
         <w:r>
           <w:rPr>
             <w:rStyle w:val="Hyperlink"/>
@@ -12828,12 +13340,12 @@
         </w:numPr>
         <w:spacing w:before="0"/>
       </w:pPr>
-      <w:bookmarkStart w:id="38" w:name="_Toc496711602"/>
+      <w:bookmarkStart w:id="46" w:name="_Toc496711676"/>
       <w:proofErr w:type="spellStart"/>
       <w:r>
         <w:t>JSGrid</w:t>
       </w:r>
-      <w:bookmarkEnd w:id="38"/>
+      <w:bookmarkEnd w:id="46"/>
       <w:proofErr w:type="spellEnd"/>
     </w:p>
     <w:p>
@@ -12846,7 +13358,7 @@
           <w:szCs w:val="24"/>
         </w:rPr>
       </w:pPr>
-      <w:hyperlink r:id="rId23" w:anchor="requirement" w:history="1">
+      <w:hyperlink r:id="rId25" w:anchor="requirement" w:history="1">
         <w:r>
           <w:rPr>
             <w:rStyle w:val="Hyperlink"/>
@@ -12867,7 +13379,7 @@
           <w:szCs w:val="24"/>
         </w:rPr>
       </w:pPr>
-      <w:hyperlink r:id="rId24" w:history="1">
+      <w:hyperlink r:id="rId26" w:history="1">
         <w:r>
           <w:rPr>
             <w:rStyle w:val="Hyperlink"/>
@@ -12887,7 +13399,7 @@
           <w:rFonts w:cs="Courier New"/>
         </w:rPr>
       </w:pPr>
-      <w:hyperlink r:id="rId25" w:history="1">
+      <w:hyperlink r:id="rId27" w:history="1">
         <w:r>
           <w:rPr>
             <w:rStyle w:val="Hyperlink"/>
@@ -12906,7 +13418,7 @@
           <w:rFonts w:cs="Courier New"/>
         </w:rPr>
       </w:pPr>
-      <w:hyperlink r:id="rId26" w:history="1">
+      <w:hyperlink r:id="rId28" w:history="1">
         <w:r>
           <w:rPr>
             <w:rStyle w:val="Hyperlink"/>
@@ -12935,12 +13447,12 @@
         </w:numPr>
         <w:spacing w:before="0"/>
       </w:pPr>
-      <w:bookmarkStart w:id="39" w:name="_Toc496711603"/>
+      <w:bookmarkStart w:id="47" w:name="_Toc496711677"/>
       <w:proofErr w:type="spellStart"/>
       <w:r>
         <w:t>JQGrid</w:t>
       </w:r>
-      <w:bookmarkEnd w:id="39"/>
+      <w:bookmarkEnd w:id="47"/>
       <w:proofErr w:type="spellEnd"/>
     </w:p>
     <w:p>
@@ -12952,7 +13464,7 @@
           <w:rFonts w:cs="Courier New"/>
         </w:rPr>
       </w:pPr>
-      <w:hyperlink r:id="rId27" w:history="1">
+      <w:hyperlink r:id="rId29" w:history="1">
         <w:r>
           <w:rPr>
             <w:rStyle w:val="Hyperlink"/>
@@ -14403,7 +14915,7 @@
         <w:rFonts w:hint="default"/>
       </w:rPr>
     </w:lvl>
-    <w:lvl w:ilvl="1" w:tplc="04090019" w:tentative="1">
+    <w:lvl w:ilvl="1" w:tplc="04090019">
       <w:start w:val="1"/>
       <w:numFmt w:val="lowerLetter"/>
       <w:lvlText w:val="%2."/>
@@ -15515,7 +16027,7 @@
 </file>
 
 <file path=customXml/itemProps1.xml><?xml version="1.0" encoding="utf-8"?>
-<ds:datastoreItem xmlns:ds="http://schemas.openxmlformats.org/officeDocument/2006/customXml" ds:itemID="{2F7523F0-0FE3-468D-92B4-D17D7F50734E}">
+<ds:datastoreItem xmlns:ds="http://schemas.openxmlformats.org/officeDocument/2006/customXml" ds:itemID="{0B4B2BCE-23FB-4B8C-A358-351E5FC02124}">
   <ds:schemaRefs>
     <ds:schemaRef ds:uri="http://schemas.openxmlformats.org/officeDocument/2006/bibliography"/>
   </ds:schemaRefs>

</xml_diff>

<commit_message>
Finally got the grid loaded with data
</commit_message>
<xml_diff>
--- a/notes.docx
+++ b/notes.docx
@@ -12556,7 +12556,13 @@
       </w:r>
       <w:r>
         <w:tab/>
-        <w:t>Created yet another HTML called sritable3.html and update view.py</w:t>
+        <w:t>Created yet another HTML called sritable3.html and update view</w:t>
+      </w:r>
+      <w:r>
+        <w:t>s</w:t>
+      </w:r>
+      <w:r>
+        <w:t>.py</w:t>
       </w:r>
     </w:p>
     <w:p>
@@ -12575,14 +12581,14 @@
         <w:spacing w:after="0"/>
         <w:ind w:left="2160"/>
         <w:rPr>
-          <w:rFonts w:ascii="Courier New" w:hAnsi="Courier New" w:cs="Courier New"/>
-          <w:b/>
-          <w:i/>
-        </w:rPr>
-      </w:pPr>
-      <w:r>
-        <w:rPr>
-          <w:rFonts w:ascii="Courier New" w:hAnsi="Courier New" w:cs="Courier New"/>
+          <w:rFonts w:cs="Courier New"/>
+          <w:b/>
+          <w:i/>
+        </w:rPr>
+      </w:pPr>
+      <w:r>
+        <w:rPr>
+          <w:rFonts w:cs="Courier New"/>
           <w:b/>
           <w:i/>
         </w:rPr>
@@ -12592,6 +12598,151 @@
     <w:p>
       <w:pPr>
         <w:spacing w:after="0"/>
+        <w:ind w:left="2700"/>
+        <w:rPr>
+          <w:rFonts w:cs="Courier New"/>
+          <w:b/>
+          <w:i/>
+        </w:rPr>
+      </w:pPr>
+      <w:r>
+        <w:rPr>
+          <w:rFonts w:cs="Courier New"/>
+          <w:b/>
+          <w:i/>
+        </w:rPr>
+        <w:t xml:space="preserve">#load in the template and create a variable as a reference to the </w:t>
+      </w:r>
+      <w:r>
+        <w:rPr>
+          <w:rFonts w:cs="Courier New"/>
+          <w:b/>
+          <w:i/>
+        </w:rPr>
+        <w:t>#</w:t>
+      </w:r>
+      <w:r>
+        <w:rPr>
+          <w:rFonts w:cs="Courier New"/>
+          <w:b/>
+          <w:i/>
+        </w:rPr>
+        <w:t>template</w:t>
+      </w:r>
+    </w:p>
+    <w:p>
+      <w:pPr>
+        <w:spacing w:after="0"/>
+        <w:ind w:left="2700"/>
+        <w:rPr>
+          <w:rFonts w:cs="Courier New"/>
+          <w:b/>
+          <w:i/>
+        </w:rPr>
+      </w:pPr>
+      <w:r>
+        <w:rPr>
+          <w:rFonts w:cs="Courier New"/>
+          <w:b/>
+          <w:i/>
+        </w:rPr>
+        <w:t xml:space="preserve">template = </w:t>
+      </w:r>
+      <w:proofErr w:type="spellStart"/>
+      <w:r>
+        <w:rPr>
+          <w:rFonts w:cs="Courier New"/>
+          <w:b/>
+          <w:i/>
+        </w:rPr>
+        <w:t>loader.get_template</w:t>
+      </w:r>
+      <w:proofErr w:type="spellEnd"/>
+      <w:r>
+        <w:rPr>
+          <w:rFonts w:cs="Courier New"/>
+          <w:b/>
+          <w:i/>
+        </w:rPr>
+        <w:t>('</w:t>
+      </w:r>
+      <w:proofErr w:type="spellStart"/>
+      <w:r>
+        <w:rPr>
+          <w:rFonts w:cs="Courier New"/>
+          <w:b/>
+          <w:i/>
+        </w:rPr>
+        <w:t>tbc_sri_app</w:t>
+      </w:r>
+      <w:proofErr w:type="spellEnd"/>
+      <w:r>
+        <w:rPr>
+          <w:rFonts w:cs="Courier New"/>
+          <w:b/>
+          <w:i/>
+        </w:rPr>
+        <w:t>/sritable3.html')</w:t>
+      </w:r>
+    </w:p>
+    <w:p>
+      <w:pPr>
+        <w:spacing w:after="0"/>
+        <w:ind w:left="2700"/>
+        <w:rPr>
+          <w:rFonts w:cs="Courier New"/>
+          <w:b/>
+          <w:i/>
+        </w:rPr>
+      </w:pPr>
+      <w:r>
+        <w:rPr>
+          <w:rFonts w:cs="Courier New"/>
+          <w:b/>
+          <w:i/>
+        </w:rPr>
+        <w:t xml:space="preserve">return </w:t>
+      </w:r>
+      <w:proofErr w:type="gramStart"/>
+      <w:r>
+        <w:rPr>
+          <w:rFonts w:cs="Courier New"/>
+          <w:b/>
+          <w:i/>
+        </w:rPr>
+        <w:t>render(</w:t>
+      </w:r>
+      <w:proofErr w:type="gramEnd"/>
+      <w:r>
+        <w:rPr>
+          <w:rFonts w:cs="Courier New"/>
+          <w:b/>
+          <w:i/>
+        </w:rPr>
+        <w:t>request, '</w:t>
+      </w:r>
+      <w:proofErr w:type="spellStart"/>
+      <w:r>
+        <w:rPr>
+          <w:rFonts w:cs="Courier New"/>
+          <w:b/>
+          <w:i/>
+        </w:rPr>
+        <w:t>tbc_sri_app</w:t>
+      </w:r>
+      <w:proofErr w:type="spellEnd"/>
+      <w:r>
+        <w:rPr>
+          <w:rFonts w:cs="Courier New"/>
+          <w:b/>
+          <w:i/>
+        </w:rPr>
+        <w:t>/sritable3.html')</w:t>
+      </w:r>
+    </w:p>
+    <w:p>
+      <w:pPr>
+        <w:spacing w:after="0"/>
         <w:ind w:left="2160"/>
         <w:rPr>
           <w:rFonts w:ascii="Courier New" w:hAnsi="Courier New" w:cs="Courier New"/>
@@ -12599,47 +12750,73 @@
           <w:i/>
         </w:rPr>
       </w:pPr>
-      <w:r>
-        <w:rPr>
-          <w:rFonts w:ascii="Courier New" w:hAnsi="Courier New" w:cs="Courier New"/>
-          <w:b/>
-          <w:i/>
-        </w:rPr>
-        <w:t xml:space="preserve">    #the model query object returning all contents</w:t>
-      </w:r>
+    </w:p>
+    <w:p>
+      <w:pPr>
+        <w:spacing w:after="0"/>
+      </w:pPr>
+      <w:r>
+        <w:rPr>
+          <w:rFonts w:ascii="Courier New" w:hAnsi="Courier New" w:cs="Courier New"/>
+          <w:b/>
+          <w:i/>
+        </w:rPr>
+        <w:tab/>
+      </w:r>
+      <w:r>
+        <w:rPr>
+          <w:rFonts w:ascii="Courier New" w:hAnsi="Courier New" w:cs="Courier New"/>
+          <w:b/>
+          <w:i/>
+        </w:rPr>
+        <w:tab/>
+      </w:r>
+      <w:r>
+        <w:t>urls.py also updated</w:t>
+      </w:r>
+    </w:p>
+    <w:p>
+      <w:pPr>
+        <w:spacing w:after="0"/>
+        <w:rPr>
+          <w:rFonts w:ascii="Courier New" w:hAnsi="Courier New" w:cs="Courier New"/>
+          <w:b/>
+          <w:i/>
+        </w:rPr>
+      </w:pPr>
     </w:p>
     <w:p>
       <w:pPr>
         <w:spacing w:after="0"/>
         <w:ind w:left="2160"/>
         <w:rPr>
-          <w:rFonts w:ascii="Courier New" w:hAnsi="Courier New" w:cs="Courier New"/>
-          <w:b/>
-          <w:i/>
-        </w:rPr>
-      </w:pPr>
-      <w:r>
-        <w:rPr>
-          <w:rFonts w:ascii="Courier New" w:hAnsi="Courier New" w:cs="Courier New"/>
-          <w:b/>
-          <w:i/>
-        </w:rPr>
-        <w:t xml:space="preserve">    shipments = </w:t>
+          <w:rFonts w:cs="Courier New"/>
+          <w:b/>
+          <w:i/>
+        </w:rPr>
+      </w:pPr>
+      <w:r>
+        <w:rPr>
+          <w:rFonts w:ascii="Arial Narrow" w:hAnsi="Arial Narrow" w:cs="Courier New"/>
+          <w:b/>
+          <w:i/>
+        </w:rPr>
+        <w:t xml:space="preserve">    </w:t>
       </w:r>
       <w:proofErr w:type="spellStart"/>
       <w:proofErr w:type="gramStart"/>
       <w:r>
         <w:rPr>
-          <w:rFonts w:ascii="Courier New" w:hAnsi="Courier New" w:cs="Courier New"/>
-          <w:b/>
-          <w:i/>
-        </w:rPr>
-        <w:t>lnos_statusPipeLine.objects.all</w:t>
-      </w:r>
-      <w:proofErr w:type="spellEnd"/>
-      <w:r>
-        <w:rPr>
-          <w:rFonts w:ascii="Courier New" w:hAnsi="Courier New" w:cs="Courier New"/>
+          <w:rFonts w:cs="Courier New"/>
+          <w:b/>
+          <w:i/>
+        </w:rPr>
+        <w:t>url</w:t>
+      </w:r>
+      <w:proofErr w:type="spellEnd"/>
+      <w:r>
+        <w:rPr>
+          <w:rFonts w:cs="Courier New"/>
           <w:b/>
           <w:i/>
         </w:rPr>
@@ -12648,7 +12825,402 @@
       <w:proofErr w:type="gramEnd"/>
       <w:r>
         <w:rPr>
-          <w:rFonts w:ascii="Courier New" w:hAnsi="Courier New" w:cs="Courier New"/>
+          <w:rFonts w:cs="Courier New"/>
+          <w:b/>
+          <w:i/>
+        </w:rPr>
+        <w:t>r'^sritable3$', views.sritable3, name='sritable3'),</w:t>
+      </w:r>
+    </w:p>
+    <w:p>
+      <w:pPr>
+        <w:spacing w:after="0"/>
+        <w:ind w:left="1440"/>
+      </w:pPr>
+    </w:p>
+    <w:p>
+      <w:pPr>
+        <w:spacing w:after="0"/>
+        <w:ind w:left="1440"/>
+      </w:pPr>
+      <w:r>
+        <w:t>then created another view</w:t>
+      </w:r>
+      <w:r>
+        <w:t xml:space="preserve"> to query the model and return a JSON data</w:t>
+      </w:r>
+    </w:p>
+    <w:p>
+      <w:pPr>
+        <w:spacing w:after="0"/>
+        <w:ind w:left="1440"/>
+      </w:pPr>
+    </w:p>
+    <w:p>
+      <w:pPr>
+        <w:spacing w:after="0"/>
+        <w:ind w:left="2160"/>
+        <w:rPr>
+          <w:rFonts w:cs="Courier New"/>
+          <w:b/>
+          <w:i/>
+        </w:rPr>
+      </w:pPr>
+      <w:r>
+        <w:rPr>
+          <w:rFonts w:cs="Courier New"/>
+          <w:b/>
+          <w:i/>
+        </w:rPr>
+        <w:t xml:space="preserve">def </w:t>
+      </w:r>
+      <w:proofErr w:type="spellStart"/>
+      <w:r>
+        <w:rPr>
+          <w:rFonts w:cs="Courier New"/>
+          <w:b/>
+          <w:i/>
+        </w:rPr>
+        <w:t>myLoadData</w:t>
+      </w:r>
+      <w:proofErr w:type="spellEnd"/>
+      <w:r>
+        <w:rPr>
+          <w:rFonts w:cs="Courier New"/>
+          <w:b/>
+          <w:i/>
+        </w:rPr>
+        <w:t>(request):</w:t>
+      </w:r>
+    </w:p>
+    <w:p>
+      <w:pPr>
+        <w:spacing w:after="0"/>
+        <w:ind w:left="2160"/>
+        <w:rPr>
+          <w:rFonts w:cs="Courier New"/>
+          <w:b/>
+          <w:i/>
+        </w:rPr>
+      </w:pPr>
+    </w:p>
+    <w:p>
+      <w:pPr>
+        <w:spacing w:after="0"/>
+        <w:ind w:left="2160"/>
+        <w:rPr>
+          <w:rFonts w:cs="Courier New"/>
+          <w:b/>
+          <w:i/>
+        </w:rPr>
+      </w:pPr>
+      <w:r>
+        <w:rPr>
+          <w:rFonts w:cs="Courier New"/>
+          <w:b/>
+          <w:i/>
+        </w:rPr>
+        <w:t xml:space="preserve">    #run the query</w:t>
+      </w:r>
+    </w:p>
+    <w:p>
+      <w:pPr>
+        <w:spacing w:after="0"/>
+        <w:ind w:left="2160" w:firstLine="180"/>
+        <w:rPr>
+          <w:rFonts w:cs="Courier New"/>
+          <w:b/>
+          <w:i/>
+        </w:rPr>
+      </w:pPr>
+      <w:proofErr w:type="spellStart"/>
+      <w:r>
+        <w:rPr>
+          <w:rFonts w:cs="Courier New"/>
+          <w:b/>
+          <w:i/>
+        </w:rPr>
+        <w:t>myQuerySet</w:t>
+      </w:r>
+      <w:proofErr w:type="spellEnd"/>
+      <w:r>
+        <w:rPr>
+          <w:rFonts w:cs="Courier New"/>
+          <w:b/>
+          <w:i/>
+        </w:rPr>
+        <w:t xml:space="preserve"> = </w:t>
+      </w:r>
+      <w:proofErr w:type="spellStart"/>
+      <w:r>
+        <w:rPr>
+          <w:rFonts w:cs="Courier New"/>
+          <w:b/>
+          <w:i/>
+        </w:rPr>
+        <w:t>lnos_</w:t>
+      </w:r>
+      <w:proofErr w:type="gramStart"/>
+      <w:r>
+        <w:rPr>
+          <w:rFonts w:cs="Courier New"/>
+          <w:b/>
+          <w:i/>
+        </w:rPr>
+        <w:t>statusPipeLine.objects.values</w:t>
+      </w:r>
+      <w:proofErr w:type="gramEnd"/>
+      <w:r>
+        <w:rPr>
+          <w:rFonts w:cs="Courier New"/>
+          <w:b/>
+          <w:i/>
+        </w:rPr>
+        <w:t>_list</w:t>
+      </w:r>
+      <w:proofErr w:type="spellEnd"/>
+      <w:r>
+        <w:rPr>
+          <w:rFonts w:cs="Courier New"/>
+          <w:b/>
+          <w:i/>
+        </w:rPr>
+        <w:t>('</w:t>
+      </w:r>
+      <w:proofErr w:type="spellStart"/>
+      <w:r>
+        <w:rPr>
+          <w:rFonts w:cs="Courier New"/>
+          <w:b/>
+          <w:i/>
+        </w:rPr>
+        <w:t>mbol</w:t>
+      </w:r>
+      <w:proofErr w:type="spellEnd"/>
+      <w:r>
+        <w:rPr>
+          <w:rFonts w:cs="Courier New"/>
+          <w:b/>
+          <w:i/>
+        </w:rPr>
+        <w:t>','container')</w:t>
+      </w:r>
+    </w:p>
+    <w:p>
+      <w:pPr>
+        <w:spacing w:after="0"/>
+        <w:ind w:left="2160"/>
+        <w:rPr>
+          <w:rFonts w:cs="Courier New"/>
+          <w:b/>
+          <w:i/>
+        </w:rPr>
+      </w:pPr>
+      <w:r>
+        <w:rPr>
+          <w:rFonts w:cs="Courier New"/>
+          <w:b/>
+          <w:i/>
+        </w:rPr>
+        <w:t xml:space="preserve">    #create an empty </w:t>
+      </w:r>
+      <w:proofErr w:type="spellStart"/>
+      <w:r>
+        <w:rPr>
+          <w:rFonts w:cs="Courier New"/>
+          <w:b/>
+          <w:i/>
+        </w:rPr>
+        <w:t>dict</w:t>
+      </w:r>
+      <w:proofErr w:type="spellEnd"/>
+      <w:r>
+        <w:rPr>
+          <w:rFonts w:cs="Courier New"/>
+          <w:b/>
+          <w:i/>
+        </w:rPr>
+        <w:t xml:space="preserve"> to put the data in</w:t>
+      </w:r>
+    </w:p>
+    <w:p>
+      <w:pPr>
+        <w:spacing w:after="0"/>
+        <w:ind w:left="2160"/>
+        <w:rPr>
+          <w:rFonts w:cs="Courier New"/>
+          <w:b/>
+          <w:i/>
+        </w:rPr>
+      </w:pPr>
+      <w:r>
+        <w:rPr>
+          <w:rFonts w:cs="Courier New"/>
+          <w:b/>
+          <w:i/>
+        </w:rPr>
+        <w:t xml:space="preserve">    </w:t>
+      </w:r>
+      <w:proofErr w:type="spellStart"/>
+      <w:r>
+        <w:rPr>
+          <w:rFonts w:cs="Courier New"/>
+          <w:b/>
+          <w:i/>
+        </w:rPr>
+        <w:t>response_data</w:t>
+      </w:r>
+      <w:proofErr w:type="spellEnd"/>
+      <w:r>
+        <w:rPr>
+          <w:rFonts w:cs="Courier New"/>
+          <w:b/>
+          <w:i/>
+        </w:rPr>
+        <w:t xml:space="preserve"> = {}</w:t>
+      </w:r>
+    </w:p>
+    <w:p>
+      <w:pPr>
+        <w:spacing w:after="0"/>
+        <w:ind w:left="2160"/>
+        <w:rPr>
+          <w:rFonts w:cs="Courier New"/>
+          <w:b/>
+          <w:i/>
+        </w:rPr>
+      </w:pPr>
+      <w:r>
+        <w:rPr>
+          <w:rFonts w:cs="Courier New"/>
+          <w:b/>
+          <w:i/>
+        </w:rPr>
+        <w:t xml:space="preserve">    try:</w:t>
+      </w:r>
+    </w:p>
+    <w:p>
+      <w:pPr>
+        <w:spacing w:after="0"/>
+        <w:ind w:left="2160"/>
+        <w:rPr>
+          <w:rFonts w:cs="Courier New"/>
+          <w:b/>
+          <w:i/>
+        </w:rPr>
+      </w:pPr>
+      <w:r>
+        <w:rPr>
+          <w:rFonts w:cs="Courier New"/>
+          <w:b/>
+          <w:i/>
+        </w:rPr>
+        <w:t xml:space="preserve">        </w:t>
+      </w:r>
+      <w:proofErr w:type="spellStart"/>
+      <w:r>
+        <w:rPr>
+          <w:rFonts w:cs="Courier New"/>
+          <w:b/>
+          <w:i/>
+        </w:rPr>
+        <w:t>response_data</w:t>
+      </w:r>
+      <w:proofErr w:type="spellEnd"/>
+      <w:r>
+        <w:rPr>
+          <w:rFonts w:cs="Courier New"/>
+          <w:b/>
+          <w:i/>
+        </w:rPr>
+        <w:t>['</w:t>
+      </w:r>
+      <w:proofErr w:type="spellStart"/>
+      <w:r>
+        <w:rPr>
+          <w:rFonts w:cs="Courier New"/>
+          <w:b/>
+          <w:i/>
+        </w:rPr>
+        <w:t>myKey</w:t>
+      </w:r>
+      <w:proofErr w:type="spellEnd"/>
+      <w:r>
+        <w:rPr>
+          <w:rFonts w:cs="Courier New"/>
+          <w:b/>
+          <w:i/>
+        </w:rPr>
+        <w:t>'] = 'Success'</w:t>
+      </w:r>
+    </w:p>
+    <w:p>
+      <w:pPr>
+        <w:spacing w:after="0"/>
+        <w:ind w:left="2160"/>
+        <w:rPr>
+          <w:rFonts w:cs="Courier New"/>
+          <w:b/>
+          <w:i/>
+        </w:rPr>
+      </w:pPr>
+      <w:r>
+        <w:rPr>
+          <w:rFonts w:cs="Courier New"/>
+          <w:b/>
+          <w:i/>
+        </w:rPr>
+        <w:t xml:space="preserve">        </w:t>
+      </w:r>
+      <w:proofErr w:type="spellStart"/>
+      <w:r>
+        <w:rPr>
+          <w:rFonts w:cs="Courier New"/>
+          <w:b/>
+          <w:i/>
+        </w:rPr>
+        <w:t>response_data</w:t>
+      </w:r>
+      <w:proofErr w:type="spellEnd"/>
+      <w:r>
+        <w:rPr>
+          <w:rFonts w:cs="Courier New"/>
+          <w:b/>
+          <w:i/>
+        </w:rPr>
+        <w:t>['</w:t>
+      </w:r>
+      <w:proofErr w:type="spellStart"/>
+      <w:r>
+        <w:rPr>
+          <w:rFonts w:cs="Courier New"/>
+          <w:b/>
+          <w:i/>
+        </w:rPr>
+        <w:t>myData</w:t>
+      </w:r>
+      <w:proofErr w:type="spellEnd"/>
+      <w:r>
+        <w:rPr>
+          <w:rFonts w:cs="Courier New"/>
+          <w:b/>
+          <w:i/>
+        </w:rPr>
+        <w:t>'] = list(</w:t>
+      </w:r>
+      <w:proofErr w:type="spellStart"/>
+      <w:r>
+        <w:rPr>
+          <w:rFonts w:cs="Courier New"/>
+          <w:b/>
+          <w:i/>
+        </w:rPr>
+        <w:t>myQuerySet</w:t>
+      </w:r>
+      <w:proofErr w:type="spellEnd"/>
+      <w:r>
+        <w:rPr>
+          <w:rFonts w:cs="Courier New"/>
           <w:b/>
           <w:i/>
         </w:rPr>
@@ -12658,94 +13230,20 @@
     <w:p>
       <w:pPr>
         <w:spacing w:after="0"/>
-        <w:ind w:left="2880"/>
-        <w:rPr>
-          <w:rFonts w:ascii="Courier New" w:hAnsi="Courier New" w:cs="Courier New"/>
-          <w:b/>
-          <w:i/>
-        </w:rPr>
-      </w:pPr>
-      <w:r>
-        <w:rPr>
-          <w:rFonts w:ascii="Courier New" w:hAnsi="Courier New" w:cs="Courier New"/>
-          <w:b/>
-          <w:i/>
-        </w:rPr>
-        <w:t>#load in the template and create a variable as a reference to the template</w:t>
-      </w:r>
-    </w:p>
-    <w:p>
-      <w:pPr>
-        <w:spacing w:after="0"/>
         <w:ind w:left="2160"/>
         <w:rPr>
-          <w:rFonts w:ascii="Courier New" w:hAnsi="Courier New" w:cs="Courier New"/>
-          <w:b/>
-          <w:i/>
-        </w:rPr>
-      </w:pPr>
-      <w:r>
-        <w:rPr>
-          <w:rFonts w:ascii="Courier New" w:hAnsi="Courier New" w:cs="Courier New"/>
-          <w:b/>
-          <w:i/>
-        </w:rPr>
-        <w:t xml:space="preserve">    template = </w:t>
-      </w:r>
-      <w:proofErr w:type="spellStart"/>
-      <w:r>
-        <w:rPr>
-          <w:rFonts w:ascii="Courier New" w:hAnsi="Courier New" w:cs="Courier New"/>
-          <w:b/>
-          <w:i/>
-        </w:rPr>
-        <w:t>loader.get_template</w:t>
-      </w:r>
-      <w:proofErr w:type="spellEnd"/>
-      <w:r>
-        <w:rPr>
-          <w:rFonts w:ascii="Courier New" w:hAnsi="Courier New" w:cs="Courier New"/>
-          <w:b/>
-          <w:i/>
-        </w:rPr>
-        <w:t>('</w:t>
-      </w:r>
-      <w:proofErr w:type="spellStart"/>
-      <w:r>
-        <w:rPr>
-          <w:rFonts w:ascii="Courier New" w:hAnsi="Courier New" w:cs="Courier New"/>
-          <w:b/>
-          <w:i/>
-        </w:rPr>
-        <w:t>tbc_sri_app</w:t>
-      </w:r>
-      <w:proofErr w:type="spellEnd"/>
-      <w:r>
-        <w:rPr>
-          <w:rFonts w:ascii="Courier New" w:hAnsi="Courier New" w:cs="Courier New"/>
-          <w:b/>
-          <w:i/>
-        </w:rPr>
-        <w:t>/sritable3.html')</w:t>
-      </w:r>
-    </w:p>
-    <w:p>
-      <w:pPr>
-        <w:spacing w:after="0"/>
-        <w:ind w:left="2880"/>
-        <w:rPr>
-          <w:rFonts w:ascii="Courier New" w:hAnsi="Courier New" w:cs="Courier New"/>
-          <w:b/>
-          <w:i/>
-        </w:rPr>
-      </w:pPr>
-      <w:r>
-        <w:rPr>
-          <w:rFonts w:ascii="Courier New" w:hAnsi="Courier New" w:cs="Courier New"/>
-          <w:b/>
-          <w:i/>
-        </w:rPr>
-        <w:t>#dictionary to pass the model data with to the template</w:t>
+          <w:rFonts w:cs="Courier New"/>
+          <w:b/>
+          <w:i/>
+        </w:rPr>
+      </w:pPr>
+      <w:r>
+        <w:rPr>
+          <w:rFonts w:cs="Courier New"/>
+          <w:b/>
+          <w:i/>
+        </w:rPr>
+        <w:t xml:space="preserve">    except:</w:t>
       </w:r>
     </w:p>
     <w:p>
@@ -12753,18 +13251,101 @@
         <w:spacing w:after="0"/>
         <w:ind w:left="2160"/>
         <w:rPr>
-          <w:rFonts w:ascii="Courier New" w:hAnsi="Courier New" w:cs="Courier New"/>
-          <w:b/>
-          <w:i/>
-        </w:rPr>
-      </w:pPr>
-      <w:r>
-        <w:rPr>
-          <w:rFonts w:ascii="Courier New" w:hAnsi="Courier New" w:cs="Courier New"/>
-          <w:b/>
-          <w:i/>
-        </w:rPr>
-        <w:t xml:space="preserve">    context = {</w:t>
+          <w:rFonts w:cs="Courier New"/>
+          <w:b/>
+          <w:i/>
+        </w:rPr>
+      </w:pPr>
+      <w:r>
+        <w:rPr>
+          <w:rFonts w:cs="Courier New"/>
+          <w:b/>
+          <w:i/>
+        </w:rPr>
+        <w:t xml:space="preserve">        </w:t>
+      </w:r>
+      <w:proofErr w:type="spellStart"/>
+      <w:r>
+        <w:rPr>
+          <w:rFonts w:cs="Courier New"/>
+          <w:b/>
+          <w:i/>
+        </w:rPr>
+        <w:t>response_data</w:t>
+      </w:r>
+      <w:proofErr w:type="spellEnd"/>
+      <w:r>
+        <w:rPr>
+          <w:rFonts w:cs="Courier New"/>
+          <w:b/>
+          <w:i/>
+        </w:rPr>
+        <w:t>['</w:t>
+      </w:r>
+      <w:proofErr w:type="spellStart"/>
+      <w:r>
+        <w:rPr>
+          <w:rFonts w:cs="Courier New"/>
+          <w:b/>
+          <w:i/>
+        </w:rPr>
+        <w:t>myKey</w:t>
+      </w:r>
+      <w:proofErr w:type="spellEnd"/>
+      <w:r>
+        <w:rPr>
+          <w:rFonts w:cs="Courier New"/>
+          <w:b/>
+          <w:i/>
+        </w:rPr>
+        <w:t>'] = 'Failure'</w:t>
+      </w:r>
+    </w:p>
+    <w:p>
+      <w:pPr>
+        <w:spacing w:after="0"/>
+        <w:ind w:left="2160" w:firstLine="450"/>
+        <w:rPr>
+          <w:rFonts w:cs="Courier New"/>
+          <w:b/>
+          <w:i/>
+        </w:rPr>
+      </w:pPr>
+      <w:proofErr w:type="spellStart"/>
+      <w:r>
+        <w:rPr>
+          <w:rFonts w:cs="Courier New"/>
+          <w:b/>
+          <w:i/>
+        </w:rPr>
+        <w:t>response_data</w:t>
+      </w:r>
+      <w:proofErr w:type="spellEnd"/>
+      <w:r>
+        <w:rPr>
+          <w:rFonts w:cs="Courier New"/>
+          <w:b/>
+          <w:i/>
+        </w:rPr>
+        <w:t>['</w:t>
+      </w:r>
+      <w:proofErr w:type="spellStart"/>
+      <w:r>
+        <w:rPr>
+          <w:rFonts w:cs="Courier New"/>
+          <w:b/>
+          <w:i/>
+        </w:rPr>
+        <w:t>myData</w:t>
+      </w:r>
+      <w:proofErr w:type="spellEnd"/>
+      <w:r>
+        <w:rPr>
+          <w:rFonts w:cs="Courier New"/>
+          <w:b/>
+          <w:i/>
+        </w:rPr>
+        <w:t>'] = 'Failed to query data.'</w:t>
       </w:r>
     </w:p>
     <w:p>
@@ -12772,18 +13353,291 @@
         <w:spacing w:after="0"/>
         <w:ind w:left="2160"/>
         <w:rPr>
-          <w:rFonts w:ascii="Courier New" w:hAnsi="Courier New" w:cs="Courier New"/>
-          <w:b/>
-          <w:i/>
-        </w:rPr>
-      </w:pPr>
-      <w:r>
-        <w:rPr>
-          <w:rFonts w:ascii="Courier New" w:hAnsi="Courier New" w:cs="Courier New"/>
-          <w:b/>
-          <w:i/>
-        </w:rPr>
-        <w:t xml:space="preserve">        'shipments': shipments,</w:t>
+          <w:rFonts w:cs="Courier New"/>
+          <w:b/>
+          <w:i/>
+        </w:rPr>
+      </w:pPr>
+    </w:p>
+    <w:p>
+      <w:pPr>
+        <w:spacing w:after="0"/>
+        <w:ind w:left="2430"/>
+      </w:pPr>
+      <w:r>
+        <w:rPr>
+          <w:rFonts w:cs="Courier New"/>
+          <w:b/>
+          <w:i/>
+        </w:rPr>
+        <w:lastRenderedPageBreak/>
+        <w:t xml:space="preserve">return </w:t>
+      </w:r>
+      <w:proofErr w:type="spellStart"/>
+      <w:r>
+        <w:rPr>
+          <w:rFonts w:cs="Courier New"/>
+          <w:b/>
+          <w:i/>
+        </w:rPr>
+        <w:t>HttpResponse</w:t>
+      </w:r>
+      <w:proofErr w:type="spellEnd"/>
+      <w:r>
+        <w:rPr>
+          <w:rFonts w:cs="Courier New"/>
+          <w:b/>
+          <w:i/>
+        </w:rPr>
+        <w:t>(</w:t>
+      </w:r>
+      <w:proofErr w:type="spellStart"/>
+      <w:proofErr w:type="gramStart"/>
+      <w:r>
+        <w:rPr>
+          <w:rFonts w:cs="Courier New"/>
+          <w:b/>
+          <w:i/>
+        </w:rPr>
+        <w:t>json.dumps</w:t>
+      </w:r>
+      <w:proofErr w:type="spellEnd"/>
+      <w:proofErr w:type="gramEnd"/>
+      <w:r>
+        <w:rPr>
+          <w:rFonts w:cs="Courier New"/>
+          <w:b/>
+          <w:i/>
+        </w:rPr>
+        <w:t>(</w:t>
+      </w:r>
+      <w:proofErr w:type="spellStart"/>
+      <w:r>
+        <w:rPr>
+          <w:rFonts w:cs="Courier New"/>
+          <w:b/>
+          <w:i/>
+        </w:rPr>
+        <w:t>response_data</w:t>
+      </w:r>
+      <w:proofErr w:type="spellEnd"/>
+      <w:r>
+        <w:rPr>
+          <w:rFonts w:cs="Courier New"/>
+          <w:b/>
+          <w:i/>
+        </w:rPr>
+        <w:t xml:space="preserve">), </w:t>
+      </w:r>
+      <w:proofErr w:type="spellStart"/>
+      <w:r>
+        <w:rPr>
+          <w:rFonts w:cs="Courier New"/>
+          <w:b/>
+          <w:i/>
+        </w:rPr>
+        <w:t>content_type</w:t>
+      </w:r>
+      <w:proofErr w:type="spellEnd"/>
+      <w:r>
+        <w:rPr>
+          <w:rFonts w:cs="Courier New"/>
+          <w:b/>
+          <w:i/>
+        </w:rPr>
+        <w:t>="application/</w:t>
+      </w:r>
+      <w:proofErr w:type="spellStart"/>
+      <w:r>
+        <w:rPr>
+          <w:rFonts w:cs="Courier New"/>
+          <w:b/>
+          <w:i/>
+        </w:rPr>
+        <w:t>json</w:t>
+      </w:r>
+      <w:proofErr w:type="spellEnd"/>
+      <w:r>
+        <w:rPr>
+          <w:rFonts w:cs="Courier New"/>
+          <w:b/>
+          <w:i/>
+        </w:rPr>
+        <w:t>")</w:t>
+      </w:r>
+    </w:p>
+    <w:p>
+      <w:pPr>
+        <w:spacing w:after="0"/>
+        <w:ind w:left="1440"/>
+      </w:pPr>
+    </w:p>
+    <w:p>
+      <w:pPr>
+        <w:spacing w:after="0"/>
+        <w:ind w:left="1440"/>
+      </w:pPr>
+      <w:r>
+        <w:t>and updated the urls.py accordingly</w:t>
+      </w:r>
+    </w:p>
+    <w:p>
+      <w:pPr>
+        <w:spacing w:after="0"/>
+        <w:ind w:left="1440"/>
+      </w:pPr>
+    </w:p>
+    <w:p>
+      <w:pPr>
+        <w:spacing w:after="0"/>
+        <w:ind w:left="1440" w:firstLine="720"/>
+        <w:rPr>
+          <w:rFonts w:eastAsiaTheme="majorEastAsia" w:cs="Courier New"/>
+          <w:b/>
+          <w:i/>
+        </w:rPr>
+      </w:pPr>
+      <w:r>
+        <w:rPr>
+          <w:rFonts w:ascii="Arial Narrow" w:hAnsi="Arial Narrow" w:cs="Courier New"/>
+          <w:b/>
+          <w:i/>
+        </w:rPr>
+        <w:t xml:space="preserve">    </w:t>
+      </w:r>
+      <w:proofErr w:type="spellStart"/>
+      <w:proofErr w:type="gramStart"/>
+      <w:r>
+        <w:rPr>
+          <w:rFonts w:eastAsiaTheme="majorEastAsia" w:cs="Courier New"/>
+          <w:b/>
+          <w:i/>
+        </w:rPr>
+        <w:t>url</w:t>
+      </w:r>
+      <w:proofErr w:type="spellEnd"/>
+      <w:r>
+        <w:rPr>
+          <w:rFonts w:eastAsiaTheme="majorEastAsia" w:cs="Courier New"/>
+          <w:b/>
+          <w:i/>
+        </w:rPr>
+        <w:t>(</w:t>
+      </w:r>
+      <w:proofErr w:type="gramEnd"/>
+      <w:r>
+        <w:rPr>
+          <w:rFonts w:eastAsiaTheme="majorEastAsia" w:cs="Courier New"/>
+          <w:b/>
+          <w:i/>
+        </w:rPr>
+        <w:t>r'^</w:t>
+      </w:r>
+      <w:proofErr w:type="spellStart"/>
+      <w:r>
+        <w:rPr>
+          <w:rFonts w:eastAsiaTheme="majorEastAsia" w:cs="Courier New"/>
+          <w:b/>
+          <w:i/>
+        </w:rPr>
+        <w:t>myLoadData</w:t>
+      </w:r>
+      <w:proofErr w:type="spellEnd"/>
+      <w:r>
+        <w:rPr>
+          <w:rFonts w:eastAsiaTheme="majorEastAsia" w:cs="Courier New"/>
+          <w:b/>
+          <w:i/>
+        </w:rPr>
+        <w:t xml:space="preserve">$', </w:t>
+      </w:r>
+      <w:proofErr w:type="spellStart"/>
+      <w:r>
+        <w:rPr>
+          <w:rFonts w:eastAsiaTheme="majorEastAsia" w:cs="Courier New"/>
+          <w:b/>
+          <w:i/>
+        </w:rPr>
+        <w:t>views.myLoadData</w:t>
+      </w:r>
+      <w:proofErr w:type="spellEnd"/>
+      <w:r>
+        <w:rPr>
+          <w:rFonts w:eastAsiaTheme="majorEastAsia" w:cs="Courier New"/>
+          <w:b/>
+          <w:i/>
+        </w:rPr>
+        <w:t>, name='</w:t>
+      </w:r>
+      <w:proofErr w:type="spellStart"/>
+      <w:r>
+        <w:rPr>
+          <w:rFonts w:eastAsiaTheme="majorEastAsia" w:cs="Courier New"/>
+          <w:b/>
+          <w:i/>
+        </w:rPr>
+        <w:t>myLoadData</w:t>
+      </w:r>
+      <w:proofErr w:type="spellEnd"/>
+      <w:r>
+        <w:rPr>
+          <w:rFonts w:eastAsiaTheme="majorEastAsia" w:cs="Courier New"/>
+          <w:b/>
+          <w:i/>
+        </w:rPr>
+        <w:t>'),</w:t>
+      </w:r>
+    </w:p>
+    <w:p>
+      <w:pPr>
+        <w:spacing w:after="0"/>
+        <w:ind w:left="1440"/>
+      </w:pPr>
+    </w:p>
+    <w:p>
+      <w:pPr>
+        <w:spacing w:after="0"/>
+        <w:ind w:left="1440"/>
+      </w:pPr>
+      <w:r>
+        <w:t xml:space="preserve">I </w:t>
+      </w:r>
+      <w:proofErr w:type="gramStart"/>
+      <w:r>
+        <w:t>was able to</w:t>
+      </w:r>
+      <w:proofErr w:type="gramEnd"/>
+      <w:r>
+        <w:t xml:space="preserve"> confirm the query itself is working by directly calling this </w:t>
+      </w:r>
+      <w:proofErr w:type="spellStart"/>
+      <w:r>
+        <w:rPr>
+          <w:b/>
+          <w:i/>
+        </w:rPr>
+        <w:t>myLoadData</w:t>
+      </w:r>
+      <w:proofErr w:type="spellEnd"/>
+      <w:r>
+        <w:t xml:space="preserve"> URL.</w:t>
+      </w:r>
+    </w:p>
+    <w:p>
+      <w:pPr>
+        <w:spacing w:after="0"/>
+        <w:ind w:left="1440"/>
+      </w:pPr>
+      <w:r>
+        <w:t xml:space="preserve">So next I tried calling the </w:t>
+      </w:r>
+      <w:proofErr w:type="spellStart"/>
+      <w:r>
+        <w:t>myLoadData</w:t>
+      </w:r>
+      <w:proofErr w:type="spellEnd"/>
+      <w:r>
+        <w:t xml:space="preserve"> from the HTML.</w:t>
       </w:r>
     </w:p>
     <w:p>
@@ -12791,37 +13645,19 @@
         <w:spacing w:after="0"/>
         <w:ind w:left="2160"/>
         <w:rPr>
-          <w:rFonts w:ascii="Courier New" w:hAnsi="Courier New" w:cs="Courier New"/>
-          <w:b/>
-          <w:i/>
-        </w:rPr>
-      </w:pPr>
-      <w:r>
-        <w:rPr>
-          <w:rFonts w:ascii="Courier New" w:hAnsi="Courier New" w:cs="Courier New"/>
-          <w:b/>
-          <w:i/>
-        </w:rPr>
-        <w:t xml:space="preserve">    }</w:t>
-      </w:r>
-    </w:p>
-    <w:p>
-      <w:pPr>
-        <w:spacing w:after="0"/>
-        <w:ind w:left="2880"/>
-        <w:rPr>
-          <w:rFonts w:ascii="Courier New" w:hAnsi="Courier New" w:cs="Courier New"/>
-          <w:b/>
-          <w:i/>
-        </w:rPr>
-      </w:pPr>
-      <w:r>
-        <w:rPr>
-          <w:rFonts w:ascii="Courier New" w:hAnsi="Courier New" w:cs="Courier New"/>
-          <w:b/>
-          <w:i/>
-        </w:rPr>
-        <w:t>#render the template referenced by "context" variable passing it the "context" dictionary with data</w:t>
+          <w:b/>
+          <w:i/>
+        </w:rPr>
+      </w:pPr>
+      <w:r>
+        <w:t xml:space="preserve">      </w:t>
+      </w:r>
+      <w:r>
+        <w:rPr>
+          <w:b/>
+          <w:i/>
+        </w:rPr>
+        <w:t>&lt;script&gt;</w:t>
       </w:r>
     </w:p>
     <w:p>
@@ -12829,56 +13665,32 @@
         <w:spacing w:after="0"/>
         <w:ind w:left="2160"/>
         <w:rPr>
-          <w:rFonts w:ascii="Courier New" w:hAnsi="Courier New" w:cs="Courier New"/>
-          <w:b/>
-          <w:i/>
-        </w:rPr>
-      </w:pPr>
-      <w:r>
-        <w:rPr>
-          <w:rFonts w:ascii="Courier New" w:hAnsi="Courier New" w:cs="Courier New"/>
-          <w:b/>
-          <w:i/>
-        </w:rPr>
-        <w:t xml:space="preserve">    return </w:t>
-      </w:r>
-      <w:proofErr w:type="spellStart"/>
+          <w:b/>
+          <w:i/>
+        </w:rPr>
+      </w:pPr>
+      <w:r>
+        <w:rPr>
+          <w:b/>
+          <w:i/>
+        </w:rPr>
+        <w:t xml:space="preserve">        </w:t>
+      </w:r>
       <w:proofErr w:type="gramStart"/>
       <w:r>
         <w:rPr>
-          <w:rFonts w:ascii="Courier New" w:hAnsi="Courier New" w:cs="Courier New"/>
-          <w:b/>
-          <w:i/>
-        </w:rPr>
-        <w:t>HttpResponse</w:t>
-      </w:r>
-      <w:proofErr w:type="spellEnd"/>
-      <w:r>
-        <w:rPr>
-          <w:rFonts w:ascii="Courier New" w:hAnsi="Courier New" w:cs="Courier New"/>
-          <w:b/>
-          <w:i/>
-        </w:rPr>
-        <w:t>(</w:t>
-      </w:r>
-      <w:proofErr w:type="spellStart"/>
+          <w:b/>
+          <w:i/>
+        </w:rPr>
+        <w:t>console.log(</w:t>
+      </w:r>
       <w:proofErr w:type="gramEnd"/>
       <w:r>
         <w:rPr>
-          <w:rFonts w:ascii="Courier New" w:hAnsi="Courier New" w:cs="Courier New"/>
-          <w:b/>
-          <w:i/>
-        </w:rPr>
-        <w:t>template.render</w:t>
-      </w:r>
-      <w:proofErr w:type="spellEnd"/>
-      <w:r>
-        <w:rPr>
-          <w:rFonts w:ascii="Courier New" w:hAnsi="Courier New" w:cs="Courier New"/>
-          <w:b/>
-          <w:i/>
-        </w:rPr>
-        <w:t>(context, request))</w:t>
+          <w:b/>
+          <w:i/>
+        </w:rPr>
+        <w:t>"entering script");</w:t>
       </w:r>
     </w:p>
     <w:p>
@@ -12886,121 +13698,1190 @@
         <w:spacing w:after="0"/>
         <w:ind w:left="2160"/>
         <w:rPr>
-          <w:rFonts w:ascii="Courier New" w:hAnsi="Courier New" w:cs="Courier New"/>
-          <w:b/>
-          <w:i/>
-        </w:rPr>
-      </w:pPr>
-    </w:p>
-    <w:p>
-      <w:pPr>
-        <w:spacing w:after="0"/>
-        <w:rPr>
-          <w:rFonts w:ascii="Courier New" w:hAnsi="Courier New" w:cs="Courier New"/>
-          <w:b/>
-          <w:i/>
-        </w:rPr>
-      </w:pPr>
-      <w:r>
-        <w:rPr>
-          <w:rFonts w:ascii="Courier New" w:hAnsi="Courier New" w:cs="Courier New"/>
-          <w:b/>
-          <w:i/>
-        </w:rPr>
+          <w:b/>
+          <w:i/>
+        </w:rPr>
+      </w:pPr>
+      <w:r>
+        <w:rPr>
+          <w:b/>
+          <w:i/>
+        </w:rPr>
+        <w:t xml:space="preserve">          $(</w:t>
+      </w:r>
+      <w:proofErr w:type="gramStart"/>
+      <w:r>
+        <w:rPr>
+          <w:b/>
+          <w:i/>
+        </w:rPr>
+        <w:t>function(</w:t>
+      </w:r>
+      <w:proofErr w:type="gramEnd"/>
+      <w:r>
+        <w:rPr>
+          <w:b/>
+          <w:i/>
+        </w:rPr>
+        <w:t>) {</w:t>
+      </w:r>
+    </w:p>
+    <w:p>
+      <w:pPr>
+        <w:spacing w:after="0"/>
+        <w:ind w:left="2160"/>
+        <w:rPr>
+          <w:b/>
+          <w:i/>
+        </w:rPr>
+      </w:pPr>
+      <w:r>
+        <w:rPr>
+          <w:b/>
+          <w:i/>
+        </w:rPr>
+        <w:t xml:space="preserve">              //$("#</w:t>
+      </w:r>
+      <w:proofErr w:type="spellStart"/>
+      <w:r>
+        <w:rPr>
+          <w:b/>
+          <w:i/>
+        </w:rPr>
+        <w:t>jsGrid</w:t>
+      </w:r>
+      <w:proofErr w:type="spellEnd"/>
+      <w:r>
+        <w:rPr>
+          <w:b/>
+          <w:i/>
+        </w:rPr>
+        <w:t xml:space="preserve">") </w:t>
+      </w:r>
+      <w:proofErr w:type="spellStart"/>
+      <w:r>
+        <w:rPr>
+          <w:b/>
+          <w:i/>
+        </w:rPr>
+        <w:t>refrences</w:t>
+      </w:r>
+      <w:proofErr w:type="spellEnd"/>
+      <w:r>
+        <w:rPr>
+          <w:b/>
+          <w:i/>
+        </w:rPr>
+        <w:t xml:space="preserve"> the &lt;div&gt; above</w:t>
+      </w:r>
+    </w:p>
+    <w:p>
+      <w:pPr>
+        <w:spacing w:after="0"/>
+        <w:ind w:left="2160"/>
+        <w:rPr>
+          <w:b/>
+          <w:i/>
+        </w:rPr>
+      </w:pPr>
+      <w:r>
+        <w:rPr>
+          <w:b/>
+          <w:i/>
+        </w:rPr>
+        <w:t xml:space="preserve">              </w:t>
+      </w:r>
+      <w:proofErr w:type="gramStart"/>
+      <w:r>
+        <w:rPr>
+          <w:b/>
+          <w:i/>
+        </w:rPr>
+        <w:t>console.log(</w:t>
+      </w:r>
+      <w:proofErr w:type="gramEnd"/>
+      <w:r>
+        <w:rPr>
+          <w:b/>
+          <w:i/>
+        </w:rPr>
+        <w:t>"entering function")</w:t>
+      </w:r>
+    </w:p>
+    <w:p>
+      <w:pPr>
+        <w:spacing w:after="0"/>
+        <w:ind w:left="2160"/>
+        <w:rPr>
+          <w:b/>
+          <w:i/>
+        </w:rPr>
+      </w:pPr>
+      <w:r>
+        <w:rPr>
+          <w:b/>
+          <w:i/>
+        </w:rPr>
+        <w:t xml:space="preserve">              $("#</w:t>
+      </w:r>
+      <w:proofErr w:type="spellStart"/>
+      <w:r>
+        <w:rPr>
+          <w:b/>
+          <w:i/>
+        </w:rPr>
+        <w:t>jsGrid</w:t>
+      </w:r>
+      <w:proofErr w:type="spellEnd"/>
+      <w:r>
+        <w:rPr>
+          <w:b/>
+          <w:i/>
+        </w:rPr>
+        <w:t>"</w:t>
+      </w:r>
+      <w:proofErr w:type="gramStart"/>
+      <w:r>
+        <w:rPr>
+          <w:b/>
+          <w:i/>
+        </w:rPr>
+        <w:t>).</w:t>
+      </w:r>
+      <w:proofErr w:type="spellStart"/>
+      <w:r>
+        <w:rPr>
+          <w:b/>
+          <w:i/>
+        </w:rPr>
+        <w:t>jsGrid</w:t>
+      </w:r>
+      <w:proofErr w:type="spellEnd"/>
+      <w:proofErr w:type="gramEnd"/>
+      <w:r>
+        <w:rPr>
+          <w:b/>
+          <w:i/>
+        </w:rPr>
+        <w:t>({</w:t>
+      </w:r>
+    </w:p>
+    <w:p>
+      <w:pPr>
+        <w:spacing w:after="0"/>
+        <w:ind w:left="2160"/>
+        <w:rPr>
+          <w:b/>
+          <w:i/>
+        </w:rPr>
+      </w:pPr>
+      <w:r>
+        <w:rPr>
+          <w:b/>
+          <w:i/>
+        </w:rPr>
+        <w:t xml:space="preserve">                  height: "70%",</w:t>
+      </w:r>
+    </w:p>
+    <w:p>
+      <w:pPr>
+        <w:spacing w:after="0"/>
+        <w:ind w:left="2160"/>
+        <w:rPr>
+          <w:b/>
+          <w:i/>
+        </w:rPr>
+      </w:pPr>
+      <w:r>
+        <w:rPr>
+          <w:b/>
+          <w:i/>
+        </w:rPr>
+        <w:t xml:space="preserve">                  width: "100%",</w:t>
+      </w:r>
+    </w:p>
+    <w:p>
+      <w:pPr>
+        <w:spacing w:after="0"/>
+        <w:ind w:left="2160"/>
+        <w:rPr>
+          <w:b/>
+          <w:i/>
+        </w:rPr>
+      </w:pPr>
+      <w:r>
+        <w:rPr>
+          <w:b/>
+          <w:i/>
+        </w:rPr>
+        <w:t xml:space="preserve">                  filtering: true,</w:t>
+      </w:r>
+    </w:p>
+    <w:p>
+      <w:pPr>
+        <w:spacing w:after="0"/>
+        <w:ind w:left="2160"/>
+        <w:rPr>
+          <w:b/>
+          <w:i/>
+        </w:rPr>
+      </w:pPr>
+      <w:r>
+        <w:rPr>
+          <w:b/>
+          <w:i/>
+        </w:rPr>
+        <w:t xml:space="preserve">                  editing: true,</w:t>
+      </w:r>
+    </w:p>
+    <w:p>
+      <w:pPr>
+        <w:spacing w:after="0"/>
+        <w:ind w:left="2160"/>
+        <w:rPr>
+          <w:b/>
+          <w:i/>
+        </w:rPr>
+      </w:pPr>
+      <w:r>
+        <w:rPr>
+          <w:b/>
+          <w:i/>
+        </w:rPr>
+        <w:t xml:space="preserve">                  inserting: true,</w:t>
+      </w:r>
+    </w:p>
+    <w:p>
+      <w:pPr>
+        <w:spacing w:after="0"/>
+        <w:ind w:left="2160"/>
+        <w:rPr>
+          <w:b/>
+          <w:i/>
+        </w:rPr>
+      </w:pPr>
+      <w:r>
+        <w:rPr>
+          <w:b/>
+          <w:i/>
+        </w:rPr>
+        <w:t xml:space="preserve">                  sorting: true,</w:t>
+      </w:r>
+    </w:p>
+    <w:p>
+      <w:pPr>
+        <w:spacing w:after="0"/>
+        <w:ind w:left="2160"/>
+        <w:rPr>
+          <w:b/>
+          <w:i/>
+        </w:rPr>
+      </w:pPr>
+      <w:r>
+        <w:rPr>
+          <w:b/>
+          <w:i/>
+        </w:rPr>
+        <w:t xml:space="preserve">                  paging: true,</w:t>
+      </w:r>
+    </w:p>
+    <w:p>
+      <w:pPr>
+        <w:spacing w:after="0"/>
+        <w:ind w:left="2160"/>
+        <w:rPr>
+          <w:b/>
+          <w:i/>
+        </w:rPr>
+      </w:pPr>
+      <w:r>
+        <w:rPr>
+          <w:b/>
+          <w:i/>
+        </w:rPr>
+        <w:t xml:space="preserve">                  autoload: true,</w:t>
+      </w:r>
+    </w:p>
+    <w:p>
+      <w:pPr>
+        <w:spacing w:after="0"/>
+        <w:ind w:left="2160"/>
+        <w:rPr>
+          <w:b/>
+          <w:i/>
+        </w:rPr>
+      </w:pPr>
+      <w:r>
+        <w:rPr>
+          <w:b/>
+          <w:i/>
+        </w:rPr>
+        <w:t xml:space="preserve">                  </w:t>
+      </w:r>
+      <w:proofErr w:type="spellStart"/>
+      <w:r>
+        <w:rPr>
+          <w:b/>
+          <w:i/>
+        </w:rPr>
+        <w:t>pageSize</w:t>
+      </w:r>
+      <w:proofErr w:type="spellEnd"/>
+      <w:r>
+        <w:rPr>
+          <w:b/>
+          <w:i/>
+        </w:rPr>
+        <w:t>: 15,</w:t>
+      </w:r>
+    </w:p>
+    <w:p>
+      <w:pPr>
+        <w:spacing w:after="0"/>
+        <w:ind w:left="2160"/>
+        <w:rPr>
+          <w:b/>
+          <w:i/>
+        </w:rPr>
+      </w:pPr>
+      <w:r>
+        <w:rPr>
+          <w:b/>
+          <w:i/>
+        </w:rPr>
+        <w:t xml:space="preserve">                  </w:t>
+      </w:r>
+      <w:proofErr w:type="spellStart"/>
+      <w:r>
+        <w:rPr>
+          <w:b/>
+          <w:i/>
+        </w:rPr>
+        <w:t>pageButtonCount</w:t>
+      </w:r>
+      <w:proofErr w:type="spellEnd"/>
+      <w:r>
+        <w:rPr>
+          <w:b/>
+          <w:i/>
+        </w:rPr>
+        <w:t>: 5,</w:t>
+      </w:r>
+    </w:p>
+    <w:p>
+      <w:pPr>
+        <w:spacing w:after="0"/>
+        <w:ind w:left="2160"/>
+        <w:rPr>
+          <w:b/>
+          <w:i/>
+        </w:rPr>
+      </w:pPr>
+      <w:r>
+        <w:rPr>
+          <w:b/>
+          <w:i/>
+        </w:rPr>
+        <w:t xml:space="preserve">                  </w:t>
+      </w:r>
+      <w:proofErr w:type="spellStart"/>
+      <w:r>
+        <w:rPr>
+          <w:b/>
+          <w:i/>
+        </w:rPr>
+        <w:t>deleteConfirm</w:t>
+      </w:r>
+      <w:proofErr w:type="spellEnd"/>
+      <w:r>
+        <w:rPr>
+          <w:b/>
+          <w:i/>
+        </w:rPr>
+        <w:t>: "Do you really want to delete the client?",</w:t>
+      </w:r>
+    </w:p>
+    <w:p>
+      <w:pPr>
+        <w:spacing w:after="0"/>
+        <w:ind w:left="2160"/>
+        <w:rPr>
+          <w:b/>
+          <w:i/>
+        </w:rPr>
+      </w:pPr>
+      <w:r>
+        <w:rPr>
+          <w:b/>
+          <w:i/>
+        </w:rPr>
+        <w:t xml:space="preserve">                  controller: {</w:t>
+      </w:r>
+    </w:p>
+    <w:p>
+      <w:pPr>
+        <w:spacing w:after="0"/>
+        <w:ind w:left="2160"/>
+        <w:rPr>
+          <w:b/>
+          <w:i/>
+        </w:rPr>
+      </w:pPr>
+      <w:r>
+        <w:rPr>
+          <w:b/>
+          <w:i/>
+        </w:rPr>
+        <w:t xml:space="preserve">                    </w:t>
+      </w:r>
+      <w:proofErr w:type="spellStart"/>
+      <w:r>
+        <w:rPr>
+          <w:b/>
+          <w:i/>
+        </w:rPr>
+        <w:t>loadData</w:t>
+      </w:r>
+      <w:proofErr w:type="spellEnd"/>
+      <w:r>
+        <w:rPr>
+          <w:b/>
+          <w:i/>
+        </w:rPr>
+        <w:t>: function(</w:t>
+      </w:r>
+      <w:proofErr w:type="spellStart"/>
+      <w:r>
+        <w:rPr>
+          <w:b/>
+          <w:i/>
+        </w:rPr>
+        <w:t>myData</w:t>
+      </w:r>
+      <w:proofErr w:type="spellEnd"/>
+      <w:proofErr w:type="gramStart"/>
+      <w:r>
+        <w:rPr>
+          <w:b/>
+          <w:i/>
+        </w:rPr>
+        <w:t>){</w:t>
+      </w:r>
+      <w:proofErr w:type="gramEnd"/>
+    </w:p>
+    <w:p>
+      <w:pPr>
+        <w:spacing w:after="0"/>
+        <w:ind w:left="2160"/>
+        <w:rPr>
+          <w:b/>
+          <w:i/>
+        </w:rPr>
+      </w:pPr>
+      <w:r>
+        <w:rPr>
+          <w:b/>
+          <w:i/>
+        </w:rPr>
+        <w:t xml:space="preserve">                      </w:t>
+      </w:r>
+      <w:proofErr w:type="gramStart"/>
+      <w:r>
+        <w:rPr>
+          <w:b/>
+          <w:i/>
+        </w:rPr>
+        <w:t>console.log(</w:t>
+      </w:r>
+      <w:proofErr w:type="gramEnd"/>
+      <w:r>
+        <w:rPr>
+          <w:b/>
+          <w:i/>
+        </w:rPr>
+        <w:t xml:space="preserve">"entering </w:t>
+      </w:r>
+      <w:proofErr w:type="spellStart"/>
+      <w:r>
+        <w:rPr>
+          <w:b/>
+          <w:i/>
+        </w:rPr>
+        <w:t>loadData</w:t>
+      </w:r>
+      <w:proofErr w:type="spellEnd"/>
+      <w:r>
+        <w:rPr>
+          <w:b/>
+          <w:i/>
+        </w:rPr>
+        <w:t>")</w:t>
+      </w:r>
+    </w:p>
+    <w:p>
+      <w:pPr>
+        <w:spacing w:after="0"/>
+        <w:ind w:left="2160"/>
+        <w:rPr>
+          <w:b/>
+          <w:i/>
+        </w:rPr>
+      </w:pPr>
+      <w:r>
+        <w:rPr>
+          <w:b/>
+          <w:i/>
+        </w:rPr>
+        <w:t xml:space="preserve">                      return </w:t>
+      </w:r>
+      <w:proofErr w:type="gramStart"/>
+      <w:r>
+        <w:rPr>
+          <w:b/>
+          <w:i/>
+        </w:rPr>
+        <w:t>$.ajax</w:t>
+      </w:r>
+      <w:proofErr w:type="gramEnd"/>
+      <w:r>
+        <w:rPr>
+          <w:b/>
+          <w:i/>
+        </w:rPr>
+        <w:t>({</w:t>
+      </w:r>
+    </w:p>
+    <w:p>
+      <w:pPr>
+        <w:spacing w:after="0"/>
+        <w:ind w:left="2160"/>
+        <w:rPr>
+          <w:b/>
+          <w:i/>
+        </w:rPr>
+      </w:pPr>
+      <w:r>
+        <w:rPr>
+          <w:b/>
+          <w:i/>
+        </w:rPr>
+        <w:t xml:space="preserve">                        type: "GET",</w:t>
+      </w:r>
+    </w:p>
+    <w:p>
+      <w:pPr>
+        <w:spacing w:after="0"/>
+        <w:ind w:left="2160"/>
+        <w:rPr>
+          <w:b/>
+          <w:i/>
+        </w:rPr>
+      </w:pPr>
+      <w:r>
+        <w:rPr>
+          <w:b/>
+          <w:i/>
+        </w:rPr>
+        <w:t xml:space="preserve">                        url: '</w:t>
+      </w:r>
+      <w:proofErr w:type="spellStart"/>
+      <w:r>
+        <w:rPr>
+          <w:b/>
+          <w:i/>
+        </w:rPr>
+        <w:t>myLoadData</w:t>
+      </w:r>
+      <w:proofErr w:type="spellEnd"/>
+      <w:r>
+        <w:rPr>
+          <w:b/>
+          <w:i/>
+        </w:rPr>
+        <w:t>',</w:t>
+      </w:r>
+    </w:p>
+    <w:p>
+      <w:pPr>
+        <w:spacing w:after="0"/>
+        <w:ind w:left="2160"/>
+        <w:rPr>
+          <w:b/>
+          <w:i/>
+        </w:rPr>
+      </w:pPr>
+      <w:r>
+        <w:rPr>
+          <w:b/>
+          <w:i/>
+        </w:rPr>
+        <w:t xml:space="preserve">                        data: </w:t>
+      </w:r>
+      <w:proofErr w:type="spellStart"/>
+      <w:r>
+        <w:rPr>
+          <w:b/>
+          <w:i/>
+        </w:rPr>
+        <w:t>myData</w:t>
+      </w:r>
+      <w:proofErr w:type="spellEnd"/>
+      <w:r>
+        <w:rPr>
+          <w:b/>
+          <w:i/>
+        </w:rPr>
+        <w:t>,</w:t>
+      </w:r>
+    </w:p>
+    <w:p>
+      <w:pPr>
+        <w:spacing w:after="0"/>
+        <w:ind w:left="2160"/>
+        <w:rPr>
+          <w:b/>
+          <w:i/>
+        </w:rPr>
+      </w:pPr>
+      <w:r>
+        <w:rPr>
+          <w:b/>
+          <w:i/>
+        </w:rPr>
+        <w:t xml:space="preserve">                        datatype: "JSON",</w:t>
+      </w:r>
+    </w:p>
+    <w:p>
+      <w:pPr>
+        <w:spacing w:after="0"/>
+        <w:ind w:left="2160"/>
+        <w:rPr>
+          <w:b/>
+          <w:i/>
+        </w:rPr>
+      </w:pPr>
+      <w:r>
+        <w:rPr>
+          <w:b/>
+          <w:i/>
+        </w:rPr>
+        <w:t xml:space="preserve">                        success: function(data</w:t>
+      </w:r>
+      <w:proofErr w:type="gramStart"/>
+      <w:r>
+        <w:rPr>
+          <w:b/>
+          <w:i/>
+        </w:rPr>
+        <w:t>){</w:t>
+      </w:r>
+      <w:proofErr w:type="gramEnd"/>
+    </w:p>
+    <w:p>
+      <w:pPr>
+        <w:spacing w:after="0"/>
+        <w:ind w:left="2160"/>
+        <w:rPr>
+          <w:b/>
+          <w:i/>
+        </w:rPr>
+      </w:pPr>
+      <w:r>
+        <w:rPr>
+          <w:b/>
+          <w:i/>
+        </w:rPr>
+        <w:t xml:space="preserve">                          </w:t>
+      </w:r>
+      <w:proofErr w:type="gramStart"/>
+      <w:r>
+        <w:rPr>
+          <w:b/>
+          <w:i/>
+        </w:rPr>
+        <w:t>console.log(</w:t>
+      </w:r>
+      <w:proofErr w:type="gramEnd"/>
+      <w:r>
+        <w:rPr>
+          <w:b/>
+          <w:i/>
+        </w:rPr>
+        <w:t>'</w:t>
+      </w:r>
+      <w:proofErr w:type="spellStart"/>
+      <w:r>
+        <w:rPr>
+          <w:b/>
+          <w:i/>
+        </w:rPr>
+        <w:t>successss</w:t>
+      </w:r>
+      <w:proofErr w:type="spellEnd"/>
+      <w:r>
+        <w:rPr>
+          <w:b/>
+          <w:i/>
+        </w:rPr>
+        <w:t>', data);</w:t>
+      </w:r>
+    </w:p>
+    <w:p>
+      <w:pPr>
+        <w:spacing w:after="0"/>
+        <w:ind w:left="2160"/>
+        <w:rPr>
+          <w:b/>
+          <w:i/>
+        </w:rPr>
+      </w:pPr>
+      <w:r>
+        <w:rPr>
+          <w:b/>
+          <w:i/>
+        </w:rPr>
+        <w:t xml:space="preserve">                        }</w:t>
+      </w:r>
+    </w:p>
+    <w:p>
+      <w:pPr>
+        <w:spacing w:after="0"/>
+        <w:ind w:left="2160"/>
+        <w:rPr>
+          <w:b/>
+          <w:i/>
+        </w:rPr>
+      </w:pPr>
+      <w:r>
+        <w:rPr>
+          <w:b/>
+          <w:i/>
+        </w:rPr>
+        <w:t xml:space="preserve">                      });</w:t>
+      </w:r>
+    </w:p>
+    <w:p>
+      <w:pPr>
+        <w:spacing w:after="0"/>
+        <w:ind w:left="2160"/>
+        <w:rPr>
+          <w:b/>
+          <w:i/>
+        </w:rPr>
+      </w:pPr>
+      <w:r>
+        <w:rPr>
+          <w:b/>
+          <w:i/>
+        </w:rPr>
+        <w:t xml:space="preserve">                    }</w:t>
+      </w:r>
+    </w:p>
+    <w:p>
+      <w:pPr>
+        <w:spacing w:after="0"/>
+        <w:ind w:left="2160"/>
+        <w:rPr>
+          <w:b/>
+          <w:i/>
+        </w:rPr>
+      </w:pPr>
+      <w:r>
+        <w:rPr>
+          <w:b/>
+          <w:i/>
+        </w:rPr>
+        <w:t xml:space="preserve">                  },</w:t>
+      </w:r>
+    </w:p>
+    <w:p>
+      <w:pPr>
+        <w:spacing w:after="0"/>
+        <w:ind w:left="2160"/>
+        <w:rPr>
+          <w:b/>
+          <w:i/>
+        </w:rPr>
+      </w:pPr>
+      <w:r>
+        <w:rPr>
+          <w:b/>
+          <w:i/>
+        </w:rPr>
+        <w:t xml:space="preserve">                  fields: [</w:t>
+      </w:r>
+    </w:p>
+    <w:p>
+      <w:pPr>
+        <w:spacing w:after="0"/>
+        <w:ind w:left="2160"/>
+        <w:rPr>
+          <w:b/>
+          <w:i/>
+        </w:rPr>
+      </w:pPr>
+      <w:r>
+        <w:rPr>
+          <w:b/>
+          <w:i/>
+        </w:rPr>
+        <w:t xml:space="preserve">                      </w:t>
+      </w:r>
+      <w:proofErr w:type="gramStart"/>
+      <w:r>
+        <w:rPr>
+          <w:b/>
+          <w:i/>
+        </w:rPr>
+        <w:t>{ name</w:t>
+      </w:r>
+      <w:proofErr w:type="gramEnd"/>
+      <w:r>
+        <w:rPr>
+          <w:b/>
+          <w:i/>
+        </w:rPr>
+        <w:t>: "</w:t>
+      </w:r>
+      <w:proofErr w:type="spellStart"/>
+      <w:r>
+        <w:rPr>
+          <w:b/>
+          <w:i/>
+        </w:rPr>
+        <w:t>mbol</w:t>
+      </w:r>
+      <w:proofErr w:type="spellEnd"/>
+      <w:r>
+        <w:rPr>
+          <w:b/>
+          <w:i/>
+        </w:rPr>
+        <w:t>", type: "text", width: 150 },</w:t>
+      </w:r>
+    </w:p>
+    <w:p>
+      <w:pPr>
+        <w:spacing w:after="0"/>
+        <w:ind w:left="2160"/>
+        <w:rPr>
+          <w:b/>
+          <w:i/>
+        </w:rPr>
+      </w:pPr>
+      <w:r>
+        <w:rPr>
+          <w:b/>
+          <w:i/>
+        </w:rPr>
+        <w:t xml:space="preserve">                      </w:t>
+      </w:r>
+      <w:proofErr w:type="gramStart"/>
+      <w:r>
+        <w:rPr>
+          <w:b/>
+          <w:i/>
+        </w:rPr>
+        <w:t>{ name</w:t>
+      </w:r>
+      <w:proofErr w:type="gramEnd"/>
+      <w:r>
+        <w:rPr>
+          <w:b/>
+          <w:i/>
+        </w:rPr>
+        <w:t>: "container", type: "text", width: 50 },</w:t>
+      </w:r>
+    </w:p>
+    <w:p>
+      <w:pPr>
+        <w:spacing w:after="0"/>
+        <w:ind w:left="2160"/>
+        <w:rPr>
+          <w:b/>
+          <w:i/>
+        </w:rPr>
+      </w:pPr>
+      <w:r>
+        <w:rPr>
+          <w:b/>
+          <w:i/>
+        </w:rPr>
+        <w:t xml:space="preserve">                      </w:t>
+      </w:r>
+      <w:proofErr w:type="gramStart"/>
+      <w:r>
+        <w:rPr>
+          <w:b/>
+          <w:i/>
+        </w:rPr>
+        <w:t>{ type</w:t>
+      </w:r>
+      <w:proofErr w:type="gramEnd"/>
+      <w:r>
+        <w:rPr>
+          <w:b/>
+          <w:i/>
+        </w:rPr>
+        <w:t>: "control" }</w:t>
+      </w:r>
+    </w:p>
+    <w:p>
+      <w:pPr>
+        <w:spacing w:after="0"/>
+        <w:ind w:left="2160"/>
+        <w:rPr>
+          <w:b/>
+          <w:i/>
+        </w:rPr>
+      </w:pPr>
+      <w:r>
+        <w:rPr>
+          <w:b/>
+          <w:i/>
+        </w:rPr>
+        <w:lastRenderedPageBreak/>
+        <w:t xml:space="preserve">                  ]</w:t>
+      </w:r>
+    </w:p>
+    <w:p>
+      <w:pPr>
+        <w:spacing w:after="0"/>
+        <w:ind w:left="2160"/>
+        <w:rPr>
+          <w:b/>
+          <w:i/>
+        </w:rPr>
+      </w:pPr>
+      <w:r>
+        <w:rPr>
+          <w:b/>
+          <w:i/>
+        </w:rPr>
+        <w:t xml:space="preserve">              });</w:t>
+      </w:r>
+    </w:p>
+    <w:p>
+      <w:pPr>
+        <w:spacing w:after="0"/>
+        <w:ind w:left="2160"/>
+        <w:rPr>
+          <w:b/>
+          <w:i/>
+        </w:rPr>
+      </w:pPr>
+      <w:r>
+        <w:rPr>
+          <w:b/>
+          <w:i/>
+        </w:rPr>
+        <w:t xml:space="preserve">          });</w:t>
+      </w:r>
+    </w:p>
+    <w:p>
+      <w:pPr>
+        <w:spacing w:after="0"/>
+        <w:ind w:left="2160"/>
+        <w:rPr>
+          <w:b/>
+          <w:i/>
+        </w:rPr>
+      </w:pPr>
+      <w:r>
+        <w:rPr>
+          <w:b/>
+          <w:i/>
+        </w:rPr>
+        <w:t xml:space="preserve">      &lt;/script&gt;</w:t>
+      </w:r>
+    </w:p>
+    <w:p>
+      <w:pPr>
+        <w:spacing w:after="0"/>
+        <w:ind w:left="1440"/>
+      </w:pPr>
+    </w:p>
+    <w:p>
+      <w:pPr>
+        <w:spacing w:after="0"/>
+        <w:ind w:left="1440"/>
+      </w:pPr>
+      <w:r>
+        <w:t xml:space="preserve">I now get the </w:t>
+      </w:r>
+      <w:proofErr w:type="spellStart"/>
+      <w:r>
+        <w:t>JSGrid</w:t>
+      </w:r>
+      <w:proofErr w:type="spellEnd"/>
+      <w:r>
+        <w:t xml:space="preserve"> table but is empty and </w:t>
+      </w:r>
+      <w:proofErr w:type="gramStart"/>
+      <w:r>
+        <w:t>says</w:t>
+      </w:r>
+      <w:proofErr w:type="gramEnd"/>
+      <w:r>
+        <w:t xml:space="preserve"> “Not Found”</w:t>
+      </w:r>
+    </w:p>
+    <w:p>
+      <w:pPr>
+        <w:spacing w:after="0"/>
+        <w:ind w:left="1440"/>
+      </w:pPr>
+      <w:r>
+        <w:t xml:space="preserve">Checked the </w:t>
+      </w:r>
+      <w:r>
+        <w:rPr>
+          <w:b/>
+        </w:rPr>
+        <w:t>Network</w:t>
+      </w:r>
+      <w:r>
+        <w:t xml:space="preserve"> tab and found the XHR GET. </w:t>
+      </w:r>
+      <w:proofErr w:type="gramStart"/>
+      <w:r>
+        <w:t>Looking into</w:t>
+      </w:r>
+      <w:proofErr w:type="gramEnd"/>
+      <w:r>
+        <w:t xml:space="preserve"> its </w:t>
+      </w:r>
+      <w:r>
+        <w:rPr>
+          <w:b/>
+        </w:rPr>
+        <w:t>Response</w:t>
+      </w:r>
+      <w:r>
+        <w:t>, the data is there so it did make its way back to the HTML.</w:t>
+      </w:r>
+    </w:p>
+    <w:p>
+      <w:pPr>
+        <w:spacing w:after="0"/>
+        <w:ind w:left="1440"/>
+      </w:pPr>
+    </w:p>
+    <w:p>
+      <w:pPr>
+        <w:spacing w:after="0"/>
+      </w:pPr>
+      <w:r>
+        <w:rPr>
+          <w:noProof/>
+        </w:rPr>
+        <w:drawing>
+          <wp:inline distT="0" distB="0" distL="0" distR="0">
+            <wp:extent cx="5943600" cy="3291840"/>
+            <wp:effectExtent l="0" t="0" r="0" b="3810"/>
+            <wp:docPr id="1" name="Picture 1"/>
+            <wp:cNvGraphicFramePr>
+              <a:graphicFrameLocks xmlns:a="http://schemas.openxmlformats.org/drawingml/2006/main" noChangeAspect="1"/>
+            </wp:cNvGraphicFramePr>
+            <a:graphic xmlns:a="http://schemas.openxmlformats.org/drawingml/2006/main">
+              <a:graphicData uri="http://schemas.openxmlformats.org/drawingml/2006/picture">
+                <pic:pic xmlns:pic="http://schemas.openxmlformats.org/drawingml/2006/picture">
+                  <pic:nvPicPr>
+                    <pic:cNvPr id="0" name="Picture 1"/>
+                    <pic:cNvPicPr>
+                      <a:picLocks noChangeAspect="1" noChangeArrowheads="1"/>
+                    </pic:cNvPicPr>
+                  </pic:nvPicPr>
+                  <pic:blipFill>
+                    <a:blip r:embed="rId21">
+                      <a:extLst>
+                        <a:ext uri="{28A0092B-C50C-407E-A947-70E740481C1C}">
+                          <a14:useLocalDpi xmlns:a14="http://schemas.microsoft.com/office/drawing/2010/main" val="0"/>
+                        </a:ext>
+                      </a:extLst>
+                    </a:blip>
+                    <a:srcRect/>
+                    <a:stretch>
+                      <a:fillRect/>
+                    </a:stretch>
+                  </pic:blipFill>
+                  <pic:spPr bwMode="auto">
+                    <a:xfrm>
+                      <a:off x="0" y="0"/>
+                      <a:ext cx="5943600" cy="3291840"/>
+                    </a:xfrm>
+                    <a:prstGeom prst="rect">
+                      <a:avLst/>
+                    </a:prstGeom>
+                    <a:noFill/>
+                    <a:ln>
+                      <a:noFill/>
+                    </a:ln>
+                  </pic:spPr>
+                </pic:pic>
+              </a:graphicData>
+            </a:graphic>
+          </wp:inline>
+        </w:drawing>
+      </w:r>
+    </w:p>
+    <w:p>
+      <w:pPr>
+        <w:spacing w:after="0"/>
+      </w:pPr>
+    </w:p>
+    <w:p>
+      <w:pPr>
+        <w:spacing w:after="0"/>
+        <w:ind w:left="720"/>
+      </w:pPr>
+      <w:proofErr w:type="gramStart"/>
+      <w:r>
+        <w:t>So</w:t>
+      </w:r>
+      <w:proofErr w:type="gramEnd"/>
+      <w:r>
+        <w:t xml:space="preserve"> need to figure out why the data is not making it into the grid</w:t>
+      </w:r>
+      <w:r>
+        <w:t xml:space="preserve">. I have been basing on the demos/basic.html but reading this, maybe I should be referring to the OData.html </w:t>
+      </w:r>
+      <w:proofErr w:type="spellStart"/>
+      <w:r>
+        <w:t>in stead</w:t>
+      </w:r>
+      <w:proofErr w:type="spellEnd"/>
+      <w:r>
+        <w:t>.</w:t>
+      </w:r>
+    </w:p>
+    <w:p>
+      <w:pPr>
+        <w:spacing w:after="0"/>
+        <w:ind w:left="720"/>
+      </w:pPr>
+      <w:hyperlink r:id="rId22" w:history="1">
+        <w:r>
+          <w:rPr>
+            <w:rStyle w:val="Hyperlink"/>
+          </w:rPr>
+          <w:t>https://github.com/tabalinas/jsgrid/issues/482</w:t>
+        </w:r>
+      </w:hyperlink>
+    </w:p>
+    <w:p>
+      <w:pPr>
+        <w:spacing w:after="0"/>
+      </w:pPr>
+      <w:r>
+        <w:t xml:space="preserve"> </w:t>
+      </w:r>
+      <w:r>
         <w:tab/>
-      </w:r>
-      <w:r>
-        <w:rPr>
-          <w:rFonts w:ascii="Courier New" w:hAnsi="Courier New" w:cs="Courier New"/>
-          <w:b/>
-          <w:i/>
-        </w:rPr>
-        <w:tab/>
-      </w:r>
-      <w:r>
-        <w:t>urls.py also updated</w:t>
-      </w:r>
-    </w:p>
-    <w:p>
-      <w:pPr>
-        <w:spacing w:after="0"/>
-        <w:ind w:left="2160"/>
-        <w:rPr>
-          <w:rFonts w:ascii="Courier New" w:hAnsi="Courier New" w:cs="Courier New"/>
-          <w:b/>
-          <w:i/>
-        </w:rPr>
-      </w:pPr>
-      <w:r>
-        <w:rPr>
-          <w:rFonts w:ascii="Courier New" w:hAnsi="Courier New" w:cs="Courier New"/>
-          <w:b/>
-          <w:i/>
-        </w:rPr>
-        <w:t xml:space="preserve">    </w:t>
-      </w:r>
-      <w:proofErr w:type="spellStart"/>
-      <w:proofErr w:type="gramStart"/>
-      <w:r>
-        <w:rPr>
-          <w:rFonts w:ascii="Courier New" w:hAnsi="Courier New" w:cs="Courier New"/>
-          <w:b/>
-          <w:i/>
-        </w:rPr>
-        <w:t>url</w:t>
-      </w:r>
-      <w:proofErr w:type="spellEnd"/>
-      <w:r>
-        <w:rPr>
-          <w:rFonts w:ascii="Courier New" w:hAnsi="Courier New" w:cs="Courier New"/>
-          <w:b/>
-          <w:i/>
-        </w:rPr>
-        <w:t>(</w:t>
-      </w:r>
-      <w:proofErr w:type="gramEnd"/>
-      <w:r>
-        <w:rPr>
-          <w:rFonts w:ascii="Courier New" w:hAnsi="Courier New" w:cs="Courier New"/>
-          <w:b/>
-          <w:i/>
-        </w:rPr>
-        <w:t>r'^sritable3$', views.sritable3, name='sritable3'),</w:t>
-      </w:r>
-    </w:p>
-    <w:p>
-      <w:pPr>
-        <w:spacing w:after="0"/>
-        <w:ind w:left="1440"/>
-      </w:pPr>
-    </w:p>
-    <w:p>
-      <w:pPr>
-        <w:spacing w:after="0"/>
-        <w:ind w:left="1440"/>
-      </w:pPr>
-      <w:r>
-        <w:t xml:space="preserve">Then updated sritable3.html with the </w:t>
-      </w:r>
-      <w:proofErr w:type="spellStart"/>
-      <w:r>
-        <w:t>JSGrid</w:t>
-      </w:r>
-      <w:proofErr w:type="spellEnd"/>
-      <w:r>
-        <w:t xml:space="preserve"> Basic Scenario html code replacing the controller with my “context” and changing the fields elements with my model.</w:t>
-      </w:r>
-      <w:r>
-        <w:t xml:space="preserve"> But so far the page is blank and the error says “context” is unknown so I guess it is not being passed to the HTML properly?</w:t>
+        <w:t>But on the second look, the OData example table is not mutable…</w:t>
       </w:r>
       <w:bookmarkStart w:id="41" w:name="_GoBack"/>
       <w:bookmarkEnd w:id="41"/>
-    </w:p>
-    <w:p>
-      <w:pPr>
-        <w:pStyle w:val="Heading1"/>
-        <w:spacing w:before="0"/>
-      </w:pPr>
     </w:p>
     <w:p>
       <w:pPr>
@@ -13187,7 +15068,7 @@
         <w:spacing w:after="0"/>
         <w:ind w:firstLine="360"/>
       </w:pPr>
-      <w:hyperlink r:id="rId21" w:history="1">
+      <w:hyperlink r:id="rId23" w:history="1">
         <w:r>
           <w:rPr>
             <w:rStyle w:val="Hyperlink"/>
@@ -13231,7 +15112,7 @@
           <w:rFonts w:cs="Courier New"/>
         </w:rPr>
       </w:pPr>
-      <w:hyperlink r:id="rId22" w:history="1">
+      <w:hyperlink r:id="rId24" w:history="1">
         <w:r>
           <w:rPr>
             <w:rStyle w:val="Hyperlink"/>
@@ -13285,7 +15166,7 @@
           <w:rFonts w:cs="Courier New"/>
         </w:rPr>
       </w:pPr>
-      <w:hyperlink r:id="rId23" w:anchor="toc-settings-for-managing-static-files" w:history="1">
+      <w:hyperlink r:id="rId25" w:anchor="toc-settings-for-managing-static-files" w:history="1">
         <w:r>
           <w:rPr>
             <w:rStyle w:val="Hyperlink"/>
@@ -13304,7 +15185,7 @@
           <w:rFonts w:cs="Courier New"/>
         </w:rPr>
       </w:pPr>
-      <w:hyperlink r:id="rId24" w:history="1">
+      <w:hyperlink r:id="rId26" w:history="1">
         <w:r>
           <w:rPr>
             <w:rStyle w:val="Hyperlink"/>
@@ -13358,7 +15239,7 @@
           <w:szCs w:val="24"/>
         </w:rPr>
       </w:pPr>
-      <w:hyperlink r:id="rId25" w:anchor="requirement" w:history="1">
+      <w:hyperlink r:id="rId27" w:anchor="requirement" w:history="1">
         <w:r>
           <w:rPr>
             <w:rStyle w:val="Hyperlink"/>
@@ -13379,7 +15260,7 @@
           <w:szCs w:val="24"/>
         </w:rPr>
       </w:pPr>
-      <w:hyperlink r:id="rId26" w:history="1">
+      <w:hyperlink r:id="rId28" w:history="1">
         <w:r>
           <w:rPr>
             <w:rStyle w:val="Hyperlink"/>
@@ -13399,7 +15280,7 @@
           <w:rFonts w:cs="Courier New"/>
         </w:rPr>
       </w:pPr>
-      <w:hyperlink r:id="rId27" w:history="1">
+      <w:hyperlink r:id="rId29" w:history="1">
         <w:r>
           <w:rPr>
             <w:rStyle w:val="Hyperlink"/>
@@ -13418,7 +15299,7 @@
           <w:rFonts w:cs="Courier New"/>
         </w:rPr>
       </w:pPr>
-      <w:hyperlink r:id="rId28" w:history="1">
+      <w:hyperlink r:id="rId30" w:history="1">
         <w:r>
           <w:rPr>
             <w:rStyle w:val="Hyperlink"/>
@@ -13464,7 +15345,7 @@
           <w:rFonts w:cs="Courier New"/>
         </w:rPr>
       </w:pPr>
-      <w:hyperlink r:id="rId29" w:history="1">
+      <w:hyperlink r:id="rId31" w:history="1">
         <w:r>
           <w:rPr>
             <w:rStyle w:val="Hyperlink"/>
@@ -16027,7 +17908,7 @@
 </file>
 
 <file path=customXml/itemProps1.xml><?xml version="1.0" encoding="utf-8"?>
-<ds:datastoreItem xmlns:ds="http://schemas.openxmlformats.org/officeDocument/2006/customXml" ds:itemID="{0B4B2BCE-23FB-4B8C-A358-351E5FC02124}">
+<ds:datastoreItem xmlns:ds="http://schemas.openxmlformats.org/officeDocument/2006/customXml" ds:itemID="{5AC37350-9E45-4DC8-B350-98278BDBC1DD}">
   <ds:schemaRefs>
     <ds:schemaRef ds:uri="http://schemas.openxmlformats.org/officeDocument/2006/bibliography"/>
   </ds:schemaRefs>

</xml_diff>

<commit_message>
I can send PUT request and get no error back. Need to look at updating DB now.
</commit_message>
<xml_diff>
--- a/notes.docx
+++ b/notes.docx
@@ -17719,60 +17719,762 @@
       <w:r>
         <w:t>Which returns…cool!</w:t>
       </w:r>
+    </w:p>
+    <w:p>
+      <w:pPr>
+        <w:spacing w:after="0"/>
+        <w:ind w:left="720"/>
+      </w:pPr>
+    </w:p>
+    <w:p>
+      <w:pPr>
+        <w:spacing w:after="0"/>
+        <w:ind w:left="720"/>
+        <w:rPr>
+          <w:b/>
+          <w:i/>
+        </w:rPr>
+      </w:pPr>
+      <w:r>
+        <w:rPr>
+          <w:b/>
+          <w:i/>
+        </w:rPr>
+        <w:tab/>
+        <w:t>Update failed response method: PUT. MIME: application/</w:t>
+      </w:r>
+      <w:proofErr w:type="spellStart"/>
+      <w:r>
+        <w:rPr>
+          <w:b/>
+          <w:i/>
+        </w:rPr>
+        <w:t>json</w:t>
+      </w:r>
+      <w:proofErr w:type="spellEnd"/>
+      <w:r>
+        <w:rPr>
+          <w:b/>
+          <w:i/>
+        </w:rPr>
+        <w:t>.</w:t>
+      </w:r>
+    </w:p>
+    <w:p>
+      <w:pPr>
+        <w:spacing w:after="0"/>
+        <w:ind w:left="720"/>
+      </w:pPr>
+    </w:p>
+    <w:p>
+      <w:pPr>
+        <w:spacing w:after="0"/>
+        <w:ind w:left="720"/>
+      </w:pPr>
+      <w:r>
+        <w:t>I tried adding in</w:t>
+      </w:r>
+    </w:p>
+    <w:p>
+      <w:pPr>
+        <w:spacing w:after="0"/>
+        <w:ind w:left="720"/>
+      </w:pPr>
+    </w:p>
+    <w:p>
+      <w:pPr>
+        <w:spacing w:after="0"/>
+        <w:ind w:left="720"/>
+        <w:rPr>
+          <w:b/>
+          <w:i/>
+        </w:rPr>
+      </w:pPr>
+      <w:r>
+        <w:tab/>
+      </w:r>
+      <w:proofErr w:type="spellStart"/>
+      <w:r>
+        <w:rPr>
+          <w:b/>
+          <w:i/>
+        </w:rPr>
+        <w:t>inJSON</w:t>
+      </w:r>
+      <w:proofErr w:type="spellEnd"/>
+      <w:r>
+        <w:rPr>
+          <w:b/>
+          <w:i/>
+        </w:rPr>
+        <w:t xml:space="preserve"> = "JSON: " + </w:t>
+      </w:r>
+      <w:proofErr w:type="spellStart"/>
+      <w:proofErr w:type="gramStart"/>
+      <w:r>
+        <w:rPr>
+          <w:b/>
+          <w:i/>
+        </w:rPr>
+        <w:t>json.loads</w:t>
+      </w:r>
+      <w:proofErr w:type="spellEnd"/>
+      <w:proofErr w:type="gramEnd"/>
+      <w:r>
+        <w:rPr>
+          <w:b/>
+          <w:i/>
+        </w:rPr>
+        <w:t>(</w:t>
+      </w:r>
+      <w:proofErr w:type="spellStart"/>
+      <w:r>
+        <w:rPr>
+          <w:b/>
+          <w:i/>
+        </w:rPr>
+        <w:t>request.body</w:t>
+      </w:r>
+      <w:proofErr w:type="spellEnd"/>
+      <w:r>
+        <w:rPr>
+          <w:b/>
+          <w:i/>
+        </w:rPr>
+        <w:t>) + ". "</w:t>
+      </w:r>
+    </w:p>
+    <w:p>
+      <w:pPr>
+        <w:spacing w:after="0"/>
+        <w:ind w:left="720"/>
+      </w:pPr>
+    </w:p>
+    <w:p>
+      <w:pPr>
+        <w:spacing w:after="0"/>
+        <w:ind w:left="720"/>
+      </w:pPr>
+      <w:r>
+        <w:t>which is giving me this error</w:t>
+      </w:r>
+    </w:p>
+    <w:p>
+      <w:pPr>
+        <w:spacing w:after="0"/>
+        <w:ind w:left="720"/>
+      </w:pPr>
+    </w:p>
+    <w:p>
+      <w:pPr>
+        <w:spacing w:after="0"/>
+        <w:ind w:left="1440"/>
+        <w:rPr>
+          <w:b/>
+          <w:i/>
+        </w:rPr>
+      </w:pPr>
+      <w:r>
+        <w:rPr>
+          <w:b/>
+          <w:i/>
+        </w:rPr>
+        <w:t xml:space="preserve">Update failed response </w:t>
+      </w:r>
+      <w:proofErr w:type="spellStart"/>
+      <w:r>
+        <w:rPr>
+          <w:b/>
+          <w:i/>
+        </w:rPr>
+        <w:t>JSONDecodeError</w:t>
+      </w:r>
+      <w:proofErr w:type="spellEnd"/>
+      <w:r>
+        <w:rPr>
+          <w:b/>
+          <w:i/>
+        </w:rPr>
+        <w:t xml:space="preserve"> at /</w:t>
+      </w:r>
+      <w:proofErr w:type="spellStart"/>
+      <w:r>
+        <w:rPr>
+          <w:b/>
+          <w:i/>
+        </w:rPr>
+        <w:t>tbc_sri_app</w:t>
+      </w:r>
+      <w:proofErr w:type="spellEnd"/>
+      <w:r>
+        <w:rPr>
+          <w:b/>
+          <w:i/>
+        </w:rPr>
+        <w:t>/</w:t>
+      </w:r>
+      <w:proofErr w:type="spellStart"/>
+      <w:r>
+        <w:rPr>
+          <w:b/>
+          <w:i/>
+        </w:rPr>
+        <w:t>myUpdateData</w:t>
+      </w:r>
+      <w:proofErr w:type="spellEnd"/>
+    </w:p>
+    <w:p>
+      <w:pPr>
+        <w:spacing w:after="0"/>
+        <w:ind w:left="1440"/>
+        <w:rPr>
+          <w:b/>
+          <w:i/>
+        </w:rPr>
+      </w:pPr>
+      <w:r>
+        <w:rPr>
+          <w:b/>
+          <w:i/>
+        </w:rPr>
+        <w:t>Expecting value: line 1 column 1 (char 0)</w:t>
+      </w:r>
+    </w:p>
+    <w:p>
+      <w:pPr>
+        <w:spacing w:after="0"/>
+        <w:rPr>
+          <w:b/>
+          <w:i/>
+        </w:rPr>
+      </w:pPr>
+    </w:p>
+    <w:p>
+      <w:pPr>
+        <w:spacing w:after="0"/>
+        <w:ind w:left="720"/>
+      </w:pPr>
+      <w:r>
+        <w:t xml:space="preserve">Looking at the </w:t>
+      </w:r>
+      <w:r>
+        <w:rPr>
+          <w:b/>
+          <w:i/>
+        </w:rPr>
+        <w:t>Network</w:t>
+      </w:r>
+      <w:r>
+        <w:t xml:space="preserve"> =&gt;</w:t>
+      </w:r>
+      <w:r>
+        <w:t xml:space="preserve"> </w:t>
+      </w:r>
+      <w:proofErr w:type="spellStart"/>
+      <w:r>
+        <w:rPr>
+          <w:b/>
+          <w:i/>
+        </w:rPr>
+        <w:t>Params</w:t>
+      </w:r>
+      <w:proofErr w:type="spellEnd"/>
+      <w:r>
+        <w:rPr>
+          <w:i/>
+        </w:rPr>
+        <w:t xml:space="preserve"> </w:t>
+      </w:r>
+      <w:r>
+        <w:t>tab, maybe the payload is not coming through as JSON even though MIME says ‘</w:t>
+      </w:r>
+      <w:proofErr w:type="spellStart"/>
+      <w:r>
+        <w:t>json</w:t>
+      </w:r>
+      <w:proofErr w:type="spellEnd"/>
+      <w:r>
+        <w:t>’?</w:t>
+      </w:r>
+    </w:p>
+    <w:p>
+      <w:pPr>
+        <w:spacing w:after="0"/>
+        <w:ind w:left="720"/>
+      </w:pPr>
+    </w:p>
+    <w:p>
+      <w:pPr>
+        <w:spacing w:after="0"/>
+        <w:ind w:left="720"/>
+      </w:pPr>
+      <w:r>
+        <w:rPr>
+          <w:noProof/>
+        </w:rPr>
+        <w:lastRenderedPageBreak/>
+        <w:drawing>
+          <wp:inline distT="0" distB="0" distL="0" distR="0">
+            <wp:extent cx="5943600" cy="2762250"/>
+            <wp:effectExtent l="0" t="0" r="0" b="0"/>
+            <wp:docPr id="3" name="Picture 3"/>
+            <wp:cNvGraphicFramePr>
+              <a:graphicFrameLocks xmlns:a="http://schemas.openxmlformats.org/drawingml/2006/main" noChangeAspect="1"/>
+            </wp:cNvGraphicFramePr>
+            <a:graphic xmlns:a="http://schemas.openxmlformats.org/drawingml/2006/main">
+              <a:graphicData uri="http://schemas.openxmlformats.org/drawingml/2006/picture">
+                <pic:pic xmlns:pic="http://schemas.openxmlformats.org/drawingml/2006/picture">
+                  <pic:nvPicPr>
+                    <pic:cNvPr id="0" name="Picture 1"/>
+                    <pic:cNvPicPr>
+                      <a:picLocks noChangeAspect="1" noChangeArrowheads="1"/>
+                    </pic:cNvPicPr>
+                  </pic:nvPicPr>
+                  <pic:blipFill>
+                    <a:blip r:embed="rId28">
+                      <a:extLst>
+                        <a:ext uri="{28A0092B-C50C-407E-A947-70E740481C1C}">
+                          <a14:useLocalDpi xmlns:a14="http://schemas.microsoft.com/office/drawing/2010/main" val="0"/>
+                        </a:ext>
+                      </a:extLst>
+                    </a:blip>
+                    <a:srcRect/>
+                    <a:stretch>
+                      <a:fillRect/>
+                    </a:stretch>
+                  </pic:blipFill>
+                  <pic:spPr bwMode="auto">
+                    <a:xfrm>
+                      <a:off x="0" y="0"/>
+                      <a:ext cx="5943600" cy="2762250"/>
+                    </a:xfrm>
+                    <a:prstGeom prst="rect">
+                      <a:avLst/>
+                    </a:prstGeom>
+                    <a:noFill/>
+                    <a:ln>
+                      <a:noFill/>
+                    </a:ln>
+                  </pic:spPr>
+                </pic:pic>
+              </a:graphicData>
+            </a:graphic>
+          </wp:inline>
+        </w:drawing>
+      </w:r>
+    </w:p>
+    <w:p>
+      <w:pPr>
+        <w:spacing w:after="0"/>
+        <w:ind w:left="720"/>
+      </w:pPr>
+    </w:p>
+    <w:p>
+      <w:pPr>
+        <w:spacing w:after="0"/>
+        <w:ind w:left="720"/>
+      </w:pPr>
+    </w:p>
+    <w:p>
+      <w:pPr>
+        <w:spacing w:after="0"/>
+        <w:ind w:left="720"/>
+      </w:pPr>
+      <w:r>
+        <w:t>Tried this in views.py</w:t>
+      </w:r>
+    </w:p>
+    <w:p>
+      <w:pPr>
+        <w:spacing w:after="0"/>
+        <w:ind w:left="720"/>
+      </w:pPr>
+    </w:p>
+    <w:p>
+      <w:pPr>
+        <w:spacing w:after="0"/>
+        <w:ind w:left="1440"/>
+        <w:rPr>
+          <w:b/>
+          <w:i/>
+        </w:rPr>
+      </w:pPr>
+      <w:r>
+        <w:rPr>
+          <w:b/>
+          <w:i/>
+        </w:rPr>
+        <w:t xml:space="preserve">return </w:t>
+      </w:r>
+      <w:proofErr w:type="spellStart"/>
+      <w:r>
+        <w:rPr>
+          <w:b/>
+          <w:i/>
+        </w:rPr>
+        <w:t>HttpResponse</w:t>
+      </w:r>
+      <w:proofErr w:type="spellEnd"/>
+      <w:r>
+        <w:rPr>
+          <w:b/>
+          <w:i/>
+        </w:rPr>
+        <w:t>(</w:t>
+      </w:r>
+      <w:proofErr w:type="spellStart"/>
+      <w:proofErr w:type="gramStart"/>
+      <w:r>
+        <w:rPr>
+          <w:b/>
+          <w:i/>
+        </w:rPr>
+        <w:t>request.body</w:t>
+      </w:r>
+      <w:proofErr w:type="spellEnd"/>
+      <w:proofErr w:type="gramEnd"/>
+      <w:r>
+        <w:rPr>
+          <w:b/>
+          <w:i/>
+        </w:rPr>
+        <w:t>)</w:t>
+      </w:r>
+    </w:p>
+    <w:p>
+      <w:pPr>
+        <w:spacing w:after="0"/>
+        <w:rPr>
+          <w:b/>
+          <w:i/>
+        </w:rPr>
+      </w:pPr>
+    </w:p>
+    <w:p>
+      <w:pPr>
+        <w:spacing w:after="0"/>
+      </w:pPr>
+      <w:r>
+        <w:rPr>
+          <w:b/>
+          <w:i/>
+        </w:rPr>
+        <w:tab/>
+      </w:r>
+      <w:r>
+        <w:t xml:space="preserve"> and got</w:t>
+      </w:r>
+    </w:p>
+    <w:p>
+      <w:pPr>
+        <w:spacing w:after="0"/>
+      </w:pPr>
+    </w:p>
+    <w:p>
+      <w:pPr>
+        <w:spacing w:after="0"/>
+        <w:rPr>
+          <w:b/>
+          <w:i/>
+          <w:color w:val="FF0000"/>
+        </w:rPr>
+      </w:pPr>
+      <w:r>
+        <w:tab/>
+      </w:r>
+      <w:r>
+        <w:tab/>
+      </w:r>
+      <w:r>
+        <w:rPr>
+          <w:b/>
+          <w:i/>
+        </w:rPr>
+        <w:t xml:space="preserve">Update failed response </w:t>
+      </w:r>
+      <w:proofErr w:type="spellStart"/>
+      <w:r>
+        <w:rPr>
+          <w:b/>
+          <w:i/>
+          <w:color w:val="FF0000"/>
+        </w:rPr>
+        <w:t>mbol</w:t>
+      </w:r>
+      <w:proofErr w:type="spellEnd"/>
+      <w:r>
+        <w:rPr>
+          <w:b/>
+          <w:i/>
+          <w:color w:val="FF0000"/>
+        </w:rPr>
+        <w:t>=ZIMUBKK8004895&amp;container=</w:t>
+      </w:r>
+      <w:proofErr w:type="spellStart"/>
+      <w:r>
+        <w:rPr>
+          <w:b/>
+          <w:i/>
+          <w:color w:val="FF0000"/>
+        </w:rPr>
+        <w:t>dafafadfafda</w:t>
+      </w:r>
+      <w:proofErr w:type="spellEnd"/>
+    </w:p>
+    <w:p>
+      <w:pPr>
+        <w:spacing w:after="0"/>
+        <w:rPr>
+          <w:b/>
+          <w:i/>
+          <w:color w:val="FF0000"/>
+        </w:rPr>
+      </w:pPr>
+    </w:p>
+    <w:p>
+      <w:pPr>
+        <w:spacing w:after="0"/>
+        <w:ind w:left="720"/>
+      </w:pPr>
+      <w:proofErr w:type="gramStart"/>
+      <w:r>
+        <w:t>So</w:t>
+      </w:r>
+      <w:proofErr w:type="gramEnd"/>
+      <w:r>
+        <w:t xml:space="preserve"> the payload is defi</w:t>
+      </w:r>
+      <w:r>
+        <w:t>nitely not JSON.</w:t>
+      </w:r>
+      <w:r>
+        <w:t xml:space="preserve"> </w:t>
+      </w:r>
+      <w:proofErr w:type="gramStart"/>
+      <w:r>
+        <w:t>So</w:t>
+      </w:r>
+      <w:proofErr w:type="gramEnd"/>
+      <w:r>
+        <w:t xml:space="preserve"> ow tried changing my </w:t>
+      </w:r>
+      <w:proofErr w:type="spellStart"/>
+      <w:r>
+        <w:rPr>
+          <w:b/>
+        </w:rPr>
+        <w:t>uploadItem</w:t>
+      </w:r>
+      <w:proofErr w:type="spellEnd"/>
+      <w:r>
+        <w:t xml:space="preserve"> in the HTML and got rid of these two lines:</w:t>
+      </w:r>
+    </w:p>
+    <w:p>
+      <w:pPr>
+        <w:spacing w:after="0"/>
+      </w:pPr>
+    </w:p>
+    <w:p>
+      <w:pPr>
+        <w:spacing w:after="0"/>
+        <w:rPr>
+          <w:b/>
+          <w:i/>
+        </w:rPr>
+      </w:pPr>
+      <w:r>
+        <w:rPr>
+          <w:b/>
+          <w:i/>
+        </w:rPr>
+        <w:t xml:space="preserve">                        </w:t>
+      </w:r>
+      <w:proofErr w:type="spellStart"/>
+      <w:proofErr w:type="gramStart"/>
+      <w:r>
+        <w:rPr>
+          <w:b/>
+          <w:i/>
+        </w:rPr>
+        <w:t>contentType</w:t>
+      </w:r>
+      <w:proofErr w:type="spellEnd"/>
+      <w:r>
+        <w:rPr>
+          <w:b/>
+          <w:i/>
+        </w:rPr>
+        <w:t xml:space="preserve"> :</w:t>
+      </w:r>
+      <w:proofErr w:type="gramEnd"/>
+      <w:r>
+        <w:rPr>
+          <w:b/>
+          <w:i/>
+        </w:rPr>
+        <w:t xml:space="preserve"> "application/</w:t>
+      </w:r>
+      <w:proofErr w:type="spellStart"/>
+      <w:r>
+        <w:rPr>
+          <w:b/>
+          <w:i/>
+        </w:rPr>
+        <w:t>json</w:t>
+      </w:r>
+      <w:proofErr w:type="spellEnd"/>
+      <w:r>
+        <w:rPr>
+          <w:b/>
+          <w:i/>
+        </w:rPr>
+        <w:t>; charset=utf-8",</w:t>
+      </w:r>
+    </w:p>
+    <w:p>
+      <w:pPr>
+        <w:spacing w:after="0"/>
+        <w:rPr>
+          <w:b/>
+          <w:i/>
+        </w:rPr>
+      </w:pPr>
+      <w:r>
+        <w:rPr>
+          <w:b/>
+          <w:i/>
+        </w:rPr>
+        <w:t xml:space="preserve">                        </w:t>
+      </w:r>
+      <w:proofErr w:type="spellStart"/>
+      <w:r>
+        <w:rPr>
+          <w:b/>
+          <w:i/>
+        </w:rPr>
+        <w:t>dataType</w:t>
+      </w:r>
+      <w:proofErr w:type="spellEnd"/>
+      <w:r>
+        <w:rPr>
+          <w:b/>
+          <w:i/>
+        </w:rPr>
+        <w:t>: '</w:t>
+      </w:r>
+      <w:proofErr w:type="spellStart"/>
+      <w:r>
+        <w:rPr>
+          <w:b/>
+          <w:i/>
+        </w:rPr>
+        <w:t>json</w:t>
+      </w:r>
+      <w:proofErr w:type="spellEnd"/>
+      <w:r>
+        <w:rPr>
+          <w:b/>
+          <w:i/>
+        </w:rPr>
+        <w:t>',</w:t>
+      </w:r>
+    </w:p>
+    <w:p>
+      <w:pPr>
+        <w:spacing w:after="0"/>
+        <w:rPr>
+          <w:i/>
+        </w:rPr>
+      </w:pPr>
+    </w:p>
+    <w:p>
+      <w:pPr>
+        <w:spacing w:after="0"/>
+      </w:pPr>
+      <w:r>
+        <w:rPr>
+          <w:i/>
+        </w:rPr>
+        <w:tab/>
+      </w:r>
+      <w:r>
+        <w:t xml:space="preserve">Now I get </w:t>
+      </w:r>
+    </w:p>
+    <w:p>
+      <w:pPr>
+        <w:spacing w:after="0"/>
+      </w:pPr>
+    </w:p>
+    <w:p>
+      <w:pPr>
+        <w:spacing w:after="0"/>
+        <w:ind w:left="720" w:firstLine="720"/>
+        <w:rPr>
+          <w:b/>
+          <w:i/>
+        </w:rPr>
+      </w:pPr>
+      <w:r>
+        <w:rPr>
+          <w:b/>
+          <w:i/>
+          <w:color w:val="FF0000"/>
+        </w:rPr>
+        <w:t xml:space="preserve">update response </w:t>
+      </w:r>
+      <w:proofErr w:type="spellStart"/>
+      <w:r>
+        <w:rPr>
+          <w:b/>
+          <w:i/>
+        </w:rPr>
+        <w:t>mbol</w:t>
+      </w:r>
+      <w:proofErr w:type="spellEnd"/>
+      <w:r>
+        <w:rPr>
+          <w:b/>
+          <w:i/>
+        </w:rPr>
+        <w:t>=ZIMUBKK8004895&amp;container=</w:t>
+      </w:r>
+      <w:proofErr w:type="spellStart"/>
+      <w:r>
+        <w:rPr>
+          <w:b/>
+          <w:i/>
+        </w:rPr>
+        <w:t>dsfafsdfsdf</w:t>
+      </w:r>
+      <w:proofErr w:type="spellEnd"/>
+    </w:p>
+    <w:p>
+      <w:pPr>
+        <w:spacing w:after="0"/>
+        <w:rPr>
+          <w:b/>
+          <w:i/>
+        </w:rPr>
+      </w:pPr>
+    </w:p>
+    <w:p>
+      <w:pPr>
+        <w:spacing w:after="0"/>
+      </w:pPr>
+      <w:r>
+        <w:rPr>
+          <w:b/>
+          <w:i/>
+        </w:rPr>
+        <w:tab/>
+      </w:r>
+      <w:r>
+        <w:t>Which means I can start updating the DB…?</w:t>
+      </w:r>
       <w:bookmarkStart w:id="41" w:name="_GoBack"/>
       <w:bookmarkEnd w:id="41"/>
-    </w:p>
-    <w:p>
-      <w:pPr>
-        <w:spacing w:after="0"/>
-        <w:ind w:left="720"/>
-      </w:pPr>
-    </w:p>
-    <w:p>
-      <w:pPr>
-        <w:spacing w:after="0"/>
-        <w:ind w:left="720"/>
-        <w:rPr>
-          <w:b/>
-          <w:i/>
-        </w:rPr>
-      </w:pPr>
-      <w:r>
-        <w:rPr>
-          <w:b/>
-          <w:i/>
-        </w:rPr>
-        <w:tab/>
-        <w:t>Update failed response method: PUT. MIME: application/</w:t>
-      </w:r>
-      <w:proofErr w:type="spellStart"/>
-      <w:r>
-        <w:rPr>
-          <w:b/>
-          <w:i/>
-        </w:rPr>
-        <w:t>json</w:t>
-      </w:r>
-      <w:proofErr w:type="spellEnd"/>
-      <w:r>
-        <w:rPr>
-          <w:b/>
-          <w:i/>
-        </w:rPr>
-        <w:t>.</w:t>
-      </w:r>
-    </w:p>
-    <w:p>
-      <w:pPr>
-        <w:spacing w:after="0"/>
-        <w:ind w:left="720"/>
-      </w:pPr>
-    </w:p>
-    <w:p>
-      <w:pPr>
-        <w:spacing w:after="0"/>
-        <w:ind w:left="720"/>
-      </w:pPr>
     </w:p>
     <w:p>
       <w:pPr>
@@ -17966,7 +18668,7 @@
         <w:spacing w:after="0"/>
         <w:ind w:firstLine="360"/>
       </w:pPr>
-      <w:hyperlink r:id="rId28" w:history="1">
+      <w:hyperlink r:id="rId29" w:history="1">
         <w:r>
           <w:rPr>
             <w:rStyle w:val="Hyperlink"/>
@@ -18010,7 +18712,7 @@
           <w:rFonts w:cs="Courier New"/>
         </w:rPr>
       </w:pPr>
-      <w:hyperlink r:id="rId29" w:history="1">
+      <w:hyperlink r:id="rId30" w:history="1">
         <w:r>
           <w:rPr>
             <w:rStyle w:val="Hyperlink"/>
@@ -18064,7 +18766,7 @@
           <w:rFonts w:cs="Courier New"/>
         </w:rPr>
       </w:pPr>
-      <w:hyperlink r:id="rId30" w:anchor="toc-settings-for-managing-static-files" w:history="1">
+      <w:hyperlink r:id="rId31" w:anchor="toc-settings-for-managing-static-files" w:history="1">
         <w:r>
           <w:rPr>
             <w:rStyle w:val="Hyperlink"/>
@@ -18083,7 +18785,7 @@
           <w:rFonts w:cs="Courier New"/>
         </w:rPr>
       </w:pPr>
-      <w:hyperlink r:id="rId31" w:history="1">
+      <w:hyperlink r:id="rId32" w:history="1">
         <w:r>
           <w:rPr>
             <w:rStyle w:val="Hyperlink"/>
@@ -18137,7 +18839,7 @@
           <w:szCs w:val="24"/>
         </w:rPr>
       </w:pPr>
-      <w:hyperlink r:id="rId32" w:anchor="requirement" w:history="1">
+      <w:hyperlink r:id="rId33" w:anchor="requirement" w:history="1">
         <w:r>
           <w:rPr>
             <w:rStyle w:val="Hyperlink"/>
@@ -18158,7 +18860,7 @@
           <w:szCs w:val="24"/>
         </w:rPr>
       </w:pPr>
-      <w:hyperlink r:id="rId33" w:history="1">
+      <w:hyperlink r:id="rId34" w:history="1">
         <w:r>
           <w:rPr>
             <w:rStyle w:val="Hyperlink"/>
@@ -18178,7 +18880,7 @@
           <w:rFonts w:cs="Courier New"/>
         </w:rPr>
       </w:pPr>
-      <w:hyperlink r:id="rId34" w:history="1">
+      <w:hyperlink r:id="rId35" w:history="1">
         <w:r>
           <w:rPr>
             <w:rStyle w:val="Hyperlink"/>
@@ -18197,7 +18899,7 @@
           <w:rFonts w:cs="Courier New"/>
         </w:rPr>
       </w:pPr>
-      <w:hyperlink r:id="rId35" w:history="1">
+      <w:hyperlink r:id="rId36" w:history="1">
         <w:r>
           <w:rPr>
             <w:rStyle w:val="Hyperlink"/>
@@ -18260,7 +18962,7 @@
           <w:rFonts w:cs="Courier New"/>
         </w:rPr>
       </w:pPr>
-      <w:hyperlink r:id="rId36" w:history="1">
+      <w:hyperlink r:id="rId37" w:history="1">
         <w:r>
           <w:rPr>
             <w:rStyle w:val="Hyperlink"/>
@@ -21007,7 +21709,7 @@
 </file>
 
 <file path=customXml/itemProps1.xml><?xml version="1.0" encoding="utf-8"?>
-<ds:datastoreItem xmlns:ds="http://schemas.openxmlformats.org/officeDocument/2006/customXml" ds:itemID="{B418424A-F1DA-41C6-B63C-818E68A09615}">
+<ds:datastoreItem xmlns:ds="http://schemas.openxmlformats.org/officeDocument/2006/customXml" ds:itemID="{F1140D69-B3CC-4145-BDC1-B60B4337A624}">
   <ds:schemaRefs>
     <ds:schemaRef ds:uri="http://schemas.openxmlformats.org/officeDocument/2006/bibliography"/>
   </ds:schemaRefs>

</xml_diff>

<commit_message>
Still trying to figure out how to update DB with POST json. Will branch to experiment with REST
</commit_message>
<xml_diff>
--- a/notes.docx
+++ b/notes.docx
@@ -17100,7 +17100,7 @@
         <w:spacing w:after="0"/>
         <w:ind w:left="720" w:firstLine="720"/>
       </w:pPr>
-      <w:hyperlink r:id="rId27" w:history="1">
+      <w:hyperlink r:id="rId27" w:anchor="jsonresponse-objects" w:history="1">
         <w:r>
           <w:rPr>
             <w:rStyle w:val="Hyperlink"/>
@@ -18462,6 +18462,9 @@
     <w:p>
       <w:pPr>
         <w:spacing w:after="0"/>
+        <w:rPr>
+          <w:b/>
+        </w:rPr>
       </w:pPr>
       <w:r>
         <w:rPr>
@@ -18471,8 +18474,752 @@
         <w:tab/>
       </w:r>
       <w:r>
-        <w:t>Which means I can start updating the DB…?</w:t>
-      </w:r>
+        <w:t xml:space="preserve">This did the trick to turn the payload into JSON in the </w:t>
+      </w:r>
+      <w:proofErr w:type="spellStart"/>
+      <w:r>
+        <w:rPr>
+          <w:b/>
+        </w:rPr>
+        <w:t>updateItem</w:t>
+      </w:r>
+      <w:proofErr w:type="spellEnd"/>
+    </w:p>
+    <w:p>
+      <w:pPr>
+        <w:spacing w:after="0"/>
+        <w:ind w:left="1440"/>
+      </w:pPr>
+      <w:hyperlink r:id="rId29" w:history="1">
+        <w:r>
+          <w:rPr>
+            <w:rStyle w:val="Hyperlink"/>
+          </w:rPr>
+          <w:t>https://briancaffey.github.io/2017/07/22/posting-json-data-with-ajax-to-django-rest-framework.html</w:t>
+        </w:r>
+      </w:hyperlink>
+    </w:p>
+    <w:p>
+      <w:pPr>
+        <w:spacing w:after="0"/>
+        <w:ind w:left="1440"/>
+      </w:pPr>
+    </w:p>
+    <w:p>
+      <w:pPr>
+        <w:spacing w:after="0"/>
+        <w:rPr>
+          <w:b/>
+          <w:i/>
+        </w:rPr>
+      </w:pPr>
+      <w:r>
+        <w:tab/>
+      </w:r>
+      <w:r>
+        <w:tab/>
+      </w:r>
+      <w:r>
+        <w:rPr>
+          <w:b/>
+          <w:i/>
+        </w:rPr>
+        <w:t xml:space="preserve">data: </w:t>
+      </w:r>
+      <w:proofErr w:type="spellStart"/>
+      <w:r>
+        <w:rPr>
+          <w:b/>
+          <w:i/>
+          <w:color w:val="FF0000"/>
+        </w:rPr>
+        <w:t>JSON.stringify</w:t>
+      </w:r>
+      <w:proofErr w:type="spellEnd"/>
+      <w:r>
+        <w:rPr>
+          <w:b/>
+          <w:i/>
+          <w:color w:val="FF0000"/>
+        </w:rPr>
+        <w:t>(</w:t>
+      </w:r>
+      <w:r>
+        <w:rPr>
+          <w:b/>
+          <w:i/>
+        </w:rPr>
+        <w:t>item</w:t>
+      </w:r>
+      <w:r>
+        <w:rPr>
+          <w:b/>
+          <w:i/>
+          <w:color w:val="FF0000"/>
+        </w:rPr>
+        <w:t>)</w:t>
+      </w:r>
+      <w:r>
+        <w:rPr>
+          <w:b/>
+          <w:i/>
+        </w:rPr>
+        <w:t>,</w:t>
+      </w:r>
+    </w:p>
+    <w:p>
+      <w:pPr>
+        <w:spacing w:after="0"/>
+        <w:rPr>
+          <w:b/>
+          <w:i/>
+        </w:rPr>
+      </w:pPr>
+    </w:p>
+    <w:p>
+      <w:pPr>
+        <w:spacing w:after="0"/>
+        <w:ind w:firstLine="720"/>
+      </w:pPr>
+      <w:r>
+        <w:t>But printing to the console, I noticed the ‘b’</w:t>
+      </w:r>
+      <w:r>
+        <w:t xml:space="preserve"> which means this is a byte literal</w:t>
+      </w:r>
+    </w:p>
+    <w:p>
+      <w:pPr>
+        <w:spacing w:after="0"/>
+        <w:ind w:firstLine="720"/>
+      </w:pPr>
+    </w:p>
+    <w:p>
+      <w:pPr>
+        <w:spacing w:after="0"/>
+        <w:ind w:left="720" w:firstLine="720"/>
+        <w:rPr>
+          <w:b/>
+          <w:i/>
+        </w:rPr>
+      </w:pPr>
+      <w:r>
+        <w:rPr>
+          <w:b/>
+          <w:i/>
+          <w:color w:val="FF0000"/>
+        </w:rPr>
+        <w:t>b</w:t>
+      </w:r>
+      <w:r>
+        <w:rPr>
+          <w:b/>
+          <w:i/>
+        </w:rPr>
+        <w:t>'{"pk":24,"mbol":"ZIMUBKK8004895","container":"daf"}'</w:t>
+      </w:r>
+    </w:p>
+    <w:p>
+      <w:pPr>
+        <w:spacing w:after="0"/>
+      </w:pPr>
+      <w:r>
+        <w:lastRenderedPageBreak/>
+        <w:tab/>
+      </w:r>
+      <w:proofErr w:type="gramStart"/>
+      <w:r>
+        <w:t>So</w:t>
+      </w:r>
+      <w:proofErr w:type="gramEnd"/>
+      <w:r>
+        <w:t xml:space="preserve"> need to convert this to string then to JSON</w:t>
+      </w:r>
+    </w:p>
+    <w:p>
+      <w:pPr>
+        <w:spacing w:after="0"/>
+        <w:ind w:firstLine="720"/>
+      </w:pPr>
+      <w:hyperlink r:id="rId30" w:history="1">
+        <w:r>
+          <w:rPr>
+            <w:rStyle w:val="Hyperlink"/>
+          </w:rPr>
+          <w:t>https://stackoverflow.com/questions/40059654/python-convert-a-bytes-array-into-json-format</w:t>
+        </w:r>
+      </w:hyperlink>
+    </w:p>
+    <w:p>
+      <w:pPr>
+        <w:spacing w:after="0"/>
+      </w:pPr>
+    </w:p>
+    <w:p>
+      <w:pPr>
+        <w:spacing w:after="0"/>
+        <w:ind w:left="1440"/>
+        <w:rPr>
+          <w:b/>
+          <w:i/>
+        </w:rPr>
+      </w:pPr>
+      <w:proofErr w:type="spellStart"/>
+      <w:r>
+        <w:rPr>
+          <w:b/>
+          <w:i/>
+        </w:rPr>
+        <w:t>strInData</w:t>
+      </w:r>
+      <w:proofErr w:type="spellEnd"/>
+      <w:r>
+        <w:rPr>
+          <w:b/>
+          <w:i/>
+        </w:rPr>
+        <w:t xml:space="preserve"> = </w:t>
+      </w:r>
+      <w:proofErr w:type="spellStart"/>
+      <w:proofErr w:type="gramStart"/>
+      <w:r>
+        <w:rPr>
+          <w:b/>
+          <w:i/>
+        </w:rPr>
+        <w:t>request.body</w:t>
+      </w:r>
+      <w:proofErr w:type="gramEnd"/>
+      <w:r>
+        <w:rPr>
+          <w:b/>
+          <w:i/>
+          <w:color w:val="FF0000"/>
+        </w:rPr>
+        <w:t>.decode</w:t>
+      </w:r>
+      <w:proofErr w:type="spellEnd"/>
+      <w:r>
+        <w:rPr>
+          <w:b/>
+          <w:i/>
+          <w:color w:val="FF0000"/>
+        </w:rPr>
+        <w:t xml:space="preserve">("utf-8") </w:t>
+      </w:r>
+    </w:p>
+    <w:p>
+      <w:pPr>
+        <w:spacing w:after="0"/>
+        <w:rPr>
+          <w:b/>
+          <w:i/>
+        </w:rPr>
+      </w:pPr>
+    </w:p>
+    <w:p>
+      <w:pPr>
+        <w:spacing w:after="0"/>
+      </w:pPr>
+      <w:r>
+        <w:rPr>
+          <w:b/>
+          <w:i/>
+        </w:rPr>
+        <w:tab/>
+      </w:r>
+      <w:r>
+        <w:t>Which produces…</w:t>
+      </w:r>
+    </w:p>
+    <w:p>
+      <w:pPr>
+        <w:spacing w:after="0"/>
+      </w:pPr>
+    </w:p>
+    <w:p>
+      <w:pPr>
+        <w:spacing w:after="0"/>
+        <w:ind w:left="1440"/>
+        <w:rPr>
+          <w:b/>
+          <w:i/>
+        </w:rPr>
+      </w:pPr>
+      <w:r>
+        <w:rPr>
+          <w:b/>
+          <w:i/>
+        </w:rPr>
+        <w:t>{"pk":24,"mbol":"ZIMUBKK8004895","container":"daf"}</w:t>
+      </w:r>
+    </w:p>
+    <w:p>
+      <w:pPr>
+        <w:spacing w:after="0"/>
+        <w:ind w:left="1440"/>
+        <w:rPr>
+          <w:b/>
+          <w:i/>
+        </w:rPr>
+      </w:pPr>
+    </w:p>
+    <w:p>
+      <w:pPr>
+        <w:spacing w:after="0"/>
+      </w:pPr>
+      <w:r>
+        <w:rPr>
+          <w:b/>
+          <w:i/>
+        </w:rPr>
+        <w:tab/>
+      </w:r>
+      <w:r>
+        <w:t>Took it one step further to experiment</w:t>
+      </w:r>
+    </w:p>
+    <w:p>
+      <w:pPr>
+        <w:spacing w:after="0"/>
+      </w:pPr>
+    </w:p>
+    <w:p>
+      <w:pPr>
+        <w:spacing w:after="0"/>
+        <w:ind w:left="720"/>
+        <w:rPr>
+          <w:b/>
+          <w:i/>
+        </w:rPr>
+      </w:pPr>
+      <w:r>
+        <w:rPr>
+          <w:b/>
+          <w:i/>
+        </w:rPr>
+        <w:t xml:space="preserve">        </w:t>
+      </w:r>
+      <w:proofErr w:type="gramStart"/>
+      <w:r>
+        <w:rPr>
+          <w:b/>
+          <w:i/>
+        </w:rPr>
+        <w:t>print(</w:t>
+      </w:r>
+      <w:proofErr w:type="gramEnd"/>
+      <w:r>
+        <w:rPr>
+          <w:b/>
+          <w:i/>
+        </w:rPr>
+        <w:t xml:space="preserve">"incoming data =&gt; ", </w:t>
+      </w:r>
+      <w:proofErr w:type="spellStart"/>
+      <w:r>
+        <w:rPr>
+          <w:b/>
+          <w:i/>
+        </w:rPr>
+        <w:t>request.body</w:t>
+      </w:r>
+      <w:proofErr w:type="spellEnd"/>
+      <w:r>
+        <w:rPr>
+          <w:b/>
+          <w:i/>
+        </w:rPr>
+        <w:t>)</w:t>
+      </w:r>
+    </w:p>
+    <w:p>
+      <w:pPr>
+        <w:spacing w:after="0"/>
+        <w:ind w:left="720" w:firstLine="720"/>
+        <w:rPr>
+          <w:b/>
+          <w:i/>
+        </w:rPr>
+      </w:pPr>
+      <w:r>
+        <w:rPr>
+          <w:b/>
+          <w:i/>
+        </w:rPr>
+        <w:t>#b'{"pk":24,"mbol":"ZIMUBKK8004895","container":"daf"}'</w:t>
+      </w:r>
+    </w:p>
+    <w:p>
+      <w:pPr>
+        <w:spacing w:after="0"/>
+        <w:ind w:left="720"/>
+        <w:rPr>
+          <w:b/>
+          <w:i/>
+        </w:rPr>
+      </w:pPr>
+    </w:p>
+    <w:p>
+      <w:pPr>
+        <w:spacing w:after="0"/>
+        <w:ind w:left="720"/>
+        <w:rPr>
+          <w:b/>
+          <w:i/>
+        </w:rPr>
+      </w:pPr>
+      <w:r>
+        <w:rPr>
+          <w:b/>
+          <w:i/>
+        </w:rPr>
+        <w:t xml:space="preserve">        </w:t>
+      </w:r>
+      <w:proofErr w:type="spellStart"/>
+      <w:r>
+        <w:rPr>
+          <w:b/>
+          <w:i/>
+        </w:rPr>
+        <w:t>strInData</w:t>
+      </w:r>
+      <w:proofErr w:type="spellEnd"/>
+      <w:r>
+        <w:rPr>
+          <w:b/>
+          <w:i/>
+        </w:rPr>
+        <w:t xml:space="preserve"> = </w:t>
+      </w:r>
+      <w:proofErr w:type="spellStart"/>
+      <w:proofErr w:type="gramStart"/>
+      <w:r>
+        <w:rPr>
+          <w:b/>
+          <w:i/>
+        </w:rPr>
+        <w:t>request.body</w:t>
+      </w:r>
+      <w:proofErr w:type="gramEnd"/>
+      <w:r>
+        <w:rPr>
+          <w:b/>
+          <w:i/>
+        </w:rPr>
+        <w:t>.</w:t>
+      </w:r>
+      <w:r>
+        <w:rPr>
+          <w:b/>
+          <w:i/>
+          <w:color w:val="FF0000"/>
+        </w:rPr>
+        <w:t>decode</w:t>
+      </w:r>
+      <w:proofErr w:type="spellEnd"/>
+      <w:r>
+        <w:rPr>
+          <w:b/>
+          <w:i/>
+          <w:color w:val="FF0000"/>
+        </w:rPr>
+        <w:t>("utf-8")</w:t>
+      </w:r>
+    </w:p>
+    <w:p>
+      <w:pPr>
+        <w:spacing w:after="0"/>
+        <w:ind w:left="720" w:firstLine="720"/>
+        <w:rPr>
+          <w:b/>
+          <w:i/>
+        </w:rPr>
+      </w:pPr>
+      <w:r>
+        <w:rPr>
+          <w:b/>
+          <w:i/>
+        </w:rPr>
+        <w:t>#{"pk":24,"mbol":"ZIMUBKK8004895","container":"daf"}</w:t>
+      </w:r>
+    </w:p>
+    <w:p>
+      <w:pPr>
+        <w:spacing w:after="0"/>
+        <w:ind w:left="720"/>
+        <w:rPr>
+          <w:b/>
+          <w:i/>
+        </w:rPr>
+      </w:pPr>
+    </w:p>
+    <w:p>
+      <w:pPr>
+        <w:spacing w:after="0"/>
+        <w:ind w:left="720"/>
+        <w:rPr>
+          <w:b/>
+          <w:i/>
+        </w:rPr>
+      </w:pPr>
+      <w:r>
+        <w:rPr>
+          <w:b/>
+          <w:i/>
+        </w:rPr>
+        <w:t xml:space="preserve">        </w:t>
+      </w:r>
+      <w:proofErr w:type="spellStart"/>
+      <w:r>
+        <w:rPr>
+          <w:b/>
+          <w:i/>
+        </w:rPr>
+        <w:t>listInData</w:t>
+      </w:r>
+      <w:proofErr w:type="spellEnd"/>
+      <w:r>
+        <w:rPr>
+          <w:b/>
+          <w:i/>
+        </w:rPr>
+        <w:t xml:space="preserve"> = </w:t>
+      </w:r>
+      <w:proofErr w:type="spellStart"/>
+      <w:proofErr w:type="gramStart"/>
+      <w:r>
+        <w:rPr>
+          <w:b/>
+          <w:i/>
+          <w:color w:val="FF0000"/>
+        </w:rPr>
+        <w:t>json.loads</w:t>
+      </w:r>
+      <w:proofErr w:type="spellEnd"/>
+      <w:proofErr w:type="gramEnd"/>
+      <w:r>
+        <w:rPr>
+          <w:b/>
+          <w:i/>
+        </w:rPr>
+        <w:t>(</w:t>
+      </w:r>
+      <w:proofErr w:type="spellStart"/>
+      <w:r>
+        <w:rPr>
+          <w:b/>
+          <w:i/>
+        </w:rPr>
+        <w:t>strInData</w:t>
+      </w:r>
+      <w:proofErr w:type="spellEnd"/>
+      <w:r>
+        <w:rPr>
+          <w:b/>
+          <w:i/>
+        </w:rPr>
+        <w:t>)</w:t>
+      </w:r>
+    </w:p>
+    <w:p>
+      <w:pPr>
+        <w:spacing w:after="0"/>
+        <w:ind w:left="720" w:firstLine="720"/>
+        <w:rPr>
+          <w:b/>
+          <w:i/>
+        </w:rPr>
+      </w:pPr>
+      <w:proofErr w:type="gramStart"/>
+      <w:r>
+        <w:rPr>
+          <w:b/>
+          <w:i/>
+        </w:rPr>
+        <w:t>#{</w:t>
+      </w:r>
+      <w:proofErr w:type="gramEnd"/>
+      <w:r>
+        <w:rPr>
+          <w:b/>
+          <w:i/>
+        </w:rPr>
+        <w:t>'</w:t>
+      </w:r>
+      <w:proofErr w:type="spellStart"/>
+      <w:r>
+        <w:rPr>
+          <w:b/>
+          <w:i/>
+        </w:rPr>
+        <w:t>pk</w:t>
+      </w:r>
+      <w:proofErr w:type="spellEnd"/>
+      <w:r>
+        <w:rPr>
+          <w:b/>
+          <w:i/>
+        </w:rPr>
+        <w:t>': 24, '</w:t>
+      </w:r>
+      <w:proofErr w:type="spellStart"/>
+      <w:r>
+        <w:rPr>
+          <w:b/>
+          <w:i/>
+        </w:rPr>
+        <w:t>mbol</w:t>
+      </w:r>
+      <w:proofErr w:type="spellEnd"/>
+      <w:r>
+        <w:rPr>
+          <w:b/>
+          <w:i/>
+        </w:rPr>
+        <w:t>': 'ZIMUBKK8004895', 'container': 'das'}</w:t>
+      </w:r>
+    </w:p>
+    <w:p>
+      <w:pPr>
+        <w:spacing w:after="0"/>
+        <w:ind w:left="720"/>
+        <w:rPr>
+          <w:b/>
+          <w:i/>
+        </w:rPr>
+      </w:pPr>
+    </w:p>
+    <w:p>
+      <w:pPr>
+        <w:spacing w:after="0"/>
+        <w:ind w:left="720"/>
+        <w:rPr>
+          <w:b/>
+          <w:i/>
+        </w:rPr>
+      </w:pPr>
+      <w:r>
+        <w:rPr>
+          <w:b/>
+          <w:i/>
+        </w:rPr>
+        <w:t xml:space="preserve">        </w:t>
+      </w:r>
+      <w:proofErr w:type="spellStart"/>
+      <w:r>
+        <w:rPr>
+          <w:b/>
+          <w:i/>
+        </w:rPr>
+        <w:t>jsonInData</w:t>
+      </w:r>
+      <w:proofErr w:type="spellEnd"/>
+      <w:r>
+        <w:rPr>
+          <w:b/>
+          <w:i/>
+        </w:rPr>
+        <w:t xml:space="preserve"> = </w:t>
+      </w:r>
+      <w:proofErr w:type="spellStart"/>
+      <w:proofErr w:type="gramStart"/>
+      <w:r>
+        <w:rPr>
+          <w:b/>
+          <w:i/>
+          <w:color w:val="FF0000"/>
+        </w:rPr>
+        <w:t>json.dumps</w:t>
+      </w:r>
+      <w:proofErr w:type="spellEnd"/>
+      <w:proofErr w:type="gramEnd"/>
+      <w:r>
+        <w:rPr>
+          <w:b/>
+          <w:i/>
+        </w:rPr>
+        <w:t>(</w:t>
+      </w:r>
+      <w:proofErr w:type="spellStart"/>
+      <w:r>
+        <w:rPr>
+          <w:b/>
+          <w:i/>
+        </w:rPr>
+        <w:t>listInData</w:t>
+      </w:r>
+      <w:proofErr w:type="spellEnd"/>
+      <w:r>
+        <w:rPr>
+          <w:b/>
+          <w:i/>
+        </w:rPr>
+        <w:t>)</w:t>
+      </w:r>
+    </w:p>
+    <w:p>
+      <w:pPr>
+        <w:spacing w:after="0"/>
+        <w:ind w:left="720" w:firstLine="720"/>
+      </w:pPr>
+      <w:proofErr w:type="gramStart"/>
+      <w:r>
+        <w:rPr>
+          <w:b/>
+          <w:i/>
+        </w:rPr>
+        <w:t>#{</w:t>
+      </w:r>
+      <w:proofErr w:type="gramEnd"/>
+      <w:r>
+        <w:rPr>
+          <w:b/>
+          <w:i/>
+        </w:rPr>
+        <w:t>"</w:t>
+      </w:r>
+      <w:proofErr w:type="spellStart"/>
+      <w:r>
+        <w:rPr>
+          <w:b/>
+          <w:i/>
+        </w:rPr>
+        <w:t>pk</w:t>
+      </w:r>
+      <w:proofErr w:type="spellEnd"/>
+      <w:r>
+        <w:rPr>
+          <w:b/>
+          <w:i/>
+        </w:rPr>
+        <w:t>": 24, "</w:t>
+      </w:r>
+      <w:proofErr w:type="spellStart"/>
+      <w:r>
+        <w:rPr>
+          <w:b/>
+          <w:i/>
+        </w:rPr>
+        <w:t>mbol</w:t>
+      </w:r>
+      <w:proofErr w:type="spellEnd"/>
+      <w:r>
+        <w:rPr>
+          <w:b/>
+          <w:i/>
+        </w:rPr>
+        <w:t>": "ZIMUBKK8004895", "container": "das"}</w:t>
+      </w:r>
+    </w:p>
+    <w:p>
+      <w:pPr>
+        <w:spacing w:after="0"/>
+        <w:rPr>
+          <w:b/>
+          <w:i/>
+        </w:rPr>
+      </w:pPr>
       <w:bookmarkStart w:id="41" w:name="_GoBack"/>
       <w:bookmarkEnd w:id="41"/>
     </w:p>
@@ -18668,7 +19415,7 @@
         <w:spacing w:after="0"/>
         <w:ind w:firstLine="360"/>
       </w:pPr>
-      <w:hyperlink r:id="rId29" w:history="1">
+      <w:hyperlink r:id="rId31" w:history="1">
         <w:r>
           <w:rPr>
             <w:rStyle w:val="Hyperlink"/>
@@ -18712,7 +19459,7 @@
           <w:rFonts w:cs="Courier New"/>
         </w:rPr>
       </w:pPr>
-      <w:hyperlink r:id="rId30" w:history="1">
+      <w:hyperlink r:id="rId32" w:history="1">
         <w:r>
           <w:rPr>
             <w:rStyle w:val="Hyperlink"/>
@@ -18766,7 +19513,7 @@
           <w:rFonts w:cs="Courier New"/>
         </w:rPr>
       </w:pPr>
-      <w:hyperlink r:id="rId31" w:anchor="toc-settings-for-managing-static-files" w:history="1">
+      <w:hyperlink r:id="rId33" w:anchor="toc-settings-for-managing-static-files" w:history="1">
         <w:r>
           <w:rPr>
             <w:rStyle w:val="Hyperlink"/>
@@ -18785,7 +19532,7 @@
           <w:rFonts w:cs="Courier New"/>
         </w:rPr>
       </w:pPr>
-      <w:hyperlink r:id="rId32" w:history="1">
+      <w:hyperlink r:id="rId34" w:history="1">
         <w:r>
           <w:rPr>
             <w:rStyle w:val="Hyperlink"/>
@@ -18839,7 +19586,7 @@
           <w:szCs w:val="24"/>
         </w:rPr>
       </w:pPr>
-      <w:hyperlink r:id="rId33" w:anchor="requirement" w:history="1">
+      <w:hyperlink r:id="rId35" w:anchor="requirement" w:history="1">
         <w:r>
           <w:rPr>
             <w:rStyle w:val="Hyperlink"/>
@@ -18860,7 +19607,7 @@
           <w:szCs w:val="24"/>
         </w:rPr>
       </w:pPr>
-      <w:hyperlink r:id="rId34" w:history="1">
+      <w:hyperlink r:id="rId36" w:history="1">
         <w:r>
           <w:rPr>
             <w:rStyle w:val="Hyperlink"/>
@@ -18880,7 +19627,7 @@
           <w:rFonts w:cs="Courier New"/>
         </w:rPr>
       </w:pPr>
-      <w:hyperlink r:id="rId35" w:history="1">
+      <w:hyperlink r:id="rId37" w:history="1">
         <w:r>
           <w:rPr>
             <w:rStyle w:val="Hyperlink"/>
@@ -18899,7 +19646,7 @@
           <w:rFonts w:cs="Courier New"/>
         </w:rPr>
       </w:pPr>
-      <w:hyperlink r:id="rId36" w:history="1">
+      <w:hyperlink r:id="rId38" w:history="1">
         <w:r>
           <w:rPr>
             <w:rStyle w:val="Hyperlink"/>
@@ -18962,7 +19709,7 @@
           <w:rFonts w:cs="Courier New"/>
         </w:rPr>
       </w:pPr>
-      <w:hyperlink r:id="rId37" w:history="1">
+      <w:hyperlink r:id="rId39" w:history="1">
         <w:r>
           <w:rPr>
             <w:rStyle w:val="Hyperlink"/>
@@ -21709,7 +22456,7 @@
 </file>
 
 <file path=customXml/itemProps1.xml><?xml version="1.0" encoding="utf-8"?>
-<ds:datastoreItem xmlns:ds="http://schemas.openxmlformats.org/officeDocument/2006/customXml" ds:itemID="{F1140D69-B3CC-4145-BDC1-B60B4337A624}">
+<ds:datastoreItem xmlns:ds="http://schemas.openxmlformats.org/officeDocument/2006/customXml" ds:itemID="{28917A20-BB53-41A5-824B-1D2B6F41A082}">
   <ds:schemaRefs>
     <ds:schemaRef ds:uri="http://schemas.openxmlformats.org/officeDocument/2006/bibliography"/>
   </ds:schemaRefs>

</xml_diff>

<commit_message>
got basic setup with REST and got GET working with JSGRID. Next step is POST
</commit_message>
<xml_diff>
--- a/notes.docx
+++ b/notes.docx
@@ -40,7 +40,6 @@
             <w:tabs>
               <w:tab w:val="right" w:leader="dot" w:pos="9350"/>
             </w:tabs>
-            <w:spacing w:after="0"/>
             <w:rPr>
               <w:noProof/>
             </w:rPr>
@@ -54,7 +53,7 @@
           <w:r>
             <w:fldChar w:fldCharType="separate"/>
           </w:r>
-          <w:hyperlink w:anchor="_Toc496711640" w:history="1">
+          <w:hyperlink w:anchor="_Toc498095197" w:history="1">
             <w:r>
               <w:rPr>
                 <w:rStyle w:val="Hyperlink"/>
@@ -81,7 +80,7 @@
                 <w:noProof/>
                 <w:webHidden/>
               </w:rPr>
-              <w:instrText xml:space="preserve"> PAGEREF _Toc496711640 \h </w:instrText>
+              <w:instrText xml:space="preserve"> PAGEREF _Toc498095197 \h </w:instrText>
             </w:r>
             <w:r>
               <w:rPr>
@@ -118,12 +117,11 @@
             <w:tabs>
               <w:tab w:val="right" w:leader="dot" w:pos="9350"/>
             </w:tabs>
-            <w:spacing w:after="0"/>
             <w:rPr>
               <w:noProof/>
             </w:rPr>
           </w:pPr>
-          <w:hyperlink w:anchor="_Toc496711641" w:history="1">
+          <w:hyperlink w:anchor="_Toc498095198" w:history="1">
             <w:r>
               <w:rPr>
                 <w:rStyle w:val="Hyperlink"/>
@@ -150,7 +148,7 @@
                 <w:noProof/>
                 <w:webHidden/>
               </w:rPr>
-              <w:instrText xml:space="preserve"> PAGEREF _Toc496711641 \h </w:instrText>
+              <w:instrText xml:space="preserve"> PAGEREF _Toc498095198 \h </w:instrText>
             </w:r>
             <w:r>
               <w:rPr>
@@ -188,12 +186,11 @@
               <w:tab w:val="left" w:pos="440"/>
               <w:tab w:val="right" w:leader="dot" w:pos="9350"/>
             </w:tabs>
-            <w:spacing w:after="0"/>
             <w:rPr>
               <w:noProof/>
             </w:rPr>
           </w:pPr>
-          <w:hyperlink w:anchor="_Toc496711642" w:history="1">
+          <w:hyperlink w:anchor="_Toc498095199" w:history="1">
             <w:r>
               <w:rPr>
                 <w:rStyle w:val="Hyperlink"/>
@@ -233,7 +230,7 @@
                 <w:noProof/>
                 <w:webHidden/>
               </w:rPr>
-              <w:instrText xml:space="preserve"> PAGEREF _Toc496711642 \h </w:instrText>
+              <w:instrText xml:space="preserve"> PAGEREF _Toc498095199 \h </w:instrText>
             </w:r>
             <w:r>
               <w:rPr>
@@ -271,12 +268,11 @@
               <w:tab w:val="left" w:pos="440"/>
               <w:tab w:val="right" w:leader="dot" w:pos="9350"/>
             </w:tabs>
-            <w:spacing w:after="0"/>
             <w:rPr>
               <w:noProof/>
             </w:rPr>
           </w:pPr>
-          <w:hyperlink w:anchor="_Toc496711643" w:history="1">
+          <w:hyperlink w:anchor="_Toc498095200" w:history="1">
             <w:r>
               <w:rPr>
                 <w:rStyle w:val="Hyperlink"/>
@@ -316,7 +312,7 @@
                 <w:noProof/>
                 <w:webHidden/>
               </w:rPr>
-              <w:instrText xml:space="preserve"> PAGEREF _Toc496711643 \h </w:instrText>
+              <w:instrText xml:space="preserve"> PAGEREF _Toc498095200 \h </w:instrText>
             </w:r>
             <w:r>
               <w:rPr>
@@ -354,12 +350,11 @@
               <w:tab w:val="left" w:pos="660"/>
               <w:tab w:val="right" w:leader="dot" w:pos="9350"/>
             </w:tabs>
-            <w:spacing w:after="0"/>
             <w:rPr>
               <w:noProof/>
             </w:rPr>
           </w:pPr>
-          <w:hyperlink w:anchor="_Toc496711644" w:history="1">
+          <w:hyperlink w:anchor="_Toc498095201" w:history="1">
             <w:r>
               <w:rPr>
                 <w:rStyle w:val="Hyperlink"/>
@@ -399,7 +394,7 @@
                 <w:noProof/>
                 <w:webHidden/>
               </w:rPr>
-              <w:instrText xml:space="preserve"> PAGEREF _Toc496711644 \h </w:instrText>
+              <w:instrText xml:space="preserve"> PAGEREF _Toc498095201 \h </w:instrText>
             </w:r>
             <w:r>
               <w:rPr>
@@ -437,12 +432,11 @@
               <w:tab w:val="left" w:pos="660"/>
               <w:tab w:val="right" w:leader="dot" w:pos="9350"/>
             </w:tabs>
-            <w:spacing w:after="0"/>
             <w:rPr>
               <w:noProof/>
             </w:rPr>
           </w:pPr>
-          <w:hyperlink w:anchor="_Toc496711645" w:history="1">
+          <w:hyperlink w:anchor="_Toc498095202" w:history="1">
             <w:r>
               <w:rPr>
                 <w:rStyle w:val="Hyperlink"/>
@@ -482,7 +476,7 @@
                 <w:noProof/>
                 <w:webHidden/>
               </w:rPr>
-              <w:instrText xml:space="preserve"> PAGEREF _Toc496711645 \h </w:instrText>
+              <w:instrText xml:space="preserve"> PAGEREF _Toc498095202 \h </w:instrText>
             </w:r>
             <w:r>
               <w:rPr>
@@ -520,12 +514,11 @@
               <w:tab w:val="left" w:pos="660"/>
               <w:tab w:val="right" w:leader="dot" w:pos="9350"/>
             </w:tabs>
-            <w:spacing w:after="0"/>
             <w:rPr>
               <w:noProof/>
             </w:rPr>
           </w:pPr>
-          <w:hyperlink w:anchor="_Toc496711646" w:history="1">
+          <w:hyperlink w:anchor="_Toc498095203" w:history="1">
             <w:r>
               <w:rPr>
                 <w:rStyle w:val="Hyperlink"/>
@@ -565,7 +558,7 @@
                 <w:noProof/>
                 <w:webHidden/>
               </w:rPr>
-              <w:instrText xml:space="preserve"> PAGEREF _Toc496711646 \h </w:instrText>
+              <w:instrText xml:space="preserve"> PAGEREF _Toc498095203 \h </w:instrText>
             </w:r>
             <w:r>
               <w:rPr>
@@ -603,12 +596,11 @@
               <w:tab w:val="left" w:pos="660"/>
               <w:tab w:val="right" w:leader="dot" w:pos="9350"/>
             </w:tabs>
-            <w:spacing w:after="0"/>
             <w:rPr>
               <w:noProof/>
             </w:rPr>
           </w:pPr>
-          <w:hyperlink w:anchor="_Toc496711647" w:history="1">
+          <w:hyperlink w:anchor="_Toc498095204" w:history="1">
             <w:r>
               <w:rPr>
                 <w:rStyle w:val="Hyperlink"/>
@@ -648,7 +640,7 @@
                 <w:noProof/>
                 <w:webHidden/>
               </w:rPr>
-              <w:instrText xml:space="preserve"> PAGEREF _Toc496711647 \h </w:instrText>
+              <w:instrText xml:space="preserve"> PAGEREF _Toc498095204 \h </w:instrText>
             </w:r>
             <w:r>
               <w:rPr>
@@ -685,12 +677,11 @@
             <w:tabs>
               <w:tab w:val="right" w:leader="dot" w:pos="9350"/>
             </w:tabs>
-            <w:spacing w:after="0"/>
             <w:rPr>
               <w:noProof/>
             </w:rPr>
           </w:pPr>
-          <w:hyperlink w:anchor="_Toc496711648" w:history="1">
+          <w:hyperlink w:anchor="_Toc498095205" w:history="1">
             <w:r>
               <w:rPr>
                 <w:rStyle w:val="Hyperlink"/>
@@ -717,7 +708,7 @@
                 <w:noProof/>
                 <w:webHidden/>
               </w:rPr>
-              <w:instrText xml:space="preserve"> PAGEREF _Toc496711648 \h </w:instrText>
+              <w:instrText xml:space="preserve"> PAGEREF _Toc498095205 \h </w:instrText>
             </w:r>
             <w:r>
               <w:rPr>
@@ -755,12 +746,11 @@
               <w:tab w:val="left" w:pos="660"/>
               <w:tab w:val="right" w:leader="dot" w:pos="9350"/>
             </w:tabs>
-            <w:spacing w:after="0"/>
             <w:rPr>
               <w:noProof/>
             </w:rPr>
           </w:pPr>
-          <w:hyperlink w:anchor="_Toc496711649" w:history="1">
+          <w:hyperlink w:anchor="_Toc498095206" w:history="1">
             <w:r>
               <w:rPr>
                 <w:rStyle w:val="Hyperlink"/>
@@ -800,7 +790,7 @@
                 <w:noProof/>
                 <w:webHidden/>
               </w:rPr>
-              <w:instrText xml:space="preserve"> PAGEREF _Toc496711649 \h </w:instrText>
+              <w:instrText xml:space="preserve"> PAGEREF _Toc498095206 \h </w:instrText>
             </w:r>
             <w:r>
               <w:rPr>
@@ -838,12 +828,11 @@
               <w:tab w:val="left" w:pos="660"/>
               <w:tab w:val="right" w:leader="dot" w:pos="9350"/>
             </w:tabs>
-            <w:spacing w:after="0"/>
             <w:rPr>
               <w:noProof/>
             </w:rPr>
           </w:pPr>
-          <w:hyperlink w:anchor="_Toc496711650" w:history="1">
+          <w:hyperlink w:anchor="_Toc498095207" w:history="1">
             <w:r>
               <w:rPr>
                 <w:rStyle w:val="Hyperlink"/>
@@ -883,7 +872,7 @@
                 <w:noProof/>
                 <w:webHidden/>
               </w:rPr>
-              <w:instrText xml:space="preserve"> PAGEREF _Toc496711650 \h </w:instrText>
+              <w:instrText xml:space="preserve"> PAGEREF _Toc498095207 \h </w:instrText>
             </w:r>
             <w:r>
               <w:rPr>
@@ -921,12 +910,11 @@
               <w:tab w:val="left" w:pos="660"/>
               <w:tab w:val="right" w:leader="dot" w:pos="9350"/>
             </w:tabs>
-            <w:spacing w:after="0"/>
             <w:rPr>
               <w:noProof/>
             </w:rPr>
           </w:pPr>
-          <w:hyperlink w:anchor="_Toc496711651" w:history="1">
+          <w:hyperlink w:anchor="_Toc498095208" w:history="1">
             <w:r>
               <w:rPr>
                 <w:rStyle w:val="Hyperlink"/>
@@ -966,7 +954,7 @@
                 <w:noProof/>
                 <w:webHidden/>
               </w:rPr>
-              <w:instrText xml:space="preserve"> PAGEREF _Toc496711651 \h </w:instrText>
+              <w:instrText xml:space="preserve"> PAGEREF _Toc498095208 \h </w:instrText>
             </w:r>
             <w:r>
               <w:rPr>
@@ -1004,12 +992,11 @@
               <w:tab w:val="left" w:pos="440"/>
               <w:tab w:val="right" w:leader="dot" w:pos="9350"/>
             </w:tabs>
-            <w:spacing w:after="0"/>
             <w:rPr>
               <w:noProof/>
             </w:rPr>
           </w:pPr>
-          <w:hyperlink w:anchor="_Toc496711652" w:history="1">
+          <w:hyperlink w:anchor="_Toc498095209" w:history="1">
             <w:r>
               <w:rPr>
                 <w:rStyle w:val="Hyperlink"/>
@@ -1049,7 +1036,7 @@
                 <w:noProof/>
                 <w:webHidden/>
               </w:rPr>
-              <w:instrText xml:space="preserve"> PAGEREF _Toc496711652 \h </w:instrText>
+              <w:instrText xml:space="preserve"> PAGEREF _Toc498095209 \h </w:instrText>
             </w:r>
             <w:r>
               <w:rPr>
@@ -1087,12 +1074,11 @@
               <w:tab w:val="left" w:pos="660"/>
               <w:tab w:val="right" w:leader="dot" w:pos="9350"/>
             </w:tabs>
-            <w:spacing w:after="0"/>
             <w:rPr>
               <w:noProof/>
             </w:rPr>
           </w:pPr>
-          <w:hyperlink w:anchor="_Toc496711653" w:history="1">
+          <w:hyperlink w:anchor="_Toc498095210" w:history="1">
             <w:r>
               <w:rPr>
                 <w:rStyle w:val="Hyperlink"/>
@@ -1132,7 +1118,7 @@
                 <w:noProof/>
                 <w:webHidden/>
               </w:rPr>
-              <w:instrText xml:space="preserve"> PAGEREF _Toc496711653 \h </w:instrText>
+              <w:instrText xml:space="preserve"> PAGEREF _Toc498095210 \h </w:instrText>
             </w:r>
             <w:r>
               <w:rPr>
@@ -1170,12 +1156,11 @@
               <w:tab w:val="left" w:pos="660"/>
               <w:tab w:val="right" w:leader="dot" w:pos="9350"/>
             </w:tabs>
-            <w:spacing w:after="0"/>
             <w:rPr>
               <w:noProof/>
             </w:rPr>
           </w:pPr>
-          <w:hyperlink w:anchor="_Toc496711654" w:history="1">
+          <w:hyperlink w:anchor="_Toc498095211" w:history="1">
             <w:r>
               <w:rPr>
                 <w:rStyle w:val="Hyperlink"/>
@@ -1215,7 +1200,7 @@
                 <w:noProof/>
                 <w:webHidden/>
               </w:rPr>
-              <w:instrText xml:space="preserve"> PAGEREF _Toc496711654 \h </w:instrText>
+              <w:instrText xml:space="preserve"> PAGEREF _Toc498095211 \h </w:instrText>
             </w:r>
             <w:r>
               <w:rPr>
@@ -1253,12 +1238,11 @@
               <w:tab w:val="left" w:pos="660"/>
               <w:tab w:val="right" w:leader="dot" w:pos="9350"/>
             </w:tabs>
-            <w:spacing w:after="0"/>
             <w:rPr>
               <w:noProof/>
             </w:rPr>
           </w:pPr>
-          <w:hyperlink w:anchor="_Toc496711655" w:history="1">
+          <w:hyperlink w:anchor="_Toc498095212" w:history="1">
             <w:r>
               <w:rPr>
                 <w:rStyle w:val="Hyperlink"/>
@@ -1298,7 +1282,7 @@
                 <w:noProof/>
                 <w:webHidden/>
               </w:rPr>
-              <w:instrText xml:space="preserve"> PAGEREF _Toc496711655 \h </w:instrText>
+              <w:instrText xml:space="preserve"> PAGEREF _Toc498095212 \h </w:instrText>
             </w:r>
             <w:r>
               <w:rPr>
@@ -1336,12 +1320,11 @@
               <w:tab w:val="left" w:pos="660"/>
               <w:tab w:val="right" w:leader="dot" w:pos="9350"/>
             </w:tabs>
-            <w:spacing w:after="0"/>
             <w:rPr>
               <w:noProof/>
             </w:rPr>
           </w:pPr>
-          <w:hyperlink w:anchor="_Toc496711656" w:history="1">
+          <w:hyperlink w:anchor="_Toc498095213" w:history="1">
             <w:r>
               <w:rPr>
                 <w:rStyle w:val="Hyperlink"/>
@@ -1381,7 +1364,7 @@
                 <w:noProof/>
                 <w:webHidden/>
               </w:rPr>
-              <w:instrText xml:space="preserve"> PAGEREF _Toc496711656 \h </w:instrText>
+              <w:instrText xml:space="preserve"> PAGEREF _Toc498095213 \h </w:instrText>
             </w:r>
             <w:r>
               <w:rPr>
@@ -1419,12 +1402,11 @@
               <w:tab w:val="left" w:pos="660"/>
               <w:tab w:val="right" w:leader="dot" w:pos="9350"/>
             </w:tabs>
-            <w:spacing w:after="0"/>
             <w:rPr>
               <w:noProof/>
             </w:rPr>
           </w:pPr>
-          <w:hyperlink w:anchor="_Toc496711657" w:history="1">
+          <w:hyperlink w:anchor="_Toc498095214" w:history="1">
             <w:r>
               <w:rPr>
                 <w:rStyle w:val="Hyperlink"/>
@@ -1464,7 +1446,7 @@
                 <w:noProof/>
                 <w:webHidden/>
               </w:rPr>
-              <w:instrText xml:space="preserve"> PAGEREF _Toc496711657 \h </w:instrText>
+              <w:instrText xml:space="preserve"> PAGEREF _Toc498095214 \h </w:instrText>
             </w:r>
             <w:r>
               <w:rPr>
@@ -1502,12 +1484,11 @@
               <w:tab w:val="left" w:pos="660"/>
               <w:tab w:val="right" w:leader="dot" w:pos="9350"/>
             </w:tabs>
-            <w:spacing w:after="0"/>
             <w:rPr>
               <w:noProof/>
             </w:rPr>
           </w:pPr>
-          <w:hyperlink w:anchor="_Toc496711658" w:history="1">
+          <w:hyperlink w:anchor="_Toc498095215" w:history="1">
             <w:r>
               <w:rPr>
                 <w:rStyle w:val="Hyperlink"/>
@@ -1547,7 +1528,7 @@
                 <w:noProof/>
                 <w:webHidden/>
               </w:rPr>
-              <w:instrText xml:space="preserve"> PAGEREF _Toc496711658 \h </w:instrText>
+              <w:instrText xml:space="preserve"> PAGEREF _Toc498095215 \h </w:instrText>
             </w:r>
             <w:r>
               <w:rPr>
@@ -1585,12 +1566,11 @@
               <w:tab w:val="left" w:pos="440"/>
               <w:tab w:val="right" w:leader="dot" w:pos="9350"/>
             </w:tabs>
-            <w:spacing w:after="0"/>
             <w:rPr>
               <w:noProof/>
             </w:rPr>
           </w:pPr>
-          <w:hyperlink w:anchor="_Toc496711659" w:history="1">
+          <w:hyperlink w:anchor="_Toc498095216" w:history="1">
             <w:r>
               <w:rPr>
                 <w:rStyle w:val="Hyperlink"/>
@@ -1630,7 +1610,7 @@
                 <w:noProof/>
                 <w:webHidden/>
               </w:rPr>
-              <w:instrText xml:space="preserve"> PAGEREF _Toc496711659 \h </w:instrText>
+              <w:instrText xml:space="preserve"> PAGEREF _Toc498095216 \h </w:instrText>
             </w:r>
             <w:r>
               <w:rPr>
@@ -1668,12 +1648,11 @@
               <w:tab w:val="left" w:pos="660"/>
               <w:tab w:val="right" w:leader="dot" w:pos="9350"/>
             </w:tabs>
-            <w:spacing w:after="0"/>
             <w:rPr>
               <w:noProof/>
             </w:rPr>
           </w:pPr>
-          <w:hyperlink w:anchor="_Toc496711660" w:history="1">
+          <w:hyperlink w:anchor="_Toc498095217" w:history="1">
             <w:r>
               <w:rPr>
                 <w:rStyle w:val="Hyperlink"/>
@@ -1713,7 +1692,7 @@
                 <w:noProof/>
                 <w:webHidden/>
               </w:rPr>
-              <w:instrText xml:space="preserve"> PAGEREF _Toc496711660 \h </w:instrText>
+              <w:instrText xml:space="preserve"> PAGEREF _Toc498095217 \h </w:instrText>
             </w:r>
             <w:r>
               <w:rPr>
@@ -1751,12 +1730,11 @@
               <w:tab w:val="left" w:pos="660"/>
               <w:tab w:val="right" w:leader="dot" w:pos="9350"/>
             </w:tabs>
-            <w:spacing w:after="0"/>
             <w:rPr>
               <w:noProof/>
             </w:rPr>
           </w:pPr>
-          <w:hyperlink w:anchor="_Toc496711661" w:history="1">
+          <w:hyperlink w:anchor="_Toc498095218" w:history="1">
             <w:r>
               <w:rPr>
                 <w:rStyle w:val="Hyperlink"/>
@@ -1796,7 +1774,7 @@
                 <w:noProof/>
                 <w:webHidden/>
               </w:rPr>
-              <w:instrText xml:space="preserve"> PAGEREF _Toc496711661 \h </w:instrText>
+              <w:instrText xml:space="preserve"> PAGEREF _Toc498095218 \h </w:instrText>
             </w:r>
             <w:r>
               <w:rPr>
@@ -1834,12 +1812,11 @@
               <w:tab w:val="left" w:pos="660"/>
               <w:tab w:val="right" w:leader="dot" w:pos="9350"/>
             </w:tabs>
-            <w:spacing w:after="0"/>
             <w:rPr>
               <w:noProof/>
             </w:rPr>
           </w:pPr>
-          <w:hyperlink w:anchor="_Toc496711662" w:history="1">
+          <w:hyperlink w:anchor="_Toc498095219" w:history="1">
             <w:r>
               <w:rPr>
                 <w:rStyle w:val="Hyperlink"/>
@@ -1879,7 +1856,7 @@
                 <w:noProof/>
                 <w:webHidden/>
               </w:rPr>
-              <w:instrText xml:space="preserve"> PAGEREF _Toc496711662 \h </w:instrText>
+              <w:instrText xml:space="preserve"> PAGEREF _Toc498095219 \h </w:instrText>
             </w:r>
             <w:r>
               <w:rPr>
@@ -1917,12 +1894,11 @@
               <w:tab w:val="left" w:pos="440"/>
               <w:tab w:val="right" w:leader="dot" w:pos="9350"/>
             </w:tabs>
-            <w:spacing w:after="0"/>
             <w:rPr>
               <w:noProof/>
             </w:rPr>
           </w:pPr>
-          <w:hyperlink w:anchor="_Toc496711663" w:history="1">
+          <w:hyperlink w:anchor="_Toc498095220" w:history="1">
             <w:r>
               <w:rPr>
                 <w:rStyle w:val="Hyperlink"/>
@@ -1962,7 +1938,7 @@
                 <w:noProof/>
                 <w:webHidden/>
               </w:rPr>
-              <w:instrText xml:space="preserve"> PAGEREF _Toc496711663 \h </w:instrText>
+              <w:instrText xml:space="preserve"> PAGEREF _Toc498095220 \h </w:instrText>
             </w:r>
             <w:r>
               <w:rPr>
@@ -2000,12 +1976,11 @@
               <w:tab w:val="left" w:pos="660"/>
               <w:tab w:val="right" w:leader="dot" w:pos="9350"/>
             </w:tabs>
-            <w:spacing w:after="0"/>
             <w:rPr>
               <w:noProof/>
             </w:rPr>
           </w:pPr>
-          <w:hyperlink w:anchor="_Toc496711664" w:history="1">
+          <w:hyperlink w:anchor="_Toc498095221" w:history="1">
             <w:r>
               <w:rPr>
                 <w:rStyle w:val="Hyperlink"/>
@@ -2045,7 +2020,7 @@
                 <w:noProof/>
                 <w:webHidden/>
               </w:rPr>
-              <w:instrText xml:space="preserve"> PAGEREF _Toc496711664 \h </w:instrText>
+              <w:instrText xml:space="preserve"> PAGEREF _Toc498095221 \h </w:instrText>
             </w:r>
             <w:r>
               <w:rPr>
@@ -2083,12 +2058,11 @@
               <w:tab w:val="left" w:pos="660"/>
               <w:tab w:val="right" w:leader="dot" w:pos="9350"/>
             </w:tabs>
-            <w:spacing w:after="0"/>
             <w:rPr>
               <w:noProof/>
             </w:rPr>
           </w:pPr>
-          <w:hyperlink w:anchor="_Toc496711665" w:history="1">
+          <w:hyperlink w:anchor="_Toc498095222" w:history="1">
             <w:r>
               <w:rPr>
                 <w:rStyle w:val="Hyperlink"/>
@@ -2128,7 +2102,7 @@
                 <w:noProof/>
                 <w:webHidden/>
               </w:rPr>
-              <w:instrText xml:space="preserve"> PAGEREF _Toc496711665 \h </w:instrText>
+              <w:instrText xml:space="preserve"> PAGEREF _Toc498095222 \h </w:instrText>
             </w:r>
             <w:r>
               <w:rPr>
@@ -2165,12 +2139,11 @@
             <w:tabs>
               <w:tab w:val="right" w:leader="dot" w:pos="9350"/>
             </w:tabs>
-            <w:spacing w:after="0"/>
             <w:rPr>
               <w:noProof/>
             </w:rPr>
           </w:pPr>
-          <w:hyperlink w:anchor="_Toc496711666" w:history="1">
+          <w:hyperlink w:anchor="_Toc498095223" w:history="1">
             <w:r>
               <w:rPr>
                 <w:rStyle w:val="Hyperlink"/>
@@ -2197,7 +2170,7 @@
                 <w:noProof/>
                 <w:webHidden/>
               </w:rPr>
-              <w:instrText xml:space="preserve"> PAGEREF _Toc496711666 \h </w:instrText>
+              <w:instrText xml:space="preserve"> PAGEREF _Toc498095223 \h </w:instrText>
             </w:r>
             <w:r>
               <w:rPr>
@@ -2235,12 +2208,11 @@
               <w:tab w:val="left" w:pos="660"/>
               <w:tab w:val="right" w:leader="dot" w:pos="9350"/>
             </w:tabs>
-            <w:spacing w:after="0"/>
             <w:rPr>
               <w:noProof/>
             </w:rPr>
           </w:pPr>
-          <w:hyperlink w:anchor="_Toc496711667" w:history="1">
+          <w:hyperlink w:anchor="_Toc498095224" w:history="1">
             <w:r>
               <w:rPr>
                 <w:rStyle w:val="Hyperlink"/>
@@ -2280,7 +2252,7 @@
                 <w:noProof/>
                 <w:webHidden/>
               </w:rPr>
-              <w:instrText xml:space="preserve"> PAGEREF _Toc496711667 \h </w:instrText>
+              <w:instrText xml:space="preserve"> PAGEREF _Toc498095224 \h </w:instrText>
             </w:r>
             <w:r>
               <w:rPr>
@@ -2300,7 +2272,7 @@
                 <w:noProof/>
                 <w:webHidden/>
               </w:rPr>
-              <w:t>13</w:t>
+              <w:t>12</w:t>
             </w:r>
             <w:r>
               <w:rPr>
@@ -2318,12 +2290,11 @@
               <w:tab w:val="left" w:pos="660"/>
               <w:tab w:val="right" w:leader="dot" w:pos="9350"/>
             </w:tabs>
-            <w:spacing w:after="0"/>
             <w:rPr>
               <w:noProof/>
             </w:rPr>
           </w:pPr>
-          <w:hyperlink w:anchor="_Toc496711668" w:history="1">
+          <w:hyperlink w:anchor="_Toc498095225" w:history="1">
             <w:r>
               <w:rPr>
                 <w:rStyle w:val="Hyperlink"/>
@@ -2363,7 +2334,7 @@
                 <w:noProof/>
                 <w:webHidden/>
               </w:rPr>
-              <w:instrText xml:space="preserve"> PAGEREF _Toc496711668 \h </w:instrText>
+              <w:instrText xml:space="preserve"> PAGEREF _Toc498095225 \h </w:instrText>
             </w:r>
             <w:r>
               <w:rPr>
@@ -2400,12 +2371,11 @@
             <w:tabs>
               <w:tab w:val="right" w:leader="dot" w:pos="9350"/>
             </w:tabs>
-            <w:spacing w:after="0"/>
             <w:rPr>
               <w:noProof/>
             </w:rPr>
           </w:pPr>
-          <w:hyperlink w:anchor="_Toc496711669" w:history="1">
+          <w:hyperlink w:anchor="_Toc498095226" w:history="1">
             <w:r>
               <w:rPr>
                 <w:rStyle w:val="Hyperlink"/>
@@ -2432,7 +2402,7 @@
                 <w:noProof/>
                 <w:webHidden/>
               </w:rPr>
-              <w:instrText xml:space="preserve"> PAGEREF _Toc496711669 \h </w:instrText>
+              <w:instrText xml:space="preserve"> PAGEREF _Toc498095226 \h </w:instrText>
             </w:r>
             <w:r>
               <w:rPr>
@@ -2470,12 +2440,11 @@
               <w:tab w:val="left" w:pos="660"/>
               <w:tab w:val="right" w:leader="dot" w:pos="9350"/>
             </w:tabs>
-            <w:spacing w:after="0"/>
             <w:rPr>
               <w:noProof/>
             </w:rPr>
           </w:pPr>
-          <w:hyperlink w:anchor="_Toc496711670" w:history="1">
+          <w:hyperlink w:anchor="_Toc498095227" w:history="1">
             <w:r>
               <w:rPr>
                 <w:rStyle w:val="Hyperlink"/>
@@ -2515,7 +2484,7 @@
                 <w:noProof/>
                 <w:webHidden/>
               </w:rPr>
-              <w:instrText xml:space="preserve"> PAGEREF _Toc496711670 \h </w:instrText>
+              <w:instrText xml:space="preserve"> PAGEREF _Toc498095227 \h </w:instrText>
             </w:r>
             <w:r>
               <w:rPr>
@@ -2535,7 +2504,7 @@
                 <w:noProof/>
                 <w:webHidden/>
               </w:rPr>
-              <w:t>14</w:t>
+              <w:t>13</w:t>
             </w:r>
             <w:r>
               <w:rPr>
@@ -2553,12 +2522,11 @@
               <w:tab w:val="left" w:pos="440"/>
               <w:tab w:val="right" w:leader="dot" w:pos="9350"/>
             </w:tabs>
-            <w:spacing w:after="0"/>
             <w:rPr>
               <w:noProof/>
             </w:rPr>
           </w:pPr>
-          <w:hyperlink w:anchor="_Toc496711671" w:history="1">
+          <w:hyperlink w:anchor="_Toc498095228" w:history="1">
             <w:r>
               <w:rPr>
                 <w:rStyle w:val="Hyperlink"/>
@@ -2598,7 +2566,7 @@
                 <w:noProof/>
                 <w:webHidden/>
               </w:rPr>
-              <w:instrText xml:space="preserve"> PAGEREF _Toc496711671 \h </w:instrText>
+              <w:instrText xml:space="preserve"> PAGEREF _Toc498095228 \h </w:instrText>
             </w:r>
             <w:r>
               <w:rPr>
@@ -2619,75 +2587,6 @@
                 <w:webHidden/>
               </w:rPr>
               <w:t>14</w:t>
-            </w:r>
-            <w:r>
-              <w:rPr>
-                <w:noProof/>
-                <w:webHidden/>
-              </w:rPr>
-              <w:fldChar w:fldCharType="end"/>
-            </w:r>
-          </w:hyperlink>
-        </w:p>
-        <w:p>
-          <w:pPr>
-            <w:pStyle w:val="TOC1"/>
-            <w:tabs>
-              <w:tab w:val="right" w:leader="dot" w:pos="9350"/>
-            </w:tabs>
-            <w:spacing w:after="0"/>
-            <w:rPr>
-              <w:noProof/>
-            </w:rPr>
-          </w:pPr>
-          <w:hyperlink w:anchor="_Toc496711672" w:history="1">
-            <w:r>
-              <w:rPr>
-                <w:rStyle w:val="Hyperlink"/>
-                <w:noProof/>
-              </w:rPr>
-              <w:t>References</w:t>
-            </w:r>
-            <w:r>
-              <w:rPr>
-                <w:noProof/>
-                <w:webHidden/>
-              </w:rPr>
-              <w:tab/>
-            </w:r>
-            <w:r>
-              <w:rPr>
-                <w:noProof/>
-                <w:webHidden/>
-              </w:rPr>
-              <w:fldChar w:fldCharType="begin"/>
-            </w:r>
-            <w:r>
-              <w:rPr>
-                <w:noProof/>
-                <w:webHidden/>
-              </w:rPr>
-              <w:instrText xml:space="preserve"> PAGEREF _Toc496711672 \h </w:instrText>
-            </w:r>
-            <w:r>
-              <w:rPr>
-                <w:noProof/>
-                <w:webHidden/>
-              </w:rPr>
-            </w:r>
-            <w:r>
-              <w:rPr>
-                <w:noProof/>
-                <w:webHidden/>
-              </w:rPr>
-              <w:fldChar w:fldCharType="separate"/>
-            </w:r>
-            <w:r>
-              <w:rPr>
-                <w:noProof/>
-                <w:webHidden/>
-              </w:rPr>
-              <w:t>16</w:t>
             </w:r>
             <w:r>
               <w:rPr>
@@ -2705,18 +2604,17 @@
               <w:tab w:val="left" w:pos="660"/>
               <w:tab w:val="right" w:leader="dot" w:pos="9350"/>
             </w:tabs>
-            <w:spacing w:after="0"/>
             <w:rPr>
               <w:noProof/>
             </w:rPr>
           </w:pPr>
-          <w:hyperlink w:anchor="_Toc496711673" w:history="1">
+          <w:hyperlink w:anchor="_Toc498095229" w:history="1">
             <w:r>
               <w:rPr>
                 <w:rStyle w:val="Hyperlink"/>
                 <w:noProof/>
               </w:rPr>
-              <w:t>1.</w:t>
+              <w:t>a.</w:t>
             </w:r>
             <w:r>
               <w:rPr>
@@ -2729,7 +2627,7 @@
                 <w:rStyle w:val="Hyperlink"/>
                 <w:noProof/>
               </w:rPr>
-              <w:t>Django 1.11 official Tutorial</w:t>
+              <w:t>loadData</w:t>
             </w:r>
             <w:r>
               <w:rPr>
@@ -2750,7 +2648,7 @@
                 <w:noProof/>
                 <w:webHidden/>
               </w:rPr>
-              <w:instrText xml:space="preserve"> PAGEREF _Toc496711673 \h </w:instrText>
+              <w:instrText xml:space="preserve"> PAGEREF _Toc498095229 \h </w:instrText>
             </w:r>
             <w:r>
               <w:rPr>
@@ -2770,7 +2668,7 @@
                 <w:noProof/>
                 <w:webHidden/>
               </w:rPr>
-              <w:t>16</w:t>
+              <w:t>14</w:t>
             </w:r>
             <w:r>
               <w:rPr>
@@ -2788,18 +2686,17 @@
               <w:tab w:val="left" w:pos="660"/>
               <w:tab w:val="right" w:leader="dot" w:pos="9350"/>
             </w:tabs>
-            <w:spacing w:after="0"/>
             <w:rPr>
               <w:noProof/>
             </w:rPr>
           </w:pPr>
-          <w:hyperlink w:anchor="_Toc496711674" w:history="1">
+          <w:hyperlink w:anchor="_Toc498095230" w:history="1">
             <w:r>
               <w:rPr>
                 <w:rStyle w:val="Hyperlink"/>
                 <w:noProof/>
               </w:rPr>
-              <w:t>2.</w:t>
+              <w:t>b.</w:t>
             </w:r>
             <w:r>
               <w:rPr>
@@ -2812,7 +2709,7 @@
                 <w:rStyle w:val="Hyperlink"/>
                 <w:noProof/>
               </w:rPr>
-              <w:t>Django Import_Export</w:t>
+              <w:t>updateItem</w:t>
             </w:r>
             <w:r>
               <w:rPr>
@@ -2833,7 +2730,7 @@
                 <w:noProof/>
                 <w:webHidden/>
               </w:rPr>
-              <w:instrText xml:space="preserve"> PAGEREF _Toc496711674 \h </w:instrText>
+              <w:instrText xml:space="preserve"> PAGEREF _Toc498095230 \h </w:instrText>
             </w:r>
             <w:r>
               <w:rPr>
@@ -2853,7 +2750,157 @@
                 <w:noProof/>
                 <w:webHidden/>
               </w:rPr>
-              <w:t>16</w:t>
+              <w:t>17</w:t>
+            </w:r>
+            <w:r>
+              <w:rPr>
+                <w:noProof/>
+                <w:webHidden/>
+              </w:rPr>
+              <w:fldChar w:fldCharType="end"/>
+            </w:r>
+          </w:hyperlink>
+        </w:p>
+        <w:p>
+          <w:pPr>
+            <w:pStyle w:val="TOC1"/>
+            <w:tabs>
+              <w:tab w:val="right" w:leader="dot" w:pos="9350"/>
+            </w:tabs>
+            <w:rPr>
+              <w:noProof/>
+            </w:rPr>
+          </w:pPr>
+          <w:hyperlink w:anchor="_Toc498095231" w:history="1">
+            <w:r>
+              <w:rPr>
+                <w:rStyle w:val="Hyperlink"/>
+                <w:noProof/>
+              </w:rPr>
+              <w:t>Branching to RES</w:t>
+            </w:r>
+            <w:r>
+              <w:rPr>
+                <w:rStyle w:val="Hyperlink"/>
+                <w:noProof/>
+              </w:rPr>
+              <w:t>T</w:t>
+            </w:r>
+            <w:r>
+              <w:rPr>
+                <w:rStyle w:val="Hyperlink"/>
+                <w:noProof/>
+              </w:rPr>
+              <w:t>ful01</w:t>
+            </w:r>
+            <w:r>
+              <w:rPr>
+                <w:noProof/>
+                <w:webHidden/>
+              </w:rPr>
+              <w:tab/>
+            </w:r>
+            <w:r>
+              <w:rPr>
+                <w:noProof/>
+                <w:webHidden/>
+              </w:rPr>
+              <w:fldChar w:fldCharType="begin"/>
+            </w:r>
+            <w:r>
+              <w:rPr>
+                <w:noProof/>
+                <w:webHidden/>
+              </w:rPr>
+              <w:instrText xml:space="preserve"> PAGEREF _Toc498095231 \h </w:instrText>
+            </w:r>
+            <w:r>
+              <w:rPr>
+                <w:noProof/>
+                <w:webHidden/>
+              </w:rPr>
+            </w:r>
+            <w:r>
+              <w:rPr>
+                <w:noProof/>
+                <w:webHidden/>
+              </w:rPr>
+              <w:fldChar w:fldCharType="separate"/>
+            </w:r>
+            <w:r>
+              <w:rPr>
+                <w:noProof/>
+                <w:webHidden/>
+              </w:rPr>
+              <w:t>21</w:t>
+            </w:r>
+            <w:r>
+              <w:rPr>
+                <w:noProof/>
+                <w:webHidden/>
+              </w:rPr>
+              <w:fldChar w:fldCharType="end"/>
+            </w:r>
+          </w:hyperlink>
+        </w:p>
+        <w:p>
+          <w:pPr>
+            <w:pStyle w:val="TOC1"/>
+            <w:tabs>
+              <w:tab w:val="right" w:leader="dot" w:pos="9350"/>
+            </w:tabs>
+            <w:rPr>
+              <w:noProof/>
+            </w:rPr>
+          </w:pPr>
+          <w:hyperlink w:anchor="_Toc498095232" w:history="1">
+            <w:r>
+              <w:rPr>
+                <w:rStyle w:val="Hyperlink"/>
+                <w:noProof/>
+              </w:rPr>
+              <w:t>References</w:t>
+            </w:r>
+            <w:r>
+              <w:rPr>
+                <w:noProof/>
+                <w:webHidden/>
+              </w:rPr>
+              <w:tab/>
+            </w:r>
+            <w:r>
+              <w:rPr>
+                <w:noProof/>
+                <w:webHidden/>
+              </w:rPr>
+              <w:fldChar w:fldCharType="begin"/>
+            </w:r>
+            <w:r>
+              <w:rPr>
+                <w:noProof/>
+                <w:webHidden/>
+              </w:rPr>
+              <w:instrText xml:space="preserve"> PAGEREF _Toc498095232 \h </w:instrText>
+            </w:r>
+            <w:r>
+              <w:rPr>
+                <w:noProof/>
+                <w:webHidden/>
+              </w:rPr>
+            </w:r>
+            <w:r>
+              <w:rPr>
+                <w:noProof/>
+                <w:webHidden/>
+              </w:rPr>
+              <w:fldChar w:fldCharType="separate"/>
+            </w:r>
+            <w:r>
+              <w:rPr>
+                <w:noProof/>
+                <w:webHidden/>
+              </w:rPr>
+              <w:t>23</w:t>
             </w:r>
             <w:r>
               <w:rPr>
@@ -2871,18 +2918,17 @@
               <w:tab w:val="left" w:pos="660"/>
               <w:tab w:val="right" w:leader="dot" w:pos="9350"/>
             </w:tabs>
-            <w:spacing w:after="0"/>
             <w:rPr>
               <w:noProof/>
             </w:rPr>
           </w:pPr>
-          <w:hyperlink w:anchor="_Toc496711675" w:history="1">
+          <w:hyperlink w:anchor="_Toc498095233" w:history="1">
             <w:r>
               <w:rPr>
                 <w:rStyle w:val="Hyperlink"/>
                 <w:noProof/>
               </w:rPr>
-              <w:t>3.</w:t>
+              <w:t>1.</w:t>
             </w:r>
             <w:r>
               <w:rPr>
@@ -2895,7 +2941,7 @@
                 <w:rStyle w:val="Hyperlink"/>
                 <w:noProof/>
               </w:rPr>
-              <w:t>How to serve static files including collectstatics</w:t>
+              <w:t>Django 1.11 official Tutorial</w:t>
             </w:r>
             <w:r>
               <w:rPr>
@@ -2916,7 +2962,7 @@
                 <w:noProof/>
                 <w:webHidden/>
               </w:rPr>
-              <w:instrText xml:space="preserve"> PAGEREF _Toc496711675 \h </w:instrText>
+              <w:instrText xml:space="preserve"> PAGEREF _Toc498095233 \h </w:instrText>
             </w:r>
             <w:r>
               <w:rPr>
@@ -2936,7 +2982,7 @@
                 <w:noProof/>
                 <w:webHidden/>
               </w:rPr>
-              <w:t>16</w:t>
+              <w:t>23</w:t>
             </w:r>
             <w:r>
               <w:rPr>
@@ -2954,18 +3000,17 @@
               <w:tab w:val="left" w:pos="660"/>
               <w:tab w:val="right" w:leader="dot" w:pos="9350"/>
             </w:tabs>
-            <w:spacing w:after="0"/>
             <w:rPr>
               <w:noProof/>
             </w:rPr>
           </w:pPr>
-          <w:hyperlink w:anchor="_Toc496711676" w:history="1">
+          <w:hyperlink w:anchor="_Toc498095234" w:history="1">
             <w:r>
               <w:rPr>
                 <w:rStyle w:val="Hyperlink"/>
                 <w:noProof/>
               </w:rPr>
-              <w:t>4.</w:t>
+              <w:t>2.</w:t>
             </w:r>
             <w:r>
               <w:rPr>
@@ -2978,7 +3023,7 @@
                 <w:rStyle w:val="Hyperlink"/>
                 <w:noProof/>
               </w:rPr>
-              <w:t>JSGrid</w:t>
+              <w:t>Django Import_Export</w:t>
             </w:r>
             <w:r>
               <w:rPr>
@@ -2999,7 +3044,7 @@
                 <w:noProof/>
                 <w:webHidden/>
               </w:rPr>
-              <w:instrText xml:space="preserve"> PAGEREF _Toc496711676 \h </w:instrText>
+              <w:instrText xml:space="preserve"> PAGEREF _Toc498095234 \h </w:instrText>
             </w:r>
             <w:r>
               <w:rPr>
@@ -3019,7 +3064,7 @@
                 <w:noProof/>
                 <w:webHidden/>
               </w:rPr>
-              <w:t>16</w:t>
+              <w:t>23</w:t>
             </w:r>
             <w:r>
               <w:rPr>
@@ -3037,17 +3082,180 @@
               <w:tab w:val="left" w:pos="660"/>
               <w:tab w:val="right" w:leader="dot" w:pos="9350"/>
             </w:tabs>
-            <w:spacing w:after="0"/>
             <w:rPr>
               <w:noProof/>
             </w:rPr>
           </w:pPr>
-          <w:hyperlink w:anchor="_Toc496711677" w:history="1">
+          <w:hyperlink w:anchor="_Toc498095235" w:history="1">
             <w:r>
               <w:rPr>
                 <w:rStyle w:val="Hyperlink"/>
                 <w:noProof/>
               </w:rPr>
+              <w:t>3.</w:t>
+            </w:r>
+            <w:r>
+              <w:rPr>
+                <w:noProof/>
+              </w:rPr>
+              <w:tab/>
+            </w:r>
+            <w:r>
+              <w:rPr>
+                <w:rStyle w:val="Hyperlink"/>
+                <w:noProof/>
+              </w:rPr>
+              <w:t>How to serve static files including collectstatics</w:t>
+            </w:r>
+            <w:r>
+              <w:rPr>
+                <w:noProof/>
+                <w:webHidden/>
+              </w:rPr>
+              <w:tab/>
+            </w:r>
+            <w:r>
+              <w:rPr>
+                <w:noProof/>
+                <w:webHidden/>
+              </w:rPr>
+              <w:fldChar w:fldCharType="begin"/>
+            </w:r>
+            <w:r>
+              <w:rPr>
+                <w:noProof/>
+                <w:webHidden/>
+              </w:rPr>
+              <w:instrText xml:space="preserve"> PAGEREF _Toc498095235 \h </w:instrText>
+            </w:r>
+            <w:r>
+              <w:rPr>
+                <w:noProof/>
+                <w:webHidden/>
+              </w:rPr>
+            </w:r>
+            <w:r>
+              <w:rPr>
+                <w:noProof/>
+                <w:webHidden/>
+              </w:rPr>
+              <w:fldChar w:fldCharType="separate"/>
+            </w:r>
+            <w:r>
+              <w:rPr>
+                <w:noProof/>
+                <w:webHidden/>
+              </w:rPr>
+              <w:t>23</w:t>
+            </w:r>
+            <w:r>
+              <w:rPr>
+                <w:noProof/>
+                <w:webHidden/>
+              </w:rPr>
+              <w:fldChar w:fldCharType="end"/>
+            </w:r>
+          </w:hyperlink>
+        </w:p>
+        <w:p>
+          <w:pPr>
+            <w:pStyle w:val="TOC2"/>
+            <w:tabs>
+              <w:tab w:val="left" w:pos="660"/>
+              <w:tab w:val="right" w:leader="dot" w:pos="9350"/>
+            </w:tabs>
+            <w:rPr>
+              <w:noProof/>
+            </w:rPr>
+          </w:pPr>
+          <w:hyperlink w:anchor="_Toc498095236" w:history="1">
+            <w:r>
+              <w:rPr>
+                <w:rStyle w:val="Hyperlink"/>
+                <w:noProof/>
+              </w:rPr>
+              <w:t>4.</w:t>
+            </w:r>
+            <w:r>
+              <w:rPr>
+                <w:noProof/>
+              </w:rPr>
+              <w:tab/>
+            </w:r>
+            <w:r>
+              <w:rPr>
+                <w:rStyle w:val="Hyperlink"/>
+                <w:noProof/>
+              </w:rPr>
+              <w:t>JSGrid</w:t>
+            </w:r>
+            <w:r>
+              <w:rPr>
+                <w:noProof/>
+                <w:webHidden/>
+              </w:rPr>
+              <w:tab/>
+            </w:r>
+            <w:r>
+              <w:rPr>
+                <w:noProof/>
+                <w:webHidden/>
+              </w:rPr>
+              <w:fldChar w:fldCharType="begin"/>
+            </w:r>
+            <w:r>
+              <w:rPr>
+                <w:noProof/>
+                <w:webHidden/>
+              </w:rPr>
+              <w:instrText xml:space="preserve"> PAGEREF _Toc498095236 \h </w:instrText>
+            </w:r>
+            <w:r>
+              <w:rPr>
+                <w:noProof/>
+                <w:webHidden/>
+              </w:rPr>
+            </w:r>
+            <w:r>
+              <w:rPr>
+                <w:noProof/>
+                <w:webHidden/>
+              </w:rPr>
+              <w:fldChar w:fldCharType="separate"/>
+            </w:r>
+            <w:r>
+              <w:rPr>
+                <w:noProof/>
+                <w:webHidden/>
+              </w:rPr>
+              <w:t>23</w:t>
+            </w:r>
+            <w:r>
+              <w:rPr>
+                <w:noProof/>
+                <w:webHidden/>
+              </w:rPr>
+              <w:fldChar w:fldCharType="end"/>
+            </w:r>
+          </w:hyperlink>
+        </w:p>
+        <w:p>
+          <w:pPr>
+            <w:pStyle w:val="TOC2"/>
+            <w:tabs>
+              <w:tab w:val="left" w:pos="660"/>
+              <w:tab w:val="right" w:leader="dot" w:pos="9350"/>
+            </w:tabs>
+            <w:rPr>
+              <w:noProof/>
+            </w:rPr>
+          </w:pPr>
+          <w:hyperlink w:anchor="_Toc498095237" w:history="1">
+            <w:r>
+              <w:rPr>
+                <w:rStyle w:val="Hyperlink"/>
+                <w:noProof/>
+              </w:rPr>
               <w:t>5.</w:t>
             </w:r>
             <w:r>
@@ -3082,7 +3290,7 @@
                 <w:noProof/>
                 <w:webHidden/>
               </w:rPr>
-              <w:instrText xml:space="preserve"> PAGEREF _Toc496711677 \h </w:instrText>
+              <w:instrText xml:space="preserve"> PAGEREF _Toc498095237 \h </w:instrText>
             </w:r>
             <w:r>
               <w:rPr>
@@ -3102,7 +3310,7 @@
                 <w:noProof/>
                 <w:webHidden/>
               </w:rPr>
-              <w:t>16</w:t>
+              <w:t>23</w:t>
             </w:r>
             <w:r>
               <w:rPr>
@@ -3159,7 +3367,7 @@
         <w:pStyle w:val="Heading1"/>
         <w:spacing w:before="0"/>
       </w:pPr>
-      <w:bookmarkStart w:id="0" w:name="_Toc496711640"/>
+      <w:bookmarkStart w:id="0" w:name="_Toc498095197"/>
       <w:r>
         <w:t>Problem:</w:t>
       </w:r>
@@ -3234,7 +3442,7 @@
         <w:pStyle w:val="Heading1"/>
         <w:spacing w:before="0"/>
       </w:pPr>
-      <w:bookmarkStart w:id="1" w:name="_Toc496711641"/>
+      <w:bookmarkStart w:id="1" w:name="_Toc498095198"/>
       <w:r>
         <w:t>Objective:</w:t>
       </w:r>
@@ -3330,7 +3538,7 @@
         </w:numPr>
         <w:spacing w:before="0"/>
       </w:pPr>
-      <w:bookmarkStart w:id="2" w:name="_Toc496711642"/>
+      <w:bookmarkStart w:id="2" w:name="_Toc498095199"/>
       <w:r>
         <w:t>PRE-REQUISITES</w:t>
       </w:r>
@@ -5307,7 +5515,7 @@
         </w:numPr>
         <w:spacing w:before="0"/>
       </w:pPr>
-      <w:bookmarkStart w:id="3" w:name="_Toc496711643"/>
+      <w:bookmarkStart w:id="3" w:name="_Toc498095200"/>
       <w:r>
         <w:t>SETUP</w:t>
       </w:r>
@@ -5322,7 +5530,7 @@
         </w:numPr>
         <w:spacing w:before="0"/>
       </w:pPr>
-      <w:bookmarkStart w:id="4" w:name="_Toc496711644"/>
+      <w:bookmarkStart w:id="4" w:name="_Toc498095201"/>
       <w:r>
         <w:t xml:space="preserve">Create virtual </w:t>
       </w:r>
@@ -5540,7 +5748,7 @@
         </w:numPr>
         <w:spacing w:before="0"/>
       </w:pPr>
-      <w:bookmarkStart w:id="7" w:name="_Toc496711645"/>
+      <w:bookmarkStart w:id="7" w:name="_Toc498095202"/>
       <w:r>
         <w:t xml:space="preserve">Install </w:t>
       </w:r>
@@ -6562,7 +6770,7 @@
         </w:numPr>
         <w:spacing w:before="0"/>
       </w:pPr>
-      <w:bookmarkStart w:id="8" w:name="_Toc496711646"/>
+      <w:bookmarkStart w:id="8" w:name="_Toc498095203"/>
       <w:r>
         <w:t>Create Django project</w:t>
       </w:r>
@@ -6775,7 +6983,7 @@
         </w:numPr>
         <w:spacing w:before="0"/>
       </w:pPr>
-      <w:bookmarkStart w:id="10" w:name="_Toc496711647"/>
+      <w:bookmarkStart w:id="10" w:name="_Toc498095204"/>
       <w:r>
         <w:t>Create Django app</w:t>
       </w:r>
@@ -7007,7 +7215,7 @@
       <w:r>
         <w:tab/>
       </w:r>
-      <w:bookmarkStart w:id="12" w:name="_Toc496711648"/>
+      <w:bookmarkStart w:id="12" w:name="_Toc498095205"/>
       <w:r>
         <w:t>Ilust1.Initial folder structure</w:t>
       </w:r>
@@ -7027,7 +7235,7 @@
         </w:numPr>
         <w:spacing w:before="0"/>
       </w:pPr>
-      <w:bookmarkStart w:id="13" w:name="_Toc496711649"/>
+      <w:bookmarkStart w:id="13" w:name="_Toc498095206"/>
       <w:r>
         <w:t>Add app to settings.py</w:t>
       </w:r>
@@ -7159,7 +7367,7 @@
         </w:numPr>
         <w:spacing w:before="0"/>
       </w:pPr>
-      <w:bookmarkStart w:id="14" w:name="_Toc496711650"/>
+      <w:bookmarkStart w:id="14" w:name="_Toc498095207"/>
       <w:r>
         <w:t>Create super user (admin/admin123)</w:t>
       </w:r>
@@ -7247,7 +7455,7 @@
         </w:numPr>
         <w:spacing w:before="0"/>
       </w:pPr>
-      <w:bookmarkStart w:id="16" w:name="_Toc496711651"/>
+      <w:bookmarkStart w:id="16" w:name="_Toc498095208"/>
       <w:r>
         <w:t>Start the server and check the site so far</w:t>
       </w:r>
@@ -7380,7 +7588,7 @@
         </w:numPr>
         <w:spacing w:before="0"/>
       </w:pPr>
-      <w:bookmarkStart w:id="18" w:name="_Toc496711652"/>
+      <w:bookmarkStart w:id="18" w:name="_Toc498095209"/>
       <w:r>
         <w:t>MODEL</w:t>
       </w:r>
@@ -7395,12 +7603,12 @@
         </w:numPr>
         <w:spacing w:before="0"/>
       </w:pPr>
-      <w:bookmarkStart w:id="19" w:name="_Toc496711653"/>
-      <w:bookmarkStart w:id="20" w:name="_Hlk496711980"/>
+      <w:bookmarkStart w:id="19" w:name="_Hlk496711980"/>
+      <w:bookmarkStart w:id="20" w:name="_Toc498095210"/>
       <w:r>
         <w:t>Create model</w:t>
       </w:r>
-      <w:bookmarkEnd w:id="19"/>
+      <w:bookmarkEnd w:id="20"/>
     </w:p>
     <w:p>
       <w:pPr>
@@ -7463,7 +7671,7 @@
         <w:t>python manage.py migrate</w:t>
       </w:r>
     </w:p>
-    <w:bookmarkEnd w:id="20"/>
+    <w:bookmarkEnd w:id="19"/>
     <w:p>
       <w:pPr>
         <w:spacing w:after="0"/>
@@ -7484,14 +7692,14 @@
         </w:numPr>
         <w:spacing w:before="0"/>
       </w:pPr>
-      <w:bookmarkStart w:id="21" w:name="_Toc496711654"/>
-      <w:bookmarkStart w:id="22" w:name="_Hlk496712005"/>
+      <w:bookmarkStart w:id="21" w:name="_Hlk496712005"/>
+      <w:bookmarkStart w:id="22" w:name="_Toc498095211"/>
       <w:r>
         <w:t>Update admin.py with the new model</w:t>
       </w:r>
-      <w:bookmarkEnd w:id="21"/>
-    </w:p>
-    <w:bookmarkEnd w:id="22"/>
+      <w:bookmarkEnd w:id="22"/>
+    </w:p>
+    <w:bookmarkEnd w:id="21"/>
     <w:p>
       <w:pPr>
         <w:spacing w:after="0"/>
@@ -7636,7 +7844,7 @@
         </w:numPr>
         <w:spacing w:before="0"/>
       </w:pPr>
-      <w:bookmarkStart w:id="24" w:name="_Toc496711655"/>
+      <w:bookmarkStart w:id="24" w:name="_Toc498095212"/>
       <w:r>
         <w:t xml:space="preserve">Add </w:t>
       </w:r>
@@ -7728,7 +7936,7 @@
         </w:numPr>
         <w:spacing w:before="0"/>
       </w:pPr>
-      <w:bookmarkStart w:id="25" w:name="_Toc496711656"/>
+      <w:bookmarkStart w:id="25" w:name="_Toc498095213"/>
       <w:r>
         <w:t xml:space="preserve">Update settings.py for </w:t>
       </w:r>
@@ -7947,7 +8155,7 @@
         </w:numPr>
         <w:spacing w:before="0"/>
       </w:pPr>
-      <w:bookmarkStart w:id="26" w:name="_Toc496711657"/>
+      <w:bookmarkStart w:id="26" w:name="_Toc498095214"/>
       <w:r>
         <w:t>Define Resource/</w:t>
       </w:r>
@@ -8457,7 +8665,7 @@
         </w:numPr>
         <w:spacing w:before="0"/>
       </w:pPr>
-      <w:bookmarkStart w:id="27" w:name="_Toc496711658"/>
+      <w:bookmarkStart w:id="27" w:name="_Toc498095215"/>
       <w:r>
         <w:t>Update admin.py</w:t>
       </w:r>
@@ -9140,7 +9348,7 @@
         </w:numPr>
         <w:spacing w:before="0"/>
       </w:pPr>
-      <w:bookmarkStart w:id="28" w:name="_Toc496711659"/>
+      <w:bookmarkStart w:id="28" w:name="_Toc498095216"/>
       <w:r>
         <w:t xml:space="preserve">VIEWS.PY and URLS.PY </w:t>
       </w:r>
@@ -9254,7 +9462,7 @@
           <w:rFonts w:cs="Courier New"/>
         </w:rPr>
       </w:pPr>
-      <w:bookmarkStart w:id="29" w:name="_Toc496711660"/>
+      <w:bookmarkStart w:id="29" w:name="_Toc498095217"/>
       <w:r>
         <w:rPr>
           <w:rStyle w:val="Heading2Char"/>
@@ -9842,7 +10050,7 @@
           <w:rFonts w:cs="Courier New"/>
         </w:rPr>
       </w:pPr>
-      <w:bookmarkStart w:id="30" w:name="_Toc496711661"/>
+      <w:bookmarkStart w:id="30" w:name="_Toc498095218"/>
       <w:r>
         <w:rPr>
           <w:rStyle w:val="Heading2Char"/>
@@ -10763,7 +10971,7 @@
           <w:rFonts w:cs="Courier New"/>
         </w:rPr>
       </w:pPr>
-      <w:bookmarkStart w:id="31" w:name="_Toc496711662"/>
+      <w:bookmarkStart w:id="31" w:name="_Toc498095219"/>
       <w:r>
         <w:rPr>
           <w:rStyle w:val="Heading2Char"/>
@@ -10943,7 +11151,7 @@
         </w:numPr>
         <w:spacing w:before="0"/>
       </w:pPr>
-      <w:bookmarkStart w:id="32" w:name="_Toc496711663"/>
+      <w:bookmarkStart w:id="32" w:name="_Toc498095220"/>
       <w:r>
         <w:t>GRID INTRO</w:t>
       </w:r>
@@ -10958,7 +11166,7 @@
         </w:numPr>
         <w:spacing w:before="0"/>
       </w:pPr>
-      <w:bookmarkStart w:id="33" w:name="_Toc496711664"/>
+      <w:bookmarkStart w:id="33" w:name="_Toc498095221"/>
       <w:r>
         <w:t>Grid tool to use</w:t>
       </w:r>
@@ -11092,7 +11300,7 @@
         </w:numPr>
         <w:spacing w:before="0"/>
       </w:pPr>
-      <w:bookmarkStart w:id="34" w:name="_Toc496711665"/>
+      <w:bookmarkStart w:id="34" w:name="_Toc498095222"/>
       <w:r>
         <w:lastRenderedPageBreak/>
         <w:t xml:space="preserve">Download </w:t>
@@ -11402,7 +11610,7 @@
         <w:spacing w:before="0"/>
         <w:ind w:left="1800" w:firstLine="360"/>
       </w:pPr>
-      <w:bookmarkStart w:id="35" w:name="_Toc496711666"/>
+      <w:bookmarkStart w:id="35" w:name="_Toc498095223"/>
       <w:r>
         <w:t xml:space="preserve">Ilust2. New static folder with </w:t>
       </w:r>
@@ -11430,7 +11638,7 @@
         </w:numPr>
         <w:spacing w:before="0"/>
       </w:pPr>
-      <w:bookmarkStart w:id="36" w:name="_Toc496711667"/>
+      <w:bookmarkStart w:id="36" w:name="_Toc498095224"/>
       <w:r>
         <w:t>Check settings.py</w:t>
       </w:r>
@@ -11863,7 +12071,7 @@
         </w:numPr>
         <w:spacing w:before="0"/>
       </w:pPr>
-      <w:bookmarkStart w:id="37" w:name="_Toc496711668"/>
+      <w:bookmarkStart w:id="37" w:name="_Toc498095225"/>
       <w:r>
         <w:t xml:space="preserve">Create a </w:t>
       </w:r>
@@ -11999,7 +12207,7 @@
         <w:spacing w:before="0"/>
         <w:ind w:left="2160" w:firstLine="720"/>
       </w:pPr>
-      <w:bookmarkStart w:id="38" w:name="_Toc496711669"/>
+      <w:bookmarkStart w:id="38" w:name="_Toc498095226"/>
       <w:r>
         <w:t>Ilust3. Templates folder with index.html</w:t>
       </w:r>
@@ -12150,7 +12358,7 @@
         </w:numPr>
         <w:spacing w:before="0"/>
       </w:pPr>
-      <w:bookmarkStart w:id="39" w:name="_Toc496711670"/>
+      <w:bookmarkStart w:id="39" w:name="_Toc498095227"/>
       <w:r>
         <w:t>Update urls.py and views.py with the test pages</w:t>
       </w:r>
@@ -12464,7 +12672,7 @@
         </w:numPr>
         <w:spacing w:before="0"/>
       </w:pPr>
-      <w:bookmarkStart w:id="40" w:name="_Toc496711671"/>
+      <w:bookmarkStart w:id="40" w:name="_Toc498095228"/>
       <w:r>
         <w:t>CONNECTING THE MODEL AND THE GRID</w:t>
       </w:r>
@@ -12577,10 +12785,12 @@
           <w:numId w:val="18"/>
         </w:numPr>
       </w:pPr>
+      <w:bookmarkStart w:id="41" w:name="_Toc498095229"/>
       <w:proofErr w:type="spellStart"/>
       <w:r>
         <w:t>loadData</w:t>
       </w:r>
+      <w:bookmarkEnd w:id="41"/>
       <w:proofErr w:type="spellEnd"/>
     </w:p>
     <w:p/>
@@ -15988,10 +16198,12 @@
           <w:numId w:val="18"/>
         </w:numPr>
       </w:pPr>
+      <w:bookmarkStart w:id="42" w:name="_Toc498095230"/>
       <w:proofErr w:type="spellStart"/>
       <w:r>
         <w:t>updateItem</w:t>
       </w:r>
+      <w:bookmarkEnd w:id="42"/>
       <w:proofErr w:type="spellEnd"/>
     </w:p>
     <w:p>
@@ -16217,112 +16429,74 @@
     </w:p>
     <w:p>
       <w:pPr>
-        <w:pStyle w:val="Heading1"/>
-        <w:spacing w:before="0"/>
+        <w:spacing w:after="0"/>
         <w:ind w:left="1800"/>
         <w:rPr>
-          <w:rFonts w:ascii="Courier New" w:eastAsiaTheme="minorEastAsia" w:hAnsi="Courier New" w:cs="Courier New"/>
-          <w:b/>
-          <w:i/>
-          <w:color w:val="auto"/>
-          <w:sz w:val="22"/>
-          <w:szCs w:val="22"/>
-        </w:rPr>
-      </w:pPr>
-      <w:r>
-        <w:rPr>
-          <w:rFonts w:ascii="Courier New" w:eastAsiaTheme="minorEastAsia" w:hAnsi="Courier New" w:cs="Courier New"/>
-          <w:b/>
-          <w:i/>
-          <w:color w:val="auto"/>
-          <w:sz w:val="22"/>
-          <w:szCs w:val="22"/>
+          <w:b/>
+          <w:i/>
+        </w:rPr>
+      </w:pPr>
+      <w:r>
+        <w:rPr>
+          <w:b/>
+          <w:i/>
         </w:rPr>
         <w:t xml:space="preserve">def </w:t>
       </w:r>
       <w:proofErr w:type="spellStart"/>
       <w:r>
         <w:rPr>
-          <w:rFonts w:ascii="Courier New" w:eastAsiaTheme="minorEastAsia" w:hAnsi="Courier New" w:cs="Courier New"/>
-          <w:b/>
-          <w:i/>
-          <w:color w:val="auto"/>
-          <w:sz w:val="22"/>
-          <w:szCs w:val="22"/>
+          <w:b/>
+          <w:i/>
         </w:rPr>
         <w:t>myUpdateData</w:t>
       </w:r>
       <w:proofErr w:type="spellEnd"/>
       <w:r>
         <w:rPr>
-          <w:rFonts w:ascii="Courier New" w:eastAsiaTheme="minorEastAsia" w:hAnsi="Courier New" w:cs="Courier New"/>
-          <w:b/>
-          <w:i/>
-          <w:color w:val="auto"/>
-          <w:sz w:val="22"/>
-          <w:szCs w:val="22"/>
+          <w:b/>
+          <w:i/>
         </w:rPr>
         <w:t>(request):</w:t>
       </w:r>
     </w:p>
     <w:p>
       <w:pPr>
-        <w:pStyle w:val="Heading1"/>
-        <w:spacing w:before="0"/>
+        <w:spacing w:after="0"/>
         <w:ind w:left="1800"/>
         <w:rPr>
-          <w:rFonts w:ascii="Courier New" w:eastAsiaTheme="minorEastAsia" w:hAnsi="Courier New" w:cs="Courier New"/>
-          <w:b/>
-          <w:i/>
-          <w:color w:val="auto"/>
-          <w:sz w:val="22"/>
-          <w:szCs w:val="22"/>
-        </w:rPr>
-      </w:pPr>
-      <w:r>
-        <w:rPr>
-          <w:rFonts w:ascii="Courier New" w:eastAsiaTheme="minorEastAsia" w:hAnsi="Courier New" w:cs="Courier New"/>
-          <w:b/>
-          <w:i/>
-          <w:color w:val="auto"/>
-          <w:sz w:val="22"/>
-          <w:szCs w:val="22"/>
+          <w:b/>
+          <w:i/>
+        </w:rPr>
+      </w:pPr>
+      <w:r>
+        <w:rPr>
+          <w:b/>
+          <w:i/>
         </w:rPr>
         <w:t xml:space="preserve">    </w:t>
       </w:r>
       <w:proofErr w:type="spellStart"/>
       <w:r>
         <w:rPr>
-          <w:rFonts w:ascii="Courier New" w:eastAsiaTheme="minorEastAsia" w:hAnsi="Courier New" w:cs="Courier New"/>
-          <w:b/>
-          <w:i/>
-          <w:color w:val="auto"/>
-          <w:sz w:val="22"/>
-          <w:szCs w:val="22"/>
+          <w:b/>
+          <w:i/>
         </w:rPr>
         <w:t>myDict</w:t>
       </w:r>
       <w:proofErr w:type="spellEnd"/>
       <w:r>
         <w:rPr>
-          <w:rFonts w:ascii="Courier New" w:eastAsiaTheme="minorEastAsia" w:hAnsi="Courier New" w:cs="Courier New"/>
-          <w:b/>
-          <w:i/>
-          <w:color w:val="auto"/>
-          <w:sz w:val="22"/>
-          <w:szCs w:val="22"/>
+          <w:b/>
+          <w:i/>
         </w:rPr>
         <w:t xml:space="preserve"> = </w:t>
       </w:r>
       <w:proofErr w:type="spellStart"/>
       <w:r>
         <w:rPr>
-          <w:rFonts w:ascii="Courier New" w:eastAsiaTheme="minorEastAsia" w:hAnsi="Courier New" w:cs="Courier New"/>
-          <w:b/>
-          <w:i/>
-          <w:color w:val="auto"/>
-          <w:sz w:val="22"/>
-          <w:szCs w:val="22"/>
+          <w:b/>
+          <w:i/>
         </w:rPr>
         <w:t>requests.POST</w:t>
       </w:r>
@@ -16330,50 +16504,29 @@
     </w:p>
     <w:p>
       <w:pPr>
-        <w:pStyle w:val="Heading1"/>
-        <w:spacing w:before="0"/>
+        <w:spacing w:after="0"/>
         <w:ind w:left="1800"/>
-        <w:rPr>
-          <w:rFonts w:ascii="Courier New" w:eastAsiaTheme="minorEastAsia" w:hAnsi="Courier New" w:cs="Courier New"/>
-          <w:b/>
-          <w:i/>
-          <w:color w:val="auto"/>
-          <w:sz w:val="22"/>
-          <w:szCs w:val="22"/>
-        </w:rPr>
-      </w:pPr>
-      <w:r>
-        <w:rPr>
-          <w:rFonts w:ascii="Courier New" w:eastAsiaTheme="minorEastAsia" w:hAnsi="Courier New" w:cs="Courier New"/>
-          <w:b/>
-          <w:i/>
-          <w:color w:val="auto"/>
-          <w:sz w:val="22"/>
-          <w:szCs w:val="22"/>
+      </w:pPr>
+      <w:r>
+        <w:rPr>
+          <w:b/>
+          <w:i/>
         </w:rPr>
         <w:t xml:space="preserve">    print(</w:t>
       </w:r>
       <w:proofErr w:type="spellStart"/>
       <w:r>
         <w:rPr>
-          <w:rFonts w:ascii="Courier New" w:eastAsiaTheme="minorEastAsia" w:hAnsi="Courier New" w:cs="Courier New"/>
-          <w:b/>
-          <w:i/>
-          <w:color w:val="auto"/>
-          <w:sz w:val="22"/>
-          <w:szCs w:val="22"/>
+          <w:b/>
+          <w:i/>
         </w:rPr>
         <w:t>myDict</w:t>
       </w:r>
       <w:proofErr w:type="spellEnd"/>
       <w:r>
         <w:rPr>
-          <w:rFonts w:ascii="Courier New" w:eastAsiaTheme="minorEastAsia" w:hAnsi="Courier New" w:cs="Courier New"/>
-          <w:b/>
-          <w:i/>
-          <w:color w:val="auto"/>
-          <w:sz w:val="22"/>
-          <w:szCs w:val="22"/>
+          <w:b/>
+          <w:i/>
         </w:rPr>
         <w:t>)</w:t>
       </w:r>
@@ -19220,8 +19373,2110 @@
           <w:i/>
         </w:rPr>
       </w:pPr>
-      <w:bookmarkStart w:id="41" w:name="_GoBack"/>
-      <w:bookmarkEnd w:id="41"/>
+    </w:p>
+    <w:p>
+      <w:pPr>
+        <w:spacing w:after="0"/>
+        <w:rPr>
+          <w:i/>
+        </w:rPr>
+      </w:pPr>
+    </w:p>
+    <w:p>
+      <w:pPr>
+        <w:spacing w:after="0"/>
+      </w:pPr>
+      <w:r>
+        <w:rPr>
+          <w:i/>
+        </w:rPr>
+        <w:tab/>
+      </w:r>
+      <w:r>
+        <w:t>Bu</w:t>
+      </w:r>
+      <w:r>
+        <w:t>t still no idea how to get this into the DB…</w:t>
+      </w:r>
+    </w:p>
+    <w:p>
+      <w:pPr>
+        <w:spacing w:after="0"/>
+        <w:rPr>
+          <w:i/>
+        </w:rPr>
+      </w:pPr>
+    </w:p>
+    <w:p>
+      <w:pPr>
+        <w:pStyle w:val="Heading1"/>
+        <w:spacing w:before="0"/>
+      </w:pPr>
+      <w:bookmarkStart w:id="43" w:name="_Toc498095231"/>
+      <w:r>
+        <w:t>Branching to RESTful01</w:t>
+      </w:r>
+      <w:bookmarkEnd w:id="43"/>
+    </w:p>
+    <w:p>
+      <w:pPr>
+        <w:spacing w:after="0"/>
+      </w:pPr>
+    </w:p>
+    <w:p>
+      <w:pPr>
+        <w:spacing w:after="0"/>
+        <w:ind w:left="720"/>
+      </w:pPr>
+      <w:r>
+        <w:t xml:space="preserve">Reading this post led me to taking another look at RESTful at this </w:t>
+      </w:r>
+      <w:proofErr w:type="gramStart"/>
+      <w:r>
+        <w:t>particular stage</w:t>
+      </w:r>
+      <w:proofErr w:type="gramEnd"/>
+    </w:p>
+    <w:p>
+      <w:pPr>
+        <w:spacing w:after="0"/>
+        <w:ind w:left="720"/>
+      </w:pPr>
+      <w:hyperlink r:id="rId31" w:history="1">
+        <w:r>
+          <w:rPr>
+            <w:rStyle w:val="Hyperlink"/>
+          </w:rPr>
+          <w:t>https://stackoverflow.com/questions/21797436/django-how-to-update-model-field-from-json-data</w:t>
+        </w:r>
+      </w:hyperlink>
+    </w:p>
+    <w:p>
+      <w:pPr>
+        <w:spacing w:after="0"/>
+        <w:ind w:left="720"/>
+      </w:pPr>
+      <w:r>
+        <w:t xml:space="preserve">which ten led me to </w:t>
+      </w:r>
+      <w:hyperlink r:id="rId32" w:history="1">
+        <w:r>
+          <w:rPr>
+            <w:rStyle w:val="Hyperlink"/>
+          </w:rPr>
+          <w:t>http://www.django-rest-framework.org/#topics</w:t>
+        </w:r>
+      </w:hyperlink>
+      <w:r>
+        <w:t xml:space="preserve"> then to </w:t>
+      </w:r>
+      <w:hyperlink r:id="rId33" w:history="1">
+        <w:r>
+          <w:rPr>
+            <w:rStyle w:val="Hyperlink"/>
+          </w:rPr>
+          <w:t>https://code.tutsplus.com/tutorials/beginners-guide-to-the-django-rest-framework--cms-19786</w:t>
+        </w:r>
+      </w:hyperlink>
+    </w:p>
+    <w:p/>
+    <w:p/>
+    <w:p>
+      <w:pPr>
+        <w:spacing w:after="0"/>
+        <w:ind w:left="1440"/>
+        <w:rPr>
+          <w:b/>
+          <w:i/>
+        </w:rPr>
+      </w:pPr>
+      <w:r>
+        <w:rPr>
+          <w:b/>
+          <w:i/>
+        </w:rPr>
+        <w:t xml:space="preserve">&gt;pip install </w:t>
+      </w:r>
+      <w:proofErr w:type="spellStart"/>
+      <w:r>
+        <w:rPr>
+          <w:b/>
+          <w:i/>
+        </w:rPr>
+        <w:t>djangorestframework</w:t>
+      </w:r>
+      <w:proofErr w:type="spellEnd"/>
+    </w:p>
+    <w:p>
+      <w:pPr>
+        <w:spacing w:after="0"/>
+        <w:ind w:left="1440"/>
+        <w:rPr>
+          <w:b/>
+          <w:i/>
+        </w:rPr>
+      </w:pPr>
+      <w:r>
+        <w:rPr>
+          <w:b/>
+          <w:i/>
+        </w:rPr>
+        <w:t xml:space="preserve">Collecting </w:t>
+      </w:r>
+      <w:proofErr w:type="spellStart"/>
+      <w:r>
+        <w:rPr>
+          <w:b/>
+          <w:i/>
+        </w:rPr>
+        <w:t>djangorestframework</w:t>
+      </w:r>
+      <w:proofErr w:type="spellEnd"/>
+    </w:p>
+    <w:p>
+      <w:pPr>
+        <w:spacing w:after="0"/>
+        <w:ind w:left="1440"/>
+        <w:rPr>
+          <w:b/>
+          <w:i/>
+        </w:rPr>
+      </w:pPr>
+      <w:r>
+        <w:rPr>
+          <w:b/>
+          <w:i/>
+        </w:rPr>
+        <w:t xml:space="preserve">  Downloading djangorestframework-3.7.3-py2.py3-none-any.whl (1.5MB)</w:t>
+      </w:r>
+    </w:p>
+    <w:p>
+      <w:pPr>
+        <w:spacing w:after="0"/>
+        <w:ind w:left="1440"/>
+        <w:rPr>
+          <w:b/>
+          <w:i/>
+        </w:rPr>
+      </w:pPr>
+      <w:r>
+        <w:rPr>
+          <w:b/>
+          <w:i/>
+        </w:rPr>
+        <w:t xml:space="preserve">    100% |</w:t>
+      </w:r>
+      <w:r>
+        <w:rPr>
+          <w:rFonts w:ascii="Arial" w:hAnsi="Arial" w:cs="Arial"/>
+          <w:b/>
+          <w:i/>
+        </w:rPr>
+        <w:t>████████████████████████████████</w:t>
+      </w:r>
+      <w:r>
+        <w:rPr>
+          <w:b/>
+          <w:i/>
+        </w:rPr>
+        <w:t>| 1.5MB 445kB/s</w:t>
+      </w:r>
+    </w:p>
+    <w:p>
+      <w:pPr>
+        <w:spacing w:after="0"/>
+        <w:ind w:left="1440"/>
+        <w:rPr>
+          <w:b/>
+          <w:i/>
+        </w:rPr>
+      </w:pPr>
+      <w:r>
+        <w:rPr>
+          <w:b/>
+          <w:i/>
+        </w:rPr>
+        <w:t xml:space="preserve">Installing collected packages: </w:t>
+      </w:r>
+      <w:proofErr w:type="spellStart"/>
+      <w:r>
+        <w:rPr>
+          <w:b/>
+          <w:i/>
+        </w:rPr>
+        <w:t>djangorestframework</w:t>
+      </w:r>
+      <w:proofErr w:type="spellEnd"/>
+    </w:p>
+    <w:p>
+      <w:pPr>
+        <w:spacing w:after="0"/>
+        <w:ind w:left="1440"/>
+        <w:rPr>
+          <w:b/>
+          <w:i/>
+        </w:rPr>
+      </w:pPr>
+      <w:r>
+        <w:rPr>
+          <w:b/>
+          <w:i/>
+        </w:rPr>
+        <w:t>Successfully installed djangorestframework-3.7.3</w:t>
+      </w:r>
+    </w:p>
+    <w:p>
+      <w:pPr>
+        <w:spacing w:after="0"/>
+        <w:ind w:left="1440"/>
+      </w:pPr>
+    </w:p>
+    <w:p>
+      <w:pPr>
+        <w:spacing w:after="0"/>
+      </w:pPr>
+    </w:p>
+    <w:p>
+      <w:pPr>
+        <w:spacing w:after="0"/>
+      </w:pPr>
+      <w:r>
+        <w:lastRenderedPageBreak/>
+        <w:tab/>
+        <w:t xml:space="preserve">Update </w:t>
+      </w:r>
+      <w:r>
+        <w:rPr>
+          <w:b/>
+        </w:rPr>
+        <w:t>settings.py</w:t>
+      </w:r>
+      <w:r>
+        <w:t xml:space="preserve"> with</w:t>
+      </w:r>
+    </w:p>
+    <w:p>
+      <w:pPr>
+        <w:spacing w:after="0"/>
+      </w:pPr>
+    </w:p>
+    <w:p>
+      <w:pPr>
+        <w:spacing w:after="0"/>
+        <w:ind w:left="1440"/>
+        <w:rPr>
+          <w:b/>
+          <w:i/>
+        </w:rPr>
+      </w:pPr>
+      <w:r>
+        <w:rPr>
+          <w:b/>
+          <w:i/>
+        </w:rPr>
+        <w:t>INSTALLED_APPS = (</w:t>
+      </w:r>
+      <w:r>
+        <w:rPr>
+          <w:b/>
+          <w:i/>
+        </w:rPr>
+        <w:tab/>
+      </w:r>
+    </w:p>
+    <w:p>
+      <w:pPr>
+        <w:spacing w:after="0"/>
+        <w:ind w:left="1440" w:firstLine="720"/>
+        <w:rPr>
+          <w:b/>
+          <w:i/>
+        </w:rPr>
+      </w:pPr>
+      <w:r>
+        <w:rPr>
+          <w:b/>
+          <w:i/>
+        </w:rPr>
+        <w:t>…</w:t>
+      </w:r>
+    </w:p>
+    <w:p>
+      <w:pPr>
+        <w:spacing w:after="0"/>
+        <w:ind w:left="1440"/>
+        <w:rPr>
+          <w:b/>
+          <w:i/>
+        </w:rPr>
+      </w:pPr>
+      <w:r>
+        <w:rPr>
+          <w:b/>
+          <w:i/>
+        </w:rPr>
+        <w:t xml:space="preserve">    '</w:t>
+      </w:r>
+      <w:proofErr w:type="spellStart"/>
+      <w:r>
+        <w:rPr>
+          <w:b/>
+          <w:i/>
+        </w:rPr>
+        <w:t>rest_framework</w:t>
+      </w:r>
+      <w:proofErr w:type="spellEnd"/>
+      <w:r>
+        <w:rPr>
+          <w:b/>
+          <w:i/>
+        </w:rPr>
+        <w:t>',</w:t>
+      </w:r>
+    </w:p>
+    <w:p>
+      <w:pPr>
+        <w:spacing w:after="0"/>
+        <w:ind w:left="1440"/>
+        <w:rPr>
+          <w:b/>
+          <w:i/>
+        </w:rPr>
+      </w:pPr>
+      <w:r>
+        <w:rPr>
+          <w:b/>
+          <w:i/>
+        </w:rPr>
+        <w:t>)</w:t>
+      </w:r>
+    </w:p>
+    <w:p>
+      <w:pPr>
+        <w:pStyle w:val="Heading1"/>
+        <w:spacing w:before="0"/>
+      </w:pPr>
+    </w:p>
+    <w:p>
+      <w:pPr>
+        <w:spacing w:after="0"/>
+      </w:pPr>
+      <w:r>
+        <w:tab/>
+        <w:t xml:space="preserve">Create </w:t>
+      </w:r>
+      <w:r>
+        <w:rPr>
+          <w:b/>
+        </w:rPr>
+        <w:t>tbc_sri_app\serializers.py</w:t>
+      </w:r>
+    </w:p>
+    <w:p>
+      <w:pPr>
+        <w:spacing w:after="0"/>
+      </w:pPr>
+    </w:p>
+    <w:p>
+      <w:pPr>
+        <w:spacing w:after="0"/>
+        <w:ind w:left="1440"/>
+        <w:rPr>
+          <w:b/>
+          <w:i/>
+        </w:rPr>
+      </w:pPr>
+      <w:r>
+        <w:rPr>
+          <w:b/>
+          <w:i/>
+        </w:rPr>
+        <w:t xml:space="preserve">from </w:t>
+      </w:r>
+      <w:proofErr w:type="spellStart"/>
+      <w:r>
+        <w:rPr>
+          <w:b/>
+          <w:i/>
+        </w:rPr>
+        <w:t>rest_framework</w:t>
+      </w:r>
+      <w:proofErr w:type="spellEnd"/>
+      <w:r>
+        <w:rPr>
+          <w:b/>
+          <w:i/>
+        </w:rPr>
+        <w:t xml:space="preserve"> import </w:t>
+      </w:r>
+      <w:proofErr w:type="spellStart"/>
+      <w:r>
+        <w:rPr>
+          <w:b/>
+          <w:i/>
+        </w:rPr>
+        <w:t>serializers</w:t>
+      </w:r>
+      <w:proofErr w:type="spellEnd"/>
+    </w:p>
+    <w:p>
+      <w:pPr>
+        <w:spacing w:after="0"/>
+        <w:ind w:left="1440"/>
+        <w:rPr>
+          <w:b/>
+          <w:i/>
+        </w:rPr>
+      </w:pPr>
+      <w:proofErr w:type="gramStart"/>
+      <w:r>
+        <w:rPr>
+          <w:b/>
+          <w:i/>
+        </w:rPr>
+        <w:t>from .models</w:t>
+      </w:r>
+      <w:proofErr w:type="gramEnd"/>
+      <w:r>
+        <w:rPr>
+          <w:b/>
+          <w:i/>
+        </w:rPr>
+        <w:t xml:space="preserve"> import </w:t>
+      </w:r>
+      <w:proofErr w:type="spellStart"/>
+      <w:r>
+        <w:rPr>
+          <w:b/>
+          <w:i/>
+        </w:rPr>
+        <w:t>lnos_statusPipeLine</w:t>
+      </w:r>
+      <w:proofErr w:type="spellEnd"/>
+    </w:p>
+    <w:p>
+      <w:pPr>
+        <w:spacing w:after="0"/>
+        <w:ind w:left="1440"/>
+        <w:rPr>
+          <w:b/>
+          <w:i/>
+        </w:rPr>
+      </w:pPr>
+      <w:r>
+        <w:rPr>
+          <w:b/>
+          <w:i/>
+        </w:rPr>
+        <w:t>…</w:t>
+      </w:r>
+    </w:p>
+    <w:p>
+      <w:pPr>
+        <w:spacing w:after="0"/>
+        <w:ind w:left="1440"/>
+        <w:rPr>
+          <w:b/>
+          <w:i/>
+        </w:rPr>
+      </w:pPr>
+      <w:r>
+        <w:rPr>
+          <w:b/>
+          <w:i/>
+        </w:rPr>
+        <w:t xml:space="preserve">class </w:t>
+      </w:r>
+      <w:proofErr w:type="spellStart"/>
+      <w:r>
+        <w:rPr>
+          <w:b/>
+          <w:i/>
+        </w:rPr>
+        <w:t>lnosStatusPipeLineSerializer</w:t>
+      </w:r>
+      <w:proofErr w:type="spellEnd"/>
+      <w:r>
+        <w:rPr>
+          <w:b/>
+          <w:i/>
+        </w:rPr>
+        <w:t>(</w:t>
+      </w:r>
+      <w:proofErr w:type="spellStart"/>
+      <w:proofErr w:type="gramStart"/>
+      <w:r>
+        <w:rPr>
+          <w:b/>
+          <w:i/>
+        </w:rPr>
+        <w:t>serializers.ModelSerializer</w:t>
+      </w:r>
+      <w:proofErr w:type="spellEnd"/>
+      <w:proofErr w:type="gramEnd"/>
+      <w:r>
+        <w:rPr>
+          <w:b/>
+          <w:i/>
+        </w:rPr>
+        <w:t>):</w:t>
+      </w:r>
+    </w:p>
+    <w:p>
+      <w:pPr>
+        <w:spacing w:after="0"/>
+        <w:ind w:left="1440"/>
+        <w:rPr>
+          <w:b/>
+          <w:i/>
+        </w:rPr>
+      </w:pPr>
+    </w:p>
+    <w:p>
+      <w:pPr>
+        <w:spacing w:after="0"/>
+        <w:ind w:left="1440"/>
+        <w:rPr>
+          <w:b/>
+          <w:i/>
+        </w:rPr>
+      </w:pPr>
+      <w:r>
+        <w:rPr>
+          <w:b/>
+          <w:i/>
+        </w:rPr>
+        <w:t xml:space="preserve">    class Meta:</w:t>
+      </w:r>
+    </w:p>
+    <w:p>
+      <w:pPr>
+        <w:spacing w:after="0"/>
+        <w:ind w:left="1440"/>
+        <w:rPr>
+          <w:b/>
+          <w:i/>
+        </w:rPr>
+      </w:pPr>
+      <w:r>
+        <w:rPr>
+          <w:b/>
+          <w:i/>
+        </w:rPr>
+        <w:t xml:space="preserve">        model = </w:t>
+      </w:r>
+      <w:proofErr w:type="spellStart"/>
+      <w:r>
+        <w:rPr>
+          <w:b/>
+          <w:i/>
+        </w:rPr>
+        <w:t>lnos_statusPipeLine</w:t>
+      </w:r>
+      <w:proofErr w:type="spellEnd"/>
+    </w:p>
+    <w:p>
+      <w:pPr>
+        <w:spacing w:after="0"/>
+        <w:ind w:left="720" w:firstLine="720"/>
+        <w:rPr>
+          <w:b/>
+          <w:i/>
+        </w:rPr>
+      </w:pPr>
+      <w:r>
+        <w:rPr>
+          <w:b/>
+          <w:i/>
+        </w:rPr>
+        <w:t xml:space="preserve">        fields = ('</w:t>
+      </w:r>
+      <w:proofErr w:type="spellStart"/>
+      <w:r>
+        <w:rPr>
+          <w:b/>
+          <w:i/>
+        </w:rPr>
+        <w:t>pk</w:t>
+      </w:r>
+      <w:proofErr w:type="spellEnd"/>
+      <w:r>
+        <w:rPr>
+          <w:b/>
+          <w:i/>
+        </w:rPr>
+        <w:t>', '</w:t>
+      </w:r>
+      <w:proofErr w:type="spellStart"/>
+      <w:r>
+        <w:rPr>
+          <w:b/>
+          <w:i/>
+        </w:rPr>
+        <w:t>mbol</w:t>
+      </w:r>
+      <w:proofErr w:type="spellEnd"/>
+      <w:r>
+        <w:rPr>
+          <w:b/>
+          <w:i/>
+        </w:rPr>
+        <w:t>', 'container')</w:t>
+      </w:r>
+    </w:p>
+    <w:p>
+      <w:pPr>
+        <w:spacing w:after="0"/>
+      </w:pPr>
+    </w:p>
+    <w:p>
+      <w:pPr>
+        <w:spacing w:after="0"/>
+        <w:rPr>
+          <w:b/>
+        </w:rPr>
+      </w:pPr>
+      <w:r>
+        <w:tab/>
+        <w:t xml:space="preserve">Update </w:t>
+      </w:r>
+      <w:r>
+        <w:rPr>
+          <w:b/>
+        </w:rPr>
+        <w:t>views.py</w:t>
+      </w:r>
+    </w:p>
+    <w:p>
+      <w:pPr>
+        <w:spacing w:after="0"/>
+      </w:pPr>
+    </w:p>
+    <w:p>
+      <w:pPr>
+        <w:spacing w:after="0"/>
+        <w:ind w:left="1440"/>
+        <w:rPr>
+          <w:b/>
+          <w:i/>
+        </w:rPr>
+      </w:pPr>
+      <w:r>
+        <w:rPr>
+          <w:b/>
+          <w:i/>
+        </w:rPr>
+        <w:t xml:space="preserve">from </w:t>
+      </w:r>
+      <w:proofErr w:type="spellStart"/>
+      <w:r>
+        <w:rPr>
+          <w:b/>
+          <w:i/>
+        </w:rPr>
+        <w:t>rest_framework</w:t>
+      </w:r>
+      <w:proofErr w:type="spellEnd"/>
+      <w:r>
+        <w:rPr>
+          <w:b/>
+          <w:i/>
+        </w:rPr>
+        <w:t xml:space="preserve"> import generics</w:t>
+      </w:r>
+    </w:p>
+    <w:p>
+      <w:pPr>
+        <w:spacing w:after="0"/>
+        <w:ind w:left="1440"/>
+        <w:rPr>
+          <w:b/>
+          <w:i/>
+        </w:rPr>
+      </w:pPr>
+      <w:r>
+        <w:rPr>
+          <w:b/>
+          <w:i/>
+        </w:rPr>
+        <w:t xml:space="preserve">from </w:t>
+      </w:r>
+      <w:proofErr w:type="spellStart"/>
+      <w:r>
+        <w:rPr>
+          <w:b/>
+          <w:i/>
+        </w:rPr>
+        <w:t>tbc_sri_</w:t>
+      </w:r>
+      <w:proofErr w:type="gramStart"/>
+      <w:r>
+        <w:rPr>
+          <w:b/>
+          <w:i/>
+        </w:rPr>
+        <w:t>app.serializers</w:t>
+      </w:r>
+      <w:proofErr w:type="spellEnd"/>
+      <w:proofErr w:type="gramEnd"/>
+      <w:r>
+        <w:rPr>
+          <w:b/>
+          <w:i/>
+        </w:rPr>
+        <w:t xml:space="preserve"> import </w:t>
+      </w:r>
+      <w:proofErr w:type="spellStart"/>
+      <w:r>
+        <w:rPr>
+          <w:b/>
+          <w:i/>
+        </w:rPr>
+        <w:t>lnosStatusPipeLineSerializer</w:t>
+      </w:r>
+      <w:proofErr w:type="spellEnd"/>
+    </w:p>
+    <w:p>
+      <w:pPr>
+        <w:spacing w:after="0"/>
+        <w:ind w:left="1440"/>
+        <w:rPr>
+          <w:b/>
+          <w:i/>
+        </w:rPr>
+      </w:pPr>
+      <w:r>
+        <w:rPr>
+          <w:b/>
+          <w:i/>
+        </w:rPr>
+        <w:t>…</w:t>
+      </w:r>
+    </w:p>
+    <w:p>
+      <w:pPr>
+        <w:spacing w:after="0"/>
+        <w:ind w:left="1440"/>
+        <w:rPr>
+          <w:b/>
+          <w:i/>
+        </w:rPr>
+      </w:pPr>
+      <w:r>
+        <w:rPr>
+          <w:b/>
+          <w:i/>
+        </w:rPr>
+        <w:t xml:space="preserve">class </w:t>
+      </w:r>
+      <w:proofErr w:type="spellStart"/>
+      <w:r>
+        <w:rPr>
+          <w:b/>
+          <w:i/>
+        </w:rPr>
+        <w:t>myRest</w:t>
+      </w:r>
+      <w:proofErr w:type="spellEnd"/>
+      <w:r>
+        <w:rPr>
+          <w:b/>
+          <w:i/>
+        </w:rPr>
+        <w:t>(</w:t>
+      </w:r>
+      <w:proofErr w:type="spellStart"/>
+      <w:proofErr w:type="gramStart"/>
+      <w:r>
+        <w:rPr>
+          <w:b/>
+          <w:i/>
+        </w:rPr>
+        <w:t>generics.ListAPIView</w:t>
+      </w:r>
+      <w:proofErr w:type="spellEnd"/>
+      <w:proofErr w:type="gramEnd"/>
+      <w:r>
+        <w:rPr>
+          <w:b/>
+          <w:i/>
+        </w:rPr>
+        <w:t>):</w:t>
+      </w:r>
+    </w:p>
+    <w:p>
+      <w:pPr>
+        <w:spacing w:after="0"/>
+        <w:ind w:left="1440"/>
+        <w:rPr>
+          <w:b/>
+          <w:i/>
+        </w:rPr>
+      </w:pPr>
+      <w:r>
+        <w:rPr>
+          <w:b/>
+          <w:i/>
+        </w:rPr>
+        <w:t xml:space="preserve">    model = </w:t>
+      </w:r>
+      <w:proofErr w:type="spellStart"/>
+      <w:r>
+        <w:rPr>
+          <w:b/>
+          <w:i/>
+        </w:rPr>
+        <w:t>lnos_statusPipeLine</w:t>
+      </w:r>
+      <w:proofErr w:type="spellEnd"/>
+    </w:p>
+    <w:p>
+      <w:pPr>
+        <w:spacing w:after="0"/>
+        <w:ind w:left="1440"/>
+      </w:pPr>
+      <w:r>
+        <w:rPr>
+          <w:b/>
+          <w:i/>
+        </w:rPr>
+        <w:t xml:space="preserve">    </w:t>
+      </w:r>
+      <w:proofErr w:type="spellStart"/>
+      <w:r>
+        <w:rPr>
+          <w:b/>
+          <w:i/>
+        </w:rPr>
+        <w:t>serializer_class</w:t>
+      </w:r>
+      <w:proofErr w:type="spellEnd"/>
+      <w:r>
+        <w:rPr>
+          <w:b/>
+          <w:i/>
+        </w:rPr>
+        <w:t xml:space="preserve"> = </w:t>
+      </w:r>
+      <w:proofErr w:type="spellStart"/>
+      <w:r>
+        <w:rPr>
+          <w:b/>
+          <w:i/>
+        </w:rPr>
+        <w:t>lnosStatusPipeLineSerializer</w:t>
+      </w:r>
+      <w:proofErr w:type="spellEnd"/>
+    </w:p>
+    <w:p>
+      <w:pPr>
+        <w:spacing w:after="0"/>
+      </w:pPr>
+    </w:p>
+    <w:p>
+      <w:pPr>
+        <w:spacing w:after="0"/>
+        <w:rPr>
+          <w:b/>
+        </w:rPr>
+      </w:pPr>
+      <w:r>
+        <w:tab/>
+        <w:t xml:space="preserve">Update </w:t>
+      </w:r>
+      <w:r>
+        <w:rPr>
+          <w:b/>
+        </w:rPr>
+        <w:t>urls.py</w:t>
+      </w:r>
+    </w:p>
+    <w:p>
+      <w:pPr>
+        <w:spacing w:after="0"/>
+      </w:pPr>
+    </w:p>
+    <w:p>
+      <w:pPr>
+        <w:spacing w:after="0"/>
+        <w:ind w:left="1440"/>
+        <w:rPr>
+          <w:b/>
+          <w:i/>
+        </w:rPr>
+      </w:pPr>
+      <w:r>
+        <w:rPr>
+          <w:b/>
+          <w:i/>
+        </w:rPr>
+        <w:t xml:space="preserve">from </w:t>
+      </w:r>
+      <w:proofErr w:type="spellStart"/>
+      <w:r>
+        <w:rPr>
+          <w:b/>
+          <w:i/>
+        </w:rPr>
+        <w:t>rest_</w:t>
+      </w:r>
+      <w:proofErr w:type="gramStart"/>
+      <w:r>
+        <w:rPr>
+          <w:b/>
+          <w:i/>
+        </w:rPr>
+        <w:t>framework.urlpatterns</w:t>
+      </w:r>
+      <w:proofErr w:type="spellEnd"/>
+      <w:proofErr w:type="gramEnd"/>
+      <w:r>
+        <w:rPr>
+          <w:b/>
+          <w:i/>
+        </w:rPr>
+        <w:t xml:space="preserve"> import </w:t>
+      </w:r>
+      <w:proofErr w:type="spellStart"/>
+      <w:r>
+        <w:rPr>
+          <w:b/>
+          <w:i/>
+        </w:rPr>
+        <w:t>format_suffix_patterns</w:t>
+      </w:r>
+      <w:proofErr w:type="spellEnd"/>
+    </w:p>
+    <w:p>
+      <w:pPr>
+        <w:spacing w:after="0"/>
+        <w:ind w:left="1440"/>
+        <w:rPr>
+          <w:b/>
+          <w:i/>
+        </w:rPr>
+      </w:pPr>
+      <w:r>
+        <w:rPr>
+          <w:b/>
+          <w:i/>
+        </w:rPr>
+        <w:t xml:space="preserve">from </w:t>
+      </w:r>
+      <w:proofErr w:type="spellStart"/>
+      <w:r>
+        <w:rPr>
+          <w:b/>
+          <w:i/>
+        </w:rPr>
+        <w:t>tbc_sri_app</w:t>
+      </w:r>
+      <w:proofErr w:type="spellEnd"/>
+      <w:r>
+        <w:rPr>
+          <w:b/>
+          <w:i/>
+        </w:rPr>
+        <w:t xml:space="preserve"> import views #for the rest framework</w:t>
+      </w:r>
+    </w:p>
+    <w:p>
+      <w:pPr>
+        <w:spacing w:after="0"/>
+        <w:ind w:left="1440"/>
+      </w:pPr>
+      <w:r>
+        <w:t>…</w:t>
+      </w:r>
+    </w:p>
+    <w:p>
+      <w:pPr>
+        <w:spacing w:after="0"/>
+        <w:ind w:left="720" w:firstLine="720"/>
+        <w:rPr>
+          <w:b/>
+          <w:i/>
+        </w:rPr>
+      </w:pPr>
+      <w:proofErr w:type="spellStart"/>
+      <w:proofErr w:type="gramStart"/>
+      <w:r>
+        <w:rPr>
+          <w:b/>
+          <w:i/>
+        </w:rPr>
+        <w:t>url</w:t>
+      </w:r>
+      <w:proofErr w:type="spellEnd"/>
+      <w:r>
+        <w:rPr>
+          <w:b/>
+          <w:i/>
+        </w:rPr>
+        <w:t>(</w:t>
+      </w:r>
+      <w:proofErr w:type="gramEnd"/>
+      <w:r>
+        <w:rPr>
+          <w:b/>
+          <w:i/>
+        </w:rPr>
+        <w:t>r'^</w:t>
+      </w:r>
+      <w:proofErr w:type="spellStart"/>
+      <w:r>
+        <w:rPr>
+          <w:b/>
+          <w:i/>
+        </w:rPr>
+        <w:t>myRest</w:t>
+      </w:r>
+      <w:proofErr w:type="spellEnd"/>
+      <w:r>
+        <w:rPr>
+          <w:b/>
+          <w:i/>
+        </w:rPr>
+        <w:t xml:space="preserve">$', </w:t>
+      </w:r>
+      <w:proofErr w:type="spellStart"/>
+      <w:r>
+        <w:rPr>
+          <w:b/>
+          <w:i/>
+        </w:rPr>
+        <w:t>views.myRest.as_view</w:t>
+      </w:r>
+      <w:proofErr w:type="spellEnd"/>
+      <w:r>
+        <w:rPr>
+          <w:b/>
+          <w:i/>
+        </w:rPr>
+        <w:t>(), name='</w:t>
+      </w:r>
+      <w:proofErr w:type="spellStart"/>
+      <w:r>
+        <w:rPr>
+          <w:b/>
+          <w:i/>
+        </w:rPr>
+        <w:t>myRest</w:t>
+      </w:r>
+      <w:proofErr w:type="spellEnd"/>
+      <w:r>
+        <w:rPr>
+          <w:b/>
+          <w:i/>
+        </w:rPr>
+        <w:t xml:space="preserve">'),    </w:t>
+      </w:r>
+    </w:p>
+    <w:p>
+      <w:pPr>
+        <w:spacing w:after="0"/>
+      </w:pPr>
+    </w:p>
+    <w:p>
+      <w:pPr>
+        <w:spacing w:after="0"/>
+      </w:pPr>
+      <w:r>
+        <w:rPr>
+          <w:b/>
+        </w:rPr>
+        <w:tab/>
+      </w:r>
+      <w:proofErr w:type="gramStart"/>
+      <w:r>
+        <w:t>So</w:t>
+      </w:r>
+      <w:proofErr w:type="gramEnd"/>
+      <w:r>
+        <w:t xml:space="preserve"> </w:t>
+      </w:r>
+      <w:r>
+        <w:t>to test it out</w:t>
+      </w:r>
+      <w:r>
+        <w:t xml:space="preserve"> went to the shell</w:t>
+      </w:r>
+    </w:p>
+    <w:p>
+      <w:pPr>
+        <w:spacing w:after="0"/>
+      </w:pPr>
+    </w:p>
+    <w:p>
+      <w:pPr>
+        <w:spacing w:after="0"/>
+        <w:ind w:left="1440"/>
+        <w:rPr>
+          <w:b/>
+          <w:i/>
+        </w:rPr>
+      </w:pPr>
+      <w:r>
+        <w:rPr>
+          <w:b/>
+          <w:i/>
+        </w:rPr>
+        <w:t>&gt;</w:t>
+      </w:r>
+      <w:proofErr w:type="spellStart"/>
+      <w:r>
+        <w:rPr>
+          <w:b/>
+          <w:i/>
+        </w:rPr>
+        <w:t>python mana</w:t>
+      </w:r>
+      <w:proofErr w:type="spellEnd"/>
+      <w:r>
+        <w:rPr>
+          <w:b/>
+          <w:i/>
+        </w:rPr>
+        <w:t>ge.py shell</w:t>
+      </w:r>
+    </w:p>
+    <w:p>
+      <w:pPr>
+        <w:spacing w:after="0"/>
+        <w:ind w:left="1440"/>
+        <w:rPr>
+          <w:b/>
+          <w:i/>
+        </w:rPr>
+      </w:pPr>
+      <w:r>
+        <w:rPr>
+          <w:b/>
+          <w:i/>
+        </w:rPr>
+        <w:t xml:space="preserve">&gt;&gt;&gt; from </w:t>
+      </w:r>
+      <w:proofErr w:type="spellStart"/>
+      <w:r>
+        <w:rPr>
+          <w:b/>
+          <w:i/>
+        </w:rPr>
+        <w:t>tbc_sri_</w:t>
+      </w:r>
+      <w:proofErr w:type="gramStart"/>
+      <w:r>
+        <w:rPr>
+          <w:b/>
+          <w:i/>
+        </w:rPr>
+        <w:t>app.models</w:t>
+      </w:r>
+      <w:proofErr w:type="spellEnd"/>
+      <w:proofErr w:type="gramEnd"/>
+      <w:r>
+        <w:rPr>
+          <w:b/>
+          <w:i/>
+        </w:rPr>
+        <w:t xml:space="preserve"> import </w:t>
+      </w:r>
+      <w:proofErr w:type="spellStart"/>
+      <w:r>
+        <w:rPr>
+          <w:b/>
+          <w:i/>
+        </w:rPr>
+        <w:t>lnos_statusPipeLine</w:t>
+      </w:r>
+      <w:proofErr w:type="spellEnd"/>
+    </w:p>
+    <w:p>
+      <w:pPr>
+        <w:spacing w:after="0"/>
+        <w:ind w:left="1440"/>
+        <w:rPr>
+          <w:b/>
+          <w:i/>
+        </w:rPr>
+      </w:pPr>
+      <w:r>
+        <w:rPr>
+          <w:b/>
+          <w:i/>
+        </w:rPr>
+        <w:t xml:space="preserve">&gt;&gt;&gt; from </w:t>
+      </w:r>
+      <w:proofErr w:type="spellStart"/>
+      <w:r>
+        <w:rPr>
+          <w:b/>
+          <w:i/>
+        </w:rPr>
+        <w:t>tbc_sri_</w:t>
+      </w:r>
+      <w:proofErr w:type="gramStart"/>
+      <w:r>
+        <w:rPr>
+          <w:b/>
+          <w:i/>
+        </w:rPr>
+        <w:t>app.serializers</w:t>
+      </w:r>
+      <w:proofErr w:type="spellEnd"/>
+      <w:proofErr w:type="gramEnd"/>
+      <w:r>
+        <w:rPr>
+          <w:b/>
+          <w:i/>
+        </w:rPr>
+        <w:t xml:space="preserve"> import </w:t>
+      </w:r>
+      <w:proofErr w:type="spellStart"/>
+      <w:r>
+        <w:rPr>
+          <w:b/>
+          <w:i/>
+        </w:rPr>
+        <w:t>lnosStatusPipeLineSerializer</w:t>
+      </w:r>
+      <w:proofErr w:type="spellEnd"/>
+    </w:p>
+    <w:p>
+      <w:pPr>
+        <w:spacing w:after="0"/>
+        <w:ind w:left="1440"/>
+        <w:rPr>
+          <w:b/>
+          <w:i/>
+        </w:rPr>
+      </w:pPr>
+      <w:r>
+        <w:rPr>
+          <w:b/>
+          <w:i/>
+        </w:rPr>
+        <w:t xml:space="preserve">&gt;&gt;&gt; foo = </w:t>
+      </w:r>
+      <w:proofErr w:type="spellStart"/>
+      <w:r>
+        <w:rPr>
+          <w:b/>
+          <w:i/>
+        </w:rPr>
+        <w:t>lnos_statusPipeLine.objects.get</w:t>
+      </w:r>
+      <w:proofErr w:type="spellEnd"/>
+      <w:r>
+        <w:rPr>
+          <w:b/>
+          <w:i/>
+        </w:rPr>
+        <w:t>(</w:t>
+      </w:r>
+      <w:proofErr w:type="spellStart"/>
+      <w:r>
+        <w:rPr>
+          <w:b/>
+          <w:i/>
+        </w:rPr>
+        <w:t>pk</w:t>
+      </w:r>
+      <w:proofErr w:type="spellEnd"/>
+      <w:r>
+        <w:rPr>
+          <w:b/>
+          <w:i/>
+        </w:rPr>
+        <w:t>=25)</w:t>
+      </w:r>
+    </w:p>
+    <w:p>
+      <w:pPr>
+        <w:spacing w:after="0"/>
+        <w:ind w:left="1440"/>
+        <w:rPr>
+          <w:b/>
+          <w:i/>
+        </w:rPr>
+      </w:pPr>
+      <w:r>
+        <w:rPr>
+          <w:b/>
+          <w:i/>
+        </w:rPr>
+        <w:t xml:space="preserve">&gt;&gt;&gt; serialized = </w:t>
+      </w:r>
+      <w:proofErr w:type="spellStart"/>
+      <w:r>
+        <w:rPr>
+          <w:b/>
+          <w:i/>
+        </w:rPr>
+        <w:t>lnosStatusPipeLineSerializer</w:t>
+      </w:r>
+      <w:proofErr w:type="spellEnd"/>
+      <w:r>
+        <w:rPr>
+          <w:b/>
+          <w:i/>
+        </w:rPr>
+        <w:t>(foo)</w:t>
+      </w:r>
+    </w:p>
+    <w:p>
+      <w:pPr>
+        <w:spacing w:after="0"/>
+        <w:ind w:left="1440"/>
+        <w:rPr>
+          <w:b/>
+          <w:i/>
+        </w:rPr>
+      </w:pPr>
+      <w:r>
+        <w:rPr>
+          <w:b/>
+          <w:i/>
+        </w:rPr>
+        <w:t xml:space="preserve">&gt;&gt;&gt; </w:t>
+      </w:r>
+      <w:proofErr w:type="spellStart"/>
+      <w:r>
+        <w:rPr>
+          <w:b/>
+          <w:i/>
+        </w:rPr>
+        <w:t>serialized.data</w:t>
+      </w:r>
+      <w:proofErr w:type="spellEnd"/>
+    </w:p>
+    <w:p>
+      <w:pPr>
+        <w:spacing w:after="0"/>
+        <w:ind w:left="1440"/>
+        <w:rPr>
+          <w:b/>
+          <w:i/>
+        </w:rPr>
+      </w:pPr>
+      <w:r>
+        <w:rPr>
+          <w:b/>
+          <w:i/>
+        </w:rPr>
+        <w:t>{'</w:t>
+      </w:r>
+      <w:proofErr w:type="spellStart"/>
+      <w:r>
+        <w:rPr>
+          <w:b/>
+          <w:i/>
+        </w:rPr>
+        <w:t>pk</w:t>
+      </w:r>
+      <w:proofErr w:type="spellEnd"/>
+      <w:r>
+        <w:rPr>
+          <w:b/>
+          <w:i/>
+        </w:rPr>
+        <w:t>': 25, '</w:t>
+      </w:r>
+      <w:proofErr w:type="spellStart"/>
+      <w:r>
+        <w:rPr>
+          <w:b/>
+          <w:i/>
+        </w:rPr>
+        <w:t>mbol</w:t>
+      </w:r>
+      <w:proofErr w:type="spellEnd"/>
+      <w:r>
+        <w:rPr>
+          <w:b/>
+          <w:i/>
+        </w:rPr>
+        <w:t>': 'ZIMUBKK8004895', 'container': 'TEMU7247488'}</w:t>
+      </w:r>
+    </w:p>
+    <w:p>
+      <w:pPr>
+        <w:spacing w:after="0"/>
+        <w:ind w:left="1440"/>
+        <w:rPr>
+          <w:b/>
+          <w:i/>
+        </w:rPr>
+      </w:pPr>
+    </w:p>
+    <w:p>
+      <w:pPr>
+        <w:spacing w:after="0"/>
+      </w:pPr>
+      <w:r>
+        <w:lastRenderedPageBreak/>
+        <w:tab/>
+        <w:t>Looking god so far…except the single quote implies this is not JSON (yet)</w:t>
+      </w:r>
+      <w:r>
+        <w:t>.</w:t>
+      </w:r>
+    </w:p>
+    <w:p>
+      <w:pPr>
+        <w:spacing w:after="0"/>
+        <w:ind w:firstLine="720"/>
+      </w:pPr>
+      <w:r>
+        <w:t xml:space="preserve">Tried on the browser </w:t>
+      </w:r>
+      <w:hyperlink r:id="rId34" w:history="1">
+        <w:r>
+          <w:rPr>
+            <w:rStyle w:val="Hyperlink"/>
+          </w:rPr>
+          <w:t>http://127.0.0.1:8000/tbc_sri_app/myRest</w:t>
+        </w:r>
+      </w:hyperlink>
+    </w:p>
+    <w:p>
+      <w:pPr>
+        <w:spacing w:after="0"/>
+        <w:ind w:firstLine="720"/>
+      </w:pPr>
+      <w:r>
+        <w:t xml:space="preserve">And got </w:t>
+      </w:r>
+    </w:p>
+    <w:p>
+      <w:pPr>
+        <w:spacing w:after="0"/>
+        <w:ind w:firstLine="720"/>
+      </w:pPr>
+    </w:p>
+    <w:p>
+      <w:pPr>
+        <w:spacing w:after="0"/>
+        <w:ind w:left="1440"/>
+        <w:rPr>
+          <w:b/>
+          <w:i/>
+        </w:rPr>
+      </w:pPr>
+      <w:proofErr w:type="spellStart"/>
+      <w:r>
+        <w:rPr>
+          <w:b/>
+          <w:i/>
+        </w:rPr>
+        <w:t>AssertionError</w:t>
+      </w:r>
+      <w:proofErr w:type="spellEnd"/>
+      <w:r>
+        <w:rPr>
+          <w:b/>
+          <w:i/>
+        </w:rPr>
+        <w:t xml:space="preserve"> at /</w:t>
+      </w:r>
+      <w:proofErr w:type="spellStart"/>
+      <w:r>
+        <w:rPr>
+          <w:b/>
+          <w:i/>
+        </w:rPr>
+        <w:t>tbc_sri_app</w:t>
+      </w:r>
+      <w:proofErr w:type="spellEnd"/>
+      <w:r>
+        <w:rPr>
+          <w:b/>
+          <w:i/>
+        </w:rPr>
+        <w:t>/</w:t>
+      </w:r>
+      <w:proofErr w:type="spellStart"/>
+      <w:r>
+        <w:rPr>
+          <w:b/>
+          <w:i/>
+        </w:rPr>
+        <w:t>myRest</w:t>
+      </w:r>
+      <w:proofErr w:type="spellEnd"/>
+    </w:p>
+    <w:p>
+      <w:pPr>
+        <w:spacing w:after="0"/>
+        <w:ind w:left="1440"/>
+      </w:pPr>
+      <w:r>
+        <w:rPr>
+          <w:b/>
+          <w:i/>
+        </w:rPr>
+        <w:t>'</w:t>
+      </w:r>
+      <w:proofErr w:type="spellStart"/>
+      <w:r>
+        <w:rPr>
+          <w:b/>
+          <w:i/>
+        </w:rPr>
+        <w:t>myRest</w:t>
+      </w:r>
+      <w:proofErr w:type="spellEnd"/>
+      <w:r>
+        <w:rPr>
+          <w:b/>
+          <w:i/>
+        </w:rPr>
+        <w:t>' should either include a `</w:t>
+      </w:r>
+      <w:proofErr w:type="spellStart"/>
+      <w:r>
+        <w:rPr>
+          <w:b/>
+          <w:i/>
+        </w:rPr>
+        <w:t>queryset</w:t>
+      </w:r>
+      <w:proofErr w:type="spellEnd"/>
+      <w:r>
+        <w:rPr>
+          <w:b/>
+          <w:i/>
+        </w:rPr>
+        <w:t>` attribute, or override the `</w:t>
+      </w:r>
+      <w:proofErr w:type="spellStart"/>
+      <w:r>
+        <w:rPr>
+          <w:b/>
+          <w:i/>
+        </w:rPr>
+        <w:t>get_</w:t>
+      </w:r>
+      <w:proofErr w:type="gramStart"/>
+      <w:r>
+        <w:rPr>
+          <w:b/>
+          <w:i/>
+        </w:rPr>
+        <w:t>queryset</w:t>
+      </w:r>
+      <w:proofErr w:type="spellEnd"/>
+      <w:r>
+        <w:rPr>
+          <w:b/>
+          <w:i/>
+        </w:rPr>
+        <w:t>(</w:t>
+      </w:r>
+      <w:proofErr w:type="gramEnd"/>
+      <w:r>
+        <w:rPr>
+          <w:b/>
+          <w:i/>
+        </w:rPr>
+        <w:t>)` method.</w:t>
+      </w:r>
+    </w:p>
+    <w:p>
+      <w:pPr>
+        <w:spacing w:after="0"/>
+        <w:ind w:firstLine="720"/>
+      </w:pPr>
+    </w:p>
+    <w:p>
+      <w:pPr>
+        <w:spacing w:after="0"/>
+        <w:ind w:left="720"/>
+      </w:pPr>
+      <w:r>
+        <w:t xml:space="preserve">Looking at the example on </w:t>
+      </w:r>
+      <w:hyperlink r:id="rId35" w:history="1">
+        <w:r>
+          <w:rPr>
+            <w:rStyle w:val="Hyperlink"/>
+          </w:rPr>
+          <w:t>http://www.django-rest-framework.org/api-guide/generic-views/</w:t>
+        </w:r>
+      </w:hyperlink>
+      <w:r>
+        <w:t xml:space="preserve"> seems I need to specify the </w:t>
+      </w:r>
+      <w:proofErr w:type="spellStart"/>
+      <w:r>
+        <w:rPr>
+          <w:b/>
+          <w:u w:val="single"/>
+        </w:rPr>
+        <w:t>queryset</w:t>
+      </w:r>
+      <w:proofErr w:type="spellEnd"/>
+      <w:r>
+        <w:t xml:space="preserve"> in my views class. So updated </w:t>
+      </w:r>
+      <w:r>
+        <w:rPr>
+          <w:b/>
+        </w:rPr>
+        <w:t>views.py</w:t>
+      </w:r>
+      <w:r>
+        <w:t>.</w:t>
+      </w:r>
+    </w:p>
+    <w:p>
+      <w:pPr>
+        <w:spacing w:after="0"/>
+        <w:ind w:left="720"/>
+      </w:pPr>
+    </w:p>
+    <w:p>
+      <w:pPr>
+        <w:spacing w:after="0"/>
+        <w:ind w:left="1440"/>
+        <w:rPr>
+          <w:b/>
+          <w:i/>
+        </w:rPr>
+      </w:pPr>
+      <w:r>
+        <w:rPr>
+          <w:b/>
+          <w:i/>
+        </w:rPr>
+        <w:t xml:space="preserve">class </w:t>
+      </w:r>
+      <w:proofErr w:type="spellStart"/>
+      <w:r>
+        <w:rPr>
+          <w:b/>
+          <w:i/>
+        </w:rPr>
+        <w:t>myRest</w:t>
+      </w:r>
+      <w:proofErr w:type="spellEnd"/>
+      <w:r>
+        <w:rPr>
+          <w:b/>
+          <w:i/>
+        </w:rPr>
+        <w:t>(</w:t>
+      </w:r>
+      <w:proofErr w:type="spellStart"/>
+      <w:proofErr w:type="gramStart"/>
+      <w:r>
+        <w:rPr>
+          <w:b/>
+          <w:i/>
+        </w:rPr>
+        <w:t>generics.ListAPIView</w:t>
+      </w:r>
+      <w:proofErr w:type="spellEnd"/>
+      <w:proofErr w:type="gramEnd"/>
+      <w:r>
+        <w:rPr>
+          <w:b/>
+          <w:i/>
+        </w:rPr>
+        <w:t>):</w:t>
+      </w:r>
+    </w:p>
+    <w:p>
+      <w:pPr>
+        <w:spacing w:after="0"/>
+        <w:ind w:left="1440"/>
+        <w:rPr>
+          <w:b/>
+          <w:i/>
+        </w:rPr>
+      </w:pPr>
+      <w:r>
+        <w:rPr>
+          <w:b/>
+          <w:i/>
+        </w:rPr>
+        <w:t xml:space="preserve">    model = </w:t>
+      </w:r>
+      <w:proofErr w:type="spellStart"/>
+      <w:r>
+        <w:rPr>
+          <w:b/>
+          <w:i/>
+        </w:rPr>
+        <w:t>lnos_statusPipeLine</w:t>
+      </w:r>
+      <w:proofErr w:type="spellEnd"/>
+    </w:p>
+    <w:p>
+      <w:pPr>
+        <w:spacing w:after="0"/>
+        <w:ind w:left="1440"/>
+        <w:rPr>
+          <w:b/>
+          <w:i/>
+        </w:rPr>
+      </w:pPr>
+      <w:r>
+        <w:rPr>
+          <w:b/>
+          <w:i/>
+        </w:rPr>
+        <w:t xml:space="preserve">    </w:t>
+      </w:r>
+      <w:proofErr w:type="spellStart"/>
+      <w:r>
+        <w:rPr>
+          <w:b/>
+          <w:i/>
+        </w:rPr>
+        <w:t>serializer_class</w:t>
+      </w:r>
+      <w:proofErr w:type="spellEnd"/>
+      <w:r>
+        <w:rPr>
+          <w:b/>
+          <w:i/>
+        </w:rPr>
+        <w:t xml:space="preserve"> = </w:t>
+      </w:r>
+      <w:proofErr w:type="spellStart"/>
+      <w:r>
+        <w:rPr>
+          <w:b/>
+          <w:i/>
+        </w:rPr>
+        <w:t>lnosStatusPipeLineSerializer</w:t>
+      </w:r>
+      <w:proofErr w:type="spellEnd"/>
+    </w:p>
+    <w:p>
+      <w:pPr>
+        <w:spacing w:after="0"/>
+        <w:ind w:left="1440"/>
+        <w:rPr>
+          <w:color w:val="FF0000"/>
+        </w:rPr>
+      </w:pPr>
+      <w:r>
+        <w:rPr>
+          <w:b/>
+          <w:i/>
+          <w:color w:val="FF0000"/>
+        </w:rPr>
+        <w:t xml:space="preserve">    </w:t>
+      </w:r>
+      <w:proofErr w:type="spellStart"/>
+      <w:r>
+        <w:rPr>
+          <w:b/>
+          <w:i/>
+          <w:color w:val="FF0000"/>
+        </w:rPr>
+        <w:t>queryset</w:t>
+      </w:r>
+      <w:proofErr w:type="spellEnd"/>
+      <w:r>
+        <w:rPr>
+          <w:b/>
+          <w:i/>
+          <w:color w:val="FF0000"/>
+        </w:rPr>
+        <w:t xml:space="preserve"> = </w:t>
+      </w:r>
+      <w:proofErr w:type="spellStart"/>
+      <w:proofErr w:type="gramStart"/>
+      <w:r>
+        <w:rPr>
+          <w:b/>
+          <w:i/>
+          <w:color w:val="FF0000"/>
+        </w:rPr>
+        <w:t>lnos_statusPipeLine.objects.all</w:t>
+      </w:r>
+      <w:proofErr w:type="spellEnd"/>
+      <w:r>
+        <w:rPr>
+          <w:b/>
+          <w:i/>
+          <w:color w:val="FF0000"/>
+        </w:rPr>
+        <w:t>(</w:t>
+      </w:r>
+      <w:proofErr w:type="gramEnd"/>
+      <w:r>
+        <w:rPr>
+          <w:b/>
+          <w:i/>
+          <w:color w:val="FF0000"/>
+        </w:rPr>
+        <w:t>)</w:t>
+      </w:r>
+    </w:p>
+    <w:p>
+      <w:pPr>
+        <w:spacing w:after="0"/>
+        <w:ind w:firstLine="720"/>
+      </w:pPr>
+    </w:p>
+    <w:p>
+      <w:pPr>
+        <w:spacing w:after="0"/>
+        <w:ind w:firstLine="720"/>
+      </w:pPr>
+      <w:r>
+        <w:t xml:space="preserve">and now I get </w:t>
+      </w:r>
+      <w:r>
+        <w:rPr>
+          <w:b/>
+        </w:rPr>
+        <w:t>HTTP 200 OK</w:t>
+      </w:r>
+      <w:r>
+        <w:t xml:space="preserve"> along with the data from my model.</w:t>
+      </w:r>
+    </w:p>
+    <w:p>
+      <w:pPr>
+        <w:spacing w:after="0"/>
+        <w:ind w:firstLine="720"/>
+      </w:pPr>
+    </w:p>
+    <w:p>
+      <w:pPr>
+        <w:pStyle w:val="Heading2"/>
+        <w:ind w:firstLine="720"/>
+      </w:pPr>
+      <w:proofErr w:type="spellStart"/>
+      <w:r>
+        <w:t>JSGrid</w:t>
+      </w:r>
+      <w:proofErr w:type="spellEnd"/>
+      <w:r>
+        <w:t xml:space="preserve"> with REST</w:t>
+      </w:r>
+    </w:p>
+    <w:p>
+      <w:pPr>
+        <w:spacing w:after="0"/>
+        <w:ind w:firstLine="720"/>
+      </w:pPr>
+    </w:p>
+    <w:p>
+      <w:pPr>
+        <w:spacing w:after="0"/>
+        <w:ind w:firstLine="720"/>
+      </w:pPr>
+      <w:r>
+        <w:t xml:space="preserve">Now to see how </w:t>
+      </w:r>
+      <w:proofErr w:type="spellStart"/>
+      <w:r>
+        <w:t>JSGrid</w:t>
+      </w:r>
+      <w:proofErr w:type="spellEnd"/>
+      <w:r>
+        <w:t xml:space="preserve"> works with REST, I went back to my HTML and simply changed the </w:t>
+      </w:r>
+      <w:proofErr w:type="spellStart"/>
+      <w:r>
+        <w:rPr>
+          <w:b/>
+        </w:rPr>
+        <w:t>url</w:t>
+      </w:r>
+      <w:proofErr w:type="spellEnd"/>
+    </w:p>
+    <w:p>
+      <w:pPr>
+        <w:spacing w:after="0"/>
+        <w:ind w:firstLine="720"/>
+        <w:rPr>
+          <w:b/>
+          <w:i/>
+        </w:rPr>
+      </w:pPr>
+    </w:p>
+    <w:p>
+      <w:pPr>
+        <w:spacing w:after="0"/>
+        <w:ind w:firstLine="720"/>
+        <w:rPr>
+          <w:b/>
+          <w:i/>
+        </w:rPr>
+      </w:pPr>
+      <w:r>
+        <w:rPr>
+          <w:b/>
+          <w:i/>
+        </w:rPr>
+        <w:t xml:space="preserve">                    </w:t>
+      </w:r>
+      <w:proofErr w:type="spellStart"/>
+      <w:r>
+        <w:rPr>
+          <w:b/>
+          <w:i/>
+        </w:rPr>
+        <w:t>loadData</w:t>
+      </w:r>
+      <w:proofErr w:type="spellEnd"/>
+      <w:r>
+        <w:rPr>
+          <w:b/>
+          <w:i/>
+        </w:rPr>
+        <w:t xml:space="preserve">: </w:t>
+      </w:r>
+      <w:proofErr w:type="gramStart"/>
+      <w:r>
+        <w:rPr>
+          <w:b/>
+          <w:i/>
+        </w:rPr>
+        <w:t>function(</w:t>
+      </w:r>
+      <w:proofErr w:type="gramEnd"/>
+      <w:r>
+        <w:rPr>
+          <w:b/>
+          <w:i/>
+        </w:rPr>
+        <w:t>){</w:t>
+      </w:r>
+    </w:p>
+    <w:p>
+      <w:pPr>
+        <w:spacing w:after="0"/>
+        <w:ind w:firstLine="720"/>
+        <w:rPr>
+          <w:b/>
+          <w:i/>
+        </w:rPr>
+      </w:pPr>
+      <w:r>
+        <w:rPr>
+          <w:b/>
+          <w:i/>
+        </w:rPr>
+        <w:t xml:space="preserve">                        </w:t>
+      </w:r>
+      <w:proofErr w:type="spellStart"/>
+      <w:r>
+        <w:rPr>
+          <w:b/>
+          <w:i/>
+        </w:rPr>
+        <w:t>var</w:t>
+      </w:r>
+      <w:proofErr w:type="spellEnd"/>
+      <w:r>
+        <w:rPr>
+          <w:b/>
+          <w:i/>
+        </w:rPr>
+        <w:t xml:space="preserve"> d = </w:t>
+      </w:r>
+      <w:proofErr w:type="gramStart"/>
+      <w:r>
+        <w:rPr>
+          <w:b/>
+          <w:i/>
+        </w:rPr>
+        <w:t>$.Deferred</w:t>
+      </w:r>
+      <w:proofErr w:type="gramEnd"/>
+      <w:r>
+        <w:rPr>
+          <w:b/>
+          <w:i/>
+        </w:rPr>
+        <w:t>();</w:t>
+      </w:r>
+    </w:p>
+    <w:p>
+      <w:pPr>
+        <w:spacing w:after="0"/>
+        <w:ind w:firstLine="720"/>
+        <w:rPr>
+          <w:b/>
+          <w:i/>
+        </w:rPr>
+      </w:pPr>
+      <w:r>
+        <w:rPr>
+          <w:b/>
+          <w:i/>
+        </w:rPr>
+        <w:t xml:space="preserve">                        </w:t>
+      </w:r>
+      <w:proofErr w:type="gramStart"/>
+      <w:r>
+        <w:rPr>
+          <w:b/>
+          <w:i/>
+        </w:rPr>
+        <w:t>$.ajax</w:t>
+      </w:r>
+      <w:proofErr w:type="gramEnd"/>
+      <w:r>
+        <w:rPr>
+          <w:b/>
+          <w:i/>
+        </w:rPr>
+        <w:t>({</w:t>
+      </w:r>
+    </w:p>
+    <w:p>
+      <w:pPr>
+        <w:spacing w:after="0"/>
+        <w:ind w:firstLine="720"/>
+        <w:rPr>
+          <w:b/>
+          <w:i/>
+        </w:rPr>
+      </w:pPr>
+      <w:r>
+        <w:rPr>
+          <w:b/>
+          <w:i/>
+        </w:rPr>
+        <w:t xml:space="preserve">                          url: '</w:t>
+      </w:r>
+      <w:proofErr w:type="spellStart"/>
+      <w:r>
+        <w:rPr>
+          <w:b/>
+          <w:i/>
+          <w:color w:val="FF0000"/>
+        </w:rPr>
+        <w:t>myRest</w:t>
+      </w:r>
+      <w:proofErr w:type="spellEnd"/>
+      <w:r>
+        <w:rPr>
+          <w:b/>
+          <w:i/>
+        </w:rPr>
+        <w:t>',</w:t>
+      </w:r>
+    </w:p>
+    <w:p>
+      <w:pPr>
+        <w:spacing w:after="0"/>
+        <w:ind w:firstLine="720"/>
+      </w:pPr>
+      <w:r>
+        <w:t>…and it worked (the grid loads fine)!!!</w:t>
+      </w:r>
+      <w:bookmarkStart w:id="44" w:name="_GoBack"/>
+      <w:bookmarkEnd w:id="44"/>
     </w:p>
     <w:p>
       <w:pPr>
@@ -19387,12 +21642,12 @@
         <w:pStyle w:val="Heading1"/>
         <w:spacing w:before="0"/>
       </w:pPr>
-      <w:bookmarkStart w:id="42" w:name="_Toc496711672"/>
+      <w:bookmarkStart w:id="45" w:name="_Toc498095232"/>
       <w:r>
         <w:lastRenderedPageBreak/>
         <w:t>References</w:t>
       </w:r>
-      <w:bookmarkEnd w:id="42"/>
+      <w:bookmarkEnd w:id="45"/>
     </w:p>
     <w:p>
       <w:pPr>
@@ -19403,11 +21658,11 @@
         </w:numPr>
         <w:spacing w:before="0"/>
       </w:pPr>
-      <w:bookmarkStart w:id="43" w:name="_Toc496711673"/>
+      <w:bookmarkStart w:id="46" w:name="_Toc498095233"/>
       <w:r>
         <w:t>Django 1.11 official Tutorial</w:t>
       </w:r>
-      <w:bookmarkEnd w:id="43"/>
+      <w:bookmarkEnd w:id="46"/>
     </w:p>
     <w:p>
       <w:pPr>
@@ -19415,7 +21670,7 @@
         <w:spacing w:after="0"/>
         <w:ind w:firstLine="360"/>
       </w:pPr>
-      <w:hyperlink r:id="rId31" w:history="1">
+      <w:hyperlink r:id="rId36" w:history="1">
         <w:r>
           <w:rPr>
             <w:rStyle w:val="Hyperlink"/>
@@ -19439,7 +21694,7 @@
         </w:numPr>
         <w:spacing w:before="0"/>
       </w:pPr>
-      <w:bookmarkStart w:id="44" w:name="_Toc496711674"/>
+      <w:bookmarkStart w:id="47" w:name="_Toc498095234"/>
       <w:r>
         <w:t xml:space="preserve">Django </w:t>
       </w:r>
@@ -19447,7 +21702,7 @@
       <w:r>
         <w:t>Import_Export</w:t>
       </w:r>
-      <w:bookmarkEnd w:id="44"/>
+      <w:bookmarkEnd w:id="47"/>
       <w:proofErr w:type="spellEnd"/>
     </w:p>
     <w:p>
@@ -19459,7 +21714,7 @@
           <w:rFonts w:cs="Courier New"/>
         </w:rPr>
       </w:pPr>
-      <w:hyperlink r:id="rId32" w:history="1">
+      <w:hyperlink r:id="rId37" w:history="1">
         <w:r>
           <w:rPr>
             <w:rStyle w:val="Hyperlink"/>
@@ -19490,7 +21745,7 @@
         </w:numPr>
         <w:spacing w:before="0"/>
       </w:pPr>
-      <w:bookmarkStart w:id="45" w:name="_Toc496711675"/>
+      <w:bookmarkStart w:id="48" w:name="_Toc498095235"/>
       <w:r>
         <w:t>How to serve static files</w:t>
       </w:r>
@@ -19501,7 +21756,7 @@
       <w:r>
         <w:t>collectstatics</w:t>
       </w:r>
-      <w:bookmarkEnd w:id="45"/>
+      <w:bookmarkEnd w:id="48"/>
       <w:proofErr w:type="spellEnd"/>
     </w:p>
     <w:p>
@@ -19513,7 +21768,7 @@
           <w:rFonts w:cs="Courier New"/>
         </w:rPr>
       </w:pPr>
-      <w:hyperlink r:id="rId33" w:anchor="toc-settings-for-managing-static-files" w:history="1">
+      <w:hyperlink r:id="rId38" w:anchor="toc-settings-for-managing-static-files" w:history="1">
         <w:r>
           <w:rPr>
             <w:rStyle w:val="Hyperlink"/>
@@ -19532,7 +21787,7 @@
           <w:rFonts w:cs="Courier New"/>
         </w:rPr>
       </w:pPr>
-      <w:hyperlink r:id="rId34" w:history="1">
+      <w:hyperlink r:id="rId39" w:history="1">
         <w:r>
           <w:rPr>
             <w:rStyle w:val="Hyperlink"/>
@@ -19568,12 +21823,12 @@
         </w:numPr>
         <w:spacing w:before="0"/>
       </w:pPr>
-      <w:bookmarkStart w:id="46" w:name="_Toc496711676"/>
+      <w:bookmarkStart w:id="49" w:name="_Toc498095236"/>
       <w:proofErr w:type="spellStart"/>
       <w:r>
         <w:t>JSGrid</w:t>
       </w:r>
-      <w:bookmarkEnd w:id="46"/>
+      <w:bookmarkEnd w:id="49"/>
       <w:proofErr w:type="spellEnd"/>
     </w:p>
     <w:p>
@@ -19586,7 +21841,7 @@
           <w:szCs w:val="24"/>
         </w:rPr>
       </w:pPr>
-      <w:hyperlink r:id="rId35" w:anchor="requirement" w:history="1">
+      <w:hyperlink r:id="rId40" w:anchor="requirement" w:history="1">
         <w:r>
           <w:rPr>
             <w:rStyle w:val="Hyperlink"/>
@@ -19607,7 +21862,7 @@
           <w:szCs w:val="24"/>
         </w:rPr>
       </w:pPr>
-      <w:hyperlink r:id="rId36" w:history="1">
+      <w:hyperlink r:id="rId41" w:history="1">
         <w:r>
           <w:rPr>
             <w:rStyle w:val="Hyperlink"/>
@@ -19627,7 +21882,7 @@
           <w:rFonts w:cs="Courier New"/>
         </w:rPr>
       </w:pPr>
-      <w:hyperlink r:id="rId37" w:history="1">
+      <w:hyperlink r:id="rId42" w:history="1">
         <w:r>
           <w:rPr>
             <w:rStyle w:val="Hyperlink"/>
@@ -19646,7 +21901,7 @@
           <w:rFonts w:cs="Courier New"/>
         </w:rPr>
       </w:pPr>
-      <w:hyperlink r:id="rId38" w:history="1">
+      <w:hyperlink r:id="rId43" w:history="1">
         <w:r>
           <w:rPr>
             <w:rStyle w:val="Hyperlink"/>
@@ -19692,12 +21947,12 @@
         </w:numPr>
         <w:spacing w:before="0"/>
       </w:pPr>
-      <w:bookmarkStart w:id="47" w:name="_Toc496711677"/>
+      <w:bookmarkStart w:id="50" w:name="_Toc498095237"/>
       <w:proofErr w:type="spellStart"/>
       <w:r>
         <w:t>JQGrid</w:t>
       </w:r>
-      <w:bookmarkEnd w:id="47"/>
+      <w:bookmarkEnd w:id="50"/>
       <w:proofErr w:type="spellEnd"/>
     </w:p>
     <w:p>
@@ -19709,7 +21964,7 @@
           <w:rFonts w:cs="Courier New"/>
         </w:rPr>
       </w:pPr>
-      <w:hyperlink r:id="rId39" w:history="1">
+      <w:hyperlink r:id="rId44" w:history="1">
         <w:r>
           <w:rPr>
             <w:rStyle w:val="Hyperlink"/>
@@ -22153,6 +24408,54 @@
       <w:color w:val="2F5496" w:themeColor="accent1" w:themeShade="BF"/>
     </w:rPr>
   </w:style>
+  <w:style w:type="paragraph" w:styleId="HTMLPreformatted">
+    <w:name w:val="HTML Preformatted"/>
+    <w:basedOn w:val="Normal"/>
+    <w:link w:val="HTMLPreformattedChar"/>
+    <w:uiPriority w:val="99"/>
+    <w:semiHidden/>
+    <w:unhideWhenUsed/>
+    <w:rsid w:val="004C5098"/>
+    <w:pPr>
+      <w:tabs>
+        <w:tab w:val="left" w:pos="916"/>
+        <w:tab w:val="left" w:pos="1832"/>
+        <w:tab w:val="left" w:pos="2748"/>
+        <w:tab w:val="left" w:pos="3664"/>
+        <w:tab w:val="left" w:pos="4580"/>
+        <w:tab w:val="left" w:pos="5496"/>
+        <w:tab w:val="left" w:pos="6412"/>
+        <w:tab w:val="left" w:pos="7328"/>
+        <w:tab w:val="left" w:pos="8244"/>
+        <w:tab w:val="left" w:pos="9160"/>
+        <w:tab w:val="left" w:pos="10076"/>
+        <w:tab w:val="left" w:pos="10992"/>
+        <w:tab w:val="left" w:pos="11908"/>
+        <w:tab w:val="left" w:pos="12824"/>
+        <w:tab w:val="left" w:pos="13740"/>
+        <w:tab w:val="left" w:pos="14656"/>
+      </w:tabs>
+      <w:spacing w:after="0" w:line="240" w:lineRule="auto"/>
+    </w:pPr>
+    <w:rPr>
+      <w:rFonts w:ascii="Courier New" w:eastAsia="Times New Roman" w:hAnsi="Courier New" w:cs="Courier New"/>
+      <w:sz w:val="20"/>
+      <w:szCs w:val="20"/>
+    </w:rPr>
+  </w:style>
+  <w:style w:type="character" w:customStyle="1" w:styleId="HTMLPreformattedChar">
+    <w:name w:val="HTML Preformatted Char"/>
+    <w:basedOn w:val="DefaultParagraphFont"/>
+    <w:link w:val="HTMLPreformatted"/>
+    <w:uiPriority w:val="99"/>
+    <w:semiHidden/>
+    <w:rsid w:val="004C5098"/>
+    <w:rPr>
+      <w:rFonts w:ascii="Courier New" w:eastAsia="Times New Roman" w:hAnsi="Courier New" w:cs="Courier New"/>
+      <w:sz w:val="20"/>
+      <w:szCs w:val="20"/>
+    </w:rPr>
+  </w:style>
 </w:styles>
 </file>
 
@@ -22456,7 +24759,7 @@
 </file>
 
 <file path=customXml/itemProps1.xml><?xml version="1.0" encoding="utf-8"?>
-<ds:datastoreItem xmlns:ds="http://schemas.openxmlformats.org/officeDocument/2006/customXml" ds:itemID="{28917A20-BB53-41A5-824B-1D2B6F41A082}">
+<ds:datastoreItem xmlns:ds="http://schemas.openxmlformats.org/officeDocument/2006/customXml" ds:itemID="{6A7C9CE8-82A9-4085-88D0-1F3680704526}">
   <ds:schemaRefs>
     <ds:schemaRef ds:uri="http://schemas.openxmlformats.org/officeDocument/2006/bibliography"/>
   </ds:schemaRefs>

</xml_diff>

<commit_message>
Trying to figure out why PUT does not update. Looks like the serializer is not updating by pk but is looking up by pk?
</commit_message>
<xml_diff>
--- a/notes.docx
+++ b/notes.docx
@@ -2777,21 +2777,7 @@
                 <w:rStyle w:val="Hyperlink"/>
                 <w:noProof/>
               </w:rPr>
-              <w:t>Branching to RES</w:t>
-            </w:r>
-            <w:r>
-              <w:rPr>
-                <w:rStyle w:val="Hyperlink"/>
-                <w:noProof/>
-              </w:rPr>
-              <w:t>T</w:t>
-            </w:r>
-            <w:r>
-              <w:rPr>
-                <w:rStyle w:val="Hyperlink"/>
-                <w:noProof/>
-              </w:rPr>
-              <w:t>ful01</w:t>
+              <w:t>Branching to RESTful01</w:t>
             </w:r>
             <w:r>
               <w:rPr>
@@ -7603,12 +7589,12 @@
         </w:numPr>
         <w:spacing w:before="0"/>
       </w:pPr>
-      <w:bookmarkStart w:id="19" w:name="_Hlk496711980"/>
-      <w:bookmarkStart w:id="20" w:name="_Toc498095210"/>
+      <w:bookmarkStart w:id="19" w:name="_Toc498095210"/>
+      <w:bookmarkStart w:id="20" w:name="_Hlk496711980"/>
       <w:r>
         <w:t>Create model</w:t>
       </w:r>
-      <w:bookmarkEnd w:id="20"/>
+      <w:bookmarkEnd w:id="19"/>
     </w:p>
     <w:p>
       <w:pPr>
@@ -7671,7 +7657,7 @@
         <w:t>python manage.py migrate</w:t>
       </w:r>
     </w:p>
-    <w:bookmarkEnd w:id="19"/>
+    <w:bookmarkEnd w:id="20"/>
     <w:p>
       <w:pPr>
         <w:spacing w:after="0"/>
@@ -7692,14 +7678,14 @@
         </w:numPr>
         <w:spacing w:before="0"/>
       </w:pPr>
-      <w:bookmarkStart w:id="21" w:name="_Hlk496712005"/>
-      <w:bookmarkStart w:id="22" w:name="_Toc498095211"/>
+      <w:bookmarkStart w:id="21" w:name="_Toc498095211"/>
+      <w:bookmarkStart w:id="22" w:name="_Hlk496712005"/>
       <w:r>
         <w:t>Update admin.py with the new model</w:t>
       </w:r>
-      <w:bookmarkEnd w:id="22"/>
-    </w:p>
-    <w:bookmarkEnd w:id="21"/>
+      <w:bookmarkEnd w:id="21"/>
+    </w:p>
+    <w:bookmarkEnd w:id="22"/>
     <w:p>
       <w:pPr>
         <w:spacing w:after="0"/>
@@ -19459,7 +19445,7 @@
       <w:r>
         <w:t xml:space="preserve">which ten led me to </w:t>
       </w:r>
-      <w:hyperlink r:id="rId32" w:history="1">
+      <w:hyperlink r:id="rId32" w:anchor="topics" w:history="1">
         <w:r>
           <w:rPr>
             <w:rStyle w:val="Hyperlink"/>
@@ -20521,23 +20507,7 @@
           <w:b/>
           <w:i/>
         </w:rPr>
-        <w:t>&gt;</w:t>
-      </w:r>
-      <w:proofErr w:type="spellStart"/>
-      <w:r>
-        <w:rPr>
-          <w:b/>
-          <w:i/>
-        </w:rPr>
-        <w:t>python mana</w:t>
-      </w:r>
-      <w:proofErr w:type="spellEnd"/>
-      <w:r>
-        <w:rPr>
-          <w:b/>
-          <w:i/>
-        </w:rPr>
-        <w:t>ge.py shell</w:t>
+        <w:t>&gt;python manage.py shell</w:t>
       </w:r>
     </w:p>
     <w:p>
@@ -21471,180 +21441,2106 @@
       <w:pPr>
         <w:spacing w:after="0"/>
         <w:ind w:firstLine="720"/>
+        <w:rPr>
+          <w:b/>
+          <w:i/>
+        </w:rPr>
+      </w:pPr>
+    </w:p>
+    <w:p>
+      <w:pPr>
+        <w:spacing w:after="0"/>
+        <w:ind w:left="720"/>
       </w:pPr>
       <w:r>
         <w:t>…and it worked (the grid loads fine)!!!</w:t>
       </w:r>
+      <w:r>
+        <w:t xml:space="preserve"> And for some reason, the </w:t>
+      </w:r>
+      <w:proofErr w:type="spellStart"/>
+      <w:r>
+        <w:t>myUpdateData</w:t>
+      </w:r>
+      <w:proofErr w:type="spellEnd"/>
+      <w:r>
+        <w:t xml:space="preserve"> started working</w:t>
+      </w:r>
+      <w:r>
+        <w:t xml:space="preserve">…But it is not the REST solution so </w:t>
+      </w:r>
+      <w:r>
+        <w:t>still need to keep working on a RESTful solution.</w:t>
+      </w:r>
+    </w:p>
+    <w:p>
+      <w:pPr>
+        <w:pStyle w:val="Heading2"/>
+        <w:ind w:firstLine="720"/>
+      </w:pPr>
+    </w:p>
+    <w:p>
+      <w:pPr>
+        <w:pStyle w:val="Heading2"/>
+        <w:ind w:firstLine="720"/>
+      </w:pPr>
+      <w:r>
+        <w:t xml:space="preserve"> PUT Request</w:t>
+      </w:r>
+    </w:p>
+    <w:p>
+      <w:pPr>
+        <w:ind w:left="720"/>
+      </w:pPr>
+      <w:r>
+        <w:t xml:space="preserve">Put request is a bit trickier because I </w:t>
+      </w:r>
+      <w:proofErr w:type="gramStart"/>
+      <w:r>
+        <w:t>have to</w:t>
+      </w:r>
+      <w:proofErr w:type="gramEnd"/>
+      <w:r>
+        <w:t xml:space="preserve"> specify which model object I need to update. After quite a bit of research on Views, I settled on the following.</w:t>
+      </w:r>
+    </w:p>
+    <w:p>
+      <w:pPr>
+        <w:ind w:left="720"/>
+      </w:pPr>
+      <w:r>
+        <w:t xml:space="preserve">Update </w:t>
+      </w:r>
+      <w:r>
+        <w:rPr>
+          <w:b/>
+        </w:rPr>
+        <w:t>views.py</w:t>
+      </w:r>
+      <w:r>
+        <w:t xml:space="preserve"> (all is identical except the View)</w:t>
+      </w:r>
+    </w:p>
+    <w:p>
+      <w:pPr>
+        <w:spacing w:after="0"/>
+        <w:ind w:left="1440"/>
+        <w:rPr>
+          <w:b/>
+          <w:i/>
+        </w:rPr>
+      </w:pPr>
+      <w:r>
+        <w:rPr>
+          <w:b/>
+          <w:i/>
+        </w:rPr>
+        <w:t xml:space="preserve">class </w:t>
+      </w:r>
+      <w:proofErr w:type="spellStart"/>
+      <w:r>
+        <w:rPr>
+          <w:b/>
+          <w:i/>
+        </w:rPr>
+        <w:t>myPutRest</w:t>
+      </w:r>
+      <w:proofErr w:type="spellEnd"/>
+      <w:r>
+        <w:rPr>
+          <w:b/>
+          <w:i/>
+        </w:rPr>
+        <w:t>(</w:t>
+      </w:r>
+      <w:proofErr w:type="spellStart"/>
+      <w:proofErr w:type="gramStart"/>
+      <w:r>
+        <w:rPr>
+          <w:b/>
+          <w:i/>
+        </w:rPr>
+        <w:t>generics.</w:t>
+      </w:r>
+      <w:r>
+        <w:rPr>
+          <w:b/>
+          <w:i/>
+          <w:color w:val="FF0000"/>
+        </w:rPr>
+        <w:t>RetrieveUpdateDestroyAPIView</w:t>
+      </w:r>
+      <w:proofErr w:type="spellEnd"/>
+      <w:proofErr w:type="gramEnd"/>
+      <w:r>
+        <w:rPr>
+          <w:b/>
+          <w:i/>
+        </w:rPr>
+        <w:t>):</w:t>
+      </w:r>
+    </w:p>
+    <w:p>
+      <w:pPr>
+        <w:spacing w:after="0"/>
+        <w:ind w:left="1440"/>
+        <w:rPr>
+          <w:b/>
+          <w:i/>
+        </w:rPr>
+      </w:pPr>
+      <w:r>
+        <w:rPr>
+          <w:b/>
+          <w:i/>
+        </w:rPr>
+        <w:t xml:space="preserve">    model = </w:t>
+      </w:r>
+      <w:proofErr w:type="spellStart"/>
+      <w:r>
+        <w:rPr>
+          <w:b/>
+          <w:i/>
+        </w:rPr>
+        <w:t>lnos_statusPipeLine</w:t>
+      </w:r>
+      <w:proofErr w:type="spellEnd"/>
+    </w:p>
+    <w:p>
+      <w:pPr>
+        <w:spacing w:after="0"/>
+        <w:ind w:left="1440"/>
+        <w:rPr>
+          <w:b/>
+          <w:i/>
+        </w:rPr>
+      </w:pPr>
+      <w:r>
+        <w:rPr>
+          <w:b/>
+          <w:i/>
+        </w:rPr>
+        <w:t xml:space="preserve">    </w:t>
+      </w:r>
+      <w:proofErr w:type="spellStart"/>
+      <w:r>
+        <w:rPr>
+          <w:b/>
+          <w:i/>
+        </w:rPr>
+        <w:t>serializer_class</w:t>
+      </w:r>
+      <w:proofErr w:type="spellEnd"/>
+      <w:r>
+        <w:rPr>
+          <w:b/>
+          <w:i/>
+        </w:rPr>
+        <w:t xml:space="preserve"> = </w:t>
+      </w:r>
+      <w:proofErr w:type="spellStart"/>
+      <w:r>
+        <w:rPr>
+          <w:b/>
+          <w:i/>
+        </w:rPr>
+        <w:t>lnosStatusPipeLineSerializer</w:t>
+      </w:r>
+      <w:proofErr w:type="spellEnd"/>
+    </w:p>
+    <w:p>
+      <w:pPr>
+        <w:spacing w:after="0"/>
+        <w:ind w:left="1440"/>
+      </w:pPr>
+      <w:r>
+        <w:rPr>
+          <w:b/>
+          <w:i/>
+        </w:rPr>
+        <w:t xml:space="preserve">    </w:t>
+      </w:r>
+      <w:proofErr w:type="spellStart"/>
+      <w:r>
+        <w:rPr>
+          <w:b/>
+          <w:i/>
+        </w:rPr>
+        <w:t>queryset</w:t>
+      </w:r>
+      <w:proofErr w:type="spellEnd"/>
+      <w:r>
+        <w:rPr>
+          <w:b/>
+          <w:i/>
+        </w:rPr>
+        <w:t xml:space="preserve"> = </w:t>
+      </w:r>
+      <w:proofErr w:type="spellStart"/>
+      <w:proofErr w:type="gramStart"/>
+      <w:r>
+        <w:rPr>
+          <w:b/>
+          <w:i/>
+        </w:rPr>
+        <w:t>lnos_statusPipeLine.objects.all</w:t>
+      </w:r>
+      <w:proofErr w:type="spellEnd"/>
+      <w:r>
+        <w:rPr>
+          <w:b/>
+          <w:i/>
+        </w:rPr>
+        <w:t>(</w:t>
+      </w:r>
+      <w:proofErr w:type="gramEnd"/>
+      <w:r>
+        <w:rPr>
+          <w:b/>
+          <w:i/>
+        </w:rPr>
+        <w:t>)</w:t>
+      </w:r>
+    </w:p>
+    <w:p>
+      <w:pPr>
+        <w:ind w:left="720"/>
+      </w:pPr>
+    </w:p>
+    <w:p>
+      <w:pPr>
+        <w:ind w:left="720"/>
+      </w:pPr>
+      <w:r>
+        <w:t xml:space="preserve">Update </w:t>
+      </w:r>
+      <w:r>
+        <w:rPr>
+          <w:b/>
+        </w:rPr>
+        <w:t>urls.py</w:t>
+      </w:r>
+      <w:r>
+        <w:t xml:space="preserve"> with the new view and passing the </w:t>
+      </w:r>
+      <w:proofErr w:type="spellStart"/>
+      <w:r>
+        <w:t>pk</w:t>
+      </w:r>
+      <w:proofErr w:type="spellEnd"/>
+    </w:p>
+    <w:p>
+      <w:pPr>
+        <w:ind w:left="720"/>
+        <w:rPr>
+          <w:b/>
+          <w:i/>
+        </w:rPr>
+      </w:pPr>
+      <w:r>
+        <w:t xml:space="preserve">    </w:t>
+      </w:r>
+      <w:r>
+        <w:tab/>
+      </w:r>
+      <w:proofErr w:type="spellStart"/>
+      <w:r>
+        <w:rPr>
+          <w:b/>
+          <w:i/>
+        </w:rPr>
+        <w:t>url</w:t>
+      </w:r>
+      <w:proofErr w:type="spellEnd"/>
+      <w:r>
+        <w:rPr>
+          <w:b/>
+          <w:i/>
+        </w:rPr>
+        <w:t>(r'^</w:t>
+      </w:r>
+      <w:proofErr w:type="spellStart"/>
+      <w:r>
+        <w:rPr>
+          <w:b/>
+          <w:i/>
+        </w:rPr>
+        <w:t>myPutRest</w:t>
+      </w:r>
+      <w:proofErr w:type="spellEnd"/>
+      <w:r>
+        <w:rPr>
+          <w:b/>
+          <w:i/>
+        </w:rPr>
+        <w:t>/</w:t>
+      </w:r>
+      <w:proofErr w:type="gramStart"/>
+      <w:r>
+        <w:rPr>
+          <w:b/>
+          <w:i/>
+        </w:rPr>
+        <w:t>(?P</w:t>
+      </w:r>
+      <w:proofErr w:type="gramEnd"/>
+      <w:r>
+        <w:rPr>
+          <w:b/>
+          <w:i/>
+        </w:rPr>
+        <w:t>&lt;</w:t>
+      </w:r>
+      <w:proofErr w:type="spellStart"/>
+      <w:r>
+        <w:rPr>
+          <w:b/>
+          <w:i/>
+        </w:rPr>
+        <w:t>pk</w:t>
+      </w:r>
+      <w:proofErr w:type="spellEnd"/>
+      <w:r>
+        <w:rPr>
+          <w:b/>
+          <w:i/>
+        </w:rPr>
+        <w:t xml:space="preserve">&gt;[0-9]+)$', </w:t>
+      </w:r>
+      <w:proofErr w:type="spellStart"/>
+      <w:r>
+        <w:rPr>
+          <w:b/>
+          <w:i/>
+        </w:rPr>
+        <w:t>views.myPutRest.as_view</w:t>
+      </w:r>
+      <w:proofErr w:type="spellEnd"/>
+      <w:r>
+        <w:rPr>
+          <w:b/>
+          <w:i/>
+        </w:rPr>
+        <w:t>(), name='</w:t>
+      </w:r>
+      <w:proofErr w:type="spellStart"/>
+      <w:r>
+        <w:rPr>
+          <w:b/>
+          <w:i/>
+        </w:rPr>
+        <w:t>myPutRest</w:t>
+      </w:r>
+      <w:proofErr w:type="spellEnd"/>
+      <w:r>
+        <w:rPr>
+          <w:b/>
+          <w:i/>
+        </w:rPr>
+        <w:t>'),</w:t>
+      </w:r>
+    </w:p>
+    <w:p>
+      <w:pPr>
+        <w:ind w:left="720"/>
+      </w:pPr>
+      <w:r>
+        <w:lastRenderedPageBreak/>
+        <w:t xml:space="preserve">Then finally update the </w:t>
+      </w:r>
+      <w:proofErr w:type="spellStart"/>
+      <w:r>
+        <w:rPr>
+          <w:b/>
+        </w:rPr>
+        <w:t>updateItem</w:t>
+      </w:r>
+      <w:proofErr w:type="spellEnd"/>
+      <w:r>
+        <w:t xml:space="preserve"> controller in the </w:t>
+      </w:r>
+      <w:r>
+        <w:rPr>
+          <w:b/>
+        </w:rPr>
+        <w:t>HTML</w:t>
+      </w:r>
+      <w:r>
+        <w:t xml:space="preserve"> to pass the </w:t>
+      </w:r>
+      <w:proofErr w:type="spellStart"/>
+      <w:r>
+        <w:t>pk</w:t>
+      </w:r>
+      <w:proofErr w:type="spellEnd"/>
+    </w:p>
+    <w:p>
+      <w:pPr>
+        <w:spacing w:after="0"/>
+        <w:ind w:left="720"/>
+        <w:rPr>
+          <w:b/>
+          <w:i/>
+        </w:rPr>
+      </w:pPr>
+      <w:r>
+        <w:rPr>
+          <w:b/>
+          <w:i/>
+        </w:rPr>
+        <w:t xml:space="preserve">                    </w:t>
+      </w:r>
+      <w:proofErr w:type="spellStart"/>
+      <w:r>
+        <w:rPr>
+          <w:b/>
+          <w:i/>
+        </w:rPr>
+        <w:t>updateItem</w:t>
+      </w:r>
+      <w:proofErr w:type="spellEnd"/>
+      <w:r>
+        <w:rPr>
+          <w:b/>
+          <w:i/>
+        </w:rPr>
+        <w:t>: function(item</w:t>
+      </w:r>
+      <w:proofErr w:type="gramStart"/>
+      <w:r>
+        <w:rPr>
+          <w:b/>
+          <w:i/>
+        </w:rPr>
+        <w:t>){</w:t>
+      </w:r>
+      <w:proofErr w:type="gramEnd"/>
+    </w:p>
+    <w:p>
+      <w:pPr>
+        <w:spacing w:after="0"/>
+        <w:ind w:left="720"/>
+        <w:rPr>
+          <w:b/>
+          <w:i/>
+        </w:rPr>
+      </w:pPr>
+      <w:r>
+        <w:rPr>
+          <w:b/>
+          <w:i/>
+        </w:rPr>
+        <w:t xml:space="preserve">                      </w:t>
+      </w:r>
+      <w:r>
+        <w:rPr>
+          <w:b/>
+          <w:i/>
+        </w:rPr>
+        <w:t>…</w:t>
+      </w:r>
+    </w:p>
+    <w:p>
+      <w:pPr>
+        <w:spacing w:after="0"/>
+        <w:ind w:left="1440" w:firstLine="360"/>
+        <w:rPr>
+          <w:b/>
+          <w:i/>
+        </w:rPr>
+      </w:pPr>
+      <w:proofErr w:type="spellStart"/>
+      <w:r>
+        <w:rPr>
+          <w:b/>
+          <w:i/>
+        </w:rPr>
+        <w:t>var</w:t>
+      </w:r>
+      <w:proofErr w:type="spellEnd"/>
+      <w:r>
+        <w:rPr>
+          <w:b/>
+          <w:i/>
+        </w:rPr>
+        <w:t xml:space="preserve"> </w:t>
+      </w:r>
+      <w:proofErr w:type="spellStart"/>
+      <w:r>
+        <w:rPr>
+          <w:b/>
+          <w:i/>
+        </w:rPr>
+        <w:t>thisPK</w:t>
+      </w:r>
+      <w:proofErr w:type="spellEnd"/>
+      <w:r>
+        <w:rPr>
+          <w:b/>
+          <w:i/>
+        </w:rPr>
+        <w:t xml:space="preserve"> = item["</w:t>
+      </w:r>
+      <w:proofErr w:type="spellStart"/>
+      <w:r>
+        <w:rPr>
+          <w:b/>
+          <w:i/>
+        </w:rPr>
+        <w:t>pk</w:t>
+      </w:r>
+      <w:proofErr w:type="spellEnd"/>
+      <w:r>
+        <w:rPr>
+          <w:b/>
+          <w:i/>
+        </w:rPr>
+        <w:t>"]</w:t>
+      </w:r>
+    </w:p>
+    <w:p>
+      <w:pPr>
+        <w:spacing w:after="0"/>
+        <w:ind w:left="720"/>
+        <w:rPr>
+          <w:b/>
+          <w:i/>
+        </w:rPr>
+      </w:pPr>
+      <w:r>
+        <w:rPr>
+          <w:b/>
+          <w:i/>
+        </w:rPr>
+        <w:t xml:space="preserve">                      </w:t>
+      </w:r>
+      <w:proofErr w:type="gramStart"/>
+      <w:r>
+        <w:rPr>
+          <w:b/>
+          <w:i/>
+        </w:rPr>
+        <w:t>console.log(</w:t>
+      </w:r>
+      <w:proofErr w:type="gramEnd"/>
+      <w:r>
+        <w:rPr>
+          <w:b/>
+          <w:i/>
+        </w:rPr>
+        <w:t>"</w:t>
+      </w:r>
+      <w:proofErr w:type="spellStart"/>
+      <w:r>
+        <w:rPr>
+          <w:b/>
+          <w:i/>
+        </w:rPr>
+        <w:t>thisPK</w:t>
+      </w:r>
+      <w:proofErr w:type="spellEnd"/>
+      <w:r>
+        <w:rPr>
+          <w:b/>
+          <w:i/>
+        </w:rPr>
+        <w:t xml:space="preserve"> is now ", </w:t>
+      </w:r>
+      <w:proofErr w:type="spellStart"/>
+      <w:r>
+        <w:rPr>
+          <w:b/>
+          <w:i/>
+        </w:rPr>
+        <w:t>thisPK</w:t>
+      </w:r>
+      <w:proofErr w:type="spellEnd"/>
+      <w:r>
+        <w:rPr>
+          <w:b/>
+          <w:i/>
+        </w:rPr>
+        <w:t>)</w:t>
+      </w:r>
+    </w:p>
+    <w:p>
+      <w:pPr>
+        <w:spacing w:after="0"/>
+        <w:ind w:left="720"/>
+        <w:rPr>
+          <w:b/>
+          <w:i/>
+        </w:rPr>
+      </w:pPr>
+      <w:r>
+        <w:rPr>
+          <w:b/>
+          <w:i/>
+        </w:rPr>
+        <w:t xml:space="preserve">                      </w:t>
+      </w:r>
+      <w:proofErr w:type="gramStart"/>
+      <w:r>
+        <w:rPr>
+          <w:b/>
+          <w:i/>
+        </w:rPr>
+        <w:t>$.ajax</w:t>
+      </w:r>
+      <w:proofErr w:type="gramEnd"/>
+      <w:r>
+        <w:rPr>
+          <w:b/>
+          <w:i/>
+        </w:rPr>
+        <w:t>({</w:t>
+      </w:r>
+    </w:p>
+    <w:p>
+      <w:pPr>
+        <w:spacing w:after="0"/>
+        <w:ind w:left="720"/>
+        <w:rPr>
+          <w:b/>
+          <w:i/>
+        </w:rPr>
+      </w:pPr>
+      <w:r>
+        <w:rPr>
+          <w:b/>
+          <w:i/>
+        </w:rPr>
+        <w:t xml:space="preserve">                        url: '</w:t>
+      </w:r>
+      <w:proofErr w:type="spellStart"/>
+      <w:r>
+        <w:rPr>
+          <w:b/>
+          <w:i/>
+        </w:rPr>
+        <w:t>myPutRest</w:t>
+      </w:r>
+      <w:proofErr w:type="spellEnd"/>
+      <w:r>
+        <w:rPr>
+          <w:b/>
+          <w:i/>
+        </w:rPr>
+        <w:t>/'+</w:t>
+      </w:r>
+      <w:proofErr w:type="spellStart"/>
+      <w:r>
+        <w:rPr>
+          <w:b/>
+          <w:i/>
+        </w:rPr>
+        <w:t>thisPK</w:t>
+      </w:r>
+      <w:proofErr w:type="spellEnd"/>
+      <w:r>
+        <w:rPr>
+          <w:b/>
+          <w:i/>
+        </w:rPr>
+        <w:t>,</w:t>
+      </w:r>
+    </w:p>
+    <w:p>
+      <w:pPr>
+        <w:spacing w:after="0"/>
+        <w:ind w:left="720"/>
+        <w:rPr>
+          <w:b/>
+          <w:i/>
+        </w:rPr>
+      </w:pPr>
+      <w:r>
+        <w:rPr>
+          <w:b/>
+          <w:i/>
+        </w:rPr>
+        <w:t xml:space="preserve">                        type: 'PUT',</w:t>
+      </w:r>
+    </w:p>
+    <w:p>
+      <w:pPr>
+        <w:spacing w:after="0"/>
+        <w:ind w:left="1440" w:firstLine="540"/>
+        <w:rPr>
+          <w:b/>
+          <w:i/>
+        </w:rPr>
+      </w:pPr>
+      <w:r>
+        <w:rPr>
+          <w:b/>
+          <w:i/>
+        </w:rPr>
+        <w:t>…</w:t>
+      </w:r>
+    </w:p>
+    <w:p>
+      <w:pPr>
+        <w:spacing w:after="0"/>
+        <w:ind w:left="1440" w:firstLine="540"/>
+        <w:rPr>
+          <w:b/>
+          <w:i/>
+        </w:rPr>
+      </w:pPr>
+    </w:p>
+    <w:p>
+      <w:pPr>
+        <w:spacing w:after="0"/>
+        <w:ind w:left="1440" w:firstLine="540"/>
+        <w:rPr>
+          <w:b/>
+          <w:i/>
+        </w:rPr>
+      </w:pPr>
+    </w:p>
+    <w:p>
+      <w:pPr>
+        <w:spacing w:after="0"/>
+      </w:pPr>
+      <w:r>
+        <w:tab/>
+        <w:t xml:space="preserve">I see the </w:t>
+      </w:r>
+      <w:proofErr w:type="spellStart"/>
+      <w:r>
+        <w:t>updateItem</w:t>
+      </w:r>
+      <w:proofErr w:type="spellEnd"/>
+      <w:r>
+        <w:t xml:space="preserve"> shows the new value</w:t>
+      </w:r>
+    </w:p>
+    <w:p>
+      <w:pPr>
+        <w:spacing w:after="0"/>
+      </w:pPr>
+    </w:p>
+    <w:p>
+      <w:pPr>
+        <w:spacing w:after="0"/>
+        <w:ind w:left="720" w:firstLine="720"/>
+        <w:rPr>
+          <w:b/>
+          <w:i/>
+        </w:rPr>
+      </w:pPr>
+      <w:proofErr w:type="spellStart"/>
+      <w:r>
+        <w:rPr>
+          <w:b/>
+          <w:i/>
+        </w:rPr>
+        <w:t>updateItem</w:t>
+      </w:r>
+      <w:proofErr w:type="spellEnd"/>
+      <w:r>
+        <w:rPr>
+          <w:b/>
+          <w:i/>
+        </w:rPr>
+        <w:t xml:space="preserve"> data Object </w:t>
+      </w:r>
+      <w:proofErr w:type="gramStart"/>
+      <w:r>
+        <w:rPr>
+          <w:b/>
+          <w:i/>
+        </w:rPr>
+        <w:t xml:space="preserve">{ </w:t>
+      </w:r>
+      <w:proofErr w:type="spellStart"/>
+      <w:r>
+        <w:rPr>
+          <w:b/>
+          <w:i/>
+        </w:rPr>
+        <w:t>pk</w:t>
+      </w:r>
+      <w:proofErr w:type="spellEnd"/>
+      <w:proofErr w:type="gramEnd"/>
+      <w:r>
+        <w:rPr>
+          <w:b/>
+          <w:i/>
+        </w:rPr>
+        <w:t xml:space="preserve">: 25, </w:t>
+      </w:r>
+      <w:proofErr w:type="spellStart"/>
+      <w:r>
+        <w:rPr>
+          <w:b/>
+          <w:i/>
+        </w:rPr>
+        <w:t>mbol</w:t>
+      </w:r>
+      <w:proofErr w:type="spellEnd"/>
+      <w:r>
+        <w:rPr>
+          <w:b/>
+          <w:i/>
+        </w:rPr>
+        <w:t>: "mbol01", container: "container02" }</w:t>
+      </w:r>
+    </w:p>
+    <w:p>
+      <w:pPr>
+        <w:spacing w:after="0"/>
+        <w:rPr>
+          <w:b/>
+          <w:i/>
+        </w:rPr>
+      </w:pPr>
+    </w:p>
+    <w:p>
+      <w:pPr>
+        <w:spacing w:after="0"/>
+      </w:pPr>
+      <w:r>
+        <w:rPr>
+          <w:b/>
+          <w:i/>
+        </w:rPr>
+        <w:tab/>
+      </w:r>
+      <w:r>
+        <w:t xml:space="preserve">and the right </w:t>
+      </w:r>
+      <w:proofErr w:type="spellStart"/>
+      <w:r>
+        <w:t>pk</w:t>
+      </w:r>
+      <w:proofErr w:type="spellEnd"/>
+      <w:r>
+        <w:t xml:space="preserve"> is being passed but somehow the update response shows the original values</w:t>
+      </w:r>
+    </w:p>
+    <w:p>
+      <w:pPr>
+        <w:spacing w:after="0"/>
+        <w:rPr>
+          <w:b/>
+          <w:i/>
+        </w:rPr>
+      </w:pPr>
+    </w:p>
+    <w:p>
+      <w:pPr>
+        <w:spacing w:after="0"/>
+        <w:ind w:left="720" w:firstLine="720"/>
+        <w:rPr>
+          <w:b/>
+          <w:i/>
+        </w:rPr>
+      </w:pPr>
+      <w:r>
+        <w:rPr>
+          <w:b/>
+          <w:i/>
+        </w:rPr>
+        <w:t xml:space="preserve">update response Object </w:t>
+      </w:r>
+      <w:proofErr w:type="gramStart"/>
+      <w:r>
+        <w:rPr>
+          <w:b/>
+          <w:i/>
+        </w:rPr>
+        <w:t xml:space="preserve">{ </w:t>
+      </w:r>
+      <w:proofErr w:type="spellStart"/>
+      <w:r>
+        <w:rPr>
+          <w:b/>
+          <w:i/>
+        </w:rPr>
+        <w:t>pk</w:t>
+      </w:r>
+      <w:proofErr w:type="spellEnd"/>
+      <w:proofErr w:type="gramEnd"/>
+      <w:r>
+        <w:rPr>
+          <w:b/>
+          <w:i/>
+        </w:rPr>
+        <w:t xml:space="preserve">: 25, </w:t>
+      </w:r>
+      <w:proofErr w:type="spellStart"/>
+      <w:r>
+        <w:rPr>
+          <w:b/>
+          <w:i/>
+        </w:rPr>
+        <w:t>mbol</w:t>
+      </w:r>
+      <w:proofErr w:type="spellEnd"/>
+      <w:r>
+        <w:rPr>
+          <w:b/>
+          <w:i/>
+        </w:rPr>
+        <w:t xml:space="preserve">: "mbol01", container: "container01" } </w:t>
+      </w:r>
+    </w:p>
+    <w:p>
+      <w:pPr>
+        <w:spacing w:after="0"/>
+        <w:ind w:left="1440" w:firstLine="540"/>
+        <w:rPr>
+          <w:b/>
+          <w:i/>
+        </w:rPr>
+      </w:pPr>
+    </w:p>
+    <w:p>
+      <w:pPr>
+        <w:spacing w:after="0"/>
+      </w:pPr>
+      <w:r>
+        <w:rPr>
+          <w:b/>
+          <w:i/>
+        </w:rPr>
+        <w:tab/>
+      </w:r>
+      <w:r>
+        <w:t xml:space="preserve">Would like to see what is being passed to the </w:t>
+      </w:r>
+      <w:proofErr w:type="spellStart"/>
+      <w:r>
+        <w:t>myPutRest</w:t>
+      </w:r>
+      <w:proofErr w:type="spellEnd"/>
+      <w:r>
+        <w:t>…</w:t>
+      </w:r>
+    </w:p>
+    <w:p>
+      <w:pPr>
+        <w:spacing w:after="0"/>
+      </w:pPr>
+    </w:p>
+    <w:p>
+      <w:pPr>
+        <w:spacing w:after="0"/>
+      </w:pPr>
+      <w:r>
+        <w:tab/>
+        <w:t xml:space="preserve">Added this code to </w:t>
+      </w:r>
+      <w:r>
+        <w:rPr>
+          <w:b/>
+        </w:rPr>
+        <w:t xml:space="preserve">views.py </w:t>
+      </w:r>
+      <w:r>
+        <w:t>see what data is being passed and returned</w:t>
+      </w:r>
+    </w:p>
+    <w:p>
+      <w:pPr>
+        <w:spacing w:after="0"/>
+      </w:pPr>
+    </w:p>
+    <w:p>
+      <w:pPr>
+        <w:spacing w:after="0"/>
+        <w:ind w:left="1440"/>
+        <w:rPr>
+          <w:b/>
+          <w:i/>
+        </w:rPr>
+      </w:pPr>
+      <w:r>
+        <w:rPr>
+          <w:b/>
+          <w:i/>
+        </w:rPr>
+        <w:t xml:space="preserve">class </w:t>
+      </w:r>
+      <w:proofErr w:type="spellStart"/>
+      <w:r>
+        <w:rPr>
+          <w:b/>
+          <w:i/>
+        </w:rPr>
+        <w:t>myPutRest</w:t>
+      </w:r>
+      <w:proofErr w:type="spellEnd"/>
+      <w:r>
+        <w:rPr>
+          <w:b/>
+          <w:i/>
+        </w:rPr>
+        <w:t>(</w:t>
+      </w:r>
+      <w:proofErr w:type="spellStart"/>
+      <w:proofErr w:type="gramStart"/>
+      <w:r>
+        <w:rPr>
+          <w:b/>
+          <w:i/>
+        </w:rPr>
+        <w:t>generics.UpdateAPIView</w:t>
+      </w:r>
+      <w:proofErr w:type="spellEnd"/>
+      <w:proofErr w:type="gramEnd"/>
+      <w:r>
+        <w:rPr>
+          <w:b/>
+          <w:i/>
+        </w:rPr>
+        <w:t>):</w:t>
+      </w:r>
+    </w:p>
+    <w:p>
+      <w:pPr>
+        <w:spacing w:after="0"/>
+        <w:rPr>
+          <w:b/>
+          <w:i/>
+        </w:rPr>
+      </w:pPr>
+      <w:r>
+        <w:rPr>
+          <w:b/>
+          <w:i/>
+        </w:rPr>
+        <w:tab/>
+      </w:r>
+      <w:r>
+        <w:rPr>
+          <w:b/>
+          <w:i/>
+        </w:rPr>
+        <w:tab/>
+        <w:t xml:space="preserve">     …</w:t>
+      </w:r>
+    </w:p>
+    <w:p>
+      <w:pPr>
+        <w:spacing w:after="0"/>
+        <w:ind w:left="1440"/>
+        <w:rPr>
+          <w:b/>
+          <w:i/>
+        </w:rPr>
+      </w:pPr>
+      <w:r>
+        <w:rPr>
+          <w:b/>
+          <w:i/>
+        </w:rPr>
+        <w:t xml:space="preserve">    def </w:t>
+      </w:r>
+      <w:proofErr w:type="gramStart"/>
+      <w:r>
+        <w:rPr>
+          <w:b/>
+          <w:i/>
+        </w:rPr>
+        <w:t>update(</w:t>
+      </w:r>
+      <w:proofErr w:type="gramEnd"/>
+      <w:r>
+        <w:rPr>
+          <w:b/>
+          <w:i/>
+        </w:rPr>
+        <w:t>self, request, *</w:t>
+      </w:r>
+      <w:proofErr w:type="spellStart"/>
+      <w:r>
+        <w:rPr>
+          <w:b/>
+          <w:i/>
+        </w:rPr>
+        <w:t>args</w:t>
+      </w:r>
+      <w:proofErr w:type="spellEnd"/>
+      <w:r>
+        <w:rPr>
+          <w:b/>
+          <w:i/>
+        </w:rPr>
+        <w:t>, **</w:t>
+      </w:r>
+      <w:proofErr w:type="spellStart"/>
+      <w:r>
+        <w:rPr>
+          <w:b/>
+          <w:i/>
+        </w:rPr>
+        <w:t>kwargs</w:t>
+      </w:r>
+      <w:proofErr w:type="spellEnd"/>
+      <w:r>
+        <w:rPr>
+          <w:b/>
+          <w:i/>
+        </w:rPr>
+        <w:t>):</w:t>
+      </w:r>
+    </w:p>
+    <w:p>
+      <w:pPr>
+        <w:spacing w:after="0"/>
+        <w:ind w:left="1440"/>
+        <w:rPr>
+          <w:b/>
+          <w:i/>
+        </w:rPr>
+      </w:pPr>
+      <w:r>
+        <w:rPr>
+          <w:b/>
+          <w:i/>
+        </w:rPr>
+        <w:t xml:space="preserve">        </w:t>
+      </w:r>
+      <w:proofErr w:type="spellStart"/>
+      <w:r>
+        <w:rPr>
+          <w:b/>
+          <w:i/>
+        </w:rPr>
+        <w:t>inObject</w:t>
+      </w:r>
+      <w:proofErr w:type="spellEnd"/>
+      <w:r>
+        <w:rPr>
+          <w:b/>
+          <w:i/>
+        </w:rPr>
+        <w:t xml:space="preserve"> = </w:t>
+      </w:r>
+      <w:proofErr w:type="spellStart"/>
+      <w:r>
+        <w:rPr>
+          <w:b/>
+          <w:i/>
+        </w:rPr>
+        <w:t>self.get_</w:t>
+      </w:r>
+      <w:proofErr w:type="gramStart"/>
+      <w:r>
+        <w:rPr>
+          <w:b/>
+          <w:i/>
+        </w:rPr>
+        <w:t>object</w:t>
+      </w:r>
+      <w:proofErr w:type="spellEnd"/>
+      <w:r>
+        <w:rPr>
+          <w:b/>
+          <w:i/>
+        </w:rPr>
+        <w:t>(</w:t>
+      </w:r>
+      <w:proofErr w:type="gramEnd"/>
+      <w:r>
+        <w:rPr>
+          <w:b/>
+          <w:i/>
+        </w:rPr>
+        <w:t>)</w:t>
+      </w:r>
+    </w:p>
+    <w:p>
+      <w:pPr>
+        <w:spacing w:after="0"/>
+        <w:ind w:left="1440"/>
+        <w:rPr>
+          <w:b/>
+          <w:i/>
+        </w:rPr>
+      </w:pPr>
+      <w:r>
+        <w:rPr>
+          <w:b/>
+          <w:i/>
+        </w:rPr>
+        <w:t xml:space="preserve">        </w:t>
+      </w:r>
+      <w:proofErr w:type="spellStart"/>
+      <w:r>
+        <w:rPr>
+          <w:b/>
+          <w:i/>
+        </w:rPr>
+        <w:t>inSerialized</w:t>
+      </w:r>
+      <w:proofErr w:type="spellEnd"/>
+      <w:r>
+        <w:rPr>
+          <w:b/>
+          <w:i/>
+        </w:rPr>
+        <w:t xml:space="preserve"> = </w:t>
+      </w:r>
+      <w:proofErr w:type="spellStart"/>
+      <w:r>
+        <w:rPr>
+          <w:b/>
+          <w:i/>
+        </w:rPr>
+        <w:t>self.get_</w:t>
+      </w:r>
+      <w:proofErr w:type="gramStart"/>
+      <w:r>
+        <w:rPr>
+          <w:b/>
+          <w:i/>
+        </w:rPr>
+        <w:t>serializer</w:t>
+      </w:r>
+      <w:proofErr w:type="spellEnd"/>
+      <w:r>
+        <w:rPr>
+          <w:b/>
+          <w:i/>
+        </w:rPr>
+        <w:t>(</w:t>
+      </w:r>
+      <w:proofErr w:type="spellStart"/>
+      <w:proofErr w:type="gramEnd"/>
+      <w:r>
+        <w:rPr>
+          <w:b/>
+          <w:i/>
+        </w:rPr>
+        <w:t>inObject</w:t>
+      </w:r>
+      <w:proofErr w:type="spellEnd"/>
+      <w:r>
+        <w:rPr>
+          <w:b/>
+          <w:i/>
+        </w:rPr>
+        <w:t>, data=</w:t>
+      </w:r>
+      <w:proofErr w:type="spellStart"/>
+      <w:r>
+        <w:rPr>
+          <w:b/>
+          <w:i/>
+        </w:rPr>
+        <w:t>request.data</w:t>
+      </w:r>
+      <w:proofErr w:type="spellEnd"/>
+      <w:r>
+        <w:rPr>
+          <w:b/>
+          <w:i/>
+        </w:rPr>
+        <w:t>)</w:t>
+      </w:r>
+    </w:p>
+    <w:p>
+      <w:pPr>
+        <w:spacing w:after="0"/>
+        <w:ind w:left="1440"/>
+        <w:rPr>
+          <w:b/>
+          <w:i/>
+        </w:rPr>
+      </w:pPr>
+      <w:r>
+        <w:rPr>
+          <w:b/>
+          <w:i/>
+        </w:rPr>
+        <w:t xml:space="preserve">        </w:t>
+      </w:r>
+      <w:proofErr w:type="spellStart"/>
+      <w:r>
+        <w:rPr>
+          <w:b/>
+          <w:i/>
+        </w:rPr>
+        <w:t>inSerialized.is_</w:t>
+      </w:r>
+      <w:proofErr w:type="gramStart"/>
+      <w:r>
+        <w:rPr>
+          <w:b/>
+          <w:i/>
+        </w:rPr>
+        <w:t>valid</w:t>
+      </w:r>
+      <w:proofErr w:type="spellEnd"/>
+      <w:r>
+        <w:rPr>
+          <w:b/>
+          <w:i/>
+        </w:rPr>
+        <w:t>(</w:t>
+      </w:r>
+      <w:proofErr w:type="spellStart"/>
+      <w:proofErr w:type="gramEnd"/>
+      <w:r>
+        <w:rPr>
+          <w:b/>
+          <w:i/>
+        </w:rPr>
+        <w:t>raise_exception</w:t>
+      </w:r>
+      <w:proofErr w:type="spellEnd"/>
+      <w:r>
+        <w:rPr>
+          <w:b/>
+          <w:i/>
+        </w:rPr>
+        <w:t xml:space="preserve"> = True)</w:t>
+      </w:r>
+    </w:p>
+    <w:p>
+      <w:pPr>
+        <w:spacing w:after="0"/>
+        <w:ind w:left="1440"/>
+        <w:rPr>
+          <w:b/>
+          <w:i/>
+        </w:rPr>
+      </w:pPr>
+      <w:r>
+        <w:rPr>
+          <w:b/>
+          <w:i/>
+        </w:rPr>
+        <w:t xml:space="preserve">        </w:t>
+      </w:r>
+      <w:proofErr w:type="gramStart"/>
+      <w:r>
+        <w:rPr>
+          <w:b/>
+          <w:i/>
+        </w:rPr>
+        <w:t>print(</w:t>
+      </w:r>
+      <w:proofErr w:type="gramEnd"/>
+      <w:r>
+        <w:rPr>
+          <w:b/>
+          <w:i/>
+        </w:rPr>
+        <w:t xml:space="preserve">"RAW ", </w:t>
+      </w:r>
+      <w:proofErr w:type="spellStart"/>
+      <w:r>
+        <w:rPr>
+          <w:b/>
+          <w:i/>
+        </w:rPr>
+        <w:t>inSerialized</w:t>
+      </w:r>
+      <w:proofErr w:type="spellEnd"/>
+      <w:r>
+        <w:rPr>
+          <w:b/>
+          <w:i/>
+        </w:rPr>
+        <w:t>)</w:t>
+      </w:r>
+    </w:p>
+    <w:p>
+      <w:pPr>
+        <w:spacing w:after="0"/>
+        <w:ind w:left="1440"/>
+        <w:rPr>
+          <w:b/>
+          <w:i/>
+        </w:rPr>
+      </w:pPr>
+      <w:r>
+        <w:rPr>
+          <w:b/>
+          <w:i/>
+        </w:rPr>
+        <w:t xml:space="preserve">        </w:t>
+      </w:r>
+      <w:proofErr w:type="gramStart"/>
+      <w:r>
+        <w:rPr>
+          <w:b/>
+          <w:i/>
+        </w:rPr>
+        <w:t>print(</w:t>
+      </w:r>
+      <w:proofErr w:type="gramEnd"/>
+      <w:r>
+        <w:rPr>
+          <w:b/>
+          <w:i/>
+        </w:rPr>
+        <w:t xml:space="preserve">"DATA ", </w:t>
+      </w:r>
+      <w:proofErr w:type="spellStart"/>
+      <w:r>
+        <w:rPr>
+          <w:b/>
+          <w:i/>
+        </w:rPr>
+        <w:t>inSerialized.data</w:t>
+      </w:r>
+      <w:proofErr w:type="spellEnd"/>
+      <w:r>
+        <w:rPr>
+          <w:b/>
+          <w:i/>
+        </w:rPr>
+        <w:t>)</w:t>
+      </w:r>
+    </w:p>
+    <w:p>
+      <w:pPr>
+        <w:spacing w:after="0"/>
+        <w:ind w:left="1440"/>
+      </w:pPr>
+      <w:r>
+        <w:rPr>
+          <w:b/>
+          <w:i/>
+        </w:rPr>
+        <w:t xml:space="preserve">        return </w:t>
+      </w:r>
+      <w:proofErr w:type="gramStart"/>
+      <w:r>
+        <w:rPr>
+          <w:b/>
+          <w:i/>
+        </w:rPr>
+        <w:t>Response(</w:t>
+      </w:r>
+      <w:proofErr w:type="spellStart"/>
+      <w:proofErr w:type="gramEnd"/>
+      <w:r>
+        <w:rPr>
+          <w:b/>
+          <w:i/>
+        </w:rPr>
+        <w:t>inSerialized.data</w:t>
+      </w:r>
+      <w:proofErr w:type="spellEnd"/>
+      <w:r>
+        <w:rPr>
+          <w:b/>
+          <w:i/>
+        </w:rPr>
+        <w:t>)</w:t>
+      </w:r>
+    </w:p>
+    <w:p>
+      <w:pPr>
+        <w:spacing w:after="0"/>
+      </w:pPr>
+    </w:p>
+    <w:p>
+      <w:pPr>
+        <w:spacing w:after="0"/>
+      </w:pPr>
+      <w:r>
+        <w:tab/>
+        <w:t>which gives me…</w:t>
+      </w:r>
+    </w:p>
+    <w:p>
+      <w:pPr>
+        <w:spacing w:after="0"/>
+      </w:pPr>
+    </w:p>
+    <w:p>
+      <w:pPr>
+        <w:spacing w:after="0"/>
+        <w:ind w:left="1440"/>
+        <w:rPr>
+          <w:b/>
+          <w:i/>
+        </w:rPr>
+      </w:pPr>
+      <w:proofErr w:type="gramStart"/>
+      <w:r>
+        <w:rPr>
+          <w:b/>
+          <w:i/>
+          <w:highlight w:val="yellow"/>
+        </w:rPr>
+        <w:t>RAW</w:t>
+      </w:r>
+      <w:r>
+        <w:rPr>
+          <w:b/>
+          <w:i/>
+        </w:rPr>
+        <w:t xml:space="preserve">  </w:t>
+      </w:r>
+      <w:proofErr w:type="spellStart"/>
+      <w:r>
+        <w:rPr>
+          <w:b/>
+          <w:i/>
+        </w:rPr>
+        <w:t>lnosStatusPipeLineSerializer</w:t>
+      </w:r>
+      <w:proofErr w:type="spellEnd"/>
+      <w:proofErr w:type="gramEnd"/>
+      <w:r>
+        <w:rPr>
+          <w:b/>
+          <w:i/>
+        </w:rPr>
+        <w:t>(&lt;</w:t>
+      </w:r>
+      <w:proofErr w:type="spellStart"/>
+      <w:r>
+        <w:rPr>
+          <w:b/>
+          <w:i/>
+        </w:rPr>
+        <w:t>lnos_statusPipeLine</w:t>
+      </w:r>
+      <w:proofErr w:type="spellEnd"/>
+      <w:r>
+        <w:rPr>
+          <w:b/>
+          <w:i/>
+        </w:rPr>
+        <w:t xml:space="preserve">: </w:t>
+      </w:r>
+      <w:proofErr w:type="spellStart"/>
+      <w:r>
+        <w:rPr>
+          <w:b/>
+          <w:i/>
+        </w:rPr>
+        <w:t>lnos_statusPipeLine</w:t>
+      </w:r>
+      <w:proofErr w:type="spellEnd"/>
+      <w:r>
+        <w:rPr>
+          <w:b/>
+          <w:i/>
+        </w:rPr>
+        <w:t xml:space="preserve"> object&gt;, context={'request': &lt;</w:t>
+      </w:r>
+      <w:proofErr w:type="spellStart"/>
+      <w:r>
+        <w:rPr>
+          <w:b/>
+          <w:i/>
+        </w:rPr>
+        <w:t>rest_framework.request.Request</w:t>
+      </w:r>
+      <w:proofErr w:type="spellEnd"/>
+      <w:r>
+        <w:rPr>
+          <w:b/>
+          <w:i/>
+        </w:rPr>
+        <w:t xml:space="preserve"> object&gt;, 'format': None</w:t>
+      </w:r>
+    </w:p>
+    <w:p>
+      <w:pPr>
+        <w:spacing w:after="0"/>
+        <w:ind w:left="1440"/>
+        <w:rPr>
+          <w:b/>
+          <w:i/>
+        </w:rPr>
+      </w:pPr>
+      <w:r>
+        <w:rPr>
+          <w:b/>
+          <w:i/>
+        </w:rPr>
+        <w:t>, 'view': &lt;</w:t>
+      </w:r>
+      <w:proofErr w:type="spellStart"/>
+      <w:r>
+        <w:rPr>
+          <w:b/>
+          <w:i/>
+        </w:rPr>
+        <w:t>tbc_sri_</w:t>
+      </w:r>
+      <w:proofErr w:type="gramStart"/>
+      <w:r>
+        <w:rPr>
+          <w:b/>
+          <w:i/>
+        </w:rPr>
+        <w:t>app.views</w:t>
+      </w:r>
+      <w:proofErr w:type="gramEnd"/>
+      <w:r>
+        <w:rPr>
+          <w:b/>
+          <w:i/>
+        </w:rPr>
+        <w:t>.myPutRest</w:t>
+      </w:r>
+      <w:proofErr w:type="spellEnd"/>
+      <w:r>
+        <w:rPr>
+          <w:b/>
+          <w:i/>
+        </w:rPr>
+        <w:t xml:space="preserve"> object&gt;}, data=&lt;</w:t>
+      </w:r>
+      <w:proofErr w:type="spellStart"/>
+      <w:r>
+        <w:rPr>
+          <w:b/>
+          <w:i/>
+        </w:rPr>
+        <w:t>QueryDict</w:t>
+      </w:r>
+      <w:proofErr w:type="spellEnd"/>
+      <w:r>
+        <w:rPr>
+          <w:b/>
+          <w:i/>
+        </w:rPr>
+        <w:t>: {'{"pk":25,"mbol":"mbol01","container":"</w:t>
+      </w:r>
+      <w:r>
+        <w:rPr>
+          <w:b/>
+          <w:i/>
+          <w:highlight w:val="yellow"/>
+        </w:rPr>
+        <w:t>container02</w:t>
+      </w:r>
+      <w:r>
+        <w:rPr>
+          <w:b/>
+          <w:i/>
+        </w:rPr>
+        <w:t>"}': ['']}&gt;):</w:t>
+      </w:r>
+    </w:p>
+    <w:p>
+      <w:pPr>
+        <w:spacing w:after="0"/>
+        <w:ind w:left="1440"/>
+        <w:rPr>
+          <w:b/>
+          <w:i/>
+        </w:rPr>
+      </w:pPr>
+      <w:r>
+        <w:rPr>
+          <w:b/>
+          <w:i/>
+        </w:rPr>
+        <w:t xml:space="preserve">    </w:t>
+      </w:r>
+      <w:proofErr w:type="spellStart"/>
+      <w:r>
+        <w:rPr>
+          <w:b/>
+          <w:i/>
+        </w:rPr>
+        <w:t>pk</w:t>
+      </w:r>
+      <w:proofErr w:type="spellEnd"/>
+      <w:r>
+        <w:rPr>
+          <w:b/>
+          <w:i/>
+        </w:rPr>
+        <w:t xml:space="preserve"> = </w:t>
+      </w:r>
+      <w:proofErr w:type="spellStart"/>
+      <w:proofErr w:type="gramStart"/>
+      <w:r>
+        <w:rPr>
+          <w:b/>
+          <w:i/>
+        </w:rPr>
+        <w:t>IntegerField</w:t>
+      </w:r>
+      <w:proofErr w:type="spellEnd"/>
+      <w:r>
+        <w:rPr>
+          <w:b/>
+          <w:i/>
+        </w:rPr>
+        <w:t>(</w:t>
+      </w:r>
+      <w:proofErr w:type="gramEnd"/>
+      <w:r>
+        <w:rPr>
+          <w:b/>
+          <w:i/>
+        </w:rPr>
+        <w:t xml:space="preserve">label='ID', </w:t>
+      </w:r>
+      <w:proofErr w:type="spellStart"/>
+      <w:r>
+        <w:rPr>
+          <w:b/>
+          <w:i/>
+        </w:rPr>
+        <w:t>read_only</w:t>
+      </w:r>
+      <w:proofErr w:type="spellEnd"/>
+      <w:r>
+        <w:rPr>
+          <w:b/>
+          <w:i/>
+        </w:rPr>
+        <w:t>=True)</w:t>
+      </w:r>
+    </w:p>
+    <w:p>
+      <w:pPr>
+        <w:spacing w:after="0"/>
+        <w:ind w:left="1440"/>
+        <w:rPr>
+          <w:b/>
+          <w:i/>
+        </w:rPr>
+      </w:pPr>
+      <w:r>
+        <w:rPr>
+          <w:b/>
+          <w:i/>
+        </w:rPr>
+        <w:t xml:space="preserve">    </w:t>
+      </w:r>
+      <w:proofErr w:type="spellStart"/>
+      <w:r>
+        <w:rPr>
+          <w:b/>
+          <w:i/>
+        </w:rPr>
+        <w:t>mbol</w:t>
+      </w:r>
+      <w:proofErr w:type="spellEnd"/>
+      <w:r>
+        <w:rPr>
+          <w:b/>
+          <w:i/>
+        </w:rPr>
+        <w:t xml:space="preserve"> = </w:t>
+      </w:r>
+      <w:proofErr w:type="spellStart"/>
+      <w:proofErr w:type="gramStart"/>
+      <w:r>
+        <w:rPr>
+          <w:b/>
+          <w:i/>
+        </w:rPr>
+        <w:t>CharField</w:t>
+      </w:r>
+      <w:proofErr w:type="spellEnd"/>
+      <w:r>
+        <w:rPr>
+          <w:b/>
+          <w:i/>
+        </w:rPr>
+        <w:t>(</w:t>
+      </w:r>
+      <w:proofErr w:type="spellStart"/>
+      <w:proofErr w:type="gramEnd"/>
+      <w:r>
+        <w:rPr>
+          <w:b/>
+          <w:i/>
+        </w:rPr>
+        <w:t>allow_blank</w:t>
+      </w:r>
+      <w:proofErr w:type="spellEnd"/>
+      <w:r>
+        <w:rPr>
+          <w:b/>
+          <w:i/>
+        </w:rPr>
+        <w:t xml:space="preserve">=True, </w:t>
+      </w:r>
+      <w:proofErr w:type="spellStart"/>
+      <w:r>
+        <w:rPr>
+          <w:b/>
+          <w:i/>
+        </w:rPr>
+        <w:t>max_length</w:t>
+      </w:r>
+      <w:proofErr w:type="spellEnd"/>
+      <w:r>
+        <w:rPr>
+          <w:b/>
+          <w:i/>
+        </w:rPr>
+        <w:t>=24, required=False)</w:t>
+      </w:r>
+    </w:p>
+    <w:p>
+      <w:pPr>
+        <w:spacing w:after="0"/>
+        <w:ind w:left="1440"/>
+        <w:rPr>
+          <w:b/>
+          <w:i/>
+        </w:rPr>
+      </w:pPr>
+      <w:r>
+        <w:rPr>
+          <w:b/>
+          <w:i/>
+        </w:rPr>
+        <w:t xml:space="preserve">    container = </w:t>
+      </w:r>
+      <w:proofErr w:type="spellStart"/>
+      <w:proofErr w:type="gramStart"/>
+      <w:r>
+        <w:rPr>
+          <w:b/>
+          <w:i/>
+        </w:rPr>
+        <w:t>CharField</w:t>
+      </w:r>
+      <w:proofErr w:type="spellEnd"/>
+      <w:r>
+        <w:rPr>
+          <w:b/>
+          <w:i/>
+        </w:rPr>
+        <w:t>(</w:t>
+      </w:r>
+      <w:proofErr w:type="spellStart"/>
+      <w:proofErr w:type="gramEnd"/>
+      <w:r>
+        <w:rPr>
+          <w:b/>
+          <w:i/>
+        </w:rPr>
+        <w:t>allow_blank</w:t>
+      </w:r>
+      <w:proofErr w:type="spellEnd"/>
+      <w:r>
+        <w:rPr>
+          <w:b/>
+          <w:i/>
+        </w:rPr>
+        <w:t xml:space="preserve">=True, </w:t>
+      </w:r>
+      <w:proofErr w:type="spellStart"/>
+      <w:r>
+        <w:rPr>
+          <w:b/>
+          <w:i/>
+        </w:rPr>
+        <w:t>max_length</w:t>
+      </w:r>
+      <w:proofErr w:type="spellEnd"/>
+      <w:r>
+        <w:rPr>
+          <w:b/>
+          <w:i/>
+        </w:rPr>
+        <w:t>=24, required=False)</w:t>
+      </w:r>
+    </w:p>
+    <w:p>
+      <w:pPr>
+        <w:spacing w:after="0"/>
+        <w:ind w:left="1440"/>
+        <w:rPr>
+          <w:b/>
+          <w:i/>
+        </w:rPr>
+      </w:pPr>
+      <w:proofErr w:type="gramStart"/>
+      <w:r>
+        <w:rPr>
+          <w:b/>
+          <w:i/>
+          <w:highlight w:val="yellow"/>
+        </w:rPr>
+        <w:t>DATA</w:t>
+      </w:r>
+      <w:r>
+        <w:rPr>
+          <w:b/>
+          <w:i/>
+        </w:rPr>
+        <w:t xml:space="preserve">  {</w:t>
+      </w:r>
+      <w:proofErr w:type="gramEnd"/>
+      <w:r>
+        <w:rPr>
+          <w:b/>
+          <w:i/>
+        </w:rPr>
+        <w:t>'</w:t>
+      </w:r>
+      <w:proofErr w:type="spellStart"/>
+      <w:r>
+        <w:rPr>
+          <w:b/>
+          <w:i/>
+        </w:rPr>
+        <w:t>pk</w:t>
+      </w:r>
+      <w:proofErr w:type="spellEnd"/>
+      <w:r>
+        <w:rPr>
+          <w:b/>
+          <w:i/>
+        </w:rPr>
+        <w:t>': 25, '</w:t>
+      </w:r>
+      <w:proofErr w:type="spellStart"/>
+      <w:r>
+        <w:rPr>
+          <w:b/>
+          <w:i/>
+        </w:rPr>
+        <w:t>mbol</w:t>
+      </w:r>
+      <w:proofErr w:type="spellEnd"/>
+      <w:r>
+        <w:rPr>
+          <w:b/>
+          <w:i/>
+        </w:rPr>
+        <w:t xml:space="preserve">': 'mbol01', 'container': </w:t>
+      </w:r>
+      <w:r>
+        <w:rPr>
+          <w:b/>
+          <w:i/>
+          <w:highlight w:val="yellow"/>
+        </w:rPr>
+        <w:t>'container01</w:t>
+      </w:r>
+      <w:r>
+        <w:rPr>
+          <w:b/>
+          <w:i/>
+        </w:rPr>
+        <w:t>'}</w:t>
+      </w:r>
+    </w:p>
+    <w:p>
+      <w:pPr>
+        <w:spacing w:after="0"/>
+      </w:pPr>
+    </w:p>
+    <w:p>
+      <w:pPr>
+        <w:spacing w:after="0"/>
+        <w:ind w:left="720"/>
+      </w:pPr>
+      <w:r>
+        <w:lastRenderedPageBreak/>
+        <w:t xml:space="preserve">Which leads me to believe the </w:t>
+      </w:r>
+      <w:proofErr w:type="spellStart"/>
+      <w:r>
+        <w:t>serializer</w:t>
+      </w:r>
+      <w:proofErr w:type="spellEnd"/>
+      <w:r>
+        <w:t xml:space="preserve"> maybe doing something wrong.</w:t>
+      </w:r>
+      <w:r>
+        <w:t xml:space="preserve"> I am suspecting that instead of looking up the </w:t>
+      </w:r>
+      <w:proofErr w:type="spellStart"/>
+      <w:r>
+        <w:t>pk</w:t>
+      </w:r>
+      <w:proofErr w:type="spellEnd"/>
+      <w:r>
+        <w:t xml:space="preserve"> and updating it, it is looking up the </w:t>
+      </w:r>
+      <w:proofErr w:type="spellStart"/>
+      <w:r>
+        <w:t>pl</w:t>
+      </w:r>
+      <w:proofErr w:type="spellEnd"/>
+      <w:r>
+        <w:t xml:space="preserve"> and returning it.</w:t>
+      </w:r>
+    </w:p>
+    <w:p>
+      <w:pPr>
+        <w:spacing w:after="0"/>
+      </w:pPr>
       <w:bookmarkStart w:id="44" w:name="_GoBack"/>
       <w:bookmarkEnd w:id="44"/>
     </w:p>
     <w:p>
       <w:pPr>
+        <w:spacing w:after="0"/>
+      </w:pPr>
+      <w:r>
+        <w:t xml:space="preserve"> </w:t>
+      </w:r>
+    </w:p>
+    <w:p>
+      <w:pPr>
+        <w:spacing w:after="0"/>
+      </w:pPr>
+    </w:p>
+    <w:p>
+      <w:pPr>
+        <w:spacing w:after="0"/>
+      </w:pPr>
+    </w:p>
+    <w:p>
+      <w:pPr>
+        <w:spacing w:after="0"/>
+      </w:pPr>
+    </w:p>
+    <w:p>
+      <w:pPr>
+        <w:spacing w:after="0"/>
+      </w:pPr>
+    </w:p>
+    <w:p>
+      <w:pPr>
+        <w:spacing w:after="0"/>
+      </w:pPr>
+    </w:p>
+    <w:p>
+      <w:pPr>
+        <w:spacing w:after="0"/>
+      </w:pPr>
+    </w:p>
+    <w:p>
+      <w:pPr>
+        <w:spacing w:after="0"/>
+      </w:pPr>
+    </w:p>
+    <w:p>
+      <w:pPr>
+        <w:spacing w:after="0"/>
+      </w:pPr>
+    </w:p>
+    <w:p>
+      <w:pPr>
+        <w:spacing w:after="0"/>
+      </w:pPr>
+    </w:p>
+    <w:p>
+      <w:pPr>
         <w:pStyle w:val="Heading1"/>
         <w:spacing w:before="0"/>
       </w:pPr>
-      <w:r>
-        <w:lastRenderedPageBreak/>
-        <w:tab/>
-      </w:r>
-    </w:p>
-    <w:p>
-      <w:pPr>
-        <w:pStyle w:val="Heading1"/>
-        <w:spacing w:before="0"/>
-      </w:pPr>
-      <w:r>
-        <w:tab/>
-      </w:r>
-    </w:p>
-    <w:p>
-      <w:pPr>
-        <w:pStyle w:val="Heading1"/>
-        <w:spacing w:before="0"/>
-      </w:pPr>
-    </w:p>
-    <w:p>
-      <w:pPr>
-        <w:pStyle w:val="Heading1"/>
-        <w:spacing w:before="0"/>
-      </w:pPr>
-    </w:p>
-    <w:p>
-      <w:pPr>
-        <w:pStyle w:val="Heading1"/>
-        <w:spacing w:before="0"/>
-      </w:pPr>
-    </w:p>
-    <w:p>
-      <w:pPr>
-        <w:pStyle w:val="Heading1"/>
-        <w:spacing w:before="0"/>
-      </w:pPr>
-    </w:p>
-    <w:p>
-      <w:pPr>
-        <w:pStyle w:val="Heading1"/>
-        <w:spacing w:before="0"/>
-      </w:pPr>
-    </w:p>
-    <w:p>
-      <w:pPr>
-        <w:pStyle w:val="Heading1"/>
-        <w:spacing w:before="0"/>
-      </w:pPr>
-    </w:p>
-    <w:p>
-      <w:pPr>
-        <w:pStyle w:val="Heading1"/>
-        <w:spacing w:before="0"/>
-      </w:pPr>
-    </w:p>
-    <w:p>
-      <w:pPr>
-        <w:pStyle w:val="Heading1"/>
-        <w:spacing w:before="0"/>
-      </w:pPr>
-    </w:p>
-    <w:p>
-      <w:pPr>
-        <w:pStyle w:val="Heading1"/>
-        <w:spacing w:before="0"/>
-      </w:pPr>
-    </w:p>
-    <w:p>
-      <w:pPr>
-        <w:pStyle w:val="Heading1"/>
-        <w:spacing w:before="0"/>
-      </w:pPr>
-    </w:p>
-    <w:p>
-      <w:pPr>
-        <w:pStyle w:val="Heading1"/>
-        <w:spacing w:before="0"/>
-      </w:pPr>
-    </w:p>
-    <w:p>
-      <w:pPr>
-        <w:pStyle w:val="Heading1"/>
-        <w:spacing w:before="0"/>
-      </w:pPr>
-    </w:p>
-    <w:p>
-      <w:pPr>
-        <w:pStyle w:val="Heading1"/>
-        <w:spacing w:before="0"/>
-      </w:pPr>
-    </w:p>
-    <w:p>
-      <w:pPr>
-        <w:pStyle w:val="Heading1"/>
-        <w:spacing w:before="0"/>
-      </w:pPr>
-    </w:p>
-    <w:p>
-      <w:pPr>
-        <w:pStyle w:val="Heading1"/>
-        <w:spacing w:before="0"/>
-      </w:pPr>
-    </w:p>
-    <w:p>
-      <w:pPr>
-        <w:pStyle w:val="Heading1"/>
-        <w:spacing w:before="0"/>
-      </w:pPr>
-    </w:p>
-    <w:p>
-      <w:pPr>
-        <w:pStyle w:val="Heading1"/>
-        <w:spacing w:before="0"/>
-      </w:pPr>
-    </w:p>
-    <w:p>
-      <w:pPr>
-        <w:pStyle w:val="Heading1"/>
-        <w:spacing w:before="0"/>
-      </w:pPr>
-    </w:p>
-    <w:p>
-      <w:pPr>
-        <w:pStyle w:val="Heading1"/>
-        <w:spacing w:before="0"/>
-      </w:pPr>
-    </w:p>
-    <w:p>
-      <w:pPr>
-        <w:pStyle w:val="Heading1"/>
-        <w:spacing w:before="0"/>
-      </w:pPr>
-    </w:p>
-    <w:p>
-      <w:pPr>
-        <w:pStyle w:val="Heading1"/>
-        <w:spacing w:before="0"/>
-      </w:pPr>
-    </w:p>
-    <w:p>
-      <w:pPr>
-        <w:spacing w:after="0"/>
-        <w:rPr>
-          <w:rFonts w:asciiTheme="majorHAnsi" w:eastAsiaTheme="majorEastAsia" w:hAnsiTheme="majorHAnsi" w:cstheme="majorBidi"/>
-          <w:color w:val="2F5496" w:themeColor="accent1" w:themeShade="BF"/>
-          <w:sz w:val="32"/>
-          <w:szCs w:val="32"/>
-        </w:rPr>
-      </w:pPr>
-      <w:r>
-        <w:br w:type="page"/>
-      </w:r>
-    </w:p>
-    <w:p>
-      <w:pPr>
-        <w:pStyle w:val="Heading1"/>
-        <w:spacing w:before="0"/>
-      </w:pPr>
       <w:bookmarkStart w:id="45" w:name="_Toc498095232"/>
       <w:r>
-        <w:lastRenderedPageBreak/>
         <w:t>References</w:t>
       </w:r>
       <w:bookmarkEnd w:id="45"/>
@@ -21750,14 +23646,15 @@
         <w:t>How to serve static files</w:t>
       </w:r>
       <w:r>
-        <w:t xml:space="preserve"> including </w:t>
-      </w:r>
-      <w:proofErr w:type="spellStart"/>
-      <w:r>
-        <w:t>collectstatics</w:t>
+        <w:t xml:space="preserve"> including collect</w:t>
+      </w:r>
+      <w:r>
+        <w:t xml:space="preserve"> </w:t>
+      </w:r>
+      <w:r>
+        <w:t>statics</w:t>
       </w:r>
       <w:bookmarkEnd w:id="48"/>
-      <w:proofErr w:type="spellEnd"/>
     </w:p>
     <w:p>
       <w:pPr>
@@ -21985,8 +23882,51 @@
     </w:p>
     <w:p>
       <w:pPr>
+        <w:pStyle w:val="Heading2"/>
+        <w:numPr>
+          <w:ilvl w:val="0"/>
+          <w:numId w:val="13"/>
+        </w:numPr>
+      </w:pPr>
+      <w:r>
+        <w:t>Views</w:t>
+      </w:r>
+    </w:p>
+    <w:p>
+      <w:pPr>
         <w:pStyle w:val="ListParagraph"/>
         <w:spacing w:after="0"/>
+        <w:ind w:left="1080"/>
+      </w:pPr>
+      <w:hyperlink r:id="rId45" w:history="1">
+        <w:r>
+          <w:rPr>
+            <w:rStyle w:val="Hyperlink"/>
+          </w:rPr>
+          <w:t>http://www.django-rest-framework.org/api-guide/generic-views/</w:t>
+        </w:r>
+      </w:hyperlink>
+    </w:p>
+    <w:p>
+      <w:pPr>
+        <w:pStyle w:val="ListParagraph"/>
+        <w:spacing w:after="0"/>
+        <w:ind w:left="1080"/>
+      </w:pPr>
+      <w:hyperlink r:id="rId46" w:history="1">
+        <w:r>
+          <w:rPr>
+            <w:rStyle w:val="Hyperlink"/>
+          </w:rPr>
+          <w:t>http://www.django-rest-framework.org/tutorial/3-class-based-views/</w:t>
+        </w:r>
+      </w:hyperlink>
+    </w:p>
+    <w:p>
+      <w:pPr>
+        <w:pStyle w:val="ListParagraph"/>
+        <w:spacing w:after="0"/>
+        <w:ind w:left="1080"/>
       </w:pPr>
     </w:p>
     <w:sectPr>
@@ -24759,7 +26699,7 @@
 </file>
 
 <file path=customXml/itemProps1.xml><?xml version="1.0" encoding="utf-8"?>
-<ds:datastoreItem xmlns:ds="http://schemas.openxmlformats.org/officeDocument/2006/customXml" ds:itemID="{6A7C9CE8-82A9-4085-88D0-1F3680704526}">
+<ds:datastoreItem xmlns:ds="http://schemas.openxmlformats.org/officeDocument/2006/customXml" ds:itemID="{ABF70EB7-677A-4F00-A347-E624881D879E}">
   <ds:schemaRefs>
     <ds:schemaRef ds:uri="http://schemas.openxmlformats.org/officeDocument/2006/bibliography"/>
   </ds:schemaRefs>

</xml_diff>

<commit_message>
Up to tutorial 2 API Views. PUT working with the JSONParser
</commit_message>
<xml_diff>
--- a/notes.docx
+++ b/notes.docx
@@ -23478,15 +23478,2273 @@
       <w:pPr>
         <w:spacing w:after="0"/>
       </w:pPr>
+    </w:p>
+    <w:p>
+      <w:pPr>
+        <w:spacing w:after="0"/>
+      </w:pPr>
+      <w:r>
+        <w:t xml:space="preserve"> </w:t>
+      </w:r>
+    </w:p>
+    <w:p>
+      <w:pPr>
+        <w:spacing w:after="0"/>
+      </w:pPr>
+    </w:p>
+    <w:p>
+      <w:pPr>
+        <w:pStyle w:val="Heading1"/>
+        <w:spacing w:before="0"/>
+      </w:pPr>
+      <w:r>
+        <w:t>Branching to RESTful0</w:t>
+      </w:r>
+      <w:r>
+        <w:t>2</w:t>
+      </w:r>
+    </w:p>
+    <w:p>
+      <w:pPr>
+        <w:spacing w:after="0"/>
+        <w:ind w:left="720"/>
+      </w:pPr>
+      <w:r>
+        <w:tab/>
+        <w:t xml:space="preserve">PUT was simply not working and all of this condensed code that does everything for you behind the scenes was not helping me understand how things are working, decided to roll back to before I </w:t>
+      </w:r>
+      <w:r>
+        <w:t xml:space="preserve">started implementing </w:t>
+      </w:r>
+      <w:proofErr w:type="gramStart"/>
+      <w:r>
+        <w:t>REST</w:t>
+      </w:r>
+      <w:proofErr w:type="gramEnd"/>
+      <w:r>
+        <w:t xml:space="preserve"> so I can start REST from scratch.</w:t>
+      </w:r>
+    </w:p>
+    <w:p>
+      <w:pPr>
+        <w:spacing w:after="0"/>
+      </w:pPr>
+    </w:p>
+    <w:p>
+      <w:pPr>
+        <w:pStyle w:val="Heading2"/>
+        <w:numPr>
+          <w:ilvl w:val="0"/>
+          <w:numId w:val="21"/>
+        </w:numPr>
+      </w:pPr>
+      <w:proofErr w:type="spellStart"/>
+      <w:r>
+        <w:t>Serializer</w:t>
+      </w:r>
+      <w:proofErr w:type="spellEnd"/>
+    </w:p>
+    <w:p>
+      <w:pPr>
+        <w:spacing w:after="0"/>
+      </w:pPr>
+      <w:r>
+        <w:tab/>
+      </w:r>
+      <w:hyperlink r:id="rId36" w:history="1">
+        <w:r>
+          <w:rPr>
+            <w:rStyle w:val="Hyperlink"/>
+          </w:rPr>
+          <w:t>http://www.django-rest-framework.org/tutorial/1-serialization/</w:t>
+        </w:r>
+      </w:hyperlink>
+    </w:p>
+    <w:p>
+      <w:pPr>
+        <w:spacing w:after="0"/>
+      </w:pPr>
+    </w:p>
+    <w:p>
+      <w:pPr>
+        <w:spacing w:after="0"/>
+      </w:pPr>
+      <w:r>
+        <w:tab/>
+        <w:t>Added “</w:t>
+      </w:r>
+      <w:proofErr w:type="spellStart"/>
+      <w:r>
+        <w:t>rest_framework</w:t>
+      </w:r>
+      <w:proofErr w:type="spellEnd"/>
+      <w:r>
+        <w:t xml:space="preserve">’ in </w:t>
+      </w:r>
+      <w:r>
+        <w:rPr>
+          <w:b/>
+        </w:rPr>
+        <w:t>settings.py</w:t>
+      </w:r>
+      <w:r>
+        <w:t>.</w:t>
+      </w:r>
+    </w:p>
+    <w:p>
+      <w:pPr>
+        <w:spacing w:after="0"/>
+      </w:pPr>
+      <w:r>
+        <w:tab/>
+      </w:r>
+    </w:p>
+    <w:p>
+      <w:pPr>
+        <w:pStyle w:val="ListParagraph"/>
+        <w:numPr>
+          <w:ilvl w:val="0"/>
+          <w:numId w:val="19"/>
+        </w:numPr>
+        <w:spacing w:after="0"/>
+      </w:pPr>
+      <w:r>
+        <w:rPr>
+          <w:b/>
+        </w:rPr>
+        <w:t xml:space="preserve">INIT: </w:t>
+      </w:r>
+      <w:r>
+        <w:t xml:space="preserve">Create </w:t>
+      </w:r>
+      <w:proofErr w:type="spellStart"/>
+      <w:r>
+        <w:t>virtenv</w:t>
+      </w:r>
+      <w:proofErr w:type="spellEnd"/>
+      <w:r>
+        <w:t>, project, app and model as usual</w:t>
+      </w:r>
+    </w:p>
+    <w:p>
+      <w:pPr>
+        <w:pStyle w:val="ListParagraph"/>
+        <w:numPr>
+          <w:ilvl w:val="0"/>
+          <w:numId w:val="19"/>
+        </w:numPr>
+        <w:spacing w:after="0"/>
+      </w:pPr>
+      <w:r>
+        <w:rPr>
+          <w:b/>
+        </w:rPr>
+        <w:t xml:space="preserve">SERIALIZE: </w:t>
+      </w:r>
+      <w:r>
+        <w:t xml:space="preserve">Create </w:t>
+      </w:r>
+      <w:proofErr w:type="spellStart"/>
+      <w:r>
+        <w:rPr>
+          <w:b/>
+        </w:rPr>
+        <w:t>ModelSerializer</w:t>
+      </w:r>
+      <w:proofErr w:type="spellEnd"/>
+      <w:r>
+        <w:t>.</w:t>
+      </w:r>
+    </w:p>
+    <w:p>
+      <w:pPr>
+        <w:pStyle w:val="ListParagraph"/>
+        <w:spacing w:after="0"/>
+        <w:ind w:left="1440"/>
+      </w:pPr>
+      <w:r>
+        <w:t>Create class specifying the</w:t>
+      </w:r>
+    </w:p>
+    <w:p>
+      <w:pPr>
+        <w:pStyle w:val="ListParagraph"/>
+        <w:numPr>
+          <w:ilvl w:val="0"/>
+          <w:numId w:val="20"/>
+        </w:numPr>
+        <w:spacing w:after="0"/>
+        <w:ind w:left="2160"/>
+      </w:pPr>
+      <w:r>
+        <w:t>Model</w:t>
+      </w:r>
+    </w:p>
+    <w:p>
+      <w:pPr>
+        <w:pStyle w:val="ListParagraph"/>
+        <w:numPr>
+          <w:ilvl w:val="0"/>
+          <w:numId w:val="20"/>
+        </w:numPr>
+        <w:spacing w:after="0"/>
+        <w:ind w:left="2160"/>
+      </w:pPr>
+      <w:r>
+        <w:t>Fields</w:t>
+      </w:r>
+    </w:p>
+    <w:p>
+      <w:pPr>
+        <w:spacing w:after="0"/>
+        <w:ind w:left="1440"/>
+      </w:pPr>
+      <w:r>
+        <w:t xml:space="preserve">This </w:t>
+      </w:r>
+      <w:proofErr w:type="spellStart"/>
+      <w:r>
+        <w:t>serializer</w:t>
+      </w:r>
+      <w:proofErr w:type="spellEnd"/>
+      <w:r>
+        <w:t xml:space="preserve"> will handle</w:t>
+      </w:r>
+    </w:p>
+    <w:p>
+      <w:pPr>
+        <w:pStyle w:val="ListParagraph"/>
+        <w:numPr>
+          <w:ilvl w:val="1"/>
+          <w:numId w:val="19"/>
+        </w:numPr>
+        <w:spacing w:after="0"/>
+        <w:ind w:left="2160"/>
+      </w:pPr>
+      <w:r>
+        <w:t xml:space="preserve">Determine set of model fields to </w:t>
+      </w:r>
+      <w:proofErr w:type="spellStart"/>
+      <w:r>
+        <w:t>instanciate</w:t>
+      </w:r>
+      <w:proofErr w:type="spellEnd"/>
+      <w:r>
+        <w:t xml:space="preserve"> for serializing</w:t>
+      </w:r>
+    </w:p>
+    <w:p>
+      <w:pPr>
+        <w:pStyle w:val="ListParagraph"/>
+        <w:numPr>
+          <w:ilvl w:val="1"/>
+          <w:numId w:val="19"/>
+        </w:numPr>
+        <w:spacing w:after="0"/>
+        <w:ind w:left="2160"/>
+      </w:pPr>
+      <w:r>
+        <w:t xml:space="preserve">Simple default implementation for </w:t>
+      </w:r>
+      <w:proofErr w:type="gramStart"/>
+      <w:r>
+        <w:t>create(</w:t>
+      </w:r>
+      <w:proofErr w:type="gramEnd"/>
+      <w:r>
+        <w:t>) and update() methods</w:t>
+      </w:r>
+    </w:p>
+    <w:p>
+      <w:pPr>
+        <w:pStyle w:val="ListParagraph"/>
+        <w:numPr>
+          <w:ilvl w:val="0"/>
+          <w:numId w:val="19"/>
+        </w:numPr>
+        <w:spacing w:after="0"/>
+      </w:pPr>
+      <w:r>
+        <w:rPr>
+          <w:b/>
+        </w:rPr>
+        <w:t>VIEW</w:t>
+      </w:r>
+    </w:p>
+    <w:p>
+      <w:pPr>
+        <w:pStyle w:val="ListParagraph"/>
+        <w:numPr>
+          <w:ilvl w:val="1"/>
+          <w:numId w:val="19"/>
+        </w:numPr>
+        <w:spacing w:after="0"/>
+      </w:pPr>
+      <w:r>
+        <w:t>HTML</w:t>
+      </w:r>
+    </w:p>
+    <w:p>
+      <w:pPr>
+        <w:pStyle w:val="ListParagraph"/>
+        <w:numPr>
+          <w:ilvl w:val="1"/>
+          <w:numId w:val="19"/>
+        </w:numPr>
+        <w:spacing w:after="0"/>
+      </w:pPr>
+      <w:r>
+        <w:t>GET or POST</w:t>
+      </w:r>
+      <w:r>
+        <w:t xml:space="preserve"> or PUT</w:t>
+      </w:r>
+    </w:p>
+    <w:p>
+      <w:pPr>
+        <w:pStyle w:val="ListParagraph"/>
+        <w:spacing w:after="0"/>
+        <w:ind w:left="1800" w:firstLine="360"/>
+      </w:pPr>
+      <w:r>
+        <w:t>Pass the request</w:t>
+      </w:r>
+    </w:p>
+    <w:p>
+      <w:pPr>
+        <w:pStyle w:val="ListParagraph"/>
+        <w:spacing w:after="0"/>
+        <w:ind w:left="2520" w:firstLine="360"/>
+        <w:rPr>
+          <w:color w:val="FFFFFF" w:themeColor="background1"/>
+          <w:highlight w:val="black"/>
+        </w:rPr>
+      </w:pPr>
+      <w:r>
+        <w:rPr>
+          <w:color w:val="FFFFFF" w:themeColor="background1"/>
+          <w:highlight w:val="black"/>
+        </w:rPr>
+        <w:t>&lt;</w:t>
+      </w:r>
+      <w:proofErr w:type="spellStart"/>
+      <w:r>
+        <w:rPr>
+          <w:color w:val="FFFFFF" w:themeColor="background1"/>
+          <w:highlight w:val="black"/>
+        </w:rPr>
+        <w:t>WSGIRequest</w:t>
+      </w:r>
+      <w:proofErr w:type="spellEnd"/>
+      <w:r>
+        <w:rPr>
+          <w:color w:val="FFFFFF" w:themeColor="background1"/>
+          <w:highlight w:val="black"/>
+        </w:rPr>
+        <w:t>: PUT '/</w:t>
+      </w:r>
+      <w:proofErr w:type="spellStart"/>
+      <w:r>
+        <w:rPr>
+          <w:color w:val="FFFFFF" w:themeColor="background1"/>
+          <w:highlight w:val="black"/>
+        </w:rPr>
+        <w:t>tbc_sri_app</w:t>
+      </w:r>
+      <w:proofErr w:type="spellEnd"/>
+      <w:r>
+        <w:rPr>
+          <w:color w:val="FFFFFF" w:themeColor="background1"/>
+          <w:highlight w:val="black"/>
+        </w:rPr>
+        <w:t>/myUpdateData02/25'&gt;</w:t>
+      </w:r>
+    </w:p>
+    <w:p>
+      <w:pPr>
+        <w:pStyle w:val="ListParagraph"/>
+        <w:spacing w:after="0"/>
+        <w:ind w:left="1800" w:firstLine="360"/>
+      </w:pPr>
+      <w:r>
+        <w:t>If GET</w:t>
+      </w:r>
+    </w:p>
+    <w:p>
+      <w:pPr>
+        <w:pStyle w:val="ListParagraph"/>
+        <w:spacing w:after="0"/>
+        <w:ind w:left="1800" w:firstLine="360"/>
+      </w:pPr>
+      <w:r>
+        <w:tab/>
+        <w:t xml:space="preserve">Obtain </w:t>
+      </w:r>
+      <w:proofErr w:type="spellStart"/>
+      <w:r>
+        <w:t>QuerySet</w:t>
+      </w:r>
+      <w:proofErr w:type="spellEnd"/>
+      <w:r>
+        <w:t xml:space="preserve"> from the model</w:t>
+      </w:r>
+    </w:p>
+    <w:p>
+      <w:pPr>
+        <w:pStyle w:val="ListParagraph"/>
+        <w:spacing w:after="0"/>
+        <w:ind w:left="1800" w:firstLine="360"/>
+      </w:pPr>
+      <w:r>
+        <w:tab/>
+        <w:t>Serialize</w:t>
+      </w:r>
+    </w:p>
+    <w:p>
+      <w:pPr>
+        <w:pStyle w:val="ListParagraph"/>
+        <w:spacing w:after="0"/>
+        <w:ind w:left="1800" w:firstLine="360"/>
+      </w:pPr>
+      <w:r>
+        <w:tab/>
+        <w:t>Return in JSON</w:t>
+      </w:r>
+    </w:p>
+    <w:p>
+      <w:pPr>
+        <w:pStyle w:val="ListParagraph"/>
+        <w:spacing w:after="0"/>
+        <w:ind w:left="1800"/>
+      </w:pPr>
+      <w:r>
+        <w:tab/>
+        <w:t>If POST</w:t>
+      </w:r>
+      <w:r>
+        <w:t>/PUT</w:t>
+      </w:r>
+    </w:p>
+    <w:p>
+      <w:pPr>
+        <w:pStyle w:val="ListParagraph"/>
+        <w:spacing w:after="0"/>
+        <w:ind w:left="1800"/>
+      </w:pPr>
+      <w:r>
+        <w:tab/>
+      </w:r>
+      <w:r>
+        <w:tab/>
+      </w:r>
+      <w:r>
+        <w:t>Parse the stream into Python native data type</w:t>
+      </w:r>
+    </w:p>
+    <w:p>
+      <w:pPr>
+        <w:pStyle w:val="ListParagraph"/>
+        <w:spacing w:after="0"/>
+        <w:ind w:left="1800"/>
+      </w:pPr>
+      <w:r>
+        <w:tab/>
+      </w:r>
+      <w:r>
+        <w:tab/>
+        <w:t>Then turn that into a dictionary of validated data</w:t>
+      </w:r>
+    </w:p>
+    <w:p>
+      <w:pPr>
+        <w:pStyle w:val="ListParagraph"/>
+        <w:spacing w:after="0"/>
+        <w:ind w:left="2520" w:firstLine="360"/>
+      </w:pPr>
+      <w:r>
+        <w:rPr>
+          <w:color w:val="FFFFFF" w:themeColor="background1"/>
+          <w:highlight w:val="black"/>
+        </w:rPr>
+        <w:t>{'</w:t>
+      </w:r>
+      <w:proofErr w:type="spellStart"/>
+      <w:r>
+        <w:rPr>
+          <w:color w:val="FFFFFF" w:themeColor="background1"/>
+          <w:highlight w:val="black"/>
+        </w:rPr>
+        <w:t>pk</w:t>
+      </w:r>
+      <w:proofErr w:type="spellEnd"/>
+      <w:r>
+        <w:rPr>
+          <w:color w:val="FFFFFF" w:themeColor="background1"/>
+          <w:highlight w:val="black"/>
+        </w:rPr>
+        <w:t>': 25, '</w:t>
+      </w:r>
+      <w:proofErr w:type="spellStart"/>
+      <w:r>
+        <w:rPr>
+          <w:color w:val="FFFFFF" w:themeColor="background1"/>
+          <w:highlight w:val="black"/>
+        </w:rPr>
+        <w:t>mbol</w:t>
+      </w:r>
+      <w:proofErr w:type="spellEnd"/>
+      <w:r>
+        <w:rPr>
+          <w:color w:val="FFFFFF" w:themeColor="background1"/>
+          <w:highlight w:val="black"/>
+        </w:rPr>
+        <w:t>': 'mbol01', 'container': 'container02'}</w:t>
+      </w:r>
+    </w:p>
+    <w:p>
+      <w:pPr>
+        <w:pStyle w:val="ListParagraph"/>
+        <w:spacing w:after="0"/>
+        <w:ind w:left="1800"/>
+      </w:pPr>
+      <w:r>
+        <w:tab/>
+      </w:r>
+      <w:r>
+        <w:tab/>
+        <w:t>Serialize</w:t>
+      </w:r>
+      <w:r>
+        <w:t xml:space="preserve"> (pass the original and new objects for PUT)</w:t>
+      </w:r>
+    </w:p>
+    <w:p>
+      <w:pPr>
+        <w:pStyle w:val="ListParagraph"/>
+        <w:spacing w:after="0"/>
+        <w:ind w:left="2880"/>
+        <w:rPr>
+          <w:color w:val="FFFFFF" w:themeColor="background1"/>
+          <w:highlight w:val="black"/>
+        </w:rPr>
+      </w:pPr>
+      <w:proofErr w:type="spellStart"/>
+      <w:proofErr w:type="gramStart"/>
+      <w:r>
+        <w:rPr>
+          <w:color w:val="FFFFFF" w:themeColor="background1"/>
+          <w:highlight w:val="black"/>
+        </w:rPr>
+        <w:t>lnosStatusPipeLineSerializer</w:t>
+      </w:r>
+      <w:proofErr w:type="spellEnd"/>
+      <w:r>
+        <w:rPr>
+          <w:color w:val="FFFFFF" w:themeColor="background1"/>
+          <w:highlight w:val="black"/>
+        </w:rPr>
+        <w:t>(</w:t>
+      </w:r>
+      <w:proofErr w:type="gramEnd"/>
+      <w:r>
+        <w:rPr>
+          <w:color w:val="FFFFFF" w:themeColor="background1"/>
+          <w:highlight w:val="black"/>
+        </w:rPr>
+        <w:t>&lt;</w:t>
+      </w:r>
+      <w:proofErr w:type="spellStart"/>
+      <w:r>
+        <w:rPr>
+          <w:color w:val="FFFFFF" w:themeColor="background1"/>
+          <w:highlight w:val="black"/>
+        </w:rPr>
+        <w:t>lnos_statusPipeLine</w:t>
+      </w:r>
+      <w:proofErr w:type="spellEnd"/>
+      <w:r>
+        <w:rPr>
+          <w:color w:val="FFFFFF" w:themeColor="background1"/>
+          <w:highlight w:val="black"/>
+        </w:rPr>
+        <w:t xml:space="preserve">: </w:t>
+      </w:r>
+      <w:proofErr w:type="spellStart"/>
+      <w:r>
+        <w:rPr>
+          <w:color w:val="FFFFFF" w:themeColor="background1"/>
+          <w:highlight w:val="black"/>
+        </w:rPr>
+        <w:t>lnos_statusPipeLine</w:t>
+      </w:r>
+      <w:proofErr w:type="spellEnd"/>
+      <w:r>
+        <w:rPr>
+          <w:color w:val="FFFFFF" w:themeColor="background1"/>
+          <w:highlight w:val="black"/>
+        </w:rPr>
+        <w:t xml:space="preserve"> object&gt;, data={'</w:t>
+      </w:r>
+      <w:proofErr w:type="spellStart"/>
+      <w:r>
+        <w:rPr>
+          <w:color w:val="FFFFFF" w:themeColor="background1"/>
+          <w:highlight w:val="black"/>
+        </w:rPr>
+        <w:t>pk</w:t>
+      </w:r>
+      <w:proofErr w:type="spellEnd"/>
+      <w:r>
+        <w:rPr>
+          <w:color w:val="FFFFFF" w:themeColor="background1"/>
+          <w:highlight w:val="black"/>
+        </w:rPr>
+        <w:t>': 25, '</w:t>
+      </w:r>
+      <w:proofErr w:type="spellStart"/>
+      <w:r>
+        <w:rPr>
+          <w:color w:val="FFFFFF" w:themeColor="background1"/>
+          <w:highlight w:val="black"/>
+        </w:rPr>
+        <w:t>mbol</w:t>
+      </w:r>
+      <w:proofErr w:type="spellEnd"/>
+      <w:r>
+        <w:rPr>
+          <w:color w:val="FFFFFF" w:themeColor="background1"/>
+          <w:highlight w:val="black"/>
+        </w:rPr>
+        <w:t>': 'mbol01', 'container': 'container02'}):</w:t>
+      </w:r>
+    </w:p>
+    <w:p>
+      <w:pPr>
+        <w:pStyle w:val="ListParagraph"/>
+        <w:spacing w:after="0"/>
+        <w:ind w:left="2880"/>
+        <w:rPr>
+          <w:color w:val="FFFFFF" w:themeColor="background1"/>
+        </w:rPr>
+      </w:pPr>
+    </w:p>
+    <w:p>
+      <w:pPr>
+        <w:pStyle w:val="ListParagraph"/>
+        <w:numPr>
+          <w:ilvl w:val="0"/>
+          <w:numId w:val="19"/>
+        </w:numPr>
+        <w:spacing w:after="0"/>
+      </w:pPr>
+      <w:r>
+        <w:rPr>
+          <w:b/>
+        </w:rPr>
+        <w:t>URL</w:t>
+      </w:r>
+    </w:p>
+    <w:p>
+      <w:pPr>
+        <w:pStyle w:val="ListParagraph"/>
+        <w:spacing w:after="0"/>
+        <w:ind w:left="1080"/>
+      </w:pPr>
+      <w:r>
+        <w:t xml:space="preserve">Update </w:t>
+      </w:r>
+      <w:r>
+        <w:rPr>
+          <w:b/>
+        </w:rPr>
+        <w:t>urls.py</w:t>
+      </w:r>
+    </w:p>
+    <w:p>
+      <w:pPr>
+        <w:spacing w:after="0"/>
+      </w:pPr>
+    </w:p>
+    <w:p>
+      <w:pPr>
+        <w:pStyle w:val="ListParagraph"/>
+        <w:numPr>
+          <w:ilvl w:val="0"/>
+          <w:numId w:val="19"/>
+        </w:numPr>
+        <w:spacing w:after="0"/>
+        <w:rPr>
+          <w:b/>
+        </w:rPr>
+      </w:pPr>
+      <w:r>
+        <w:rPr>
+          <w:b/>
+        </w:rPr>
+        <w:t>JS</w:t>
+      </w:r>
+    </w:p>
+    <w:p>
+      <w:pPr>
+        <w:pStyle w:val="ListParagraph"/>
+        <w:spacing w:after="0"/>
+        <w:ind w:left="1080"/>
+      </w:pPr>
+      <w:r>
+        <w:lastRenderedPageBreak/>
+        <w:t xml:space="preserve">Make sure to pass the </w:t>
+      </w:r>
+      <w:proofErr w:type="spellStart"/>
+      <w:r>
+        <w:t>pk</w:t>
+      </w:r>
+      <w:proofErr w:type="spellEnd"/>
+      <w:r>
+        <w:t xml:space="preserve"> for PUT</w:t>
+      </w:r>
+    </w:p>
+    <w:p>
+      <w:pPr>
+        <w:pStyle w:val="ListParagraph"/>
+        <w:spacing w:after="0"/>
+        <w:ind w:left="1080"/>
+      </w:pPr>
+    </w:p>
+    <w:p>
+      <w:pPr>
+        <w:pStyle w:val="ListParagraph"/>
+        <w:spacing w:after="0"/>
+        <w:rPr>
+          <w:b/>
+          <w:i/>
+        </w:rPr>
+      </w:pPr>
+      <w:r>
+        <w:rPr>
+          <w:b/>
+          <w:i/>
+        </w:rPr>
+        <w:t xml:space="preserve">                    </w:t>
+      </w:r>
+      <w:proofErr w:type="spellStart"/>
+      <w:r>
+        <w:rPr>
+          <w:b/>
+          <w:i/>
+        </w:rPr>
+        <w:t>updateItem</w:t>
+      </w:r>
+      <w:proofErr w:type="spellEnd"/>
+      <w:r>
+        <w:rPr>
+          <w:b/>
+          <w:i/>
+        </w:rPr>
+        <w:t>: function(item</w:t>
+      </w:r>
+      <w:proofErr w:type="gramStart"/>
+      <w:r>
+        <w:rPr>
+          <w:b/>
+          <w:i/>
+        </w:rPr>
+        <w:t>){</w:t>
+      </w:r>
+      <w:proofErr w:type="gramEnd"/>
+    </w:p>
+    <w:p>
+      <w:pPr>
+        <w:pStyle w:val="ListParagraph"/>
+        <w:spacing w:after="0"/>
+        <w:ind w:left="1440"/>
+        <w:rPr>
+          <w:b/>
+          <w:i/>
+        </w:rPr>
+      </w:pPr>
+      <w:r>
+        <w:rPr>
+          <w:b/>
+          <w:i/>
+        </w:rPr>
+        <w:t xml:space="preserve">                      </w:t>
+      </w:r>
+      <w:proofErr w:type="spellStart"/>
+      <w:r>
+        <w:rPr>
+          <w:b/>
+          <w:i/>
+        </w:rPr>
+        <w:t>var</w:t>
+      </w:r>
+      <w:proofErr w:type="spellEnd"/>
+      <w:r>
+        <w:rPr>
+          <w:b/>
+          <w:i/>
+        </w:rPr>
+        <w:t xml:space="preserve"> d = </w:t>
+      </w:r>
+      <w:proofErr w:type="gramStart"/>
+      <w:r>
+        <w:rPr>
+          <w:b/>
+          <w:i/>
+        </w:rPr>
+        <w:t>$.Deferred</w:t>
+      </w:r>
+      <w:proofErr w:type="gramEnd"/>
+      <w:r>
+        <w:rPr>
+          <w:b/>
+          <w:i/>
+        </w:rPr>
+        <w:t>();</w:t>
+      </w:r>
+    </w:p>
+    <w:p>
+      <w:pPr>
+        <w:pStyle w:val="ListParagraph"/>
+        <w:spacing w:after="0"/>
+        <w:ind w:left="1440"/>
+        <w:rPr>
+          <w:b/>
+          <w:i/>
+        </w:rPr>
+      </w:pPr>
+      <w:r>
+        <w:rPr>
+          <w:b/>
+          <w:i/>
+        </w:rPr>
+        <w:t xml:space="preserve">                      </w:t>
+      </w:r>
+      <w:proofErr w:type="spellStart"/>
+      <w:r>
+        <w:rPr>
+          <w:b/>
+          <w:i/>
+        </w:rPr>
+        <w:t>var</w:t>
+      </w:r>
+      <w:proofErr w:type="spellEnd"/>
+      <w:r>
+        <w:rPr>
+          <w:b/>
+          <w:i/>
+        </w:rPr>
+        <w:t xml:space="preserve"> </w:t>
+      </w:r>
+      <w:proofErr w:type="spellStart"/>
+      <w:r>
+        <w:rPr>
+          <w:b/>
+          <w:i/>
+        </w:rPr>
+        <w:t>thisPK</w:t>
+      </w:r>
+      <w:proofErr w:type="spellEnd"/>
+      <w:r>
+        <w:rPr>
+          <w:b/>
+          <w:i/>
+        </w:rPr>
+        <w:t xml:space="preserve"> = item["</w:t>
+      </w:r>
+      <w:proofErr w:type="spellStart"/>
+      <w:r>
+        <w:rPr>
+          <w:b/>
+          <w:i/>
+        </w:rPr>
+        <w:t>pk</w:t>
+      </w:r>
+      <w:proofErr w:type="spellEnd"/>
+      <w:r>
+        <w:rPr>
+          <w:b/>
+          <w:i/>
+        </w:rPr>
+        <w:t>"]</w:t>
+      </w:r>
+    </w:p>
+    <w:p>
+      <w:pPr>
+        <w:pStyle w:val="ListParagraph"/>
+        <w:spacing w:after="0"/>
+        <w:ind w:left="1440"/>
+        <w:rPr>
+          <w:b/>
+          <w:i/>
+        </w:rPr>
+      </w:pPr>
+      <w:r>
+        <w:rPr>
+          <w:b/>
+          <w:i/>
+        </w:rPr>
+        <w:t xml:space="preserve">                      </w:t>
+      </w:r>
+      <w:proofErr w:type="gramStart"/>
+      <w:r>
+        <w:rPr>
+          <w:b/>
+          <w:i/>
+        </w:rPr>
+        <w:t>$.ajax</w:t>
+      </w:r>
+      <w:proofErr w:type="gramEnd"/>
+      <w:r>
+        <w:rPr>
+          <w:b/>
+          <w:i/>
+        </w:rPr>
+        <w:t>({</w:t>
+      </w:r>
+    </w:p>
+    <w:p>
+      <w:pPr>
+        <w:pStyle w:val="ListParagraph"/>
+        <w:spacing w:after="0"/>
+        <w:ind w:left="1440" w:firstLine="720"/>
+        <w:rPr>
+          <w:b/>
+          <w:i/>
+        </w:rPr>
+      </w:pPr>
+      <w:r>
+        <w:rPr>
+          <w:b/>
+          <w:i/>
+        </w:rPr>
+        <w:t xml:space="preserve">                        url: 'myUpdateData02/' + </w:t>
+      </w:r>
+      <w:proofErr w:type="spellStart"/>
+      <w:r>
+        <w:rPr>
+          <w:b/>
+          <w:i/>
+        </w:rPr>
+        <w:t>thisPK</w:t>
+      </w:r>
+      <w:proofErr w:type="spellEnd"/>
+      <w:r>
+        <w:rPr>
+          <w:b/>
+          <w:i/>
+        </w:rPr>
+        <w:t>,</w:t>
+      </w:r>
+    </w:p>
+    <w:p>
+      <w:pPr>
+        <w:pStyle w:val="ListParagraph"/>
+        <w:spacing w:after="0"/>
+        <w:ind w:left="1440" w:firstLine="720"/>
+        <w:rPr>
+          <w:b/>
+          <w:i/>
+        </w:rPr>
+      </w:pPr>
+    </w:p>
+    <w:p>
+      <w:pPr>
+        <w:pStyle w:val="Heading2"/>
+        <w:numPr>
+          <w:ilvl w:val="0"/>
+          <w:numId w:val="21"/>
+        </w:numPr>
+      </w:pPr>
+      <w:r>
+        <w:t>Requests and Response</w:t>
+      </w:r>
+    </w:p>
+    <w:p>
+      <w:pPr>
+        <w:spacing w:after="0"/>
+        <w:ind w:left="360" w:firstLine="720"/>
+      </w:pPr>
+      <w:hyperlink r:id="rId37" w:history="1">
+        <w:r>
+          <w:rPr>
+            <w:rStyle w:val="Hyperlink"/>
+          </w:rPr>
+          <w:t>http://www.django-rest-framework.org/tutorial/2-requests-and-responses/</w:t>
+        </w:r>
+      </w:hyperlink>
+    </w:p>
+    <w:p>
+      <w:pPr>
+        <w:spacing w:after="0"/>
+        <w:ind w:left="360" w:firstLine="720"/>
+      </w:pPr>
+    </w:p>
+    <w:p>
+      <w:pPr>
+        <w:spacing w:after="0"/>
+        <w:ind w:left="360" w:firstLine="720"/>
+      </w:pPr>
+    </w:p>
+    <w:p>
+      <w:pPr>
+        <w:spacing w:after="0"/>
+        <w:ind w:left="1080" w:firstLine="720"/>
+      </w:pPr>
+      <w:r>
+        <w:t xml:space="preserve">from </w:t>
+      </w:r>
+      <w:proofErr w:type="spellStart"/>
+      <w:proofErr w:type="gramStart"/>
+      <w:r>
+        <w:t>django.http</w:t>
+      </w:r>
+      <w:proofErr w:type="spellEnd"/>
+      <w:proofErr w:type="gramEnd"/>
+      <w:r>
+        <w:t xml:space="preserve"> import </w:t>
+      </w:r>
+      <w:proofErr w:type="spellStart"/>
+      <w:r>
+        <w:t>HttpResponse</w:t>
+      </w:r>
+      <w:proofErr w:type="spellEnd"/>
+      <w:r>
+        <w:t xml:space="preserve"> #replaced by .Response</w:t>
+      </w:r>
+    </w:p>
+    <w:p>
+      <w:pPr>
+        <w:spacing w:after="0"/>
+        <w:ind w:left="1080" w:firstLine="720"/>
+      </w:pPr>
+      <w:r>
+        <w:t xml:space="preserve">from </w:t>
+      </w:r>
+      <w:proofErr w:type="spellStart"/>
+      <w:proofErr w:type="gramStart"/>
+      <w:r>
+        <w:t>django.http</w:t>
+      </w:r>
+      <w:proofErr w:type="spellEnd"/>
+      <w:proofErr w:type="gramEnd"/>
+      <w:r>
+        <w:t xml:space="preserve"> import </w:t>
+      </w:r>
+      <w:proofErr w:type="spellStart"/>
+      <w:r>
+        <w:t>JsonResponse</w:t>
+      </w:r>
+      <w:proofErr w:type="spellEnd"/>
+      <w:r>
+        <w:t xml:space="preserve"> #replaced by .Response</w:t>
+      </w:r>
+    </w:p>
+    <w:p>
+      <w:pPr>
+        <w:spacing w:after="0"/>
+        <w:ind w:left="720"/>
+      </w:pPr>
+    </w:p>
+    <w:p>
+      <w:pPr>
+        <w:spacing w:after="0"/>
+        <w:ind w:left="720"/>
+      </w:pPr>
+      <w:r>
+        <w:tab/>
+        <w:t>replaced by…</w:t>
+      </w:r>
+    </w:p>
+    <w:p>
+      <w:pPr>
+        <w:spacing w:after="0"/>
+        <w:ind w:left="720"/>
+      </w:pPr>
+    </w:p>
+    <w:p>
+      <w:pPr>
+        <w:spacing w:after="0"/>
+        <w:ind w:left="1440" w:firstLine="360"/>
+      </w:pPr>
+      <w:r>
+        <w:t xml:space="preserve">from </w:t>
+      </w:r>
+      <w:proofErr w:type="spellStart"/>
+      <w:r>
+        <w:t>rest_</w:t>
+      </w:r>
+      <w:proofErr w:type="gramStart"/>
+      <w:r>
+        <w:t>framework.response</w:t>
+      </w:r>
+      <w:proofErr w:type="spellEnd"/>
+      <w:proofErr w:type="gramEnd"/>
+      <w:r>
+        <w:t xml:space="preserve"> import Response</w:t>
+      </w:r>
+    </w:p>
+    <w:p>
+      <w:pPr>
+        <w:pStyle w:val="ListParagraph"/>
+        <w:spacing w:after="0"/>
+        <w:ind w:left="1800" w:firstLine="720"/>
+      </w:pPr>
+    </w:p>
+    <w:p>
+      <w:pPr>
+        <w:pStyle w:val="ListParagraph"/>
+        <w:spacing w:after="0"/>
+        <w:ind w:left="1800" w:firstLine="720"/>
+      </w:pPr>
+    </w:p>
+    <w:p>
+      <w:pPr>
+        <w:spacing w:after="0"/>
+        <w:ind w:left="720" w:firstLine="720"/>
+        <w:rPr>
+          <w:b/>
+        </w:rPr>
+      </w:pPr>
+      <w:r>
+        <w:rPr>
+          <w:b/>
+        </w:rPr>
+        <w:t>Error:</w:t>
+      </w:r>
+    </w:p>
+    <w:p>
+      <w:pPr>
+        <w:spacing w:after="0"/>
+        <w:ind w:left="1080" w:firstLine="720"/>
+        <w:rPr>
+          <w:b/>
+          <w:i/>
+        </w:rPr>
+      </w:pPr>
+      <w:proofErr w:type="spellStart"/>
+      <w:r>
+        <w:rPr>
+          <w:b/>
+          <w:i/>
+        </w:rPr>
+        <w:t>AssertionError</w:t>
+      </w:r>
+      <w:proofErr w:type="spellEnd"/>
+      <w:proofErr w:type="gramStart"/>
+      <w:r>
+        <w:rPr>
+          <w:b/>
+          <w:i/>
+        </w:rPr>
+        <w:t>: .</w:t>
+      </w:r>
+      <w:proofErr w:type="spellStart"/>
+      <w:r>
+        <w:rPr>
+          <w:b/>
+          <w:i/>
+        </w:rPr>
+        <w:t>accepted</w:t>
+      </w:r>
+      <w:proofErr w:type="gramEnd"/>
+      <w:r>
+        <w:rPr>
+          <w:b/>
+          <w:i/>
+        </w:rPr>
+        <w:t>_renderer</w:t>
+      </w:r>
+      <w:proofErr w:type="spellEnd"/>
+      <w:r>
+        <w:rPr>
+          <w:b/>
+          <w:i/>
+        </w:rPr>
+        <w:t xml:space="preserve"> not set on Response</w:t>
+      </w:r>
+    </w:p>
+    <w:p>
+      <w:pPr>
+        <w:pStyle w:val="ListParagraph"/>
+        <w:spacing w:after="0"/>
+        <w:ind w:left="1800" w:firstLine="720"/>
+      </w:pPr>
+    </w:p>
+    <w:p>
+      <w:pPr>
+        <w:spacing w:after="0"/>
+        <w:ind w:left="360"/>
+      </w:pPr>
+      <w:r>
+        <w:tab/>
+      </w:r>
+      <w:r>
+        <w:tab/>
+        <w:t xml:space="preserve">Don’t </w:t>
+      </w:r>
+      <w:proofErr w:type="spellStart"/>
+      <w:r>
+        <w:t>froget</w:t>
+      </w:r>
+      <w:proofErr w:type="spellEnd"/>
+      <w:r>
+        <w:t>…</w:t>
+      </w:r>
+    </w:p>
+    <w:p>
+      <w:pPr>
+        <w:pStyle w:val="ListParagraph"/>
+        <w:numPr>
+          <w:ilvl w:val="0"/>
+          <w:numId w:val="22"/>
+        </w:numPr>
+        <w:spacing w:after="0"/>
+        <w:ind w:left="2520"/>
+      </w:pPr>
+      <w:r>
+        <w:t xml:space="preserve">from </w:t>
+      </w:r>
+      <w:proofErr w:type="spellStart"/>
+      <w:r>
+        <w:t>rest_</w:t>
+      </w:r>
+      <w:proofErr w:type="gramStart"/>
+      <w:r>
+        <w:t>framework.decorators</w:t>
+      </w:r>
+      <w:proofErr w:type="spellEnd"/>
+      <w:proofErr w:type="gramEnd"/>
+      <w:r>
+        <w:t xml:space="preserve"> import </w:t>
+      </w:r>
+      <w:proofErr w:type="spellStart"/>
+      <w:r>
+        <w:t>api_view</w:t>
+      </w:r>
+      <w:proofErr w:type="spellEnd"/>
+    </w:p>
+    <w:p>
+      <w:pPr>
+        <w:pStyle w:val="ListParagraph"/>
+        <w:numPr>
+          <w:ilvl w:val="0"/>
+          <w:numId w:val="22"/>
+        </w:numPr>
+        <w:spacing w:after="0"/>
+        <w:ind w:left="2520"/>
+      </w:pPr>
+      <w:r>
+        <w:t>@</w:t>
+      </w:r>
+      <w:proofErr w:type="spellStart"/>
+      <w:r>
+        <w:t>api_</w:t>
+      </w:r>
+      <w:proofErr w:type="gramStart"/>
+      <w:r>
+        <w:t>view</w:t>
+      </w:r>
+      <w:proofErr w:type="spellEnd"/>
+      <w:r>
+        <w:t>(</w:t>
+      </w:r>
+      <w:proofErr w:type="gramEnd"/>
+      <w:r>
+        <w:t>['GET', 'POST'</w:t>
+      </w:r>
+      <w:r>
+        <w:t>, ‘PUT’, ‘DELETE’</w:t>
+      </w:r>
+      <w:r>
+        <w:t>])</w:t>
+      </w:r>
+    </w:p>
+    <w:p>
+      <w:pPr>
+        <w:pStyle w:val="ListParagraph"/>
+        <w:spacing w:after="0"/>
+        <w:ind w:left="1800" w:firstLine="720"/>
+      </w:pPr>
+    </w:p>
+    <w:p>
+      <w:pPr>
+        <w:spacing w:after="0"/>
+        <w:ind w:left="1080"/>
+      </w:pPr>
+      <w:r>
+        <w:rPr>
+          <w:b/>
+        </w:rPr>
+        <w:t>@</w:t>
+      </w:r>
+      <w:proofErr w:type="spellStart"/>
+      <w:r>
+        <w:rPr>
+          <w:b/>
+        </w:rPr>
+        <w:t>api_view</w:t>
+      </w:r>
+      <w:proofErr w:type="spellEnd"/>
+      <w:r>
+        <w:rPr>
+          <w:b/>
+        </w:rPr>
+        <w:t xml:space="preserve"> (views.py)</w:t>
+      </w:r>
+    </w:p>
+    <w:p>
+      <w:pPr>
+        <w:spacing w:after="0"/>
+        <w:ind w:left="1080"/>
+      </w:pPr>
+      <w:hyperlink r:id="rId38" w:history="1">
+        <w:r>
+          <w:rPr>
+            <w:rStyle w:val="Hyperlink"/>
+          </w:rPr>
+          <w:t>http://www.django-rest-framework.org/tutorial/2-requests-and-responses/#pulling-it-all-together</w:t>
+        </w:r>
+      </w:hyperlink>
+    </w:p>
+    <w:p>
+      <w:pPr>
+        <w:pStyle w:val="ListParagraph"/>
+        <w:spacing w:after="0"/>
+        <w:ind w:left="1440"/>
+      </w:pPr>
+    </w:p>
+    <w:p>
+      <w:pPr>
+        <w:spacing w:after="0"/>
+        <w:ind w:left="1080"/>
+      </w:pPr>
+      <w:r>
+        <w:t xml:space="preserve">        #No longer necessary to manually convert input stream into </w:t>
+      </w:r>
+      <w:proofErr w:type="spellStart"/>
+      <w:r>
+        <w:t>dict</w:t>
+      </w:r>
+      <w:proofErr w:type="spellEnd"/>
+      <w:r>
+        <w:t xml:space="preserve"> after using the </w:t>
+      </w:r>
+      <w:proofErr w:type="spellStart"/>
+      <w:r>
+        <w:t>api_view</w:t>
+      </w:r>
+      <w:proofErr w:type="spellEnd"/>
+    </w:p>
+    <w:p>
+      <w:pPr>
+        <w:spacing w:after="0"/>
+        <w:ind w:left="1800"/>
+        <w:rPr>
+          <w:color w:val="FFFFFF" w:themeColor="background1"/>
+          <w:highlight w:val="black"/>
+        </w:rPr>
+      </w:pPr>
+      <w:r>
+        <w:rPr>
+          <w:color w:val="FFFFFF" w:themeColor="background1"/>
+        </w:rPr>
+        <w:t xml:space="preserve">        </w:t>
+      </w:r>
+      <w:r>
+        <w:rPr>
+          <w:color w:val="FFFFFF" w:themeColor="background1"/>
+          <w:highlight w:val="black"/>
+        </w:rPr>
+        <w:t xml:space="preserve">data = </w:t>
+      </w:r>
+      <w:proofErr w:type="spellStart"/>
+      <w:r>
+        <w:rPr>
+          <w:color w:val="FFFFFF" w:themeColor="background1"/>
+          <w:highlight w:val="black"/>
+        </w:rPr>
+        <w:t>JSONParser</w:t>
+      </w:r>
+      <w:proofErr w:type="spellEnd"/>
+      <w:r>
+        <w:rPr>
+          <w:color w:val="FFFFFF" w:themeColor="background1"/>
+          <w:highlight w:val="black"/>
+        </w:rPr>
+        <w:t>(</w:t>
+      </w:r>
+      <w:proofErr w:type="gramStart"/>
+      <w:r>
+        <w:rPr>
+          <w:color w:val="FFFFFF" w:themeColor="background1"/>
+          <w:highlight w:val="black"/>
+        </w:rPr>
+        <w:t>).parse</w:t>
+      </w:r>
+      <w:proofErr w:type="gramEnd"/>
+      <w:r>
+        <w:rPr>
+          <w:color w:val="FFFFFF" w:themeColor="background1"/>
+          <w:highlight w:val="black"/>
+        </w:rPr>
+        <w:t>(request) #</w:t>
+      </w:r>
+      <w:proofErr w:type="spellStart"/>
+      <w:r>
+        <w:rPr>
+          <w:color w:val="FFFFFF" w:themeColor="background1"/>
+          <w:highlight w:val="black"/>
+        </w:rPr>
+        <w:t>dict</w:t>
+      </w:r>
+      <w:proofErr w:type="spellEnd"/>
+      <w:r>
+        <w:rPr>
+          <w:color w:val="FFFFFF" w:themeColor="background1"/>
+          <w:highlight w:val="black"/>
+        </w:rPr>
+        <w:t xml:space="preserve"> at this point</w:t>
+      </w:r>
+    </w:p>
+    <w:p>
+      <w:pPr>
+        <w:spacing w:after="0"/>
+        <w:ind w:left="1800"/>
+        <w:rPr>
+          <w:color w:val="FFFFFF" w:themeColor="background1"/>
+        </w:rPr>
+      </w:pPr>
+      <w:r>
+        <w:rPr>
+          <w:color w:val="FFFFFF" w:themeColor="background1"/>
+        </w:rPr>
+        <w:t xml:space="preserve">       </w:t>
+      </w:r>
+      <w:proofErr w:type="spellStart"/>
+      <w:r>
+        <w:rPr>
+          <w:color w:val="FFFFFF" w:themeColor="background1"/>
+          <w:highlight w:val="black"/>
+        </w:rPr>
+        <w:t>serializer</w:t>
+      </w:r>
+      <w:proofErr w:type="spellEnd"/>
+      <w:r>
+        <w:rPr>
+          <w:color w:val="FFFFFF" w:themeColor="background1"/>
+          <w:highlight w:val="black"/>
+        </w:rPr>
+        <w:t xml:space="preserve"> = </w:t>
+      </w:r>
+      <w:proofErr w:type="spellStart"/>
+      <w:proofErr w:type="gramStart"/>
+      <w:r>
+        <w:rPr>
+          <w:color w:val="FFFFFF" w:themeColor="background1"/>
+          <w:highlight w:val="black"/>
+        </w:rPr>
+        <w:t>lnosStatusPipeLineSerializer</w:t>
+      </w:r>
+      <w:proofErr w:type="spellEnd"/>
+      <w:r>
+        <w:rPr>
+          <w:color w:val="FFFFFF" w:themeColor="background1"/>
+          <w:highlight w:val="black"/>
+        </w:rPr>
+        <w:t>(</w:t>
+      </w:r>
+      <w:proofErr w:type="gramEnd"/>
+      <w:r>
+        <w:rPr>
+          <w:color w:val="FFFFFF" w:themeColor="background1"/>
+          <w:highlight w:val="black"/>
+        </w:rPr>
+        <w:t>data = data)</w:t>
+      </w:r>
+      <w:r>
+        <w:rPr>
+          <w:color w:val="FFFFFF" w:themeColor="background1"/>
+        </w:rPr>
+        <w:tab/>
+      </w:r>
+      <w:r>
+        <w:rPr>
+          <w:color w:val="FFFFFF" w:themeColor="background1"/>
+        </w:rPr>
+        <w:tab/>
+      </w:r>
+    </w:p>
+    <w:p>
+      <w:pPr>
+        <w:spacing w:after="0"/>
+        <w:ind w:left="1800"/>
+        <w:rPr>
+          <w:color w:val="FFFFFF" w:themeColor="background1"/>
+        </w:rPr>
+      </w:pPr>
+    </w:p>
+    <w:p>
+      <w:pPr>
+        <w:spacing w:after="0"/>
+        <w:ind w:left="1080"/>
+      </w:pPr>
+      <w:r>
+        <w:t xml:space="preserve">        #instead simply call the </w:t>
+      </w:r>
+      <w:proofErr w:type="spellStart"/>
+      <w:r>
+        <w:t>serializer</w:t>
+      </w:r>
+      <w:proofErr w:type="spellEnd"/>
+      <w:r>
+        <w:t xml:space="preserve"> passing the </w:t>
+      </w:r>
+      <w:proofErr w:type="spellStart"/>
+      <w:r>
+        <w:t>request.data</w:t>
+      </w:r>
+      <w:proofErr w:type="spellEnd"/>
+      <w:r>
+        <w:t xml:space="preserve"> as below</w:t>
+      </w:r>
+    </w:p>
+    <w:p>
+      <w:pPr>
+        <w:spacing w:after="0"/>
+        <w:ind w:left="1080" w:firstLine="720"/>
+        <w:rPr>
+          <w:color w:val="FFFFFF" w:themeColor="background1"/>
+          <w:highlight w:val="black"/>
+        </w:rPr>
+      </w:pPr>
+      <w:r>
+        <w:t xml:space="preserve">        </w:t>
+      </w:r>
+      <w:proofErr w:type="spellStart"/>
+      <w:r>
+        <w:rPr>
+          <w:color w:val="FFFFFF" w:themeColor="background1"/>
+          <w:highlight w:val="black"/>
+        </w:rPr>
+        <w:t>serializer</w:t>
+      </w:r>
+      <w:proofErr w:type="spellEnd"/>
+      <w:r>
+        <w:rPr>
+          <w:color w:val="FFFFFF" w:themeColor="background1"/>
+          <w:highlight w:val="black"/>
+        </w:rPr>
+        <w:t xml:space="preserve"> = </w:t>
+      </w:r>
+      <w:proofErr w:type="spellStart"/>
+      <w:r>
+        <w:rPr>
+          <w:color w:val="FFFFFF" w:themeColor="background1"/>
+          <w:highlight w:val="black"/>
+        </w:rPr>
+        <w:t>lnosStatusPipeLineSerializer</w:t>
+      </w:r>
+      <w:proofErr w:type="spellEnd"/>
+      <w:r>
+        <w:rPr>
+          <w:color w:val="FFFFFF" w:themeColor="background1"/>
+          <w:highlight w:val="black"/>
+        </w:rPr>
+        <w:t>(data=</w:t>
+      </w:r>
+      <w:proofErr w:type="spellStart"/>
+      <w:r>
+        <w:rPr>
+          <w:color w:val="FFFFFF" w:themeColor="background1"/>
+          <w:highlight w:val="black"/>
+        </w:rPr>
+        <w:t>request.data</w:t>
+      </w:r>
+      <w:proofErr w:type="spellEnd"/>
+      <w:r>
+        <w:rPr>
+          <w:color w:val="FFFFFF" w:themeColor="background1"/>
+          <w:highlight w:val="black"/>
+        </w:rPr>
+        <w:t>)</w:t>
+      </w:r>
+    </w:p>
+    <w:p>
+      <w:pPr>
+        <w:spacing w:after="0"/>
+        <w:ind w:left="1080" w:firstLine="720"/>
+      </w:pPr>
+      <w:r>
+        <w:t>or</w:t>
+      </w:r>
+    </w:p>
+    <w:p>
+      <w:pPr>
+        <w:spacing w:after="0"/>
+        <w:ind w:left="1440" w:firstLine="720"/>
+        <w:rPr>
+          <w:color w:val="FFFFFF" w:themeColor="background1"/>
+        </w:rPr>
+      </w:pPr>
+      <w:proofErr w:type="spellStart"/>
+      <w:r>
+        <w:rPr>
+          <w:color w:val="FFFFFF" w:themeColor="background1"/>
+          <w:highlight w:val="black"/>
+        </w:rPr>
+        <w:t>serializer</w:t>
+      </w:r>
+      <w:proofErr w:type="spellEnd"/>
+      <w:r>
+        <w:rPr>
+          <w:color w:val="FFFFFF" w:themeColor="background1"/>
+          <w:highlight w:val="black"/>
+        </w:rPr>
+        <w:t xml:space="preserve"> = </w:t>
+      </w:r>
+      <w:proofErr w:type="spellStart"/>
+      <w:proofErr w:type="gramStart"/>
+      <w:r>
+        <w:rPr>
+          <w:color w:val="FFFFFF" w:themeColor="background1"/>
+          <w:highlight w:val="black"/>
+        </w:rPr>
+        <w:t>lnosStatusPipeLineSerializer</w:t>
+      </w:r>
+      <w:proofErr w:type="spellEnd"/>
+      <w:r>
+        <w:rPr>
+          <w:color w:val="FFFFFF" w:themeColor="background1"/>
+          <w:highlight w:val="black"/>
+        </w:rPr>
+        <w:t>(</w:t>
+      </w:r>
+      <w:proofErr w:type="gramEnd"/>
+      <w:r>
+        <w:rPr>
+          <w:color w:val="FFFFFF" w:themeColor="background1"/>
+          <w:highlight w:val="black"/>
+        </w:rPr>
+        <w:t xml:space="preserve">cargo, data = </w:t>
+      </w:r>
+      <w:proofErr w:type="spellStart"/>
+      <w:r>
+        <w:rPr>
+          <w:color w:val="FFFFFF" w:themeColor="background1"/>
+          <w:highlight w:val="black"/>
+        </w:rPr>
+        <w:t>request.data</w:t>
+      </w:r>
+      <w:proofErr w:type="spellEnd"/>
+      <w:r>
+        <w:rPr>
+          <w:color w:val="FFFFFF" w:themeColor="background1"/>
+          <w:highlight w:val="black"/>
+        </w:rPr>
+        <w:t>)</w:t>
+      </w:r>
+    </w:p>
+    <w:p>
+      <w:pPr>
+        <w:spacing w:after="0"/>
+      </w:pPr>
+    </w:p>
+    <w:p>
+      <w:pPr>
+        <w:spacing w:after="0"/>
+      </w:pPr>
+    </w:p>
+    <w:p>
+      <w:pPr>
+        <w:spacing w:after="0"/>
+      </w:pPr>
+    </w:p>
+    <w:p>
+      <w:pPr>
+        <w:spacing w:after="0"/>
+      </w:pPr>
+    </w:p>
+    <w:p>
+      <w:pPr>
+        <w:spacing w:after="0"/>
+      </w:pPr>
+      <w:r>
+        <w:lastRenderedPageBreak/>
+        <w:tab/>
+      </w:r>
+      <w:r>
+        <w:tab/>
+        <w:t xml:space="preserve">After this conversion, PUT stopped working again </w:t>
+      </w:r>
+      <w:r>
+        <w:t>and would not update.</w:t>
+      </w:r>
+    </w:p>
+    <w:p>
+      <w:pPr>
+        <w:spacing w:after="0"/>
+      </w:pPr>
+      <w:r>
+        <w:tab/>
+      </w:r>
+      <w:r>
+        <w:tab/>
+        <w:t>Compared the outputs of the two</w:t>
+      </w:r>
+      <w:r>
+        <w:t>…</w:t>
+      </w:r>
+    </w:p>
+    <w:p>
+      <w:pPr>
+        <w:spacing w:after="0"/>
+      </w:pPr>
+    </w:p>
+    <w:p>
+      <w:pPr>
+        <w:spacing w:after="0"/>
+      </w:pPr>
+      <w:r>
+        <w:tab/>
+      </w:r>
+      <w:r>
+        <w:tab/>
+        <w:t xml:space="preserve">If I am manually </w:t>
+      </w:r>
+      <w:r>
+        <w:t xml:space="preserve">parsing the request into </w:t>
+      </w:r>
+      <w:proofErr w:type="spellStart"/>
+      <w:r>
+        <w:t>dict</w:t>
+      </w:r>
+      <w:proofErr w:type="spellEnd"/>
+      <w:r>
+        <w:t xml:space="preserve"> I get a proper </w:t>
+      </w:r>
+      <w:proofErr w:type="spellStart"/>
+      <w:r>
+        <w:t>dict</w:t>
+      </w:r>
+      <w:proofErr w:type="spellEnd"/>
+    </w:p>
+    <w:p>
+      <w:pPr>
+        <w:spacing w:after="0"/>
+        <w:ind w:left="1800"/>
+        <w:rPr>
+          <w:color w:val="FFFFFF" w:themeColor="background1"/>
+          <w:highlight w:val="black"/>
+        </w:rPr>
+      </w:pPr>
+      <w:r>
+        <w:rPr>
+          <w:color w:val="FFFFFF" w:themeColor="background1"/>
+        </w:rPr>
+        <w:t xml:space="preserve">        </w:t>
+      </w:r>
+      <w:r>
+        <w:rPr>
+          <w:color w:val="FFFFFF" w:themeColor="background1"/>
+          <w:highlight w:val="black"/>
+        </w:rPr>
+        <w:t xml:space="preserve">data = </w:t>
+      </w:r>
+      <w:proofErr w:type="spellStart"/>
+      <w:r>
+        <w:rPr>
+          <w:color w:val="FFFFFF" w:themeColor="background1"/>
+          <w:highlight w:val="black"/>
+        </w:rPr>
+        <w:t>JSONParser</w:t>
+      </w:r>
+      <w:proofErr w:type="spellEnd"/>
+      <w:r>
+        <w:rPr>
+          <w:color w:val="FFFFFF" w:themeColor="background1"/>
+          <w:highlight w:val="black"/>
+        </w:rPr>
+        <w:t>(</w:t>
+      </w:r>
+      <w:proofErr w:type="gramStart"/>
+      <w:r>
+        <w:rPr>
+          <w:color w:val="FFFFFF" w:themeColor="background1"/>
+          <w:highlight w:val="black"/>
+        </w:rPr>
+        <w:t>).parse</w:t>
+      </w:r>
+      <w:proofErr w:type="gramEnd"/>
+      <w:r>
+        <w:rPr>
+          <w:color w:val="FFFFFF" w:themeColor="background1"/>
+          <w:highlight w:val="black"/>
+        </w:rPr>
+        <w:t>(request) #</w:t>
+      </w:r>
+      <w:proofErr w:type="spellStart"/>
+      <w:r>
+        <w:rPr>
+          <w:color w:val="FFFFFF" w:themeColor="background1"/>
+          <w:highlight w:val="black"/>
+        </w:rPr>
+        <w:t>dict</w:t>
+      </w:r>
+      <w:proofErr w:type="spellEnd"/>
+      <w:r>
+        <w:rPr>
+          <w:color w:val="FFFFFF" w:themeColor="background1"/>
+          <w:highlight w:val="black"/>
+        </w:rPr>
+        <w:t xml:space="preserve"> at this point</w:t>
+      </w:r>
+    </w:p>
+    <w:p>
+      <w:pPr>
+        <w:spacing w:after="0"/>
+        <w:ind w:left="1440" w:firstLine="720"/>
+        <w:rPr>
+          <w:highlight w:val="black"/>
+        </w:rPr>
+      </w:pPr>
+      <w:r>
+        <w:t>{</w:t>
+      </w:r>
+      <w:r>
+        <w:t>'</w:t>
+      </w:r>
+      <w:proofErr w:type="spellStart"/>
+      <w:r>
+        <w:t>pk</w:t>
+      </w:r>
+      <w:proofErr w:type="spellEnd"/>
+      <w:r>
+        <w:t>': 25, '</w:t>
+      </w:r>
+      <w:proofErr w:type="spellStart"/>
+      <w:r>
+        <w:t>mbol</w:t>
+      </w:r>
+      <w:proofErr w:type="spellEnd"/>
+      <w:r>
+        <w:t>': 'mbol01', 'container': 'container02'}</w:t>
+      </w:r>
+    </w:p>
+    <w:p>
+      <w:pPr>
+        <w:spacing w:after="0"/>
+      </w:pPr>
+    </w:p>
+    <w:p>
+      <w:pPr>
+        <w:spacing w:after="0"/>
+      </w:pPr>
+      <w:r>
+        <w:tab/>
+      </w:r>
+      <w:r>
+        <w:tab/>
+        <w:t xml:space="preserve">If I pass </w:t>
+      </w:r>
+      <w:proofErr w:type="spellStart"/>
+      <w:r>
+        <w:t>request.data</w:t>
+      </w:r>
+      <w:proofErr w:type="spellEnd"/>
+      <w:r>
+        <w:t xml:space="preserve"> instead then I get </w:t>
+      </w:r>
+      <w:proofErr w:type="spellStart"/>
+      <w:r>
+        <w:t>QueryDict</w:t>
+      </w:r>
+      <w:proofErr w:type="spellEnd"/>
+    </w:p>
+    <w:p>
+      <w:pPr>
+        <w:spacing w:after="0"/>
+        <w:ind w:left="1440" w:firstLine="720"/>
+      </w:pPr>
+      <w:proofErr w:type="spellStart"/>
+      <w:r>
+        <w:rPr>
+          <w:color w:val="FFFFFF" w:themeColor="background1"/>
+          <w:highlight w:val="black"/>
+        </w:rPr>
+        <w:t>serializer</w:t>
+      </w:r>
+      <w:proofErr w:type="spellEnd"/>
+      <w:r>
+        <w:rPr>
+          <w:color w:val="FFFFFF" w:themeColor="background1"/>
+          <w:highlight w:val="black"/>
+        </w:rPr>
+        <w:t xml:space="preserve"> = </w:t>
+      </w:r>
+      <w:proofErr w:type="spellStart"/>
+      <w:proofErr w:type="gramStart"/>
+      <w:r>
+        <w:rPr>
+          <w:color w:val="FFFFFF" w:themeColor="background1"/>
+          <w:highlight w:val="black"/>
+        </w:rPr>
+        <w:t>lnosStatusPipeLineSerializer</w:t>
+      </w:r>
+      <w:proofErr w:type="spellEnd"/>
+      <w:r>
+        <w:rPr>
+          <w:color w:val="FFFFFF" w:themeColor="background1"/>
+          <w:highlight w:val="black"/>
+        </w:rPr>
+        <w:t>(</w:t>
+      </w:r>
+      <w:proofErr w:type="gramEnd"/>
+      <w:r>
+        <w:rPr>
+          <w:color w:val="FFFFFF" w:themeColor="background1"/>
+          <w:highlight w:val="black"/>
+        </w:rPr>
+        <w:t xml:space="preserve">cargo, data = </w:t>
+      </w:r>
+      <w:proofErr w:type="spellStart"/>
+      <w:r>
+        <w:rPr>
+          <w:color w:val="FFFFFF" w:themeColor="background1"/>
+          <w:highlight w:val="black"/>
+        </w:rPr>
+        <w:t>request.data</w:t>
+      </w:r>
+      <w:proofErr w:type="spellEnd"/>
+      <w:r>
+        <w:rPr>
+          <w:color w:val="FFFFFF" w:themeColor="background1"/>
+          <w:highlight w:val="black"/>
+        </w:rPr>
+        <w:t>)</w:t>
+      </w:r>
+    </w:p>
+    <w:p>
+      <w:pPr>
+        <w:spacing w:after="0"/>
+        <w:ind w:left="2160"/>
+      </w:pPr>
+      <w:r>
+        <w:t>&lt;</w:t>
+      </w:r>
+      <w:proofErr w:type="spellStart"/>
+      <w:r>
+        <w:t>QueryDict</w:t>
+      </w:r>
+      <w:proofErr w:type="spellEnd"/>
+      <w:r>
+        <w:t>: {'{"pk":25,"mbol":"mbol01","container":"container02"}': ['']}&gt;</w:t>
+      </w:r>
+    </w:p>
+    <w:p>
+      <w:pPr>
+        <w:spacing w:after="0"/>
+      </w:pPr>
+      <w:r>
+        <w:tab/>
+      </w:r>
+    </w:p>
+    <w:p>
+      <w:pPr>
+        <w:spacing w:after="0"/>
+        <w:ind w:left="720"/>
+      </w:pPr>
+      <w:r>
+        <w:tab/>
+        <w:t xml:space="preserve">I suppose this is expected because it is basically saying that </w:t>
+      </w:r>
+    </w:p>
+    <w:p>
+      <w:pPr>
+        <w:spacing w:after="0"/>
+        <w:ind w:left="720"/>
+      </w:pPr>
+    </w:p>
+    <w:p>
+      <w:pPr>
+        <w:spacing w:after="0"/>
+        <w:ind w:left="720"/>
+      </w:pPr>
+      <w:r>
+        <w:tab/>
+      </w:r>
+      <w:r>
+        <w:tab/>
+      </w:r>
+      <w:proofErr w:type="spellStart"/>
+      <w:r>
+        <w:t>JSONParse</w:t>
+      </w:r>
+      <w:proofErr w:type="spellEnd"/>
+      <w:r>
+        <w:t>(</w:t>
+      </w:r>
+      <w:proofErr w:type="gramStart"/>
+      <w:r>
+        <w:t>).parse</w:t>
+      </w:r>
+      <w:proofErr w:type="gramEnd"/>
+      <w:r>
+        <w:t>(request)</w:t>
+      </w:r>
+      <w:r>
+        <w:tab/>
+        <w:t>&lt;&gt;</w:t>
+      </w:r>
+      <w:r>
+        <w:tab/>
+      </w:r>
+      <w:proofErr w:type="spellStart"/>
+      <w:r>
+        <w:t>request.data</w:t>
+      </w:r>
+      <w:proofErr w:type="spellEnd"/>
+    </w:p>
+    <w:p>
+      <w:pPr>
+        <w:spacing w:after="0"/>
+      </w:pPr>
+    </w:p>
+    <w:p>
+      <w:pPr>
+        <w:spacing w:after="0"/>
+      </w:pPr>
+      <w:r>
+        <w:tab/>
+      </w:r>
+      <w:r>
+        <w:tab/>
+      </w:r>
+      <w:r>
+        <w:t>…</w:t>
+      </w:r>
+      <w:r>
+        <w:t>even though t</w:t>
+      </w:r>
+      <w:r>
+        <w:t>he t</w:t>
+      </w:r>
+      <w:r>
+        <w:t xml:space="preserve">utorial says </w:t>
+      </w:r>
+    </w:p>
+    <w:p>
+      <w:pPr>
+        <w:spacing w:after="0"/>
+      </w:pPr>
       <w:bookmarkStart w:id="44" w:name="_GoBack"/>
       <w:bookmarkEnd w:id="44"/>
     </w:p>
     <w:p>
       <w:pPr>
         <w:spacing w:after="0"/>
-      </w:pPr>
-      <w:r>
+        <w:ind w:left="1440" w:firstLine="720"/>
+        <w:rPr>
+          <w:i/>
+        </w:rPr>
+      </w:pPr>
+      <w:r>
+        <w:rPr>
+          <w:rStyle w:val="HTMLCode"/>
+          <w:rFonts w:eastAsiaTheme="minorEastAsia"/>
+          <w:i/>
+        </w:rPr>
+        <w:t>…</w:t>
+      </w:r>
+      <w:proofErr w:type="spellStart"/>
+      <w:r>
+        <w:rPr>
+          <w:rStyle w:val="HTMLCode"/>
+          <w:rFonts w:eastAsiaTheme="minorEastAsia"/>
+          <w:i/>
+        </w:rPr>
+        <w:t>request.data</w:t>
+      </w:r>
+      <w:proofErr w:type="spellEnd"/>
+      <w:r>
+        <w:rPr>
+          <w:i/>
+        </w:rPr>
+        <w:t xml:space="preserve"> can handle incoming </w:t>
+      </w:r>
+      <w:proofErr w:type="spellStart"/>
+      <w:r>
+        <w:rPr>
+          <w:rStyle w:val="HTMLCode"/>
+          <w:rFonts w:eastAsiaTheme="minorEastAsia"/>
+          <w:i/>
+        </w:rPr>
+        <w:t>json</w:t>
+      </w:r>
+      <w:proofErr w:type="spellEnd"/>
+      <w:r>
+        <w:rPr>
+          <w:i/>
+        </w:rPr>
         <w:t xml:space="preserve"> </w:t>
+      </w:r>
+      <w:proofErr w:type="gramStart"/>
+      <w:r>
+        <w:rPr>
+          <w:i/>
+        </w:rPr>
+        <w:t>requests,</w:t>
+      </w:r>
+      <w:r>
+        <w:rPr>
+          <w:i/>
+        </w:rPr>
+        <w:t>…</w:t>
+      </w:r>
+      <w:proofErr w:type="gramEnd"/>
+    </w:p>
+    <w:p>
+      <w:pPr>
+        <w:spacing w:after="0"/>
+      </w:pPr>
+    </w:p>
+    <w:p>
+      <w:pPr>
+        <w:spacing w:after="0"/>
+      </w:pPr>
+      <w:r>
+        <w:tab/>
+      </w:r>
+      <w:r>
+        <w:tab/>
+        <w:t>But apparently it is not.</w:t>
+      </w:r>
+    </w:p>
+    <w:p>
+      <w:pPr>
+        <w:spacing w:after="0"/>
+      </w:pPr>
+      <w:r>
+        <w:tab/>
+      </w:r>
+      <w:r>
+        <w:tab/>
+        <w:t xml:space="preserve">I tried </w:t>
+      </w:r>
+      <w:r>
+        <w:t xml:space="preserve">casting the </w:t>
+      </w:r>
+      <w:proofErr w:type="spellStart"/>
+      <w:r>
+        <w:t>QueryDict</w:t>
+      </w:r>
+      <w:proofErr w:type="spellEnd"/>
+      <w:r>
+        <w:t xml:space="preserve"> to </w:t>
+      </w:r>
+      <w:proofErr w:type="spellStart"/>
+      <w:r>
+        <w:t>dict</w:t>
+      </w:r>
+      <w:proofErr w:type="spellEnd"/>
+    </w:p>
+    <w:p>
+      <w:pPr>
+        <w:spacing w:after="0"/>
+        <w:ind w:left="1440" w:firstLine="720"/>
+      </w:pPr>
+      <w:proofErr w:type="spellStart"/>
+      <w:r>
+        <w:rPr>
+          <w:color w:val="FFFFFF" w:themeColor="background1"/>
+          <w:highlight w:val="black"/>
+        </w:rPr>
+        <w:t>serializer</w:t>
+      </w:r>
+      <w:proofErr w:type="spellEnd"/>
+      <w:r>
+        <w:rPr>
+          <w:color w:val="FFFFFF" w:themeColor="background1"/>
+          <w:highlight w:val="black"/>
+        </w:rPr>
+        <w:t xml:space="preserve"> = </w:t>
+      </w:r>
+      <w:proofErr w:type="spellStart"/>
+      <w:proofErr w:type="gramStart"/>
+      <w:r>
+        <w:rPr>
+          <w:color w:val="FFFFFF" w:themeColor="background1"/>
+          <w:highlight w:val="black"/>
+        </w:rPr>
+        <w:t>lnosStatusPipeLineSerializer</w:t>
+      </w:r>
+      <w:proofErr w:type="spellEnd"/>
+      <w:r>
+        <w:rPr>
+          <w:color w:val="FFFFFF" w:themeColor="background1"/>
+          <w:highlight w:val="black"/>
+        </w:rPr>
+        <w:t>(</w:t>
+      </w:r>
+      <w:proofErr w:type="gramEnd"/>
+      <w:r>
+        <w:rPr>
+          <w:color w:val="FFFFFF" w:themeColor="background1"/>
+          <w:highlight w:val="black"/>
+        </w:rPr>
+        <w:t xml:space="preserve">cargo, data = </w:t>
+      </w:r>
+      <w:proofErr w:type="spellStart"/>
+      <w:r>
+        <w:rPr>
+          <w:color w:val="FFFFFF" w:themeColor="background1"/>
+          <w:highlight w:val="black"/>
+        </w:rPr>
+        <w:t>dict</w:t>
+      </w:r>
+      <w:proofErr w:type="spellEnd"/>
+      <w:r>
+        <w:rPr>
+          <w:color w:val="FFFFFF" w:themeColor="background1"/>
+          <w:highlight w:val="black"/>
+        </w:rPr>
+        <w:t>(</w:t>
+      </w:r>
+      <w:proofErr w:type="spellStart"/>
+      <w:r>
+        <w:rPr>
+          <w:color w:val="FFFFFF" w:themeColor="background1"/>
+          <w:highlight w:val="black"/>
+        </w:rPr>
+        <w:t>request.data</w:t>
+      </w:r>
+      <w:proofErr w:type="spellEnd"/>
+      <w:r>
+        <w:rPr>
+          <w:color w:val="FFFFFF" w:themeColor="background1"/>
+          <w:highlight w:val="black"/>
+        </w:rPr>
+        <w:t>))</w:t>
+      </w:r>
+    </w:p>
+    <w:p>
+      <w:pPr>
+        <w:spacing w:after="0"/>
+      </w:pPr>
+      <w:r>
+        <w:tab/>
+      </w:r>
+      <w:r>
+        <w:tab/>
+        <w:t>and now I get</w:t>
+      </w:r>
+    </w:p>
+    <w:p>
+      <w:pPr>
+        <w:spacing w:after="0"/>
+        <w:ind w:left="1440" w:firstLine="720"/>
+      </w:pPr>
+      <w:r>
+        <w:t>{'{"pk":25,"mbol":"mbol01","container":"container02"}': ['']}</w:t>
       </w:r>
     </w:p>
     <w:p>
@@ -23566,7 +25824,7 @@
         <w:spacing w:after="0"/>
         <w:ind w:firstLine="360"/>
       </w:pPr>
-      <w:hyperlink r:id="rId36" w:history="1">
+      <w:hyperlink r:id="rId39" w:history="1">
         <w:r>
           <w:rPr>
             <w:rStyle w:val="Hyperlink"/>
@@ -23610,7 +25868,7 @@
           <w:rFonts w:cs="Courier New"/>
         </w:rPr>
       </w:pPr>
-      <w:hyperlink r:id="rId37" w:history="1">
+      <w:hyperlink r:id="rId40" w:history="1">
         <w:r>
           <w:rPr>
             <w:rStyle w:val="Hyperlink"/>
@@ -23665,7 +25923,7 @@
           <w:rFonts w:cs="Courier New"/>
         </w:rPr>
       </w:pPr>
-      <w:hyperlink r:id="rId38" w:anchor="toc-settings-for-managing-static-files" w:history="1">
+      <w:hyperlink r:id="rId41" w:anchor="toc-settings-for-managing-static-files" w:history="1">
         <w:r>
           <w:rPr>
             <w:rStyle w:val="Hyperlink"/>
@@ -23684,7 +25942,7 @@
           <w:rFonts w:cs="Courier New"/>
         </w:rPr>
       </w:pPr>
-      <w:hyperlink r:id="rId39" w:history="1">
+      <w:hyperlink r:id="rId42" w:history="1">
         <w:r>
           <w:rPr>
             <w:rStyle w:val="Hyperlink"/>
@@ -23738,7 +25996,7 @@
           <w:szCs w:val="24"/>
         </w:rPr>
       </w:pPr>
-      <w:hyperlink r:id="rId40" w:anchor="requirement" w:history="1">
+      <w:hyperlink r:id="rId43" w:anchor="requirement" w:history="1">
         <w:r>
           <w:rPr>
             <w:rStyle w:val="Hyperlink"/>
@@ -23759,7 +26017,7 @@
           <w:szCs w:val="24"/>
         </w:rPr>
       </w:pPr>
-      <w:hyperlink r:id="rId41" w:history="1">
+      <w:hyperlink r:id="rId44" w:history="1">
         <w:r>
           <w:rPr>
             <w:rStyle w:val="Hyperlink"/>
@@ -23779,7 +26037,7 @@
           <w:rFonts w:cs="Courier New"/>
         </w:rPr>
       </w:pPr>
-      <w:hyperlink r:id="rId42" w:history="1">
+      <w:hyperlink r:id="rId45" w:history="1">
         <w:r>
           <w:rPr>
             <w:rStyle w:val="Hyperlink"/>
@@ -23798,7 +26056,7 @@
           <w:rFonts w:cs="Courier New"/>
         </w:rPr>
       </w:pPr>
-      <w:hyperlink r:id="rId43" w:history="1">
+      <w:hyperlink r:id="rId46" w:history="1">
         <w:r>
           <w:rPr>
             <w:rStyle w:val="Hyperlink"/>
@@ -23861,7 +26119,7 @@
           <w:rFonts w:cs="Courier New"/>
         </w:rPr>
       </w:pPr>
-      <w:hyperlink r:id="rId44" w:history="1">
+      <w:hyperlink r:id="rId47" w:history="1">
         <w:r>
           <w:rPr>
             <w:rStyle w:val="Hyperlink"/>
@@ -23898,7 +26156,7 @@
         <w:spacing w:after="0"/>
         <w:ind w:left="1080"/>
       </w:pPr>
-      <w:hyperlink r:id="rId45" w:history="1">
+      <w:hyperlink r:id="rId48" w:history="1">
         <w:r>
           <w:rPr>
             <w:rStyle w:val="Hyperlink"/>
@@ -23913,7 +26171,7 @@
         <w:spacing w:after="0"/>
         <w:ind w:left="1080"/>
       </w:pPr>
-      <w:hyperlink r:id="rId46" w:history="1">
+      <w:hyperlink r:id="rId49" w:history="1">
         <w:r>
           <w:rPr>
             <w:rStyle w:val="Hyperlink"/>
@@ -24360,6 +26618,119 @@
     </w:lvl>
   </w:abstractNum>
   <w:abstractNum w:abstractNumId="4" w15:restartNumberingAfterBreak="0">
+    <w:nsid w:val="30B953A7"/>
+    <w:multiLevelType w:val="hybridMultilevel"/>
+    <w:tmpl w:val="5776D2D4"/>
+    <w:lvl w:ilvl="0" w:tplc="824C2D04">
+      <w:start w:val="1"/>
+      <w:numFmt w:val="bullet"/>
+      <w:lvlText w:val="-"/>
+      <w:lvlJc w:val="left"/>
+      <w:pPr>
+        <w:ind w:left="1800" w:hanging="360"/>
+      </w:pPr>
+      <w:rPr>
+        <w:rFonts w:ascii="Calibri" w:eastAsiaTheme="minorEastAsia" w:hAnsi="Calibri" w:cstheme="minorBidi" w:hint="default"/>
+      </w:rPr>
+    </w:lvl>
+    <w:lvl w:ilvl="1" w:tplc="04090003" w:tentative="1">
+      <w:start w:val="1"/>
+      <w:numFmt w:val="bullet"/>
+      <w:lvlText w:val="o"/>
+      <w:lvlJc w:val="left"/>
+      <w:pPr>
+        <w:ind w:left="2520" w:hanging="360"/>
+      </w:pPr>
+      <w:rPr>
+        <w:rFonts w:ascii="Courier New" w:hAnsi="Courier New" w:cs="Courier New" w:hint="default"/>
+      </w:rPr>
+    </w:lvl>
+    <w:lvl w:ilvl="2" w:tplc="04090005" w:tentative="1">
+      <w:start w:val="1"/>
+      <w:numFmt w:val="bullet"/>
+      <w:lvlText w:val=""/>
+      <w:lvlJc w:val="left"/>
+      <w:pPr>
+        <w:ind w:left="3240" w:hanging="360"/>
+      </w:pPr>
+      <w:rPr>
+        <w:rFonts w:ascii="Wingdings" w:hAnsi="Wingdings" w:hint="default"/>
+      </w:rPr>
+    </w:lvl>
+    <w:lvl w:ilvl="3" w:tplc="04090001" w:tentative="1">
+      <w:start w:val="1"/>
+      <w:numFmt w:val="bullet"/>
+      <w:lvlText w:val=""/>
+      <w:lvlJc w:val="left"/>
+      <w:pPr>
+        <w:ind w:left="3960" w:hanging="360"/>
+      </w:pPr>
+      <w:rPr>
+        <w:rFonts w:ascii="Symbol" w:hAnsi="Symbol" w:hint="default"/>
+      </w:rPr>
+    </w:lvl>
+    <w:lvl w:ilvl="4" w:tplc="04090003" w:tentative="1">
+      <w:start w:val="1"/>
+      <w:numFmt w:val="bullet"/>
+      <w:lvlText w:val="o"/>
+      <w:lvlJc w:val="left"/>
+      <w:pPr>
+        <w:ind w:left="4680" w:hanging="360"/>
+      </w:pPr>
+      <w:rPr>
+        <w:rFonts w:ascii="Courier New" w:hAnsi="Courier New" w:cs="Courier New" w:hint="default"/>
+      </w:rPr>
+    </w:lvl>
+    <w:lvl w:ilvl="5" w:tplc="04090005" w:tentative="1">
+      <w:start w:val="1"/>
+      <w:numFmt w:val="bullet"/>
+      <w:lvlText w:val=""/>
+      <w:lvlJc w:val="left"/>
+      <w:pPr>
+        <w:ind w:left="5400" w:hanging="360"/>
+      </w:pPr>
+      <w:rPr>
+        <w:rFonts w:ascii="Wingdings" w:hAnsi="Wingdings" w:hint="default"/>
+      </w:rPr>
+    </w:lvl>
+    <w:lvl w:ilvl="6" w:tplc="04090001" w:tentative="1">
+      <w:start w:val="1"/>
+      <w:numFmt w:val="bullet"/>
+      <w:lvlText w:val=""/>
+      <w:lvlJc w:val="left"/>
+      <w:pPr>
+        <w:ind w:left="6120" w:hanging="360"/>
+      </w:pPr>
+      <w:rPr>
+        <w:rFonts w:ascii="Symbol" w:hAnsi="Symbol" w:hint="default"/>
+      </w:rPr>
+    </w:lvl>
+    <w:lvl w:ilvl="7" w:tplc="04090003" w:tentative="1">
+      <w:start w:val="1"/>
+      <w:numFmt w:val="bullet"/>
+      <w:lvlText w:val="o"/>
+      <w:lvlJc w:val="left"/>
+      <w:pPr>
+        <w:ind w:left="6840" w:hanging="360"/>
+      </w:pPr>
+      <w:rPr>
+        <w:rFonts w:ascii="Courier New" w:hAnsi="Courier New" w:cs="Courier New" w:hint="default"/>
+      </w:rPr>
+    </w:lvl>
+    <w:lvl w:ilvl="8" w:tplc="04090005" w:tentative="1">
+      <w:start w:val="1"/>
+      <w:numFmt w:val="bullet"/>
+      <w:lvlText w:val=""/>
+      <w:lvlJc w:val="left"/>
+      <w:pPr>
+        <w:ind w:left="7560" w:hanging="360"/>
+      </w:pPr>
+      <w:rPr>
+        <w:rFonts w:ascii="Wingdings" w:hAnsi="Wingdings" w:hint="default"/>
+      </w:rPr>
+    </w:lvl>
+  </w:abstractNum>
+  <w:abstractNum w:abstractNumId="5" w15:restartNumberingAfterBreak="0">
     <w:nsid w:val="39361027"/>
     <w:multiLevelType w:val="hybridMultilevel"/>
     <w:tmpl w:val="492EBA3A"/>
@@ -24448,7 +26819,7 @@
       </w:pPr>
     </w:lvl>
   </w:abstractNum>
-  <w:abstractNum w:abstractNumId="5" w15:restartNumberingAfterBreak="0">
+  <w:abstractNum w:abstractNumId="6" w15:restartNumberingAfterBreak="0">
     <w:nsid w:val="3ADB2302"/>
     <w:multiLevelType w:val="hybridMultilevel"/>
     <w:tmpl w:val="4CD050AC"/>
@@ -24537,16 +26908,17 @@
       </w:pPr>
     </w:lvl>
   </w:abstractNum>
-  <w:abstractNum w:abstractNumId="6" w15:restartNumberingAfterBreak="0">
-    <w:nsid w:val="3CD92209"/>
+  <w:abstractNum w:abstractNumId="7" w15:restartNumberingAfterBreak="0">
+    <w:nsid w:val="3BAB51DC"/>
     <w:multiLevelType w:val="hybridMultilevel"/>
-    <w:tmpl w:val="7AD818CC"/>
-    <w:lvl w:ilvl="0" w:tplc="0409000F">
-      <w:numFmt w:val="decimal"/>
+    <w:tmpl w:val="10A85E24"/>
+    <w:lvl w:ilvl="0" w:tplc="F858E2CA">
+      <w:start w:val="1"/>
+      <w:numFmt w:val="lowerLetter"/>
       <w:lvlText w:val="%1."/>
       <w:lvlJc w:val="left"/>
       <w:pPr>
-        <w:ind w:left="1080" w:hanging="360"/>
+        <w:ind w:left="2160" w:hanging="360"/>
       </w:pPr>
       <w:rPr>
         <w:rFonts w:hint="default"/>
@@ -24558,7 +26930,7 @@
       <w:lvlText w:val="%2."/>
       <w:lvlJc w:val="left"/>
       <w:pPr>
-        <w:ind w:left="1800" w:hanging="360"/>
+        <w:ind w:left="2880" w:hanging="360"/>
       </w:pPr>
     </w:lvl>
     <w:lvl w:ilvl="2" w:tplc="0409001B" w:tentative="1">
@@ -24567,7 +26939,7 @@
       <w:lvlText w:val="%3."/>
       <w:lvlJc w:val="right"/>
       <w:pPr>
-        <w:ind w:left="2520" w:hanging="180"/>
+        <w:ind w:left="3600" w:hanging="180"/>
       </w:pPr>
     </w:lvl>
     <w:lvl w:ilvl="3" w:tplc="0409000F" w:tentative="1">
@@ -24576,7 +26948,7 @@
       <w:lvlText w:val="%4."/>
       <w:lvlJc w:val="left"/>
       <w:pPr>
-        <w:ind w:left="3240" w:hanging="360"/>
+        <w:ind w:left="4320" w:hanging="360"/>
       </w:pPr>
     </w:lvl>
     <w:lvl w:ilvl="4" w:tplc="04090019" w:tentative="1">
@@ -24585,7 +26957,7 @@
       <w:lvlText w:val="%5."/>
       <w:lvlJc w:val="left"/>
       <w:pPr>
-        <w:ind w:left="3960" w:hanging="360"/>
+        <w:ind w:left="5040" w:hanging="360"/>
       </w:pPr>
     </w:lvl>
     <w:lvl w:ilvl="5" w:tplc="0409001B" w:tentative="1">
@@ -24594,7 +26966,7 @@
       <w:lvlText w:val="%6."/>
       <w:lvlJc w:val="right"/>
       <w:pPr>
-        <w:ind w:left="4680" w:hanging="180"/>
+        <w:ind w:left="5760" w:hanging="180"/>
       </w:pPr>
     </w:lvl>
     <w:lvl w:ilvl="6" w:tplc="0409000F" w:tentative="1">
@@ -24603,7 +26975,7 @@
       <w:lvlText w:val="%7."/>
       <w:lvlJc w:val="left"/>
       <w:pPr>
-        <w:ind w:left="5400" w:hanging="360"/>
+        <w:ind w:left="6480" w:hanging="360"/>
       </w:pPr>
     </w:lvl>
     <w:lvl w:ilvl="7" w:tplc="04090019" w:tentative="1">
@@ -24612,7 +26984,7 @@
       <w:lvlText w:val="%8."/>
       <w:lvlJc w:val="left"/>
       <w:pPr>
-        <w:ind w:left="6120" w:hanging="360"/>
+        <w:ind w:left="7200" w:hanging="360"/>
       </w:pPr>
     </w:lvl>
     <w:lvl w:ilvl="8" w:tplc="0409001B" w:tentative="1">
@@ -24621,21 +26993,20 @@
       <w:lvlText w:val="%9."/>
       <w:lvlJc w:val="right"/>
       <w:pPr>
-        <w:ind w:left="6840" w:hanging="180"/>
+        <w:ind w:left="7920" w:hanging="180"/>
       </w:pPr>
     </w:lvl>
   </w:abstractNum>
-  <w:abstractNum w:abstractNumId="7" w15:restartNumberingAfterBreak="0">
-    <w:nsid w:val="47A724D7"/>
+  <w:abstractNum w:abstractNumId="8" w15:restartNumberingAfterBreak="0">
+    <w:nsid w:val="3CD92209"/>
     <w:multiLevelType w:val="hybridMultilevel"/>
-    <w:tmpl w:val="9268160E"/>
+    <w:tmpl w:val="7AD818CC"/>
     <w:lvl w:ilvl="0" w:tplc="0409000F">
-      <w:start w:val="1"/>
       <w:numFmt w:val="decimal"/>
       <w:lvlText w:val="%1."/>
       <w:lvlJc w:val="left"/>
       <w:pPr>
-        <w:ind w:left="720" w:hanging="360"/>
+        <w:ind w:left="1080" w:hanging="360"/>
       </w:pPr>
       <w:rPr>
         <w:rFonts w:hint="default"/>
@@ -24647,7 +27018,7 @@
       <w:lvlText w:val="%2."/>
       <w:lvlJc w:val="left"/>
       <w:pPr>
-        <w:ind w:left="1440" w:hanging="360"/>
+        <w:ind w:left="1800" w:hanging="360"/>
       </w:pPr>
     </w:lvl>
     <w:lvl w:ilvl="2" w:tplc="0409001B" w:tentative="1">
@@ -24656,7 +27027,7 @@
       <w:lvlText w:val="%3."/>
       <w:lvlJc w:val="right"/>
       <w:pPr>
-        <w:ind w:left="2160" w:hanging="180"/>
+        <w:ind w:left="2520" w:hanging="180"/>
       </w:pPr>
     </w:lvl>
     <w:lvl w:ilvl="3" w:tplc="0409000F" w:tentative="1">
@@ -24665,7 +27036,7 @@
       <w:lvlText w:val="%4."/>
       <w:lvlJc w:val="left"/>
       <w:pPr>
-        <w:ind w:left="2880" w:hanging="360"/>
+        <w:ind w:left="3240" w:hanging="360"/>
       </w:pPr>
     </w:lvl>
     <w:lvl w:ilvl="4" w:tplc="04090019" w:tentative="1">
@@ -24674,7 +27045,7 @@
       <w:lvlText w:val="%5."/>
       <w:lvlJc w:val="left"/>
       <w:pPr>
-        <w:ind w:left="3600" w:hanging="360"/>
+        <w:ind w:left="3960" w:hanging="360"/>
       </w:pPr>
     </w:lvl>
     <w:lvl w:ilvl="5" w:tplc="0409001B" w:tentative="1">
@@ -24683,7 +27054,7 @@
       <w:lvlText w:val="%6."/>
       <w:lvlJc w:val="right"/>
       <w:pPr>
-        <w:ind w:left="4320" w:hanging="180"/>
+        <w:ind w:left="4680" w:hanging="180"/>
       </w:pPr>
     </w:lvl>
     <w:lvl w:ilvl="6" w:tplc="0409000F" w:tentative="1">
@@ -24692,7 +27063,7 @@
       <w:lvlText w:val="%7."/>
       <w:lvlJc w:val="left"/>
       <w:pPr>
-        <w:ind w:left="5040" w:hanging="360"/>
+        <w:ind w:left="5400" w:hanging="360"/>
       </w:pPr>
     </w:lvl>
     <w:lvl w:ilvl="7" w:tplc="04090019" w:tentative="1">
@@ -24701,7 +27072,7 @@
       <w:lvlText w:val="%8."/>
       <w:lvlJc w:val="left"/>
       <w:pPr>
-        <w:ind w:left="5760" w:hanging="360"/>
+        <w:ind w:left="6120" w:hanging="360"/>
       </w:pPr>
     </w:lvl>
     <w:lvl w:ilvl="8" w:tplc="0409001B" w:tentative="1">
@@ -24710,11 +27081,100 @@
       <w:lvlText w:val="%9."/>
       <w:lvlJc w:val="right"/>
       <w:pPr>
-        <w:ind w:left="6480" w:hanging="180"/>
+        <w:ind w:left="6840" w:hanging="180"/>
       </w:pPr>
     </w:lvl>
   </w:abstractNum>
-  <w:abstractNum w:abstractNumId="8" w15:restartNumberingAfterBreak="0">
+  <w:abstractNum w:abstractNumId="9" w15:restartNumberingAfterBreak="0">
+    <w:nsid w:val="47A724D7"/>
+    <w:multiLevelType w:val="hybridMultilevel"/>
+    <w:tmpl w:val="9268160E"/>
+    <w:lvl w:ilvl="0" w:tplc="0409000F">
+      <w:start w:val="1"/>
+      <w:numFmt w:val="decimal"/>
+      <w:lvlText w:val="%1."/>
+      <w:lvlJc w:val="left"/>
+      <w:pPr>
+        <w:ind w:left="720" w:hanging="360"/>
+      </w:pPr>
+      <w:rPr>
+        <w:rFonts w:hint="default"/>
+      </w:rPr>
+    </w:lvl>
+    <w:lvl w:ilvl="1" w:tplc="04090019" w:tentative="1">
+      <w:start w:val="1"/>
+      <w:numFmt w:val="lowerLetter"/>
+      <w:lvlText w:val="%2."/>
+      <w:lvlJc w:val="left"/>
+      <w:pPr>
+        <w:ind w:left="1440" w:hanging="360"/>
+      </w:pPr>
+    </w:lvl>
+    <w:lvl w:ilvl="2" w:tplc="0409001B" w:tentative="1">
+      <w:start w:val="1"/>
+      <w:numFmt w:val="lowerRoman"/>
+      <w:lvlText w:val="%3."/>
+      <w:lvlJc w:val="right"/>
+      <w:pPr>
+        <w:ind w:left="2160" w:hanging="180"/>
+      </w:pPr>
+    </w:lvl>
+    <w:lvl w:ilvl="3" w:tplc="0409000F" w:tentative="1">
+      <w:start w:val="1"/>
+      <w:numFmt w:val="decimal"/>
+      <w:lvlText w:val="%4."/>
+      <w:lvlJc w:val="left"/>
+      <w:pPr>
+        <w:ind w:left="2880" w:hanging="360"/>
+      </w:pPr>
+    </w:lvl>
+    <w:lvl w:ilvl="4" w:tplc="04090019" w:tentative="1">
+      <w:start w:val="1"/>
+      <w:numFmt w:val="lowerLetter"/>
+      <w:lvlText w:val="%5."/>
+      <w:lvlJc w:val="left"/>
+      <w:pPr>
+        <w:ind w:left="3600" w:hanging="360"/>
+      </w:pPr>
+    </w:lvl>
+    <w:lvl w:ilvl="5" w:tplc="0409001B" w:tentative="1">
+      <w:start w:val="1"/>
+      <w:numFmt w:val="lowerRoman"/>
+      <w:lvlText w:val="%6."/>
+      <w:lvlJc w:val="right"/>
+      <w:pPr>
+        <w:ind w:left="4320" w:hanging="180"/>
+      </w:pPr>
+    </w:lvl>
+    <w:lvl w:ilvl="6" w:tplc="0409000F" w:tentative="1">
+      <w:start w:val="1"/>
+      <w:numFmt w:val="decimal"/>
+      <w:lvlText w:val="%7."/>
+      <w:lvlJc w:val="left"/>
+      <w:pPr>
+        <w:ind w:left="5040" w:hanging="360"/>
+      </w:pPr>
+    </w:lvl>
+    <w:lvl w:ilvl="7" w:tplc="04090019" w:tentative="1">
+      <w:start w:val="1"/>
+      <w:numFmt w:val="lowerLetter"/>
+      <w:lvlText w:val="%8."/>
+      <w:lvlJc w:val="left"/>
+      <w:pPr>
+        <w:ind w:left="5760" w:hanging="360"/>
+      </w:pPr>
+    </w:lvl>
+    <w:lvl w:ilvl="8" w:tplc="0409001B" w:tentative="1">
+      <w:start w:val="1"/>
+      <w:numFmt w:val="lowerRoman"/>
+      <w:lvlText w:val="%9."/>
+      <w:lvlJc w:val="right"/>
+      <w:pPr>
+        <w:ind w:left="6480" w:hanging="180"/>
+      </w:pPr>
+    </w:lvl>
+  </w:abstractNum>
+  <w:abstractNum w:abstractNumId="10" w15:restartNumberingAfterBreak="0">
     <w:nsid w:val="481A4FC3"/>
     <w:multiLevelType w:val="hybridMultilevel"/>
     <w:tmpl w:val="59082492"/>
@@ -24805,7 +27265,7 @@
       </w:pPr>
     </w:lvl>
   </w:abstractNum>
-  <w:abstractNum w:abstractNumId="9" w15:restartNumberingAfterBreak="0">
+  <w:abstractNum w:abstractNumId="11" w15:restartNumberingAfterBreak="0">
     <w:nsid w:val="4B2A6085"/>
     <w:multiLevelType w:val="hybridMultilevel"/>
     <w:tmpl w:val="B3068582"/>
@@ -24894,7 +27354,7 @@
       </w:pPr>
     </w:lvl>
   </w:abstractNum>
-  <w:abstractNum w:abstractNumId="10" w15:restartNumberingAfterBreak="0">
+  <w:abstractNum w:abstractNumId="12" w15:restartNumberingAfterBreak="0">
     <w:nsid w:val="4C8008DA"/>
     <w:multiLevelType w:val="hybridMultilevel"/>
     <w:tmpl w:val="D2C2DD9E"/>
@@ -24983,13 +27443,13 @@
       </w:pPr>
     </w:lvl>
   </w:abstractNum>
-  <w:abstractNum w:abstractNumId="11" w15:restartNumberingAfterBreak="0">
-    <w:nsid w:val="55B137D4"/>
+  <w:abstractNum w:abstractNumId="13" w15:restartNumberingAfterBreak="0">
+    <w:nsid w:val="4D144D10"/>
     <w:multiLevelType w:val="hybridMultilevel"/>
-    <w:tmpl w:val="188ACC86"/>
-    <w:lvl w:ilvl="0" w:tplc="986ABCD6">
+    <w:tmpl w:val="005ACFA4"/>
+    <w:lvl w:ilvl="0" w:tplc="3284605C">
       <w:start w:val="1"/>
-      <w:numFmt w:val="lowerLetter"/>
+      <w:numFmt w:val="decimal"/>
       <w:lvlText w:val="%1."/>
       <w:lvlJc w:val="left"/>
       <w:pPr>
@@ -25072,17 +27532,106 @@
       </w:pPr>
     </w:lvl>
   </w:abstractNum>
-  <w:abstractNum w:abstractNumId="12" w15:restartNumberingAfterBreak="0">
-    <w:nsid w:val="59DC24E9"/>
+  <w:abstractNum w:abstractNumId="14" w15:restartNumberingAfterBreak="0">
+    <w:nsid w:val="514810B7"/>
     <w:multiLevelType w:val="hybridMultilevel"/>
-    <w:tmpl w:val="E448266A"/>
-    <w:lvl w:ilvl="0" w:tplc="F7EE2FF2">
+    <w:tmpl w:val="FCE81686"/>
+    <w:lvl w:ilvl="0" w:tplc="2A4051E4">
       <w:start w:val="1"/>
       <w:numFmt w:val="decimal"/>
       <w:lvlText w:val="%1."/>
       <w:lvlJc w:val="left"/>
       <w:pPr>
-        <w:ind w:left="1440" w:hanging="360"/>
+        <w:ind w:left="1080" w:hanging="360"/>
+      </w:pPr>
+      <w:rPr>
+        <w:rFonts w:hint="default"/>
+      </w:rPr>
+    </w:lvl>
+    <w:lvl w:ilvl="1" w:tplc="04090019">
+      <w:start w:val="1"/>
+      <w:numFmt w:val="lowerLetter"/>
+      <w:lvlText w:val="%2."/>
+      <w:lvlJc w:val="left"/>
+      <w:pPr>
+        <w:ind w:left="1800" w:hanging="360"/>
+      </w:pPr>
+    </w:lvl>
+    <w:lvl w:ilvl="2" w:tplc="0409001B">
+      <w:start w:val="1"/>
+      <w:numFmt w:val="lowerRoman"/>
+      <w:lvlText w:val="%3."/>
+      <w:lvlJc w:val="right"/>
+      <w:pPr>
+        <w:ind w:left="2520" w:hanging="180"/>
+      </w:pPr>
+    </w:lvl>
+    <w:lvl w:ilvl="3" w:tplc="0409000F" w:tentative="1">
+      <w:start w:val="1"/>
+      <w:numFmt w:val="decimal"/>
+      <w:lvlText w:val="%4."/>
+      <w:lvlJc w:val="left"/>
+      <w:pPr>
+        <w:ind w:left="3240" w:hanging="360"/>
+      </w:pPr>
+    </w:lvl>
+    <w:lvl w:ilvl="4" w:tplc="04090019" w:tentative="1">
+      <w:start w:val="1"/>
+      <w:numFmt w:val="lowerLetter"/>
+      <w:lvlText w:val="%5."/>
+      <w:lvlJc w:val="left"/>
+      <w:pPr>
+        <w:ind w:left="3960" w:hanging="360"/>
+      </w:pPr>
+    </w:lvl>
+    <w:lvl w:ilvl="5" w:tplc="0409001B" w:tentative="1">
+      <w:start w:val="1"/>
+      <w:numFmt w:val="lowerRoman"/>
+      <w:lvlText w:val="%6."/>
+      <w:lvlJc w:val="right"/>
+      <w:pPr>
+        <w:ind w:left="4680" w:hanging="180"/>
+      </w:pPr>
+    </w:lvl>
+    <w:lvl w:ilvl="6" w:tplc="0409000F" w:tentative="1">
+      <w:start w:val="1"/>
+      <w:numFmt w:val="decimal"/>
+      <w:lvlText w:val="%7."/>
+      <w:lvlJc w:val="left"/>
+      <w:pPr>
+        <w:ind w:left="5400" w:hanging="360"/>
+      </w:pPr>
+    </w:lvl>
+    <w:lvl w:ilvl="7" w:tplc="04090019" w:tentative="1">
+      <w:start w:val="1"/>
+      <w:numFmt w:val="lowerLetter"/>
+      <w:lvlText w:val="%8."/>
+      <w:lvlJc w:val="left"/>
+      <w:pPr>
+        <w:ind w:left="6120" w:hanging="360"/>
+      </w:pPr>
+    </w:lvl>
+    <w:lvl w:ilvl="8" w:tplc="0409001B" w:tentative="1">
+      <w:start w:val="1"/>
+      <w:numFmt w:val="lowerRoman"/>
+      <w:lvlText w:val="%9."/>
+      <w:lvlJc w:val="right"/>
+      <w:pPr>
+        <w:ind w:left="6840" w:hanging="180"/>
+      </w:pPr>
+    </w:lvl>
+  </w:abstractNum>
+  <w:abstractNum w:abstractNumId="15" w15:restartNumberingAfterBreak="0">
+    <w:nsid w:val="55B137D4"/>
+    <w:multiLevelType w:val="hybridMultilevel"/>
+    <w:tmpl w:val="188ACC86"/>
+    <w:lvl w:ilvl="0" w:tplc="986ABCD6">
+      <w:start w:val="1"/>
+      <w:numFmt w:val="lowerLetter"/>
+      <w:lvlText w:val="%1."/>
+      <w:lvlJc w:val="left"/>
+      <w:pPr>
+        <w:ind w:left="1080" w:hanging="360"/>
       </w:pPr>
       <w:rPr>
         <w:rFonts w:hint="default"/>
@@ -25094,7 +27643,7 @@
       <w:lvlText w:val="%2."/>
       <w:lvlJc w:val="left"/>
       <w:pPr>
-        <w:ind w:left="2160" w:hanging="360"/>
+        <w:ind w:left="1800" w:hanging="360"/>
       </w:pPr>
     </w:lvl>
     <w:lvl w:ilvl="2" w:tplc="0409001B" w:tentative="1">
@@ -25103,7 +27652,7 @@
       <w:lvlText w:val="%3."/>
       <w:lvlJc w:val="right"/>
       <w:pPr>
-        <w:ind w:left="2880" w:hanging="180"/>
+        <w:ind w:left="2520" w:hanging="180"/>
       </w:pPr>
     </w:lvl>
     <w:lvl w:ilvl="3" w:tplc="0409000F" w:tentative="1">
@@ -25112,7 +27661,7 @@
       <w:lvlText w:val="%4."/>
       <w:lvlJc w:val="left"/>
       <w:pPr>
-        <w:ind w:left="3600" w:hanging="360"/>
+        <w:ind w:left="3240" w:hanging="360"/>
       </w:pPr>
     </w:lvl>
     <w:lvl w:ilvl="4" w:tplc="04090019" w:tentative="1">
@@ -25121,7 +27670,7 @@
       <w:lvlText w:val="%5."/>
       <w:lvlJc w:val="left"/>
       <w:pPr>
-        <w:ind w:left="4320" w:hanging="360"/>
+        <w:ind w:left="3960" w:hanging="360"/>
       </w:pPr>
     </w:lvl>
     <w:lvl w:ilvl="5" w:tplc="0409001B" w:tentative="1">
@@ -25130,7 +27679,7 @@
       <w:lvlText w:val="%6."/>
       <w:lvlJc w:val="right"/>
       <w:pPr>
-        <w:ind w:left="5040" w:hanging="180"/>
+        <w:ind w:left="4680" w:hanging="180"/>
       </w:pPr>
     </w:lvl>
     <w:lvl w:ilvl="6" w:tplc="0409000F" w:tentative="1">
@@ -25139,7 +27688,7 @@
       <w:lvlText w:val="%7."/>
       <w:lvlJc w:val="left"/>
       <w:pPr>
-        <w:ind w:left="5760" w:hanging="360"/>
+        <w:ind w:left="5400" w:hanging="360"/>
       </w:pPr>
     </w:lvl>
     <w:lvl w:ilvl="7" w:tplc="04090019" w:tentative="1">
@@ -25148,7 +27697,7 @@
       <w:lvlText w:val="%8."/>
       <w:lvlJc w:val="left"/>
       <w:pPr>
-        <w:ind w:left="6480" w:hanging="360"/>
+        <w:ind w:left="6120" w:hanging="360"/>
       </w:pPr>
     </w:lvl>
     <w:lvl w:ilvl="8" w:tplc="0409001B" w:tentative="1">
@@ -25157,15 +27706,15 @@
       <w:lvlText w:val="%9."/>
       <w:lvlJc w:val="right"/>
       <w:pPr>
-        <w:ind w:left="7200" w:hanging="180"/>
+        <w:ind w:left="6840" w:hanging="180"/>
       </w:pPr>
     </w:lvl>
   </w:abstractNum>
-  <w:abstractNum w:abstractNumId="13" w15:restartNumberingAfterBreak="0">
-    <w:nsid w:val="5F5100EB"/>
+  <w:abstractNum w:abstractNumId="16" w15:restartNumberingAfterBreak="0">
+    <w:nsid w:val="59DC24E9"/>
     <w:multiLevelType w:val="hybridMultilevel"/>
-    <w:tmpl w:val="93B06B70"/>
-    <w:lvl w:ilvl="0" w:tplc="97DEBABE">
+    <w:tmpl w:val="E448266A"/>
+    <w:lvl w:ilvl="0" w:tplc="F7EE2FF2">
       <w:start w:val="1"/>
       <w:numFmt w:val="decimal"/>
       <w:lvlText w:val="%1."/>
@@ -25250,13 +27799,13 @@
       </w:pPr>
     </w:lvl>
   </w:abstractNum>
-  <w:abstractNum w:abstractNumId="14" w15:restartNumberingAfterBreak="0">
-    <w:nsid w:val="721B4979"/>
+  <w:abstractNum w:abstractNumId="17" w15:restartNumberingAfterBreak="0">
+    <w:nsid w:val="5F5100EB"/>
     <w:multiLevelType w:val="hybridMultilevel"/>
-    <w:tmpl w:val="D2C2DD9E"/>
-    <w:lvl w:ilvl="0" w:tplc="0D385F8C">
+    <w:tmpl w:val="93B06B70"/>
+    <w:lvl w:ilvl="0" w:tplc="97DEBABE">
       <w:start w:val="1"/>
-      <w:numFmt w:val="lowerLetter"/>
+      <w:numFmt w:val="decimal"/>
       <w:lvlText w:val="%1."/>
       <w:lvlJc w:val="left"/>
       <w:pPr>
@@ -25339,17 +27888,17 @@
       </w:pPr>
     </w:lvl>
   </w:abstractNum>
-  <w:abstractNum w:abstractNumId="15" w15:restartNumberingAfterBreak="0">
-    <w:nsid w:val="75CC59C5"/>
+  <w:abstractNum w:abstractNumId="18" w15:restartNumberingAfterBreak="0">
+    <w:nsid w:val="721B4979"/>
     <w:multiLevelType w:val="hybridMultilevel"/>
-    <w:tmpl w:val="325A13D4"/>
-    <w:lvl w:ilvl="0" w:tplc="0409000F">
+    <w:tmpl w:val="D2C2DD9E"/>
+    <w:lvl w:ilvl="0" w:tplc="0D385F8C">
       <w:start w:val="1"/>
-      <w:numFmt w:val="decimal"/>
+      <w:numFmt w:val="lowerLetter"/>
       <w:lvlText w:val="%1."/>
       <w:lvlJc w:val="left"/>
       <w:pPr>
-        <w:ind w:left="720" w:hanging="360"/>
+        <w:ind w:left="1440" w:hanging="360"/>
       </w:pPr>
       <w:rPr>
         <w:rFonts w:hint="default"/>
@@ -25361,7 +27910,7 @@
       <w:lvlText w:val="%2."/>
       <w:lvlJc w:val="left"/>
       <w:pPr>
-        <w:ind w:left="1440" w:hanging="360"/>
+        <w:ind w:left="2160" w:hanging="360"/>
       </w:pPr>
     </w:lvl>
     <w:lvl w:ilvl="2" w:tplc="0409001B" w:tentative="1">
@@ -25370,7 +27919,7 @@
       <w:lvlText w:val="%3."/>
       <w:lvlJc w:val="right"/>
       <w:pPr>
-        <w:ind w:left="2160" w:hanging="180"/>
+        <w:ind w:left="2880" w:hanging="180"/>
       </w:pPr>
     </w:lvl>
     <w:lvl w:ilvl="3" w:tplc="0409000F" w:tentative="1">
@@ -25379,7 +27928,7 @@
       <w:lvlText w:val="%4."/>
       <w:lvlJc w:val="left"/>
       <w:pPr>
-        <w:ind w:left="2880" w:hanging="360"/>
+        <w:ind w:left="3600" w:hanging="360"/>
       </w:pPr>
     </w:lvl>
     <w:lvl w:ilvl="4" w:tplc="04090019" w:tentative="1">
@@ -25388,7 +27937,7 @@
       <w:lvlText w:val="%5."/>
       <w:lvlJc w:val="left"/>
       <w:pPr>
-        <w:ind w:left="3600" w:hanging="360"/>
+        <w:ind w:left="4320" w:hanging="360"/>
       </w:pPr>
     </w:lvl>
     <w:lvl w:ilvl="5" w:tplc="0409001B" w:tentative="1">
@@ -25397,7 +27946,7 @@
       <w:lvlText w:val="%6."/>
       <w:lvlJc w:val="right"/>
       <w:pPr>
-        <w:ind w:left="4320" w:hanging="180"/>
+        <w:ind w:left="5040" w:hanging="180"/>
       </w:pPr>
     </w:lvl>
     <w:lvl w:ilvl="6" w:tplc="0409000F" w:tentative="1">
@@ -25406,7 +27955,7 @@
       <w:lvlText w:val="%7."/>
       <w:lvlJc w:val="left"/>
       <w:pPr>
-        <w:ind w:left="5040" w:hanging="360"/>
+        <w:ind w:left="5760" w:hanging="360"/>
       </w:pPr>
     </w:lvl>
     <w:lvl w:ilvl="7" w:tplc="04090019" w:tentative="1">
@@ -25415,7 +27964,7 @@
       <w:lvlText w:val="%8."/>
       <w:lvlJc w:val="left"/>
       <w:pPr>
-        <w:ind w:left="5760" w:hanging="360"/>
+        <w:ind w:left="6480" w:hanging="360"/>
       </w:pPr>
     </w:lvl>
     <w:lvl w:ilvl="8" w:tplc="0409001B" w:tentative="1">
@@ -25424,21 +27973,21 @@
       <w:lvlText w:val="%9."/>
       <w:lvlJc w:val="right"/>
       <w:pPr>
-        <w:ind w:left="6480" w:hanging="180"/>
+        <w:ind w:left="7200" w:hanging="180"/>
       </w:pPr>
     </w:lvl>
   </w:abstractNum>
-  <w:abstractNum w:abstractNumId="16" w15:restartNumberingAfterBreak="0">
-    <w:nsid w:val="79DB1FE2"/>
+  <w:abstractNum w:abstractNumId="19" w15:restartNumberingAfterBreak="0">
+    <w:nsid w:val="75CC59C5"/>
     <w:multiLevelType w:val="hybridMultilevel"/>
-    <w:tmpl w:val="8BEED03A"/>
-    <w:lvl w:ilvl="0" w:tplc="A75AD7AC">
+    <w:tmpl w:val="325A13D4"/>
+    <w:lvl w:ilvl="0" w:tplc="0409000F">
       <w:start w:val="1"/>
-      <w:numFmt w:val="lowerLetter"/>
+      <w:numFmt w:val="decimal"/>
       <w:lvlText w:val="%1."/>
       <w:lvlJc w:val="left"/>
       <w:pPr>
-        <w:ind w:left="1800" w:hanging="360"/>
+        <w:ind w:left="720" w:hanging="360"/>
       </w:pPr>
       <w:rPr>
         <w:rFonts w:hint="default"/>
@@ -25450,7 +27999,7 @@
       <w:lvlText w:val="%2."/>
       <w:lvlJc w:val="left"/>
       <w:pPr>
-        <w:ind w:left="2520" w:hanging="360"/>
+        <w:ind w:left="1440" w:hanging="360"/>
       </w:pPr>
     </w:lvl>
     <w:lvl w:ilvl="2" w:tplc="0409001B" w:tentative="1">
@@ -25459,7 +28008,7 @@
       <w:lvlText w:val="%3."/>
       <w:lvlJc w:val="right"/>
       <w:pPr>
-        <w:ind w:left="3240" w:hanging="180"/>
+        <w:ind w:left="2160" w:hanging="180"/>
       </w:pPr>
     </w:lvl>
     <w:lvl w:ilvl="3" w:tplc="0409000F" w:tentative="1">
@@ -25468,7 +28017,7 @@
       <w:lvlText w:val="%4."/>
       <w:lvlJc w:val="left"/>
       <w:pPr>
-        <w:ind w:left="3960" w:hanging="360"/>
+        <w:ind w:left="2880" w:hanging="360"/>
       </w:pPr>
     </w:lvl>
     <w:lvl w:ilvl="4" w:tplc="04090019" w:tentative="1">
@@ -25477,7 +28026,7 @@
       <w:lvlText w:val="%5."/>
       <w:lvlJc w:val="left"/>
       <w:pPr>
-        <w:ind w:left="4680" w:hanging="360"/>
+        <w:ind w:left="3600" w:hanging="360"/>
       </w:pPr>
     </w:lvl>
     <w:lvl w:ilvl="5" w:tplc="0409001B" w:tentative="1">
@@ -25486,7 +28035,7 @@
       <w:lvlText w:val="%6."/>
       <w:lvlJc w:val="right"/>
       <w:pPr>
-        <w:ind w:left="5400" w:hanging="180"/>
+        <w:ind w:left="4320" w:hanging="180"/>
       </w:pPr>
     </w:lvl>
     <w:lvl w:ilvl="6" w:tplc="0409000F" w:tentative="1">
@@ -25495,7 +28044,7 @@
       <w:lvlText w:val="%7."/>
       <w:lvlJc w:val="left"/>
       <w:pPr>
-        <w:ind w:left="6120" w:hanging="360"/>
+        <w:ind w:left="5040" w:hanging="360"/>
       </w:pPr>
     </w:lvl>
     <w:lvl w:ilvl="7" w:tplc="04090019" w:tentative="1">
@@ -25504,7 +28053,7 @@
       <w:lvlText w:val="%8."/>
       <w:lvlJc w:val="left"/>
       <w:pPr>
-        <w:ind w:left="6840" w:hanging="360"/>
+        <w:ind w:left="5760" w:hanging="360"/>
       </w:pPr>
     </w:lvl>
     <w:lvl w:ilvl="8" w:tplc="0409001B" w:tentative="1">
@@ -25513,11 +28062,100 @@
       <w:lvlText w:val="%9."/>
       <w:lvlJc w:val="right"/>
       <w:pPr>
-        <w:ind w:left="7560" w:hanging="180"/>
+        <w:ind w:left="6480" w:hanging="180"/>
       </w:pPr>
     </w:lvl>
   </w:abstractNum>
-  <w:abstractNum w:abstractNumId="17" w15:restartNumberingAfterBreak="0">
+  <w:abstractNum w:abstractNumId="20" w15:restartNumberingAfterBreak="0">
+    <w:nsid w:val="79DB1FE2"/>
+    <w:multiLevelType w:val="hybridMultilevel"/>
+    <w:tmpl w:val="8BEED03A"/>
+    <w:lvl w:ilvl="0" w:tplc="A75AD7AC">
+      <w:start w:val="1"/>
+      <w:numFmt w:val="lowerLetter"/>
+      <w:lvlText w:val="%1."/>
+      <w:lvlJc w:val="left"/>
+      <w:pPr>
+        <w:ind w:left="1800" w:hanging="360"/>
+      </w:pPr>
+      <w:rPr>
+        <w:rFonts w:hint="default"/>
+      </w:rPr>
+    </w:lvl>
+    <w:lvl w:ilvl="1" w:tplc="04090019" w:tentative="1">
+      <w:start w:val="1"/>
+      <w:numFmt w:val="lowerLetter"/>
+      <w:lvlText w:val="%2."/>
+      <w:lvlJc w:val="left"/>
+      <w:pPr>
+        <w:ind w:left="2520" w:hanging="360"/>
+      </w:pPr>
+    </w:lvl>
+    <w:lvl w:ilvl="2" w:tplc="0409001B" w:tentative="1">
+      <w:start w:val="1"/>
+      <w:numFmt w:val="lowerRoman"/>
+      <w:lvlText w:val="%3."/>
+      <w:lvlJc w:val="right"/>
+      <w:pPr>
+        <w:ind w:left="3240" w:hanging="180"/>
+      </w:pPr>
+    </w:lvl>
+    <w:lvl w:ilvl="3" w:tplc="0409000F" w:tentative="1">
+      <w:start w:val="1"/>
+      <w:numFmt w:val="decimal"/>
+      <w:lvlText w:val="%4."/>
+      <w:lvlJc w:val="left"/>
+      <w:pPr>
+        <w:ind w:left="3960" w:hanging="360"/>
+      </w:pPr>
+    </w:lvl>
+    <w:lvl w:ilvl="4" w:tplc="04090019" w:tentative="1">
+      <w:start w:val="1"/>
+      <w:numFmt w:val="lowerLetter"/>
+      <w:lvlText w:val="%5."/>
+      <w:lvlJc w:val="left"/>
+      <w:pPr>
+        <w:ind w:left="4680" w:hanging="360"/>
+      </w:pPr>
+    </w:lvl>
+    <w:lvl w:ilvl="5" w:tplc="0409001B" w:tentative="1">
+      <w:start w:val="1"/>
+      <w:numFmt w:val="lowerRoman"/>
+      <w:lvlText w:val="%6."/>
+      <w:lvlJc w:val="right"/>
+      <w:pPr>
+        <w:ind w:left="5400" w:hanging="180"/>
+      </w:pPr>
+    </w:lvl>
+    <w:lvl w:ilvl="6" w:tplc="0409000F" w:tentative="1">
+      <w:start w:val="1"/>
+      <w:numFmt w:val="decimal"/>
+      <w:lvlText w:val="%7."/>
+      <w:lvlJc w:val="left"/>
+      <w:pPr>
+        <w:ind w:left="6120" w:hanging="360"/>
+      </w:pPr>
+    </w:lvl>
+    <w:lvl w:ilvl="7" w:tplc="04090019" w:tentative="1">
+      <w:start w:val="1"/>
+      <w:numFmt w:val="lowerLetter"/>
+      <w:lvlText w:val="%8."/>
+      <w:lvlJc w:val="left"/>
+      <w:pPr>
+        <w:ind w:left="6840" w:hanging="360"/>
+      </w:pPr>
+    </w:lvl>
+    <w:lvl w:ilvl="8" w:tplc="0409001B" w:tentative="1">
+      <w:start w:val="1"/>
+      <w:numFmt w:val="lowerRoman"/>
+      <w:lvlText w:val="%9."/>
+      <w:lvlJc w:val="right"/>
+      <w:pPr>
+        <w:ind w:left="7560" w:hanging="180"/>
+      </w:pPr>
+    </w:lvl>
+  </w:abstractNum>
+  <w:abstractNum w:abstractNumId="21" w15:restartNumberingAfterBreak="0">
     <w:nsid w:val="7AC0622F"/>
     <w:multiLevelType w:val="hybridMultilevel"/>
     <w:tmpl w:val="38046D60"/>
@@ -25607,58 +28245,70 @@
     </w:lvl>
   </w:abstractNum>
   <w:num w:numId="1">
-    <w:abstractNumId w:val="11"/>
+    <w:abstractNumId w:val="15"/>
   </w:num>
   <w:num w:numId="2">
     <w:abstractNumId w:val="3"/>
   </w:num>
   <w:num w:numId="3">
+    <w:abstractNumId w:val="8"/>
+  </w:num>
+  <w:num w:numId="4">
+    <w:abstractNumId w:val="11"/>
+  </w:num>
+  <w:num w:numId="5">
+    <w:abstractNumId w:val="17"/>
+  </w:num>
+  <w:num w:numId="6">
+    <w:abstractNumId w:val="16"/>
+  </w:num>
+  <w:num w:numId="7">
+    <w:abstractNumId w:val="9"/>
+  </w:num>
+  <w:num w:numId="8">
     <w:abstractNumId w:val="6"/>
   </w:num>
-  <w:num w:numId="4">
-    <w:abstractNumId w:val="9"/>
-  </w:num>
-  <w:num w:numId="5">
-    <w:abstractNumId w:val="13"/>
-  </w:num>
-  <w:num w:numId="6">
-    <w:abstractNumId w:val="12"/>
-  </w:num>
-  <w:num w:numId="7">
-    <w:abstractNumId w:val="7"/>
-  </w:num>
-  <w:num w:numId="8">
-    <w:abstractNumId w:val="5"/>
-  </w:num>
   <w:num w:numId="9">
-    <w:abstractNumId w:val="14"/>
+    <w:abstractNumId w:val="18"/>
   </w:num>
   <w:num w:numId="10">
-    <w:abstractNumId w:val="10"/>
+    <w:abstractNumId w:val="12"/>
   </w:num>
   <w:num w:numId="11">
     <w:abstractNumId w:val="2"/>
   </w:num>
   <w:num w:numId="12">
-    <w:abstractNumId w:val="15"/>
+    <w:abstractNumId w:val="19"/>
   </w:num>
   <w:num w:numId="13">
-    <w:abstractNumId w:val="4"/>
+    <w:abstractNumId w:val="5"/>
   </w:num>
   <w:num w:numId="14">
-    <w:abstractNumId w:val="17"/>
+    <w:abstractNumId w:val="21"/>
   </w:num>
   <w:num w:numId="15">
-    <w:abstractNumId w:val="8"/>
+    <w:abstractNumId w:val="10"/>
   </w:num>
   <w:num w:numId="16">
     <w:abstractNumId w:val="0"/>
   </w:num>
   <w:num w:numId="17">
-    <w:abstractNumId w:val="16"/>
+    <w:abstractNumId w:val="20"/>
   </w:num>
   <w:num w:numId="18">
     <w:abstractNumId w:val="1"/>
+  </w:num>
+  <w:num w:numId="19">
+    <w:abstractNumId w:val="14"/>
+  </w:num>
+  <w:num w:numId="20">
+    <w:abstractNumId w:val="4"/>
+  </w:num>
+  <w:num w:numId="21">
+    <w:abstractNumId w:val="13"/>
+  </w:num>
+  <w:num w:numId="22">
+    <w:abstractNumId w:val="7"/>
   </w:num>
 </w:numbering>
 </file>
@@ -26396,6 +29046,19 @@
       <w:szCs w:val="20"/>
     </w:rPr>
   </w:style>
+  <w:style w:type="character" w:styleId="HTMLCode">
+    <w:name w:val="HTML Code"/>
+    <w:basedOn w:val="DefaultParagraphFont"/>
+    <w:uiPriority w:val="99"/>
+    <w:semiHidden/>
+    <w:unhideWhenUsed/>
+    <w:rsid w:val="00C23471"/>
+    <w:rPr>
+      <w:rFonts w:ascii="Courier New" w:eastAsia="Times New Roman" w:hAnsi="Courier New" w:cs="Courier New"/>
+      <w:sz w:val="20"/>
+      <w:szCs w:val="20"/>
+    </w:rPr>
+  </w:style>
 </w:styles>
 </file>
 
@@ -26699,7 +29362,7 @@
 </file>
 
 <file path=customXml/itemProps1.xml><?xml version="1.0" encoding="utf-8"?>
-<ds:datastoreItem xmlns:ds="http://schemas.openxmlformats.org/officeDocument/2006/customXml" ds:itemID="{ABF70EB7-677A-4F00-A347-E624881D879E}">
+<ds:datastoreItem xmlns:ds="http://schemas.openxmlformats.org/officeDocument/2006/customXml" ds:itemID="{B23A4B71-1407-4E01-ABD1-A1447FE8AD49}">
   <ds:schemaRefs>
     <ds:schemaRef ds:uri="http://schemas.openxmlformats.org/officeDocument/2006/bibliography"/>
   </ds:schemaRefs>

</xml_diff>

<commit_message>
Now Get, POST and PUT are working
</commit_message>
<xml_diff>
--- a/notes.docx
+++ b/notes.docx
@@ -23452,7 +23452,15 @@
       </w:r>
       <w:proofErr w:type="spellEnd"/>
       <w:r>
-        <w:t xml:space="preserve"> maybe doing something wrong.</w:t>
+        <w:t xml:space="preserve"> </w:t>
+      </w:r>
+      <w:proofErr w:type="spellStart"/>
+      <w:r>
+        <w:t>maybe</w:t>
+      </w:r>
+      <w:proofErr w:type="spellEnd"/>
+      <w:r>
+        <w:t xml:space="preserve"> doing something wrong.</w:t>
       </w:r>
       <w:r>
         <w:t xml:space="preserve"> I am suspecting that instead of looking up the </w:t>
@@ -23498,10 +23506,7 @@
         <w:spacing w:before="0"/>
       </w:pPr>
       <w:r>
-        <w:t>Branching to RESTful0</w:t>
-      </w:r>
-      <w:r>
-        <w:t>2</w:t>
+        <w:t>Branching to RESTful02</w:t>
       </w:r>
     </w:p>
     <w:p>
@@ -24797,7 +24802,7 @@
         <w:spacing w:after="0"/>
         <w:ind w:left="1080"/>
       </w:pPr>
-      <w:hyperlink r:id="rId38" w:history="1">
+      <w:hyperlink r:id="rId38" w:anchor="pulling-it-all-together" w:history="1">
         <w:r>
           <w:rPr>
             <w:rStyle w:val="Hyperlink"/>
@@ -25536,260 +25541,536 @@
       <w:pPr>
         <w:spacing w:after="0"/>
       </w:pPr>
+    </w:p>
+    <w:p>
+      <w:pPr>
+        <w:spacing w:after="0"/>
+        <w:ind w:left="1440" w:firstLine="720"/>
+        <w:rPr>
+          <w:i/>
+        </w:rPr>
+      </w:pPr>
+      <w:r>
+        <w:rPr>
+          <w:rStyle w:val="HTMLCode"/>
+          <w:rFonts w:eastAsiaTheme="minorEastAsia"/>
+          <w:i/>
+        </w:rPr>
+        <w:t>…</w:t>
+      </w:r>
+      <w:proofErr w:type="spellStart"/>
+      <w:r>
+        <w:rPr>
+          <w:rStyle w:val="HTMLCode"/>
+          <w:rFonts w:eastAsiaTheme="minorEastAsia"/>
+          <w:i/>
+        </w:rPr>
+        <w:t>request.data</w:t>
+      </w:r>
+      <w:proofErr w:type="spellEnd"/>
+      <w:r>
+        <w:rPr>
+          <w:i/>
+        </w:rPr>
+        <w:t xml:space="preserve"> can handle incoming </w:t>
+      </w:r>
+      <w:proofErr w:type="spellStart"/>
+      <w:r>
+        <w:rPr>
+          <w:rStyle w:val="HTMLCode"/>
+          <w:rFonts w:eastAsiaTheme="minorEastAsia"/>
+          <w:i/>
+        </w:rPr>
+        <w:t>json</w:t>
+      </w:r>
+      <w:proofErr w:type="spellEnd"/>
+      <w:r>
+        <w:rPr>
+          <w:i/>
+        </w:rPr>
+        <w:t xml:space="preserve"> </w:t>
+      </w:r>
+      <w:proofErr w:type="gramStart"/>
+      <w:r>
+        <w:rPr>
+          <w:i/>
+        </w:rPr>
+        <w:t>requests,</w:t>
+      </w:r>
+      <w:r>
+        <w:rPr>
+          <w:i/>
+        </w:rPr>
+        <w:t>…</w:t>
+      </w:r>
+      <w:proofErr w:type="gramEnd"/>
+    </w:p>
+    <w:p>
+      <w:pPr>
+        <w:spacing w:after="0"/>
+      </w:pPr>
+    </w:p>
+    <w:p>
+      <w:pPr>
+        <w:spacing w:after="0"/>
+      </w:pPr>
+      <w:r>
+        <w:tab/>
+      </w:r>
+      <w:r>
+        <w:tab/>
+        <w:t>But apparently it is not.</w:t>
+      </w:r>
+    </w:p>
+    <w:p>
+      <w:pPr>
+        <w:spacing w:after="0"/>
+      </w:pPr>
+      <w:r>
+        <w:tab/>
+      </w:r>
+      <w:r>
+        <w:tab/>
+        <w:t xml:space="preserve">I tried </w:t>
+      </w:r>
+      <w:r>
+        <w:t xml:space="preserve">casting the </w:t>
+      </w:r>
+      <w:proofErr w:type="spellStart"/>
+      <w:r>
+        <w:t>QueryDict</w:t>
+      </w:r>
+      <w:proofErr w:type="spellEnd"/>
+      <w:r>
+        <w:t xml:space="preserve"> to </w:t>
+      </w:r>
+      <w:proofErr w:type="spellStart"/>
+      <w:r>
+        <w:t>dict</w:t>
+      </w:r>
+      <w:proofErr w:type="spellEnd"/>
+    </w:p>
+    <w:p>
+      <w:pPr>
+        <w:spacing w:after="0"/>
+        <w:ind w:left="1440" w:firstLine="720"/>
+      </w:pPr>
+      <w:proofErr w:type="spellStart"/>
+      <w:r>
+        <w:rPr>
+          <w:color w:val="FFFFFF" w:themeColor="background1"/>
+          <w:highlight w:val="black"/>
+        </w:rPr>
+        <w:t>serializer</w:t>
+      </w:r>
+      <w:proofErr w:type="spellEnd"/>
+      <w:r>
+        <w:rPr>
+          <w:color w:val="FFFFFF" w:themeColor="background1"/>
+          <w:highlight w:val="black"/>
+        </w:rPr>
+        <w:t xml:space="preserve"> = </w:t>
+      </w:r>
+      <w:proofErr w:type="spellStart"/>
+      <w:proofErr w:type="gramStart"/>
+      <w:r>
+        <w:rPr>
+          <w:color w:val="FFFFFF" w:themeColor="background1"/>
+          <w:highlight w:val="black"/>
+        </w:rPr>
+        <w:t>lnosStatusPipeLineSerializer</w:t>
+      </w:r>
+      <w:proofErr w:type="spellEnd"/>
+      <w:r>
+        <w:rPr>
+          <w:color w:val="FFFFFF" w:themeColor="background1"/>
+          <w:highlight w:val="black"/>
+        </w:rPr>
+        <w:t>(</w:t>
+      </w:r>
+      <w:proofErr w:type="gramEnd"/>
+      <w:r>
+        <w:rPr>
+          <w:color w:val="FFFFFF" w:themeColor="background1"/>
+          <w:highlight w:val="black"/>
+        </w:rPr>
+        <w:t xml:space="preserve">cargo, data = </w:t>
+      </w:r>
+      <w:proofErr w:type="spellStart"/>
+      <w:r>
+        <w:rPr>
+          <w:color w:val="FFFFFF" w:themeColor="background1"/>
+          <w:highlight w:val="black"/>
+        </w:rPr>
+        <w:t>dict</w:t>
+      </w:r>
+      <w:proofErr w:type="spellEnd"/>
+      <w:r>
+        <w:rPr>
+          <w:color w:val="FFFFFF" w:themeColor="background1"/>
+          <w:highlight w:val="black"/>
+        </w:rPr>
+        <w:t>(</w:t>
+      </w:r>
+      <w:proofErr w:type="spellStart"/>
+      <w:r>
+        <w:rPr>
+          <w:color w:val="FFFFFF" w:themeColor="background1"/>
+          <w:highlight w:val="black"/>
+        </w:rPr>
+        <w:t>request.data</w:t>
+      </w:r>
+      <w:proofErr w:type="spellEnd"/>
+      <w:r>
+        <w:rPr>
+          <w:color w:val="FFFFFF" w:themeColor="background1"/>
+          <w:highlight w:val="black"/>
+        </w:rPr>
+        <w:t>))</w:t>
+      </w:r>
+    </w:p>
+    <w:p>
+      <w:pPr>
+        <w:spacing w:after="0"/>
+      </w:pPr>
+      <w:r>
+        <w:tab/>
+      </w:r>
+      <w:r>
+        <w:tab/>
+        <w:t>and now I get</w:t>
+      </w:r>
+    </w:p>
+    <w:p>
+      <w:pPr>
+        <w:spacing w:after="0"/>
+        <w:ind w:left="1440" w:firstLine="720"/>
+      </w:pPr>
+      <w:r>
+        <w:t>{'{"pk":25,"mbol":"mbol01","container":"container02"}': ['']}</w:t>
+      </w:r>
+    </w:p>
+    <w:p>
+      <w:pPr>
+        <w:spacing w:after="0"/>
+      </w:pPr>
+    </w:p>
+    <w:p>
+      <w:pPr>
+        <w:spacing w:after="0"/>
+        <w:ind w:left="1440"/>
+      </w:pPr>
+      <w:r>
+        <w:t xml:space="preserve">After some more reading, </w:t>
+      </w:r>
+      <w:proofErr w:type="spellStart"/>
+      <w:r>
+        <w:t>JSONParser</w:t>
+      </w:r>
+      <w:proofErr w:type="spellEnd"/>
+      <w:r>
+        <w:t xml:space="preserve"> is still part of the rest framework so decided to just stick with that.</w:t>
+      </w:r>
+    </w:p>
+    <w:p>
+      <w:pPr>
+        <w:spacing w:after="0"/>
+      </w:pPr>
+    </w:p>
+    <w:p>
+      <w:pPr>
+        <w:spacing w:after="0"/>
+        <w:ind w:left="1440"/>
+      </w:pPr>
+      <w:r>
+        <w:t xml:space="preserve">Since I got the POST and DELETE implemented in REST in views.py, I might as well implement it in the </w:t>
+      </w:r>
+      <w:proofErr w:type="spellStart"/>
+      <w:r>
+        <w:t>JSGrid</w:t>
+      </w:r>
+      <w:proofErr w:type="spellEnd"/>
+      <w:r>
+        <w:t xml:space="preserve"> as well.</w:t>
+      </w:r>
+    </w:p>
+    <w:p>
+      <w:pPr>
+        <w:spacing w:after="0"/>
+      </w:pPr>
+    </w:p>
+    <w:p>
+      <w:pPr>
+        <w:spacing w:after="0"/>
+      </w:pPr>
+      <w:r>
+        <w:tab/>
+      </w:r>
+      <w:r>
+        <w:tab/>
+        <w:t xml:space="preserve">I am currently getting </w:t>
+      </w:r>
+    </w:p>
+    <w:p>
+      <w:pPr>
+        <w:spacing w:after="0"/>
+        <w:ind w:firstLine="720"/>
+        <w:rPr>
+          <w:b/>
+          <w:i/>
+        </w:rPr>
+      </w:pPr>
+      <w:r>
+        <w:rPr>
+          <w:b/>
+          <w:i/>
+        </w:rPr>
+        <w:t>Insert failed response {"</w:t>
+      </w:r>
+      <w:proofErr w:type="spellStart"/>
+      <w:r>
+        <w:rPr>
+          <w:b/>
+          <w:i/>
+        </w:rPr>
+        <w:t>detail":"JSON</w:t>
+      </w:r>
+      <w:proofErr w:type="spellEnd"/>
+      <w:r>
+        <w:rPr>
+          <w:b/>
+          <w:i/>
+        </w:rPr>
+        <w:t xml:space="preserve"> parse error - Expecting value: line 1 column 1 (char 0)"}</w:t>
+      </w:r>
+    </w:p>
+    <w:p>
+      <w:pPr>
+        <w:spacing w:after="0"/>
+      </w:pPr>
+      <w:r>
+        <w:tab/>
+      </w:r>
+      <w:r>
+        <w:tab/>
+        <w:t>on</w:t>
+      </w:r>
+    </w:p>
+    <w:p>
+      <w:pPr>
+        <w:spacing w:after="0"/>
+        <w:ind w:left="720" w:firstLine="720"/>
+        <w:rPr>
+          <w:b/>
+          <w:i/>
+        </w:rPr>
+      </w:pPr>
+      <w:r>
+        <w:rPr>
+          <w:b/>
+          <w:i/>
+        </w:rPr>
+        <w:t xml:space="preserve">        data = </w:t>
+      </w:r>
+      <w:proofErr w:type="spellStart"/>
+      <w:r>
+        <w:rPr>
+          <w:b/>
+          <w:i/>
+        </w:rPr>
+        <w:t>JSONParser</w:t>
+      </w:r>
+      <w:proofErr w:type="spellEnd"/>
+      <w:r>
+        <w:rPr>
+          <w:b/>
+          <w:i/>
+        </w:rPr>
+        <w:t>(</w:t>
+      </w:r>
+      <w:proofErr w:type="gramStart"/>
+      <w:r>
+        <w:rPr>
+          <w:b/>
+          <w:i/>
+        </w:rPr>
+        <w:t>).parse</w:t>
+      </w:r>
+      <w:proofErr w:type="gramEnd"/>
+      <w:r>
+        <w:rPr>
+          <w:b/>
+          <w:i/>
+        </w:rPr>
+        <w:t>(request)</w:t>
+      </w:r>
+    </w:p>
+    <w:p>
+      <w:pPr>
+        <w:spacing w:after="0"/>
+      </w:pPr>
+      <w:r>
+        <w:tab/>
+      </w:r>
+      <w:r>
+        <w:tab/>
+        <w:t>and won’t even get to the next line</w:t>
+      </w:r>
+    </w:p>
+    <w:p>
+      <w:pPr>
+        <w:spacing w:after="0"/>
+        <w:ind w:left="720" w:firstLine="720"/>
+        <w:rPr>
+          <w:b/>
+          <w:i/>
+        </w:rPr>
+      </w:pPr>
+      <w:r>
+        <w:rPr>
+          <w:b/>
+          <w:i/>
+        </w:rPr>
+        <w:t xml:space="preserve">        </w:t>
+      </w:r>
+      <w:proofErr w:type="spellStart"/>
+      <w:r>
+        <w:rPr>
+          <w:b/>
+          <w:i/>
+        </w:rPr>
+        <w:t>serializer</w:t>
+      </w:r>
+      <w:proofErr w:type="spellEnd"/>
+      <w:r>
+        <w:rPr>
+          <w:b/>
+          <w:i/>
+        </w:rPr>
+        <w:t xml:space="preserve"> = </w:t>
+      </w:r>
+      <w:proofErr w:type="spellStart"/>
+      <w:proofErr w:type="gramStart"/>
+      <w:r>
+        <w:rPr>
+          <w:b/>
+          <w:i/>
+        </w:rPr>
+        <w:t>lnosStatusPipeLineSerializer</w:t>
+      </w:r>
+      <w:proofErr w:type="spellEnd"/>
+      <w:r>
+        <w:rPr>
+          <w:b/>
+          <w:i/>
+        </w:rPr>
+        <w:t>(</w:t>
+      </w:r>
+      <w:proofErr w:type="gramEnd"/>
+      <w:r>
+        <w:rPr>
+          <w:b/>
+          <w:i/>
+        </w:rPr>
+        <w:t>data = data)</w:t>
+      </w:r>
+    </w:p>
+    <w:p>
+      <w:pPr>
+        <w:spacing w:after="0"/>
+      </w:pPr>
+    </w:p>
+    <w:p>
+      <w:pPr>
+        <w:spacing w:after="0"/>
+        <w:ind w:left="1440"/>
+      </w:pPr>
+      <w:r>
+        <w:t>Come to think of it, it is probably because no ’</w:t>
+      </w:r>
+      <w:proofErr w:type="spellStart"/>
+      <w:r>
+        <w:t>pk</w:t>
+      </w:r>
+      <w:proofErr w:type="spellEnd"/>
+      <w:r>
+        <w:t xml:space="preserve">’ I </w:t>
+      </w:r>
+      <w:proofErr w:type="gramStart"/>
+      <w:r>
+        <w:t>being</w:t>
+      </w:r>
+      <w:proofErr w:type="gramEnd"/>
+      <w:r>
+        <w:t xml:space="preserve"> passed but then how to handle this…</w:t>
+      </w:r>
+    </w:p>
+    <w:p>
+      <w:pPr>
+        <w:spacing w:after="0"/>
+      </w:pPr>
+    </w:p>
+    <w:p>
+      <w:pPr>
+        <w:spacing w:after="0"/>
+      </w:pPr>
+      <w:r>
+        <w:tab/>
+      </w:r>
+      <w:r>
+        <w:tab/>
+      </w:r>
+      <w:r>
+        <w:tab/>
+      </w:r>
+    </w:p>
+    <w:p>
+      <w:pPr>
+        <w:spacing w:after="0"/>
+        <w:ind w:left="1440"/>
+      </w:pPr>
+      <w:proofErr w:type="gramStart"/>
+      <w:r>
+        <w:lastRenderedPageBreak/>
+        <w:t>So</w:t>
+      </w:r>
+      <w:proofErr w:type="gramEnd"/>
+      <w:r>
+        <w:t xml:space="preserve"> I took a little break to work on some excel macro/VBS project. When I came back, the error was </w:t>
+      </w:r>
+      <w:proofErr w:type="gramStart"/>
+      <w:r>
+        <w:t>gone</w:t>
+      </w:r>
+      <w:proofErr w:type="gramEnd"/>
+      <w:r>
+        <w:t xml:space="preserve"> and this was working</w:t>
+      </w:r>
+      <w:r>
+        <w:t>. Tested PUT just in case and that is still working fine as well</w:t>
+      </w:r>
+      <w:r>
+        <w:t>…</w:t>
+      </w:r>
+      <w:r>
+        <w:t>so</w:t>
+      </w:r>
       <w:bookmarkStart w:id="44" w:name="_GoBack"/>
       <w:bookmarkEnd w:id="44"/>
-    </w:p>
-    <w:p>
-      <w:pPr>
-        <w:spacing w:after="0"/>
-        <w:ind w:left="1440" w:firstLine="720"/>
-        <w:rPr>
-          <w:i/>
-        </w:rPr>
-      </w:pPr>
-      <w:r>
-        <w:rPr>
-          <w:rStyle w:val="HTMLCode"/>
-          <w:rFonts w:eastAsiaTheme="minorEastAsia"/>
-          <w:i/>
-        </w:rPr>
-        <w:t>…</w:t>
-      </w:r>
-      <w:proofErr w:type="spellStart"/>
-      <w:r>
-        <w:rPr>
-          <w:rStyle w:val="HTMLCode"/>
-          <w:rFonts w:eastAsiaTheme="minorEastAsia"/>
-          <w:i/>
-        </w:rPr>
-        <w:t>request.data</w:t>
-      </w:r>
-      <w:proofErr w:type="spellEnd"/>
-      <w:r>
-        <w:rPr>
-          <w:i/>
-        </w:rPr>
-        <w:t xml:space="preserve"> can handle incoming </w:t>
-      </w:r>
-      <w:proofErr w:type="spellStart"/>
-      <w:r>
-        <w:rPr>
-          <w:rStyle w:val="HTMLCode"/>
-          <w:rFonts w:eastAsiaTheme="minorEastAsia"/>
-          <w:i/>
-        </w:rPr>
-        <w:t>json</w:t>
-      </w:r>
-      <w:proofErr w:type="spellEnd"/>
-      <w:r>
-        <w:rPr>
-          <w:i/>
-        </w:rPr>
-        <w:t xml:space="preserve"> </w:t>
-      </w:r>
-      <w:proofErr w:type="gramStart"/>
-      <w:r>
-        <w:rPr>
-          <w:i/>
-        </w:rPr>
-        <w:t>requests,</w:t>
-      </w:r>
-      <w:r>
-        <w:rPr>
-          <w:i/>
-        </w:rPr>
-        <w:t>…</w:t>
-      </w:r>
-      <w:proofErr w:type="gramEnd"/>
-    </w:p>
-    <w:p>
-      <w:pPr>
-        <w:spacing w:after="0"/>
-      </w:pPr>
-    </w:p>
-    <w:p>
-      <w:pPr>
-        <w:spacing w:after="0"/>
-      </w:pPr>
-      <w:r>
-        <w:tab/>
-      </w:r>
-      <w:r>
-        <w:tab/>
-        <w:t>But apparently it is not.</w:t>
-      </w:r>
-    </w:p>
-    <w:p>
-      <w:pPr>
-        <w:spacing w:after="0"/>
-      </w:pPr>
-      <w:r>
-        <w:tab/>
-      </w:r>
-      <w:r>
-        <w:tab/>
-        <w:t xml:space="preserve">I tried </w:t>
-      </w:r>
-      <w:r>
-        <w:t xml:space="preserve">casting the </w:t>
-      </w:r>
-      <w:proofErr w:type="spellStart"/>
-      <w:r>
-        <w:t>QueryDict</w:t>
-      </w:r>
-      <w:proofErr w:type="spellEnd"/>
-      <w:r>
-        <w:t xml:space="preserve"> to </w:t>
-      </w:r>
-      <w:proofErr w:type="spellStart"/>
-      <w:r>
-        <w:t>dict</w:t>
-      </w:r>
-      <w:proofErr w:type="spellEnd"/>
-    </w:p>
-    <w:p>
-      <w:pPr>
-        <w:spacing w:after="0"/>
-        <w:ind w:left="1440" w:firstLine="720"/>
-      </w:pPr>
-      <w:proofErr w:type="spellStart"/>
-      <w:r>
-        <w:rPr>
-          <w:color w:val="FFFFFF" w:themeColor="background1"/>
-          <w:highlight w:val="black"/>
-        </w:rPr>
-        <w:t>serializer</w:t>
-      </w:r>
-      <w:proofErr w:type="spellEnd"/>
-      <w:r>
-        <w:rPr>
-          <w:color w:val="FFFFFF" w:themeColor="background1"/>
-          <w:highlight w:val="black"/>
-        </w:rPr>
-        <w:t xml:space="preserve"> = </w:t>
-      </w:r>
-      <w:proofErr w:type="spellStart"/>
-      <w:proofErr w:type="gramStart"/>
-      <w:r>
-        <w:rPr>
-          <w:color w:val="FFFFFF" w:themeColor="background1"/>
-          <w:highlight w:val="black"/>
-        </w:rPr>
-        <w:t>lnosStatusPipeLineSerializer</w:t>
-      </w:r>
-      <w:proofErr w:type="spellEnd"/>
-      <w:r>
-        <w:rPr>
-          <w:color w:val="FFFFFF" w:themeColor="background1"/>
-          <w:highlight w:val="black"/>
-        </w:rPr>
-        <w:t>(</w:t>
-      </w:r>
-      <w:proofErr w:type="gramEnd"/>
-      <w:r>
-        <w:rPr>
-          <w:color w:val="FFFFFF" w:themeColor="background1"/>
-          <w:highlight w:val="black"/>
-        </w:rPr>
-        <w:t xml:space="preserve">cargo, data = </w:t>
-      </w:r>
-      <w:proofErr w:type="spellStart"/>
-      <w:r>
-        <w:rPr>
-          <w:color w:val="FFFFFF" w:themeColor="background1"/>
-          <w:highlight w:val="black"/>
-        </w:rPr>
-        <w:t>dict</w:t>
-      </w:r>
-      <w:proofErr w:type="spellEnd"/>
-      <w:r>
-        <w:rPr>
-          <w:color w:val="FFFFFF" w:themeColor="background1"/>
-          <w:highlight w:val="black"/>
-        </w:rPr>
-        <w:t>(</w:t>
-      </w:r>
-      <w:proofErr w:type="spellStart"/>
-      <w:r>
-        <w:rPr>
-          <w:color w:val="FFFFFF" w:themeColor="background1"/>
-          <w:highlight w:val="black"/>
-        </w:rPr>
-        <w:t>request.data</w:t>
-      </w:r>
-      <w:proofErr w:type="spellEnd"/>
-      <w:r>
-        <w:rPr>
-          <w:color w:val="FFFFFF" w:themeColor="background1"/>
-          <w:highlight w:val="black"/>
-        </w:rPr>
-        <w:t>))</w:t>
-      </w:r>
-    </w:p>
-    <w:p>
-      <w:pPr>
-        <w:spacing w:after="0"/>
-      </w:pPr>
-      <w:r>
-        <w:tab/>
-      </w:r>
-      <w:r>
-        <w:tab/>
-        <w:t>and now I get</w:t>
-      </w:r>
-    </w:p>
-    <w:p>
-      <w:pPr>
-        <w:spacing w:after="0"/>
-        <w:ind w:left="1440" w:firstLine="720"/>
-      </w:pPr>
-      <w:r>
-        <w:t>{'{"pk":25,"mbol":"mbol01","container":"container02"}': ['']}</w:t>
-      </w:r>
-    </w:p>
-    <w:p>
-      <w:pPr>
-        <w:spacing w:after="0"/>
-      </w:pPr>
-    </w:p>
-    <w:p>
-      <w:pPr>
-        <w:spacing w:after="0"/>
-      </w:pPr>
-    </w:p>
-    <w:p>
-      <w:pPr>
-        <w:spacing w:after="0"/>
-      </w:pPr>
-    </w:p>
-    <w:p>
-      <w:pPr>
-        <w:spacing w:after="0"/>
-      </w:pPr>
-    </w:p>
-    <w:p>
-      <w:pPr>
-        <w:spacing w:after="0"/>
-      </w:pPr>
-    </w:p>
-    <w:p>
-      <w:pPr>
-        <w:spacing w:after="0"/>
-      </w:pPr>
-    </w:p>
-    <w:p>
-      <w:pPr>
-        <w:spacing w:after="0"/>
-      </w:pPr>
-    </w:p>
-    <w:p>
-      <w:pPr>
-        <w:spacing w:after="0"/>
-      </w:pPr>
-    </w:p>
-    <w:p>
-      <w:pPr>
-        <w:spacing w:after="0"/>
+      <w:r>
+        <w:t xml:space="preserve"> maybe all I had to do was to restart the server this whole time…</w:t>
+      </w:r>
+    </w:p>
+    <w:p>
+      <w:pPr>
+        <w:spacing w:after="0"/>
+        <w:ind w:left="1440"/>
+      </w:pPr>
+    </w:p>
+    <w:p>
+      <w:pPr>
+        <w:spacing w:after="0"/>
+        <w:ind w:left="1440"/>
       </w:pPr>
     </w:p>
     <w:p>
@@ -29362,7 +29643,7 @@
 </file>
 
 <file path=customXml/itemProps1.xml><?xml version="1.0" encoding="utf-8"?>
-<ds:datastoreItem xmlns:ds="http://schemas.openxmlformats.org/officeDocument/2006/customXml" ds:itemID="{B23A4B71-1407-4E01-ABD1-A1447FE8AD49}">
+<ds:datastoreItem xmlns:ds="http://schemas.openxmlformats.org/officeDocument/2006/customXml" ds:itemID="{F48470F1-C9A8-4F32-A988-3F36BA758F5C}">
   <ds:schemaRefs>
     <ds:schemaRef ds:uri="http://schemas.openxmlformats.org/officeDocument/2006/bibliography"/>
   </ds:schemaRefs>

</xml_diff>

<commit_message>
Authentication: got up to login
</commit_message>
<xml_diff>
--- a/notes.docx
+++ b/notes.docx
@@ -3213,21 +3213,7 @@
                 <w:rStyle w:val="Hyperlink"/>
                 <w:noProof/>
               </w:rPr>
-              <w:t xml:space="preserve">POST </w:t>
-            </w:r>
-            <w:r>
-              <w:rPr>
-                <w:rStyle w:val="Hyperlink"/>
-                <w:noProof/>
-              </w:rPr>
-              <w:t>R</w:t>
-            </w:r>
-            <w:r>
-              <w:rPr>
-                <w:rStyle w:val="Hyperlink"/>
-                <w:noProof/>
-              </w:rPr>
-              <w:t>euqest</w:t>
+              <w:t>POST Reuqest</w:t>
             </w:r>
             <w:r>
               <w:rPr>
@@ -3295,7 +3281,21 @@
                 <w:rStyle w:val="Hyperlink"/>
                 <w:noProof/>
               </w:rPr>
-              <w:t>Delete Request</w:t>
+              <w:t>Delete Req</w:t>
+            </w:r>
+            <w:r>
+              <w:rPr>
+                <w:rStyle w:val="Hyperlink"/>
+                <w:noProof/>
+              </w:rPr>
+              <w:t>u</w:t>
+            </w:r>
+            <w:r>
+              <w:rPr>
+                <w:rStyle w:val="Hyperlink"/>
+                <w:noProof/>
+              </w:rPr>
+              <w:t>est</w:t>
             </w:r>
             <w:r>
               <w:rPr>
@@ -8189,12 +8189,12 @@
         </w:numPr>
         <w:spacing w:before="0"/>
       </w:pPr>
-      <w:bookmarkStart w:id="19" w:name="_Hlk496711980"/>
-      <w:bookmarkStart w:id="20" w:name="_Toc500280736"/>
+      <w:bookmarkStart w:id="19" w:name="_Toc500280736"/>
+      <w:bookmarkStart w:id="20" w:name="_Hlk496711980"/>
       <w:r>
         <w:t>Create model</w:t>
       </w:r>
-      <w:bookmarkEnd w:id="20"/>
+      <w:bookmarkEnd w:id="19"/>
     </w:p>
     <w:p>
       <w:pPr>
@@ -8257,7 +8257,7 @@
         <w:t>python manage.py migrate</w:t>
       </w:r>
     </w:p>
-    <w:bookmarkEnd w:id="19"/>
+    <w:bookmarkEnd w:id="20"/>
     <w:p>
       <w:pPr>
         <w:spacing w:after="0"/>
@@ -8278,14 +8278,14 @@
         </w:numPr>
         <w:spacing w:before="0"/>
       </w:pPr>
-      <w:bookmarkStart w:id="21" w:name="_Hlk496712005"/>
-      <w:bookmarkStart w:id="22" w:name="_Toc500280737"/>
+      <w:bookmarkStart w:id="21" w:name="_Toc500280737"/>
+      <w:bookmarkStart w:id="22" w:name="_Hlk496712005"/>
       <w:r>
         <w:t>Update admin.py with the new model</w:t>
       </w:r>
-      <w:bookmarkEnd w:id="22"/>
-    </w:p>
-    <w:bookmarkEnd w:id="21"/>
+      <w:bookmarkEnd w:id="21"/>
+    </w:p>
+    <w:bookmarkEnd w:id="22"/>
     <w:p>
       <w:pPr>
         <w:spacing w:after="0"/>
@@ -26778,150 +26778,1110 @@
       <w:r>
         <w:t xml:space="preserve"> to </w:t>
       </w:r>
+      <w:r>
+        <w:rPr>
+          <w:b/>
+        </w:rPr>
+        <w:t>DELETE</w:t>
+      </w:r>
+      <w:r>
+        <w:t>.</w:t>
+      </w:r>
+    </w:p>
+    <w:p>
+      <w:pPr>
+        <w:spacing w:after="0"/>
+        <w:ind w:left="1440"/>
+      </w:pPr>
+    </w:p>
+    <w:p>
+      <w:pPr>
+        <w:spacing w:after="0"/>
+        <w:ind w:left="1440"/>
+      </w:pPr>
+      <w:r>
+        <w:rPr>
+          <w:b/>
+        </w:rPr>
+        <w:t>View.py</w:t>
+      </w:r>
+    </w:p>
+    <w:p>
+      <w:pPr>
+        <w:spacing w:after="0"/>
+        <w:ind w:left="2160"/>
+        <w:rPr>
+          <w:color w:val="FFFFFF" w:themeColor="background1"/>
+          <w:highlight w:val="black"/>
+        </w:rPr>
+      </w:pPr>
+      <w:r>
+        <w:rPr>
+          <w:color w:val="FFFFFF" w:themeColor="background1"/>
+        </w:rPr>
+        <w:t xml:space="preserve">    </w:t>
+      </w:r>
+      <w:proofErr w:type="spellStart"/>
+      <w:r>
+        <w:rPr>
+          <w:color w:val="FFFFFF" w:themeColor="background1"/>
+          <w:highlight w:val="black"/>
+        </w:rPr>
+        <w:t>elif</w:t>
+      </w:r>
+      <w:proofErr w:type="spellEnd"/>
+      <w:r>
+        <w:rPr>
+          <w:color w:val="FFFFFF" w:themeColor="background1"/>
+          <w:highlight w:val="black"/>
+        </w:rPr>
+        <w:t xml:space="preserve"> </w:t>
+      </w:r>
+      <w:proofErr w:type="spellStart"/>
+      <w:proofErr w:type="gramStart"/>
+      <w:r>
+        <w:rPr>
+          <w:color w:val="FFFFFF" w:themeColor="background1"/>
+          <w:highlight w:val="black"/>
+        </w:rPr>
+        <w:t>request.method</w:t>
+      </w:r>
+      <w:proofErr w:type="spellEnd"/>
+      <w:proofErr w:type="gramEnd"/>
+      <w:r>
+        <w:rPr>
+          <w:color w:val="FFFFFF" w:themeColor="background1"/>
+          <w:highlight w:val="black"/>
+        </w:rPr>
+        <w:t xml:space="preserve"> == 'DELETE':</w:t>
+      </w:r>
+    </w:p>
+    <w:p>
+      <w:pPr>
+        <w:spacing w:after="0"/>
+        <w:ind w:left="2160"/>
+        <w:rPr>
+          <w:color w:val="FFFFFF" w:themeColor="background1"/>
+        </w:rPr>
+      </w:pPr>
+      <w:r>
+        <w:rPr>
+          <w:color w:val="FFFFFF" w:themeColor="background1"/>
+        </w:rPr>
+        <w:t xml:space="preserve">    </w:t>
+      </w:r>
+      <w:r>
+        <w:rPr>
+          <w:color w:val="FFFFFF" w:themeColor="background1"/>
+          <w:highlight w:val="black"/>
+        </w:rPr>
+        <w:t xml:space="preserve">    </w:t>
+      </w:r>
+      <w:proofErr w:type="spellStart"/>
+      <w:proofErr w:type="gramStart"/>
+      <w:r>
+        <w:rPr>
+          <w:color w:val="FFFFFF" w:themeColor="background1"/>
+          <w:highlight w:val="black"/>
+        </w:rPr>
+        <w:t>cargo.delete</w:t>
+      </w:r>
+      <w:proofErr w:type="spellEnd"/>
+      <w:proofErr w:type="gramEnd"/>
+      <w:r>
+        <w:rPr>
+          <w:color w:val="FFFFFF" w:themeColor="background1"/>
+          <w:highlight w:val="black"/>
+        </w:rPr>
+        <w:t>()</w:t>
+      </w:r>
+      <w:r>
+        <w:rPr>
+          <w:color w:val="FFFFFF" w:themeColor="background1"/>
+        </w:rPr>
+        <w:t xml:space="preserve"> </w:t>
+      </w:r>
+    </w:p>
+    <w:p>
+      <w:pPr>
+        <w:spacing w:after="0"/>
+        <w:ind w:left="1440"/>
+      </w:pPr>
+    </w:p>
+    <w:p>
+      <w:pPr>
+        <w:pStyle w:val="Heading2"/>
+        <w:ind w:firstLine="720"/>
+      </w:pPr>
+      <w:r>
+        <w:t>M</w:t>
+      </w:r>
+      <w:r>
+        <w:t>erged Back to Master</w:t>
+      </w:r>
+    </w:p>
+    <w:p>
+      <w:pPr>
+        <w:spacing w:after="0"/>
+        <w:ind w:left="1440"/>
+      </w:pPr>
+    </w:p>
+    <w:p>
+      <w:pPr>
+        <w:pStyle w:val="Heading2"/>
+        <w:spacing w:before="0"/>
+      </w:pPr>
+      <w:r>
+        <w:tab/>
+        <w:t>Added Some More Columns</w:t>
+      </w:r>
+    </w:p>
+    <w:p>
+      <w:pPr>
+        <w:spacing w:after="0"/>
+      </w:pPr>
+      <w:r>
+        <w:tab/>
+      </w:r>
+      <w:r>
+        <w:tab/>
+        <w:t xml:space="preserve">Just add them to the sritable3.html file under </w:t>
+      </w:r>
+      <w:r>
+        <w:rPr>
+          <w:b/>
+        </w:rPr>
+        <w:t>fields</w:t>
+      </w:r>
+      <w:r>
+        <w:t>.</w:t>
+      </w:r>
+    </w:p>
+    <w:p>
+      <w:pPr>
+        <w:spacing w:after="0"/>
+      </w:pPr>
+      <w:r>
+        <w:tab/>
+      </w:r>
+      <w:r>
+        <w:tab/>
+        <w:t xml:space="preserve">Then update the </w:t>
+      </w:r>
+      <w:proofErr w:type="spellStart"/>
+      <w:r>
+        <w:t>serializer</w:t>
+      </w:r>
+      <w:proofErr w:type="spellEnd"/>
+      <w:r>
+        <w:t xml:space="preserve"> class </w:t>
+      </w:r>
+      <w:r>
+        <w:rPr>
+          <w:b/>
+        </w:rPr>
+        <w:t>fields</w:t>
+      </w:r>
+      <w:r>
+        <w:t xml:space="preserve"> as well.</w:t>
+      </w:r>
+    </w:p>
+    <w:p>
+      <w:pPr>
+        <w:spacing w:after="0"/>
+      </w:pPr>
+    </w:p>
+    <w:p>
+      <w:pPr>
+        <w:spacing w:after="0"/>
+      </w:pPr>
+    </w:p>
+    <w:p>
+      <w:pPr>
+        <w:pStyle w:val="Heading1"/>
+        <w:numPr>
+          <w:ilvl w:val="0"/>
+          <w:numId w:val="19"/>
+        </w:numPr>
+        <w:spacing w:before="0"/>
+        <w:ind w:left="360"/>
+      </w:pPr>
+      <w:r>
+        <w:t>Secured Login</w:t>
+      </w:r>
+    </w:p>
+    <w:p>
+      <w:pPr>
+        <w:spacing w:after="0"/>
+        <w:ind w:left="360"/>
+      </w:pPr>
+      <w:r>
+        <w:tab/>
+        <w:t>Need to secure the pages with login and access rights groups</w:t>
+      </w:r>
+    </w:p>
+    <w:p>
+      <w:pPr>
+        <w:spacing w:after="0"/>
+        <w:ind w:left="360"/>
+      </w:pPr>
+      <w:r>
+        <w:tab/>
+        <w:t>Following the steps here</w:t>
+      </w:r>
+    </w:p>
+    <w:p>
+      <w:pPr>
+        <w:spacing w:after="0"/>
+        <w:ind w:left="360" w:firstLine="360"/>
+      </w:pPr>
+      <w:hyperlink r:id="rId39" w:history="1">
+        <w:r>
+          <w:rPr>
+            <w:rStyle w:val="Hyperlink"/>
+          </w:rPr>
+          <w:t>https://developer.mozilla.org/en-US/docs/Learn/Server-side/Django/Authentication</w:t>
+        </w:r>
+      </w:hyperlink>
+    </w:p>
+    <w:p>
+      <w:pPr>
+        <w:spacing w:after="0"/>
+        <w:ind w:left="360"/>
+      </w:pPr>
+    </w:p>
+    <w:p>
+      <w:pPr>
+        <w:spacing w:after="0"/>
+        <w:ind w:left="720"/>
+      </w:pPr>
+      <w:proofErr w:type="gramStart"/>
+      <w:r>
+        <w:t>First</w:t>
+      </w:r>
+      <w:proofErr w:type="gramEnd"/>
+      <w:r>
+        <w:t xml:space="preserve"> I went to the admin page and created a test user group called testGRP01. Following the instructions, all I did was give it a name and click on Save, did not pick any permissions yet.</w:t>
+      </w:r>
+    </w:p>
+    <w:p>
+      <w:pPr>
+        <w:spacing w:after="0"/>
+        <w:ind w:left="720"/>
+      </w:pPr>
+      <w:proofErr w:type="gramStart"/>
+      <w:r>
+        <w:t>Next</w:t>
+      </w:r>
+      <w:proofErr w:type="gramEnd"/>
+      <w:r>
+        <w:t xml:space="preserve"> I created a new user called testUSER01. This will be the “regular user”.</w:t>
+      </w:r>
+      <w:r>
+        <w:t xml:space="preserve"> All I did was add the user to the group I just created, nothing else like permissions.</w:t>
+      </w:r>
+    </w:p>
+    <w:p>
+      <w:pPr>
+        <w:spacing w:after="0"/>
+        <w:ind w:left="360"/>
+      </w:pPr>
+    </w:p>
+    <w:p>
+      <w:pPr>
+        <w:pStyle w:val="Heading2"/>
+      </w:pPr>
+      <w:r>
+        <w:tab/>
+        <w:t>Registration Folder</w:t>
+      </w:r>
+    </w:p>
+    <w:p>
+      <w:pPr>
+        <w:spacing w:after="0"/>
+        <w:ind w:left="720" w:firstLine="360"/>
+      </w:pPr>
+      <w:r>
+        <w:t xml:space="preserve">Next add this line in the </w:t>
+      </w:r>
+      <w:r>
+        <w:rPr>
+          <w:b/>
+        </w:rPr>
+        <w:t xml:space="preserve">project </w:t>
+      </w:r>
+      <w:r>
+        <w:t xml:space="preserve">(not the app) </w:t>
+      </w:r>
+      <w:r>
+        <w:rPr>
+          <w:b/>
+        </w:rPr>
+        <w:t>urls.py</w:t>
+      </w:r>
+    </w:p>
+    <w:p>
+      <w:pPr>
+        <w:spacing w:after="0"/>
+        <w:ind w:left="720"/>
+      </w:pPr>
+    </w:p>
+    <w:p>
+      <w:pPr>
+        <w:spacing w:after="0"/>
+        <w:ind w:left="720" w:firstLine="360"/>
+        <w:rPr>
+          <w:color w:val="FFFFFF" w:themeColor="background1"/>
+        </w:rPr>
+      </w:pPr>
+      <w:r>
+        <w:t xml:space="preserve">    </w:t>
+      </w:r>
+      <w:proofErr w:type="spellStart"/>
+      <w:proofErr w:type="gramStart"/>
+      <w:r>
+        <w:rPr>
+          <w:color w:val="FFFFFF" w:themeColor="background1"/>
+          <w:highlight w:val="black"/>
+        </w:rPr>
+        <w:t>url</w:t>
+      </w:r>
+      <w:proofErr w:type="spellEnd"/>
+      <w:r>
+        <w:rPr>
+          <w:color w:val="FFFFFF" w:themeColor="background1"/>
+          <w:highlight w:val="black"/>
+        </w:rPr>
+        <w:t>(</w:t>
+      </w:r>
+      <w:proofErr w:type="spellStart"/>
+      <w:proofErr w:type="gramEnd"/>
+      <w:r>
+        <w:rPr>
+          <w:color w:val="FFFFFF" w:themeColor="background1"/>
+          <w:highlight w:val="black"/>
+        </w:rPr>
+        <w:t>r'^accounts</w:t>
+      </w:r>
+      <w:proofErr w:type="spellEnd"/>
+      <w:r>
+        <w:rPr>
+          <w:color w:val="FFFFFF" w:themeColor="background1"/>
+          <w:highlight w:val="black"/>
+        </w:rPr>
+        <w:t>/', include('</w:t>
+      </w:r>
+      <w:proofErr w:type="spellStart"/>
+      <w:r>
+        <w:rPr>
+          <w:color w:val="FFFFFF" w:themeColor="background1"/>
+          <w:highlight w:val="black"/>
+        </w:rPr>
+        <w:t>django.contrib.auth.urls</w:t>
+      </w:r>
+      <w:proofErr w:type="spellEnd"/>
+      <w:r>
+        <w:rPr>
+          <w:color w:val="FFFFFF" w:themeColor="background1"/>
+          <w:highlight w:val="black"/>
+        </w:rPr>
+        <w:t>')),</w:t>
+      </w:r>
+    </w:p>
+    <w:p>
+      <w:pPr>
+        <w:spacing w:after="0"/>
+        <w:ind w:left="720"/>
+      </w:pPr>
+    </w:p>
+    <w:p>
+      <w:pPr>
+        <w:spacing w:after="0"/>
+        <w:ind w:left="1080"/>
+      </w:pPr>
+      <w:r>
+        <w:t>and can see all the login/logout/reset options in the page-not-found error message</w:t>
+      </w:r>
+      <w:r>
+        <w:t>.</w:t>
+      </w:r>
+      <w:r>
+        <w:t xml:space="preserve"> Following the instructions, tried this</w:t>
+      </w:r>
+    </w:p>
+    <w:p>
+      <w:pPr>
+        <w:spacing w:after="0"/>
+        <w:ind w:left="1800" w:firstLine="360"/>
+      </w:pPr>
+      <w:hyperlink r:id="rId40" w:history="1">
+        <w:r>
+          <w:rPr>
+            <w:rStyle w:val="Hyperlink"/>
+          </w:rPr>
+          <w:t>http://127.0.0.1:8000/accounts/login/</w:t>
+        </w:r>
+      </w:hyperlink>
+    </w:p>
+    <w:p>
+      <w:pPr>
+        <w:spacing w:after="0"/>
+        <w:ind w:left="1080"/>
+      </w:pPr>
+      <w:r>
+        <w:t xml:space="preserve">and sure enough, I get template not found on registration/login.html. </w:t>
+      </w:r>
+      <w:proofErr w:type="gramStart"/>
+      <w:r>
+        <w:t>So</w:t>
+      </w:r>
+      <w:proofErr w:type="gramEnd"/>
+      <w:r>
+        <w:t xml:space="preserve"> I need to create the </w:t>
+      </w:r>
+      <w:r>
+        <w:rPr>
+          <w:b/>
+        </w:rPr>
+        <w:t>registration</w:t>
+      </w:r>
+      <w:r>
+        <w:t xml:space="preserve"> folder.</w:t>
+      </w:r>
+    </w:p>
+    <w:p>
+      <w:pPr>
+        <w:spacing w:after="0"/>
+        <w:ind w:left="1080"/>
+      </w:pPr>
+    </w:p>
+    <w:p>
+      <w:r>
+        <w:tab/>
+      </w:r>
+      <w:r>
+        <w:tab/>
+      </w:r>
+      <w:proofErr w:type="gramStart"/>
+      <w:r>
+        <w:t>Next</w:t>
+      </w:r>
+      <w:proofErr w:type="gramEnd"/>
+      <w:r>
+        <w:t xml:space="preserve"> I created the registration folder under the templates folder.</w:t>
+      </w:r>
+    </w:p>
+    <w:p>
+      <w:pPr>
+        <w:ind w:left="2160" w:firstLine="720"/>
+      </w:pPr>
+      <w:r>
+        <w:rPr>
+          <w:noProof/>
+        </w:rPr>
+        <w:lastRenderedPageBreak/>
+        <w:drawing>
+          <wp:inline distT="0" distB="0" distL="0" distR="0">
+            <wp:extent cx="1743075" cy="4181475"/>
+            <wp:effectExtent l="0" t="0" r="9525" b="9525"/>
+            <wp:docPr id="4" name="Picture 4"/>
+            <wp:cNvGraphicFramePr>
+              <a:graphicFrameLocks xmlns:a="http://schemas.openxmlformats.org/drawingml/2006/main" noChangeAspect="1"/>
+            </wp:cNvGraphicFramePr>
+            <a:graphic xmlns:a="http://schemas.openxmlformats.org/drawingml/2006/main">
+              <a:graphicData uri="http://schemas.openxmlformats.org/drawingml/2006/picture">
+                <pic:pic xmlns:pic="http://schemas.openxmlformats.org/drawingml/2006/picture">
+                  <pic:nvPicPr>
+                    <pic:cNvPr id="0" name="Picture 1"/>
+                    <pic:cNvPicPr>
+                      <a:picLocks noChangeAspect="1" noChangeArrowheads="1"/>
+                    </pic:cNvPicPr>
+                  </pic:nvPicPr>
+                  <pic:blipFill>
+                    <a:blip r:embed="rId41">
+                      <a:extLst>
+                        <a:ext uri="{28A0092B-C50C-407E-A947-70E740481C1C}">
+                          <a14:useLocalDpi xmlns:a14="http://schemas.microsoft.com/office/drawing/2010/main" val="0"/>
+                        </a:ext>
+                      </a:extLst>
+                    </a:blip>
+                    <a:srcRect/>
+                    <a:stretch>
+                      <a:fillRect/>
+                    </a:stretch>
+                  </pic:blipFill>
+                  <pic:spPr bwMode="auto">
+                    <a:xfrm>
+                      <a:off x="0" y="0"/>
+                      <a:ext cx="1743075" cy="4181475"/>
+                    </a:xfrm>
+                    <a:prstGeom prst="rect">
+                      <a:avLst/>
+                    </a:prstGeom>
+                    <a:noFill/>
+                    <a:ln>
+                      <a:noFill/>
+                    </a:ln>
+                  </pic:spPr>
+                </pic:pic>
+              </a:graphicData>
+            </a:graphic>
+          </wp:inline>
+        </w:drawing>
+      </w:r>
+      <w:r>
+        <w:tab/>
+      </w:r>
+    </w:p>
+    <w:p>
+      <w:pPr>
+        <w:spacing w:after="0"/>
+        <w:ind w:left="1440"/>
+      </w:pPr>
+      <w:r>
+        <w:t xml:space="preserve">Then updated </w:t>
+      </w:r>
+      <w:r>
+        <w:rPr>
+          <w:b/>
+        </w:rPr>
+        <w:t>settings.py</w:t>
+      </w:r>
+      <w:r>
+        <w:rPr>
+          <w:b/>
+        </w:rPr>
+        <w:t xml:space="preserve">. </w:t>
+      </w:r>
+      <w:r>
+        <w:t xml:space="preserve">Instruction </w:t>
+      </w:r>
+      <w:proofErr w:type="gramStart"/>
+      <w:r>
+        <w:t xml:space="preserve">used </w:t>
+      </w:r>
+      <w:r>
+        <w:rPr>
+          <w:b/>
+        </w:rPr>
+        <w:t>.</w:t>
+      </w:r>
+      <w:proofErr w:type="gramEnd"/>
+      <w:r>
+        <w:rPr>
+          <w:b/>
+        </w:rPr>
+        <w:t>/</w:t>
+      </w:r>
+      <w:r>
+        <w:t xml:space="preserve"> but I just used </w:t>
+      </w:r>
+      <w:r>
+        <w:rPr>
+          <w:b/>
+        </w:rPr>
+        <w:t>/</w:t>
+      </w:r>
+      <w:r>
+        <w:t xml:space="preserve"> since the static folder is declared this way in </w:t>
+      </w:r>
+      <w:r>
+        <w:rPr>
+          <w:b/>
+        </w:rPr>
+        <w:t>settings.py</w:t>
+      </w:r>
+      <w:r>
+        <w:t>.</w:t>
+      </w:r>
+    </w:p>
+    <w:p>
+      <w:pPr>
+        <w:spacing w:after="0"/>
+      </w:pPr>
+    </w:p>
+    <w:p>
+      <w:pPr>
+        <w:spacing w:after="0"/>
+        <w:ind w:left="2160"/>
+        <w:rPr>
+          <w:color w:val="FFFFFF" w:themeColor="background1"/>
+          <w:highlight w:val="black"/>
+        </w:rPr>
+      </w:pPr>
+      <w:r>
+        <w:rPr>
+          <w:color w:val="FFFFFF" w:themeColor="background1"/>
+          <w:highlight w:val="black"/>
+        </w:rPr>
+        <w:t>TEMPLATES = [</w:t>
+      </w:r>
+    </w:p>
+    <w:p>
+      <w:pPr>
+        <w:spacing w:after="0"/>
+        <w:ind w:left="2160" w:firstLine="360"/>
+        <w:rPr>
+          <w:color w:val="FFFFFF" w:themeColor="background1"/>
+          <w:highlight w:val="black"/>
+        </w:rPr>
+      </w:pPr>
+      <w:r>
+        <w:rPr>
+          <w:color w:val="FFFFFF" w:themeColor="background1"/>
+          <w:highlight w:val="black"/>
+        </w:rPr>
+        <w:t xml:space="preserve">… </w:t>
+      </w:r>
+    </w:p>
+    <w:p>
+      <w:pPr>
+        <w:spacing w:after="0"/>
+        <w:ind w:left="2160" w:firstLine="360"/>
+        <w:rPr>
+          <w:color w:val="FFFFFF" w:themeColor="background1"/>
+          <w:highlight w:val="black"/>
+        </w:rPr>
+      </w:pPr>
+      <w:r>
+        <w:rPr>
+          <w:color w:val="FFFFFF" w:themeColor="background1"/>
+          <w:highlight w:val="black"/>
+        </w:rPr>
+        <w:t>'DIRS': ['/templates',],</w:t>
+      </w:r>
+    </w:p>
+    <w:p>
+      <w:pPr>
+        <w:spacing w:after="0"/>
+        <w:ind w:left="2160" w:firstLine="360"/>
+        <w:rPr>
+          <w:color w:val="FFFFFF" w:themeColor="background1"/>
+        </w:rPr>
+      </w:pPr>
+      <w:r>
+        <w:rPr>
+          <w:color w:val="FFFFFF" w:themeColor="background1"/>
+          <w:highlight w:val="black"/>
+        </w:rPr>
+        <w:t>…</w:t>
+      </w:r>
+      <w:r>
+        <w:rPr>
+          <w:color w:val="FFFFFF" w:themeColor="background1"/>
+        </w:rPr>
+        <w:t xml:space="preserve"> </w:t>
+      </w:r>
+    </w:p>
+    <w:p>
+      <w:pPr>
+        <w:spacing w:after="0"/>
+        <w:ind w:left="1440"/>
+      </w:pPr>
+      <w:r>
+        <w:t xml:space="preserve">Created a </w:t>
+      </w:r>
+      <w:r>
+        <w:rPr>
+          <w:b/>
+        </w:rPr>
+        <w:t>login.</w:t>
+      </w:r>
+      <w:r>
+        <w:t>html</w:t>
+      </w:r>
+      <w:r>
+        <w:t xml:space="preserve"> file in there and added the code.</w:t>
+      </w:r>
+    </w:p>
+    <w:p>
+      <w:pPr>
+        <w:spacing w:after="0"/>
+        <w:ind w:left="1440"/>
+      </w:pPr>
+      <w:r>
+        <w:t>Tried</w:t>
+      </w:r>
+      <w:r>
+        <w:t xml:space="preserve"> going to </w:t>
+      </w:r>
+      <w:hyperlink r:id="rId42" w:history="1">
+        <w:r>
+          <w:rPr>
+            <w:rStyle w:val="Hyperlink"/>
+          </w:rPr>
+          <w:t>http://127.0.0.1:8000/accounts/login/</w:t>
+        </w:r>
+      </w:hyperlink>
+      <w:r>
+        <w:t xml:space="preserve"> again and it seems to be picking up the login.html</w:t>
+      </w:r>
+      <w:r>
+        <w:t xml:space="preserve"> but get error because </w:t>
+      </w:r>
+      <w:r>
+        <w:rPr>
+          <w:b/>
+        </w:rPr>
+        <w:t>base_generic.html</w:t>
+      </w:r>
+      <w:r>
+        <w:t xml:space="preserve"> is not found </w:t>
+      </w:r>
+      <w:proofErr w:type="spellStart"/>
+      <w:r>
+        <w:t>any where</w:t>
+      </w:r>
+      <w:proofErr w:type="spellEnd"/>
+      <w:r>
+        <w:t xml:space="preserve"> (because it does not exist).</w:t>
+      </w:r>
+    </w:p>
+    <w:p>
+      <w:pPr>
+        <w:spacing w:after="0"/>
+      </w:pPr>
+    </w:p>
+    <w:p>
+      <w:pPr>
+        <w:pStyle w:val="Heading2"/>
+        <w:ind w:left="720"/>
+      </w:pPr>
+      <w:r>
+        <w:t>Base_generic.html</w:t>
+      </w:r>
+    </w:p>
+    <w:p>
+      <w:pPr>
+        <w:ind w:left="1440"/>
+      </w:pPr>
+      <w:r>
+        <w:t xml:space="preserve">Since this file is referenced often and on many of the tutorial web sites (at least for authentication), I created according to the tutorial here. In addition, I also created the </w:t>
+      </w:r>
+      <w:r>
+        <w:rPr>
+          <w:b/>
+        </w:rPr>
+        <w:t>style.css</w:t>
+      </w:r>
+      <w:r>
+        <w:t xml:space="preserve"> that is referenced. </w:t>
+      </w:r>
+    </w:p>
+    <w:p>
+      <w:pPr>
+        <w:ind w:left="1440"/>
+      </w:pPr>
+      <w:hyperlink r:id="rId43" w:history="1">
+        <w:r>
+          <w:rPr>
+            <w:rStyle w:val="Hyperlink"/>
+          </w:rPr>
+          <w:t>https://developer.mozilla.org/en-US/docs/Learn/Server-side/Django/Home_page</w:t>
+        </w:r>
+      </w:hyperlink>
+    </w:p>
+    <w:p>
+      <w:pPr>
+        <w:ind w:left="1440"/>
+      </w:pPr>
+    </w:p>
+    <w:p>
+      <w:pPr>
+        <w:ind w:left="2160" w:firstLine="720"/>
+      </w:pPr>
+      <w:r>
+        <w:rPr>
+          <w:noProof/>
+        </w:rPr>
+        <w:lastRenderedPageBreak/>
+        <w:drawing>
+          <wp:inline distT="0" distB="0" distL="0" distR="0">
+            <wp:extent cx="1857375" cy="3933825"/>
+            <wp:effectExtent l="0" t="0" r="9525" b="9525"/>
+            <wp:docPr id="5" name="Picture 5"/>
+            <wp:cNvGraphicFramePr>
+              <a:graphicFrameLocks xmlns:a="http://schemas.openxmlformats.org/drawingml/2006/main" noChangeAspect="1"/>
+            </wp:cNvGraphicFramePr>
+            <a:graphic xmlns:a="http://schemas.openxmlformats.org/drawingml/2006/main">
+              <a:graphicData uri="http://schemas.openxmlformats.org/drawingml/2006/picture">
+                <pic:pic xmlns:pic="http://schemas.openxmlformats.org/drawingml/2006/picture">
+                  <pic:nvPicPr>
+                    <pic:cNvPr id="0" name="Picture 2"/>
+                    <pic:cNvPicPr>
+                      <a:picLocks noChangeAspect="1" noChangeArrowheads="1"/>
+                    </pic:cNvPicPr>
+                  </pic:nvPicPr>
+                  <pic:blipFill>
+                    <a:blip r:embed="rId44">
+                      <a:extLst>
+                        <a:ext uri="{28A0092B-C50C-407E-A947-70E740481C1C}">
+                          <a14:useLocalDpi xmlns:a14="http://schemas.microsoft.com/office/drawing/2010/main" val="0"/>
+                        </a:ext>
+                      </a:extLst>
+                    </a:blip>
+                    <a:srcRect/>
+                    <a:stretch>
+                      <a:fillRect/>
+                    </a:stretch>
+                  </pic:blipFill>
+                  <pic:spPr bwMode="auto">
+                    <a:xfrm>
+                      <a:off x="0" y="0"/>
+                      <a:ext cx="1857375" cy="3933825"/>
+                    </a:xfrm>
+                    <a:prstGeom prst="rect">
+                      <a:avLst/>
+                    </a:prstGeom>
+                    <a:noFill/>
+                    <a:ln>
+                      <a:noFill/>
+                    </a:ln>
+                  </pic:spPr>
+                </pic:pic>
+              </a:graphicData>
+            </a:graphic>
+          </wp:inline>
+        </w:drawing>
+      </w:r>
+    </w:p>
+    <w:p>
+      <w:pPr>
+        <w:spacing w:after="0"/>
+        <w:ind w:left="720"/>
+      </w:pPr>
+      <w:r>
+        <w:t xml:space="preserve">Now I reload </w:t>
+      </w:r>
+      <w:hyperlink r:id="rId45" w:history="1">
+        <w:r>
+          <w:rPr>
+            <w:rStyle w:val="Hyperlink"/>
+          </w:rPr>
+          <w:t>http://127.0.0.1:8000/accounts/login/</w:t>
+        </w:r>
+      </w:hyperlink>
+      <w:r>
+        <w:t xml:space="preserve"> and got the generic login page.</w:t>
+      </w:r>
+      <w:r>
+        <w:t xml:space="preserve"> I tried logging on and it </w:t>
+      </w:r>
+      <w:proofErr w:type="gramStart"/>
+      <w:r>
+        <w:t>actually went</w:t>
+      </w:r>
+      <w:proofErr w:type="gramEnd"/>
+      <w:r>
+        <w:t xml:space="preserve"> through…only I got an error that </w:t>
+      </w:r>
+      <w:r>
+        <w:rPr>
+          <w:b/>
+        </w:rPr>
+        <w:t>accounts/profile/</w:t>
+      </w:r>
+      <w:r>
+        <w:t xml:space="preserve"> does not exist…because it doesn’t. This is as expected in the tutorial as well.</w:t>
+      </w:r>
+    </w:p>
+    <w:p>
+      <w:pPr>
+        <w:spacing w:after="0"/>
+        <w:ind w:left="720"/>
+      </w:pPr>
+      <w:r>
+        <w:t>So instead of creating this profile page, I will simply redirect to an existing page that I want the user to go to after logging in</w:t>
+      </w:r>
+      <w:r>
+        <w:t xml:space="preserve"> by adding below to my </w:t>
+      </w:r>
+      <w:r>
+        <w:rPr>
+          <w:b/>
+        </w:rPr>
+        <w:t>settings.py</w:t>
+      </w:r>
+      <w:r>
+        <w:t>.</w:t>
+      </w:r>
+    </w:p>
+    <w:p>
+      <w:pPr>
+        <w:spacing w:after="0"/>
+        <w:ind w:left="720"/>
+      </w:pPr>
+    </w:p>
+    <w:p>
+      <w:pPr>
+        <w:spacing w:after="0"/>
+        <w:ind w:left="720"/>
+      </w:pPr>
+      <w:r>
+        <w:tab/>
+      </w:r>
+      <w:r>
+        <w:rPr>
+          <w:color w:val="FFFFFF" w:themeColor="background1"/>
+          <w:highlight w:val="black"/>
+        </w:rPr>
+        <w:t>LOGIN_REDIRECT_URL = '/</w:t>
+      </w:r>
+      <w:proofErr w:type="spellStart"/>
+      <w:r>
+        <w:rPr>
+          <w:color w:val="FFFFFF" w:themeColor="background1"/>
+          <w:highlight w:val="black"/>
+        </w:rPr>
+        <w:t>tbc_sri_app</w:t>
+      </w:r>
+      <w:proofErr w:type="spellEnd"/>
+      <w:r>
+        <w:rPr>
+          <w:color w:val="FFFFFF" w:themeColor="background1"/>
+          <w:highlight w:val="black"/>
+        </w:rPr>
+        <w:t>/sritable3'</w:t>
+      </w:r>
+    </w:p>
+    <w:p>
+      <w:pPr>
+        <w:spacing w:after="0"/>
+        <w:ind w:left="720"/>
+      </w:pPr>
+    </w:p>
+    <w:p>
+      <w:pPr>
+        <w:spacing w:after="0"/>
+        <w:ind w:left="720"/>
+      </w:pPr>
+      <w:r>
+        <w:t xml:space="preserve">Now I go straight to the </w:t>
+      </w:r>
+      <w:proofErr w:type="spellStart"/>
+      <w:r>
+        <w:t>sritable</w:t>
+      </w:r>
+      <w:proofErr w:type="spellEnd"/>
+      <w:r>
+        <w:t xml:space="preserve"> page after logging in!</w:t>
+      </w:r>
       <w:bookmarkStart w:id="51" w:name="_GoBack"/>
       <w:bookmarkEnd w:id="51"/>
-      <w:r>
-        <w:rPr>
-          <w:b/>
-        </w:rPr>
-        <w:t>DELETE</w:t>
-      </w:r>
-      <w:r>
-        <w:t>.</w:t>
-      </w:r>
-    </w:p>
-    <w:p>
-      <w:pPr>
-        <w:spacing w:after="0"/>
-        <w:ind w:left="1440"/>
-      </w:pPr>
-    </w:p>
-    <w:p>
-      <w:pPr>
-        <w:spacing w:after="0"/>
-        <w:ind w:left="1440"/>
-      </w:pPr>
-      <w:r>
-        <w:rPr>
-          <w:b/>
-        </w:rPr>
-        <w:t>View.py</w:t>
-      </w:r>
-    </w:p>
-    <w:p>
-      <w:pPr>
-        <w:spacing w:after="0"/>
-        <w:ind w:left="2160"/>
-        <w:rPr>
-          <w:color w:val="FFFFFF" w:themeColor="background1"/>
-          <w:highlight w:val="black"/>
-        </w:rPr>
-      </w:pPr>
-      <w:r>
-        <w:rPr>
-          <w:color w:val="FFFFFF" w:themeColor="background1"/>
-        </w:rPr>
-        <w:t xml:space="preserve">    </w:t>
-      </w:r>
-      <w:proofErr w:type="spellStart"/>
-      <w:r>
-        <w:rPr>
-          <w:color w:val="FFFFFF" w:themeColor="background1"/>
-          <w:highlight w:val="black"/>
-        </w:rPr>
-        <w:t>elif</w:t>
-      </w:r>
-      <w:proofErr w:type="spellEnd"/>
-      <w:r>
-        <w:rPr>
-          <w:color w:val="FFFFFF" w:themeColor="background1"/>
-          <w:highlight w:val="black"/>
-        </w:rPr>
-        <w:t xml:space="preserve"> </w:t>
-      </w:r>
-      <w:proofErr w:type="spellStart"/>
-      <w:proofErr w:type="gramStart"/>
-      <w:r>
-        <w:rPr>
-          <w:color w:val="FFFFFF" w:themeColor="background1"/>
-          <w:highlight w:val="black"/>
-        </w:rPr>
-        <w:t>request.method</w:t>
-      </w:r>
-      <w:proofErr w:type="spellEnd"/>
-      <w:proofErr w:type="gramEnd"/>
-      <w:r>
-        <w:rPr>
-          <w:color w:val="FFFFFF" w:themeColor="background1"/>
-          <w:highlight w:val="black"/>
-        </w:rPr>
-        <w:t xml:space="preserve"> == 'DELETE':</w:t>
-      </w:r>
-    </w:p>
-    <w:p>
-      <w:pPr>
-        <w:spacing w:after="0"/>
-        <w:ind w:left="2160"/>
-        <w:rPr>
-          <w:color w:val="FFFFFF" w:themeColor="background1"/>
-        </w:rPr>
-      </w:pPr>
-      <w:r>
-        <w:rPr>
-          <w:color w:val="FFFFFF" w:themeColor="background1"/>
-        </w:rPr>
-        <w:t xml:space="preserve">    </w:t>
-      </w:r>
-      <w:r>
-        <w:rPr>
-          <w:color w:val="FFFFFF" w:themeColor="background1"/>
-          <w:highlight w:val="black"/>
-        </w:rPr>
-        <w:t xml:space="preserve">    </w:t>
-      </w:r>
-      <w:proofErr w:type="spellStart"/>
-      <w:proofErr w:type="gramStart"/>
-      <w:r>
-        <w:rPr>
-          <w:color w:val="FFFFFF" w:themeColor="background1"/>
-          <w:highlight w:val="black"/>
-        </w:rPr>
-        <w:t>cargo.delete</w:t>
-      </w:r>
-      <w:proofErr w:type="spellEnd"/>
-      <w:proofErr w:type="gramEnd"/>
-      <w:r>
-        <w:rPr>
-          <w:color w:val="FFFFFF" w:themeColor="background1"/>
-          <w:highlight w:val="black"/>
-        </w:rPr>
-        <w:t>()</w:t>
-      </w:r>
-      <w:r>
-        <w:rPr>
-          <w:color w:val="FFFFFF" w:themeColor="background1"/>
-        </w:rPr>
-        <w:t xml:space="preserve"> </w:t>
-      </w:r>
-    </w:p>
-    <w:p>
-      <w:pPr>
-        <w:spacing w:after="0"/>
-        <w:ind w:left="1440"/>
-      </w:pPr>
-    </w:p>
-    <w:p>
-      <w:pPr>
-        <w:spacing w:after="0"/>
-        <w:ind w:left="1440"/>
-      </w:pPr>
-    </w:p>
-    <w:p>
-      <w:pPr>
-        <w:spacing w:after="0"/>
-        <w:ind w:left="1440"/>
-      </w:pPr>
-    </w:p>
+    </w:p>
+    <w:p>
+      <w:pPr>
+        <w:spacing w:after="0"/>
+      </w:pPr>
+    </w:p>
+    <w:p>
+      <w:pPr>
+        <w:pStyle w:val="Heading1"/>
+        <w:spacing w:before="0"/>
+      </w:pPr>
+      <w:r>
+        <w:t>What’s Next</w:t>
+      </w:r>
+    </w:p>
+    <w:p>
+      <w:pPr>
+        <w:spacing w:after="0"/>
+      </w:pPr>
+    </w:p>
+    <w:p>
+      <w:pPr>
+        <w:pStyle w:val="Heading2"/>
+      </w:pPr>
+      <w:r>
+        <w:tab/>
+        <w:t>Change DB</w:t>
+      </w:r>
+    </w:p>
+    <w:p>
+      <w:r>
+        <w:tab/>
+      </w:r>
+      <w:r>
+        <w:tab/>
+        <w:t>Switch over to PostgreSQL</w:t>
+      </w:r>
+      <w:r>
+        <w:tab/>
+      </w:r>
+    </w:p>
+    <w:p>
+      <w:pPr>
+        <w:pStyle w:val="Heading2"/>
+      </w:pPr>
+      <w:r>
+        <w:tab/>
+        <w:t>Update at HBL Level</w:t>
+      </w:r>
+    </w:p>
+    <w:p>
+      <w:r>
+        <w:tab/>
+      </w:r>
+      <w:r>
+        <w:tab/>
+        <w:t>Be able to update data at HBL level instead of container</w:t>
+      </w:r>
+    </w:p>
+    <w:p>
+      <w:pPr>
+        <w:pStyle w:val="Heading2"/>
+      </w:pPr>
+      <w:r>
+        <w:tab/>
+        <w:t>Container Details Page</w:t>
+      </w:r>
+    </w:p>
+    <w:p>
+      <w:r>
+        <w:tab/>
+      </w:r>
+      <w:r>
+        <w:tab/>
+        <w:t>Bread crumbs and map</w:t>
+      </w:r>
+    </w:p>
+    <w:p>
+      <w:pPr>
+        <w:pStyle w:val="Heading2"/>
+      </w:pPr>
+      <w:r>
+        <w:lastRenderedPageBreak/>
+        <w:tab/>
+        <w:t>Highlight Rows on Rules</w:t>
+      </w:r>
+    </w:p>
+    <w:p>
+      <w:r>
+        <w:tab/>
+      </w:r>
+      <w:r>
+        <w:tab/>
+        <w:t>Exception management like containers behind schedule</w:t>
+      </w:r>
+      <w:r>
+        <w:tab/>
+      </w:r>
+    </w:p>
+    <w:p>
+      <w:pPr>
+        <w:pStyle w:val="Heading2"/>
+      </w:pPr>
+      <w:r>
+        <w:tab/>
+        <w:t xml:space="preserve">Map with </w:t>
+      </w:r>
+      <w:proofErr w:type="spellStart"/>
+      <w:r>
+        <w:t>MacroPoint</w:t>
+      </w:r>
+      <w:proofErr w:type="spellEnd"/>
+    </w:p>
+    <w:p/>
     <w:p>
       <w:pPr>
         <w:pStyle w:val="Heading1"/>
@@ -26954,7 +27914,7 @@
         <w:spacing w:after="0"/>
         <w:ind w:firstLine="360"/>
       </w:pPr>
-      <w:hyperlink r:id="rId39" w:history="1">
+      <w:hyperlink r:id="rId46" w:history="1">
         <w:r>
           <w:rPr>
             <w:rStyle w:val="Hyperlink"/>
@@ -26998,7 +27958,7 @@
           <w:rFonts w:cs="Courier New"/>
         </w:rPr>
       </w:pPr>
-      <w:hyperlink r:id="rId40" w:history="1">
+      <w:hyperlink r:id="rId47" w:history="1">
         <w:r>
           <w:rPr>
             <w:rStyle w:val="Hyperlink"/>
@@ -27053,7 +28013,7 @@
           <w:rFonts w:cs="Courier New"/>
         </w:rPr>
       </w:pPr>
-      <w:hyperlink r:id="rId41" w:anchor="toc-settings-for-managing-static-files" w:history="1">
+      <w:hyperlink r:id="rId48" w:anchor="toc-settings-for-managing-static-files" w:history="1">
         <w:r>
           <w:rPr>
             <w:rStyle w:val="Hyperlink"/>
@@ -27072,7 +28032,7 @@
           <w:rFonts w:cs="Courier New"/>
         </w:rPr>
       </w:pPr>
-      <w:hyperlink r:id="rId42" w:history="1">
+      <w:hyperlink r:id="rId49" w:history="1">
         <w:r>
           <w:rPr>
             <w:rStyle w:val="Hyperlink"/>
@@ -27126,7 +28086,7 @@
           <w:szCs w:val="24"/>
         </w:rPr>
       </w:pPr>
-      <w:hyperlink r:id="rId43" w:anchor="requirement" w:history="1">
+      <w:hyperlink r:id="rId50" w:anchor="requirement" w:history="1">
         <w:r>
           <w:rPr>
             <w:rStyle w:val="Hyperlink"/>
@@ -27147,7 +28107,7 @@
           <w:szCs w:val="24"/>
         </w:rPr>
       </w:pPr>
-      <w:hyperlink r:id="rId44" w:history="1">
+      <w:hyperlink r:id="rId51" w:history="1">
         <w:r>
           <w:rPr>
             <w:rStyle w:val="Hyperlink"/>
@@ -27167,7 +28127,7 @@
           <w:rFonts w:cs="Courier New"/>
         </w:rPr>
       </w:pPr>
-      <w:hyperlink r:id="rId45" w:history="1">
+      <w:hyperlink r:id="rId52" w:history="1">
         <w:r>
           <w:rPr>
             <w:rStyle w:val="Hyperlink"/>
@@ -27186,7 +28146,7 @@
           <w:rFonts w:cs="Courier New"/>
         </w:rPr>
       </w:pPr>
-      <w:hyperlink r:id="rId46" w:history="1">
+      <w:hyperlink r:id="rId53" w:history="1">
         <w:r>
           <w:rPr>
             <w:rStyle w:val="Hyperlink"/>
@@ -27249,7 +28209,7 @@
           <w:rFonts w:cs="Courier New"/>
         </w:rPr>
       </w:pPr>
-      <w:hyperlink r:id="rId47" w:history="1">
+      <w:hyperlink r:id="rId54" w:history="1">
         <w:r>
           <w:rPr>
             <w:rStyle w:val="Hyperlink"/>
@@ -27288,7 +28248,7 @@
         <w:spacing w:after="0"/>
         <w:ind w:left="1080"/>
       </w:pPr>
-      <w:hyperlink r:id="rId48" w:history="1">
+      <w:hyperlink r:id="rId55" w:history="1">
         <w:r>
           <w:rPr>
             <w:rStyle w:val="Hyperlink"/>
@@ -27303,7 +28263,7 @@
         <w:spacing w:after="0"/>
         <w:ind w:left="1080"/>
       </w:pPr>
-      <w:hyperlink r:id="rId49" w:history="1">
+      <w:hyperlink r:id="rId56" w:history="1">
         <w:r>
           <w:rPr>
             <w:rStyle w:val="Hyperlink"/>
@@ -30494,7 +31454,7 @@
 </file>
 
 <file path=customXml/itemProps1.xml><?xml version="1.0" encoding="utf-8"?>
-<ds:datastoreItem xmlns:ds="http://schemas.openxmlformats.org/officeDocument/2006/customXml" ds:itemID="{AD5FD0F2-8D0A-496C-9359-F50B62462288}">
+<ds:datastoreItem xmlns:ds="http://schemas.openxmlformats.org/officeDocument/2006/customXml" ds:itemID="{32D4F35D-A66A-48C6-98AE-0C02F49718D2}">
   <ds:schemaRefs>
     <ds:schemaRef ds:uri="http://schemas.openxmlformats.org/officeDocument/2006/bibliography"/>
   </ds:schemaRefs>

</xml_diff>

<commit_message>
Got authentication working to protect my pages. Ready to move on to the next task of switching the DB to Postgres
</commit_message>
<xml_diff>
--- a/notes.docx
+++ b/notes.docx
@@ -53,7 +53,7 @@
           <w:r>
             <w:fldChar w:fldCharType="separate"/>
           </w:r>
-          <w:hyperlink w:anchor="_Toc500280723" w:history="1">
+          <w:hyperlink w:anchor="_Toc501486263" w:history="1">
             <w:r>
               <w:rPr>
                 <w:rStyle w:val="Hyperlink"/>
@@ -80,7 +80,7 @@
                 <w:noProof/>
                 <w:webHidden/>
               </w:rPr>
-              <w:instrText xml:space="preserve"> PAGEREF _Toc500280723 \h </w:instrText>
+              <w:instrText xml:space="preserve"> PAGEREF _Toc501486263 \h </w:instrText>
             </w:r>
             <w:r>
               <w:rPr>
@@ -121,7 +121,7 @@
               <w:noProof/>
             </w:rPr>
           </w:pPr>
-          <w:hyperlink w:anchor="_Toc500280724" w:history="1">
+          <w:hyperlink w:anchor="_Toc501486264" w:history="1">
             <w:r>
               <w:rPr>
                 <w:rStyle w:val="Hyperlink"/>
@@ -148,7 +148,7 @@
                 <w:noProof/>
                 <w:webHidden/>
               </w:rPr>
-              <w:instrText xml:space="preserve"> PAGEREF _Toc500280724 \h </w:instrText>
+              <w:instrText xml:space="preserve"> PAGEREF _Toc501486264 \h </w:instrText>
             </w:r>
             <w:r>
               <w:rPr>
@@ -190,7 +190,7 @@
               <w:noProof/>
             </w:rPr>
           </w:pPr>
-          <w:hyperlink w:anchor="_Toc500280725" w:history="1">
+          <w:hyperlink w:anchor="_Toc501486265" w:history="1">
             <w:r>
               <w:rPr>
                 <w:rStyle w:val="Hyperlink"/>
@@ -230,7 +230,7 @@
                 <w:noProof/>
                 <w:webHidden/>
               </w:rPr>
-              <w:instrText xml:space="preserve"> PAGEREF _Toc500280725 \h </w:instrText>
+              <w:instrText xml:space="preserve"> PAGEREF _Toc501486265 \h </w:instrText>
             </w:r>
             <w:r>
               <w:rPr>
@@ -272,7 +272,7 @@
               <w:noProof/>
             </w:rPr>
           </w:pPr>
-          <w:hyperlink w:anchor="_Toc500280726" w:history="1">
+          <w:hyperlink w:anchor="_Toc501486266" w:history="1">
             <w:r>
               <w:rPr>
                 <w:rStyle w:val="Hyperlink"/>
@@ -312,7 +312,7 @@
                 <w:noProof/>
                 <w:webHidden/>
               </w:rPr>
-              <w:instrText xml:space="preserve"> PAGEREF _Toc500280726 \h </w:instrText>
+              <w:instrText xml:space="preserve"> PAGEREF _Toc501486266 \h </w:instrText>
             </w:r>
             <w:r>
               <w:rPr>
@@ -354,7 +354,7 @@
               <w:noProof/>
             </w:rPr>
           </w:pPr>
-          <w:hyperlink w:anchor="_Toc500280727" w:history="1">
+          <w:hyperlink w:anchor="_Toc501486267" w:history="1">
             <w:r>
               <w:rPr>
                 <w:rStyle w:val="Hyperlink"/>
@@ -394,7 +394,7 @@
                 <w:noProof/>
                 <w:webHidden/>
               </w:rPr>
-              <w:instrText xml:space="preserve"> PAGEREF _Toc500280727 \h </w:instrText>
+              <w:instrText xml:space="preserve"> PAGEREF _Toc501486267 \h </w:instrText>
             </w:r>
             <w:r>
               <w:rPr>
@@ -436,7 +436,7 @@
               <w:noProof/>
             </w:rPr>
           </w:pPr>
-          <w:hyperlink w:anchor="_Toc500280728" w:history="1">
+          <w:hyperlink w:anchor="_Toc501486268" w:history="1">
             <w:r>
               <w:rPr>
                 <w:rStyle w:val="Hyperlink"/>
@@ -476,7 +476,7 @@
                 <w:noProof/>
                 <w:webHidden/>
               </w:rPr>
-              <w:instrText xml:space="preserve"> PAGEREF _Toc500280728 \h </w:instrText>
+              <w:instrText xml:space="preserve"> PAGEREF _Toc501486268 \h </w:instrText>
             </w:r>
             <w:r>
               <w:rPr>
@@ -518,7 +518,7 @@
               <w:noProof/>
             </w:rPr>
           </w:pPr>
-          <w:hyperlink w:anchor="_Toc500280729" w:history="1">
+          <w:hyperlink w:anchor="_Toc501486269" w:history="1">
             <w:r>
               <w:rPr>
                 <w:rStyle w:val="Hyperlink"/>
@@ -558,7 +558,7 @@
                 <w:noProof/>
                 <w:webHidden/>
               </w:rPr>
-              <w:instrText xml:space="preserve"> PAGEREF _Toc500280729 \h </w:instrText>
+              <w:instrText xml:space="preserve"> PAGEREF _Toc501486269 \h </w:instrText>
             </w:r>
             <w:r>
               <w:rPr>
@@ -600,7 +600,7 @@
               <w:noProof/>
             </w:rPr>
           </w:pPr>
-          <w:hyperlink w:anchor="_Toc500280730" w:history="1">
+          <w:hyperlink w:anchor="_Toc501486270" w:history="1">
             <w:r>
               <w:rPr>
                 <w:rStyle w:val="Hyperlink"/>
@@ -640,7 +640,7 @@
                 <w:noProof/>
                 <w:webHidden/>
               </w:rPr>
-              <w:instrText xml:space="preserve"> PAGEREF _Toc500280730 \h </w:instrText>
+              <w:instrText xml:space="preserve"> PAGEREF _Toc501486270 \h </w:instrText>
             </w:r>
             <w:r>
               <w:rPr>
@@ -681,7 +681,7 @@
               <w:noProof/>
             </w:rPr>
           </w:pPr>
-          <w:hyperlink w:anchor="_Toc500280731" w:history="1">
+          <w:hyperlink w:anchor="_Toc501486271" w:history="1">
             <w:r>
               <w:rPr>
                 <w:rStyle w:val="Hyperlink"/>
@@ -708,7 +708,7 @@
                 <w:noProof/>
                 <w:webHidden/>
               </w:rPr>
-              <w:instrText xml:space="preserve"> PAGEREF _Toc500280731 \h </w:instrText>
+              <w:instrText xml:space="preserve"> PAGEREF _Toc501486271 \h </w:instrText>
             </w:r>
             <w:r>
               <w:rPr>
@@ -750,7 +750,7 @@
               <w:noProof/>
             </w:rPr>
           </w:pPr>
-          <w:hyperlink w:anchor="_Toc500280732" w:history="1">
+          <w:hyperlink w:anchor="_Toc501486272" w:history="1">
             <w:r>
               <w:rPr>
                 <w:rStyle w:val="Hyperlink"/>
@@ -790,7 +790,7 @@
                 <w:noProof/>
                 <w:webHidden/>
               </w:rPr>
-              <w:instrText xml:space="preserve"> PAGEREF _Toc500280732 \h </w:instrText>
+              <w:instrText xml:space="preserve"> PAGEREF _Toc501486272 \h </w:instrText>
             </w:r>
             <w:r>
               <w:rPr>
@@ -832,7 +832,7 @@
               <w:noProof/>
             </w:rPr>
           </w:pPr>
-          <w:hyperlink w:anchor="_Toc500280733" w:history="1">
+          <w:hyperlink w:anchor="_Toc501486273" w:history="1">
             <w:r>
               <w:rPr>
                 <w:rStyle w:val="Hyperlink"/>
@@ -872,7 +872,7 @@
                 <w:noProof/>
                 <w:webHidden/>
               </w:rPr>
-              <w:instrText xml:space="preserve"> PAGEREF _Toc500280733 \h </w:instrText>
+              <w:instrText xml:space="preserve"> PAGEREF _Toc501486273 \h </w:instrText>
             </w:r>
             <w:r>
               <w:rPr>
@@ -914,7 +914,7 @@
               <w:noProof/>
             </w:rPr>
           </w:pPr>
-          <w:hyperlink w:anchor="_Toc500280734" w:history="1">
+          <w:hyperlink w:anchor="_Toc501486274" w:history="1">
             <w:r>
               <w:rPr>
                 <w:rStyle w:val="Hyperlink"/>
@@ -954,7 +954,7 @@
                 <w:noProof/>
                 <w:webHidden/>
               </w:rPr>
-              <w:instrText xml:space="preserve"> PAGEREF _Toc500280734 \h </w:instrText>
+              <w:instrText xml:space="preserve"> PAGEREF _Toc501486274 \h </w:instrText>
             </w:r>
             <w:r>
               <w:rPr>
@@ -996,7 +996,7 @@
               <w:noProof/>
             </w:rPr>
           </w:pPr>
-          <w:hyperlink w:anchor="_Toc500280735" w:history="1">
+          <w:hyperlink w:anchor="_Toc501486275" w:history="1">
             <w:r>
               <w:rPr>
                 <w:rStyle w:val="Hyperlink"/>
@@ -1036,7 +1036,7 @@
                 <w:noProof/>
                 <w:webHidden/>
               </w:rPr>
-              <w:instrText xml:space="preserve"> PAGEREF _Toc500280735 \h </w:instrText>
+              <w:instrText xml:space="preserve"> PAGEREF _Toc501486275 \h </w:instrText>
             </w:r>
             <w:r>
               <w:rPr>
@@ -1078,7 +1078,7 @@
               <w:noProof/>
             </w:rPr>
           </w:pPr>
-          <w:hyperlink w:anchor="_Toc500280736" w:history="1">
+          <w:hyperlink w:anchor="_Toc501486276" w:history="1">
             <w:r>
               <w:rPr>
                 <w:rStyle w:val="Hyperlink"/>
@@ -1118,7 +1118,7 @@
                 <w:noProof/>
                 <w:webHidden/>
               </w:rPr>
-              <w:instrText xml:space="preserve"> PAGEREF _Toc500280736 \h </w:instrText>
+              <w:instrText xml:space="preserve"> PAGEREF _Toc501486276 \h </w:instrText>
             </w:r>
             <w:r>
               <w:rPr>
@@ -1160,7 +1160,7 @@
               <w:noProof/>
             </w:rPr>
           </w:pPr>
-          <w:hyperlink w:anchor="_Toc500280737" w:history="1">
+          <w:hyperlink w:anchor="_Toc501486277" w:history="1">
             <w:r>
               <w:rPr>
                 <w:rStyle w:val="Hyperlink"/>
@@ -1200,7 +1200,7 @@
                 <w:noProof/>
                 <w:webHidden/>
               </w:rPr>
-              <w:instrText xml:space="preserve"> PAGEREF _Toc500280737 \h </w:instrText>
+              <w:instrText xml:space="preserve"> PAGEREF _Toc501486277 \h </w:instrText>
             </w:r>
             <w:r>
               <w:rPr>
@@ -1242,7 +1242,7 @@
               <w:noProof/>
             </w:rPr>
           </w:pPr>
-          <w:hyperlink w:anchor="_Toc500280738" w:history="1">
+          <w:hyperlink w:anchor="_Toc501486278" w:history="1">
             <w:r>
               <w:rPr>
                 <w:rStyle w:val="Hyperlink"/>
@@ -1282,7 +1282,7 @@
                 <w:noProof/>
                 <w:webHidden/>
               </w:rPr>
-              <w:instrText xml:space="preserve"> PAGEREF _Toc500280738 \h </w:instrText>
+              <w:instrText xml:space="preserve"> PAGEREF _Toc501486278 \h </w:instrText>
             </w:r>
             <w:r>
               <w:rPr>
@@ -1324,7 +1324,7 @@
               <w:noProof/>
             </w:rPr>
           </w:pPr>
-          <w:hyperlink w:anchor="_Toc500280739" w:history="1">
+          <w:hyperlink w:anchor="_Toc501486279" w:history="1">
             <w:r>
               <w:rPr>
                 <w:rStyle w:val="Hyperlink"/>
@@ -1364,7 +1364,7 @@
                 <w:noProof/>
                 <w:webHidden/>
               </w:rPr>
-              <w:instrText xml:space="preserve"> PAGEREF _Toc500280739 \h </w:instrText>
+              <w:instrText xml:space="preserve"> PAGEREF _Toc501486279 \h </w:instrText>
             </w:r>
             <w:r>
               <w:rPr>
@@ -1406,7 +1406,7 @@
               <w:noProof/>
             </w:rPr>
           </w:pPr>
-          <w:hyperlink w:anchor="_Toc500280740" w:history="1">
+          <w:hyperlink w:anchor="_Toc501486280" w:history="1">
             <w:r>
               <w:rPr>
                 <w:rStyle w:val="Hyperlink"/>
@@ -1446,7 +1446,7 @@
                 <w:noProof/>
                 <w:webHidden/>
               </w:rPr>
-              <w:instrText xml:space="preserve"> PAGEREF _Toc500280740 \h </w:instrText>
+              <w:instrText xml:space="preserve"> PAGEREF _Toc501486280 \h </w:instrText>
             </w:r>
             <w:r>
               <w:rPr>
@@ -1488,7 +1488,7 @@
               <w:noProof/>
             </w:rPr>
           </w:pPr>
-          <w:hyperlink w:anchor="_Toc500280741" w:history="1">
+          <w:hyperlink w:anchor="_Toc501486281" w:history="1">
             <w:r>
               <w:rPr>
                 <w:rStyle w:val="Hyperlink"/>
@@ -1528,7 +1528,7 @@
                 <w:noProof/>
                 <w:webHidden/>
               </w:rPr>
-              <w:instrText xml:space="preserve"> PAGEREF _Toc500280741 \h </w:instrText>
+              <w:instrText xml:space="preserve"> PAGEREF _Toc501486281 \h </w:instrText>
             </w:r>
             <w:r>
               <w:rPr>
@@ -1570,7 +1570,7 @@
               <w:noProof/>
             </w:rPr>
           </w:pPr>
-          <w:hyperlink w:anchor="_Toc500280742" w:history="1">
+          <w:hyperlink w:anchor="_Toc501486282" w:history="1">
             <w:r>
               <w:rPr>
                 <w:rStyle w:val="Hyperlink"/>
@@ -1610,7 +1610,7 @@
                 <w:noProof/>
                 <w:webHidden/>
               </w:rPr>
-              <w:instrText xml:space="preserve"> PAGEREF _Toc500280742 \h </w:instrText>
+              <w:instrText xml:space="preserve"> PAGEREF _Toc501486282 \h </w:instrText>
             </w:r>
             <w:r>
               <w:rPr>
@@ -1652,7 +1652,7 @@
               <w:noProof/>
             </w:rPr>
           </w:pPr>
-          <w:hyperlink w:anchor="_Toc500280743" w:history="1">
+          <w:hyperlink w:anchor="_Toc501486283" w:history="1">
             <w:r>
               <w:rPr>
                 <w:rStyle w:val="Hyperlink"/>
@@ -1692,7 +1692,7 @@
                 <w:noProof/>
                 <w:webHidden/>
               </w:rPr>
-              <w:instrText xml:space="preserve"> PAGEREF _Toc500280743 \h </w:instrText>
+              <w:instrText xml:space="preserve"> PAGEREF _Toc501486283 \h </w:instrText>
             </w:r>
             <w:r>
               <w:rPr>
@@ -1734,7 +1734,7 @@
               <w:noProof/>
             </w:rPr>
           </w:pPr>
-          <w:hyperlink w:anchor="_Toc500280744" w:history="1">
+          <w:hyperlink w:anchor="_Toc501486284" w:history="1">
             <w:r>
               <w:rPr>
                 <w:rStyle w:val="Hyperlink"/>
@@ -1774,7 +1774,7 @@
                 <w:noProof/>
                 <w:webHidden/>
               </w:rPr>
-              <w:instrText xml:space="preserve"> PAGEREF _Toc500280744 \h </w:instrText>
+              <w:instrText xml:space="preserve"> PAGEREF _Toc501486284 \h </w:instrText>
             </w:r>
             <w:r>
               <w:rPr>
@@ -1816,7 +1816,7 @@
               <w:noProof/>
             </w:rPr>
           </w:pPr>
-          <w:hyperlink w:anchor="_Toc500280745" w:history="1">
+          <w:hyperlink w:anchor="_Toc501486285" w:history="1">
             <w:r>
               <w:rPr>
                 <w:rStyle w:val="Hyperlink"/>
@@ -1856,7 +1856,7 @@
                 <w:noProof/>
                 <w:webHidden/>
               </w:rPr>
-              <w:instrText xml:space="preserve"> PAGEREF _Toc500280745 \h </w:instrText>
+              <w:instrText xml:space="preserve"> PAGEREF _Toc501486285 \h </w:instrText>
             </w:r>
             <w:r>
               <w:rPr>
@@ -1898,7 +1898,7 @@
               <w:noProof/>
             </w:rPr>
           </w:pPr>
-          <w:hyperlink w:anchor="_Toc500280746" w:history="1">
+          <w:hyperlink w:anchor="_Toc501486286" w:history="1">
             <w:r>
               <w:rPr>
                 <w:rStyle w:val="Hyperlink"/>
@@ -1938,7 +1938,7 @@
                 <w:noProof/>
                 <w:webHidden/>
               </w:rPr>
-              <w:instrText xml:space="preserve"> PAGEREF _Toc500280746 \h </w:instrText>
+              <w:instrText xml:space="preserve"> PAGEREF _Toc501486286 \h </w:instrText>
             </w:r>
             <w:r>
               <w:rPr>
@@ -1980,7 +1980,7 @@
               <w:noProof/>
             </w:rPr>
           </w:pPr>
-          <w:hyperlink w:anchor="_Toc500280747" w:history="1">
+          <w:hyperlink w:anchor="_Toc501486287" w:history="1">
             <w:r>
               <w:rPr>
                 <w:rStyle w:val="Hyperlink"/>
@@ -2020,7 +2020,7 @@
                 <w:noProof/>
                 <w:webHidden/>
               </w:rPr>
-              <w:instrText xml:space="preserve"> PAGEREF _Toc500280747 \h </w:instrText>
+              <w:instrText xml:space="preserve"> PAGEREF _Toc501486287 \h </w:instrText>
             </w:r>
             <w:r>
               <w:rPr>
@@ -2062,7 +2062,7 @@
               <w:noProof/>
             </w:rPr>
           </w:pPr>
-          <w:hyperlink w:anchor="_Toc500280748" w:history="1">
+          <w:hyperlink w:anchor="_Toc501486288" w:history="1">
             <w:r>
               <w:rPr>
                 <w:rStyle w:val="Hyperlink"/>
@@ -2102,7 +2102,7 @@
                 <w:noProof/>
                 <w:webHidden/>
               </w:rPr>
-              <w:instrText xml:space="preserve"> PAGEREF _Toc500280748 \h </w:instrText>
+              <w:instrText xml:space="preserve"> PAGEREF _Toc501486288 \h </w:instrText>
             </w:r>
             <w:r>
               <w:rPr>
@@ -2143,7 +2143,7 @@
               <w:noProof/>
             </w:rPr>
           </w:pPr>
-          <w:hyperlink w:anchor="_Toc500280749" w:history="1">
+          <w:hyperlink w:anchor="_Toc501486289" w:history="1">
             <w:r>
               <w:rPr>
                 <w:rStyle w:val="Hyperlink"/>
@@ -2170,7 +2170,7 @@
                 <w:noProof/>
                 <w:webHidden/>
               </w:rPr>
-              <w:instrText xml:space="preserve"> PAGEREF _Toc500280749 \h </w:instrText>
+              <w:instrText xml:space="preserve"> PAGEREF _Toc501486289 \h </w:instrText>
             </w:r>
             <w:r>
               <w:rPr>
@@ -2212,7 +2212,7 @@
               <w:noProof/>
             </w:rPr>
           </w:pPr>
-          <w:hyperlink w:anchor="_Toc500280750" w:history="1">
+          <w:hyperlink w:anchor="_Toc501486290" w:history="1">
             <w:r>
               <w:rPr>
                 <w:rStyle w:val="Hyperlink"/>
@@ -2252,7 +2252,7 @@
                 <w:noProof/>
                 <w:webHidden/>
               </w:rPr>
-              <w:instrText xml:space="preserve"> PAGEREF _Toc500280750 \h </w:instrText>
+              <w:instrText xml:space="preserve"> PAGEREF _Toc501486290 \h </w:instrText>
             </w:r>
             <w:r>
               <w:rPr>
@@ -2294,7 +2294,7 @@
               <w:noProof/>
             </w:rPr>
           </w:pPr>
-          <w:hyperlink w:anchor="_Toc500280751" w:history="1">
+          <w:hyperlink w:anchor="_Toc501486291" w:history="1">
             <w:r>
               <w:rPr>
                 <w:rStyle w:val="Hyperlink"/>
@@ -2334,7 +2334,7 @@
                 <w:noProof/>
                 <w:webHidden/>
               </w:rPr>
-              <w:instrText xml:space="preserve"> PAGEREF _Toc500280751 \h </w:instrText>
+              <w:instrText xml:space="preserve"> PAGEREF _Toc501486291 \h </w:instrText>
             </w:r>
             <w:r>
               <w:rPr>
@@ -2375,7 +2375,7 @@
               <w:noProof/>
             </w:rPr>
           </w:pPr>
-          <w:hyperlink w:anchor="_Toc500280752" w:history="1">
+          <w:hyperlink w:anchor="_Toc501486292" w:history="1">
             <w:r>
               <w:rPr>
                 <w:rStyle w:val="Hyperlink"/>
@@ -2402,7 +2402,7 @@
                 <w:noProof/>
                 <w:webHidden/>
               </w:rPr>
-              <w:instrText xml:space="preserve"> PAGEREF _Toc500280752 \h </w:instrText>
+              <w:instrText xml:space="preserve"> PAGEREF _Toc501486292 \h </w:instrText>
             </w:r>
             <w:r>
               <w:rPr>
@@ -2444,7 +2444,7 @@
               <w:noProof/>
             </w:rPr>
           </w:pPr>
-          <w:hyperlink w:anchor="_Toc500280753" w:history="1">
+          <w:hyperlink w:anchor="_Toc501486293" w:history="1">
             <w:r>
               <w:rPr>
                 <w:rStyle w:val="Hyperlink"/>
@@ -2484,7 +2484,7 @@
                 <w:noProof/>
                 <w:webHidden/>
               </w:rPr>
-              <w:instrText xml:space="preserve"> PAGEREF _Toc500280753 \h </w:instrText>
+              <w:instrText xml:space="preserve"> PAGEREF _Toc501486293 \h </w:instrText>
             </w:r>
             <w:r>
               <w:rPr>
@@ -2526,7 +2526,7 @@
               <w:noProof/>
             </w:rPr>
           </w:pPr>
-          <w:hyperlink w:anchor="_Toc500280754" w:history="1">
+          <w:hyperlink w:anchor="_Toc501486294" w:history="1">
             <w:r>
               <w:rPr>
                 <w:rStyle w:val="Hyperlink"/>
@@ -2566,7 +2566,7 @@
                 <w:noProof/>
                 <w:webHidden/>
               </w:rPr>
-              <w:instrText xml:space="preserve"> PAGEREF _Toc500280754 \h </w:instrText>
+              <w:instrText xml:space="preserve"> PAGEREF _Toc501486294 \h </w:instrText>
             </w:r>
             <w:r>
               <w:rPr>
@@ -2608,7 +2608,7 @@
               <w:noProof/>
             </w:rPr>
           </w:pPr>
-          <w:hyperlink w:anchor="_Toc500280755" w:history="1">
+          <w:hyperlink w:anchor="_Toc501486295" w:history="1">
             <w:r>
               <w:rPr>
                 <w:rStyle w:val="Hyperlink"/>
@@ -2648,7 +2648,7 @@
                 <w:noProof/>
                 <w:webHidden/>
               </w:rPr>
-              <w:instrText xml:space="preserve"> PAGEREF _Toc500280755 \h </w:instrText>
+              <w:instrText xml:space="preserve"> PAGEREF _Toc501486295 \h </w:instrText>
             </w:r>
             <w:r>
               <w:rPr>
@@ -2690,7 +2690,7 @@
               <w:noProof/>
             </w:rPr>
           </w:pPr>
-          <w:hyperlink w:anchor="_Toc500280756" w:history="1">
+          <w:hyperlink w:anchor="_Toc501486296" w:history="1">
             <w:r>
               <w:rPr>
                 <w:rStyle w:val="Hyperlink"/>
@@ -2730,7 +2730,7 @@
                 <w:noProof/>
                 <w:webHidden/>
               </w:rPr>
-              <w:instrText xml:space="preserve"> PAGEREF _Toc500280756 \h </w:instrText>
+              <w:instrText xml:space="preserve"> PAGEREF _Toc501486296 \h </w:instrText>
             </w:r>
             <w:r>
               <w:rPr>
@@ -2771,7 +2771,7 @@
               <w:noProof/>
             </w:rPr>
           </w:pPr>
-          <w:hyperlink w:anchor="_Toc500280757" w:history="1">
+          <w:hyperlink w:anchor="_Toc501486297" w:history="1">
             <w:r>
               <w:rPr>
                 <w:rStyle w:val="Hyperlink"/>
@@ -2798,7 +2798,7 @@
                 <w:noProof/>
                 <w:webHidden/>
               </w:rPr>
-              <w:instrText xml:space="preserve"> PAGEREF _Toc500280757 \h </w:instrText>
+              <w:instrText xml:space="preserve"> PAGEREF _Toc501486297 \h </w:instrText>
             </w:r>
             <w:r>
               <w:rPr>
@@ -2839,7 +2839,7 @@
               <w:noProof/>
             </w:rPr>
           </w:pPr>
-          <w:hyperlink w:anchor="_Toc500280758" w:history="1">
+          <w:hyperlink w:anchor="_Toc501486298" w:history="1">
             <w:r>
               <w:rPr>
                 <w:rStyle w:val="Hyperlink"/>
@@ -2866,7 +2866,7 @@
                 <w:noProof/>
                 <w:webHidden/>
               </w:rPr>
-              <w:instrText xml:space="preserve"> PAGEREF _Toc500280758 \h </w:instrText>
+              <w:instrText xml:space="preserve"> PAGEREF _Toc501486298 \h </w:instrText>
             </w:r>
             <w:r>
               <w:rPr>
@@ -2907,7 +2907,7 @@
               <w:noProof/>
             </w:rPr>
           </w:pPr>
-          <w:hyperlink w:anchor="_Toc500280759" w:history="1">
+          <w:hyperlink w:anchor="_Toc501486299" w:history="1">
             <w:r>
               <w:rPr>
                 <w:rStyle w:val="Hyperlink"/>
@@ -2934,7 +2934,7 @@
                 <w:noProof/>
                 <w:webHidden/>
               </w:rPr>
-              <w:instrText xml:space="preserve"> PAGEREF _Toc500280759 \h </w:instrText>
+              <w:instrText xml:space="preserve"> PAGEREF _Toc501486299 \h </w:instrText>
             </w:r>
             <w:r>
               <w:rPr>
@@ -2975,7 +2975,7 @@
               <w:noProof/>
             </w:rPr>
           </w:pPr>
-          <w:hyperlink w:anchor="_Toc500280760" w:history="1">
+          <w:hyperlink w:anchor="_Toc501486300" w:history="1">
             <w:r>
               <w:rPr>
                 <w:rStyle w:val="Hyperlink"/>
@@ -3002,7 +3002,7 @@
                 <w:noProof/>
                 <w:webHidden/>
               </w:rPr>
-              <w:instrText xml:space="preserve"> PAGEREF _Toc500280760 \h </w:instrText>
+              <w:instrText xml:space="preserve"> PAGEREF _Toc501486300 \h </w:instrText>
             </w:r>
             <w:r>
               <w:rPr>
@@ -3044,7 +3044,7 @@
               <w:noProof/>
             </w:rPr>
           </w:pPr>
-          <w:hyperlink w:anchor="_Toc500280761" w:history="1">
+          <w:hyperlink w:anchor="_Toc501486301" w:history="1">
             <w:r>
               <w:rPr>
                 <w:rStyle w:val="Hyperlink"/>
@@ -3084,7 +3084,7 @@
                 <w:noProof/>
                 <w:webHidden/>
               </w:rPr>
-              <w:instrText xml:space="preserve"> PAGEREF _Toc500280761 \h </w:instrText>
+              <w:instrText xml:space="preserve"> PAGEREF _Toc501486301 \h </w:instrText>
             </w:r>
             <w:r>
               <w:rPr>
@@ -3126,7 +3126,7 @@
               <w:noProof/>
             </w:rPr>
           </w:pPr>
-          <w:hyperlink w:anchor="_Toc500280762" w:history="1">
+          <w:hyperlink w:anchor="_Toc501486302" w:history="1">
             <w:r>
               <w:rPr>
                 <w:rStyle w:val="Hyperlink"/>
@@ -3166,7 +3166,7 @@
                 <w:noProof/>
                 <w:webHidden/>
               </w:rPr>
-              <w:instrText xml:space="preserve"> PAGEREF _Toc500280762 \h </w:instrText>
+              <w:instrText xml:space="preserve"> PAGEREF _Toc501486302 \h </w:instrText>
             </w:r>
             <w:r>
               <w:rPr>
@@ -3207,13 +3207,13 @@
               <w:noProof/>
             </w:rPr>
           </w:pPr>
-          <w:hyperlink w:anchor="_Toc500280763" w:history="1">
+          <w:hyperlink w:anchor="_Toc501486303" w:history="1">
             <w:r>
               <w:rPr>
                 <w:rStyle w:val="Hyperlink"/>
                 <w:noProof/>
               </w:rPr>
-              <w:t>POST Reuqest</w:t>
+              <w:t>insertItem (POST request)</w:t>
             </w:r>
             <w:r>
               <w:rPr>
@@ -3234,7 +3234,7 @@
                 <w:noProof/>
                 <w:webHidden/>
               </w:rPr>
-              <w:instrText xml:space="preserve"> PAGEREF _Toc500280763 \h </w:instrText>
+              <w:instrText xml:space="preserve"> PAGEREF _Toc501486303 \h </w:instrText>
             </w:r>
             <w:r>
               <w:rPr>
@@ -3275,27 +3275,149 @@
               <w:noProof/>
             </w:rPr>
           </w:pPr>
-          <w:hyperlink w:anchor="_Toc500280764" w:history="1">
+          <w:hyperlink w:anchor="_Toc501486304" w:history="1">
             <w:r>
               <w:rPr>
                 <w:rStyle w:val="Hyperlink"/>
                 <w:noProof/>
               </w:rPr>
-              <w:t>Delete Req</w:t>
-            </w:r>
+              <w:t>deleteItem (DELETE request)</w:t>
+            </w:r>
+            <w:r>
+              <w:rPr>
+                <w:noProof/>
+                <w:webHidden/>
+              </w:rPr>
+              <w:tab/>
+            </w:r>
+            <w:r>
+              <w:rPr>
+                <w:noProof/>
+                <w:webHidden/>
+              </w:rPr>
+              <w:fldChar w:fldCharType="begin"/>
+            </w:r>
+            <w:r>
+              <w:rPr>
+                <w:noProof/>
+                <w:webHidden/>
+              </w:rPr>
+              <w:instrText xml:space="preserve"> PAGEREF _Toc501486304 \h </w:instrText>
+            </w:r>
+            <w:r>
+              <w:rPr>
+                <w:noProof/>
+                <w:webHidden/>
+              </w:rPr>
+            </w:r>
+            <w:r>
+              <w:rPr>
+                <w:noProof/>
+                <w:webHidden/>
+              </w:rPr>
+              <w:fldChar w:fldCharType="separate"/>
+            </w:r>
+            <w:r>
+              <w:rPr>
+                <w:noProof/>
+                <w:webHidden/>
+              </w:rPr>
+              <w:t>28</w:t>
+            </w:r>
+            <w:r>
+              <w:rPr>
+                <w:noProof/>
+                <w:webHidden/>
+              </w:rPr>
+              <w:fldChar w:fldCharType="end"/>
+            </w:r>
+          </w:hyperlink>
+        </w:p>
+        <w:p>
+          <w:pPr>
+            <w:pStyle w:val="TOC2"/>
+            <w:tabs>
+              <w:tab w:val="right" w:leader="dot" w:pos="9350"/>
+            </w:tabs>
+            <w:rPr>
+              <w:noProof/>
+            </w:rPr>
+          </w:pPr>
+          <w:hyperlink w:anchor="_Toc501486305" w:history="1">
             <w:r>
               <w:rPr>
                 <w:rStyle w:val="Hyperlink"/>
                 <w:noProof/>
               </w:rPr>
-              <w:t>u</w:t>
-            </w:r>
+              <w:t>Merged Back to Master</w:t>
+            </w:r>
+            <w:r>
+              <w:rPr>
+                <w:noProof/>
+                <w:webHidden/>
+              </w:rPr>
+              <w:tab/>
+            </w:r>
+            <w:r>
+              <w:rPr>
+                <w:noProof/>
+                <w:webHidden/>
+              </w:rPr>
+              <w:fldChar w:fldCharType="begin"/>
+            </w:r>
+            <w:r>
+              <w:rPr>
+                <w:noProof/>
+                <w:webHidden/>
+              </w:rPr>
+              <w:instrText xml:space="preserve"> PAGEREF _Toc501486305 \h </w:instrText>
+            </w:r>
+            <w:r>
+              <w:rPr>
+                <w:noProof/>
+                <w:webHidden/>
+              </w:rPr>
+            </w:r>
+            <w:r>
+              <w:rPr>
+                <w:noProof/>
+                <w:webHidden/>
+              </w:rPr>
+              <w:fldChar w:fldCharType="separate"/>
+            </w:r>
+            <w:r>
+              <w:rPr>
+                <w:noProof/>
+                <w:webHidden/>
+              </w:rPr>
+              <w:t>28</w:t>
+            </w:r>
+            <w:r>
+              <w:rPr>
+                <w:noProof/>
+                <w:webHidden/>
+              </w:rPr>
+              <w:fldChar w:fldCharType="end"/>
+            </w:r>
+          </w:hyperlink>
+        </w:p>
+        <w:p>
+          <w:pPr>
+            <w:pStyle w:val="TOC2"/>
+            <w:tabs>
+              <w:tab w:val="right" w:leader="dot" w:pos="9350"/>
+            </w:tabs>
+            <w:rPr>
+              <w:noProof/>
+            </w:rPr>
+          </w:pPr>
+          <w:hyperlink w:anchor="_Toc501486306" w:history="1">
             <w:r>
               <w:rPr>
                 <w:rStyle w:val="Hyperlink"/>
                 <w:noProof/>
               </w:rPr>
-              <w:t>est</w:t>
+              <w:t>Added Some More Columns</w:t>
             </w:r>
             <w:r>
               <w:rPr>
@@ -3316,7 +3438,7 @@
                 <w:noProof/>
                 <w:webHidden/>
               </w:rPr>
-              <w:instrText xml:space="preserve"> PAGEREF _Toc500280764 \h </w:instrText>
+              <w:instrText xml:space="preserve"> PAGEREF _Toc501486306 \h </w:instrText>
             </w:r>
             <w:r>
               <w:rPr>
@@ -3337,6 +3459,292 @@
                 <w:webHidden/>
               </w:rPr>
               <w:t>28</w:t>
+            </w:r>
+            <w:r>
+              <w:rPr>
+                <w:noProof/>
+                <w:webHidden/>
+              </w:rPr>
+              <w:fldChar w:fldCharType="end"/>
+            </w:r>
+          </w:hyperlink>
+        </w:p>
+        <w:p>
+          <w:pPr>
+            <w:pStyle w:val="TOC1"/>
+            <w:tabs>
+              <w:tab w:val="left" w:pos="440"/>
+              <w:tab w:val="right" w:leader="dot" w:pos="9350"/>
+            </w:tabs>
+            <w:rPr>
+              <w:noProof/>
+            </w:rPr>
+          </w:pPr>
+          <w:hyperlink w:anchor="_Toc501486307" w:history="1">
+            <w:r>
+              <w:rPr>
+                <w:rStyle w:val="Hyperlink"/>
+                <w:noProof/>
+              </w:rPr>
+              <w:t>6.</w:t>
+            </w:r>
+            <w:r>
+              <w:rPr>
+                <w:noProof/>
+              </w:rPr>
+              <w:tab/>
+            </w:r>
+            <w:r>
+              <w:rPr>
+                <w:rStyle w:val="Hyperlink"/>
+                <w:noProof/>
+              </w:rPr>
+              <w:t>Secured Login</w:t>
+            </w:r>
+            <w:r>
+              <w:rPr>
+                <w:noProof/>
+                <w:webHidden/>
+              </w:rPr>
+              <w:tab/>
+            </w:r>
+            <w:r>
+              <w:rPr>
+                <w:noProof/>
+                <w:webHidden/>
+              </w:rPr>
+              <w:fldChar w:fldCharType="begin"/>
+            </w:r>
+            <w:r>
+              <w:rPr>
+                <w:noProof/>
+                <w:webHidden/>
+              </w:rPr>
+              <w:instrText xml:space="preserve"> PAGEREF _Toc501486307 \h </w:instrText>
+            </w:r>
+            <w:r>
+              <w:rPr>
+                <w:noProof/>
+                <w:webHidden/>
+              </w:rPr>
+            </w:r>
+            <w:r>
+              <w:rPr>
+                <w:noProof/>
+                <w:webHidden/>
+              </w:rPr>
+              <w:fldChar w:fldCharType="separate"/>
+            </w:r>
+            <w:r>
+              <w:rPr>
+                <w:noProof/>
+                <w:webHidden/>
+              </w:rPr>
+              <w:t>28</w:t>
+            </w:r>
+            <w:r>
+              <w:rPr>
+                <w:noProof/>
+                <w:webHidden/>
+              </w:rPr>
+              <w:fldChar w:fldCharType="end"/>
+            </w:r>
+          </w:hyperlink>
+        </w:p>
+        <w:p>
+          <w:pPr>
+            <w:pStyle w:val="TOC2"/>
+            <w:tabs>
+              <w:tab w:val="right" w:leader="dot" w:pos="9350"/>
+            </w:tabs>
+            <w:rPr>
+              <w:noProof/>
+            </w:rPr>
+          </w:pPr>
+          <w:hyperlink w:anchor="_Toc501486308" w:history="1">
+            <w:r>
+              <w:rPr>
+                <w:rStyle w:val="Hyperlink"/>
+                <w:noProof/>
+              </w:rPr>
+              <w:t>Registration Folder</w:t>
+            </w:r>
+            <w:r>
+              <w:rPr>
+                <w:noProof/>
+                <w:webHidden/>
+              </w:rPr>
+              <w:tab/>
+            </w:r>
+            <w:r>
+              <w:rPr>
+                <w:noProof/>
+                <w:webHidden/>
+              </w:rPr>
+              <w:fldChar w:fldCharType="begin"/>
+            </w:r>
+            <w:r>
+              <w:rPr>
+                <w:noProof/>
+                <w:webHidden/>
+              </w:rPr>
+              <w:instrText xml:space="preserve"> PAGEREF _Toc501486308 \h </w:instrText>
+            </w:r>
+            <w:r>
+              <w:rPr>
+                <w:noProof/>
+                <w:webHidden/>
+              </w:rPr>
+            </w:r>
+            <w:r>
+              <w:rPr>
+                <w:noProof/>
+                <w:webHidden/>
+              </w:rPr>
+              <w:fldChar w:fldCharType="separate"/>
+            </w:r>
+            <w:r>
+              <w:rPr>
+                <w:noProof/>
+                <w:webHidden/>
+              </w:rPr>
+              <w:t>28</w:t>
+            </w:r>
+            <w:r>
+              <w:rPr>
+                <w:noProof/>
+                <w:webHidden/>
+              </w:rPr>
+              <w:fldChar w:fldCharType="end"/>
+            </w:r>
+          </w:hyperlink>
+        </w:p>
+        <w:p>
+          <w:pPr>
+            <w:pStyle w:val="TOC2"/>
+            <w:tabs>
+              <w:tab w:val="right" w:leader="dot" w:pos="9350"/>
+            </w:tabs>
+            <w:rPr>
+              <w:noProof/>
+            </w:rPr>
+          </w:pPr>
+          <w:hyperlink w:anchor="_Toc501486309" w:history="1">
+            <w:r>
+              <w:rPr>
+                <w:rStyle w:val="Hyperlink"/>
+                <w:noProof/>
+              </w:rPr>
+              <w:t>Base_generic.html</w:t>
+            </w:r>
+            <w:r>
+              <w:rPr>
+                <w:noProof/>
+                <w:webHidden/>
+              </w:rPr>
+              <w:tab/>
+            </w:r>
+            <w:r>
+              <w:rPr>
+                <w:noProof/>
+                <w:webHidden/>
+              </w:rPr>
+              <w:fldChar w:fldCharType="begin"/>
+            </w:r>
+            <w:r>
+              <w:rPr>
+                <w:noProof/>
+                <w:webHidden/>
+              </w:rPr>
+              <w:instrText xml:space="preserve"> PAGEREF _Toc501486309 \h </w:instrText>
+            </w:r>
+            <w:r>
+              <w:rPr>
+                <w:noProof/>
+                <w:webHidden/>
+              </w:rPr>
+            </w:r>
+            <w:r>
+              <w:rPr>
+                <w:noProof/>
+                <w:webHidden/>
+              </w:rPr>
+              <w:fldChar w:fldCharType="separate"/>
+            </w:r>
+            <w:r>
+              <w:rPr>
+                <w:noProof/>
+                <w:webHidden/>
+              </w:rPr>
+              <w:t>29</w:t>
+            </w:r>
+            <w:r>
+              <w:rPr>
+                <w:noProof/>
+                <w:webHidden/>
+              </w:rPr>
+              <w:fldChar w:fldCharType="end"/>
+            </w:r>
+          </w:hyperlink>
+        </w:p>
+        <w:p>
+          <w:pPr>
+            <w:pStyle w:val="TOC2"/>
+            <w:tabs>
+              <w:tab w:val="right" w:leader="dot" w:pos="9350"/>
+            </w:tabs>
+            <w:rPr>
+              <w:noProof/>
+            </w:rPr>
+          </w:pPr>
+          <w:hyperlink w:anchor="_Toc501486310" w:history="1">
+            <w:r>
+              <w:rPr>
+                <w:rStyle w:val="Hyperlink"/>
+                <w:noProof/>
+              </w:rPr>
+              <w:t>Protect page with authentication</w:t>
+            </w:r>
+            <w:r>
+              <w:rPr>
+                <w:noProof/>
+                <w:webHidden/>
+              </w:rPr>
+              <w:tab/>
+            </w:r>
+            <w:r>
+              <w:rPr>
+                <w:noProof/>
+                <w:webHidden/>
+              </w:rPr>
+              <w:fldChar w:fldCharType="begin"/>
+            </w:r>
+            <w:r>
+              <w:rPr>
+                <w:noProof/>
+                <w:webHidden/>
+              </w:rPr>
+              <w:instrText xml:space="preserve"> PAGEREF _Toc501486310 \h </w:instrText>
+            </w:r>
+            <w:r>
+              <w:rPr>
+                <w:noProof/>
+                <w:webHidden/>
+              </w:rPr>
+            </w:r>
+            <w:r>
+              <w:rPr>
+                <w:noProof/>
+                <w:webHidden/>
+              </w:rPr>
+              <w:fldChar w:fldCharType="separate"/>
+            </w:r>
+            <w:r>
+              <w:rPr>
+                <w:noProof/>
+                <w:webHidden/>
+              </w:rPr>
+              <w:t>30</w:t>
             </w:r>
             <w:r>
               <w:rPr>
@@ -3357,12 +3765,420 @@
               <w:noProof/>
             </w:rPr>
           </w:pPr>
-          <w:hyperlink w:anchor="_Toc500280765" w:history="1">
+          <w:hyperlink w:anchor="_Toc501486311" w:history="1">
             <w:r>
               <w:rPr>
                 <w:rStyle w:val="Hyperlink"/>
                 <w:noProof/>
               </w:rPr>
+              <w:t>What’s Next</w:t>
+            </w:r>
+            <w:r>
+              <w:rPr>
+                <w:noProof/>
+                <w:webHidden/>
+              </w:rPr>
+              <w:tab/>
+            </w:r>
+            <w:r>
+              <w:rPr>
+                <w:noProof/>
+                <w:webHidden/>
+              </w:rPr>
+              <w:fldChar w:fldCharType="begin"/>
+            </w:r>
+            <w:r>
+              <w:rPr>
+                <w:noProof/>
+                <w:webHidden/>
+              </w:rPr>
+              <w:instrText xml:space="preserve"> PAGEREF _Toc501486311 \h </w:instrText>
+            </w:r>
+            <w:r>
+              <w:rPr>
+                <w:noProof/>
+                <w:webHidden/>
+              </w:rPr>
+            </w:r>
+            <w:r>
+              <w:rPr>
+                <w:noProof/>
+                <w:webHidden/>
+              </w:rPr>
+              <w:fldChar w:fldCharType="separate"/>
+            </w:r>
+            <w:r>
+              <w:rPr>
+                <w:noProof/>
+                <w:webHidden/>
+              </w:rPr>
+              <w:t>31</w:t>
+            </w:r>
+            <w:r>
+              <w:rPr>
+                <w:noProof/>
+                <w:webHidden/>
+              </w:rPr>
+              <w:fldChar w:fldCharType="end"/>
+            </w:r>
+          </w:hyperlink>
+        </w:p>
+        <w:p>
+          <w:pPr>
+            <w:pStyle w:val="TOC2"/>
+            <w:tabs>
+              <w:tab w:val="right" w:leader="dot" w:pos="9350"/>
+            </w:tabs>
+            <w:rPr>
+              <w:noProof/>
+            </w:rPr>
+          </w:pPr>
+          <w:hyperlink w:anchor="_Toc501486312" w:history="1">
+            <w:r>
+              <w:rPr>
+                <w:rStyle w:val="Hyperlink"/>
+                <w:noProof/>
+              </w:rPr>
+              <w:t>Change DB</w:t>
+            </w:r>
+            <w:r>
+              <w:rPr>
+                <w:noProof/>
+                <w:webHidden/>
+              </w:rPr>
+              <w:tab/>
+            </w:r>
+            <w:r>
+              <w:rPr>
+                <w:noProof/>
+                <w:webHidden/>
+              </w:rPr>
+              <w:fldChar w:fldCharType="begin"/>
+            </w:r>
+            <w:r>
+              <w:rPr>
+                <w:noProof/>
+                <w:webHidden/>
+              </w:rPr>
+              <w:instrText xml:space="preserve"> PAGEREF _Toc501486312 \h </w:instrText>
+            </w:r>
+            <w:r>
+              <w:rPr>
+                <w:noProof/>
+                <w:webHidden/>
+              </w:rPr>
+            </w:r>
+            <w:r>
+              <w:rPr>
+                <w:noProof/>
+                <w:webHidden/>
+              </w:rPr>
+              <w:fldChar w:fldCharType="separate"/>
+            </w:r>
+            <w:r>
+              <w:rPr>
+                <w:noProof/>
+                <w:webHidden/>
+              </w:rPr>
+              <w:t>31</w:t>
+            </w:r>
+            <w:r>
+              <w:rPr>
+                <w:noProof/>
+                <w:webHidden/>
+              </w:rPr>
+              <w:fldChar w:fldCharType="end"/>
+            </w:r>
+          </w:hyperlink>
+        </w:p>
+        <w:p>
+          <w:pPr>
+            <w:pStyle w:val="TOC2"/>
+            <w:tabs>
+              <w:tab w:val="right" w:leader="dot" w:pos="9350"/>
+            </w:tabs>
+            <w:rPr>
+              <w:noProof/>
+            </w:rPr>
+          </w:pPr>
+          <w:hyperlink w:anchor="_Toc501486313" w:history="1">
+            <w:r>
+              <w:rPr>
+                <w:rStyle w:val="Hyperlink"/>
+                <w:noProof/>
+              </w:rPr>
+              <w:t>Update at HBL Level</w:t>
+            </w:r>
+            <w:r>
+              <w:rPr>
+                <w:noProof/>
+                <w:webHidden/>
+              </w:rPr>
+              <w:tab/>
+            </w:r>
+            <w:r>
+              <w:rPr>
+                <w:noProof/>
+                <w:webHidden/>
+              </w:rPr>
+              <w:fldChar w:fldCharType="begin"/>
+            </w:r>
+            <w:r>
+              <w:rPr>
+                <w:noProof/>
+                <w:webHidden/>
+              </w:rPr>
+              <w:instrText xml:space="preserve"> PAGEREF _Toc501486313 \h </w:instrText>
+            </w:r>
+            <w:r>
+              <w:rPr>
+                <w:noProof/>
+                <w:webHidden/>
+              </w:rPr>
+            </w:r>
+            <w:r>
+              <w:rPr>
+                <w:noProof/>
+                <w:webHidden/>
+              </w:rPr>
+              <w:fldChar w:fldCharType="separate"/>
+            </w:r>
+            <w:r>
+              <w:rPr>
+                <w:noProof/>
+                <w:webHidden/>
+              </w:rPr>
+              <w:t>31</w:t>
+            </w:r>
+            <w:r>
+              <w:rPr>
+                <w:noProof/>
+                <w:webHidden/>
+              </w:rPr>
+              <w:fldChar w:fldCharType="end"/>
+            </w:r>
+          </w:hyperlink>
+        </w:p>
+        <w:p>
+          <w:pPr>
+            <w:pStyle w:val="TOC2"/>
+            <w:tabs>
+              <w:tab w:val="right" w:leader="dot" w:pos="9350"/>
+            </w:tabs>
+            <w:rPr>
+              <w:noProof/>
+            </w:rPr>
+          </w:pPr>
+          <w:hyperlink w:anchor="_Toc501486314" w:history="1">
+            <w:r>
+              <w:rPr>
+                <w:rStyle w:val="Hyperlink"/>
+                <w:noProof/>
+              </w:rPr>
+              <w:t>Container Details Page</w:t>
+            </w:r>
+            <w:r>
+              <w:rPr>
+                <w:noProof/>
+                <w:webHidden/>
+              </w:rPr>
+              <w:tab/>
+            </w:r>
+            <w:r>
+              <w:rPr>
+                <w:noProof/>
+                <w:webHidden/>
+              </w:rPr>
+              <w:fldChar w:fldCharType="begin"/>
+            </w:r>
+            <w:r>
+              <w:rPr>
+                <w:noProof/>
+                <w:webHidden/>
+              </w:rPr>
+              <w:instrText xml:space="preserve"> PAGEREF _Toc501486314 \h </w:instrText>
+            </w:r>
+            <w:r>
+              <w:rPr>
+                <w:noProof/>
+                <w:webHidden/>
+              </w:rPr>
+            </w:r>
+            <w:r>
+              <w:rPr>
+                <w:noProof/>
+                <w:webHidden/>
+              </w:rPr>
+              <w:fldChar w:fldCharType="separate"/>
+            </w:r>
+            <w:r>
+              <w:rPr>
+                <w:noProof/>
+                <w:webHidden/>
+              </w:rPr>
+              <w:t>31</w:t>
+            </w:r>
+            <w:r>
+              <w:rPr>
+                <w:noProof/>
+                <w:webHidden/>
+              </w:rPr>
+              <w:fldChar w:fldCharType="end"/>
+            </w:r>
+          </w:hyperlink>
+        </w:p>
+        <w:p>
+          <w:pPr>
+            <w:pStyle w:val="TOC2"/>
+            <w:tabs>
+              <w:tab w:val="right" w:leader="dot" w:pos="9350"/>
+            </w:tabs>
+            <w:rPr>
+              <w:noProof/>
+            </w:rPr>
+          </w:pPr>
+          <w:hyperlink w:anchor="_Toc501486315" w:history="1">
+            <w:r>
+              <w:rPr>
+                <w:rStyle w:val="Hyperlink"/>
+                <w:noProof/>
+              </w:rPr>
+              <w:t>Highlight Rows on Rules</w:t>
+            </w:r>
+            <w:r>
+              <w:rPr>
+                <w:noProof/>
+                <w:webHidden/>
+              </w:rPr>
+              <w:tab/>
+            </w:r>
+            <w:r>
+              <w:rPr>
+                <w:noProof/>
+                <w:webHidden/>
+              </w:rPr>
+              <w:fldChar w:fldCharType="begin"/>
+            </w:r>
+            <w:r>
+              <w:rPr>
+                <w:noProof/>
+                <w:webHidden/>
+              </w:rPr>
+              <w:instrText xml:space="preserve"> PAGEREF _Toc501486315 \h </w:instrText>
+            </w:r>
+            <w:r>
+              <w:rPr>
+                <w:noProof/>
+                <w:webHidden/>
+              </w:rPr>
+            </w:r>
+            <w:r>
+              <w:rPr>
+                <w:noProof/>
+                <w:webHidden/>
+              </w:rPr>
+              <w:fldChar w:fldCharType="separate"/>
+            </w:r>
+            <w:r>
+              <w:rPr>
+                <w:noProof/>
+                <w:webHidden/>
+              </w:rPr>
+              <w:t>31</w:t>
+            </w:r>
+            <w:r>
+              <w:rPr>
+                <w:noProof/>
+                <w:webHidden/>
+              </w:rPr>
+              <w:fldChar w:fldCharType="end"/>
+            </w:r>
+          </w:hyperlink>
+        </w:p>
+        <w:p>
+          <w:pPr>
+            <w:pStyle w:val="TOC2"/>
+            <w:tabs>
+              <w:tab w:val="right" w:leader="dot" w:pos="9350"/>
+            </w:tabs>
+            <w:rPr>
+              <w:noProof/>
+            </w:rPr>
+          </w:pPr>
+          <w:hyperlink w:anchor="_Toc501486316" w:history="1">
+            <w:r>
+              <w:rPr>
+                <w:rStyle w:val="Hyperlink"/>
+                <w:noProof/>
+              </w:rPr>
+              <w:t>Map with MacroPoint</w:t>
+            </w:r>
+            <w:r>
+              <w:rPr>
+                <w:noProof/>
+                <w:webHidden/>
+              </w:rPr>
+              <w:tab/>
+            </w:r>
+            <w:r>
+              <w:rPr>
+                <w:noProof/>
+                <w:webHidden/>
+              </w:rPr>
+              <w:fldChar w:fldCharType="begin"/>
+            </w:r>
+            <w:r>
+              <w:rPr>
+                <w:noProof/>
+                <w:webHidden/>
+              </w:rPr>
+              <w:instrText xml:space="preserve"> PAGEREF _Toc501486316 \h </w:instrText>
+            </w:r>
+            <w:r>
+              <w:rPr>
+                <w:noProof/>
+                <w:webHidden/>
+              </w:rPr>
+            </w:r>
+            <w:r>
+              <w:rPr>
+                <w:noProof/>
+                <w:webHidden/>
+              </w:rPr>
+              <w:fldChar w:fldCharType="separate"/>
+            </w:r>
+            <w:r>
+              <w:rPr>
+                <w:noProof/>
+                <w:webHidden/>
+              </w:rPr>
+              <w:t>31</w:t>
+            </w:r>
+            <w:r>
+              <w:rPr>
+                <w:noProof/>
+                <w:webHidden/>
+              </w:rPr>
+              <w:fldChar w:fldCharType="end"/>
+            </w:r>
+          </w:hyperlink>
+        </w:p>
+        <w:p>
+          <w:pPr>
+            <w:pStyle w:val="TOC1"/>
+            <w:tabs>
+              <w:tab w:val="right" w:leader="dot" w:pos="9350"/>
+            </w:tabs>
+            <w:rPr>
+              <w:noProof/>
+            </w:rPr>
+          </w:pPr>
+          <w:hyperlink w:anchor="_Toc501486317" w:history="1">
+            <w:r>
+              <w:rPr>
+                <w:rStyle w:val="Hyperlink"/>
+                <w:noProof/>
+              </w:rPr>
               <w:t>References</w:t>
             </w:r>
             <w:r>
@@ -3384,7 +4200,7 @@
                 <w:noProof/>
                 <w:webHidden/>
               </w:rPr>
-              <w:instrText xml:space="preserve"> PAGEREF _Toc500280765 \h </w:instrText>
+              <w:instrText xml:space="preserve"> PAGEREF _Toc501486317 \h </w:instrText>
             </w:r>
             <w:r>
               <w:rPr>
@@ -3404,7 +4220,7 @@
                 <w:noProof/>
                 <w:webHidden/>
               </w:rPr>
-              <w:t>28</w:t>
+              <w:t>31</w:t>
             </w:r>
             <w:r>
               <w:rPr>
@@ -3426,7 +4242,7 @@
               <w:noProof/>
             </w:rPr>
           </w:pPr>
-          <w:hyperlink w:anchor="_Toc500280766" w:history="1">
+          <w:hyperlink w:anchor="_Toc501486318" w:history="1">
             <w:r>
               <w:rPr>
                 <w:rStyle w:val="Hyperlink"/>
@@ -3466,7 +4282,7 @@
                 <w:noProof/>
                 <w:webHidden/>
               </w:rPr>
-              <w:instrText xml:space="preserve"> PAGEREF _Toc500280766 \h </w:instrText>
+              <w:instrText xml:space="preserve"> PAGEREF _Toc501486318 \h </w:instrText>
             </w:r>
             <w:r>
               <w:rPr>
@@ -3486,7 +4302,7 @@
                 <w:noProof/>
                 <w:webHidden/>
               </w:rPr>
-              <w:t>28</w:t>
+              <w:t>31</w:t>
             </w:r>
             <w:r>
               <w:rPr>
@@ -3508,7 +4324,7 @@
               <w:noProof/>
             </w:rPr>
           </w:pPr>
-          <w:hyperlink w:anchor="_Toc500280767" w:history="1">
+          <w:hyperlink w:anchor="_Toc501486319" w:history="1">
             <w:r>
               <w:rPr>
                 <w:rStyle w:val="Hyperlink"/>
@@ -3548,7 +4364,7 @@
                 <w:noProof/>
                 <w:webHidden/>
               </w:rPr>
-              <w:instrText xml:space="preserve"> PAGEREF _Toc500280767 \h </w:instrText>
+              <w:instrText xml:space="preserve"> PAGEREF _Toc501486319 \h </w:instrText>
             </w:r>
             <w:r>
               <w:rPr>
@@ -3568,7 +4384,7 @@
                 <w:noProof/>
                 <w:webHidden/>
               </w:rPr>
-              <w:t>28</w:t>
+              <w:t>31</w:t>
             </w:r>
             <w:r>
               <w:rPr>
@@ -3590,7 +4406,7 @@
               <w:noProof/>
             </w:rPr>
           </w:pPr>
-          <w:hyperlink w:anchor="_Toc500280768" w:history="1">
+          <w:hyperlink w:anchor="_Toc501486320" w:history="1">
             <w:r>
               <w:rPr>
                 <w:rStyle w:val="Hyperlink"/>
@@ -3630,7 +4446,7 @@
                 <w:noProof/>
                 <w:webHidden/>
               </w:rPr>
-              <w:instrText xml:space="preserve"> PAGEREF _Toc500280768 \h </w:instrText>
+              <w:instrText xml:space="preserve"> PAGEREF _Toc501486320 \h </w:instrText>
             </w:r>
             <w:r>
               <w:rPr>
@@ -3650,7 +4466,7 @@
                 <w:noProof/>
                 <w:webHidden/>
               </w:rPr>
-              <w:t>28</w:t>
+              <w:t>31</w:t>
             </w:r>
             <w:r>
               <w:rPr>
@@ -3672,7 +4488,7 @@
               <w:noProof/>
             </w:rPr>
           </w:pPr>
-          <w:hyperlink w:anchor="_Toc500280769" w:history="1">
+          <w:hyperlink w:anchor="_Toc501486321" w:history="1">
             <w:r>
               <w:rPr>
                 <w:rStyle w:val="Hyperlink"/>
@@ -3712,7 +4528,7 @@
                 <w:noProof/>
                 <w:webHidden/>
               </w:rPr>
-              <w:instrText xml:space="preserve"> PAGEREF _Toc500280769 \h </w:instrText>
+              <w:instrText xml:space="preserve"> PAGEREF _Toc501486321 \h </w:instrText>
             </w:r>
             <w:r>
               <w:rPr>
@@ -3732,7 +4548,7 @@
                 <w:noProof/>
                 <w:webHidden/>
               </w:rPr>
-              <w:t>28</w:t>
+              <w:t>31</w:t>
             </w:r>
             <w:r>
               <w:rPr>
@@ -3754,7 +4570,7 @@
               <w:noProof/>
             </w:rPr>
           </w:pPr>
-          <w:hyperlink w:anchor="_Toc500280770" w:history="1">
+          <w:hyperlink w:anchor="_Toc501486322" w:history="1">
             <w:r>
               <w:rPr>
                 <w:rStyle w:val="Hyperlink"/>
@@ -3794,7 +4610,7 @@
                 <w:noProof/>
                 <w:webHidden/>
               </w:rPr>
-              <w:instrText xml:space="preserve"> PAGEREF _Toc500280770 \h </w:instrText>
+              <w:instrText xml:space="preserve"> PAGEREF _Toc501486322 \h </w:instrText>
             </w:r>
             <w:r>
               <w:rPr>
@@ -3814,7 +4630,7 @@
                 <w:noProof/>
                 <w:webHidden/>
               </w:rPr>
-              <w:t>28</w:t>
+              <w:t>31</w:t>
             </w:r>
             <w:r>
               <w:rPr>
@@ -3836,7 +4652,7 @@
               <w:noProof/>
             </w:rPr>
           </w:pPr>
-          <w:hyperlink w:anchor="_Toc500280771" w:history="1">
+          <w:hyperlink w:anchor="_Toc501486323" w:history="1">
             <w:r>
               <w:rPr>
                 <w:rStyle w:val="Hyperlink"/>
@@ -3876,7 +4692,7 @@
                 <w:noProof/>
                 <w:webHidden/>
               </w:rPr>
-              <w:instrText xml:space="preserve"> PAGEREF _Toc500280771 \h </w:instrText>
+              <w:instrText xml:space="preserve"> PAGEREF _Toc501486323 \h </w:instrText>
             </w:r>
             <w:r>
               <w:rPr>
@@ -3896,7 +4712,89 @@
                 <w:noProof/>
                 <w:webHidden/>
               </w:rPr>
-              <w:t>28</w:t>
+              <w:t>31</w:t>
+            </w:r>
+            <w:r>
+              <w:rPr>
+                <w:noProof/>
+                <w:webHidden/>
+              </w:rPr>
+              <w:fldChar w:fldCharType="end"/>
+            </w:r>
+          </w:hyperlink>
+        </w:p>
+        <w:p>
+          <w:pPr>
+            <w:pStyle w:val="TOC2"/>
+            <w:tabs>
+              <w:tab w:val="left" w:pos="660"/>
+              <w:tab w:val="right" w:leader="dot" w:pos="9350"/>
+            </w:tabs>
+            <w:rPr>
+              <w:noProof/>
+            </w:rPr>
+          </w:pPr>
+          <w:hyperlink w:anchor="_Toc501486324" w:history="1">
+            <w:r>
+              <w:rPr>
+                <w:rStyle w:val="Hyperlink"/>
+                <w:noProof/>
+              </w:rPr>
+              <w:t>7.</w:t>
+            </w:r>
+            <w:r>
+              <w:rPr>
+                <w:noProof/>
+              </w:rPr>
+              <w:tab/>
+            </w:r>
+            <w:r>
+              <w:rPr>
+                <w:rStyle w:val="Hyperlink"/>
+                <w:noProof/>
+              </w:rPr>
+              <w:t>Authentication (and other Django tutorial in general)</w:t>
+            </w:r>
+            <w:r>
+              <w:rPr>
+                <w:noProof/>
+                <w:webHidden/>
+              </w:rPr>
+              <w:tab/>
+            </w:r>
+            <w:r>
+              <w:rPr>
+                <w:noProof/>
+                <w:webHidden/>
+              </w:rPr>
+              <w:fldChar w:fldCharType="begin"/>
+            </w:r>
+            <w:r>
+              <w:rPr>
+                <w:noProof/>
+                <w:webHidden/>
+              </w:rPr>
+              <w:instrText xml:space="preserve"> PAGEREF _Toc501486324 \h </w:instrText>
+            </w:r>
+            <w:r>
+              <w:rPr>
+                <w:noProof/>
+                <w:webHidden/>
+              </w:rPr>
+            </w:r>
+            <w:r>
+              <w:rPr>
+                <w:noProof/>
+                <w:webHidden/>
+              </w:rPr>
+              <w:fldChar w:fldCharType="separate"/>
+            </w:r>
+            <w:r>
+              <w:rPr>
+                <w:noProof/>
+                <w:webHidden/>
+              </w:rPr>
+              <w:t>32</w:t>
             </w:r>
             <w:r>
               <w:rPr>
@@ -3953,7 +4851,7 @@
         <w:pStyle w:val="Heading1"/>
         <w:spacing w:before="0"/>
       </w:pPr>
-      <w:bookmarkStart w:id="0" w:name="_Toc500280723"/>
+      <w:bookmarkStart w:id="0" w:name="_Toc501486263"/>
       <w:r>
         <w:t>Problem:</w:t>
       </w:r>
@@ -4028,7 +4926,7 @@
         <w:pStyle w:val="Heading1"/>
         <w:spacing w:before="0"/>
       </w:pPr>
-      <w:bookmarkStart w:id="1" w:name="_Toc500280724"/>
+      <w:bookmarkStart w:id="1" w:name="_Toc501486264"/>
       <w:r>
         <w:t>Objective:</w:t>
       </w:r>
@@ -4124,7 +5022,7 @@
         </w:numPr>
         <w:spacing w:before="0"/>
       </w:pPr>
-      <w:bookmarkStart w:id="2" w:name="_Toc500280725"/>
+      <w:bookmarkStart w:id="2" w:name="_Toc501486265"/>
       <w:r>
         <w:t>PRE-REQUISITES</w:t>
       </w:r>
@@ -6101,7 +6999,7 @@
         </w:numPr>
         <w:spacing w:before="0"/>
       </w:pPr>
-      <w:bookmarkStart w:id="3" w:name="_Toc500280726"/>
+      <w:bookmarkStart w:id="3" w:name="_Toc501486266"/>
       <w:r>
         <w:t>SETUP</w:t>
       </w:r>
@@ -6116,7 +7014,7 @@
         </w:numPr>
         <w:spacing w:before="0"/>
       </w:pPr>
-      <w:bookmarkStart w:id="4" w:name="_Toc500280727"/>
+      <w:bookmarkStart w:id="4" w:name="_Toc501486267"/>
       <w:r>
         <w:t xml:space="preserve">Create virtual </w:t>
       </w:r>
@@ -6334,7 +7232,7 @@
         </w:numPr>
         <w:spacing w:before="0"/>
       </w:pPr>
-      <w:bookmarkStart w:id="7" w:name="_Toc500280728"/>
+      <w:bookmarkStart w:id="7" w:name="_Toc501486268"/>
       <w:r>
         <w:t xml:space="preserve">Install </w:t>
       </w:r>
@@ -7356,7 +8254,7 @@
         </w:numPr>
         <w:spacing w:before="0"/>
       </w:pPr>
-      <w:bookmarkStart w:id="8" w:name="_Toc500280729"/>
+      <w:bookmarkStart w:id="8" w:name="_Toc501486269"/>
       <w:r>
         <w:t>Create Django project</w:t>
       </w:r>
@@ -7569,7 +8467,7 @@
         </w:numPr>
         <w:spacing w:before="0"/>
       </w:pPr>
-      <w:bookmarkStart w:id="10" w:name="_Toc500280730"/>
+      <w:bookmarkStart w:id="10" w:name="_Toc501486270"/>
       <w:r>
         <w:t>Create Django app</w:t>
       </w:r>
@@ -7801,7 +8699,7 @@
       <w:r>
         <w:tab/>
       </w:r>
-      <w:bookmarkStart w:id="12" w:name="_Toc500280731"/>
+      <w:bookmarkStart w:id="12" w:name="_Toc501486271"/>
       <w:r>
         <w:t>Ilust1.Initial folder structure</w:t>
       </w:r>
@@ -7821,7 +8719,7 @@
         </w:numPr>
         <w:spacing w:before="0"/>
       </w:pPr>
-      <w:bookmarkStart w:id="13" w:name="_Toc500280732"/>
+      <w:bookmarkStart w:id="13" w:name="_Toc501486272"/>
       <w:r>
         <w:t>Add app to settings.py</w:t>
       </w:r>
@@ -7953,7 +8851,7 @@
         </w:numPr>
         <w:spacing w:before="0"/>
       </w:pPr>
-      <w:bookmarkStart w:id="14" w:name="_Toc500280733"/>
+      <w:bookmarkStart w:id="14" w:name="_Toc501486273"/>
       <w:r>
         <w:t>Create super user (admin/admin123)</w:t>
       </w:r>
@@ -8041,7 +8939,7 @@
         </w:numPr>
         <w:spacing w:before="0"/>
       </w:pPr>
-      <w:bookmarkStart w:id="16" w:name="_Toc500280734"/>
+      <w:bookmarkStart w:id="16" w:name="_Toc501486274"/>
       <w:r>
         <w:t>Start the server and check the site so far</w:t>
       </w:r>
@@ -8174,7 +9072,7 @@
         </w:numPr>
         <w:spacing w:before="0"/>
       </w:pPr>
-      <w:bookmarkStart w:id="18" w:name="_Toc500280735"/>
+      <w:bookmarkStart w:id="18" w:name="_Toc501486275"/>
       <w:r>
         <w:t>MODEL</w:t>
       </w:r>
@@ -8189,7 +9087,7 @@
         </w:numPr>
         <w:spacing w:before="0"/>
       </w:pPr>
-      <w:bookmarkStart w:id="19" w:name="_Toc500280736"/>
+      <w:bookmarkStart w:id="19" w:name="_Toc501486276"/>
       <w:bookmarkStart w:id="20" w:name="_Hlk496711980"/>
       <w:r>
         <w:t>Create model</w:t>
@@ -8278,7 +9176,7 @@
         </w:numPr>
         <w:spacing w:before="0"/>
       </w:pPr>
-      <w:bookmarkStart w:id="21" w:name="_Toc500280737"/>
+      <w:bookmarkStart w:id="21" w:name="_Toc501486277"/>
       <w:bookmarkStart w:id="22" w:name="_Hlk496712005"/>
       <w:r>
         <w:t>Update admin.py with the new model</w:t>
@@ -8430,7 +9328,7 @@
         </w:numPr>
         <w:spacing w:before="0"/>
       </w:pPr>
-      <w:bookmarkStart w:id="24" w:name="_Toc500280738"/>
+      <w:bookmarkStart w:id="24" w:name="_Toc501486278"/>
       <w:r>
         <w:t xml:space="preserve">Add </w:t>
       </w:r>
@@ -8522,7 +9420,7 @@
         </w:numPr>
         <w:spacing w:before="0"/>
       </w:pPr>
-      <w:bookmarkStart w:id="25" w:name="_Toc500280739"/>
+      <w:bookmarkStart w:id="25" w:name="_Toc501486279"/>
       <w:r>
         <w:t xml:space="preserve">Update settings.py for </w:t>
       </w:r>
@@ -8741,7 +9639,7 @@
         </w:numPr>
         <w:spacing w:before="0"/>
       </w:pPr>
-      <w:bookmarkStart w:id="26" w:name="_Toc500280740"/>
+      <w:bookmarkStart w:id="26" w:name="_Toc501486280"/>
       <w:r>
         <w:t>Define Resource/</w:t>
       </w:r>
@@ -9251,7 +10149,7 @@
         </w:numPr>
         <w:spacing w:before="0"/>
       </w:pPr>
-      <w:bookmarkStart w:id="27" w:name="_Toc500280741"/>
+      <w:bookmarkStart w:id="27" w:name="_Toc501486281"/>
       <w:r>
         <w:t>Update admin.py</w:t>
       </w:r>
@@ -9934,7 +10832,7 @@
         </w:numPr>
         <w:spacing w:before="0"/>
       </w:pPr>
-      <w:bookmarkStart w:id="28" w:name="_Toc500280742"/>
+      <w:bookmarkStart w:id="28" w:name="_Toc501486282"/>
       <w:r>
         <w:t xml:space="preserve">VIEWS.PY and URLS.PY </w:t>
       </w:r>
@@ -10048,7 +10946,7 @@
           <w:rFonts w:cs="Courier New"/>
         </w:rPr>
       </w:pPr>
-      <w:bookmarkStart w:id="29" w:name="_Toc500280743"/>
+      <w:bookmarkStart w:id="29" w:name="_Toc501486283"/>
       <w:r>
         <w:rPr>
           <w:rStyle w:val="Heading2Char"/>
@@ -10636,7 +11534,7 @@
           <w:rFonts w:cs="Courier New"/>
         </w:rPr>
       </w:pPr>
-      <w:bookmarkStart w:id="30" w:name="_Toc500280744"/>
+      <w:bookmarkStart w:id="30" w:name="_Toc501486284"/>
       <w:r>
         <w:rPr>
           <w:rStyle w:val="Heading2Char"/>
@@ -11557,7 +12455,7 @@
           <w:rFonts w:cs="Courier New"/>
         </w:rPr>
       </w:pPr>
-      <w:bookmarkStart w:id="31" w:name="_Toc500280745"/>
+      <w:bookmarkStart w:id="31" w:name="_Toc501486285"/>
       <w:r>
         <w:rPr>
           <w:rStyle w:val="Heading2Char"/>
@@ -11737,7 +12635,7 @@
         </w:numPr>
         <w:spacing w:before="0"/>
       </w:pPr>
-      <w:bookmarkStart w:id="32" w:name="_Toc500280746"/>
+      <w:bookmarkStart w:id="32" w:name="_Toc501486286"/>
       <w:r>
         <w:t>GRID INTRO</w:t>
       </w:r>
@@ -11752,7 +12650,7 @@
         </w:numPr>
         <w:spacing w:before="0"/>
       </w:pPr>
-      <w:bookmarkStart w:id="33" w:name="_Toc500280747"/>
+      <w:bookmarkStart w:id="33" w:name="_Toc501486287"/>
       <w:r>
         <w:t>Grid tool to use</w:t>
       </w:r>
@@ -11886,7 +12784,7 @@
         </w:numPr>
         <w:spacing w:before="0"/>
       </w:pPr>
-      <w:bookmarkStart w:id="34" w:name="_Toc500280748"/>
+      <w:bookmarkStart w:id="34" w:name="_Toc501486288"/>
       <w:r>
         <w:lastRenderedPageBreak/>
         <w:t xml:space="preserve">Download </w:t>
@@ -12196,7 +13094,7 @@
         <w:spacing w:before="0"/>
         <w:ind w:left="1800" w:firstLine="360"/>
       </w:pPr>
-      <w:bookmarkStart w:id="35" w:name="_Toc500280749"/>
+      <w:bookmarkStart w:id="35" w:name="_Toc501486289"/>
       <w:r>
         <w:t xml:space="preserve">Ilust2. New static folder with </w:t>
       </w:r>
@@ -12224,7 +13122,7 @@
         </w:numPr>
         <w:spacing w:before="0"/>
       </w:pPr>
-      <w:bookmarkStart w:id="36" w:name="_Toc500280750"/>
+      <w:bookmarkStart w:id="36" w:name="_Toc501486290"/>
       <w:r>
         <w:t>Check settings.py</w:t>
       </w:r>
@@ -12657,7 +13555,7 @@
         </w:numPr>
         <w:spacing w:before="0"/>
       </w:pPr>
-      <w:bookmarkStart w:id="37" w:name="_Toc500280751"/>
+      <w:bookmarkStart w:id="37" w:name="_Toc501486291"/>
       <w:r>
         <w:t xml:space="preserve">Create a </w:t>
       </w:r>
@@ -12793,7 +13691,7 @@
         <w:spacing w:before="0"/>
         <w:ind w:left="2160" w:firstLine="720"/>
       </w:pPr>
-      <w:bookmarkStart w:id="38" w:name="_Toc500280752"/>
+      <w:bookmarkStart w:id="38" w:name="_Toc501486292"/>
       <w:r>
         <w:t>Ilust3. Templates folder with index.html</w:t>
       </w:r>
@@ -12944,7 +13842,7 @@
         </w:numPr>
         <w:spacing w:before="0"/>
       </w:pPr>
-      <w:bookmarkStart w:id="39" w:name="_Toc500280753"/>
+      <w:bookmarkStart w:id="39" w:name="_Toc501486293"/>
       <w:r>
         <w:t>Update urls.py and views.py with the test pages</w:t>
       </w:r>
@@ -13258,7 +14156,7 @@
         </w:numPr>
         <w:spacing w:before="0"/>
       </w:pPr>
-      <w:bookmarkStart w:id="40" w:name="_Toc500280754"/>
+      <w:bookmarkStart w:id="40" w:name="_Toc501486294"/>
       <w:r>
         <w:t>CONNECTING THE MODEL AND THE GRID</w:t>
       </w:r>
@@ -13371,7 +14269,7 @@
           <w:numId w:val="18"/>
         </w:numPr>
       </w:pPr>
-      <w:bookmarkStart w:id="41" w:name="_Toc500280755"/>
+      <w:bookmarkStart w:id="41" w:name="_Toc501486295"/>
       <w:proofErr w:type="spellStart"/>
       <w:r>
         <w:t>loadData</w:t>
@@ -16787,7 +17685,7 @@
           <w:numId w:val="18"/>
         </w:numPr>
       </w:pPr>
-      <w:bookmarkStart w:id="42" w:name="_Toc500280756"/>
+      <w:bookmarkStart w:id="42" w:name="_Toc501486296"/>
       <w:proofErr w:type="spellStart"/>
       <w:r>
         <w:t>updateItem</w:t>
@@ -19994,7 +20892,7 @@
         <w:pStyle w:val="Heading1"/>
         <w:spacing w:before="0"/>
       </w:pPr>
-      <w:bookmarkStart w:id="43" w:name="_Toc500280757"/>
+      <w:bookmarkStart w:id="43" w:name="_Toc501486297"/>
       <w:r>
         <w:t>Branching to RESTful01</w:t>
       </w:r>
@@ -21824,7 +22722,7 @@
         <w:pStyle w:val="Heading2"/>
         <w:ind w:firstLine="720"/>
       </w:pPr>
-      <w:bookmarkStart w:id="44" w:name="_Toc500280758"/>
+      <w:bookmarkStart w:id="44" w:name="_Toc501486298"/>
       <w:proofErr w:type="spellStart"/>
       <w:r>
         <w:t>JSGrid</w:t>
@@ -22091,7 +22989,7 @@
       <w:r>
         <w:t xml:space="preserve"> </w:t>
       </w:r>
-      <w:bookmarkStart w:id="45" w:name="_Toc500280759"/>
+      <w:bookmarkStart w:id="45" w:name="_Toc501486299"/>
       <w:r>
         <w:t>PUT Request</w:t>
       </w:r>
@@ -24114,7 +25012,7 @@
         <w:pStyle w:val="Heading1"/>
         <w:spacing w:before="0"/>
       </w:pPr>
-      <w:bookmarkStart w:id="46" w:name="_Toc500280760"/>
+      <w:bookmarkStart w:id="46" w:name="_Toc501486300"/>
       <w:r>
         <w:t>Branching to RESTful02</w:t>
       </w:r>
@@ -24154,7 +25052,7 @@
           <w:numId w:val="21"/>
         </w:numPr>
       </w:pPr>
-      <w:bookmarkStart w:id="47" w:name="_Toc500280761"/>
+      <w:bookmarkStart w:id="47" w:name="_Toc501486301"/>
       <w:proofErr w:type="spellStart"/>
       <w:r>
         <w:t>Serializer</w:t>
@@ -25073,7 +25971,7 @@
           <w:numId w:val="21"/>
         </w:numPr>
       </w:pPr>
-      <w:bookmarkStart w:id="48" w:name="_Toc500280762"/>
+      <w:bookmarkStart w:id="48" w:name="_Toc501486302"/>
       <w:r>
         <w:t>Requests and Response</w:t>
       </w:r>
@@ -26419,7 +27317,7 @@
         <w:pStyle w:val="Heading2"/>
         <w:ind w:firstLine="720"/>
       </w:pPr>
-      <w:bookmarkStart w:id="49" w:name="_Toc500280763"/>
+      <w:bookmarkStart w:id="49" w:name="_Toc501486303"/>
       <w:proofErr w:type="spellStart"/>
       <w:r>
         <w:t>insertItem</w:t>
@@ -26443,10 +27341,10 @@
       <w:r>
         <w:t>uest</w:t>
       </w:r>
+      <w:r>
+        <w:t>)</w:t>
+      </w:r>
       <w:bookmarkEnd w:id="49"/>
-      <w:r>
-        <w:t>)</w:t>
-      </w:r>
     </w:p>
     <w:p>
       <w:pPr>
@@ -26717,7 +27615,7 @@
         <w:pStyle w:val="Heading2"/>
         <w:ind w:firstLine="720"/>
       </w:pPr>
-      <w:bookmarkStart w:id="50" w:name="_Toc500280764"/>
+      <w:bookmarkStart w:id="50" w:name="_Toc501486304"/>
       <w:proofErr w:type="spellStart"/>
       <w:r>
         <w:t>deleteItem</w:t>
@@ -26729,10 +27627,10 @@
       <w:r>
         <w:t>equest</w:t>
       </w:r>
+      <w:r>
+        <w:t>)</w:t>
+      </w:r>
       <w:bookmarkEnd w:id="50"/>
-      <w:r>
-        <w:t>)</w:t>
-      </w:r>
     </w:p>
     <w:p>
       <w:pPr>
@@ -26913,12 +27811,14 @@
         <w:pStyle w:val="Heading2"/>
         <w:ind w:firstLine="720"/>
       </w:pPr>
+      <w:bookmarkStart w:id="51" w:name="_Toc501486305"/>
       <w:r>
         <w:t>M</w:t>
       </w:r>
       <w:r>
         <w:t>erged Back to Master</w:t>
       </w:r>
+      <w:bookmarkEnd w:id="51"/>
     </w:p>
     <w:p>
       <w:pPr>
@@ -26933,8 +27833,12 @@
       </w:pPr>
       <w:r>
         <w:tab/>
+      </w:r>
+      <w:bookmarkStart w:id="52" w:name="_Toc501486306"/>
+      <w:r>
         <w:t>Added Some More Columns</w:t>
       </w:r>
+      <w:bookmarkEnd w:id="52"/>
     </w:p>
     <w:p>
       <w:pPr>
@@ -27006,9 +27910,11 @@
         <w:spacing w:before="0"/>
         <w:ind w:left="360"/>
       </w:pPr>
+      <w:bookmarkStart w:id="53" w:name="_Toc501486307"/>
       <w:r>
         <w:t>Secured Login</w:t>
       </w:r>
+      <w:bookmarkEnd w:id="53"/>
     </w:p>
     <w:p>
       <w:pPr>
@@ -27093,8 +27999,12 @@
       </w:pPr>
       <w:r>
         <w:tab/>
+      </w:r>
+      <w:bookmarkStart w:id="54" w:name="_Toc501486308"/>
+      <w:r>
         <w:t>Registration Folder</w:t>
       </w:r>
+      <w:bookmarkEnd w:id="54"/>
     </w:p>
     <w:p>
       <w:pPr>
@@ -27256,12 +28166,9 @@
       </w:pPr>
     </w:p>
     <w:p>
-      <w:r>
-        <w:tab/>
-      </w:r>
-      <w:r>
-        <w:tab/>
-      </w:r>
+      <w:pPr>
+        <w:ind w:left="360" w:firstLine="720"/>
+      </w:pPr>
       <w:proofErr w:type="gramStart"/>
       <w:r>
         <w:t>Next</w:t>
@@ -27478,6 +28385,12 @@
         <w:spacing w:after="0"/>
         <w:ind w:left="1440"/>
       </w:pPr>
+    </w:p>
+    <w:p>
+      <w:pPr>
+        <w:spacing w:after="0"/>
+        <w:ind w:left="1440"/>
+      </w:pPr>
       <w:r>
         <w:t xml:space="preserve">Created a </w:t>
       </w:r>
@@ -27488,6 +28401,9 @@
         <w:t>login.</w:t>
       </w:r>
       <w:r>
+        <w:rPr>
+          <w:b/>
+        </w:rPr>
         <w:t>html</w:t>
       </w:r>
       <w:r>
@@ -27547,9 +28463,16 @@
         <w:pStyle w:val="Heading2"/>
         <w:ind w:left="720"/>
       </w:pPr>
+      <w:bookmarkStart w:id="55" w:name="_Toc501486309"/>
       <w:r>
         <w:t>Base_generic.html</w:t>
       </w:r>
+      <w:bookmarkEnd w:id="55"/>
+    </w:p>
+    <w:p>
+      <w:pPr>
+        <w:ind w:left="1440"/>
+      </w:pPr>
     </w:p>
     <w:p>
       <w:pPr>
@@ -27580,11 +28503,6 @@
           <w:t>https://developer.mozilla.org/en-US/docs/Learn/Server-side/Django/Home_page</w:t>
         </w:r>
       </w:hyperlink>
-    </w:p>
-    <w:p>
-      <w:pPr>
-        <w:ind w:left="1440"/>
-      </w:pPr>
     </w:p>
     <w:p>
       <w:pPr>
@@ -27766,22 +28684,287 @@
       <w:r>
         <w:t xml:space="preserve"> page after logging in!</w:t>
       </w:r>
-      <w:bookmarkStart w:id="51" w:name="_GoBack"/>
-      <w:bookmarkEnd w:id="51"/>
-    </w:p>
-    <w:p>
-      <w:pPr>
-        <w:spacing w:after="0"/>
-      </w:pPr>
+    </w:p>
+    <w:p>
+      <w:pPr>
+        <w:spacing w:after="0"/>
+        <w:ind w:left="720"/>
+      </w:pPr>
+      <w:r>
+        <w:t xml:space="preserve">I also added that bit of code into </w:t>
+      </w:r>
+      <w:r>
+        <w:rPr>
+          <w:b/>
+        </w:rPr>
+        <w:t>base_generic.html</w:t>
+      </w:r>
+      <w:r>
+        <w:t xml:space="preserve"> so it will show the </w:t>
+      </w:r>
+      <w:r>
+        <w:rPr>
+          <w:b/>
+        </w:rPr>
+        <w:t>login</w:t>
+      </w:r>
+      <w:r>
+        <w:t xml:space="preserve"> or </w:t>
+      </w:r>
+      <w:r>
+        <w:rPr>
+          <w:b/>
+        </w:rPr>
+        <w:t>logout</w:t>
+      </w:r>
+      <w:r>
+        <w:t xml:space="preserve"> based on if I am logged on or not.</w:t>
+      </w:r>
+    </w:p>
+    <w:p>
+      <w:pPr>
+        <w:spacing w:after="0"/>
+        <w:ind w:left="720"/>
+      </w:pPr>
+    </w:p>
+    <w:p>
+      <w:pPr>
+        <w:spacing w:after="0"/>
+        <w:ind w:left="720"/>
+      </w:pPr>
+      <w:r>
+        <w:t xml:space="preserve">I can’t get the logout redirect to work but at least I have </w:t>
+      </w:r>
+      <w:proofErr w:type="gramStart"/>
+      <w:r>
+        <w:t>some kind of log</w:t>
+      </w:r>
+      <w:proofErr w:type="gramEnd"/>
+      <w:r>
+        <w:t xml:space="preserve"> out for now so will move on for now to the more important thing: to be able to protect my pages via authentication.</w:t>
+      </w:r>
+    </w:p>
+    <w:p>
+      <w:pPr>
+        <w:spacing w:after="0"/>
+        <w:ind w:left="720"/>
+      </w:pPr>
+    </w:p>
+    <w:p>
+      <w:pPr>
+        <w:pStyle w:val="Heading2"/>
+        <w:ind w:firstLine="720"/>
+      </w:pPr>
+      <w:bookmarkStart w:id="56" w:name="_Toc501486310"/>
+      <w:r>
+        <w:t>Protect page with authentication</w:t>
+      </w:r>
+      <w:bookmarkEnd w:id="56"/>
+    </w:p>
+    <w:p>
+      <w:pPr>
+        <w:spacing w:after="0"/>
+      </w:pPr>
+      <w:r>
+        <w:tab/>
+        <w:t xml:space="preserve">In </w:t>
+      </w:r>
+      <w:r>
+        <w:rPr>
+          <w:b/>
+        </w:rPr>
+        <w:t>views.py</w:t>
+      </w:r>
+      <w:r>
+        <w:t xml:space="preserve">, add the </w:t>
+      </w:r>
+      <w:r>
+        <w:rPr>
+          <w:b/>
+        </w:rPr>
+        <w:t>@</w:t>
+      </w:r>
+      <w:proofErr w:type="spellStart"/>
+      <w:r>
+        <w:rPr>
+          <w:b/>
+        </w:rPr>
+        <w:t>login_required</w:t>
+      </w:r>
+      <w:proofErr w:type="spellEnd"/>
+      <w:r>
+        <w:t xml:space="preserve"> decorator to protect that view</w:t>
+      </w:r>
+      <w:r>
+        <w:t xml:space="preserve"> and it just works!</w:t>
+      </w:r>
+    </w:p>
+    <w:p>
+      <w:pPr>
+        <w:spacing w:after="0"/>
+        <w:ind w:left="1440"/>
+        <w:rPr>
+          <w:color w:val="FFFFFF" w:themeColor="background1"/>
+          <w:highlight w:val="black"/>
+        </w:rPr>
+      </w:pPr>
+      <w:r>
+        <w:rPr>
+          <w:color w:val="FFFFFF" w:themeColor="background1"/>
+          <w:highlight w:val="black"/>
+        </w:rPr>
+        <w:t xml:space="preserve">from </w:t>
+      </w:r>
+      <w:proofErr w:type="spellStart"/>
+      <w:proofErr w:type="gramStart"/>
+      <w:r>
+        <w:rPr>
+          <w:color w:val="FFFFFF" w:themeColor="background1"/>
+          <w:highlight w:val="black"/>
+        </w:rPr>
+        <w:t>django.contrib</w:t>
+      </w:r>
+      <w:proofErr w:type="gramEnd"/>
+      <w:r>
+        <w:rPr>
+          <w:color w:val="FFFFFF" w:themeColor="background1"/>
+          <w:highlight w:val="black"/>
+        </w:rPr>
+        <w:t>.auth.decorators</w:t>
+      </w:r>
+      <w:proofErr w:type="spellEnd"/>
+      <w:r>
+        <w:rPr>
+          <w:color w:val="FFFFFF" w:themeColor="background1"/>
+          <w:highlight w:val="black"/>
+        </w:rPr>
+        <w:t xml:space="preserve"> import </w:t>
+      </w:r>
+      <w:proofErr w:type="spellStart"/>
+      <w:r>
+        <w:rPr>
+          <w:color w:val="FFFFFF" w:themeColor="background1"/>
+          <w:highlight w:val="black"/>
+        </w:rPr>
+        <w:t>login_required</w:t>
+      </w:r>
+      <w:proofErr w:type="spellEnd"/>
+    </w:p>
+    <w:p>
+      <w:pPr>
+        <w:spacing w:after="0"/>
+        <w:ind w:left="1440"/>
+        <w:rPr>
+          <w:color w:val="FFFFFF" w:themeColor="background1"/>
+          <w:highlight w:val="black"/>
+        </w:rPr>
+      </w:pPr>
+      <w:r>
+        <w:rPr>
+          <w:color w:val="FFFFFF" w:themeColor="background1"/>
+          <w:highlight w:val="black"/>
+        </w:rPr>
+        <w:t>…</w:t>
+      </w:r>
+    </w:p>
+    <w:p>
+      <w:pPr>
+        <w:spacing w:after="0"/>
+        <w:ind w:left="1440"/>
+        <w:rPr>
+          <w:color w:val="FFFFFF" w:themeColor="background1"/>
+          <w:highlight w:val="black"/>
+        </w:rPr>
+      </w:pPr>
+      <w:r>
+        <w:rPr>
+          <w:color w:val="FFFFFF" w:themeColor="background1"/>
+          <w:highlight w:val="black"/>
+        </w:rPr>
+        <w:t>@</w:t>
+      </w:r>
+      <w:proofErr w:type="spellStart"/>
+      <w:r>
+        <w:rPr>
+          <w:color w:val="FFFFFF" w:themeColor="background1"/>
+          <w:highlight w:val="black"/>
+        </w:rPr>
+        <w:t>login_required</w:t>
+      </w:r>
+      <w:proofErr w:type="spellEnd"/>
+    </w:p>
+    <w:p>
+      <w:pPr>
+        <w:spacing w:after="0"/>
+        <w:ind w:left="1440"/>
+      </w:pPr>
+      <w:r>
+        <w:rPr>
+          <w:color w:val="FFFFFF" w:themeColor="background1"/>
+          <w:highlight w:val="black"/>
+        </w:rPr>
+        <w:t>def sritable3(request):</w:t>
+      </w:r>
+    </w:p>
+    <w:p>
+      <w:pPr>
+        <w:pStyle w:val="Heading1"/>
+        <w:numPr>
+          <w:ilvl w:val="0"/>
+          <w:numId w:val="19"/>
+        </w:numPr>
+        <w:ind w:left="360"/>
+      </w:pPr>
+      <w:r>
+        <w:lastRenderedPageBreak/>
+        <w:t>Change DB</w:t>
+      </w:r>
+    </w:p>
+    <w:p>
+      <w:pPr>
+        <w:ind w:left="360"/>
+      </w:pPr>
+      <w:proofErr w:type="gramStart"/>
+      <w:r>
+        <w:t>So</w:t>
+      </w:r>
+      <w:proofErr w:type="gramEnd"/>
+      <w:r>
+        <w:t xml:space="preserve"> some googling on SO and reddit tells me that most people prefer </w:t>
+      </w:r>
+      <w:r>
+        <w:t>PostgreSQL</w:t>
+      </w:r>
+      <w:r>
+        <w:tab/>
+      </w:r>
+      <w:r>
+        <w:t>so I am going that way</w:t>
+      </w:r>
+    </w:p>
+    <w:p>
+      <w:pPr>
+        <w:ind w:left="360"/>
+      </w:pPr>
+      <w:r>
+        <w:t>I think instead of trying to migrate, I will simply (re)start my project from scratch using PostgreSQL.</w:t>
+      </w:r>
     </w:p>
     <w:p>
       <w:pPr>
         <w:pStyle w:val="Heading1"/>
         <w:spacing w:before="0"/>
       </w:pPr>
-      <w:r>
-        <w:t>What’s Next</w:t>
-      </w:r>
+      <w:bookmarkStart w:id="57" w:name="_Toc501486311"/>
+      <w:r>
+        <w:t>W</w:t>
+      </w:r>
+      <w:bookmarkStart w:id="58" w:name="_GoBack"/>
+      <w:bookmarkEnd w:id="58"/>
+      <w:r>
+        <w:t>hat’s Next</w:t>
+      </w:r>
+      <w:bookmarkEnd w:id="57"/>
     </w:p>
     <w:p>
       <w:pPr>
@@ -27794,8 +28977,12 @@
       </w:pPr>
       <w:r>
         <w:tab/>
+      </w:r>
+      <w:bookmarkStart w:id="59" w:name="_Toc501486312"/>
+      <w:r>
         <w:t>Change DB</w:t>
       </w:r>
+      <w:bookmarkEnd w:id="59"/>
     </w:p>
     <w:p>
       <w:r>
@@ -27815,8 +29002,12 @@
       </w:pPr>
       <w:r>
         <w:tab/>
+      </w:r>
+      <w:bookmarkStart w:id="60" w:name="_Toc501486313"/>
+      <w:r>
         <w:t>Update at HBL Level</w:t>
       </w:r>
+      <w:bookmarkEnd w:id="60"/>
     </w:p>
     <w:p>
       <w:r>
@@ -27833,8 +29024,12 @@
       </w:pPr>
       <w:r>
         <w:tab/>
+      </w:r>
+      <w:bookmarkStart w:id="61" w:name="_Toc501486314"/>
+      <w:r>
         <w:t>Container Details Page</w:t>
       </w:r>
+      <w:bookmarkEnd w:id="61"/>
     </w:p>
     <w:p>
       <w:r>
@@ -27850,10 +29045,13 @@
         <w:pStyle w:val="Heading2"/>
       </w:pPr>
       <w:r>
-        <w:lastRenderedPageBreak/>
         <w:tab/>
+      </w:r>
+      <w:bookmarkStart w:id="62" w:name="_Toc501486315"/>
+      <w:r>
         <w:t>Highlight Rows on Rules</w:t>
       </w:r>
+      <w:bookmarkEnd w:id="62"/>
     </w:p>
     <w:p>
       <w:r>
@@ -27873,12 +29071,16 @@
       </w:pPr>
       <w:r>
         <w:tab/>
+      </w:r>
+      <w:bookmarkStart w:id="63" w:name="_Toc501486316"/>
+      <w:r>
         <w:t xml:space="preserve">Map with </w:t>
       </w:r>
       <w:proofErr w:type="spellStart"/>
       <w:r>
         <w:t>MacroPoint</w:t>
       </w:r>
+      <w:bookmarkEnd w:id="63"/>
       <w:proofErr w:type="spellEnd"/>
     </w:p>
     <w:p/>
@@ -27887,11 +29089,11 @@
         <w:pStyle w:val="Heading1"/>
         <w:spacing w:before="0"/>
       </w:pPr>
-      <w:bookmarkStart w:id="52" w:name="_Toc500280765"/>
+      <w:bookmarkStart w:id="64" w:name="_Toc501486317"/>
       <w:r>
         <w:t>References</w:t>
       </w:r>
-      <w:bookmarkEnd w:id="52"/>
+      <w:bookmarkEnd w:id="64"/>
     </w:p>
     <w:p>
       <w:pPr>
@@ -27902,11 +29104,11 @@
         </w:numPr>
         <w:spacing w:before="0"/>
       </w:pPr>
-      <w:bookmarkStart w:id="53" w:name="_Toc500280766"/>
+      <w:bookmarkStart w:id="65" w:name="_Toc501486318"/>
       <w:r>
         <w:t>Django 1.11 official Tutorial</w:t>
       </w:r>
-      <w:bookmarkEnd w:id="53"/>
+      <w:bookmarkEnd w:id="65"/>
     </w:p>
     <w:p>
       <w:pPr>
@@ -27938,7 +29140,7 @@
         </w:numPr>
         <w:spacing w:before="0"/>
       </w:pPr>
-      <w:bookmarkStart w:id="54" w:name="_Toc500280767"/>
+      <w:bookmarkStart w:id="66" w:name="_Toc501486319"/>
       <w:r>
         <w:t xml:space="preserve">Django </w:t>
       </w:r>
@@ -27946,7 +29148,7 @@
       <w:r>
         <w:t>Import_Export</w:t>
       </w:r>
-      <w:bookmarkEnd w:id="54"/>
+      <w:bookmarkEnd w:id="66"/>
       <w:proofErr w:type="spellEnd"/>
     </w:p>
     <w:p>
@@ -27989,7 +29191,7 @@
         </w:numPr>
         <w:spacing w:before="0"/>
       </w:pPr>
-      <w:bookmarkStart w:id="55" w:name="_Toc500280768"/>
+      <w:bookmarkStart w:id="67" w:name="_Toc501486320"/>
       <w:r>
         <w:t>How to serve static files</w:t>
       </w:r>
@@ -28002,7 +29204,7 @@
       <w:r>
         <w:t>statics</w:t>
       </w:r>
-      <w:bookmarkEnd w:id="55"/>
+      <w:bookmarkEnd w:id="67"/>
     </w:p>
     <w:p>
       <w:pPr>
@@ -28068,12 +29270,12 @@
         </w:numPr>
         <w:spacing w:before="0"/>
       </w:pPr>
-      <w:bookmarkStart w:id="56" w:name="_Toc500280769"/>
+      <w:bookmarkStart w:id="68" w:name="_Toc501486321"/>
       <w:proofErr w:type="spellStart"/>
       <w:r>
         <w:t>JSGrid</w:t>
       </w:r>
-      <w:bookmarkEnd w:id="56"/>
+      <w:bookmarkEnd w:id="68"/>
       <w:proofErr w:type="spellEnd"/>
     </w:p>
     <w:p>
@@ -28192,12 +29394,13 @@
         </w:numPr>
         <w:spacing w:before="0"/>
       </w:pPr>
-      <w:bookmarkStart w:id="57" w:name="_Toc500280770"/>
-      <w:proofErr w:type="spellStart"/>
-      <w:r>
+      <w:bookmarkStart w:id="69" w:name="_Toc501486322"/>
+      <w:proofErr w:type="spellStart"/>
+      <w:r>
+        <w:lastRenderedPageBreak/>
         <w:t>JQGrid</w:t>
       </w:r>
-      <w:bookmarkEnd w:id="57"/>
+      <w:bookmarkEnd w:id="69"/>
       <w:proofErr w:type="spellEnd"/>
     </w:p>
     <w:p>
@@ -28236,11 +29439,11 @@
           <w:numId w:val="13"/>
         </w:numPr>
       </w:pPr>
-      <w:bookmarkStart w:id="58" w:name="_Toc500280771"/>
+      <w:bookmarkStart w:id="70" w:name="_Toc501486323"/>
       <w:r>
         <w:t>Views</w:t>
       </w:r>
-      <w:bookmarkEnd w:id="58"/>
+      <w:bookmarkEnd w:id="70"/>
     </w:p>
     <w:p>
       <w:pPr>
@@ -28279,6 +29482,42 @@
         <w:ind w:left="1080"/>
       </w:pPr>
     </w:p>
+    <w:p>
+      <w:pPr>
+        <w:pStyle w:val="Heading2"/>
+        <w:numPr>
+          <w:ilvl w:val="0"/>
+          <w:numId w:val="13"/>
+        </w:numPr>
+      </w:pPr>
+      <w:bookmarkStart w:id="71" w:name="_Toc501486324"/>
+      <w:r>
+        <w:t xml:space="preserve">Authentication (and </w:t>
+      </w:r>
+      <w:proofErr w:type="gramStart"/>
+      <w:r>
+        <w:t>other</w:t>
+      </w:r>
+      <w:proofErr w:type="gramEnd"/>
+      <w:r>
+        <w:t xml:space="preserve"> Django tutorial in general)</w:t>
+      </w:r>
+      <w:bookmarkEnd w:id="71"/>
+    </w:p>
+    <w:p>
+      <w:pPr>
+        <w:ind w:left="360" w:firstLine="720"/>
+      </w:pPr>
+      <w:hyperlink r:id="rId57" w:history="1">
+        <w:r>
+          <w:rPr>
+            <w:rStyle w:val="Hyperlink"/>
+          </w:rPr>
+          <w:t>https://developer.mozilla.org/en-US/docs/Learn/Server-side/Django/Authentication</w:t>
+        </w:r>
+      </w:hyperlink>
+    </w:p>
+    <w:p/>
     <w:sectPr>
       <w:pgSz w:w="12240" w:h="15840"/>
       <w:pgMar w:top="1440" w:right="1440" w:bottom="1440" w:left="1440" w:header="720" w:footer="720" w:gutter="0"/>
@@ -31454,7 +32693,7 @@
 </file>
 
 <file path=customXml/itemProps1.xml><?xml version="1.0" encoding="utf-8"?>
-<ds:datastoreItem xmlns:ds="http://schemas.openxmlformats.org/officeDocument/2006/customXml" ds:itemID="{32D4F35D-A66A-48C6-98AE-0C02F49718D2}">
+<ds:datastoreItem xmlns:ds="http://schemas.openxmlformats.org/officeDocument/2006/customXml" ds:itemID="{26BE066F-E6BF-4033-88A0-709188AA493D}">
   <ds:schemaRefs>
     <ds:schemaRef ds:uri="http://schemas.openxmlformats.org/officeDocument/2006/bibliography"/>
   </ds:schemaRefs>

</xml_diff>

<commit_message>
migrated to PostgreSQL. also fixed JSON parse error on POST. CRUD tested OK.
</commit_message>
<xml_diff>
--- a/notes.docx
+++ b/notes.docx
@@ -27967,7 +27967,16 @@
       </w:r>
       <w:proofErr w:type="gramEnd"/>
       <w:r>
-        <w:t xml:space="preserve"> I went to the admin page and created a test user group called testGRP01. Following the instructions, all I did was give it a name and click on Save, did not pick any permissions yet.</w:t>
+        <w:t xml:space="preserve"> I went to the admin page and created a test user group called </w:t>
+      </w:r>
+      <w:r>
+        <w:rPr>
+          <w:b/>
+        </w:rPr>
+        <w:t>testGRP01</w:t>
+      </w:r>
+      <w:r>
+        <w:t>. Following the instructions, all I did was give it a name and click on Save, did not pick any permissions yet.</w:t>
       </w:r>
     </w:p>
     <w:p>
@@ -27981,7 +27990,16 @@
       </w:r>
       <w:proofErr w:type="gramEnd"/>
       <w:r>
-        <w:t xml:space="preserve"> I created a new user called testUSER01. This will be the “regular user”.</w:t>
+        <w:t xml:space="preserve"> I created a new user called </w:t>
+      </w:r>
+      <w:r>
+        <w:rPr>
+          <w:b/>
+        </w:rPr>
+        <w:t>testUSER01</w:t>
+      </w:r>
+      <w:r>
+        <w:t>. This will be the “regular user”.</w:t>
       </w:r>
       <w:r>
         <w:t xml:space="preserve"> All I did was add the user to the group I just created, nothing else like permissions.</w:t>
@@ -28930,41 +28948,1158 @@
       </w:r>
       <w:proofErr w:type="gramEnd"/>
       <w:r>
-        <w:t xml:space="preserve"> some googling on SO and reddit tells me that most people prefer </w:t>
-      </w:r>
-      <w:r>
-        <w:t>PostgreSQL</w:t>
+        <w:t xml:space="preserve"> some googling on SO and reddit tells me that most people prefer PostgreSQL</w:t>
       </w:r>
       <w:r>
         <w:tab/>
-      </w:r>
-      <w:r>
         <w:t>so I am going that way</w:t>
       </w:r>
     </w:p>
     <w:p>
       <w:pPr>
+        <w:pStyle w:val="Heading2"/>
+        <w:numPr>
+          <w:ilvl w:val="0"/>
+          <w:numId w:val="23"/>
+        </w:numPr>
+      </w:pPr>
+      <w:r>
+        <w:t>Postgres setup</w:t>
+      </w:r>
+    </w:p>
+    <w:p>
+      <w:pPr>
+        <w:ind w:left="1440"/>
+      </w:pPr>
+      <w:r>
+        <w:t>Forgot the password so reinstalled (delete the “data” folder or else it will not let you reinstall with a new password). It turns out I was supposed to log in as “</w:t>
+      </w:r>
+      <w:proofErr w:type="spellStart"/>
+      <w:r>
+        <w:t>postgres</w:t>
+      </w:r>
+      <w:proofErr w:type="spellEnd"/>
+      <w:r>
+        <w:t>” user.</w:t>
+      </w:r>
+    </w:p>
+    <w:p>
+      <w:pPr>
+        <w:spacing w:after="0"/>
+      </w:pPr>
+      <w:r>
+        <w:tab/>
+      </w:r>
+      <w:r>
+        <w:tab/>
+        <w:t>Following instructions here</w:t>
+      </w:r>
+    </w:p>
+    <w:p>
+      <w:pPr>
+        <w:spacing w:after="0"/>
+        <w:ind w:left="720" w:firstLine="720"/>
+      </w:pPr>
+      <w:hyperlink r:id="rId46" w:history="1">
+        <w:r>
+          <w:rPr>
+            <w:rStyle w:val="Hyperlink"/>
+          </w:rPr>
+          <w:t>https://tutorial-extensions.djangogirls.org/en/optional_postgresql_installation/</w:t>
+        </w:r>
+      </w:hyperlink>
+    </w:p>
+    <w:p>
+      <w:pPr>
+        <w:spacing w:after="0"/>
+      </w:pPr>
+    </w:p>
+    <w:p>
+      <w:pPr>
+        <w:ind w:left="1440"/>
+      </w:pPr>
+      <w:r>
+        <w:t xml:space="preserve">Couldn’t figure out how to create a new user nor </w:t>
+      </w:r>
+      <w:proofErr w:type="spellStart"/>
+      <w:r>
+        <w:t>db</w:t>
+      </w:r>
+      <w:proofErr w:type="spellEnd"/>
+      <w:r>
+        <w:t xml:space="preserve"> from </w:t>
+      </w:r>
+      <w:proofErr w:type="spellStart"/>
+      <w:r>
+        <w:t>psql</w:t>
+      </w:r>
+      <w:proofErr w:type="spellEnd"/>
+      <w:r>
+        <w:t xml:space="preserve"> I ended up doing this from the </w:t>
+      </w:r>
+      <w:proofErr w:type="spellStart"/>
+      <w:r>
+        <w:t>pgAdmin</w:t>
+      </w:r>
+      <w:proofErr w:type="spellEnd"/>
+      <w:r>
+        <w:t xml:space="preserve">. Created </w:t>
+      </w:r>
+      <w:proofErr w:type="gramStart"/>
+      <w:r>
+        <w:t>an</w:t>
+      </w:r>
+      <w:proofErr w:type="gramEnd"/>
+      <w:r>
+        <w:t xml:space="preserve"> user </w:t>
+      </w:r>
+      <w:proofErr w:type="spellStart"/>
+      <w:r>
+        <w:rPr>
+          <w:b/>
+        </w:rPr>
+        <w:t>djangoPG</w:t>
+      </w:r>
+      <w:proofErr w:type="spellEnd"/>
+      <w:r>
+        <w:t xml:space="preserve"> and database </w:t>
+      </w:r>
+      <w:proofErr w:type="spellStart"/>
+      <w:r>
+        <w:rPr>
+          <w:b/>
+        </w:rPr>
+        <w:t>tbc_sri</w:t>
+      </w:r>
+      <w:proofErr w:type="spellEnd"/>
+      <w:r>
+        <w:t>.</w:t>
+      </w:r>
+    </w:p>
+    <w:p/>
+    <w:p>
+      <w:pPr>
+        <w:pStyle w:val="Heading2"/>
+        <w:numPr>
+          <w:ilvl w:val="0"/>
+          <w:numId w:val="23"/>
+        </w:numPr>
+      </w:pPr>
+      <w:r>
+        <w:t>What if…I changed the existing Django to PG?</w:t>
+      </w:r>
+    </w:p>
+    <w:p/>
+    <w:p>
+      <w:r>
+        <w:tab/>
+      </w:r>
+      <w:r>
+        <w:tab/>
+      </w:r>
+      <w:proofErr w:type="gramStart"/>
+      <w:r>
+        <w:t>So</w:t>
+      </w:r>
+      <w:proofErr w:type="gramEnd"/>
+      <w:r>
+        <w:t xml:space="preserve"> I changed </w:t>
+      </w:r>
+      <w:r>
+        <w:rPr>
+          <w:b/>
+        </w:rPr>
+        <w:t>settings.py</w:t>
+      </w:r>
+      <w:r>
+        <w:t xml:space="preserve"> as below</w:t>
+      </w:r>
+    </w:p>
+    <w:p>
+      <w:pPr>
+        <w:spacing w:after="0"/>
+        <w:ind w:left="2160"/>
+        <w:rPr>
+          <w:color w:val="FFFFFF" w:themeColor="background1"/>
+          <w:highlight w:val="black"/>
+        </w:rPr>
+      </w:pPr>
+      <w:r>
+        <w:rPr>
+          <w:color w:val="FFFFFF" w:themeColor="background1"/>
+          <w:highlight w:val="black"/>
+        </w:rPr>
+        <w:t>DATABASES = {</w:t>
+      </w:r>
+    </w:p>
+    <w:p>
+      <w:pPr>
+        <w:spacing w:after="0"/>
+        <w:ind w:left="2160"/>
+        <w:rPr>
+          <w:color w:val="FFFFFF" w:themeColor="background1"/>
+          <w:highlight w:val="black"/>
+        </w:rPr>
+      </w:pPr>
+      <w:r>
+        <w:rPr>
+          <w:color w:val="FFFFFF" w:themeColor="background1"/>
+          <w:highlight w:val="black"/>
+        </w:rPr>
+        <w:t xml:space="preserve">    'default': {</w:t>
+      </w:r>
+    </w:p>
+    <w:p>
+      <w:pPr>
+        <w:spacing w:after="0"/>
+        <w:ind w:left="2160"/>
+        <w:rPr>
+          <w:color w:val="FFFFFF" w:themeColor="background1"/>
+          <w:highlight w:val="black"/>
+        </w:rPr>
+      </w:pPr>
+      <w:r>
+        <w:rPr>
+          <w:color w:val="FFFFFF" w:themeColor="background1"/>
+          <w:highlight w:val="black"/>
+        </w:rPr>
+        <w:t xml:space="preserve">        'ENGINE': '</w:t>
+      </w:r>
+      <w:proofErr w:type="spellStart"/>
+      <w:r>
+        <w:rPr>
+          <w:color w:val="FFFFFF" w:themeColor="background1"/>
+          <w:highlight w:val="black"/>
+        </w:rPr>
+        <w:t>django.</w:t>
+      </w:r>
+      <w:proofErr w:type="gramStart"/>
+      <w:r>
+        <w:rPr>
+          <w:color w:val="FFFFFF" w:themeColor="background1"/>
+          <w:highlight w:val="black"/>
+        </w:rPr>
+        <w:t>db.backends</w:t>
+      </w:r>
+      <w:proofErr w:type="gramEnd"/>
+      <w:r>
+        <w:rPr>
+          <w:color w:val="FFFFFF" w:themeColor="background1"/>
+          <w:highlight w:val="black"/>
+        </w:rPr>
+        <w:t>.postgresql</w:t>
+      </w:r>
+      <w:proofErr w:type="spellEnd"/>
+      <w:r>
+        <w:rPr>
+          <w:color w:val="FFFFFF" w:themeColor="background1"/>
+          <w:highlight w:val="black"/>
+        </w:rPr>
+        <w:t>',</w:t>
+      </w:r>
+    </w:p>
+    <w:p>
+      <w:pPr>
+        <w:spacing w:after="0"/>
+        <w:ind w:left="2160"/>
+        <w:rPr>
+          <w:color w:val="FFFFFF" w:themeColor="background1"/>
+          <w:highlight w:val="black"/>
+        </w:rPr>
+      </w:pPr>
+      <w:r>
+        <w:rPr>
+          <w:color w:val="FFFFFF" w:themeColor="background1"/>
+          <w:highlight w:val="black"/>
+        </w:rPr>
+        <w:t xml:space="preserve">        'NAME': '</w:t>
+      </w:r>
+      <w:proofErr w:type="spellStart"/>
+      <w:r>
+        <w:rPr>
+          <w:color w:val="FFFFFF" w:themeColor="background1"/>
+          <w:highlight w:val="black"/>
+        </w:rPr>
+        <w:t>tbc_sri</w:t>
+      </w:r>
+      <w:proofErr w:type="spellEnd"/>
+      <w:r>
+        <w:rPr>
+          <w:color w:val="FFFFFF" w:themeColor="background1"/>
+          <w:highlight w:val="black"/>
+        </w:rPr>
+        <w:t>',</w:t>
+      </w:r>
+    </w:p>
+    <w:p>
+      <w:pPr>
+        <w:spacing w:after="0"/>
+        <w:ind w:left="2160"/>
+        <w:rPr>
+          <w:color w:val="FFFFFF" w:themeColor="background1"/>
+          <w:highlight w:val="black"/>
+        </w:rPr>
+      </w:pPr>
+      <w:r>
+        <w:rPr>
+          <w:color w:val="FFFFFF" w:themeColor="background1"/>
+          <w:highlight w:val="black"/>
+        </w:rPr>
+        <w:t xml:space="preserve">        'USER': '</w:t>
+      </w:r>
+      <w:proofErr w:type="spellStart"/>
+      <w:r>
+        <w:rPr>
+          <w:color w:val="FFFFFF" w:themeColor="background1"/>
+          <w:highlight w:val="black"/>
+        </w:rPr>
+        <w:t>djangoPG</w:t>
+      </w:r>
+      <w:proofErr w:type="spellEnd"/>
+      <w:r>
+        <w:rPr>
+          <w:color w:val="FFFFFF" w:themeColor="background1"/>
+          <w:highlight w:val="black"/>
+        </w:rPr>
+        <w:t>',</w:t>
+      </w:r>
+    </w:p>
+    <w:p>
+      <w:pPr>
+        <w:spacing w:after="0"/>
+        <w:ind w:left="2160"/>
+        <w:rPr>
+          <w:color w:val="FFFFFF" w:themeColor="background1"/>
+          <w:highlight w:val="black"/>
+        </w:rPr>
+      </w:pPr>
+      <w:r>
+        <w:rPr>
+          <w:color w:val="FFFFFF" w:themeColor="background1"/>
+          <w:highlight w:val="black"/>
+        </w:rPr>
+        <w:t xml:space="preserve">        'PASSWORD': '</w:t>
+      </w:r>
+      <w:proofErr w:type="spellStart"/>
+      <w:r>
+        <w:rPr>
+          <w:color w:val="FFFFFF" w:themeColor="background1"/>
+          <w:highlight w:val="black"/>
+        </w:rPr>
+        <w:t>djangoPG</w:t>
+      </w:r>
+      <w:proofErr w:type="spellEnd"/>
+      <w:r>
+        <w:rPr>
+          <w:color w:val="FFFFFF" w:themeColor="background1"/>
+          <w:highlight w:val="black"/>
+        </w:rPr>
+        <w:t>',</w:t>
+      </w:r>
+    </w:p>
+    <w:p>
+      <w:pPr>
+        <w:spacing w:after="0"/>
+        <w:ind w:left="2160"/>
+        <w:rPr>
+          <w:color w:val="FFFFFF" w:themeColor="background1"/>
+          <w:highlight w:val="black"/>
+        </w:rPr>
+      </w:pPr>
+      <w:r>
+        <w:rPr>
+          <w:color w:val="FFFFFF" w:themeColor="background1"/>
+          <w:highlight w:val="black"/>
+        </w:rPr>
+        <w:t xml:space="preserve">        'HOST': 'localhost',</w:t>
+      </w:r>
+    </w:p>
+    <w:p>
+      <w:pPr>
+        <w:spacing w:after="0"/>
+        <w:ind w:left="2160"/>
+        <w:rPr>
+          <w:color w:val="FFFFFF" w:themeColor="background1"/>
+          <w:highlight w:val="black"/>
+        </w:rPr>
+      </w:pPr>
+      <w:r>
+        <w:rPr>
+          <w:color w:val="FFFFFF" w:themeColor="background1"/>
+          <w:highlight w:val="black"/>
+        </w:rPr>
+        <w:t xml:space="preserve">        'PORT': '543</w:t>
+      </w:r>
+      <w:r>
+        <w:rPr>
+          <w:color w:val="FFFFFF" w:themeColor="background1"/>
+          <w:highlight w:val="black"/>
+        </w:rPr>
+        <w:t>2</w:t>
+      </w:r>
+      <w:r>
+        <w:rPr>
+          <w:color w:val="FFFFFF" w:themeColor="background1"/>
+          <w:highlight w:val="black"/>
+        </w:rPr>
+        <w:t>',</w:t>
+      </w:r>
+    </w:p>
+    <w:p>
+      <w:pPr>
+        <w:spacing w:after="0"/>
+        <w:ind w:left="2160"/>
+        <w:rPr>
+          <w:color w:val="FFFFFF" w:themeColor="background1"/>
+          <w:highlight w:val="black"/>
+        </w:rPr>
+      </w:pPr>
+      <w:r>
+        <w:rPr>
+          <w:color w:val="FFFFFF" w:themeColor="background1"/>
+          <w:highlight w:val="black"/>
+        </w:rPr>
+        <w:t xml:space="preserve">    }</w:t>
+      </w:r>
+    </w:p>
+    <w:p>
+      <w:pPr>
+        <w:spacing w:after="0"/>
+        <w:ind w:left="2160"/>
+      </w:pPr>
+      <w:r>
+        <w:rPr>
+          <w:color w:val="FFFFFF" w:themeColor="background1"/>
+          <w:highlight w:val="black"/>
+        </w:rPr>
+        <w:t>}</w:t>
+      </w:r>
+    </w:p>
+    <w:p>
+      <w:pPr>
+        <w:ind w:left="1440"/>
+      </w:pPr>
+      <w:r>
+        <w:t>Almost immediately, I got an error</w:t>
+      </w:r>
+    </w:p>
+    <w:p>
+      <w:pPr>
+        <w:ind w:left="1440" w:firstLine="720"/>
+      </w:pPr>
+      <w:r>
+        <w:rPr>
+          <w:color w:val="FFFFFF" w:themeColor="background1"/>
+          <w:highlight w:val="black"/>
+        </w:rPr>
+        <w:t>Error loading psycopg2 module: No module named 'psycopg2'</w:t>
+      </w:r>
+    </w:p>
+    <w:p>
+      <w:pPr>
+        <w:ind w:left="1440"/>
+      </w:pPr>
+      <w:r>
+        <w:t>So…</w:t>
+      </w:r>
+    </w:p>
+    <w:p>
+      <w:pPr>
+        <w:ind w:left="1440" w:firstLine="720"/>
+        <w:rPr>
+          <w:color w:val="FFFFFF" w:themeColor="background1"/>
+          <w:highlight w:val="black"/>
+        </w:rPr>
+      </w:pPr>
+      <w:r>
+        <w:rPr>
+          <w:color w:val="FFFFFF" w:themeColor="background1"/>
+          <w:highlight w:val="black"/>
+        </w:rPr>
+        <w:t>p</w:t>
+      </w:r>
+      <w:r>
+        <w:rPr>
+          <w:color w:val="FFFFFF" w:themeColor="background1"/>
+          <w:highlight w:val="black"/>
+        </w:rPr>
+        <w:t>ip install psycopg2</w:t>
+      </w:r>
+    </w:p>
+    <w:p>
+      <w:r>
+        <w:tab/>
+      </w:r>
+      <w:r>
+        <w:tab/>
+        <w:t>Once I started the server I got this error</w:t>
+      </w:r>
+    </w:p>
+    <w:p>
+      <w:pPr>
+        <w:ind w:left="1440" w:firstLine="720"/>
+        <w:rPr>
+          <w:color w:val="FFFFFF" w:themeColor="background1"/>
+          <w:highlight w:val="black"/>
+        </w:rPr>
+      </w:pPr>
+      <w:r>
+        <w:rPr>
+          <w:color w:val="FFFFFF" w:themeColor="background1"/>
+          <w:highlight w:val="black"/>
+        </w:rPr>
+        <w:t>FATAL:  password authentication failed for user "</w:t>
+      </w:r>
+      <w:proofErr w:type="spellStart"/>
+      <w:r>
+        <w:rPr>
+          <w:color w:val="FFFFFF" w:themeColor="background1"/>
+          <w:highlight w:val="black"/>
+        </w:rPr>
+        <w:t>djangoPG</w:t>
+      </w:r>
+      <w:proofErr w:type="spellEnd"/>
+      <w:r>
+        <w:rPr>
+          <w:color w:val="FFFFFF" w:themeColor="background1"/>
+          <w:highlight w:val="black"/>
+        </w:rPr>
+        <w:t>"</w:t>
+      </w:r>
+    </w:p>
+    <w:p>
+      <w:pPr>
+        <w:ind w:left="1440"/>
+      </w:pPr>
+      <w:r>
+        <w:t xml:space="preserve">I realized, the PG “user” I created was </w:t>
+      </w:r>
+      <w:proofErr w:type="gramStart"/>
+      <w:r>
+        <w:t>actually a</w:t>
+      </w:r>
+      <w:proofErr w:type="gramEnd"/>
+      <w:r>
+        <w:t xml:space="preserve"> “role”. After some messing around, I found that if I allow </w:t>
+      </w:r>
+      <w:r>
+        <w:rPr>
+          <w:b/>
+        </w:rPr>
+        <w:t>Can login?</w:t>
+      </w:r>
+      <w:r>
+        <w:t xml:space="preserve"> Then it becomes a user</w:t>
+      </w:r>
+    </w:p>
+    <w:p>
+      <w:r>
+        <w:rPr>
+          <w:noProof/>
+        </w:rPr>
+        <w:lastRenderedPageBreak/>
+        <w:drawing>
+          <wp:inline distT="0" distB="0" distL="0" distR="0" wp14:anchorId="0CBCB0E8" wp14:editId="3DDB7505">
+            <wp:extent cx="5943600" cy="2333625"/>
+            <wp:effectExtent l="0" t="0" r="0" b="9525"/>
+            <wp:docPr id="8" name="Picture 8"/>
+            <wp:cNvGraphicFramePr>
+              <a:graphicFrameLocks xmlns:a="http://schemas.openxmlformats.org/drawingml/2006/main" noChangeAspect="1"/>
+            </wp:cNvGraphicFramePr>
+            <a:graphic xmlns:a="http://schemas.openxmlformats.org/drawingml/2006/main">
+              <a:graphicData uri="http://schemas.openxmlformats.org/drawingml/2006/picture">
+                <pic:pic xmlns:pic="http://schemas.openxmlformats.org/drawingml/2006/picture">
+                  <pic:nvPicPr>
+                    <pic:cNvPr id="0" name="Picture 1"/>
+                    <pic:cNvPicPr>
+                      <a:picLocks noChangeAspect="1" noChangeArrowheads="1"/>
+                    </pic:cNvPicPr>
+                  </pic:nvPicPr>
+                  <pic:blipFill>
+                    <a:blip r:embed="rId47">
+                      <a:extLst>
+                        <a:ext uri="{28A0092B-C50C-407E-A947-70E740481C1C}">
+                          <a14:useLocalDpi xmlns:a14="http://schemas.microsoft.com/office/drawing/2010/main" val="0"/>
+                        </a:ext>
+                      </a:extLst>
+                    </a:blip>
+                    <a:srcRect/>
+                    <a:stretch>
+                      <a:fillRect/>
+                    </a:stretch>
+                  </pic:blipFill>
+                  <pic:spPr bwMode="auto">
+                    <a:xfrm>
+                      <a:off x="0" y="0"/>
+                      <a:ext cx="5943600" cy="2333625"/>
+                    </a:xfrm>
+                    <a:prstGeom prst="rect">
+                      <a:avLst/>
+                    </a:prstGeom>
+                    <a:noFill/>
+                    <a:ln>
+                      <a:noFill/>
+                    </a:ln>
+                  </pic:spPr>
+                </pic:pic>
+              </a:graphicData>
+            </a:graphic>
+          </wp:inline>
+        </w:drawing>
+      </w:r>
+    </w:p>
+    <w:p>
+      <w:pPr>
+        <w:ind w:left="720"/>
+      </w:pPr>
+    </w:p>
+    <w:p>
+      <w:pPr>
+        <w:ind w:left="720"/>
+      </w:pPr>
+      <w:r>
+        <w:t xml:space="preserve">Now the server started without error. </w:t>
+      </w:r>
+      <w:proofErr w:type="gramStart"/>
+      <w:r>
+        <w:t>So</w:t>
+      </w:r>
+      <w:proofErr w:type="gramEnd"/>
+      <w:r>
+        <w:t xml:space="preserve"> ran </w:t>
+      </w:r>
+      <w:proofErr w:type="spellStart"/>
+      <w:r>
+        <w:rPr>
+          <w:b/>
+        </w:rPr>
+        <w:t>makemigration</w:t>
+      </w:r>
+      <w:proofErr w:type="spellEnd"/>
+      <w:r>
+        <w:t xml:space="preserve"> and then </w:t>
+      </w:r>
+      <w:r>
+        <w:rPr>
+          <w:b/>
+        </w:rPr>
+        <w:t>migrate</w:t>
+      </w:r>
+      <w:r>
+        <w:t xml:space="preserve"> and got no error. </w:t>
+      </w:r>
+      <w:proofErr w:type="gramStart"/>
+      <w:r>
+        <w:t>So</w:t>
+      </w:r>
+      <w:proofErr w:type="gramEnd"/>
+      <w:r>
+        <w:t xml:space="preserve"> I tried to connect to sritable3.html but could not logon. Tried logging on to the admin page and could not there either. So ran </w:t>
+      </w:r>
+      <w:r>
+        <w:rPr>
+          <w:b/>
+        </w:rPr>
+        <w:t xml:space="preserve">python </w:t>
+      </w:r>
+      <w:proofErr w:type="gramStart"/>
+      <w:r>
+        <w:rPr>
+          <w:b/>
+        </w:rPr>
+        <w:t>manage.py</w:t>
+      </w:r>
+      <w:r>
+        <w:t xml:space="preserve">  </w:t>
+      </w:r>
+      <w:proofErr w:type="spellStart"/>
+      <w:r>
+        <w:rPr>
+          <w:b/>
+        </w:rPr>
+        <w:t>createsuperuser</w:t>
+      </w:r>
+      <w:proofErr w:type="spellEnd"/>
+      <w:proofErr w:type="gramEnd"/>
+      <w:r>
+        <w:rPr>
+          <w:b/>
+        </w:rPr>
+        <w:t xml:space="preserve"> </w:t>
+      </w:r>
+      <w:r>
+        <w:t xml:space="preserve">and was able to log on to the admin page. Sure enough, no group nor user were there so I will have to create them again. Created </w:t>
+      </w:r>
+      <w:r>
+        <w:rPr>
+          <w:b/>
+        </w:rPr>
+        <w:t>testGRP01</w:t>
+      </w:r>
+      <w:r>
+        <w:rPr>
+          <w:b/>
+        </w:rPr>
+        <w:t xml:space="preserve"> </w:t>
+      </w:r>
+      <w:r>
+        <w:t>and</w:t>
+      </w:r>
+      <w:r>
+        <w:rPr>
+          <w:b/>
+        </w:rPr>
+        <w:t xml:space="preserve"> </w:t>
+      </w:r>
+      <w:r>
+        <w:rPr>
+          <w:b/>
+        </w:rPr>
+        <w:t>testUSER01</w:t>
+      </w:r>
+      <w:r>
+        <w:t xml:space="preserve">. Now I can log on and get to sritable3. But the table is </w:t>
+      </w:r>
+      <w:proofErr w:type="gramStart"/>
+      <w:r>
+        <w:t>empty</w:t>
+      </w:r>
+      <w:proofErr w:type="gramEnd"/>
+      <w:r>
+        <w:t xml:space="preserve"> so I will have to load data again.</w:t>
+      </w:r>
+    </w:p>
+    <w:p>
+      <w:pPr>
+        <w:spacing w:after="0"/>
+        <w:ind w:left="720"/>
+      </w:pPr>
+      <w:r>
+        <w:t xml:space="preserve">Went to the </w:t>
+      </w:r>
+      <w:r>
+        <w:rPr>
+          <w:b/>
+        </w:rPr>
+        <w:t>admin</w:t>
+      </w:r>
+      <w:r>
+        <w:t xml:space="preserve"> page and ran the </w:t>
+      </w:r>
+      <w:r>
+        <w:rPr>
+          <w:b/>
+        </w:rPr>
+        <w:t>Import</w:t>
+      </w:r>
+      <w:r>
+        <w:t xml:space="preserve"> (from </w:t>
+      </w:r>
+      <w:proofErr w:type="spellStart"/>
+      <w:r>
+        <w:rPr>
+          <w:b/>
+        </w:rPr>
+        <w:t>import_export</w:t>
+      </w:r>
+      <w:proofErr w:type="spellEnd"/>
+      <w:r>
+        <w:t xml:space="preserve">) and loaded </w:t>
+      </w:r>
+      <w:r>
+        <w:rPr>
+          <w:b/>
+        </w:rPr>
+        <w:t>test.csv</w:t>
+      </w:r>
+      <w:r>
+        <w:t xml:space="preserve"> just fine. Now I have data.</w:t>
+      </w:r>
+    </w:p>
+    <w:p>
+      <w:pPr>
+        <w:spacing w:after="0"/>
+        <w:ind w:left="720"/>
+      </w:pPr>
+    </w:p>
+    <w:p>
+      <w:pPr>
+        <w:spacing w:after="0"/>
+        <w:ind w:left="720"/>
+      </w:pPr>
+      <w:r>
+        <w:t xml:space="preserve">Test </w:t>
+      </w:r>
+      <w:r>
+        <w:rPr>
+          <w:b/>
+        </w:rPr>
+        <w:t>GET</w:t>
+      </w:r>
+      <w:r>
+        <w:t xml:space="preserve"> is fine since t</w:t>
+      </w:r>
+      <w:r>
+        <w:t>he</w:t>
+      </w:r>
+      <w:r>
+        <w:t xml:space="preserve"> sritable3 page loads fine with data.</w:t>
+      </w:r>
+    </w:p>
+    <w:p>
+      <w:pPr>
+        <w:spacing w:after="0"/>
+        <w:ind w:left="720"/>
+      </w:pPr>
+      <w:r>
+        <w:t xml:space="preserve">Test </w:t>
+      </w:r>
+      <w:r>
+        <w:rPr>
+          <w:b/>
+        </w:rPr>
+        <w:t>PUT (Update)</w:t>
+      </w:r>
+      <w:r>
+        <w:t xml:space="preserve"> and I was able to update an existing data fine.</w:t>
+      </w:r>
+    </w:p>
+    <w:p>
+      <w:pPr>
+        <w:spacing w:after="0"/>
+        <w:ind w:left="720"/>
+      </w:pPr>
+      <w:r>
+        <w:t xml:space="preserve">Test </w:t>
+      </w:r>
+      <w:r>
+        <w:rPr>
+          <w:b/>
+        </w:rPr>
+        <w:t>DELETE</w:t>
+      </w:r>
+      <w:r>
+        <w:t xml:space="preserve"> and that worked fine.</w:t>
+      </w:r>
+    </w:p>
+    <w:p>
+      <w:pPr>
+        <w:spacing w:after="0"/>
+        <w:ind w:left="720"/>
+        <w:rPr>
+          <w:b/>
+        </w:rPr>
+      </w:pPr>
+      <w:r>
+        <w:t xml:space="preserve">Test </w:t>
+      </w:r>
+      <w:r>
+        <w:rPr>
+          <w:b/>
+        </w:rPr>
+        <w:t xml:space="preserve">POST </w:t>
+      </w:r>
+      <w:r>
+        <w:t xml:space="preserve">but I </w:t>
+      </w:r>
+      <w:r>
+        <w:t xml:space="preserve">get the good old </w:t>
+      </w:r>
+      <w:r>
+        <w:t>error</w:t>
+      </w:r>
+      <w:r>
+        <w:rPr>
+          <w:b/>
+        </w:rPr>
+        <w:t>…</w:t>
+      </w:r>
+    </w:p>
+    <w:p>
+      <w:pPr>
+        <w:spacing w:after="0"/>
+        <w:ind w:left="720"/>
+        <w:rPr>
+          <w:b/>
+          <w:color w:val="FFFFFF" w:themeColor="background1"/>
+          <w:highlight w:val="black"/>
+        </w:rPr>
+      </w:pPr>
+      <w:r>
+        <w:rPr>
+          <w:b/>
+          <w:color w:val="FFFFFF" w:themeColor="background1"/>
+          <w:highlight w:val="black"/>
+        </w:rPr>
+        <w:t>Insert failed response {"</w:t>
+      </w:r>
+      <w:proofErr w:type="spellStart"/>
+      <w:r>
+        <w:rPr>
+          <w:b/>
+          <w:color w:val="FFFFFF" w:themeColor="background1"/>
+          <w:highlight w:val="black"/>
+        </w:rPr>
+        <w:t>detail":"JSON</w:t>
+      </w:r>
+      <w:proofErr w:type="spellEnd"/>
+      <w:r>
+        <w:rPr>
+          <w:b/>
+          <w:color w:val="FFFFFF" w:themeColor="background1"/>
+          <w:highlight w:val="black"/>
+        </w:rPr>
+        <w:t xml:space="preserve"> parse error - Expecting value: line 1 column 1 (char 0)"}</w:t>
+      </w:r>
+    </w:p>
+    <w:p>
+      <w:pPr>
+        <w:spacing w:after="0"/>
         <w:ind w:left="360"/>
       </w:pPr>
-      <w:r>
-        <w:t>I think instead of trying to migrate, I will simply (re)start my project from scratch using PostgreSQL.</w:t>
-      </w:r>
+    </w:p>
+    <w:p>
+      <w:pPr>
+        <w:spacing w:after="0"/>
+        <w:ind w:left="720"/>
+      </w:pPr>
+      <w:r>
+        <w:t xml:space="preserve">Tried going back to SQLite and turns out I am getting the same </w:t>
+      </w:r>
+      <w:proofErr w:type="gramStart"/>
+      <w:r>
+        <w:t>error</w:t>
+      </w:r>
+      <w:proofErr w:type="gramEnd"/>
+      <w:r>
+        <w:t xml:space="preserve"> so I am back here yet again...</w:t>
+      </w:r>
+    </w:p>
+    <w:p>
+      <w:pPr>
+        <w:spacing w:after="0"/>
+        <w:ind w:left="720"/>
+      </w:pPr>
+      <w:r>
+        <w:t>Found this SO</w:t>
+      </w:r>
+    </w:p>
+    <w:p>
+      <w:pPr>
+        <w:spacing w:after="0"/>
+        <w:ind w:left="720"/>
+      </w:pPr>
+      <w:hyperlink r:id="rId48" w:history="1">
+        <w:r>
+          <w:rPr>
+            <w:rStyle w:val="Hyperlink"/>
+          </w:rPr>
+          <w:t>https://stackoverflow.com/questions/28114514/json-parse-error-using-post-in-django-rest-api</w:t>
+        </w:r>
+      </w:hyperlink>
+    </w:p>
+    <w:p>
+      <w:pPr>
+        <w:spacing w:after="0"/>
+        <w:ind w:left="720"/>
+      </w:pPr>
+      <w:r>
+        <w:t xml:space="preserve">So according to this, when </w:t>
+      </w:r>
+      <w:proofErr w:type="spellStart"/>
+      <w:r>
+        <w:rPr>
+          <w:color w:val="FFFFFF" w:themeColor="background1"/>
+          <w:highlight w:val="black"/>
+        </w:rPr>
+        <w:t>request.data</w:t>
+      </w:r>
+      <w:proofErr w:type="spellEnd"/>
+      <w:r>
+        <w:t xml:space="preserve"> is called, REST will automatically examine the header to determine the data type and then does the conversion already. So in my </w:t>
+      </w:r>
+      <w:r>
+        <w:rPr>
+          <w:b/>
+        </w:rPr>
+        <w:t xml:space="preserve">POST </w:t>
+      </w:r>
+      <w:proofErr w:type="gramStart"/>
+      <w:r>
+        <w:rPr>
+          <w:b/>
+        </w:rPr>
+        <w:t>views.py</w:t>
+      </w:r>
+      <w:r>
+        <w:t>,  instead</w:t>
+      </w:r>
+      <w:proofErr w:type="gramEnd"/>
+      <w:r>
+        <w:t xml:space="preserve"> of </w:t>
+      </w:r>
+    </w:p>
+    <w:p>
+      <w:pPr>
+        <w:spacing w:after="0"/>
+        <w:ind w:left="720"/>
+        <w:rPr>
+          <w:color w:val="FFFFFF" w:themeColor="background1"/>
+          <w:highlight w:val="black"/>
+        </w:rPr>
+      </w:pPr>
+    </w:p>
+    <w:p>
+      <w:pPr>
+        <w:spacing w:after="0"/>
+        <w:ind w:left="720" w:firstLine="720"/>
+      </w:pPr>
+      <w:r>
+        <w:rPr>
+          <w:color w:val="FFFFFF" w:themeColor="background1"/>
+          <w:highlight w:val="black"/>
+        </w:rPr>
+        <w:t xml:space="preserve">data = </w:t>
+      </w:r>
+      <w:proofErr w:type="spellStart"/>
+      <w:r>
+        <w:rPr>
+          <w:color w:val="FFFFFF" w:themeColor="background1"/>
+          <w:highlight w:val="black"/>
+        </w:rPr>
+        <w:t>JSONParser</w:t>
+      </w:r>
+      <w:proofErr w:type="spellEnd"/>
+      <w:r>
+        <w:rPr>
+          <w:color w:val="FFFFFF" w:themeColor="background1"/>
+          <w:highlight w:val="black"/>
+        </w:rPr>
+        <w:t>(</w:t>
+      </w:r>
+      <w:proofErr w:type="gramStart"/>
+      <w:r>
+        <w:rPr>
+          <w:color w:val="FFFFFF" w:themeColor="background1"/>
+          <w:highlight w:val="black"/>
+        </w:rPr>
+        <w:t>).parse</w:t>
+      </w:r>
+      <w:proofErr w:type="gramEnd"/>
+      <w:r>
+        <w:rPr>
+          <w:color w:val="FFFFFF" w:themeColor="background1"/>
+          <w:highlight w:val="black"/>
+        </w:rPr>
+        <w:t>(request)</w:t>
+      </w:r>
+    </w:p>
+    <w:p>
+      <w:pPr>
+        <w:spacing w:after="0"/>
+        <w:ind w:left="720"/>
+      </w:pPr>
+    </w:p>
+    <w:p>
+      <w:pPr>
+        <w:spacing w:after="0"/>
+        <w:ind w:left="720"/>
+      </w:pPr>
+      <w:r>
+        <w:t xml:space="preserve">all I need to do is </w:t>
+      </w:r>
+    </w:p>
+    <w:p>
+      <w:pPr>
+        <w:spacing w:after="0"/>
+        <w:ind w:left="720"/>
+        <w:rPr>
+          <w:color w:val="FFFFFF" w:themeColor="background1"/>
+          <w:highlight w:val="black"/>
+        </w:rPr>
+      </w:pPr>
+    </w:p>
+    <w:p>
+      <w:pPr>
+        <w:spacing w:after="0"/>
+        <w:ind w:left="720" w:firstLine="720"/>
+        <w:rPr>
+          <w:color w:val="FFFFFF" w:themeColor="background1"/>
+        </w:rPr>
+      </w:pPr>
+      <w:r>
+        <w:rPr>
+          <w:color w:val="FFFFFF" w:themeColor="background1"/>
+          <w:highlight w:val="black"/>
+        </w:rPr>
+        <w:t xml:space="preserve">data = </w:t>
+      </w:r>
+      <w:proofErr w:type="spellStart"/>
+      <w:r>
+        <w:rPr>
+          <w:color w:val="FFFFFF" w:themeColor="background1"/>
+          <w:highlight w:val="black"/>
+        </w:rPr>
+        <w:t>request.data</w:t>
+      </w:r>
+      <w:proofErr w:type="spellEnd"/>
+    </w:p>
+    <w:p>
+      <w:pPr>
+        <w:ind w:left="360"/>
+        <w:rPr>
+          <w:b/>
+        </w:rPr>
+      </w:pPr>
+      <w:r>
+        <w:tab/>
+        <w:t>This solved the problem.</w:t>
+      </w:r>
+      <w:r>
+        <w:t xml:space="preserve"> Note this only works if header has </w:t>
+      </w:r>
+      <w:proofErr w:type="spellStart"/>
+      <w:r>
+        <w:rPr>
+          <w:b/>
+        </w:rPr>
+        <w:t>contentType</w:t>
+      </w:r>
+      <w:proofErr w:type="spellEnd"/>
+      <w:r>
+        <w:rPr>
+          <w:b/>
+        </w:rPr>
+        <w:t xml:space="preserve"> = ‘application\</w:t>
+      </w:r>
+      <w:proofErr w:type="spellStart"/>
+      <w:r>
+        <w:rPr>
+          <w:b/>
+        </w:rPr>
+        <w:t>json</w:t>
+      </w:r>
+      <w:proofErr w:type="spellEnd"/>
+      <w:r>
+        <w:rPr>
+          <w:b/>
+        </w:rPr>
+        <w:t>’.</w:t>
+      </w:r>
+      <w:bookmarkStart w:id="57" w:name="_GoBack"/>
+      <w:bookmarkEnd w:id="57"/>
     </w:p>
     <w:p>
       <w:pPr>
         <w:pStyle w:val="Heading1"/>
         <w:spacing w:before="0"/>
       </w:pPr>
-      <w:bookmarkStart w:id="57" w:name="_Toc501486311"/>
-      <w:r>
-        <w:t>W</w:t>
-      </w:r>
-      <w:bookmarkStart w:id="58" w:name="_GoBack"/>
+      <w:bookmarkStart w:id="58" w:name="_Toc501486311"/>
+      <w:r>
+        <w:lastRenderedPageBreak/>
+        <w:t>What’s Next</w:t>
+      </w:r>
       <w:bookmarkEnd w:id="58"/>
-      <w:r>
-        <w:t>hat’s Next</w:t>
-      </w:r>
-      <w:bookmarkEnd w:id="57"/>
     </w:p>
     <w:p>
       <w:pPr>
@@ -28978,36 +30113,11 @@
       <w:r>
         <w:tab/>
       </w:r>
-      <w:bookmarkStart w:id="59" w:name="_Toc501486312"/>
-      <w:r>
-        <w:t>Change DB</w:t>
+      <w:bookmarkStart w:id="59" w:name="_Toc501486313"/>
+      <w:r>
+        <w:t>Update at HBL Level</w:t>
       </w:r>
       <w:bookmarkEnd w:id="59"/>
-    </w:p>
-    <w:p>
-      <w:r>
-        <w:tab/>
-      </w:r>
-      <w:r>
-        <w:tab/>
-        <w:t>Switch over to PostgreSQL</w:t>
-      </w:r>
-      <w:r>
-        <w:tab/>
-      </w:r>
-    </w:p>
-    <w:p>
-      <w:pPr>
-        <w:pStyle w:val="Heading2"/>
-      </w:pPr>
-      <w:r>
-        <w:tab/>
-      </w:r>
-      <w:bookmarkStart w:id="60" w:name="_Toc501486313"/>
-      <w:r>
-        <w:t>Update at HBL Level</w:t>
-      </w:r>
-      <w:bookmarkEnd w:id="60"/>
     </w:p>
     <w:p>
       <w:r>
@@ -29025,11 +30135,11 @@
       <w:r>
         <w:tab/>
       </w:r>
-      <w:bookmarkStart w:id="61" w:name="_Toc501486314"/>
+      <w:bookmarkStart w:id="60" w:name="_Toc501486314"/>
       <w:r>
         <w:t>Container Details Page</w:t>
       </w:r>
-      <w:bookmarkEnd w:id="61"/>
+      <w:bookmarkEnd w:id="60"/>
     </w:p>
     <w:p>
       <w:r>
@@ -29047,11 +30157,11 @@
       <w:r>
         <w:tab/>
       </w:r>
-      <w:bookmarkStart w:id="62" w:name="_Toc501486315"/>
+      <w:bookmarkStart w:id="61" w:name="_Toc501486315"/>
       <w:r>
         <w:t>Highlight Rows on Rules</w:t>
       </w:r>
-      <w:bookmarkEnd w:id="62"/>
+      <w:bookmarkEnd w:id="61"/>
     </w:p>
     <w:p>
       <w:r>
@@ -29072,7 +30182,7 @@
       <w:r>
         <w:tab/>
       </w:r>
-      <w:bookmarkStart w:id="63" w:name="_Toc501486316"/>
+      <w:bookmarkStart w:id="62" w:name="_Toc501486316"/>
       <w:r>
         <w:t xml:space="preserve">Map with </w:t>
       </w:r>
@@ -29080,7 +30190,7 @@
       <w:r>
         <w:t>MacroPoint</w:t>
       </w:r>
-      <w:bookmarkEnd w:id="63"/>
+      <w:bookmarkEnd w:id="62"/>
       <w:proofErr w:type="spellEnd"/>
     </w:p>
     <w:p/>
@@ -29089,11 +30199,11 @@
         <w:pStyle w:val="Heading1"/>
         <w:spacing w:before="0"/>
       </w:pPr>
-      <w:bookmarkStart w:id="64" w:name="_Toc501486317"/>
+      <w:bookmarkStart w:id="63" w:name="_Toc501486317"/>
       <w:r>
         <w:t>References</w:t>
       </w:r>
-      <w:bookmarkEnd w:id="64"/>
+      <w:bookmarkEnd w:id="63"/>
     </w:p>
     <w:p>
       <w:pPr>
@@ -29104,11 +30214,11 @@
         </w:numPr>
         <w:spacing w:before="0"/>
       </w:pPr>
-      <w:bookmarkStart w:id="65" w:name="_Toc501486318"/>
+      <w:bookmarkStart w:id="64" w:name="_Toc501486318"/>
       <w:r>
         <w:t>Django 1.11 official Tutorial</w:t>
       </w:r>
-      <w:bookmarkEnd w:id="65"/>
+      <w:bookmarkEnd w:id="64"/>
     </w:p>
     <w:p>
       <w:pPr>
@@ -29116,7 +30226,7 @@
         <w:spacing w:after="0"/>
         <w:ind w:firstLine="360"/>
       </w:pPr>
-      <w:hyperlink r:id="rId46" w:history="1">
+      <w:hyperlink r:id="rId49" w:history="1">
         <w:r>
           <w:rPr>
             <w:rStyle w:val="Hyperlink"/>
@@ -29140,7 +30250,7 @@
         </w:numPr>
         <w:spacing w:before="0"/>
       </w:pPr>
-      <w:bookmarkStart w:id="66" w:name="_Toc501486319"/>
+      <w:bookmarkStart w:id="65" w:name="_Toc501486319"/>
       <w:r>
         <w:t xml:space="preserve">Django </w:t>
       </w:r>
@@ -29148,7 +30258,7 @@
       <w:r>
         <w:t>Import_Export</w:t>
       </w:r>
-      <w:bookmarkEnd w:id="66"/>
+      <w:bookmarkEnd w:id="65"/>
       <w:proofErr w:type="spellEnd"/>
     </w:p>
     <w:p>
@@ -29160,7 +30270,7 @@
           <w:rFonts w:cs="Courier New"/>
         </w:rPr>
       </w:pPr>
-      <w:hyperlink r:id="rId47" w:history="1">
+      <w:hyperlink r:id="rId50" w:history="1">
         <w:r>
           <w:rPr>
             <w:rStyle w:val="Hyperlink"/>
@@ -29191,7 +30301,7 @@
         </w:numPr>
         <w:spacing w:before="0"/>
       </w:pPr>
-      <w:bookmarkStart w:id="67" w:name="_Toc501486320"/>
+      <w:bookmarkStart w:id="66" w:name="_Toc501486320"/>
       <w:r>
         <w:t>How to serve static files</w:t>
       </w:r>
@@ -29204,7 +30314,7 @@
       <w:r>
         <w:t>statics</w:t>
       </w:r>
-      <w:bookmarkEnd w:id="67"/>
+      <w:bookmarkEnd w:id="66"/>
     </w:p>
     <w:p>
       <w:pPr>
@@ -29215,7 +30325,7 @@
           <w:rFonts w:cs="Courier New"/>
         </w:rPr>
       </w:pPr>
-      <w:hyperlink r:id="rId48" w:anchor="toc-settings-for-managing-static-files" w:history="1">
+      <w:hyperlink r:id="rId51" w:anchor="toc-settings-for-managing-static-files" w:history="1">
         <w:r>
           <w:rPr>
             <w:rStyle w:val="Hyperlink"/>
@@ -29234,7 +30344,7 @@
           <w:rFonts w:cs="Courier New"/>
         </w:rPr>
       </w:pPr>
-      <w:hyperlink r:id="rId49" w:history="1">
+      <w:hyperlink r:id="rId52" w:history="1">
         <w:r>
           <w:rPr>
             <w:rStyle w:val="Hyperlink"/>
@@ -29270,12 +30380,12 @@
         </w:numPr>
         <w:spacing w:before="0"/>
       </w:pPr>
-      <w:bookmarkStart w:id="68" w:name="_Toc501486321"/>
+      <w:bookmarkStart w:id="67" w:name="_Toc501486321"/>
       <w:proofErr w:type="spellStart"/>
       <w:r>
         <w:t>JSGrid</w:t>
       </w:r>
-      <w:bookmarkEnd w:id="68"/>
+      <w:bookmarkEnd w:id="67"/>
       <w:proofErr w:type="spellEnd"/>
     </w:p>
     <w:p>
@@ -29288,7 +30398,7 @@
           <w:szCs w:val="24"/>
         </w:rPr>
       </w:pPr>
-      <w:hyperlink r:id="rId50" w:anchor="requirement" w:history="1">
+      <w:hyperlink r:id="rId53" w:anchor="requirement" w:history="1">
         <w:r>
           <w:rPr>
             <w:rStyle w:val="Hyperlink"/>
@@ -29309,7 +30419,7 @@
           <w:szCs w:val="24"/>
         </w:rPr>
       </w:pPr>
-      <w:hyperlink r:id="rId51" w:history="1">
+      <w:hyperlink r:id="rId54" w:history="1">
         <w:r>
           <w:rPr>
             <w:rStyle w:val="Hyperlink"/>
@@ -29329,7 +30439,7 @@
           <w:rFonts w:cs="Courier New"/>
         </w:rPr>
       </w:pPr>
-      <w:hyperlink r:id="rId52" w:history="1">
+      <w:hyperlink r:id="rId55" w:history="1">
         <w:r>
           <w:rPr>
             <w:rStyle w:val="Hyperlink"/>
@@ -29348,7 +30458,7 @@
           <w:rFonts w:cs="Courier New"/>
         </w:rPr>
       </w:pPr>
-      <w:hyperlink r:id="rId53" w:history="1">
+      <w:hyperlink r:id="rId56" w:history="1">
         <w:r>
           <w:rPr>
             <w:rStyle w:val="Hyperlink"/>
@@ -29394,13 +30504,12 @@
         </w:numPr>
         <w:spacing w:before="0"/>
       </w:pPr>
-      <w:bookmarkStart w:id="69" w:name="_Toc501486322"/>
-      <w:proofErr w:type="spellStart"/>
-      <w:r>
-        <w:lastRenderedPageBreak/>
+      <w:bookmarkStart w:id="68" w:name="_Toc501486322"/>
+      <w:proofErr w:type="spellStart"/>
+      <w:r>
         <w:t>JQGrid</w:t>
       </w:r>
-      <w:bookmarkEnd w:id="69"/>
+      <w:bookmarkEnd w:id="68"/>
       <w:proofErr w:type="spellEnd"/>
     </w:p>
     <w:p>
@@ -29412,7 +30521,7 @@
           <w:rFonts w:cs="Courier New"/>
         </w:rPr>
       </w:pPr>
-      <w:hyperlink r:id="rId54" w:history="1">
+      <w:hyperlink r:id="rId57" w:history="1">
         <w:r>
           <w:rPr>
             <w:rStyle w:val="Hyperlink"/>
@@ -29439,11 +30548,11 @@
           <w:numId w:val="13"/>
         </w:numPr>
       </w:pPr>
-      <w:bookmarkStart w:id="70" w:name="_Toc501486323"/>
+      <w:bookmarkStart w:id="69" w:name="_Toc501486323"/>
       <w:r>
         <w:t>Views</w:t>
       </w:r>
-      <w:bookmarkEnd w:id="70"/>
+      <w:bookmarkEnd w:id="69"/>
     </w:p>
     <w:p>
       <w:pPr>
@@ -29451,7 +30560,7 @@
         <w:spacing w:after="0"/>
         <w:ind w:left="1080"/>
       </w:pPr>
-      <w:hyperlink r:id="rId55" w:history="1">
+      <w:hyperlink r:id="rId58" w:history="1">
         <w:r>
           <w:rPr>
             <w:rStyle w:val="Hyperlink"/>
@@ -29466,7 +30575,7 @@
         <w:spacing w:after="0"/>
         <w:ind w:left="1080"/>
       </w:pPr>
-      <w:hyperlink r:id="rId56" w:history="1">
+      <w:hyperlink r:id="rId59" w:history="1">
         <w:r>
           <w:rPr>
             <w:rStyle w:val="Hyperlink"/>
@@ -29490,7 +30599,7 @@
           <w:numId w:val="13"/>
         </w:numPr>
       </w:pPr>
-      <w:bookmarkStart w:id="71" w:name="_Toc501486324"/>
+      <w:bookmarkStart w:id="70" w:name="_Toc501486324"/>
       <w:r>
         <w:t xml:space="preserve">Authentication (and </w:t>
       </w:r>
@@ -29502,13 +30611,13 @@
       <w:r>
         <w:t xml:space="preserve"> Django tutorial in general)</w:t>
       </w:r>
-      <w:bookmarkEnd w:id="71"/>
+      <w:bookmarkEnd w:id="70"/>
     </w:p>
     <w:p>
       <w:pPr>
         <w:ind w:left="360" w:firstLine="720"/>
       </w:pPr>
-      <w:hyperlink r:id="rId57" w:history="1">
+      <w:hyperlink r:id="rId60" w:history="1">
         <w:r>
           <w:rPr>
             <w:rStyle w:val="Hyperlink"/>
@@ -31220,16 +32329,16 @@
     </w:lvl>
   </w:abstractNum>
   <w:abstractNum w:abstractNumId="18" w15:restartNumberingAfterBreak="0">
-    <w:nsid w:val="721B4979"/>
+    <w:nsid w:val="710A6DC2"/>
     <w:multiLevelType w:val="hybridMultilevel"/>
-    <w:tmpl w:val="D2C2DD9E"/>
-    <w:lvl w:ilvl="0" w:tplc="0D385F8C">
+    <w:tmpl w:val="033EBA90"/>
+    <w:lvl w:ilvl="0" w:tplc="B100C7AE">
       <w:start w:val="1"/>
       <w:numFmt w:val="lowerLetter"/>
       <w:lvlText w:val="%1."/>
       <w:lvlJc w:val="left"/>
       <w:pPr>
-        <w:ind w:left="1440" w:hanging="360"/>
+        <w:ind w:left="1080" w:hanging="360"/>
       </w:pPr>
       <w:rPr>
         <w:rFonts w:hint="default"/>
@@ -31241,7 +32350,7 @@
       <w:lvlText w:val="%2."/>
       <w:lvlJc w:val="left"/>
       <w:pPr>
-        <w:ind w:left="2160" w:hanging="360"/>
+        <w:ind w:left="1800" w:hanging="360"/>
       </w:pPr>
     </w:lvl>
     <w:lvl w:ilvl="2" w:tplc="0409001B" w:tentative="1">
@@ -31250,7 +32359,7 @@
       <w:lvlText w:val="%3."/>
       <w:lvlJc w:val="right"/>
       <w:pPr>
-        <w:ind w:left="2880" w:hanging="180"/>
+        <w:ind w:left="2520" w:hanging="180"/>
       </w:pPr>
     </w:lvl>
     <w:lvl w:ilvl="3" w:tplc="0409000F" w:tentative="1">
@@ -31259,7 +32368,7 @@
       <w:lvlText w:val="%4."/>
       <w:lvlJc w:val="left"/>
       <w:pPr>
-        <w:ind w:left="3600" w:hanging="360"/>
+        <w:ind w:left="3240" w:hanging="360"/>
       </w:pPr>
     </w:lvl>
     <w:lvl w:ilvl="4" w:tplc="04090019" w:tentative="1">
@@ -31268,7 +32377,7 @@
       <w:lvlText w:val="%5."/>
       <w:lvlJc w:val="left"/>
       <w:pPr>
-        <w:ind w:left="4320" w:hanging="360"/>
+        <w:ind w:left="3960" w:hanging="360"/>
       </w:pPr>
     </w:lvl>
     <w:lvl w:ilvl="5" w:tplc="0409001B" w:tentative="1">
@@ -31277,7 +32386,7 @@
       <w:lvlText w:val="%6."/>
       <w:lvlJc w:val="right"/>
       <w:pPr>
-        <w:ind w:left="5040" w:hanging="180"/>
+        <w:ind w:left="4680" w:hanging="180"/>
       </w:pPr>
     </w:lvl>
     <w:lvl w:ilvl="6" w:tplc="0409000F" w:tentative="1">
@@ -31286,7 +32395,7 @@
       <w:lvlText w:val="%7."/>
       <w:lvlJc w:val="left"/>
       <w:pPr>
-        <w:ind w:left="5760" w:hanging="360"/>
+        <w:ind w:left="5400" w:hanging="360"/>
       </w:pPr>
     </w:lvl>
     <w:lvl w:ilvl="7" w:tplc="04090019" w:tentative="1">
@@ -31295,7 +32404,7 @@
       <w:lvlText w:val="%8."/>
       <w:lvlJc w:val="left"/>
       <w:pPr>
-        <w:ind w:left="6480" w:hanging="360"/>
+        <w:ind w:left="6120" w:hanging="360"/>
       </w:pPr>
     </w:lvl>
     <w:lvl w:ilvl="8" w:tplc="0409001B" w:tentative="1">
@@ -31304,21 +32413,21 @@
       <w:lvlText w:val="%9."/>
       <w:lvlJc w:val="right"/>
       <w:pPr>
-        <w:ind w:left="7200" w:hanging="180"/>
+        <w:ind w:left="6840" w:hanging="180"/>
       </w:pPr>
     </w:lvl>
   </w:abstractNum>
   <w:abstractNum w:abstractNumId="19" w15:restartNumberingAfterBreak="0">
-    <w:nsid w:val="75CC59C5"/>
+    <w:nsid w:val="721B4979"/>
     <w:multiLevelType w:val="hybridMultilevel"/>
-    <w:tmpl w:val="325A13D4"/>
-    <w:lvl w:ilvl="0" w:tplc="0409000F">
+    <w:tmpl w:val="D2C2DD9E"/>
+    <w:lvl w:ilvl="0" w:tplc="0D385F8C">
       <w:start w:val="1"/>
-      <w:numFmt w:val="decimal"/>
+      <w:numFmt w:val="lowerLetter"/>
       <w:lvlText w:val="%1."/>
       <w:lvlJc w:val="left"/>
       <w:pPr>
-        <w:ind w:left="720" w:hanging="360"/>
+        <w:ind w:left="1440" w:hanging="360"/>
       </w:pPr>
       <w:rPr>
         <w:rFonts w:hint="default"/>
@@ -31330,7 +32439,7 @@
       <w:lvlText w:val="%2."/>
       <w:lvlJc w:val="left"/>
       <w:pPr>
-        <w:ind w:left="1440" w:hanging="360"/>
+        <w:ind w:left="2160" w:hanging="360"/>
       </w:pPr>
     </w:lvl>
     <w:lvl w:ilvl="2" w:tplc="0409001B" w:tentative="1">
@@ -31339,7 +32448,7 @@
       <w:lvlText w:val="%3."/>
       <w:lvlJc w:val="right"/>
       <w:pPr>
-        <w:ind w:left="2160" w:hanging="180"/>
+        <w:ind w:left="2880" w:hanging="180"/>
       </w:pPr>
     </w:lvl>
     <w:lvl w:ilvl="3" w:tplc="0409000F" w:tentative="1">
@@ -31348,7 +32457,7 @@
       <w:lvlText w:val="%4."/>
       <w:lvlJc w:val="left"/>
       <w:pPr>
-        <w:ind w:left="2880" w:hanging="360"/>
+        <w:ind w:left="3600" w:hanging="360"/>
       </w:pPr>
     </w:lvl>
     <w:lvl w:ilvl="4" w:tplc="04090019" w:tentative="1">
@@ -31357,7 +32466,7 @@
       <w:lvlText w:val="%5."/>
       <w:lvlJc w:val="left"/>
       <w:pPr>
-        <w:ind w:left="3600" w:hanging="360"/>
+        <w:ind w:left="4320" w:hanging="360"/>
       </w:pPr>
     </w:lvl>
     <w:lvl w:ilvl="5" w:tplc="0409001B" w:tentative="1">
@@ -31366,7 +32475,7 @@
       <w:lvlText w:val="%6."/>
       <w:lvlJc w:val="right"/>
       <w:pPr>
-        <w:ind w:left="4320" w:hanging="180"/>
+        <w:ind w:left="5040" w:hanging="180"/>
       </w:pPr>
     </w:lvl>
     <w:lvl w:ilvl="6" w:tplc="0409000F" w:tentative="1">
@@ -31375,7 +32484,7 @@
       <w:lvlText w:val="%7."/>
       <w:lvlJc w:val="left"/>
       <w:pPr>
-        <w:ind w:left="5040" w:hanging="360"/>
+        <w:ind w:left="5760" w:hanging="360"/>
       </w:pPr>
     </w:lvl>
     <w:lvl w:ilvl="7" w:tplc="04090019" w:tentative="1">
@@ -31384,7 +32493,7 @@
       <w:lvlText w:val="%8."/>
       <w:lvlJc w:val="left"/>
       <w:pPr>
-        <w:ind w:left="5760" w:hanging="360"/>
+        <w:ind w:left="6480" w:hanging="360"/>
       </w:pPr>
     </w:lvl>
     <w:lvl w:ilvl="8" w:tplc="0409001B" w:tentative="1">
@@ -31393,21 +32502,21 @@
       <w:lvlText w:val="%9."/>
       <w:lvlJc w:val="right"/>
       <w:pPr>
-        <w:ind w:left="6480" w:hanging="180"/>
+        <w:ind w:left="7200" w:hanging="180"/>
       </w:pPr>
     </w:lvl>
   </w:abstractNum>
   <w:abstractNum w:abstractNumId="20" w15:restartNumberingAfterBreak="0">
-    <w:nsid w:val="79DB1FE2"/>
+    <w:nsid w:val="75CC59C5"/>
     <w:multiLevelType w:val="hybridMultilevel"/>
-    <w:tmpl w:val="8BEED03A"/>
-    <w:lvl w:ilvl="0" w:tplc="A75AD7AC">
+    <w:tmpl w:val="325A13D4"/>
+    <w:lvl w:ilvl="0" w:tplc="0409000F">
       <w:start w:val="1"/>
-      <w:numFmt w:val="lowerLetter"/>
+      <w:numFmt w:val="decimal"/>
       <w:lvlText w:val="%1."/>
       <w:lvlJc w:val="left"/>
       <w:pPr>
-        <w:ind w:left="1800" w:hanging="360"/>
+        <w:ind w:left="720" w:hanging="360"/>
       </w:pPr>
       <w:rPr>
         <w:rFonts w:hint="default"/>
@@ -31419,7 +32528,7 @@
       <w:lvlText w:val="%2."/>
       <w:lvlJc w:val="left"/>
       <w:pPr>
-        <w:ind w:left="2520" w:hanging="360"/>
+        <w:ind w:left="1440" w:hanging="360"/>
       </w:pPr>
     </w:lvl>
     <w:lvl w:ilvl="2" w:tplc="0409001B" w:tentative="1">
@@ -31428,7 +32537,7 @@
       <w:lvlText w:val="%3."/>
       <w:lvlJc w:val="right"/>
       <w:pPr>
-        <w:ind w:left="3240" w:hanging="180"/>
+        <w:ind w:left="2160" w:hanging="180"/>
       </w:pPr>
     </w:lvl>
     <w:lvl w:ilvl="3" w:tplc="0409000F" w:tentative="1">
@@ -31437,7 +32546,7 @@
       <w:lvlText w:val="%4."/>
       <w:lvlJc w:val="left"/>
       <w:pPr>
-        <w:ind w:left="3960" w:hanging="360"/>
+        <w:ind w:left="2880" w:hanging="360"/>
       </w:pPr>
     </w:lvl>
     <w:lvl w:ilvl="4" w:tplc="04090019" w:tentative="1">
@@ -31446,7 +32555,7 @@
       <w:lvlText w:val="%5."/>
       <w:lvlJc w:val="left"/>
       <w:pPr>
-        <w:ind w:left="4680" w:hanging="360"/>
+        <w:ind w:left="3600" w:hanging="360"/>
       </w:pPr>
     </w:lvl>
     <w:lvl w:ilvl="5" w:tplc="0409001B" w:tentative="1">
@@ -31455,7 +32564,7 @@
       <w:lvlText w:val="%6."/>
       <w:lvlJc w:val="right"/>
       <w:pPr>
-        <w:ind w:left="5400" w:hanging="180"/>
+        <w:ind w:left="4320" w:hanging="180"/>
       </w:pPr>
     </w:lvl>
     <w:lvl w:ilvl="6" w:tplc="0409000F" w:tentative="1">
@@ -31464,7 +32573,7 @@
       <w:lvlText w:val="%7."/>
       <w:lvlJc w:val="left"/>
       <w:pPr>
-        <w:ind w:left="6120" w:hanging="360"/>
+        <w:ind w:left="5040" w:hanging="360"/>
       </w:pPr>
     </w:lvl>
     <w:lvl w:ilvl="7" w:tplc="04090019" w:tentative="1">
@@ -31473,7 +32582,7 @@
       <w:lvlText w:val="%8."/>
       <w:lvlJc w:val="left"/>
       <w:pPr>
-        <w:ind w:left="6840" w:hanging="360"/>
+        <w:ind w:left="5760" w:hanging="360"/>
       </w:pPr>
     </w:lvl>
     <w:lvl w:ilvl="8" w:tplc="0409001B" w:tentative="1">
@@ -31482,11 +32591,100 @@
       <w:lvlText w:val="%9."/>
       <w:lvlJc w:val="right"/>
       <w:pPr>
-        <w:ind w:left="7560" w:hanging="180"/>
+        <w:ind w:left="6480" w:hanging="180"/>
       </w:pPr>
     </w:lvl>
   </w:abstractNum>
   <w:abstractNum w:abstractNumId="21" w15:restartNumberingAfterBreak="0">
+    <w:nsid w:val="79DB1FE2"/>
+    <w:multiLevelType w:val="hybridMultilevel"/>
+    <w:tmpl w:val="8BEED03A"/>
+    <w:lvl w:ilvl="0" w:tplc="A75AD7AC">
+      <w:start w:val="1"/>
+      <w:numFmt w:val="lowerLetter"/>
+      <w:lvlText w:val="%1."/>
+      <w:lvlJc w:val="left"/>
+      <w:pPr>
+        <w:ind w:left="1800" w:hanging="360"/>
+      </w:pPr>
+      <w:rPr>
+        <w:rFonts w:hint="default"/>
+      </w:rPr>
+    </w:lvl>
+    <w:lvl w:ilvl="1" w:tplc="04090019" w:tentative="1">
+      <w:start w:val="1"/>
+      <w:numFmt w:val="lowerLetter"/>
+      <w:lvlText w:val="%2."/>
+      <w:lvlJc w:val="left"/>
+      <w:pPr>
+        <w:ind w:left="2520" w:hanging="360"/>
+      </w:pPr>
+    </w:lvl>
+    <w:lvl w:ilvl="2" w:tplc="0409001B" w:tentative="1">
+      <w:start w:val="1"/>
+      <w:numFmt w:val="lowerRoman"/>
+      <w:lvlText w:val="%3."/>
+      <w:lvlJc w:val="right"/>
+      <w:pPr>
+        <w:ind w:left="3240" w:hanging="180"/>
+      </w:pPr>
+    </w:lvl>
+    <w:lvl w:ilvl="3" w:tplc="0409000F" w:tentative="1">
+      <w:start w:val="1"/>
+      <w:numFmt w:val="decimal"/>
+      <w:lvlText w:val="%4."/>
+      <w:lvlJc w:val="left"/>
+      <w:pPr>
+        <w:ind w:left="3960" w:hanging="360"/>
+      </w:pPr>
+    </w:lvl>
+    <w:lvl w:ilvl="4" w:tplc="04090019" w:tentative="1">
+      <w:start w:val="1"/>
+      <w:numFmt w:val="lowerLetter"/>
+      <w:lvlText w:val="%5."/>
+      <w:lvlJc w:val="left"/>
+      <w:pPr>
+        <w:ind w:left="4680" w:hanging="360"/>
+      </w:pPr>
+    </w:lvl>
+    <w:lvl w:ilvl="5" w:tplc="0409001B" w:tentative="1">
+      <w:start w:val="1"/>
+      <w:numFmt w:val="lowerRoman"/>
+      <w:lvlText w:val="%6."/>
+      <w:lvlJc w:val="right"/>
+      <w:pPr>
+        <w:ind w:left="5400" w:hanging="180"/>
+      </w:pPr>
+    </w:lvl>
+    <w:lvl w:ilvl="6" w:tplc="0409000F" w:tentative="1">
+      <w:start w:val="1"/>
+      <w:numFmt w:val="decimal"/>
+      <w:lvlText w:val="%7."/>
+      <w:lvlJc w:val="left"/>
+      <w:pPr>
+        <w:ind w:left="6120" w:hanging="360"/>
+      </w:pPr>
+    </w:lvl>
+    <w:lvl w:ilvl="7" w:tplc="04090019" w:tentative="1">
+      <w:start w:val="1"/>
+      <w:numFmt w:val="lowerLetter"/>
+      <w:lvlText w:val="%8."/>
+      <w:lvlJc w:val="left"/>
+      <w:pPr>
+        <w:ind w:left="6840" w:hanging="360"/>
+      </w:pPr>
+    </w:lvl>
+    <w:lvl w:ilvl="8" w:tplc="0409001B" w:tentative="1">
+      <w:start w:val="1"/>
+      <w:numFmt w:val="lowerRoman"/>
+      <w:lvlText w:val="%9."/>
+      <w:lvlJc w:val="right"/>
+      <w:pPr>
+        <w:ind w:left="7560" w:hanging="180"/>
+      </w:pPr>
+    </w:lvl>
+  </w:abstractNum>
+  <w:abstractNum w:abstractNumId="22" w15:restartNumberingAfterBreak="0">
     <w:nsid w:val="7AC0622F"/>
     <w:multiLevelType w:val="hybridMultilevel"/>
     <w:tmpl w:val="38046D60"/>
@@ -31600,7 +32798,7 @@
     <w:abstractNumId w:val="6"/>
   </w:num>
   <w:num w:numId="9">
-    <w:abstractNumId w:val="18"/>
+    <w:abstractNumId w:val="19"/>
   </w:num>
   <w:num w:numId="10">
     <w:abstractNumId w:val="12"/>
@@ -31609,13 +32807,13 @@
     <w:abstractNumId w:val="2"/>
   </w:num>
   <w:num w:numId="12">
-    <w:abstractNumId w:val="19"/>
+    <w:abstractNumId w:val="20"/>
   </w:num>
   <w:num w:numId="13">
     <w:abstractNumId w:val="5"/>
   </w:num>
   <w:num w:numId="14">
-    <w:abstractNumId w:val="21"/>
+    <w:abstractNumId w:val="22"/>
   </w:num>
   <w:num w:numId="15">
     <w:abstractNumId w:val="10"/>
@@ -31624,7 +32822,7 @@
     <w:abstractNumId w:val="0"/>
   </w:num>
   <w:num w:numId="17">
-    <w:abstractNumId w:val="20"/>
+    <w:abstractNumId w:val="21"/>
   </w:num>
   <w:num w:numId="18">
     <w:abstractNumId w:val="1"/>
@@ -31640,6 +32838,9 @@
   </w:num>
   <w:num w:numId="22">
     <w:abstractNumId w:val="7"/>
+  </w:num>
+  <w:num w:numId="23">
+    <w:abstractNumId w:val="18"/>
   </w:num>
 </w:numbering>
 </file>
@@ -32693,7 +33894,7 @@
 </file>
 
 <file path=customXml/itemProps1.xml><?xml version="1.0" encoding="utf-8"?>
-<ds:datastoreItem xmlns:ds="http://schemas.openxmlformats.org/officeDocument/2006/customXml" ds:itemID="{26BE066F-E6BF-4033-88A0-709188AA493D}">
+<ds:datastoreItem xmlns:ds="http://schemas.openxmlformats.org/officeDocument/2006/customXml" ds:itemID="{59F7FBFC-C8BF-45CD-AB2F-351E5371DCAA}">
   <ds:schemaRefs>
     <ds:schemaRef ds:uri="http://schemas.openxmlformats.org/officeDocument/2006/bibliography"/>
   </ds:schemaRefs>

</xml_diff>

<commit_message>
Added the header template
</commit_message>
<xml_diff>
--- a/notes.docx
+++ b/notes.docx
@@ -5408,8 +5408,6 @@
       <w:r>
         <w:t>Must have data of ALL shipment files (i.e., not just SRI Report data for example)</w:t>
       </w:r>
-      <w:bookmarkStart w:id="2" w:name="_GoBack"/>
-      <w:bookmarkEnd w:id="2"/>
     </w:p>
     <w:p>
       <w:pPr>
@@ -5424,10 +5422,7 @@
         <w:t>Should be the central repository for the data where operators can view and update data.</w:t>
       </w:r>
       <w:r>
-        <w:t xml:space="preserve"> </w:t>
-      </w:r>
-      <w:r>
-        <w:t>Operators can use this system to look up the status of the cargoes.</w:t>
+        <w:t xml:space="preserve"> Operators can use this system to look up the status of the cargoes.</w:t>
       </w:r>
     </w:p>
     <w:p>
@@ -5507,14 +5502,14 @@
         </w:numPr>
         <w:spacing w:before="0"/>
       </w:pPr>
-      <w:bookmarkStart w:id="3" w:name="_Toc502876909"/>
+      <w:bookmarkStart w:id="2" w:name="_Toc502876909"/>
       <w:r>
         <w:t>PRE-REQUISITES</w:t>
       </w:r>
       <w:r>
         <w:t>:</w:t>
       </w:r>
-      <w:bookmarkEnd w:id="3"/>
+      <w:bookmarkEnd w:id="2"/>
     </w:p>
     <w:p>
       <w:pPr>
@@ -7477,11 +7472,11 @@
         </w:numPr>
         <w:spacing w:before="0"/>
       </w:pPr>
-      <w:bookmarkStart w:id="4" w:name="_Toc502876910"/>
+      <w:bookmarkStart w:id="3" w:name="_Toc502876910"/>
       <w:r>
         <w:t>SETUP</w:t>
       </w:r>
-      <w:bookmarkEnd w:id="4"/>
+      <w:bookmarkEnd w:id="3"/>
     </w:p>
     <w:p>
       <w:pPr>
@@ -7492,7 +7487,7 @@
         </w:numPr>
         <w:spacing w:before="0"/>
       </w:pPr>
-      <w:bookmarkStart w:id="5" w:name="_Toc502876911"/>
+      <w:bookmarkStart w:id="4" w:name="_Toc502876911"/>
       <w:r>
         <w:t xml:space="preserve">Create virtual </w:t>
       </w:r>
@@ -7500,18 +7495,57 @@
       <w:r>
         <w:t>env</w:t>
       </w:r>
+      <w:bookmarkEnd w:id="4"/>
+      <w:proofErr w:type="spellEnd"/>
+    </w:p>
+    <w:p>
+      <w:pPr>
+        <w:spacing w:after="0"/>
+        <w:ind w:left="360"/>
+      </w:pPr>
+    </w:p>
+    <w:p>
+      <w:pPr>
+        <w:spacing w:after="0"/>
+        <w:ind w:left="1440"/>
+        <w:rPr>
+          <w:rFonts w:ascii="Courier New" w:hAnsi="Courier New" w:cs="Courier New"/>
+          <w:i/>
+        </w:rPr>
+      </w:pPr>
+      <w:r>
+        <w:rPr>
+          <w:rFonts w:ascii="Courier New" w:hAnsi="Courier New" w:cs="Courier New"/>
+          <w:i/>
+        </w:rPr>
+        <w:t>C:\DjangoLab\TBC_SRI&gt;</w:t>
+      </w:r>
+      <w:bookmarkStart w:id="5" w:name="_Hlk496711807"/>
+      <w:r>
+        <w:rPr>
+          <w:rFonts w:ascii="Courier New" w:hAnsi="Courier New" w:cs="Courier New"/>
+          <w:b/>
+          <w:i/>
+          <w:highlight w:val="yellow"/>
+        </w:rPr>
+        <w:t xml:space="preserve">virtualenv </w:t>
+      </w:r>
+      <w:proofErr w:type="spellStart"/>
+      <w:r>
+        <w:rPr>
+          <w:rFonts w:ascii="Courier New" w:hAnsi="Courier New" w:cs="Courier New"/>
+          <w:b/>
+          <w:i/>
+          <w:highlight w:val="yellow"/>
+        </w:rPr>
+        <w:t>tbc_sri_env</w:t>
+      </w:r>
       <w:bookmarkEnd w:id="5"/>
       <w:proofErr w:type="spellEnd"/>
     </w:p>
     <w:p>
       <w:pPr>
         <w:spacing w:after="0"/>
-        <w:ind w:left="360"/>
-      </w:pPr>
-    </w:p>
-    <w:p>
-      <w:pPr>
-        <w:spacing w:after="0"/>
         <w:ind w:left="1440"/>
         <w:rPr>
           <w:rFonts w:ascii="Courier New" w:hAnsi="Courier New" w:cs="Courier New"/>
@@ -7523,9 +7557,76 @@
           <w:rFonts w:ascii="Courier New" w:hAnsi="Courier New" w:cs="Courier New"/>
           <w:i/>
         </w:rPr>
+        <w:t>Using base prefix 'c:\\users\\msugimoto\\appdata\\local\\programs\\python\\python36'</w:t>
+      </w:r>
+    </w:p>
+    <w:p>
+      <w:pPr>
+        <w:spacing w:after="0"/>
+        <w:ind w:left="1440"/>
+        <w:rPr>
+          <w:rFonts w:ascii="Courier New" w:hAnsi="Courier New" w:cs="Courier New"/>
+          <w:i/>
+        </w:rPr>
+      </w:pPr>
+      <w:r>
+        <w:rPr>
+          <w:rFonts w:ascii="Courier New" w:hAnsi="Courier New" w:cs="Courier New"/>
+          <w:i/>
+        </w:rPr>
+        <w:t>New python executable in C:\DjangoLab\TBC_SRI\tbc_sri_env\Scripts\python.exe</w:t>
+      </w:r>
+    </w:p>
+    <w:p>
+      <w:pPr>
+        <w:spacing w:after="0"/>
+        <w:ind w:left="1440"/>
+        <w:rPr>
+          <w:rFonts w:ascii="Courier New" w:hAnsi="Courier New" w:cs="Courier New"/>
+          <w:i/>
+        </w:rPr>
+      </w:pPr>
+      <w:r>
+        <w:rPr>
+          <w:rFonts w:ascii="Courier New" w:hAnsi="Courier New" w:cs="Courier New"/>
+          <w:i/>
+        </w:rPr>
+        <w:t xml:space="preserve">Installing </w:t>
+      </w:r>
+      <w:proofErr w:type="spellStart"/>
+      <w:r>
+        <w:rPr>
+          <w:rFonts w:ascii="Courier New" w:hAnsi="Courier New" w:cs="Courier New"/>
+          <w:i/>
+        </w:rPr>
+        <w:t>setuptools</w:t>
+      </w:r>
+      <w:proofErr w:type="spellEnd"/>
+      <w:r>
+        <w:rPr>
+          <w:rFonts w:ascii="Courier New" w:hAnsi="Courier New" w:cs="Courier New"/>
+          <w:i/>
+        </w:rPr>
+        <w:t>, pip, wheel...done.</w:t>
+      </w:r>
+    </w:p>
+    <w:p>
+      <w:pPr>
+        <w:spacing w:after="0"/>
+        <w:ind w:left="1440"/>
+        <w:rPr>
+          <w:rFonts w:ascii="Courier New" w:hAnsi="Courier New" w:cs="Courier New"/>
+          <w:b/>
+          <w:i/>
+        </w:rPr>
+      </w:pPr>
+      <w:r>
+        <w:rPr>
+          <w:rFonts w:ascii="Courier New" w:hAnsi="Courier New" w:cs="Courier New"/>
+          <w:i/>
+        </w:rPr>
         <w:t>C:\DjangoLab\TBC_SRI&gt;</w:t>
       </w:r>
-      <w:bookmarkStart w:id="6" w:name="_Hlk496711807"/>
       <w:r>
         <w:rPr>
           <w:rFonts w:ascii="Courier New" w:hAnsi="Courier New" w:cs="Courier New"/>
@@ -7533,7 +7634,7 @@
           <w:i/>
           <w:highlight w:val="yellow"/>
         </w:rPr>
-        <w:t xml:space="preserve">virtualenv </w:t>
+        <w:t xml:space="preserve">cd </w:t>
       </w:r>
       <w:proofErr w:type="spellStart"/>
       <w:r>
@@ -7545,151 +7646,45 @@
         </w:rPr>
         <w:t>tbc_sri_env</w:t>
       </w:r>
+      <w:proofErr w:type="spellEnd"/>
+    </w:p>
+    <w:p>
+      <w:pPr>
+        <w:spacing w:after="0"/>
+        <w:ind w:left="1440"/>
+        <w:rPr>
+          <w:rFonts w:ascii="Courier New" w:hAnsi="Courier New" w:cs="Courier New"/>
+          <w:i/>
+        </w:rPr>
+      </w:pPr>
+    </w:p>
+    <w:p>
+      <w:pPr>
+        <w:spacing w:after="0"/>
+        <w:ind w:left="1440"/>
+        <w:rPr>
+          <w:rFonts w:ascii="Courier New" w:hAnsi="Courier New" w:cs="Courier New"/>
+          <w:i/>
+        </w:rPr>
+      </w:pPr>
+      <w:r>
+        <w:rPr>
+          <w:rFonts w:ascii="Courier New" w:hAnsi="Courier New" w:cs="Courier New"/>
+          <w:i/>
+        </w:rPr>
+        <w:t>C:\DjangoLab\TBC_SRI\tbc_sri_env&gt;</w:t>
+      </w:r>
+      <w:bookmarkStart w:id="6" w:name="_Hlk496711821"/>
+      <w:r>
+        <w:rPr>
+          <w:rFonts w:ascii="Courier New" w:hAnsi="Courier New" w:cs="Courier New"/>
+          <w:b/>
+          <w:i/>
+          <w:highlight w:val="yellow"/>
+        </w:rPr>
+        <w:t>scripts\activate.bat</w:t>
+      </w:r>
       <w:bookmarkEnd w:id="6"/>
-      <w:proofErr w:type="spellEnd"/>
-    </w:p>
-    <w:p>
-      <w:pPr>
-        <w:spacing w:after="0"/>
-        <w:ind w:left="1440"/>
-        <w:rPr>
-          <w:rFonts w:ascii="Courier New" w:hAnsi="Courier New" w:cs="Courier New"/>
-          <w:i/>
-        </w:rPr>
-      </w:pPr>
-      <w:r>
-        <w:rPr>
-          <w:rFonts w:ascii="Courier New" w:hAnsi="Courier New" w:cs="Courier New"/>
-          <w:i/>
-        </w:rPr>
-        <w:t>Using base prefix 'c:\\users\\msugimoto\\appdata\\local\\programs\\python\\python36'</w:t>
-      </w:r>
-    </w:p>
-    <w:p>
-      <w:pPr>
-        <w:spacing w:after="0"/>
-        <w:ind w:left="1440"/>
-        <w:rPr>
-          <w:rFonts w:ascii="Courier New" w:hAnsi="Courier New" w:cs="Courier New"/>
-          <w:i/>
-        </w:rPr>
-      </w:pPr>
-      <w:r>
-        <w:rPr>
-          <w:rFonts w:ascii="Courier New" w:hAnsi="Courier New" w:cs="Courier New"/>
-          <w:i/>
-        </w:rPr>
-        <w:t>New python executable in C:\DjangoLab\TBC_SRI\tbc_sri_env\Scripts\python.exe</w:t>
-      </w:r>
-    </w:p>
-    <w:p>
-      <w:pPr>
-        <w:spacing w:after="0"/>
-        <w:ind w:left="1440"/>
-        <w:rPr>
-          <w:rFonts w:ascii="Courier New" w:hAnsi="Courier New" w:cs="Courier New"/>
-          <w:i/>
-        </w:rPr>
-      </w:pPr>
-      <w:r>
-        <w:rPr>
-          <w:rFonts w:ascii="Courier New" w:hAnsi="Courier New" w:cs="Courier New"/>
-          <w:i/>
-        </w:rPr>
-        <w:t xml:space="preserve">Installing </w:t>
-      </w:r>
-      <w:proofErr w:type="spellStart"/>
-      <w:r>
-        <w:rPr>
-          <w:rFonts w:ascii="Courier New" w:hAnsi="Courier New" w:cs="Courier New"/>
-          <w:i/>
-        </w:rPr>
-        <w:t>setuptools</w:t>
-      </w:r>
-      <w:proofErr w:type="spellEnd"/>
-      <w:r>
-        <w:rPr>
-          <w:rFonts w:ascii="Courier New" w:hAnsi="Courier New" w:cs="Courier New"/>
-          <w:i/>
-        </w:rPr>
-        <w:t>, pip, wheel...done.</w:t>
-      </w:r>
-    </w:p>
-    <w:p>
-      <w:pPr>
-        <w:spacing w:after="0"/>
-        <w:ind w:left="1440"/>
-        <w:rPr>
-          <w:rFonts w:ascii="Courier New" w:hAnsi="Courier New" w:cs="Courier New"/>
-          <w:b/>
-          <w:i/>
-        </w:rPr>
-      </w:pPr>
-      <w:r>
-        <w:rPr>
-          <w:rFonts w:ascii="Courier New" w:hAnsi="Courier New" w:cs="Courier New"/>
-          <w:i/>
-        </w:rPr>
-        <w:t>C:\DjangoLab\TBC_SRI&gt;</w:t>
-      </w:r>
-      <w:r>
-        <w:rPr>
-          <w:rFonts w:ascii="Courier New" w:hAnsi="Courier New" w:cs="Courier New"/>
-          <w:b/>
-          <w:i/>
-          <w:highlight w:val="yellow"/>
-        </w:rPr>
-        <w:t xml:space="preserve">cd </w:t>
-      </w:r>
-      <w:proofErr w:type="spellStart"/>
-      <w:r>
-        <w:rPr>
-          <w:rFonts w:ascii="Courier New" w:hAnsi="Courier New" w:cs="Courier New"/>
-          <w:b/>
-          <w:i/>
-          <w:highlight w:val="yellow"/>
-        </w:rPr>
-        <w:t>tbc_sri_env</w:t>
-      </w:r>
-      <w:proofErr w:type="spellEnd"/>
-    </w:p>
-    <w:p>
-      <w:pPr>
-        <w:spacing w:after="0"/>
-        <w:ind w:left="1440"/>
-        <w:rPr>
-          <w:rFonts w:ascii="Courier New" w:hAnsi="Courier New" w:cs="Courier New"/>
-          <w:i/>
-        </w:rPr>
-      </w:pPr>
-    </w:p>
-    <w:p>
-      <w:pPr>
-        <w:spacing w:after="0"/>
-        <w:ind w:left="1440"/>
-        <w:rPr>
-          <w:rFonts w:ascii="Courier New" w:hAnsi="Courier New" w:cs="Courier New"/>
-          <w:i/>
-        </w:rPr>
-      </w:pPr>
-      <w:r>
-        <w:rPr>
-          <w:rFonts w:ascii="Courier New" w:hAnsi="Courier New" w:cs="Courier New"/>
-          <w:i/>
-        </w:rPr>
-        <w:t>C:\DjangoLab\TBC_SRI\tbc_sri_env&gt;</w:t>
-      </w:r>
-      <w:bookmarkStart w:id="7" w:name="_Hlk496711821"/>
-      <w:r>
-        <w:rPr>
-          <w:rFonts w:ascii="Courier New" w:hAnsi="Courier New" w:cs="Courier New"/>
-          <w:b/>
-          <w:i/>
-          <w:highlight w:val="yellow"/>
-        </w:rPr>
-        <w:t>scripts\activate.bat</w:t>
-      </w:r>
-      <w:bookmarkEnd w:id="7"/>
     </w:p>
     <w:p>
       <w:pPr>
@@ -7710,14 +7705,14 @@
         </w:numPr>
         <w:spacing w:before="0"/>
       </w:pPr>
-      <w:bookmarkStart w:id="8" w:name="_Toc502876912"/>
+      <w:bookmarkStart w:id="7" w:name="_Toc502876912"/>
       <w:r>
         <w:t xml:space="preserve">Install </w:t>
       </w:r>
       <w:r>
         <w:t>pre-requisites</w:t>
       </w:r>
-      <w:bookmarkEnd w:id="8"/>
+      <w:bookmarkEnd w:id="7"/>
     </w:p>
     <w:p>
       <w:pPr>
@@ -8732,11 +8727,11 @@
         </w:numPr>
         <w:spacing w:before="0"/>
       </w:pPr>
-      <w:bookmarkStart w:id="9" w:name="_Toc502876913"/>
+      <w:bookmarkStart w:id="8" w:name="_Toc502876913"/>
       <w:r>
         <w:t>Create Django project</w:t>
       </w:r>
-      <w:bookmarkEnd w:id="9"/>
+      <w:bookmarkEnd w:id="8"/>
     </w:p>
     <w:p>
       <w:pPr>
@@ -8884,7 +8879,7 @@
         </w:rPr>
         <w:t>) C:\DjangoLab\TBC_SRI\tbc_sri_env\my_source&gt;</w:t>
       </w:r>
-      <w:bookmarkStart w:id="10" w:name="_Hlk496711867"/>
+      <w:bookmarkStart w:id="9" w:name="_Hlk496711867"/>
       <w:r>
         <w:rPr>
           <w:rFonts w:cs="Courier New"/>
@@ -8926,7 +8921,7 @@
       </w:r>
       <w:proofErr w:type="spellEnd"/>
     </w:p>
-    <w:bookmarkEnd w:id="10"/>
+    <w:bookmarkEnd w:id="9"/>
     <w:p>
       <w:pPr>
         <w:spacing w:after="0"/>
@@ -8945,146 +8940,146 @@
         </w:numPr>
         <w:spacing w:before="0"/>
       </w:pPr>
-      <w:bookmarkStart w:id="11" w:name="_Toc502876914"/>
+      <w:bookmarkStart w:id="10" w:name="_Toc502876914"/>
       <w:r>
         <w:t>Create Django app</w:t>
       </w:r>
+      <w:bookmarkEnd w:id="10"/>
+    </w:p>
+    <w:p>
+      <w:pPr>
+        <w:spacing w:after="0"/>
+        <w:rPr>
+          <w:rFonts w:cs="Courier New"/>
+        </w:rPr>
+      </w:pPr>
+    </w:p>
+    <w:p>
+      <w:pPr>
+        <w:spacing w:after="0"/>
+        <w:ind w:left="1440"/>
+        <w:rPr>
+          <w:rFonts w:cs="Courier New"/>
+        </w:rPr>
+      </w:pPr>
+      <w:r>
+        <w:rPr>
+          <w:rFonts w:cs="Courier New"/>
+        </w:rPr>
+        <w:t>(</w:t>
+      </w:r>
+      <w:proofErr w:type="spellStart"/>
+      <w:r>
+        <w:rPr>
+          <w:rFonts w:cs="Courier New"/>
+        </w:rPr>
+        <w:t>tbc_sri_env</w:t>
+      </w:r>
+      <w:proofErr w:type="spellEnd"/>
+      <w:r>
+        <w:rPr>
+          <w:rFonts w:cs="Courier New"/>
+        </w:rPr>
+        <w:t>) C:\DjangoLab\TBC_SRI\t</w:t>
+      </w:r>
+      <w:r>
+        <w:rPr>
+          <w:rFonts w:cs="Courier New"/>
+        </w:rPr>
+        <w:t>bc_sri_env\my_source&gt;</w:t>
+      </w:r>
+      <w:r>
+        <w:rPr>
+          <w:rFonts w:cs="Courier New"/>
+          <w:b/>
+          <w:i/>
+          <w:highlight w:val="yellow"/>
+        </w:rPr>
+        <w:t xml:space="preserve">cd </w:t>
+      </w:r>
+      <w:proofErr w:type="spellStart"/>
+      <w:r>
+        <w:rPr>
+          <w:rFonts w:cs="Courier New"/>
+          <w:b/>
+          <w:i/>
+          <w:highlight w:val="yellow"/>
+        </w:rPr>
+        <w:t>tbc_sri</w:t>
+      </w:r>
+      <w:proofErr w:type="spellEnd"/>
+    </w:p>
+    <w:p>
+      <w:pPr>
+        <w:spacing w:after="0"/>
+        <w:ind w:left="1440"/>
+        <w:rPr>
+          <w:rFonts w:cs="Courier New"/>
+          <w:b/>
+          <w:i/>
+        </w:rPr>
+      </w:pPr>
+      <w:r>
+        <w:rPr>
+          <w:rFonts w:cs="Courier New"/>
+        </w:rPr>
+        <w:t>(</w:t>
+      </w:r>
+      <w:proofErr w:type="spellStart"/>
+      <w:r>
+        <w:rPr>
+          <w:rFonts w:cs="Courier New"/>
+        </w:rPr>
+        <w:t>tbc_sri_env</w:t>
+      </w:r>
+      <w:proofErr w:type="spellEnd"/>
+      <w:r>
+        <w:rPr>
+          <w:rFonts w:cs="Courier New"/>
+        </w:rPr>
+        <w:t>) C:\DjangoLab\TBC_SRI\tbc_sri_env\my_source\tbc_sri&gt;</w:t>
+      </w:r>
+      <w:bookmarkStart w:id="11" w:name="_Hlk496711894"/>
+      <w:r>
+        <w:rPr>
+          <w:rFonts w:cs="Courier New"/>
+          <w:b/>
+          <w:i/>
+          <w:highlight w:val="yellow"/>
+        </w:rPr>
+        <w:t xml:space="preserve">django-admin.py </w:t>
+      </w:r>
+      <w:proofErr w:type="spellStart"/>
+      <w:r>
+        <w:rPr>
+          <w:rFonts w:cs="Courier New"/>
+          <w:b/>
+          <w:i/>
+          <w:highlight w:val="yellow"/>
+        </w:rPr>
+        <w:t>startapp</w:t>
+      </w:r>
+      <w:proofErr w:type="spellEnd"/>
+      <w:r>
+        <w:rPr>
+          <w:rFonts w:cs="Courier New"/>
+          <w:b/>
+          <w:i/>
+          <w:highlight w:val="yellow"/>
+        </w:rPr>
+        <w:t xml:space="preserve"> </w:t>
+      </w:r>
+      <w:proofErr w:type="spellStart"/>
+      <w:r>
+        <w:rPr>
+          <w:rFonts w:cs="Courier New"/>
+          <w:b/>
+          <w:i/>
+          <w:highlight w:val="yellow"/>
+        </w:rPr>
+        <w:t>tbc_sri_app</w:t>
+      </w:r>
       <w:bookmarkEnd w:id="11"/>
-    </w:p>
-    <w:p>
-      <w:pPr>
-        <w:spacing w:after="0"/>
-        <w:rPr>
-          <w:rFonts w:cs="Courier New"/>
-        </w:rPr>
-      </w:pPr>
-    </w:p>
-    <w:p>
-      <w:pPr>
-        <w:spacing w:after="0"/>
-        <w:ind w:left="1440"/>
-        <w:rPr>
-          <w:rFonts w:cs="Courier New"/>
-        </w:rPr>
-      </w:pPr>
-      <w:r>
-        <w:rPr>
-          <w:rFonts w:cs="Courier New"/>
-        </w:rPr>
-        <w:t>(</w:t>
-      </w:r>
-      <w:proofErr w:type="spellStart"/>
-      <w:r>
-        <w:rPr>
-          <w:rFonts w:cs="Courier New"/>
-        </w:rPr>
-        <w:t>tbc_sri_env</w:t>
-      </w:r>
-      <w:proofErr w:type="spellEnd"/>
-      <w:r>
-        <w:rPr>
-          <w:rFonts w:cs="Courier New"/>
-        </w:rPr>
-        <w:t>) C:\DjangoLab\TBC_SRI\t</w:t>
-      </w:r>
-      <w:r>
-        <w:rPr>
-          <w:rFonts w:cs="Courier New"/>
-        </w:rPr>
-        <w:t>bc_sri_env\my_source&gt;</w:t>
-      </w:r>
-      <w:r>
-        <w:rPr>
-          <w:rFonts w:cs="Courier New"/>
-          <w:b/>
-          <w:i/>
-          <w:highlight w:val="yellow"/>
-        </w:rPr>
-        <w:t xml:space="preserve">cd </w:t>
-      </w:r>
-      <w:proofErr w:type="spellStart"/>
-      <w:r>
-        <w:rPr>
-          <w:rFonts w:cs="Courier New"/>
-          <w:b/>
-          <w:i/>
-          <w:highlight w:val="yellow"/>
-        </w:rPr>
-        <w:t>tbc_sri</w:t>
-      </w:r>
-      <w:proofErr w:type="spellEnd"/>
-    </w:p>
-    <w:p>
-      <w:pPr>
-        <w:spacing w:after="0"/>
-        <w:ind w:left="1440"/>
-        <w:rPr>
-          <w:rFonts w:cs="Courier New"/>
-          <w:b/>
-          <w:i/>
-        </w:rPr>
-      </w:pPr>
-      <w:r>
-        <w:rPr>
-          <w:rFonts w:cs="Courier New"/>
-        </w:rPr>
-        <w:t>(</w:t>
-      </w:r>
-      <w:proofErr w:type="spellStart"/>
-      <w:r>
-        <w:rPr>
-          <w:rFonts w:cs="Courier New"/>
-        </w:rPr>
-        <w:t>tbc_sri_env</w:t>
-      </w:r>
-      <w:proofErr w:type="spellEnd"/>
-      <w:r>
-        <w:rPr>
-          <w:rFonts w:cs="Courier New"/>
-        </w:rPr>
-        <w:t>) C:\DjangoLab\TBC_SRI\tbc_sri_env\my_source\tbc_sri&gt;</w:t>
-      </w:r>
-      <w:bookmarkStart w:id="12" w:name="_Hlk496711894"/>
-      <w:r>
-        <w:rPr>
-          <w:rFonts w:cs="Courier New"/>
-          <w:b/>
-          <w:i/>
-          <w:highlight w:val="yellow"/>
-        </w:rPr>
-        <w:t xml:space="preserve">django-admin.py </w:t>
-      </w:r>
-      <w:proofErr w:type="spellStart"/>
-      <w:r>
-        <w:rPr>
-          <w:rFonts w:cs="Courier New"/>
-          <w:b/>
-          <w:i/>
-          <w:highlight w:val="yellow"/>
-        </w:rPr>
-        <w:t>startapp</w:t>
-      </w:r>
-      <w:proofErr w:type="spellEnd"/>
-      <w:r>
-        <w:rPr>
-          <w:rFonts w:cs="Courier New"/>
-          <w:b/>
-          <w:i/>
-          <w:highlight w:val="yellow"/>
-        </w:rPr>
-        <w:t xml:space="preserve"> </w:t>
-      </w:r>
-      <w:proofErr w:type="spellStart"/>
-      <w:r>
-        <w:rPr>
-          <w:rFonts w:cs="Courier New"/>
-          <w:b/>
-          <w:i/>
-          <w:highlight w:val="yellow"/>
-        </w:rPr>
-        <w:t>tbc_sri_app</w:t>
-      </w:r>
-      <w:bookmarkEnd w:id="12"/>
       <w:proofErr w:type="spellEnd"/>
     </w:p>
     <w:p>
@@ -9177,11 +9172,11 @@
       <w:r>
         <w:tab/>
       </w:r>
-      <w:bookmarkStart w:id="13" w:name="_Toc502876915"/>
+      <w:bookmarkStart w:id="12" w:name="_Toc502876915"/>
       <w:r>
         <w:t>Ilust1.Initial folder structure</w:t>
       </w:r>
-      <w:bookmarkEnd w:id="13"/>
+      <w:bookmarkEnd w:id="12"/>
     </w:p>
     <w:p>
       <w:pPr>
@@ -9197,11 +9192,11 @@
         </w:numPr>
         <w:spacing w:before="0"/>
       </w:pPr>
-      <w:bookmarkStart w:id="14" w:name="_Toc502876916"/>
+      <w:bookmarkStart w:id="13" w:name="_Toc502876916"/>
       <w:r>
         <w:t>Add app to settings.py</w:t>
       </w:r>
-      <w:bookmarkEnd w:id="14"/>
+      <w:bookmarkEnd w:id="13"/>
     </w:p>
     <w:p>
       <w:pPr>
@@ -9329,74 +9324,74 @@
         </w:numPr>
         <w:spacing w:before="0"/>
       </w:pPr>
-      <w:bookmarkStart w:id="15" w:name="_Toc502876917"/>
+      <w:bookmarkStart w:id="14" w:name="_Toc502876917"/>
       <w:r>
         <w:t>Create super user (admin/admin123)</w:t>
       </w:r>
+      <w:bookmarkEnd w:id="14"/>
+    </w:p>
+    <w:p>
+      <w:pPr>
+        <w:spacing w:after="0"/>
+        <w:rPr>
+          <w:rFonts w:cs="Courier New"/>
+        </w:rPr>
+      </w:pPr>
+    </w:p>
+    <w:p>
+      <w:pPr>
+        <w:spacing w:after="0"/>
+        <w:ind w:left="1440"/>
+        <w:rPr>
+          <w:rFonts w:cs="Courier New"/>
+          <w:b/>
+          <w:i/>
+        </w:rPr>
+      </w:pPr>
+      <w:r>
+        <w:rPr>
+          <w:rFonts w:cs="Courier New"/>
+          <w:i/>
+        </w:rPr>
+        <w:t>(</w:t>
+      </w:r>
+      <w:proofErr w:type="spellStart"/>
+      <w:r>
+        <w:rPr>
+          <w:rFonts w:cs="Courier New"/>
+          <w:i/>
+        </w:rPr>
+        <w:t>tbc_sri_env</w:t>
+      </w:r>
+      <w:proofErr w:type="spellEnd"/>
+      <w:r>
+        <w:rPr>
+          <w:rFonts w:cs="Courier New"/>
+          <w:i/>
+        </w:rPr>
+        <w:t>) C:\DjangoLab\TBC_SRI\tbc_sri_env\my_source\tbc_sri&gt;</w:t>
+      </w:r>
+      <w:bookmarkStart w:id="15" w:name="_Hlk496711929"/>
+      <w:r>
+        <w:rPr>
+          <w:rFonts w:cs="Courier New"/>
+          <w:b/>
+          <w:i/>
+          <w:highlight w:val="yellow"/>
+        </w:rPr>
+        <w:t xml:space="preserve">python manage.py </w:t>
+      </w:r>
+      <w:proofErr w:type="spellStart"/>
+      <w:r>
+        <w:rPr>
+          <w:rFonts w:cs="Courier New"/>
+          <w:b/>
+          <w:i/>
+          <w:highlight w:val="yellow"/>
+        </w:rPr>
+        <w:t>createsuperuser</w:t>
+      </w:r>
       <w:bookmarkEnd w:id="15"/>
-    </w:p>
-    <w:p>
-      <w:pPr>
-        <w:spacing w:after="0"/>
-        <w:rPr>
-          <w:rFonts w:cs="Courier New"/>
-        </w:rPr>
-      </w:pPr>
-    </w:p>
-    <w:p>
-      <w:pPr>
-        <w:spacing w:after="0"/>
-        <w:ind w:left="1440"/>
-        <w:rPr>
-          <w:rFonts w:cs="Courier New"/>
-          <w:b/>
-          <w:i/>
-        </w:rPr>
-      </w:pPr>
-      <w:r>
-        <w:rPr>
-          <w:rFonts w:cs="Courier New"/>
-          <w:i/>
-        </w:rPr>
-        <w:t>(</w:t>
-      </w:r>
-      <w:proofErr w:type="spellStart"/>
-      <w:r>
-        <w:rPr>
-          <w:rFonts w:cs="Courier New"/>
-          <w:i/>
-        </w:rPr>
-        <w:t>tbc_sri_env</w:t>
-      </w:r>
-      <w:proofErr w:type="spellEnd"/>
-      <w:r>
-        <w:rPr>
-          <w:rFonts w:cs="Courier New"/>
-          <w:i/>
-        </w:rPr>
-        <w:t>) C:\DjangoLab\TBC_SRI\tbc_sri_env\my_source\tbc_sri&gt;</w:t>
-      </w:r>
-      <w:bookmarkStart w:id="16" w:name="_Hlk496711929"/>
-      <w:r>
-        <w:rPr>
-          <w:rFonts w:cs="Courier New"/>
-          <w:b/>
-          <w:i/>
-          <w:highlight w:val="yellow"/>
-        </w:rPr>
-        <w:t xml:space="preserve">python manage.py </w:t>
-      </w:r>
-      <w:proofErr w:type="spellStart"/>
-      <w:r>
-        <w:rPr>
-          <w:rFonts w:cs="Courier New"/>
-          <w:b/>
-          <w:i/>
-          <w:highlight w:val="yellow"/>
-        </w:rPr>
-        <w:t>createsuperuser</w:t>
-      </w:r>
-      <w:bookmarkEnd w:id="16"/>
       <w:proofErr w:type="spellEnd"/>
     </w:p>
     <w:p>
@@ -9417,11 +9412,11 @@
         </w:numPr>
         <w:spacing w:before="0"/>
       </w:pPr>
-      <w:bookmarkStart w:id="17" w:name="_Toc502876918"/>
+      <w:bookmarkStart w:id="16" w:name="_Toc502876918"/>
       <w:r>
         <w:t>Start the server and check the site so far</w:t>
       </w:r>
-      <w:bookmarkEnd w:id="17"/>
+      <w:bookmarkEnd w:id="16"/>
     </w:p>
     <w:p>
       <w:pPr>
@@ -9441,7 +9436,7 @@
           <w:i/>
         </w:rPr>
       </w:pPr>
-      <w:bookmarkStart w:id="18" w:name="_Hlk496711948"/>
+      <w:bookmarkStart w:id="17" w:name="_Hlk496711948"/>
       <w:r>
         <w:rPr>
           <w:rFonts w:cs="Courier New"/>
@@ -9463,7 +9458,7 @@
       </w:r>
       <w:proofErr w:type="spellEnd"/>
     </w:p>
-    <w:bookmarkEnd w:id="18"/>
+    <w:bookmarkEnd w:id="17"/>
     <w:p>
       <w:pPr>
         <w:spacing w:after="0"/>
@@ -9550,11 +9545,11 @@
         </w:numPr>
         <w:spacing w:before="0"/>
       </w:pPr>
-      <w:bookmarkStart w:id="19" w:name="_Toc502876919"/>
+      <w:bookmarkStart w:id="18" w:name="_Toc502876919"/>
       <w:r>
         <w:t>MODEL</w:t>
       </w:r>
-      <w:bookmarkEnd w:id="19"/>
+      <w:bookmarkEnd w:id="18"/>
     </w:p>
     <w:p>
       <w:pPr>
@@ -9565,12 +9560,12 @@
         </w:numPr>
         <w:spacing w:before="0"/>
       </w:pPr>
-      <w:bookmarkStart w:id="20" w:name="_Toc502876920"/>
-      <w:bookmarkStart w:id="21" w:name="_Hlk496711980"/>
+      <w:bookmarkStart w:id="19" w:name="_Toc502876920"/>
+      <w:bookmarkStart w:id="20" w:name="_Hlk496711980"/>
       <w:r>
         <w:t>Create model</w:t>
       </w:r>
-      <w:bookmarkEnd w:id="20"/>
+      <w:bookmarkEnd w:id="19"/>
     </w:p>
     <w:p>
       <w:pPr>
@@ -9633,7 +9628,7 @@
         <w:t>python manage.py migrate</w:t>
       </w:r>
     </w:p>
-    <w:bookmarkEnd w:id="21"/>
+    <w:bookmarkEnd w:id="20"/>
     <w:p>
       <w:pPr>
         <w:spacing w:after="0"/>
@@ -9654,141 +9649,141 @@
         </w:numPr>
         <w:spacing w:before="0"/>
       </w:pPr>
-      <w:bookmarkStart w:id="22" w:name="_Toc502876921"/>
-      <w:bookmarkStart w:id="23" w:name="_Hlk496712005"/>
+      <w:bookmarkStart w:id="21" w:name="_Toc502876921"/>
+      <w:bookmarkStart w:id="22" w:name="_Hlk496712005"/>
       <w:r>
         <w:t>Update admin.py with the new model</w:t>
       </w:r>
-      <w:bookmarkEnd w:id="22"/>
+      <w:bookmarkEnd w:id="21"/>
+    </w:p>
+    <w:bookmarkEnd w:id="22"/>
+    <w:p>
+      <w:pPr>
+        <w:spacing w:after="0"/>
+        <w:rPr>
+          <w:rFonts w:cs="Courier New"/>
+        </w:rPr>
+      </w:pPr>
+    </w:p>
+    <w:p>
+      <w:pPr>
+        <w:spacing w:after="0"/>
+        <w:ind w:left="1440"/>
+        <w:rPr>
+          <w:rFonts w:cs="Courier New"/>
+          <w:b/>
+          <w:i/>
+          <w:highlight w:val="yellow"/>
+        </w:rPr>
+      </w:pPr>
+      <w:bookmarkStart w:id="23" w:name="_Hlk496712000"/>
+      <w:proofErr w:type="gramStart"/>
+      <w:r>
+        <w:rPr>
+          <w:rFonts w:cs="Courier New"/>
+          <w:b/>
+          <w:i/>
+          <w:highlight w:val="yellow"/>
+        </w:rPr>
+        <w:t>from .models</w:t>
+      </w:r>
+      <w:proofErr w:type="gramEnd"/>
+      <w:r>
+        <w:rPr>
+          <w:rFonts w:cs="Courier New"/>
+          <w:b/>
+          <w:i/>
+          <w:highlight w:val="yellow"/>
+        </w:rPr>
+        <w:t xml:space="preserve"> import </w:t>
+      </w:r>
+      <w:proofErr w:type="spellStart"/>
+      <w:r>
+        <w:rPr>
+          <w:rFonts w:cs="Courier New"/>
+          <w:b/>
+          <w:i/>
+          <w:highlight w:val="yellow"/>
+        </w:rPr>
+        <w:t>lnos_statusPipeLine</w:t>
+      </w:r>
+      <w:proofErr w:type="spellEnd"/>
+    </w:p>
+    <w:p>
+      <w:pPr>
+        <w:spacing w:after="0"/>
+        <w:ind w:left="1440"/>
+        <w:rPr>
+          <w:rFonts w:cs="Courier New"/>
+          <w:b/>
+          <w:i/>
+          <w:highlight w:val="yellow"/>
+        </w:rPr>
+      </w:pPr>
+    </w:p>
+    <w:p>
+      <w:pPr>
+        <w:spacing w:after="0"/>
+        <w:ind w:left="1440"/>
+        <w:rPr>
+          <w:rFonts w:cs="Courier New"/>
+          <w:b/>
+          <w:i/>
+        </w:rPr>
+      </w:pPr>
+      <w:proofErr w:type="spellStart"/>
+      <w:proofErr w:type="gramStart"/>
+      <w:r>
+        <w:rPr>
+          <w:rFonts w:cs="Courier New"/>
+          <w:b/>
+          <w:i/>
+          <w:highlight w:val="yellow"/>
+        </w:rPr>
+        <w:t>admin.site</w:t>
+      </w:r>
+      <w:proofErr w:type="gramEnd"/>
+      <w:r>
+        <w:rPr>
+          <w:rFonts w:cs="Courier New"/>
+          <w:b/>
+          <w:i/>
+          <w:highlight w:val="yellow"/>
+        </w:rPr>
+        <w:t>.register</w:t>
+      </w:r>
+      <w:proofErr w:type="spellEnd"/>
+      <w:r>
+        <w:rPr>
+          <w:rFonts w:cs="Courier New"/>
+          <w:b/>
+          <w:i/>
+          <w:highlight w:val="yellow"/>
+        </w:rPr>
+        <w:t>(</w:t>
+      </w:r>
+      <w:proofErr w:type="spellStart"/>
+      <w:r>
+        <w:rPr>
+          <w:rFonts w:cs="Courier New"/>
+          <w:b/>
+          <w:i/>
+          <w:highlight w:val="yellow"/>
+        </w:rPr>
+        <w:t>lnos_statusPipeLine</w:t>
+      </w:r>
+      <w:proofErr w:type="spellEnd"/>
+      <w:r>
+        <w:rPr>
+          <w:rFonts w:cs="Courier New"/>
+          <w:b/>
+          <w:i/>
+          <w:highlight w:val="yellow"/>
+        </w:rPr>
+        <w:t>)</w:t>
+      </w:r>
     </w:p>
     <w:bookmarkEnd w:id="23"/>
-    <w:p>
-      <w:pPr>
-        <w:spacing w:after="0"/>
-        <w:rPr>
-          <w:rFonts w:cs="Courier New"/>
-        </w:rPr>
-      </w:pPr>
-    </w:p>
-    <w:p>
-      <w:pPr>
-        <w:spacing w:after="0"/>
-        <w:ind w:left="1440"/>
-        <w:rPr>
-          <w:rFonts w:cs="Courier New"/>
-          <w:b/>
-          <w:i/>
-          <w:highlight w:val="yellow"/>
-        </w:rPr>
-      </w:pPr>
-      <w:bookmarkStart w:id="24" w:name="_Hlk496712000"/>
-      <w:proofErr w:type="gramStart"/>
-      <w:r>
-        <w:rPr>
-          <w:rFonts w:cs="Courier New"/>
-          <w:b/>
-          <w:i/>
-          <w:highlight w:val="yellow"/>
-        </w:rPr>
-        <w:t>from .models</w:t>
-      </w:r>
-      <w:proofErr w:type="gramEnd"/>
-      <w:r>
-        <w:rPr>
-          <w:rFonts w:cs="Courier New"/>
-          <w:b/>
-          <w:i/>
-          <w:highlight w:val="yellow"/>
-        </w:rPr>
-        <w:t xml:space="preserve"> import </w:t>
-      </w:r>
-      <w:proofErr w:type="spellStart"/>
-      <w:r>
-        <w:rPr>
-          <w:rFonts w:cs="Courier New"/>
-          <w:b/>
-          <w:i/>
-          <w:highlight w:val="yellow"/>
-        </w:rPr>
-        <w:t>lnos_statusPipeLine</w:t>
-      </w:r>
-      <w:proofErr w:type="spellEnd"/>
-    </w:p>
-    <w:p>
-      <w:pPr>
-        <w:spacing w:after="0"/>
-        <w:ind w:left="1440"/>
-        <w:rPr>
-          <w:rFonts w:cs="Courier New"/>
-          <w:b/>
-          <w:i/>
-          <w:highlight w:val="yellow"/>
-        </w:rPr>
-      </w:pPr>
-    </w:p>
-    <w:p>
-      <w:pPr>
-        <w:spacing w:after="0"/>
-        <w:ind w:left="1440"/>
-        <w:rPr>
-          <w:rFonts w:cs="Courier New"/>
-          <w:b/>
-          <w:i/>
-        </w:rPr>
-      </w:pPr>
-      <w:proofErr w:type="spellStart"/>
-      <w:proofErr w:type="gramStart"/>
-      <w:r>
-        <w:rPr>
-          <w:rFonts w:cs="Courier New"/>
-          <w:b/>
-          <w:i/>
-          <w:highlight w:val="yellow"/>
-        </w:rPr>
-        <w:t>admin.site</w:t>
-      </w:r>
-      <w:proofErr w:type="gramEnd"/>
-      <w:r>
-        <w:rPr>
-          <w:rFonts w:cs="Courier New"/>
-          <w:b/>
-          <w:i/>
-          <w:highlight w:val="yellow"/>
-        </w:rPr>
-        <w:t>.register</w:t>
-      </w:r>
-      <w:proofErr w:type="spellEnd"/>
-      <w:r>
-        <w:rPr>
-          <w:rFonts w:cs="Courier New"/>
-          <w:b/>
-          <w:i/>
-          <w:highlight w:val="yellow"/>
-        </w:rPr>
-        <w:t>(</w:t>
-      </w:r>
-      <w:proofErr w:type="spellStart"/>
-      <w:r>
-        <w:rPr>
-          <w:rFonts w:cs="Courier New"/>
-          <w:b/>
-          <w:i/>
-          <w:highlight w:val="yellow"/>
-        </w:rPr>
-        <w:t>lnos_statusPipeLine</w:t>
-      </w:r>
-      <w:proofErr w:type="spellEnd"/>
-      <w:r>
-        <w:rPr>
-          <w:rFonts w:cs="Courier New"/>
-          <w:b/>
-          <w:i/>
-          <w:highlight w:val="yellow"/>
-        </w:rPr>
-        <w:t>)</w:t>
-      </w:r>
-    </w:p>
-    <w:bookmarkEnd w:id="24"/>
     <w:p>
       <w:pPr>
         <w:spacing w:after="0"/>
@@ -9806,7 +9801,7 @@
         </w:numPr>
         <w:spacing w:before="0"/>
       </w:pPr>
-      <w:bookmarkStart w:id="25" w:name="_Toc502876922"/>
+      <w:bookmarkStart w:id="24" w:name="_Toc502876922"/>
       <w:r>
         <w:t xml:space="preserve">Add </w:t>
       </w:r>
@@ -9814,7 +9809,7 @@
       <w:r>
         <w:t>import_export</w:t>
       </w:r>
-      <w:bookmarkEnd w:id="25"/>
+      <w:bookmarkEnd w:id="24"/>
       <w:proofErr w:type="spellEnd"/>
     </w:p>
     <w:p>
@@ -9898,7 +9893,7 @@
         </w:numPr>
         <w:spacing w:before="0"/>
       </w:pPr>
-      <w:bookmarkStart w:id="26" w:name="_Toc502876923"/>
+      <w:bookmarkStart w:id="25" w:name="_Toc502876923"/>
       <w:r>
         <w:t xml:space="preserve">Update settings.py for </w:t>
       </w:r>
@@ -9910,7 +9905,7 @@
       <w:r>
         <w:t xml:space="preserve"> module</w:t>
       </w:r>
-      <w:bookmarkEnd w:id="26"/>
+      <w:bookmarkEnd w:id="25"/>
     </w:p>
     <w:p>
       <w:pPr>
@@ -10117,7 +10112,7 @@
         </w:numPr>
         <w:spacing w:before="0"/>
       </w:pPr>
-      <w:bookmarkStart w:id="27" w:name="_Toc502876924"/>
+      <w:bookmarkStart w:id="26" w:name="_Toc502876924"/>
       <w:r>
         <w:t>Define Resource/</w:t>
       </w:r>
@@ -10129,7 +10124,7 @@
       <w:r>
         <w:t>:</w:t>
       </w:r>
-      <w:bookmarkEnd w:id="27"/>
+      <w:bookmarkEnd w:id="26"/>
     </w:p>
     <w:p>
       <w:pPr>
@@ -10627,11 +10622,11 @@
         </w:numPr>
         <w:spacing w:before="0"/>
       </w:pPr>
-      <w:bookmarkStart w:id="28" w:name="_Toc502876925"/>
+      <w:bookmarkStart w:id="27" w:name="_Toc502876925"/>
       <w:r>
         <w:t>Update admin.py</w:t>
       </w:r>
-      <w:bookmarkEnd w:id="28"/>
+      <w:bookmarkEnd w:id="27"/>
     </w:p>
     <w:p>
       <w:pPr>
@@ -11310,7 +11305,7 @@
         </w:numPr>
         <w:spacing w:before="0"/>
       </w:pPr>
-      <w:bookmarkStart w:id="29" w:name="_Toc502876926"/>
+      <w:bookmarkStart w:id="28" w:name="_Toc502876926"/>
       <w:r>
         <w:t xml:space="preserve">VIEWS.PY and URLS.PY </w:t>
       </w:r>
@@ -11323,7 +11318,7 @@
       <w:r>
         <w:t>CREATE A NEW TEST PAGE</w:t>
       </w:r>
-      <w:bookmarkEnd w:id="29"/>
+      <w:bookmarkEnd w:id="28"/>
     </w:p>
     <w:p>
       <w:pPr>
@@ -11424,14 +11419,14 @@
           <w:rFonts w:cs="Courier New"/>
         </w:rPr>
       </w:pPr>
-      <w:bookmarkStart w:id="30" w:name="_Toc502876927"/>
+      <w:bookmarkStart w:id="29" w:name="_Toc502876927"/>
       <w:r>
         <w:rPr>
           <w:rStyle w:val="Heading2Char"/>
         </w:rPr>
         <w:t>Updated tbc_sri_app/views.py</w:t>
       </w:r>
-      <w:bookmarkEnd w:id="30"/>
+      <w:bookmarkEnd w:id="29"/>
       <w:r>
         <w:rPr>
           <w:rFonts w:cs="Courier New"/>
@@ -12012,14 +12007,14 @@
           <w:rFonts w:cs="Courier New"/>
         </w:rPr>
       </w:pPr>
-      <w:bookmarkStart w:id="31" w:name="_Toc502876928"/>
+      <w:bookmarkStart w:id="30" w:name="_Toc502876928"/>
       <w:r>
         <w:rPr>
           <w:rStyle w:val="Heading2Char"/>
         </w:rPr>
         <w:t>Created tbc_sri_app/urls.py</w:t>
       </w:r>
-      <w:bookmarkEnd w:id="31"/>
+      <w:bookmarkEnd w:id="30"/>
     </w:p>
     <w:p>
       <w:pPr>
@@ -12933,14 +12928,14 @@
           <w:rFonts w:cs="Courier New"/>
         </w:rPr>
       </w:pPr>
-      <w:bookmarkStart w:id="32" w:name="_Toc502876929"/>
+      <w:bookmarkStart w:id="31" w:name="_Toc502876929"/>
       <w:r>
         <w:rPr>
           <w:rStyle w:val="Heading2Char"/>
         </w:rPr>
         <w:t>Updated tbc_sri/urls.py</w:t>
       </w:r>
-      <w:bookmarkEnd w:id="32"/>
+      <w:bookmarkEnd w:id="31"/>
       <w:r>
         <w:rPr>
           <w:rFonts w:cs="Courier New"/>
@@ -13113,11 +13108,11 @@
         </w:numPr>
         <w:spacing w:before="0"/>
       </w:pPr>
-      <w:bookmarkStart w:id="33" w:name="_Toc502876930"/>
+      <w:bookmarkStart w:id="32" w:name="_Toc502876930"/>
       <w:r>
         <w:t>GRID INTRO</w:t>
       </w:r>
-      <w:bookmarkEnd w:id="33"/>
+      <w:bookmarkEnd w:id="32"/>
     </w:p>
     <w:p>
       <w:pPr>
@@ -13128,11 +13123,11 @@
         </w:numPr>
         <w:spacing w:before="0"/>
       </w:pPr>
-      <w:bookmarkStart w:id="34" w:name="_Toc502876931"/>
+      <w:bookmarkStart w:id="33" w:name="_Toc502876931"/>
       <w:r>
         <w:t>Grid tool to use</w:t>
       </w:r>
-      <w:bookmarkEnd w:id="34"/>
+      <w:bookmarkEnd w:id="33"/>
     </w:p>
     <w:p>
       <w:pPr>
@@ -13262,7 +13257,7 @@
         </w:numPr>
         <w:spacing w:before="0"/>
       </w:pPr>
-      <w:bookmarkStart w:id="35" w:name="_Toc502876932"/>
+      <w:bookmarkStart w:id="34" w:name="_Toc502876932"/>
       <w:r>
         <w:lastRenderedPageBreak/>
         <w:t xml:space="preserve">Download </w:t>
@@ -13275,7 +13270,7 @@
       <w:r>
         <w:t xml:space="preserve"> package</w:t>
       </w:r>
-      <w:bookmarkEnd w:id="35"/>
+      <w:bookmarkEnd w:id="34"/>
     </w:p>
     <w:p>
       <w:pPr>
@@ -13572,7 +13567,7 @@
         <w:spacing w:before="0"/>
         <w:ind w:left="1800" w:firstLine="360"/>
       </w:pPr>
-      <w:bookmarkStart w:id="36" w:name="_Toc502876933"/>
+      <w:bookmarkStart w:id="35" w:name="_Toc502876933"/>
       <w:r>
         <w:t xml:space="preserve">Ilust2. New static folder with </w:t>
       </w:r>
@@ -13584,7 +13579,7 @@
       <w:r>
         <w:t xml:space="preserve"> files</w:t>
       </w:r>
-      <w:bookmarkEnd w:id="36"/>
+      <w:bookmarkEnd w:id="35"/>
     </w:p>
     <w:p>
       <w:pPr>
@@ -13600,11 +13595,11 @@
         </w:numPr>
         <w:spacing w:before="0"/>
       </w:pPr>
-      <w:bookmarkStart w:id="37" w:name="_Toc502876934"/>
+      <w:bookmarkStart w:id="36" w:name="_Toc502876934"/>
       <w:r>
         <w:t>Check settings.py</w:t>
       </w:r>
-      <w:bookmarkEnd w:id="37"/>
+      <w:bookmarkEnd w:id="36"/>
     </w:p>
     <w:p>
       <w:pPr>
@@ -14033,7 +14028,7 @@
         </w:numPr>
         <w:spacing w:before="0"/>
       </w:pPr>
-      <w:bookmarkStart w:id="38" w:name="_Toc502876935"/>
+      <w:bookmarkStart w:id="37" w:name="_Toc502876935"/>
       <w:r>
         <w:t xml:space="preserve">Create a </w:t>
       </w:r>
@@ -14043,7 +14038,7 @@
       <w:r>
         <w:t xml:space="preserve"> page</w:t>
       </w:r>
-      <w:bookmarkEnd w:id="38"/>
+      <w:bookmarkEnd w:id="37"/>
     </w:p>
     <w:p>
       <w:pPr>
@@ -14169,11 +14164,11 @@
         <w:spacing w:before="0"/>
         <w:ind w:left="2160" w:firstLine="720"/>
       </w:pPr>
-      <w:bookmarkStart w:id="39" w:name="_Toc502876936"/>
+      <w:bookmarkStart w:id="38" w:name="_Toc502876936"/>
       <w:r>
         <w:t>Ilust3. Templates folder with index.html</w:t>
       </w:r>
-      <w:bookmarkEnd w:id="39"/>
+      <w:bookmarkEnd w:id="38"/>
     </w:p>
     <w:p>
       <w:pPr>
@@ -14320,11 +14315,11 @@
         </w:numPr>
         <w:spacing w:before="0"/>
       </w:pPr>
-      <w:bookmarkStart w:id="40" w:name="_Toc502876937"/>
+      <w:bookmarkStart w:id="39" w:name="_Toc502876937"/>
       <w:r>
         <w:t>Update urls.py and views.py with the test pages</w:t>
       </w:r>
-      <w:bookmarkEnd w:id="40"/>
+      <w:bookmarkEnd w:id="39"/>
     </w:p>
     <w:p>
       <w:pPr>
@@ -14634,11 +14629,11 @@
         </w:numPr>
         <w:spacing w:before="0"/>
       </w:pPr>
-      <w:bookmarkStart w:id="41" w:name="_Toc502876938"/>
+      <w:bookmarkStart w:id="40" w:name="_Toc502876938"/>
       <w:r>
         <w:t>CONNECTING THE MODEL AND THE GRID</w:t>
       </w:r>
-      <w:bookmarkEnd w:id="41"/>
+      <w:bookmarkEnd w:id="40"/>
     </w:p>
     <w:p>
       <w:pPr>
@@ -14747,7 +14742,7 @@
           <w:numId w:val="18"/>
         </w:numPr>
       </w:pPr>
-      <w:bookmarkStart w:id="42" w:name="_Toc502876939"/>
+      <w:bookmarkStart w:id="41" w:name="_Toc502876939"/>
       <w:proofErr w:type="spellStart"/>
       <w:r>
         <w:t>loadData</w:t>
@@ -14756,7 +14751,7 @@
       <w:r>
         <w:t xml:space="preserve"> (GET request)</w:t>
       </w:r>
-      <w:bookmarkEnd w:id="42"/>
+      <w:bookmarkEnd w:id="41"/>
     </w:p>
     <w:p/>
     <w:p>
@@ -18163,7 +18158,7 @@
           <w:numId w:val="18"/>
         </w:numPr>
       </w:pPr>
-      <w:bookmarkStart w:id="43" w:name="_Toc502876940"/>
+      <w:bookmarkStart w:id="42" w:name="_Toc502876940"/>
       <w:proofErr w:type="spellStart"/>
       <w:r>
         <w:t>updateItem</w:t>
@@ -18172,7 +18167,7 @@
       <w:r>
         <w:t xml:space="preserve"> (PUT request)</w:t>
       </w:r>
-      <w:bookmarkEnd w:id="43"/>
+      <w:bookmarkEnd w:id="42"/>
     </w:p>
     <w:p>
       <w:pPr>
@@ -21300,11 +21295,11 @@
         <w:pStyle w:val="Heading1"/>
         <w:spacing w:before="0"/>
       </w:pPr>
-      <w:bookmarkStart w:id="44" w:name="_Toc502876941"/>
+      <w:bookmarkStart w:id="43" w:name="_Toc502876941"/>
       <w:r>
         <w:t>Branching to RESTful01</w:t>
       </w:r>
-      <w:bookmarkEnd w:id="44"/>
+      <w:bookmarkEnd w:id="43"/>
     </w:p>
     <w:p>
       <w:pPr>
@@ -23037,7 +23032,7 @@
         <w:pStyle w:val="Heading2"/>
         <w:ind w:firstLine="720"/>
       </w:pPr>
-      <w:bookmarkStart w:id="45" w:name="_Toc502876942"/>
+      <w:bookmarkStart w:id="44" w:name="_Toc502876942"/>
       <w:proofErr w:type="spellStart"/>
       <w:r>
         <w:t>JSGrid</w:t>
@@ -23046,7 +23041,7 @@
       <w:r>
         <w:t xml:space="preserve"> with REST</w:t>
       </w:r>
-      <w:bookmarkEnd w:id="45"/>
+      <w:bookmarkEnd w:id="44"/>
     </w:p>
     <w:p>
       <w:pPr>
@@ -23256,11 +23251,11 @@
       <w:r>
         <w:t xml:space="preserve"> </w:t>
       </w:r>
-      <w:bookmarkStart w:id="46" w:name="_Toc502876943"/>
+      <w:bookmarkStart w:id="45" w:name="_Toc502876943"/>
       <w:r>
         <w:t>PUT Request</w:t>
       </w:r>
-      <w:bookmarkEnd w:id="46"/>
+      <w:bookmarkEnd w:id="45"/>
     </w:p>
     <w:p>
       <w:pPr>
@@ -25052,11 +25047,11 @@
         <w:pStyle w:val="Heading1"/>
         <w:spacing w:before="0"/>
       </w:pPr>
-      <w:bookmarkStart w:id="47" w:name="_Toc502876944"/>
+      <w:bookmarkStart w:id="46" w:name="_Toc502876944"/>
       <w:r>
         <w:t>Branching to RESTful02</w:t>
       </w:r>
-      <w:bookmarkEnd w:id="47"/>
+      <w:bookmarkEnd w:id="46"/>
     </w:p>
     <w:p>
       <w:pPr>
@@ -25084,12 +25079,12 @@
           <w:numId w:val="21"/>
         </w:numPr>
       </w:pPr>
-      <w:bookmarkStart w:id="48" w:name="_Toc502876945"/>
+      <w:bookmarkStart w:id="47" w:name="_Toc502876945"/>
       <w:proofErr w:type="spellStart"/>
       <w:r>
         <w:t>Serializer</w:t>
       </w:r>
-      <w:bookmarkEnd w:id="48"/>
+      <w:bookmarkEnd w:id="47"/>
       <w:proofErr w:type="spellEnd"/>
     </w:p>
     <w:p>
@@ -25945,11 +25940,11 @@
           <w:numId w:val="21"/>
         </w:numPr>
       </w:pPr>
-      <w:bookmarkStart w:id="49" w:name="_Toc502876946"/>
+      <w:bookmarkStart w:id="48" w:name="_Toc502876946"/>
       <w:r>
         <w:t>Requests and Response</w:t>
       </w:r>
-      <w:bookmarkEnd w:id="49"/>
+      <w:bookmarkEnd w:id="48"/>
     </w:p>
     <w:p>
       <w:pPr>
@@ -27176,7 +27171,7 @@
         <w:pStyle w:val="Heading2"/>
         <w:ind w:firstLine="720"/>
       </w:pPr>
-      <w:bookmarkStart w:id="50" w:name="_Toc502876947"/>
+      <w:bookmarkStart w:id="49" w:name="_Toc502876947"/>
       <w:proofErr w:type="spellStart"/>
       <w:r>
         <w:t>insertItem</w:t>
@@ -27203,7 +27198,7 @@
       <w:r>
         <w:t>)</w:t>
       </w:r>
-      <w:bookmarkEnd w:id="50"/>
+      <w:bookmarkEnd w:id="49"/>
     </w:p>
     <w:p>
       <w:pPr>
@@ -27436,7 +27431,7 @@
         <w:pStyle w:val="Heading2"/>
         <w:ind w:firstLine="720"/>
       </w:pPr>
-      <w:bookmarkStart w:id="51" w:name="_Toc502876948"/>
+      <w:bookmarkStart w:id="50" w:name="_Toc502876948"/>
       <w:proofErr w:type="spellStart"/>
       <w:r>
         <w:t>deleteItem</w:t>
@@ -27451,7 +27446,7 @@
       <w:r>
         <w:t>)</w:t>
       </w:r>
-      <w:bookmarkEnd w:id="51"/>
+      <w:bookmarkEnd w:id="50"/>
     </w:p>
     <w:p>
       <w:pPr>
@@ -27618,14 +27613,14 @@
         <w:pStyle w:val="Heading2"/>
         <w:ind w:firstLine="720"/>
       </w:pPr>
-      <w:bookmarkStart w:id="52" w:name="_Toc502876949"/>
+      <w:bookmarkStart w:id="51" w:name="_Toc502876949"/>
       <w:r>
         <w:t>M</w:t>
       </w:r>
       <w:r>
         <w:t>erged Back to Master</w:t>
       </w:r>
-      <w:bookmarkEnd w:id="52"/>
+      <w:bookmarkEnd w:id="51"/>
     </w:p>
     <w:p>
       <w:pPr>
@@ -27641,11 +27636,11 @@
       <w:r>
         <w:tab/>
       </w:r>
-      <w:bookmarkStart w:id="53" w:name="_Toc502876950"/>
+      <w:bookmarkStart w:id="52" w:name="_Toc502876950"/>
       <w:r>
         <w:t>Added Some More Columns</w:t>
       </w:r>
-      <w:bookmarkEnd w:id="53"/>
+      <w:bookmarkEnd w:id="52"/>
     </w:p>
     <w:p>
       <w:pPr>
@@ -27716,11 +27711,11 @@
         </w:numPr>
         <w:spacing w:before="0"/>
       </w:pPr>
-      <w:bookmarkStart w:id="54" w:name="_Toc502876951"/>
+      <w:bookmarkStart w:id="53" w:name="_Toc502876951"/>
       <w:r>
         <w:t>Secured Login</w:t>
       </w:r>
-      <w:bookmarkEnd w:id="54"/>
+      <w:bookmarkEnd w:id="53"/>
     </w:p>
     <w:p>
       <w:pPr>
@@ -27815,11 +27810,11 @@
           <w:numId w:val="25"/>
         </w:numPr>
       </w:pPr>
-      <w:bookmarkStart w:id="55" w:name="_Toc502876952"/>
+      <w:bookmarkStart w:id="54" w:name="_Toc502876952"/>
       <w:r>
         <w:t>Registration Folder</w:t>
       </w:r>
-      <w:bookmarkEnd w:id="55"/>
+      <w:bookmarkEnd w:id="54"/>
     </w:p>
     <w:p>
       <w:pPr>
@@ -28255,11 +28250,11 @@
           <w:numId w:val="25"/>
         </w:numPr>
       </w:pPr>
-      <w:bookmarkStart w:id="56" w:name="_Toc502876953"/>
+      <w:bookmarkStart w:id="55" w:name="_Toc502876953"/>
       <w:r>
         <w:t>Base_generic.html</w:t>
       </w:r>
-      <w:bookmarkEnd w:id="56"/>
+      <w:bookmarkEnd w:id="55"/>
     </w:p>
     <w:p>
       <w:pPr>
@@ -28534,11 +28529,11 @@
           <w:numId w:val="25"/>
         </w:numPr>
       </w:pPr>
-      <w:bookmarkStart w:id="57" w:name="_Toc502876954"/>
+      <w:bookmarkStart w:id="56" w:name="_Toc502876954"/>
       <w:r>
         <w:t>Protect page with authentication</w:t>
       </w:r>
-      <w:bookmarkEnd w:id="57"/>
+      <w:bookmarkEnd w:id="56"/>
     </w:p>
     <w:p>
       <w:pPr>
@@ -29125,11 +29120,11 @@
         </w:numPr>
         <w:ind w:left="360"/>
       </w:pPr>
-      <w:bookmarkStart w:id="58" w:name="_Toc502876955"/>
+      <w:bookmarkStart w:id="57" w:name="_Toc502876955"/>
       <w:r>
         <w:t>Change DB</w:t>
       </w:r>
-      <w:bookmarkEnd w:id="58"/>
+      <w:bookmarkEnd w:id="57"/>
     </w:p>
     <w:p>
       <w:pPr>
@@ -29151,11 +29146,11 @@
           <w:numId w:val="23"/>
         </w:numPr>
       </w:pPr>
-      <w:bookmarkStart w:id="59" w:name="_Toc502876956"/>
+      <w:bookmarkStart w:id="58" w:name="_Toc502876956"/>
       <w:r>
         <w:t>Postgres setup</w:t>
       </w:r>
-      <w:bookmarkEnd w:id="59"/>
+      <w:bookmarkEnd w:id="58"/>
     </w:p>
     <w:p>
       <w:pPr>
@@ -29267,11 +29262,11 @@
           <w:numId w:val="23"/>
         </w:numPr>
       </w:pPr>
-      <w:bookmarkStart w:id="60" w:name="_Toc502876957"/>
+      <w:bookmarkStart w:id="59" w:name="_Toc502876957"/>
       <w:r>
         <w:t>What if…I changed the existing Django to PG?</w:t>
       </w:r>
-      <w:bookmarkEnd w:id="60"/>
+      <w:bookmarkEnd w:id="59"/>
     </w:p>
     <w:p/>
     <w:p>
@@ -30188,11 +30183,11 @@
           <w:numId w:val="23"/>
         </w:numPr>
       </w:pPr>
-      <w:bookmarkStart w:id="61" w:name="_Toc502876958"/>
+      <w:bookmarkStart w:id="60" w:name="_Toc502876958"/>
       <w:r>
         <w:t>Postgres setup</w:t>
       </w:r>
-      <w:bookmarkEnd w:id="61"/>
+      <w:bookmarkEnd w:id="60"/>
     </w:p>
     <w:p>
       <w:pPr>
@@ -30304,11 +30299,11 @@
           <w:numId w:val="23"/>
         </w:numPr>
       </w:pPr>
-      <w:bookmarkStart w:id="62" w:name="_Toc502876959"/>
+      <w:bookmarkStart w:id="61" w:name="_Toc502876959"/>
       <w:r>
         <w:t>What if…I changed the existing Django to PG?</w:t>
       </w:r>
-      <w:bookmarkEnd w:id="62"/>
+      <w:bookmarkEnd w:id="61"/>
     </w:p>
     <w:p/>
     <w:p>
@@ -31101,6 +31096,301 @@
         <w:spacing w:after="0"/>
         <w:ind w:left="720"/>
       </w:pPr>
+      <w:r>
+        <w:t>I created header.html based on this.</w:t>
+      </w:r>
+    </w:p>
+    <w:p>
+      <w:pPr>
+        <w:spacing w:after="0"/>
+        <w:ind w:left="720"/>
+      </w:pPr>
+    </w:p>
+    <w:p>
+      <w:pPr>
+        <w:spacing w:after="0"/>
+        <w:ind w:left="720"/>
+      </w:pPr>
+      <w:proofErr w:type="gramStart"/>
+      <w:r>
+        <w:t>Next</w:t>
+      </w:r>
+      <w:proofErr w:type="gramEnd"/>
+      <w:r>
+        <w:t xml:space="preserve"> I started adding this line at the top of test pages</w:t>
+      </w:r>
+    </w:p>
+    <w:p>
+      <w:pPr>
+        <w:spacing w:after="0"/>
+        <w:ind w:left="720"/>
+      </w:pPr>
+    </w:p>
+    <w:p>
+      <w:pPr>
+        <w:spacing w:after="0"/>
+        <w:ind w:left="720" w:firstLine="720"/>
+      </w:pPr>
+      <w:r>
+        <w:rPr>
+          <w:color w:val="FFFFFF" w:themeColor="background1"/>
+          <w:highlight w:val="black"/>
+        </w:rPr>
+        <w:t>{% extends 'header.html' %}</w:t>
+      </w:r>
+    </w:p>
+    <w:p>
+      <w:pPr>
+        <w:spacing w:after="0"/>
+        <w:ind w:left="720"/>
+      </w:pPr>
+    </w:p>
+    <w:p>
+      <w:pPr>
+        <w:spacing w:after="0"/>
+        <w:ind w:left="720"/>
+      </w:pPr>
+      <w:r>
+        <w:t>But got this error</w:t>
+      </w:r>
+    </w:p>
+    <w:p>
+      <w:pPr>
+        <w:spacing w:after="0"/>
+        <w:ind w:left="720"/>
+      </w:pPr>
+    </w:p>
+    <w:p>
+      <w:pPr>
+        <w:spacing w:after="0"/>
+        <w:ind w:left="1440"/>
+      </w:pPr>
+      <w:r>
+        <w:rPr>
+          <w:color w:val="FFFFFF" w:themeColor="background1"/>
+          <w:highlight w:val="black"/>
+        </w:rPr>
+        <w:t>Invalid block tag on line 7: 'static', expected '</w:t>
+      </w:r>
+      <w:proofErr w:type="spellStart"/>
+      <w:r>
+        <w:rPr>
+          <w:color w:val="FFFFFF" w:themeColor="background1"/>
+          <w:highlight w:val="black"/>
+        </w:rPr>
+        <w:t>endblock</w:t>
+      </w:r>
+      <w:proofErr w:type="spellEnd"/>
+      <w:r>
+        <w:rPr>
+          <w:color w:val="FFFFFF" w:themeColor="background1"/>
+          <w:highlight w:val="black"/>
+        </w:rPr>
+        <w:t>'. Did you forget to register or load this tag?</w:t>
+      </w:r>
+    </w:p>
+    <w:p>
+      <w:pPr>
+        <w:spacing w:after="0"/>
+        <w:ind w:left="720"/>
+      </w:pPr>
+    </w:p>
+    <w:p>
+      <w:pPr>
+        <w:spacing w:after="0"/>
+        <w:ind w:left="720"/>
+      </w:pPr>
+      <w:r>
+        <w:t>Then need to add this at the top of the page to get rid of this error and the header thing worked.</w:t>
+      </w:r>
+    </w:p>
+    <w:p>
+      <w:pPr>
+        <w:spacing w:after="0"/>
+        <w:ind w:left="720"/>
+      </w:pPr>
+    </w:p>
+    <w:p>
+      <w:pPr>
+        <w:spacing w:after="0"/>
+        <w:ind w:left="720" w:firstLine="720"/>
+      </w:pPr>
+      <w:r>
+        <w:rPr>
+          <w:color w:val="FFFFFF" w:themeColor="background1"/>
+          <w:highlight w:val="black"/>
+        </w:rPr>
+        <w:t xml:space="preserve">{% load </w:t>
+      </w:r>
+      <w:proofErr w:type="spellStart"/>
+      <w:r>
+        <w:rPr>
+          <w:color w:val="FFFFFF" w:themeColor="background1"/>
+          <w:highlight w:val="black"/>
+        </w:rPr>
+        <w:t>staticfiles</w:t>
+      </w:r>
+      <w:proofErr w:type="spellEnd"/>
+      <w:r>
+        <w:rPr>
+          <w:color w:val="FFFFFF" w:themeColor="background1"/>
+          <w:highlight w:val="black"/>
+        </w:rPr>
+        <w:t xml:space="preserve"> %}</w:t>
+      </w:r>
+    </w:p>
+    <w:p>
+      <w:pPr>
+        <w:spacing w:after="0"/>
+        <w:ind w:left="720"/>
+      </w:pPr>
+    </w:p>
+    <w:p>
+      <w:pPr>
+        <w:spacing w:after="0"/>
+        <w:ind w:left="720"/>
+      </w:pPr>
+      <w:r>
+        <w:t>Wanted to over ride the &lt;title&gt; tag</w:t>
+      </w:r>
+      <w:r>
+        <w:t xml:space="preserve">. </w:t>
+      </w:r>
+      <w:proofErr w:type="gramStart"/>
+      <w:r>
+        <w:t>So</w:t>
+      </w:r>
+      <w:proofErr w:type="gramEnd"/>
+      <w:r>
+        <w:t xml:space="preserve"> did this in the </w:t>
+      </w:r>
+      <w:proofErr w:type="spellStart"/>
+      <w:r>
+        <w:t>header.tml</w:t>
+      </w:r>
+      <w:proofErr w:type="spellEnd"/>
+    </w:p>
+    <w:p>
+      <w:pPr>
+        <w:spacing w:after="0"/>
+        <w:ind w:left="720"/>
+      </w:pPr>
+    </w:p>
+    <w:p>
+      <w:pPr>
+        <w:spacing w:after="0"/>
+        <w:ind w:left="720"/>
+      </w:pPr>
+      <w:r>
+        <w:tab/>
+      </w:r>
+      <w:r>
+        <w:rPr>
+          <w:color w:val="FFFFFF" w:themeColor="background1"/>
+          <w:highlight w:val="black"/>
+        </w:rPr>
+        <w:t xml:space="preserve">{% block title %} Title Text Here {% </w:t>
+      </w:r>
+      <w:proofErr w:type="spellStart"/>
+      <w:r>
+        <w:rPr>
+          <w:color w:val="FFFFFF" w:themeColor="background1"/>
+          <w:highlight w:val="black"/>
+        </w:rPr>
+        <w:t>endblock</w:t>
+      </w:r>
+      <w:proofErr w:type="spellEnd"/>
+      <w:r>
+        <w:rPr>
+          <w:color w:val="FFFFFF" w:themeColor="background1"/>
+          <w:highlight w:val="black"/>
+        </w:rPr>
+        <w:t xml:space="preserve"> %}</w:t>
+      </w:r>
+    </w:p>
+    <w:p>
+      <w:pPr>
+        <w:spacing w:after="0"/>
+        <w:ind w:left="720"/>
+      </w:pPr>
+    </w:p>
+    <w:p>
+      <w:pPr>
+        <w:spacing w:after="0"/>
+        <w:ind w:left="720"/>
+      </w:pPr>
+      <w:r>
+        <w:t>Then in the target HTML page I put</w:t>
+      </w:r>
+      <w:r>
+        <w:t xml:space="preserve"> and that worked.</w:t>
+      </w:r>
+      <w:bookmarkStart w:id="62" w:name="_GoBack"/>
+      <w:bookmarkEnd w:id="62"/>
+    </w:p>
+    <w:p>
+      <w:pPr>
+        <w:spacing w:after="0"/>
+        <w:ind w:left="720"/>
+      </w:pPr>
+    </w:p>
+    <w:p>
+      <w:pPr>
+        <w:spacing w:after="0"/>
+        <w:ind w:left="720"/>
+      </w:pPr>
+      <w:r>
+        <w:tab/>
+      </w:r>
+      <w:r>
+        <w:rPr>
+          <w:color w:val="FFFFFF" w:themeColor="background1"/>
+          <w:highlight w:val="black"/>
+        </w:rPr>
+        <w:t xml:space="preserve">{% block title %} </w:t>
+      </w:r>
+      <w:r>
+        <w:rPr>
+          <w:color w:val="FFFFFF" w:themeColor="background1"/>
+          <w:highlight w:val="black"/>
+        </w:rPr>
+        <w:t>Page Title</w:t>
+      </w:r>
+      <w:r>
+        <w:rPr>
+          <w:color w:val="FFFFFF" w:themeColor="background1"/>
+          <w:highlight w:val="black"/>
+        </w:rPr>
+        <w:t xml:space="preserve"> {% </w:t>
+      </w:r>
+      <w:proofErr w:type="spellStart"/>
+      <w:r>
+        <w:rPr>
+          <w:color w:val="FFFFFF" w:themeColor="background1"/>
+          <w:highlight w:val="black"/>
+        </w:rPr>
+        <w:t>endblock</w:t>
+      </w:r>
+      <w:proofErr w:type="spellEnd"/>
+      <w:r>
+        <w:rPr>
+          <w:color w:val="FFFFFF" w:themeColor="background1"/>
+          <w:highlight w:val="black"/>
+        </w:rPr>
+        <w:t xml:space="preserve"> %}</w:t>
+      </w:r>
+    </w:p>
+    <w:p>
+      <w:pPr>
+        <w:spacing w:after="0"/>
+        <w:ind w:left="720"/>
+      </w:pPr>
+    </w:p>
+    <w:p>
+      <w:pPr>
+        <w:spacing w:after="0"/>
+        <w:ind w:left="720"/>
+      </w:pPr>
     </w:p>
     <w:p>
       <w:pPr>
@@ -31213,6 +31503,7 @@
       </w:pPr>
       <w:bookmarkStart w:id="68" w:name="_Toc502876965"/>
       <w:r>
+        <w:lastRenderedPageBreak/>
         <w:t>References</w:t>
       </w:r>
       <w:bookmarkEnd w:id="68"/>
@@ -35500,7 +35791,7 @@
 </file>
 
 <file path=customXml/itemProps1.xml><?xml version="1.0" encoding="utf-8"?>
-<ds:datastoreItem xmlns:ds="http://schemas.openxmlformats.org/officeDocument/2006/customXml" ds:itemID="{B5E86B8C-5206-442C-A3D4-6F9CE929FD97}">
+<ds:datastoreItem xmlns:ds="http://schemas.openxmlformats.org/officeDocument/2006/customXml" ds:itemID="{C497E448-7791-4B1A-B58D-C9A15347E348}">
   <ds:schemaRefs>
     <ds:schemaRef ds:uri="http://schemas.openxmlformats.org/officeDocument/2006/bibliography"/>
   </ds:schemaRefs>

</xml_diff>